<commit_message>
Compiling now that methods draft 1 is complete
</commit_message>
<xml_diff>
--- a/manuscript/manuscript.docx
+++ b/manuscript/manuscript.docx
@@ -95,7 +95,7 @@
         <w:pStyle w:val="Date"/>
       </w:pPr>
       <w:r>
-        <w:t xml:space="preserve">2023-04-20</w:t>
+        <w:t xml:space="preserve">2023-04-24</w:t>
       </w:r>
     </w:p>
     <w:bookmarkStart w:id="20" w:name="abstract"/>
@@ -235,6 +235,877 @@
       </w:r>
     </w:p>
     <w:bookmarkEnd w:id="21"/>
+    <w:bookmarkStart w:id="36" w:name="methods"/>
+    <w:p>
+      <w:pPr>
+        <w:pStyle w:val="Heading2"/>
+      </w:pPr>
+      <w:r>
+        <w:t xml:space="preserve">Methods</w:t>
+      </w:r>
+    </w:p>
+    <w:bookmarkStart w:id="22" w:name="sample-collection"/>
+    <w:p>
+      <w:pPr>
+        <w:pStyle w:val="Heading3"/>
+      </w:pPr>
+      <w:r>
+        <w:t xml:space="preserve">Sample collection</w:t>
+      </w:r>
+    </w:p>
+    <w:p>
+      <w:pPr>
+        <w:pStyle w:val="FirstParagraph"/>
+      </w:pPr>
+      <w:r>
+        <w:t xml:space="preserve">Environmental samples were collected from the North Pacific Subtropical Gyre near Station ALOHA during two research cruises that targeted strong mesoscale eddy features during June/July 2017 and March/April 2018, traversing an area between 28 °N, 156 °W and 23 °N, 161 °W. An eddy dipole off the coast of Hawaii was detected using sea-level anomaly (SLA) satellite data and targeted for both a transect across the cyclonic and anticyclonic poles of the eddy dipole. The cyclonic pole of the eddy had a maximum negative SLA anomaly of -15 cm in 2017 and -20 cm in 2018, while the anticyclonic center reached +24 cm in 2017 and +21 cm in 2018. The 2017 cruise samples were taken along a transect across the eddy dipole while the 208 cruise targeted only the center of each eddy.</w:t>
+      </w:r>
+    </w:p>
+    <w:p>
+      <w:pPr>
+        <w:pStyle w:val="BodyText"/>
+      </w:pPr>
+      <w:r>
+        <w:t xml:space="preserve">Environmental samples were obtained using the onboard CTD rosette to collect water from 15 meters, the deep chlorophyll maximum (DCM), and 175 meters during the 2017 MESOSCOPE cruise and from 25 meters and the DCM during the 2018 Falkor cruise. The DCM was determined visually from fluorometer data during the CTD downcast and Niskin bottles were tripped during the return trip to the surface. Seawater from each depth was sampled in triplicate by firing one Niskin bottle for each sample. Samples were brought to the surface and decanted into prewashed (3x with DI, 3x with sampled seawater) polycarbonate bottles for filtration. Samples were filtered by peristaltic pump onto 142mm 0.2 µm Durapore filters held by polycarbonate filter holders on a Masterflex tubing line. Pressures were kept as low as possible while still producing a reasonable rate of flow through the filter, approximately 250-500 mL per minute. Samples were then removed from the filter holder using solvent-washed tweezers and placed into pre-combusted aluminum foil packets that were then flash-frozen in liquid nitrogen before being stored at -80 °C until extraction. A methodological blank was also collected by running filtrate through a new filter and then treated identically to the samples.</w:t>
+      </w:r>
+    </w:p>
+    <w:p>
+      <w:pPr>
+        <w:pStyle w:val="BodyText"/>
+      </w:pPr>
+      <w:r>
+        <w:t xml:space="preserve">Culture samples used as the validation sets for this paper were obtained from existing [blah] and have been previously described by</w:t>
+      </w:r>
+      <w:r>
+        <w:t xml:space="preserve"> </w:t>
+      </w:r>
+      <w:r>
+        <w:t xml:space="preserve">[@Bryn]</w:t>
+      </w:r>
+      <w:r>
+        <w:t xml:space="preserve"> </w:t>
+      </w:r>
+      <w:r>
+        <w:t xml:space="preserve">and</w:t>
+      </w:r>
+      <w:r>
+        <w:t xml:space="preserve"> </w:t>
+      </w:r>
+      <w:r>
+        <w:t xml:space="preserve">[@Pttime paper?]</w:t>
+      </w:r>
+      <w:r>
+        <w:t xml:space="preserve">.</w:t>
+      </w:r>
+    </w:p>
+    <w:bookmarkEnd w:id="22"/>
+    <w:bookmarkStart w:id="23" w:name="sample-processing"/>
+    <w:p>
+      <w:pPr>
+        <w:pStyle w:val="Heading3"/>
+      </w:pPr>
+      <w:r>
+        <w:t xml:space="preserve">Sample processing</w:t>
+      </w:r>
+    </w:p>
+    <w:p>
+      <w:pPr>
+        <w:pStyle w:val="FirstParagraph"/>
+      </w:pPr>
+      <w:r>
+        <w:t xml:space="preserve">Extraction of the environmental samples followed a modified Bligh &amp; Dyer approach as detailed in</w:t>
+      </w:r>
+      <w:r>
+        <w:t xml:space="preserve"> </w:t>
+      </w:r>
+      <w:r>
+        <w:t xml:space="preserve">[@BMIS]</w:t>
+      </w:r>
+      <w:r>
+        <w:t xml:space="preserve">. Briefly, filters were added to PTFE centrifuge tubes with a 1:1 mix of 100 µm and 400 µm silica beads, approximately 2mL -20 °C Optima-grade DCM, and approximately 3mL -20 °C 1:1 methanol/water solution (both also Optima-grade). Extraction standards were added during this step. The samples were then bead-beaten three times, followed by triplicate washes with fresh methanol/water mixture. Samples were then dried down under clean nitrogen gas and warmed using a Fisher-Scientific Reacti-Therm module. Dried aqueous fractions were re-dissolved in 380 µL of Optima-grade water and amended with 20 µL isotope-labeled injection standards. Additional internal standards were added at this point to measure the variability introduced by chromatography and ionization, and the reconstituted fraction was syringe-filtered to remove any potential clogging material. This aqueous fraction was then aliquoted into an HPLC vial for injection on the HILIC column and diluted 1:1 with Optima-grade water. A pooled sample was created by combining 20 µL of each sample into the same HPLC vial, and a 1:1 dilution with water half-strength sample was aliquot from that to assess matrix effects and obscuring variation</w:t>
+      </w:r>
+      <w:r>
+        <w:t xml:space="preserve"> </w:t>
+      </w:r>
+      <w:r>
+        <w:t xml:space="preserve">[@BMIS]</w:t>
+      </w:r>
+      <w:r>
+        <w:t xml:space="preserve">. Also run alongside the environmental samples were two mixes of authentic standards in water and in an aliquot of the pooled sample at a variety of concentrations for quality control, annotation, and absolute concentration calculations. HPLC vials containing the samples were frozen at -80 °C until thawing shortly before injection.</w:t>
+      </w:r>
+    </w:p>
+    <w:p>
+      <w:pPr>
+        <w:pStyle w:val="BodyText"/>
+      </w:pPr>
+      <w:r>
+        <w:t xml:space="preserve">The CultureData samples were re-run from the frozen aliquots for this paper. The Pttime sample processing is documented [on MW? in their paper?].</w:t>
+      </w:r>
+    </w:p>
+    <w:bookmarkEnd w:id="23"/>
+    <w:bookmarkStart w:id="24" w:name="lc-conditions"/>
+    <w:p>
+      <w:pPr>
+        <w:pStyle w:val="Heading3"/>
+      </w:pPr>
+      <w:r>
+        <w:t xml:space="preserve">LC conditions</w:t>
+      </w:r>
+    </w:p>
+    <w:p>
+      <w:pPr>
+        <w:pStyle w:val="FirstParagraph"/>
+      </w:pPr>
+      <w:r>
+        <w:t xml:space="preserve">For the MESOSCOPE, Falkor, and CultureData samples a SeQuant ZIC-pHILIC column (5 um particle size, 2.1 mm x 150 mm, from Millipore) was used with 10 mM ammonium carbonate in 85:15 acetonitrile to water (Solvent A) and 10 mM ammonium carbonate in 85:15 water to acetonitrile (Solvent B) at a flow rate of 0.15 mL/min. The column was held at 100% A for 2 minutes, ramped to 64% B over 18 minutes, ramped to 100% B over 1 minute, held at 100% B for 5 minutes, and equilibrated at 100% A for 25 minutes (50 minutes total). The column was maintained at 30 °C. The injection volume was 2 µL for samples and standard mixes. When starting a batch, the column was equilibrated at the starting conditions for at least 30 minutes. To improve the performance of the HILIC column, we maintained the same injection volume, kept the instrument running water blanks between samples as necessary, and injected standards in a representative matrix (the pooled sample) in addition to standards in water. After each batch, the column was flushed with 10 mM ammonium carbonate in 85:15 water to acetonitrile for 20 to 30 minutes. LC conditions for the Pttime samples are documented [on MW? in their paper?].</w:t>
+      </w:r>
+    </w:p>
+    <w:bookmarkEnd w:id="24"/>
+    <w:bookmarkStart w:id="25" w:name="ms-conditions"/>
+    <w:p>
+      <w:pPr>
+        <w:pStyle w:val="Heading3"/>
+      </w:pPr>
+      <w:r>
+        <w:t xml:space="preserve">MS conditions</w:t>
+      </w:r>
+    </w:p>
+    <w:p>
+      <w:pPr>
+        <w:pStyle w:val="FirstParagraph"/>
+      </w:pPr>
+      <w:r>
+        <w:t xml:space="preserve">Environmental metabolomic data was collected on a Thermo Q Exactive HF hybrid Orbitrap (QE) mass spectrometer. The capillary and auxiliary gas heater temperatures were maintained at 320°C and 100°C, respectively. The S-lens RF level was kept at 65, the H-ESI voltage was set to 3.3 kV and sheath gas, auxiliary gas, and sweep gas flow rates were set at 16, 3, and 1, respectively. Polarity switching was used with a scan range of 60 to 900 m/z and a resolution of 60,000. Calibration was performed every 3-4 days at a target mass of 200 m/z. DDA data was collected from the pooled samples for high-confidence annotation of knowns and unknowns. All files were then converted to an open-source mzML format and centroided via Proteowizard’s msConvert tool. For the Pttime samples, files were pulled directly from Metabolomics Workbench via Project ID [blah] and used in their existing mzXML format.</w:t>
+      </w:r>
+    </w:p>
+    <w:bookmarkEnd w:id="25"/>
+    <w:bookmarkStart w:id="26" w:name="X04d1b76933e7d6b8e19cc9196e7707de61d0607"/>
+    <w:p>
+      <w:pPr>
+        <w:pStyle w:val="Heading3"/>
+      </w:pPr>
+      <w:r>
+        <w:t xml:space="preserve">Peakpicking, alignment, and grouping with XCMS</w:t>
+      </w:r>
+    </w:p>
+    <w:p>
+      <w:pPr>
+        <w:pStyle w:val="FirstParagraph"/>
+      </w:pPr>
+      <w:r>
+        <w:t xml:space="preserve">The R package XCMS was used to perform peakpicking, retention time correction, and peak correspondence. Files were loaded and run separately for each dataset (Falkor, MESOSCOPE, CultureData, and Pttime) using the new</w:t>
+      </w:r>
+      <w:r>
+        <w:t xml:space="preserve"> </w:t>
+      </w:r>
+      <w:r>
+        <w:t xml:space="preserve">“</w:t>
+      </w:r>
+      <w:r>
+        <w:t xml:space="preserve">OnDiskMSnExp</w:t>
+      </w:r>
+      <w:r>
+        <w:t xml:space="preserve">”</w:t>
+      </w:r>
+      <w:r>
+        <w:t xml:space="preserve"> </w:t>
+      </w:r>
+      <w:r>
+        <w:t xml:space="preserve">infrastructure. Default parameters for the CentWave peakpicking algorithm were used except for: ppm, which was set to 5; peakwidth, which was widened to 20-80 seconds; prefilter, for which the intensity threshold was raised to</w:t>
+      </w:r>
+      <w:r>
+        <w:t xml:space="preserve"> </w:t>
+      </w:r>
+      <m:oMath>
+        <m:sSup>
+          <m:e>
+            <m:r>
+              <m:t>10</m:t>
+            </m:r>
+          </m:e>
+          <m:sup>
+            <m:r>
+              <m:t>6</m:t>
+            </m:r>
+          </m:sup>
+        </m:sSup>
+      </m:oMath>
+      <w:r>
+        <w:t xml:space="preserve">; and integrate, which was set to 2 instead of 1. snthresh was set to zero because there are known issues with background estimation in this algorithm</w:t>
+      </w:r>
+      <w:r>
+        <w:t xml:space="preserve"> </w:t>
+      </w:r>
+      <w:r>
+        <w:t xml:space="preserve">[@myers2017]</w:t>
+      </w:r>
+      <w:r>
+        <w:t xml:space="preserve">, and both verboseColumns and the extendLengthMSW parameter were set to TRUE. For retention time correction, the Obiwarp method was used except for the CultureData dataset, which was visually inspected and determined not to require correction. For the Obiwarp algorithm, the binsize was reduced to 0.1 but all other parameters were left at their defaults or equivalents.</w:t>
+      </w:r>
+    </w:p>
+    <w:p>
+      <w:pPr>
+        <w:pStyle w:val="BodyText"/>
+      </w:pPr>
+      <w:r>
+        <w:t xml:space="preserve">Peak grouping was performed on the two environmental datasets and the Pttime data with a bandwidth of 12, a minFraction of 0.1, binSize of 0.001, and minSamples of 2 but otherwise default arguments. CultureData’s minFraction was raised to 0.4 but was otherwise identical. Sample groups were constructed to consist of the biological replicates for all datasets. After peak grouping, peak filling was performed using the fillChromPeaks function with the ppm parameter set to 2.5. Finally, mass features with a retention time less than 30 seconds or larger than 20 minutes were removed to avoid interference from the initial and final solvent washes. [Check this with Laura]</w:t>
+      </w:r>
+    </w:p>
+    <w:bookmarkEnd w:id="26"/>
+    <w:bookmarkStart w:id="30" w:name="manual-inspection-and-classification"/>
+    <w:p>
+      <w:pPr>
+        <w:pStyle w:val="Heading3"/>
+      </w:pPr>
+      <w:r>
+        <w:t xml:space="preserve">Manual inspection and classification</w:t>
+      </w:r>
+    </w:p>
+    <w:p>
+      <w:pPr>
+        <w:pStyle w:val="FirstParagraph"/>
+      </w:pPr>
+      <w:r>
+        <w:t xml:space="preserve">After the full XCMS workflow was completed, the molecular features were visually inspected by a single qualified MS expert. For the Falkor and MESOSCOPE datasets, every molecular feature was inspected, while only those features with a predicted probability of 0.9 or higher according to the two-parameter model produced below were for the CultureData and Pttime datasets. Inspection consisted of plotting the raw intensity values against the corrected retention-time values for all data points within the</w:t>
+      </w:r>
+      <w:r>
+        <w:t xml:space="preserve"> </w:t>
+      </w:r>
+      <w:r>
+        <w:rPr>
+          <w:iCs/>
+          <w:i/>
+        </w:rPr>
+        <w:t xml:space="preserve">m/z</w:t>
+      </w:r>
+      <w:r>
+        <w:t xml:space="preserve"> </w:t>
+      </w:r>
+      <w:r>
+        <w:t xml:space="preserve">x RT bounding box determined by the most extreme values for the given feature. For this step, we decided to plot the entire feature across all files simultaneously rather than viewing each sample individually to both accelerate labelling and to more accurately represent what MS experts typically do when assessing the quality of a given peak. [Fig 1.] We also decided to ignore missing values and linearly interpolate between known data points rather than filling with zeroes. These EICs were then shown to an MS expert for classification into one of 4 categories: Good, Bad, Ambiguous, or Stans only if the peak appeared to only show up in the standards. A few randomly-chosen features from the manually-assigned Good and Bad classifications are shown in [Fig. 1].</w:t>
+      </w:r>
+    </w:p>
+    <w:p>
+      <w:pPr>
+        <w:pStyle w:val="CaptionedFigure"/>
+      </w:pPr>
+      <w:r>
+        <w:drawing>
+          <wp:inline>
+            <wp:extent cx="5943600" cy="2743199"/>
+            <wp:effectExtent b="0" l="0" r="0" t="0"/>
+            <wp:docPr descr="Figure 1: Randomly selected ion chromatograms from both “Good” (top row) and “Bad” (bottom row) manual classifications, colored by the depth from which the biological sample was taken. DCM = deep chlorophyll maximum, approximately 110 meters." title="" id="28" name="Picture"/>
+            <a:graphic>
+              <a:graphicData uri="http://schemas.openxmlformats.org/drawingml/2006/picture">
+                <pic:pic>
+                  <pic:nvPicPr>
+                    <pic:cNvPr descr="figures/somegood_somebad_depthcolor_chroms.png" id="29" name="Picture"/>
+                    <pic:cNvPicPr>
+                      <a:picLocks noChangeArrowheads="1" noChangeAspect="1"/>
+                    </pic:cNvPicPr>
+                  </pic:nvPicPr>
+                  <pic:blipFill>
+                    <a:blip r:embed="rId27"/>
+                    <a:stretch>
+                      <a:fillRect/>
+                    </a:stretch>
+                  </pic:blipFill>
+                  <pic:spPr bwMode="auto">
+                    <a:xfrm>
+                      <a:off x="0" y="0"/>
+                      <a:ext cx="5943600" cy="2743199"/>
+                    </a:xfrm>
+                    <a:prstGeom prst="rect">
+                      <a:avLst/>
+                    </a:prstGeom>
+                    <a:noFill/>
+                    <a:ln w="9525">
+                      <a:noFill/>
+                      <a:headEnd/>
+                      <a:tailEnd/>
+                    </a:ln>
+                  </pic:spPr>
+                </pic:pic>
+              </a:graphicData>
+            </a:graphic>
+          </wp:inline>
+        </w:drawing>
+      </w:r>
+    </w:p>
+    <w:p>
+      <w:pPr>
+        <w:pStyle w:val="ImageCaption"/>
+      </w:pPr>
+      <w:r>
+        <w:t xml:space="preserve">Figure 1: Randomly selected ion chromatograms from both</w:t>
+      </w:r>
+      <w:r>
+        <w:t xml:space="preserve"> </w:t>
+      </w:r>
+      <w:r>
+        <w:t xml:space="preserve">“</w:t>
+      </w:r>
+      <w:r>
+        <w:t xml:space="preserve">Good</w:t>
+      </w:r>
+      <w:r>
+        <w:t xml:space="preserve">”</w:t>
+      </w:r>
+      <w:r>
+        <w:t xml:space="preserve"> </w:t>
+      </w:r>
+      <w:r>
+        <w:t xml:space="preserve">(top row) and</w:t>
+      </w:r>
+      <w:r>
+        <w:t xml:space="preserve"> </w:t>
+      </w:r>
+      <w:r>
+        <w:t xml:space="preserve">“</w:t>
+      </w:r>
+      <w:r>
+        <w:t xml:space="preserve">Bad</w:t>
+      </w:r>
+      <w:r>
+        <w:t xml:space="preserve">”</w:t>
+      </w:r>
+      <w:r>
+        <w:t xml:space="preserve"> </w:t>
+      </w:r>
+      <w:r>
+        <w:t xml:space="preserve">(bottom row) manual classifications, colored by the depth from which the biological sample was taken. DCM = deep chlorophyll maximum, approximately 110 meters.</w:t>
+      </w:r>
+    </w:p>
+    <w:p>
+      <w:pPr>
+        <w:pStyle w:val="BodyText"/>
+      </w:pPr>
+      <w:r>
+        <w:t xml:space="preserve">Include the descriptor for what</w:t>
+      </w:r>
+      <w:r>
+        <w:t xml:space="preserve"> </w:t>
+      </w:r>
+      <w:r>
+        <w:t xml:space="preserve">“</w:t>
+      </w:r>
+      <w:r>
+        <w:t xml:space="preserve">FTXXXX</w:t>
+      </w:r>
+      <w:r>
+        <w:t xml:space="preserve">”</w:t>
+      </w:r>
+      <w:r>
+        <w:t xml:space="preserve"> </w:t>
+      </w:r>
+      <w:r>
+        <w:t xml:space="preserve">means.</w:t>
+      </w:r>
+    </w:p>
+    <w:p>
+      <w:pPr>
+        <w:pStyle w:val="BodyText"/>
+      </w:pPr>
+      <w:r>
+        <w:t xml:space="preserve">Include the molecular mass in the feature label? If known, include name?</w:t>
+      </w:r>
+    </w:p>
+    <w:p>
+      <w:pPr>
+        <w:pStyle w:val="BodyText"/>
+      </w:pPr>
+      <w:r>
+        <w:t xml:space="preserve">Put the actual good/bad label in the figure somewhere</w:t>
+      </w:r>
+    </w:p>
+    <w:p>
+      <w:pPr>
+        <w:pStyle w:val="BodyText"/>
+      </w:pPr>
+      <w:r>
+        <w:t xml:space="preserve">What’s the importance of the different colors?</w:t>
+      </w:r>
+    </w:p>
+    <w:p>
+      <w:pPr>
+        <w:pStyle w:val="BodyText"/>
+      </w:pPr>
+      <w:r>
+        <w:t xml:space="preserve">Note that these were taken from the MESOSCOPE dataset.</w:t>
+      </w:r>
+    </w:p>
+    <w:p>
+      <w:pPr>
+        <w:pStyle w:val="BodyText"/>
+      </w:pPr>
+      <w:r>
+        <w:t xml:space="preserve">Explain the chromatograms (RT/int/ what</w:t>
+      </w:r>
+      <w:r>
+        <w:t xml:space="preserve"> </w:t>
+      </w:r>
+      <w:r>
+        <w:t xml:space="preserve">“</w:t>
+      </w:r>
+      <w:r>
+        <w:t xml:space="preserve">goodness</w:t>
+      </w:r>
+      <w:r>
+        <w:t xml:space="preserve">”</w:t>
+      </w:r>
+      <w:r>
+        <w:t xml:space="preserve"> </w:t>
+      </w:r>
+      <w:r>
+        <w:t xml:space="preserve">requires?) explain x/y axis in figure legend, maybe do in bulk across all at once?</w:t>
+      </w:r>
+    </w:p>
+    <w:p>
+      <w:pPr>
+        <w:pStyle w:val="BodyText"/>
+      </w:pPr>
+      <w:r>
+        <w:t xml:space="preserve">Explain that we grabbed the center of the peak +/- 1 (2?) minutes</w:t>
+      </w:r>
+    </w:p>
+    <w:bookmarkEnd w:id="30"/>
+    <w:bookmarkStart w:id="34" w:name="X863b367709584fb1f97ae3b658caca05ebd1e92"/>
+    <w:p>
+      <w:pPr>
+        <w:pStyle w:val="Heading3"/>
+      </w:pPr>
+      <w:r>
+        <w:t xml:space="preserve">Peak feature extraction and metric calculation</w:t>
+      </w:r>
+    </w:p>
+    <w:p>
+      <w:pPr>
+        <w:pStyle w:val="FirstParagraph"/>
+      </w:pPr>
+      <w:r>
+        <w:t xml:space="preserve">Our process of feature engineering was divided into three categories of features: those that could be calculated using a single peak trace, those that required access to the entire file, and those that could only be calculated across multiple files. [Rewrite without the</w:t>
+      </w:r>
+      <w:r>
+        <w:t xml:space="preserve"> </w:t>
+      </w:r>
+      <w:r>
+        <w:t xml:space="preserve">“</w:t>
+      </w:r>
+      <w:r>
+        <w:t xml:space="preserve">three categories</w:t>
+      </w:r>
+      <w:r>
+        <w:t xml:space="preserve">”</w:t>
+      </w:r>
+      <w:r>
+        <w:t xml:space="preserve"> </w:t>
+      </w:r>
+      <w:r>
+        <w:t xml:space="preserve">business ugh] For metrics belonging to the first two categories, summary statistics were used (mean/median, standard deviation) to create a single consensus value for the mass feature as a whole. Missing values were ignored during these summary statistic calculations by setting na.rm=TRUE. Distributions were visually inspected and highly abnormal metrics were transformed using log-scaling if necessary. Using a pairs plot, highly correlated (above a Pearson’s r ~ .9) had one of the correlated metrics removed.</w:t>
+      </w:r>
+    </w:p>
+    <w:p>
+      <w:pPr>
+        <w:pStyle w:val="BodyText"/>
+      </w:pPr>
+      <w:r>
+        <w:t xml:space="preserve">The first category consisted largely of information produced directly by XCMS: the very typical</w:t>
+      </w:r>
+      <w:r>
+        <w:t xml:space="preserve"> </w:t>
+      </w:r>
+      <w:r>
+        <w:rPr>
+          <w:iCs/>
+          <w:i/>
+        </w:rPr>
+        <w:t xml:space="preserve">m/z</w:t>
+      </w:r>
+      <w:r>
+        <w:t xml:space="preserve"> </w:t>
+      </w:r>
+      <w:r>
+        <w:t xml:space="preserve">ratios, retention times, peak widths, and integrated areas as well as the less common and poorly-documented sn, f, scale, and lmin parameters. Although we requested additional parameters from XCMS with the verboseColumns = TRUE argument, all of the values returned were NAs and could not be used in the model building so were dropped. The total number of peaks found was calculated as the number of peaks divided by the total number of files, and the total number of files in which a peak was initially detected was calculated by subtracting the number of NAs in the peak baseline estimate (which is NA if the peak was filled in) from the total number of files and then dividing by the number of files to normalize across datasets. This calculation were performed for the Falkor, MESOSCOPE, and CultureData datasets to estimate the proportion of sample and standard files in which a given peak was found, but could not be supplied for the Pttime dataset because no standard files were available. The sn metric contained a large number of zero values to begin with that then became negative infinities when log-scaled, so we replaced those values with zeroes and functionally equated an sn of 0 with an sn of 1.</w:t>
+      </w:r>
+    </w:p>
+    <w:p>
+      <w:pPr>
+        <w:pStyle w:val="BodyText"/>
+      </w:pPr>
+      <w:r>
+        <w:t xml:space="preserve">We also calculated several metrics from the raw mz/rt/int values. Using the R package RaMS we extracted the data points falling within each individual peak’s mz and retention time bounding box (values between the XCMS-reported min and max) separately for each file. The data points were then linearly scaled to fall within the 0-1 range by subtracting the minimum RT and dividing by the maximum RT, then each scaled RT was fit to a beta distribution with α values of 2.5, 3, 4, and 5, and a fixed β value of 5. This approach allowed us to approximate a bell curve with increasing degrees of right-skewness and the beta distribution was chosen because it is constrained between 0 and 1 and simple and speedy to generate in R. For each α value, Pearson’s correlation coefficient was calculated between the beta distribution and the raw data, with the highest value returned as a metric for how peak-shaped the data were [Fig. 2]. The beta distribution with the highest</w:t>
+      </w:r>
+      <w:r>
+        <w:t xml:space="preserve"> </w:t>
+      </w:r>
+      <w:r>
+        <w:rPr>
+          <w:iCs/>
+          <w:i/>
+        </w:rPr>
+        <w:t xml:space="preserve">r</w:t>
+      </w:r>
+      <w:r>
+        <w:t xml:space="preserve"> </w:t>
+      </w:r>
+      <w:r>
+        <w:t xml:space="preserve">was also then used to estimate the noise level within the peak by also scaling both the beta distribution densities and the raw data intensity values as described above, then subtracting the scaled beta distribution from the scaled intensity values, producing the residuals of the fit [Fig. 2]. The signal-to-noise ratio (SNR) was calculated by dividing the maximum original peak height by the standard deviation of the residuals multiplied by the maximum height of the original peak. This method of SNR calculation allowed us to rapidly estimate the noise within the peak itself rather than relying on background estimation using data points outside the peak, which may not exist or may be influenced by additional molecular signals.</w:t>
+      </w:r>
+      <w:r>
+        <w:t xml:space="preserve"> </w:t>
+      </w:r>
+      <w:r>
+        <w:t xml:space="preserve">[@myers?]</w:t>
+      </w:r>
+      <w:r>
+        <w:t xml:space="preserve"> </w:t>
+      </w:r>
+      <w:r>
+        <w:t xml:space="preserve">If there were fewer than 5 data points, a missing value was returned and dropped in subsequent summary calculations. Accessing the raw data values also allowed us to calculate the proportion of</w:t>
+      </w:r>
+      <w:r>
+        <w:t xml:space="preserve"> </w:t>
+      </w:r>
+      <w:r>
+        <w:t xml:space="preserve">“</w:t>
+      </w:r>
+      <w:r>
+        <w:t xml:space="preserve">missed</w:t>
+      </w:r>
+      <w:r>
+        <w:t xml:space="preserve">”</w:t>
+      </w:r>
+      <w:r>
+        <w:t xml:space="preserve"> </w:t>
+      </w:r>
+      <w:r>
+        <w:t xml:space="preserve">scans in a peak for which a retention time exists at other masses in the same sample but for which no data was produced at the selected</w:t>
+      </w:r>
+      <w:r>
+        <w:t xml:space="preserve"> </w:t>
+      </w:r>
+      <w:r>
+        <w:rPr>
+          <w:iCs/>
+          <w:i/>
+        </w:rPr>
+        <w:t xml:space="preserve">m/z</w:t>
+      </w:r>
+      <w:r>
+        <w:t xml:space="preserve"> </w:t>
+      </w:r>
+      <w:r>
+        <w:t xml:space="preserve">ratio.</w:t>
+      </w:r>
+    </w:p>
+    <w:p>
+      <w:pPr>
+        <w:pStyle w:val="CaptionedFigure"/>
+      </w:pPr>
+      <w:r>
+        <w:drawing>
+          <wp:inline>
+            <wp:extent cx="5943600" cy="3657600"/>
+            <wp:effectExtent b="0" l="0" r="0" t="0"/>
+            <wp:docPr descr="Figure 2: Method used to calculate the metrics for the two-parameter model from the raw data via comparison to an idealized pseudo-Gaussian peak for both manually identified “Good” and “Bad” peaks. Normalization was performed by linearly scaling the raw values into the 0-1 range by subtracting the minimum value and dividing by the maximum. Peak shape similarity was measured with Pearson’s correlation coefficient and the noise level is estimated as the standard deviation of the residuals after the raw data is subtracted from the idealized peak." title="" id="32" name="Picture"/>
+            <a:graphic>
+              <a:graphicData uri="http://schemas.openxmlformats.org/drawingml/2006/picture">
+                <pic:pic>
+                  <pic:nvPicPr>
+                    <pic:cNvPr descr="figures/peakmetrics_singlechrom.png" id="33" name="Picture"/>
+                    <pic:cNvPicPr>
+                      <a:picLocks noChangeArrowheads="1" noChangeAspect="1"/>
+                    </pic:cNvPicPr>
+                  </pic:nvPicPr>
+                  <pic:blipFill>
+                    <a:blip r:embed="rId31"/>
+                    <a:stretch>
+                      <a:fillRect/>
+                    </a:stretch>
+                  </pic:blipFill>
+                  <pic:spPr bwMode="auto">
+                    <a:xfrm>
+                      <a:off x="0" y="0"/>
+                      <a:ext cx="5943600" cy="3657600"/>
+                    </a:xfrm>
+                    <a:prstGeom prst="rect">
+                      <a:avLst/>
+                    </a:prstGeom>
+                    <a:noFill/>
+                    <a:ln w="9525">
+                      <a:noFill/>
+                      <a:headEnd/>
+                      <a:tailEnd/>
+                    </a:ln>
+                  </pic:spPr>
+                </pic:pic>
+              </a:graphicData>
+            </a:graphic>
+          </wp:inline>
+        </w:drawing>
+      </w:r>
+    </w:p>
+    <w:p>
+      <w:pPr>
+        <w:pStyle w:val="ImageCaption"/>
+      </w:pPr>
+      <w:r>
+        <w:t xml:space="preserve">Figure 2: Method used to calculate the metrics for the two-parameter model from the raw data via comparison to an idealized pseudo-Gaussian peak for both manually identified</w:t>
+      </w:r>
+      <w:r>
+        <w:t xml:space="preserve"> </w:t>
+      </w:r>
+      <w:r>
+        <w:t xml:space="preserve">“</w:t>
+      </w:r>
+      <w:r>
+        <w:t xml:space="preserve">Good</w:t>
+      </w:r>
+      <w:r>
+        <w:t xml:space="preserve">”</w:t>
+      </w:r>
+      <w:r>
+        <w:t xml:space="preserve"> </w:t>
+      </w:r>
+      <w:r>
+        <w:t xml:space="preserve">and</w:t>
+      </w:r>
+      <w:r>
+        <w:t xml:space="preserve"> </w:t>
+      </w:r>
+      <w:r>
+        <w:t xml:space="preserve">“</w:t>
+      </w:r>
+      <w:r>
+        <w:t xml:space="preserve">Bad</w:t>
+      </w:r>
+      <w:r>
+        <w:t xml:space="preserve">”</w:t>
+      </w:r>
+      <w:r>
+        <w:t xml:space="preserve"> </w:t>
+      </w:r>
+      <w:r>
+        <w:t xml:space="preserve">peaks. Normalization was performed by linearly scaling the raw values into the 0-1 range by subtracting the minimum value and dividing by the maximum. Peak shape similarity was measured with Pearson’s correlation coefficient and the noise level is estimated as the standard deviation of the residuals after the raw data is subtracted from the idealized peak.</w:t>
+      </w:r>
+    </w:p>
+    <w:p>
+      <w:pPr>
+        <w:pStyle w:val="BodyText"/>
+      </w:pPr>
+      <w:r>
+        <w:t xml:space="preserve">We additionally estimated the existence of a</w:t>
+      </w:r>
+      <w:r>
+        <w:t xml:space="preserve"> </w:t>
+      </w:r>
+      <m:oMath>
+        <m:sSup>
+          <m:e>
+            <m:r>
+              <m:t>​</m:t>
+            </m:r>
+          </m:e>
+          <m:sup>
+            <m:r>
+              <m:t>13</m:t>
+            </m:r>
+          </m:sup>
+        </m:sSup>
+      </m:oMath>
+      <w:r>
+        <w:t xml:space="preserve">C isotope using a similar method to extract the raw mz/rt/int values within the peak bounding box, then searched the same RT values at an</w:t>
+      </w:r>
+      <w:r>
+        <w:t xml:space="preserve"> </w:t>
+      </w:r>
+      <w:r>
+        <w:rPr>
+          <w:iCs/>
+          <w:i/>
+        </w:rPr>
+        <w:t xml:space="preserve">m/z</w:t>
+      </w:r>
+      <w:r>
+        <w:t xml:space="preserve"> </w:t>
+      </w:r>
+      <w:r>
+        <w:t xml:space="preserve">delta of +1.003355. In places where more than 5 data points existed at both the original mass and the</w:t>
+      </w:r>
+      <w:r>
+        <w:t xml:space="preserve"> </w:t>
+      </w:r>
+      <m:oMath>
+        <m:sSup>
+          <m:e>
+            <m:r>
+              <m:t>​</m:t>
+            </m:r>
+          </m:e>
+          <m:sup>
+            <m:r>
+              <m:t>13</m:t>
+            </m:r>
+          </m:sup>
+        </m:sSup>
+      </m:oMath>
+      <w:r>
+        <w:t xml:space="preserve">C mass, we again used Pearson’s correlation coefficient to estimate the similarity between the two mass traces and used a trapezoidal Riemann sum to estimate the area of the original and isotope peaks. The overall feature isotope shape similarity was calculated by taking the median of the correlation coefficients. We also calculated the correlation coefficient of the ratio of the</w:t>
+      </w:r>
+      <w:r>
+        <w:t xml:space="preserve"> </w:t>
+      </w:r>
+      <m:oMath>
+        <m:f>
+          <m:fPr>
+            <m:type m:val="bar"/>
+          </m:fPr>
+          <m:num>
+            <m:sSup>
+              <m:e>
+                <m:r>
+                  <m:t>​</m:t>
+                </m:r>
+              </m:e>
+              <m:sup>
+                <m:r>
+                  <m:t>13</m:t>
+                </m:r>
+              </m:sup>
+            </m:sSup>
+            <m:r>
+              <m:t>C</m:t>
+            </m:r>
+          </m:num>
+          <m:den>
+            <m:sSup>
+              <m:e>
+                <m:r>
+                  <m:t>​</m:t>
+                </m:r>
+              </m:e>
+              <m:sup>
+                <m:r>
+                  <m:t>12</m:t>
+                </m:r>
+              </m:sup>
+            </m:sSup>
+            <m:r>
+              <m:t>C</m:t>
+            </m:r>
+          </m:den>
+        </m:f>
+      </m:oMath>
+      <w:r>
+        <w:t xml:space="preserve"> </w:t>
+      </w:r>
+      <w:r>
+        <w:t xml:space="preserve">across multiple files, expecting that a true isotope would have a fixed</w:t>
+      </w:r>
+      <w:r>
+        <w:t xml:space="preserve"> </w:t>
+      </w:r>
+      <m:oMath>
+        <m:f>
+          <m:fPr>
+            <m:type m:val="bar"/>
+          </m:fPr>
+          <m:num>
+            <m:sSup>
+              <m:e>
+                <m:r>
+                  <m:t>​</m:t>
+                </m:r>
+              </m:e>
+              <m:sup>
+                <m:r>
+                  <m:t>13</m:t>
+                </m:r>
+              </m:sup>
+            </m:sSup>
+            <m:r>
+              <m:t>C</m:t>
+            </m:r>
+          </m:num>
+          <m:den>
+            <m:sSup>
+              <m:e>
+                <m:r>
+                  <m:t>​</m:t>
+                </m:r>
+              </m:e>
+              <m:sup>
+                <m:r>
+                  <m:t>12</m:t>
+                </m:r>
+              </m:sup>
+            </m:sSup>
+            <m:r>
+              <m:t>C</m:t>
+            </m:r>
+          </m:den>
+        </m:f>
+      </m:oMath>
+      <w:r>
+        <w:t xml:space="preserve"> </w:t>
+      </w:r>
+      <w:r>
+        <w:t xml:space="preserve">ratio. Both the isotope shape similarity and the isotope area correlation were used as metrics in the downstream analysis. Peaks for which no isotope signal was detected or had too few scans to calculate the above metrics were imputed with NA values that were again dropped in the calculation of summary statistics.</w:t>
+      </w:r>
+    </w:p>
+    <w:p>
+      <w:pPr>
+        <w:pStyle w:val="BodyText"/>
+      </w:pPr>
+      <w:r>
+        <w:t xml:space="preserve">Finally, we calculated several metrics using a design-of-experiments (DoE) approach for the Falkor and MESOSCOPE datasets which were expected to have a large difference in metabolite composition between those samples collected at the surface (15-25 meters) and those collected deeper in the water column. We used ANOVAs to compare the integrated peak area with depth and extracted the p-values of each test, which became an additional potential peak quality metric. We also calculated the difference between the mean sample area and the mean blank area and the difference between the mean sample area and the mean area of the standards which also became metrics. When there were too many missing values to perform the ANOVA or sample averages, we replaced the calculated statistic with a value a single order of magnitude outside the most extreme value.</w:t>
+      </w:r>
+    </w:p>
+    <w:bookmarkEnd w:id="34"/>
+    <w:bookmarkStart w:id="35" w:name="statistics"/>
+    <w:p>
+      <w:pPr>
+        <w:pStyle w:val="Heading3"/>
+      </w:pPr>
+      <w:r>
+        <w:t xml:space="preserve">Statistics</w:t>
+      </w:r>
+    </w:p>
+    <w:p>
+      <w:pPr>
+        <w:pStyle w:val="FirstParagraph"/>
+      </w:pPr>
+      <w:r>
+        <w:t xml:space="preserve">All analyses were run in R, version 4.2.2. Logistic regressions were performed using base R’s</w:t>
+      </w:r>
+      <w:r>
+        <w:t xml:space="preserve"> </w:t>
+      </w:r>
+      <w:r>
+        <w:rPr>
+          <w:rStyle w:val="VerbatimChar"/>
+        </w:rPr>
+        <w:t xml:space="preserve">glm</w:t>
+      </w:r>
+      <w:r>
+        <w:t xml:space="preserve"> </w:t>
+      </w:r>
+      <w:r>
+        <w:t xml:space="preserve">function with elastic net functionality provided by the glmnet package, random forest classifiers were performed using the randomForest package, and initial clustering approaches were explored with the dbscan package.</w:t>
+      </w:r>
+    </w:p>
+    <w:bookmarkEnd w:id="35"/>
+    <w:bookmarkEnd w:id="36"/>
+    <w:bookmarkStart w:id="37" w:name="results"/>
+    <w:p>
+      <w:pPr>
+        <w:pStyle w:val="Heading2"/>
+      </w:pPr>
+      <w:r>
+        <w:t xml:space="preserve">Results</w:t>
+      </w:r>
+    </w:p>
+    <w:bookmarkEnd w:id="37"/>
     <w:sectPr>
       <w:pgSz w:h="15840" w:w="12240"/>
       <w:pgMar w:bottom="1440" w:footer="720" w:gutter="0" w:header="720" w:left="1440" w:right="1440" w:top="1440"/>

</xml_diff>

<commit_message>
Added Fig 6 and some initial results description
</commit_message>
<xml_diff>
--- a/manuscript/manuscript.docx
+++ b/manuscript/manuscript.docx
@@ -95,7 +95,7 @@
         <w:pStyle w:val="Date"/>
       </w:pPr>
       <w:r>
-        <w:t xml:space="preserve">2023-04-24</w:t>
+        <w:t xml:space="preserve">2023-04-25</w:t>
       </w:r>
     </w:p>
     <w:bookmarkStart w:id="20" w:name="abstract"/>
@@ -155,7 +155,7 @@
         <w:t xml:space="preserve">[@xcms, @mzmine, @msdial]</w:t>
       </w:r>
       <w:r>
-        <w:t xml:space="preserve">, but these data-driven methods are still handicapped by the poor performance of the core peakpicking algorithms and require manual oversight and curation of the datasets after they’re produced by the software. This peakpicking step is typically the very first in the data processing stage, with implications for all downstream analysis and interpretation.</w:t>
+        <w:t xml:space="preserve">, but these data-driven methods are still handicapped by the poor performance of the core peakpicking algorithms and require manual oversight and curation of the datasets after they’re produced by the software. This peakpicking step is typically the very first in the data processing stage, with implications for all downstream analysis and interpretation. [Mention HILIC chromatography specifically to justify its use here?]</w:t>
       </w:r>
     </w:p>
     <w:p>
@@ -574,98 +574,6 @@
       </w:r>
       <w:r>
         <w:t xml:space="preserve">(bottom row) manual classifications, colored by the depth from which the biological sample was taken. DCM = deep chlorophyll maximum, approximately 110 meters.</w:t>
-      </w:r>
-    </w:p>
-    <w:p>
-      <w:pPr>
-        <w:pStyle w:val="BodyText"/>
-      </w:pPr>
-      <w:r>
-        <w:t xml:space="preserve">Include the descriptor for what</w:t>
-      </w:r>
-      <w:r>
-        <w:t xml:space="preserve"> </w:t>
-      </w:r>
-      <w:r>
-        <w:t xml:space="preserve">“</w:t>
-      </w:r>
-      <w:r>
-        <w:t xml:space="preserve">FTXXXX</w:t>
-      </w:r>
-      <w:r>
-        <w:t xml:space="preserve">”</w:t>
-      </w:r>
-      <w:r>
-        <w:t xml:space="preserve"> </w:t>
-      </w:r>
-      <w:r>
-        <w:t xml:space="preserve">means.</w:t>
-      </w:r>
-    </w:p>
-    <w:p>
-      <w:pPr>
-        <w:pStyle w:val="BodyText"/>
-      </w:pPr>
-      <w:r>
-        <w:t xml:space="preserve">Include the molecular mass in the feature label? If known, include name?</w:t>
-      </w:r>
-    </w:p>
-    <w:p>
-      <w:pPr>
-        <w:pStyle w:val="BodyText"/>
-      </w:pPr>
-      <w:r>
-        <w:t xml:space="preserve">Put the actual good/bad label in the figure somewhere</w:t>
-      </w:r>
-    </w:p>
-    <w:p>
-      <w:pPr>
-        <w:pStyle w:val="BodyText"/>
-      </w:pPr>
-      <w:r>
-        <w:t xml:space="preserve">What’s the importance of the different colors?</w:t>
-      </w:r>
-    </w:p>
-    <w:p>
-      <w:pPr>
-        <w:pStyle w:val="BodyText"/>
-      </w:pPr>
-      <w:r>
-        <w:t xml:space="preserve">Note that these were taken from the MESOSCOPE dataset.</w:t>
-      </w:r>
-    </w:p>
-    <w:p>
-      <w:pPr>
-        <w:pStyle w:val="BodyText"/>
-      </w:pPr>
-      <w:r>
-        <w:t xml:space="preserve">Explain the chromatograms (RT/int/ what</w:t>
-      </w:r>
-      <w:r>
-        <w:t xml:space="preserve"> </w:t>
-      </w:r>
-      <w:r>
-        <w:t xml:space="preserve">“</w:t>
-      </w:r>
-      <w:r>
-        <w:t xml:space="preserve">goodness</w:t>
-      </w:r>
-      <w:r>
-        <w:t xml:space="preserve">”</w:t>
-      </w:r>
-      <w:r>
-        <w:t xml:space="preserve"> </w:t>
-      </w:r>
-      <w:r>
-        <w:t xml:space="preserve">requires?) explain x/y axis in figure legend, maybe do in bulk across all at once?</w:t>
-      </w:r>
-    </w:p>
-    <w:p>
-      <w:pPr>
-        <w:pStyle w:val="BodyText"/>
-      </w:pPr>
-      <w:r>
-        <w:t xml:space="preserve">Explain that we grabbed the center of the peak +/- 1 (2?) minutes</w:t>
       </w:r>
     </w:p>
     <w:bookmarkEnd w:id="30"/>
@@ -1096,7 +1004,7 @@
     </w:p>
     <w:bookmarkEnd w:id="35"/>
     <w:bookmarkEnd w:id="36"/>
-    <w:bookmarkStart w:id="37" w:name="results"/>
+    <w:bookmarkStart w:id="52" w:name="results"/>
     <w:p>
       <w:pPr>
         <w:pStyle w:val="Heading2"/>
@@ -1105,7 +1013,629 @@
         <w:t xml:space="preserve">Results</w:t>
       </w:r>
     </w:p>
-    <w:bookmarkEnd w:id="37"/>
+    <w:p>
+      <w:pPr>
+        <w:pStyle w:val="FirstParagraph"/>
+      </w:pPr>
+      <w:r>
+        <w:t xml:space="preserve">An average of 3,300 molecular features (MFs) were reported by XCMS across the 4 datasets, with the fewest (1495) in the Falkor data and the most in the Pttime samples (7781). In the Falkor and MESOSCOPE datasets that were fully labeled by an MS expert, approximately 70% (69% and 73%, respectively) of the features were given a</w:t>
+      </w:r>
+      <w:r>
+        <w:t xml:space="preserve"> </w:t>
+      </w:r>
+      <w:r>
+        <w:t xml:space="preserve">“</w:t>
+      </w:r>
+      <w:r>
+        <w:t xml:space="preserve">Bad</w:t>
+      </w:r>
+      <w:r>
+        <w:t xml:space="preserve">”</w:t>
+      </w:r>
+      <w:r>
+        <w:t xml:space="preserve"> </w:t>
+      </w:r>
+      <w:r>
+        <w:t xml:space="preserve">designation, corresponding to noise peaks that the expert would not have included in a downstream analysis. In both, 5% of the MFs were unable to be assigned confidently to either</w:t>
+      </w:r>
+      <w:r>
+        <w:t xml:space="preserve"> </w:t>
+      </w:r>
+      <w:r>
+        <w:t xml:space="preserve">“</w:t>
+      </w:r>
+      <w:r>
+        <w:t xml:space="preserve">Good</w:t>
+      </w:r>
+      <w:r>
+        <w:t xml:space="preserve">”</w:t>
+      </w:r>
+      <w:r>
+        <w:t xml:space="preserve"> </w:t>
+      </w:r>
+      <w:r>
+        <w:t xml:space="preserve">or</w:t>
+      </w:r>
+      <w:r>
+        <w:t xml:space="preserve"> </w:t>
+      </w:r>
+      <w:r>
+        <w:t xml:space="preserve">“</w:t>
+      </w:r>
+      <w:r>
+        <w:t xml:space="preserve">Bad</w:t>
+      </w:r>
+      <w:r>
+        <w:t xml:space="preserve">”</w:t>
+      </w:r>
+      <w:r>
+        <w:t xml:space="preserve"> </w:t>
+      </w:r>
+      <w:r>
+        <w:t xml:space="preserve">classes and 10% were identified as appearing only in the standards, leaving only ~15% of the features classified as</w:t>
+      </w:r>
+      <w:r>
+        <w:t xml:space="preserve"> </w:t>
+      </w:r>
+      <w:r>
+        <w:t xml:space="preserve">“</w:t>
+      </w:r>
+      <w:r>
+        <w:t xml:space="preserve">Good</w:t>
+      </w:r>
+      <w:r>
+        <w:t xml:space="preserve">”</w:t>
+      </w:r>
+      <w:r>
+        <w:t xml:space="preserve"> </w:t>
+      </w:r>
+      <w:r>
+        <w:t xml:space="preserve">(16% and 12%, respectively).</w:t>
+      </w:r>
+    </w:p>
+    <w:p>
+      <w:pPr>
+        <w:pStyle w:val="BodyText"/>
+      </w:pPr>
+      <w:r>
+        <w:t xml:space="preserve">We used three different multiple logistic regression models to predict the likelihood of each MF being categorized as</w:t>
+      </w:r>
+      <w:r>
+        <w:t xml:space="preserve"> </w:t>
+      </w:r>
+      <w:r>
+        <w:t xml:space="preserve">“</w:t>
+      </w:r>
+      <w:r>
+        <w:t xml:space="preserve">Good</w:t>
+      </w:r>
+      <w:r>
+        <w:t xml:space="preserve">”</w:t>
+      </w:r>
+      <w:r>
+        <w:t xml:space="preserve">. The first model included all metrics calculated as described above in Methods, the second contained only those parameters immediately available from the XCMS output without revisiting the raw data (the four core peak metrics</w:t>
+      </w:r>
+      <w:r>
+        <w:t xml:space="preserve"> </w:t>
+      </w:r>
+      <w:r>
+        <w:rPr>
+          <w:iCs/>
+          <w:i/>
+        </w:rPr>
+        <w:t xml:space="preserve">m/z</w:t>
+      </w:r>
+      <w:r>
+        <w:t xml:space="preserve">, RT, peak width, area and their standard deviations plus the mysterious lmin, f, and scale values as well as the fraction of peaks, samples, and standards found), and the final model was a simple two-parameter model using only the peak shape and novel SNR metrics. In all three cases, the majority of MFs were estimated to have a less than 1% chance of being good. The full model and the XCMS model both displayed a strongly bimodal distribution, with a large number of peaks also exceeding a 99% chance of being good, while the two-parameter model had a flatter distribution with fewer high-confidence MF assignments and more intermediate values (Fig. 3).</w:t>
+      </w:r>
+    </w:p>
+    <w:p>
+      <w:pPr>
+        <w:pStyle w:val="CaptionedFigure"/>
+      </w:pPr>
+      <w:r>
+        <w:drawing>
+          <wp:inline>
+            <wp:extent cx="5943600" cy="3657600"/>
+            <wp:effectExtent b="0" l="0" r="0" t="0"/>
+            <wp:docPr descr="Figure 3: Histograms showing the estimated likelihood of a given mass feature being categorized as “Good” according to the two-parameter logistic model trained on the combined fully-labeled Falkor and MESOSCOPE datasets. Colors indicate the category in which each feature was manually assigned by an expert, with “Stans only” referring to a good peak that was only visible in the standards run alongside the samples. Datasets CultureData and Pttime were manually labeled only for those features with an estimated likelihood above 90% (black vertical line) and were otherwise unclassified." title="" id="38" name="Picture"/>
+            <a:graphic>
+              <a:graphicData uri="http://schemas.openxmlformats.org/drawingml/2006/picture">
+                <pic:pic>
+                  <pic:nvPicPr>
+                    <pic:cNvPr descr="figures/pred_prob_class_color_hists.png" id="39" name="Picture"/>
+                    <pic:cNvPicPr>
+                      <a:picLocks noChangeArrowheads="1" noChangeAspect="1"/>
+                    </pic:cNvPicPr>
+                  </pic:nvPicPr>
+                  <pic:blipFill>
+                    <a:blip r:embed="rId37"/>
+                    <a:stretch>
+                      <a:fillRect/>
+                    </a:stretch>
+                  </pic:blipFill>
+                  <pic:spPr bwMode="auto">
+                    <a:xfrm>
+                      <a:off x="0" y="0"/>
+                      <a:ext cx="5943600" cy="3657600"/>
+                    </a:xfrm>
+                    <a:prstGeom prst="rect">
+                      <a:avLst/>
+                    </a:prstGeom>
+                    <a:noFill/>
+                    <a:ln w="9525">
+                      <a:noFill/>
+                      <a:headEnd/>
+                      <a:tailEnd/>
+                    </a:ln>
+                  </pic:spPr>
+                </pic:pic>
+              </a:graphicData>
+            </a:graphic>
+          </wp:inline>
+        </w:drawing>
+      </w:r>
+    </w:p>
+    <w:p>
+      <w:pPr>
+        <w:pStyle w:val="ImageCaption"/>
+      </w:pPr>
+      <w:r>
+        <w:t xml:space="preserve">Figure 3: Histograms showing the estimated likelihood of a given mass feature being categorized as</w:t>
+      </w:r>
+      <w:r>
+        <w:t xml:space="preserve"> </w:t>
+      </w:r>
+      <w:r>
+        <w:t xml:space="preserve">“</w:t>
+      </w:r>
+      <w:r>
+        <w:t xml:space="preserve">Good</w:t>
+      </w:r>
+      <w:r>
+        <w:t xml:space="preserve">”</w:t>
+      </w:r>
+      <w:r>
+        <w:t xml:space="preserve"> </w:t>
+      </w:r>
+      <w:r>
+        <w:t xml:space="preserve">according to the two-parameter logistic model trained on the combined fully-labeled Falkor and MESOSCOPE datasets. Colors indicate the category in which each feature was manually assigned by an expert, with</w:t>
+      </w:r>
+      <w:r>
+        <w:t xml:space="preserve"> </w:t>
+      </w:r>
+      <w:r>
+        <w:t xml:space="preserve">“</w:t>
+      </w:r>
+      <w:r>
+        <w:t xml:space="preserve">Stans only</w:t>
+      </w:r>
+      <w:r>
+        <w:t xml:space="preserve">”</w:t>
+      </w:r>
+      <w:r>
+        <w:t xml:space="preserve"> </w:t>
+      </w:r>
+      <w:r>
+        <w:t xml:space="preserve">referring to a good peak that was only visible in the standards run alongside the samples. Datasets CultureData and Pttime were manually labeled only for those features with an estimated likelihood above 90% (black vertical line) and were otherwise unclassified.</w:t>
+      </w:r>
+    </w:p>
+    <w:p>
+      <w:pPr>
+        <w:pStyle w:val="BodyText"/>
+      </w:pPr>
+      <w:r>
+        <w:t xml:space="preserve">In each case, we determined each molecular feature as a true positive (TP) if it was predicted to be Good and was manually classified as Good, a true negative if both predicted and classifed as Bad, a false positive if predicted to be Good but manually classified as Bad, and a false negative if predicted to be Bad but was in fact manually classified as Good. This allowed us to additionally define two useful measures of success, the traditionally-defined false discovery rate (FDR, defined as 1-precision or the number of false positives divided by the total number of predicted positives) and the percentage of good peaks found (GPF, also known as the recall or sensitivity and defined as the number of true positives divided by the total number of positive predictions). These two measures allowed us to monitor two key questions typically asked of a predictive model in this context: first, what fraction of the data predicted to be good is actually noise; and second, what fraction of the good data am I actually recovering in the downstream analysis?</w:t>
+      </w:r>
+    </w:p>
+    <w:p>
+      <w:pPr>
+        <w:pStyle w:val="BodyText"/>
+      </w:pPr>
+      <w:r>
+        <w:t xml:space="preserve">The full model performed very well when tested internally on the same dataset both during 80/20 cross validation and when [predicting] using the full dataset, with FDR values in the 5-10% range and 80-90% GPF values implying that a large majority of the good peaks passed the threshold. The XCMS metrics performed slightly worse, with FDR values in the 10-15% range and GPF values closer to 75%. The two-parameter model performed worst when tested internally, with an FDR of about 20% and %GPF also around 75% (Figure 4). However, when the models were trained on a different dataset than the one they were used to predict classifications for, nearly all models had similar performance with %FDR around 10-25 and %GPF around 60-80. This dramatic drop in performance on out-of-training data strongly implied that the full and XCMS-only models were highly overfit, while the two-parameter model had probably reached stability. Also notably, the model trained on MESOSCOPE and tested on Falkor had consistently higher values, indicating that it was favoring more peaks recovered at the cost of a higher FDR, while the reverse was true for the model trained on Falkor and tested on MESOSCOPE [and it’s unclear why this should be the case] (Figure 4).</w:t>
+      </w:r>
+    </w:p>
+    <w:p>
+      <w:pPr>
+        <w:pStyle w:val="CaptionedFigure"/>
+      </w:pPr>
+      <w:r>
+        <w:drawing>
+          <wp:inline>
+            <wp:extent cx="5943600" cy="2743199"/>
+            <wp:effectExtent b="0" l="0" r="0" t="0"/>
+            <wp:docPr descr="Figure 4: False discovery rate (%FDR) and fraction of good peaks found (GPF) plotted across different subsets of model parameters. Lower %FDR indicates a smaller fraction of false positives among those peaks the model categorized as “Good” using a threshold of 0.5, and higher %GPF indicates a larger fraction of the total good peaks were found using the same threshold. Points are colored by the model used for training and testing, with internal validation (using the same dataset for training as prediction) in the darker colors on the left and external validation (using a different dataset for training than prediction) in the lighter colors on the right of each panel. Lines of best fit have been estimated and plotted in black on top of the data points." title="" id="41" name="Picture"/>
+            <a:graphic>
+              <a:graphicData uri="http://schemas.openxmlformats.org/drawingml/2006/picture">
+                <pic:pic>
+                  <pic:nvPicPr>
+                    <pic:cNvPr descr="figures/fdr_gpf_cross_train.png" id="42" name="Picture"/>
+                    <pic:cNvPicPr>
+                      <a:picLocks noChangeArrowheads="1" noChangeAspect="1"/>
+                    </pic:cNvPicPr>
+                  </pic:nvPicPr>
+                  <pic:blipFill>
+                    <a:blip r:embed="rId40"/>
+                    <a:stretch>
+                      <a:fillRect/>
+                    </a:stretch>
+                  </pic:blipFill>
+                  <pic:spPr bwMode="auto">
+                    <a:xfrm>
+                      <a:off x="0" y="0"/>
+                      <a:ext cx="5943600" cy="2743199"/>
+                    </a:xfrm>
+                    <a:prstGeom prst="rect">
+                      <a:avLst/>
+                    </a:prstGeom>
+                    <a:noFill/>
+                    <a:ln w="9525">
+                      <a:noFill/>
+                      <a:headEnd/>
+                      <a:tailEnd/>
+                    </a:ln>
+                  </pic:spPr>
+                </pic:pic>
+              </a:graphicData>
+            </a:graphic>
+          </wp:inline>
+        </w:drawing>
+      </w:r>
+    </w:p>
+    <w:p>
+      <w:pPr>
+        <w:pStyle w:val="ImageCaption"/>
+      </w:pPr>
+      <w:r>
+        <w:t xml:space="preserve">Figure 4: False discovery rate (%FDR) and fraction of good peaks found (GPF) plotted across different subsets of model parameters. Lower %FDR indicates a smaller fraction of false positives among those peaks the model categorized as</w:t>
+      </w:r>
+      <w:r>
+        <w:t xml:space="preserve"> </w:t>
+      </w:r>
+      <w:r>
+        <w:t xml:space="preserve">“</w:t>
+      </w:r>
+      <w:r>
+        <w:t xml:space="preserve">Good</w:t>
+      </w:r>
+      <w:r>
+        <w:t xml:space="preserve">”</w:t>
+      </w:r>
+      <w:r>
+        <w:t xml:space="preserve"> </w:t>
+      </w:r>
+      <w:r>
+        <w:t xml:space="preserve">using a threshold of 0.5, and higher %GPF indicates a larger fraction of the total good peaks were found using the same threshold. Points are colored by the model used for training and testing, with internal validation (using the same dataset for training as prediction) in the darker colors on the left and external validation (using a different dataset for training than prediction) in the lighter colors on the right of each panel. Lines of best fit have been estimated and plotted in black on top of the data points.</w:t>
+      </w:r>
+    </w:p>
+    <w:p>
+      <w:pPr>
+        <w:pStyle w:val="BodyText"/>
+      </w:pPr>
+      <w:r>
+        <w:t xml:space="preserve">To further explore questions of model stability and the potential for overfitting, we compared the predictions from a Falkor-trained model to a MESOSCOPE-trained model. In the ideal situation, these predictions are the same because the values are independent of a given training set’s quirks, but this was not what we found for the full and XCMS-only models (Figure 5). We compared the absolute likelihood values using Pearson’s correlation coefficient and found that the two-parameter models had the highest</w:t>
+      </w:r>
+      <w:r>
+        <w:t xml:space="preserve"> </w:t>
+      </w:r>
+      <m:oMath>
+        <m:r>
+          <m:t>r</m:t>
+        </m:r>
+      </m:oMath>
+      <w:r>
+        <w:t xml:space="preserve"> </w:t>
+      </w:r>
+      <w:r>
+        <w:t xml:space="preserve">value of 0.996, while the full models and the XCMS-trained models had</w:t>
+      </w:r>
+      <w:r>
+        <w:t xml:space="preserve"> </w:t>
+      </w:r>
+      <m:oMath>
+        <m:r>
+          <m:t>r</m:t>
+        </m:r>
+      </m:oMath>
+      <w:r>
+        <w:t xml:space="preserve"> </w:t>
+      </w:r>
+      <w:r>
+        <w:t xml:space="preserve">values of 0.856 and 0.896, respectively (Figure 5). Finally, we compared the model likelihoods in ranked space with Spearman’s correlation coefficient to test the question of whether or not the</w:t>
+      </w:r>
+      <w:r>
+        <w:t xml:space="preserve"> </w:t>
+      </w:r>
+      <w:r>
+        <w:rPr>
+          <w:iCs/>
+          <w:i/>
+        </w:rPr>
+        <w:t xml:space="preserve">ranking</w:t>
+      </w:r>
+      <w:r>
+        <w:t xml:space="preserve"> </w:t>
+      </w:r>
+      <w:r>
+        <w:t xml:space="preserve">was similar even if the absolute values differed. Here, we found an intensification of the effect described before, with an even higher</w:t>
+      </w:r>
+      <w:r>
+        <w:t xml:space="preserve"> </w:t>
+      </w:r>
+      <m:oMath>
+        <m:r>
+          <m:t>r</m:t>
+        </m:r>
+      </m:oMath>
+      <w:r>
+        <w:t xml:space="preserve"> </w:t>
+      </w:r>
+      <w:r>
+        <w:t xml:space="preserve">for the two-parameter model of 0.998 but lower</w:t>
+      </w:r>
+      <w:r>
+        <w:t xml:space="preserve"> </w:t>
+      </w:r>
+      <m:oMath>
+        <m:r>
+          <m:t>r</m:t>
+        </m:r>
+      </m:oMath>
+      <w:r>
+        <w:t xml:space="preserve"> </w:t>
+      </w:r>
+      <w:r>
+        <w:t xml:space="preserve">values for the full and XCMS-trained model of 0.818 and 0.849, respectively (Figure 5).</w:t>
+      </w:r>
+    </w:p>
+    <w:p>
+      <w:pPr>
+        <w:pStyle w:val="CaptionedFigure"/>
+      </w:pPr>
+      <w:r>
+        <w:drawing>
+          <wp:inline>
+            <wp:extent cx="5943600" cy="4572000"/>
+            <wp:effectExtent b="0" l="0" r="0" t="0"/>
+            <wp:docPr descr="Figure 5: Predicted likelihood of a feature being “Good” according to a model trained on the MESOSCOPE dataset vs a model trained on the Falkor dataset. The top row of plots show the exact likelihood predicted by the logistic model across three different subsets of parameters, while the bottom row shows the estimates ranked from least likely to most likely. Points are colored by their manually-assigned quality according to an expert." title="" id="44" name="Picture"/>
+            <a:graphic>
+              <a:graphicData uri="http://schemas.openxmlformats.org/drawingml/2006/picture">
+                <pic:pic>
+                  <pic:nvPicPr>
+                    <pic:cNvPr descr="figures/comb_prob_space.png" id="45" name="Picture"/>
+                    <pic:cNvPicPr>
+                      <a:picLocks noChangeArrowheads="1" noChangeAspect="1"/>
+                    </pic:cNvPicPr>
+                  </pic:nvPicPr>
+                  <pic:blipFill>
+                    <a:blip r:embed="rId43"/>
+                    <a:stretch>
+                      <a:fillRect/>
+                    </a:stretch>
+                  </pic:blipFill>
+                  <pic:spPr bwMode="auto">
+                    <a:xfrm>
+                      <a:off x="0" y="0"/>
+                      <a:ext cx="5943600" cy="4572000"/>
+                    </a:xfrm>
+                    <a:prstGeom prst="rect">
+                      <a:avLst/>
+                    </a:prstGeom>
+                    <a:noFill/>
+                    <a:ln w="9525">
+                      <a:noFill/>
+                      <a:headEnd/>
+                      <a:tailEnd/>
+                    </a:ln>
+                  </pic:spPr>
+                </pic:pic>
+              </a:graphicData>
+            </a:graphic>
+          </wp:inline>
+        </w:drawing>
+      </w:r>
+    </w:p>
+    <w:p>
+      <w:pPr>
+        <w:pStyle w:val="ImageCaption"/>
+      </w:pPr>
+      <w:r>
+        <w:t xml:space="preserve">Figure 5: Predicted likelihood of a feature being</w:t>
+      </w:r>
+      <w:r>
+        <w:t xml:space="preserve"> </w:t>
+      </w:r>
+      <w:r>
+        <w:t xml:space="preserve">“</w:t>
+      </w:r>
+      <w:r>
+        <w:t xml:space="preserve">Good</w:t>
+      </w:r>
+      <w:r>
+        <w:t xml:space="preserve">”</w:t>
+      </w:r>
+      <w:r>
+        <w:t xml:space="preserve"> </w:t>
+      </w:r>
+      <w:r>
+        <w:t xml:space="preserve">according to a model trained on the MESOSCOPE dataset vs a model trained on the Falkor dataset. The top row of plots show the exact likelihood predicted by the logistic model across three different subsets of parameters, while the bottom row shows the estimates ranked from least likely to most likely. Points are colored by their manually-assigned quality according to an expert.</w:t>
+      </w:r>
+    </w:p>
+    <w:p>
+      <w:pPr>
+        <w:pStyle w:val="BodyText"/>
+      </w:pPr>
+      <w:r>
+        <w:t xml:space="preserve">We also looked at the estimates produced by the two models and compared them with the combined model trained on the combined datasets to assess the model stability directly. A majority of the time, the estimates from the two models disagreed by more than 2x the standard error of the estimate and frequently disagreed by that amount depending on the other parameters included in the model. Some parameters disagreed not only in magnitude but also in sign, with the Falkor-trained full model increasing peak goodness likelihood with larger ppm variation and a wider peak width, while the MESOSCOPE-trained full model had negative estimates for each of these parameters. Notably, the peak shape and novel SNR parameters in the two-parameter model were among the most robust to training model variation, potentially explaining the consistency described above (Supp. figure X).</w:t>
+      </w:r>
+    </w:p>
+    <w:p>
+      <w:pPr>
+        <w:pStyle w:val="BodyText"/>
+      </w:pPr>
+      <w:r>
+        <w:t xml:space="preserve">We also tested the robustness of the model under a smaller training set, emulating a situation in which only a fraction of the data was available or only a portion of the mass features had been labeled. This allowed us to test the required sample size for the different models, with a larger sample size presumably required for the models with more parameters. Because no parameter was present in all 3 models, we looked at the top 2 most significant parameters from each model: average</w:t>
+      </w:r>
+      <w:r>
+        <w:t xml:space="preserve"> </w:t>
+      </w:r>
+      <w:r>
+        <w:rPr>
+          <w:iCs/>
+          <w:i/>
+        </w:rPr>
+        <w:t xml:space="preserve">m/z</w:t>
+      </w:r>
+      <w:r>
+        <w:t xml:space="preserve"> </w:t>
+      </w:r>
+      <w:r>
+        <w:t xml:space="preserve">and peak shape for the full model, average peakwidth and the standard deviation in retention time for the XCMS model, and peak shape and SNR for the two-parameter model. For the XCMS and two-parameter model, we found reasonably good convergence in a dataset containing half the mass features with most values falling within two standard errors of the estimate, while the full model required closer to 80% of the mass features to produce estimates consistent with the original model (Supp. figure X).</w:t>
+      </w:r>
+    </w:p>
+    <w:p>
+      <w:pPr>
+        <w:pStyle w:val="SourceCode"/>
+      </w:pPr>
+      <w:r>
+        <w:rPr>
+          <w:rStyle w:val="VerbatimChar"/>
+        </w:rPr>
+        <w:t xml:space="preserve">## Joining with `by = join_by(term, param_name)`</w:t>
+      </w:r>
+    </w:p>
+    <w:p>
+      <w:pPr>
+        <w:pStyle w:val="FirstParagraph"/>
+      </w:pPr>
+      <w:r>
+        <w:drawing>
+          <wp:inline>
+            <wp:extent cx="4620126" cy="3696101"/>
+            <wp:effectExtent b="0" l="0" r="0" t="0"/>
+            <wp:docPr descr="" title="" id="47" name="Picture"/>
+            <a:graphic>
+              <a:graphicData uri="http://schemas.openxmlformats.org/drawingml/2006/picture">
+                <pic:pic>
+                  <pic:nvPicPr>
+                    <pic:cNvPr descr="manuscript_files/figure-docx/subsampling%20model%20stability%20supp%20figure-1.png" id="48" name="Picture"/>
+                    <pic:cNvPicPr>
+                      <a:picLocks noChangeArrowheads="1" noChangeAspect="1"/>
+                    </pic:cNvPicPr>
+                  </pic:nvPicPr>
+                  <pic:blipFill>
+                    <a:blip r:embed="rId46"/>
+                    <a:stretch>
+                      <a:fillRect/>
+                    </a:stretch>
+                  </pic:blipFill>
+                  <pic:spPr bwMode="auto">
+                    <a:xfrm>
+                      <a:off x="0" y="0"/>
+                      <a:ext cx="4620126" cy="3696101"/>
+                    </a:xfrm>
+                    <a:prstGeom prst="rect">
+                      <a:avLst/>
+                    </a:prstGeom>
+                    <a:noFill/>
+                    <a:ln w="9525">
+                      <a:noFill/>
+                      <a:headEnd/>
+                      <a:tailEnd/>
+                    </a:ln>
+                  </pic:spPr>
+                </pic:pic>
+              </a:graphicData>
+            </a:graphic>
+          </wp:inline>
+        </w:drawing>
+      </w:r>
+    </w:p>
+    <w:p>
+      <w:pPr>
+        <w:pStyle w:val="BodyText"/>
+      </w:pPr>
+      <w:r>
+        <w:t xml:space="preserve">Given the reasonably compelling evidence above favoring the two-parameter model on novel datasets, we applied this trained model on two additional datasets that differed significantly from the training data. The CultureData samples were produced in the Ingalls lab like the MESOSCOPE and Falkor samples, but represent data from a variety of phytoplankton and bacterial cultures in fresh and salt water rather than environmental samples. The Pttime dataset was discovered on Metabolomics Workbench</w:t>
+      </w:r>
+      <w:r>
+        <w:t xml:space="preserve"> </w:t>
+      </w:r>
+      <w:r>
+        <w:t xml:space="preserve">[@MW id]</w:t>
+      </w:r>
+      <w:r>
+        <w:t xml:space="preserve"> </w:t>
+      </w:r>
+      <w:r>
+        <w:t xml:space="preserve">and consists of Phaeodactylum triconutum cultures collected at a variety of timepoints from both pelleted cells and the released exudate. This dataset was chosen because of the similar LC-MS setup used as a benchmark comparison for the performance other labs with similar setups may expect to achieve. Each of these datasets were only fractionally labeled, with those peaks above the 0.9 likelihood threshold according to the two-parameter model reviewed manually and categorized.</w:t>
+      </w:r>
+    </w:p>
+    <w:p>
+      <w:pPr>
+        <w:pStyle w:val="BodyText"/>
+      </w:pPr>
+      <w:r>
+        <w:t xml:space="preserve">This stricter threshold was used</w:t>
+      </w:r>
+    </w:p>
+    <w:p>
+      <w:pPr>
+        <w:pStyle w:val="CaptionedFigure"/>
+      </w:pPr>
+      <w:r>
+        <w:drawing>
+          <wp:inline>
+            <wp:extent cx="2752374" cy="3669832"/>
+            <wp:effectExtent b="0" l="0" r="0" t="0"/>
+            <wp:docPr descr="Figure 6: False discovery rate and proportion of total good peaks identified as good by the two-parameter model trained on the combined MESOSCOPE/Falkor dataset and applied to each dataset individually with a threshold of 0.9. FDR is calculated by dividing the number of false positives by the total positives produced by the model and GPF is calculated by dividing the number of true positives by the total number of good peaks as identified manually. Points correspond to the calculated percentage and absolute numbers are provided above/below the point." title="" id="50" name="Picture"/>
+            <a:graphic>
+              <a:graphicData uri="http://schemas.openxmlformats.org/drawingml/2006/picture">
+                <pic:pic>
+                  <pic:nvPicPr>
+                    <pic:cNvPr descr="figures/fdr_gpf_all_datasets.png" id="51" name="Picture"/>
+                    <pic:cNvPicPr>
+                      <a:picLocks noChangeArrowheads="1" noChangeAspect="1"/>
+                    </pic:cNvPicPr>
+                  </pic:nvPicPr>
+                  <pic:blipFill>
+                    <a:blip r:embed="rId49"/>
+                    <a:stretch>
+                      <a:fillRect/>
+                    </a:stretch>
+                  </pic:blipFill>
+                  <pic:spPr bwMode="auto">
+                    <a:xfrm>
+                      <a:off x="0" y="0"/>
+                      <a:ext cx="2752374" cy="3669832"/>
+                    </a:xfrm>
+                    <a:prstGeom prst="rect">
+                      <a:avLst/>
+                    </a:prstGeom>
+                    <a:noFill/>
+                    <a:ln w="9525">
+                      <a:noFill/>
+                      <a:headEnd/>
+                      <a:tailEnd/>
+                    </a:ln>
+                  </pic:spPr>
+                </pic:pic>
+              </a:graphicData>
+            </a:graphic>
+          </wp:inline>
+        </w:drawing>
+      </w:r>
+    </w:p>
+    <w:p>
+      <w:pPr>
+        <w:pStyle w:val="ImageCaption"/>
+      </w:pPr>
+      <w:r>
+        <w:t xml:space="preserve">Figure 6: False discovery rate and proportion of total good peaks identified as good by the two-parameter model trained on the combined MESOSCOPE/Falkor dataset and applied to each dataset individually with a threshold of 0.9. FDR is calculated by dividing the number of false positives by the total positives produced by the model and GPF is calculated by dividing the number of true positives by the total number of good peaks as identified manually. Points correspond to the calculated percentage and absolute numbers are provided above/below the point.</w:t>
+      </w:r>
+    </w:p>
+    <w:bookmarkEnd w:id="52"/>
     <w:sectPr>
       <w:pgSz w:h="15840" w:w="12240"/>
       <w:pgMar w:bottom="1440" w:footer="720" w:gutter="0" w:header="720" w:left="1440" w:right="1440" w:top="1440"/>

</xml_diff>

<commit_message>
Draft 0.5 done, sending to Anitra for discussion of results
</commit_message>
<xml_diff>
--- a/manuscript/manuscript.docx
+++ b/manuscript/manuscript.docx
@@ -95,7 +95,7 @@
         <w:pStyle w:val="Date"/>
       </w:pPr>
       <w:r>
-        <w:t xml:space="preserve">2023-04-25</w:t>
+        <w:t xml:space="preserve">2023-05-03</w:t>
       </w:r>
     </w:p>
     <w:bookmarkStart w:id="20" w:name="abstract"/>
@@ -112,7 +112,7 @@
         <w:pStyle w:val="FirstParagraph"/>
       </w:pPr>
       <w:r>
-        <w:t xml:space="preserve">Chromatographic peakpicking continues to represent a significant bottleneck in automated LC-MS workflows. Uncontrolled false discovery rates and the lack of manually-calibrated quality metrics require researchers to visually evaluate individual peaks, requiring large amounts of time and breaking replicability. Here, we manually labeled two oceanographic particulate metabolite datasets to assess the performance of individual peak quality metrics and constructed a predictive model calibrated to the likelihood that visual inspection by an MS expert would include a given mass feature in the downstream analysis. A simple logistic regression model built on two metrics calculated from the raw MS data reduced the fraction of false positives in the analysis from 80-90% down to 1-5% and showed minimal overfitting when applied to novel datasets. We then explored the implications of this quality thresholding on the conclusions obtained by the downstream analysis, concluding that the poor performance of peakpicking algorithms significantly reduces the power of both univariate and multivariate statistical analyses in detecting environmental differences.</w:t>
+        <w:t xml:space="preserve">Chromatographic peakpicking continues to represent a significant bottleneck in automated LC-MS workflows. Uncontrolled false discovery rates and the lack of manually-calibrated quality metrics require researchers to visually evaluate individual peaks, requiring large amounts of time and breaking replicability. Here, we manually labeled two oceanographic particulate metabolite datasets to assess the performance of individual peak quality metrics and constructed a predictive model calibrated to the likelihood that visual inspection by an MS expert would include a given mass feature in the downstream analysis. A simple logistic regression model built on two metrics calculated from the raw MS data reduced the fraction of false positives in the analysis from 80-90% down to 1-5% and showed minimal overfitting when applied to novel datasets. We then explored the implications of this quality thresholding on the conclusions obtained by the downstream analysis, concluding that the poor performance of peakpicking algorithms significantly reduces the power of both univariate and multivariate statistical analyses in detecting environmental differences. We finally show that depth is a major driver of variability in the metabolome in high-quality environmental metabolomics datasets and identify several interesting metabolite groups for future investigation.</w:t>
       </w:r>
     </w:p>
     <w:bookmarkEnd w:id="20"/>
@@ -235,7 +235,7 @@
       </w:r>
     </w:p>
     <w:bookmarkEnd w:id="21"/>
-    <w:bookmarkStart w:id="36" w:name="methods"/>
+    <w:bookmarkStart w:id="37" w:name="methods"/>
     <w:p>
       <w:pPr>
         <w:pStyle w:val="Heading2"/>
@@ -970,7 +970,7 @@
       </w:r>
     </w:p>
     <w:bookmarkEnd w:id="34"/>
-    <w:bookmarkStart w:id="35" w:name="statistics"/>
+    <w:bookmarkStart w:id="36" w:name="statistics"/>
     <w:p>
       <w:pPr>
         <w:pStyle w:val="Heading3"/>
@@ -984,7 +984,114 @@
         <w:pStyle w:val="FirstParagraph"/>
       </w:pPr>
       <w:r>
-        <w:t xml:space="preserve">All analyses were run in R, version 4.2.2. Logistic regressions were performed using base R’s</w:t>
+        <w:t xml:space="preserve">We also tested whether the performance could be improved with elastic net regression or random forest models. These models handle correlated variables better than ordinary least squares regression, so we also included several additional implementations of the peak shape and novel SNR parameters when summarizing across multiple files, using a max and a median of the top-three best values rather than just the overall median as well as a log-transformed version of the median peak shape calculated as</w:t>
+      </w:r>
+      <w:r>
+        <w:t xml:space="preserve"> </w:t>
+      </w:r>
+      <m:oMath>
+        <m:r>
+          <m:t>m</m:t>
+        </m:r>
+        <m:r>
+          <m:t>e</m:t>
+        </m:r>
+        <m:r>
+          <m:t>d</m:t>
+        </m:r>
+        <m:r>
+          <m:t>i</m:t>
+        </m:r>
+        <m:r>
+          <m:t>a</m:t>
+        </m:r>
+        <m:r>
+          <m:t>n</m:t>
+        </m:r>
+        <m:d>
+          <m:dPr>
+            <m:begChr m:val="("/>
+            <m:endChr m:val=")"/>
+            <m:sepChr m:val=""/>
+            <m:grow/>
+          </m:dPr>
+          <m:e>
+            <m:r>
+              <m:t>l</m:t>
+            </m:r>
+            <m:r>
+              <m:t>o</m:t>
+            </m:r>
+            <m:sSub>
+              <m:e>
+                <m:r>
+                  <m:t>g</m:t>
+                </m:r>
+              </m:e>
+              <m:sub>
+                <m:r>
+                  <m:t>10</m:t>
+                </m:r>
+              </m:sub>
+            </m:sSub>
+            <m:d>
+              <m:dPr>
+                <m:begChr m:val="("/>
+                <m:endChr m:val=")"/>
+                <m:sepChr m:val=""/>
+                <m:grow/>
+              </m:dPr>
+              <m:e>
+                <m:r>
+                  <m:t>1</m:t>
+                </m:r>
+                <m:r>
+                  <m:rPr>
+                    <m:sty m:val="p"/>
+                  </m:rPr>
+                  <m:t>−</m:t>
+                </m:r>
+                <m:r>
+                  <m:t>r</m:t>
+                </m:r>
+              </m:e>
+            </m:d>
+          </m:e>
+        </m:d>
+      </m:oMath>
+      <w:r>
+        <w:t xml:space="preserve"> </w:t>
+      </w:r>
+      <w:r>
+        <w:t xml:space="preserve">where</w:t>
+      </w:r>
+      <w:r>
+        <w:t xml:space="preserve"> </w:t>
+      </w:r>
+      <m:oMath>
+        <m:r>
+          <m:t>r</m:t>
+        </m:r>
+      </m:oMath>
+      <w:r>
+        <w:t xml:space="preserve"> </w:t>
+      </w:r>
+      <w:r>
+        <w:t xml:space="preserve">is Pearson’s correlation coefficient, as described above (Figure 2). Cross-validation was used to select the optimal tuning parameter</w:t>
+      </w:r>
+      <w:r>
+        <w:t xml:space="preserve"> </w:t>
+      </w:r>
+      <m:oMath>
+        <m:r>
+          <m:t>λ</m:t>
+        </m:r>
+      </m:oMath>
+      <w:r>
+        <w:t xml:space="preserve"> </w:t>
+      </w:r>
+      <w:r>
+        <w:t xml:space="preserve">with</w:t>
       </w:r>
       <w:r>
         <w:t xml:space="preserve"> </w:t>
@@ -993,18 +1100,162 @@
         <w:rPr>
           <w:rStyle w:val="VerbatimChar"/>
         </w:rPr>
-        <w:t xml:space="preserve">glm</w:t>
-      </w:r>
-      <w:r>
-        <w:t xml:space="preserve"> </w:t>
-      </w:r>
-      <w:r>
-        <w:t xml:space="preserve">function with elastic net functionality provided by the glmnet package, random forest classifiers were performed using the randomForest package, and initial clustering approaches were explored with the dbscan package.</w:t>
-      </w:r>
-    </w:p>
-    <w:bookmarkEnd w:id="35"/>
+        <w:t xml:space="preserve">glmnet</w:t>
+      </w:r>
+      <w:r>
+        <w:t xml:space="preserve"> </w:t>
+      </w:r>
+      <w:r>
+        <w:t xml:space="preserve">package’s</w:t>
+      </w:r>
+      <w:r>
+        <w:t xml:space="preserve"> </w:t>
+      </w:r>
+      <w:r>
+        <w:rPr>
+          <w:rStyle w:val="VerbatimChar"/>
+        </w:rPr>
+        <w:t xml:space="preserve">cv.glmnet</w:t>
+      </w:r>
+      <w:r>
+        <w:t xml:space="preserve"> </w:t>
+      </w:r>
+      <w:r>
+        <w:t xml:space="preserve">for an elastic net penalty (α) of 0, 0.5, and 1. Random forests were implemented using the randomForest package with default settings and a factor-type response vector to ensure classification was used rather than regression.</w:t>
+      </w:r>
+    </w:p>
+    <w:p>
+      <w:pPr>
+        <w:pStyle w:val="BodyText"/>
+      </w:pPr>
+      <w:r>
+        <w:t xml:space="preserve">We explored the implications of applying this model to the MESOSCOPE dataset at a variety of thresholds. In univariate space, we used nonparametric Kruskal-Wallis analyses of variance to measure the difference between the surface (15m), DCM (~110m), and 175m samples because the metabolite peak areas could not be assumed to be normally distributed. These univariate tests were then controlled for multiply hypothesis testing using R’s</w:t>
+      </w:r>
+      <w:r>
+        <w:t xml:space="preserve"> </w:t>
+      </w:r>
+      <w:r>
+        <w:rPr>
+          <w:rStyle w:val="VerbatimChar"/>
+        </w:rPr>
+        <w:t xml:space="preserve">p.adjust</w:t>
+      </w:r>
+      <w:r>
+        <w:t xml:space="preserve"> </w:t>
+      </w:r>
+      <w:r>
+        <w:t xml:space="preserve">function with method</w:t>
+      </w:r>
+      <w:r>
+        <w:t xml:space="preserve"> </w:t>
+      </w:r>
+      <w:r>
+        <w:rPr>
+          <w:rStyle w:val="VerbatimChar"/>
+        </w:rPr>
+        <w:t xml:space="preserve">fdr</w:t>
+      </w:r>
+      <w:r>
+        <w:t xml:space="preserve">.</w:t>
+      </w:r>
+      <w:r>
+        <w:t xml:space="preserve">[@ref]</w:t>
+      </w:r>
+      <w:r>
+        <w:t xml:space="preserve"> </w:t>
+      </w:r>
+      <w:r>
+        <w:t xml:space="preserve">We also performed post-hoc Dunn tests provided by the</w:t>
+      </w:r>
+      <w:r>
+        <w:t xml:space="preserve"> </w:t>
+      </w:r>
+      <w:r>
+        <w:rPr>
+          <w:rStyle w:val="VerbatimChar"/>
+        </w:rPr>
+        <w:t xml:space="preserve">rstatix</w:t>
+      </w:r>
+      <w:r>
+        <w:t xml:space="preserve"> </w:t>
+      </w:r>
+      <w:r>
+        <w:t xml:space="preserve">package to categorize the response to depth for those mass features for which the KW test was significant, with responses falling into one of the 14 classes possible when permuting the sign and significance of the Dunn test.</w:t>
+      </w:r>
+      <w:r>
+        <w:t xml:space="preserve">[@ref]</w:t>
+      </w:r>
+      <w:r>
+        <w:t xml:space="preserve"> </w:t>
+      </w:r>
+      <w:r>
+        <w:t xml:space="preserve">p-values obtained from the Dunn tests were not FDR controlled because it was used as a categorization tool rather than a null hypothesis test. In multivariate space, we used a permutational MANOVA (PERMANOVA)</w:t>
+      </w:r>
+      <w:r>
+        <w:t xml:space="preserve"> </w:t>
+      </w:r>
+      <w:r>
+        <w:t xml:space="preserve">[@ref]</w:t>
+      </w:r>
+      <w:r>
+        <w:t xml:space="preserve"> </w:t>
+      </w:r>
+      <w:r>
+        <w:t xml:space="preserve">provided by the vegan package’s</w:t>
+      </w:r>
+      <w:r>
+        <w:t xml:space="preserve"> </w:t>
+      </w:r>
+      <w:r>
+        <w:rPr>
+          <w:rStyle w:val="VerbatimChar"/>
+        </w:rPr>
+        <w:t xml:space="preserve">adonis2</w:t>
+      </w:r>
+      <w:r>
+        <w:t xml:space="preserve"> </w:t>
+      </w:r>
+      <w:r>
+        <w:t xml:space="preserve">function to test for multivariate differences in structure of the metabolome with depth.</w:t>
+      </w:r>
+      <w:r>
+        <w:t xml:space="preserve">[@ref]</w:t>
+      </w:r>
+      <w:r>
+        <w:t xml:space="preserve"> </w:t>
+      </w:r>
+      <w:r>
+        <w:t xml:space="preserve">We ran multiple PERMANOVAs with a different subset of mass features included each time, corresponding to using the output from XCMS directly, likelihood thresholds of 0.01, 0.1, 0.5, 0.9, and finally only those peaks manually annotated as good.</w:t>
+      </w:r>
+    </w:p>
+    <w:p>
+      <w:pPr>
+        <w:pStyle w:val="BodyText"/>
+      </w:pPr>
+      <w:r>
+        <w:t xml:space="preserve">All analyses were run in R, version 4.2.2, and code is available on the Github at</w:t>
+      </w:r>
+      <w:r>
+        <w:t xml:space="preserve"> </w:t>
+      </w:r>
+      <w:hyperlink r:id="rId35">
+        <w:r>
+          <w:rPr>
+            <w:rStyle w:val="Hyperlink"/>
+          </w:rPr>
+          <w:t xml:space="preserve">https://github.com/wkumler/MS_metrics</w:t>
+        </w:r>
+      </w:hyperlink>
+      <w:r>
+        <w:t xml:space="preserve">.</w:t>
+      </w:r>
+      <w:r>
+        <w:t xml:space="preserve">[@ref]</w:t>
+      </w:r>
+    </w:p>
     <w:bookmarkEnd w:id="36"/>
-    <w:bookmarkStart w:id="52" w:name="results"/>
+    <w:bookmarkEnd w:id="37"/>
+    <w:bookmarkStart w:id="61" w:name="results"/>
     <w:p>
       <w:pPr>
         <w:pStyle w:val="Heading2"/>
@@ -1013,6 +1264,15 @@
         <w:t xml:space="preserve">Results</w:t>
       </w:r>
     </w:p>
+    <w:bookmarkStart w:id="38" w:name="dataset-characterization"/>
+    <w:p>
+      <w:pPr>
+        <w:pStyle w:val="Heading3"/>
+      </w:pPr>
+      <w:r>
+        <w:t xml:space="preserve">Dataset characterization</w:t>
+      </w:r>
+    </w:p>
     <w:p>
       <w:pPr>
         <w:pStyle w:val="FirstParagraph"/>
@@ -1093,9 +1353,19 @@
         <w:t xml:space="preserve">(16% and 12%, respectively).</w:t>
       </w:r>
     </w:p>
-    <w:p>
-      <w:pPr>
-        <w:pStyle w:val="BodyText"/>
+    <w:bookmarkEnd w:id="38"/>
+    <w:bookmarkStart w:id="45" w:name="logistic-regression-performance"/>
+    <w:p>
+      <w:pPr>
+        <w:pStyle w:val="Heading3"/>
+      </w:pPr>
+      <w:r>
+        <w:t xml:space="preserve">Logistic regression performance</w:t>
+      </w:r>
+    </w:p>
+    <w:p>
+      <w:pPr>
+        <w:pStyle w:val="FirstParagraph"/>
       </w:pPr>
       <w:r>
         <w:t xml:space="preserve">We used three different multiple logistic regression models to predict the likelihood of each MF being categorized as</w:t>
@@ -1138,18 +1408,18 @@
           <wp:inline>
             <wp:extent cx="5943600" cy="3657600"/>
             <wp:effectExtent b="0" l="0" r="0" t="0"/>
-            <wp:docPr descr="Figure 3: Histograms showing the estimated likelihood of a given mass feature being categorized as “Good” according to the two-parameter logistic model trained on the combined fully-labeled Falkor and MESOSCOPE datasets. Colors indicate the category in which each feature was manually assigned by an expert, with “Stans only” referring to a good peak that was only visible in the standards run alongside the samples. Datasets CultureData and Pttime were manually labeled only for those features with an estimated likelihood above 90% (black vertical line) and were otherwise unclassified." title="" id="38" name="Picture"/>
+            <wp:docPr descr="Figure 3: Histograms showing the estimated likelihood of a given mass feature being categorized as “Good” according to the two-parameter logistic model trained on the combined fully-labeled Falkor and MESOSCOPE datasets. Colors indicate the category in which each feature was manually assigned by an expert, with “Stans only” referring to a good peak that was only visible in the standards run alongside the samples. Datasets CultureData and Pttime were manually labeled only for those features with an estimated likelihood above 90% (black vertical line) and were otherwise unclassified." title="" id="40" name="Picture"/>
             <a:graphic>
               <a:graphicData uri="http://schemas.openxmlformats.org/drawingml/2006/picture">
                 <pic:pic>
                   <pic:nvPicPr>
-                    <pic:cNvPr descr="figures/pred_prob_class_color_hists.png" id="39" name="Picture"/>
+                    <pic:cNvPr descr="figures/pred_prob_class_color_hists.png" id="41" name="Picture"/>
                     <pic:cNvPicPr>
                       <a:picLocks noChangeArrowheads="1" noChangeAspect="1"/>
                     </pic:cNvPicPr>
                   </pic:nvPicPr>
                   <pic:blipFill>
-                    <a:blip r:embed="rId37"/>
+                    <a:blip r:embed="rId39"/>
                     <a:stretch>
                       <a:fillRect/>
                     </a:stretch>
@@ -1245,18 +1515,18 @@
           <wp:inline>
             <wp:extent cx="5943600" cy="2743199"/>
             <wp:effectExtent b="0" l="0" r="0" t="0"/>
-            <wp:docPr descr="Figure 4: False discovery rate (%FDR) and fraction of good peaks found (GPF) plotted across different subsets of model parameters. Lower %FDR indicates a smaller fraction of false positives among those peaks the model categorized as “Good” using a threshold of 0.5, and higher %GPF indicates a larger fraction of the total good peaks were found using the same threshold. Points are colored by the model used for training and testing, with internal validation (using the same dataset for training as prediction) in the darker colors on the left and external validation (using a different dataset for training than prediction) in the lighter colors on the right of each panel. Lines of best fit have been estimated and plotted in black on top of the data points." title="" id="41" name="Picture"/>
+            <wp:docPr descr="Figure 4: False discovery rate (%FDR) and fraction of good peaks found (GPF) plotted across different subsets of model parameters. Lower %FDR indicates a smaller fraction of false positives among those peaks the model categorized as “Good” using a threshold of 0.5, and higher %GPF indicates a larger fraction of the total good peaks were found using the same threshold. Points are colored by the model used for training and testing, with internal validation (using the same dataset for training as prediction) in the darker colors on the left and external validation (using a different dataset for training than prediction) in the lighter colors on the right of each panel. Lines of best fit have been estimated and plotted in black on top of the data points." title="" id="43" name="Picture"/>
             <a:graphic>
               <a:graphicData uri="http://schemas.openxmlformats.org/drawingml/2006/picture">
                 <pic:pic>
                   <pic:nvPicPr>
-                    <pic:cNvPr descr="figures/fdr_gpf_cross_train.png" id="42" name="Picture"/>
+                    <pic:cNvPr descr="figures/fdr_gpf_cross_train.png" id="44" name="Picture"/>
                     <pic:cNvPicPr>
                       <a:picLocks noChangeArrowheads="1" noChangeAspect="1"/>
                     </pic:cNvPicPr>
                   </pic:nvPicPr>
                   <pic:blipFill>
-                    <a:blip r:embed="rId40"/>
+                    <a:blip r:embed="rId42"/>
                     <a:stretch>
                       <a:fillRect/>
                     </a:stretch>
@@ -1309,9 +1579,19 @@
         <w:t xml:space="preserve">using a threshold of 0.5, and higher %GPF indicates a larger fraction of the total good peaks were found using the same threshold. Points are colored by the model used for training and testing, with internal validation (using the same dataset for training as prediction) in the darker colors on the left and external validation (using a different dataset for training than prediction) in the lighter colors on the right of each panel. Lines of best fit have been estimated and plotted in black on top of the data points.</w:t>
       </w:r>
     </w:p>
-    <w:p>
-      <w:pPr>
-        <w:pStyle w:val="BodyText"/>
+    <w:bookmarkEnd w:id="45"/>
+    <w:bookmarkStart w:id="49" w:name="Xb005949a1fdd5a50723cd886297782718c9f098"/>
+    <w:p>
+      <w:pPr>
+        <w:pStyle w:val="Heading3"/>
+      </w:pPr>
+      <w:r>
+        <w:t xml:space="preserve">Model stability under different training sets and subset of labels</w:t>
+      </w:r>
+    </w:p>
+    <w:p>
+      <w:pPr>
+        <w:pStyle w:val="FirstParagraph"/>
       </w:pPr>
       <w:r>
         <w:t xml:space="preserve">To further explore questions of model stability and the potential for overfitting, we compared the predictions from a Falkor-trained model to a MESOSCOPE-trained model. In the ideal situation, these predictions are the same because the values are independent of a given training set’s quirks, but this was not what we found for the full and XCMS-only models (Figure 5). We compared the absolute likelihood values using Pearson’s correlation coefficient and found that the two-parameter models had the highest</w:t>
@@ -1398,18 +1678,18 @@
           <wp:inline>
             <wp:extent cx="5943600" cy="4572000"/>
             <wp:effectExtent b="0" l="0" r="0" t="0"/>
-            <wp:docPr descr="Figure 5: Predicted likelihood of a feature being “Good” according to a model trained on the MESOSCOPE dataset vs a model trained on the Falkor dataset. The top row of plots show the exact likelihood predicted by the logistic model across three different subsets of parameters, while the bottom row shows the estimates ranked from least likely to most likely. Points are colored by their manually-assigned quality according to an expert." title="" id="44" name="Picture"/>
+            <wp:docPr descr="Figure 5: Predicted likelihood of a feature being “Good” according to a model trained on the MESOSCOPE dataset vs a model trained on the Falkor dataset. The top row of plots show the exact likelihood predicted by the logistic model across three different subsets of parameters, while the bottom row shows the estimates ranked from least likely to most likely. Points are colored by their manually-assigned quality according to an expert." title="" id="47" name="Picture"/>
             <a:graphic>
               <a:graphicData uri="http://schemas.openxmlformats.org/drawingml/2006/picture">
                 <pic:pic>
                   <pic:nvPicPr>
-                    <pic:cNvPr descr="figures/comb_prob_space.png" id="45" name="Picture"/>
+                    <pic:cNvPr descr="figures/comb_prob_space.png" id="48" name="Picture"/>
                     <pic:cNvPicPr>
                       <a:picLocks noChangeArrowheads="1" noChangeAspect="1"/>
                     </pic:cNvPicPr>
                   </pic:nvPicPr>
                   <pic:blipFill>
-                    <a:blip r:embed="rId43"/>
+                    <a:blip r:embed="rId46"/>
                     <a:stretch>
                       <a:fillRect/>
                     </a:stretch>
@@ -1467,7 +1747,7 @@
         <w:pStyle w:val="BodyText"/>
       </w:pPr>
       <w:r>
-        <w:t xml:space="preserve">We also looked at the estimates produced by the two models and compared them with the combined model trained on the combined datasets to assess the model stability directly. A majority of the time, the estimates from the two models disagreed by more than 2x the standard error of the estimate and frequently disagreed by that amount depending on the other parameters included in the model. Some parameters disagreed not only in magnitude but also in sign, with the Falkor-trained full model increasing peak goodness likelihood with larger ppm variation and a wider peak width, while the MESOSCOPE-trained full model had negative estimates for each of these parameters. Notably, the peak shape and novel SNR parameters in the two-parameter model were among the most robust to training model variation, potentially explaining the consistency described above (Supp. figure X).</w:t>
+        <w:t xml:space="preserve">We also looked at the estimates produced by the two models and compared them with the combined model trained on the combined datasets to assess the model stability directly. A majority of the time, the estimates from the two models disagreed by more than 2x the standard error of the estimate and frequently disagreed by that amount depending on the other parameters included in the model. Some parameters disagreed not only in magnitude but also in sign, with the Falkor-trained full model increasing peak goodness likelihood with larger ppm variation and a wider peak width, while the MESOSCOPE-trained full model had negative estimates for each of these parameters. Notably, the peak shape and novel SNR parameters in the two-parameter model were among the most robust to training model variation, potentially explaining the consistency described above (Supp. figure 1).</w:t>
       </w:r>
     </w:p>
     <w:p>
@@ -1491,116 +1771,154 @@
         <w:t xml:space="preserve"> </w:t>
       </w:r>
       <w:r>
-        <w:t xml:space="preserve">and peak shape for the full model, average peakwidth and the standard deviation in retention time for the XCMS model, and peak shape and SNR for the two-parameter model. For the XCMS and two-parameter model, we found reasonably good convergence in a dataset containing half the mass features with most values falling within two standard errors of the estimate, while the full model required closer to 80% of the mass features to produce estimates consistent with the original model (Supp. figure X).</w:t>
-      </w:r>
-    </w:p>
-    <w:p>
-      <w:pPr>
-        <w:pStyle w:val="SourceCode"/>
-      </w:pPr>
-      <w:r>
-        <w:rPr>
-          <w:rStyle w:val="VerbatimChar"/>
-        </w:rPr>
-        <w:t xml:space="preserve">## Joining with `by = join_by(term, param_name)`</w:t>
+        <w:t xml:space="preserve">and peak shape for the full model, average peakwidth and the standard deviation in retention time for the XCMS model, and peak shape and SNR for the two-parameter model. For the XCMS and two-parameter model, we found reasonably good convergence in a dataset containing half the mass features with most values falling within two standard errors of the estimate, while the full model required closer to 80% of the mass features to produce estimates consistent with the original model (Supp. figure 2).</w:t>
+      </w:r>
+    </w:p>
+    <w:bookmarkEnd w:id="49"/>
+    <w:bookmarkStart w:id="53" w:name="X8c8e710b54d77e9c19b37f889f60e14ff5f1081"/>
+    <w:p>
+      <w:pPr>
+        <w:pStyle w:val="Heading3"/>
+      </w:pPr>
+      <w:r>
+        <w:t xml:space="preserve">Performance of a stricter threshold on novel datasets</w:t>
       </w:r>
     </w:p>
     <w:p>
       <w:pPr>
         <w:pStyle w:val="FirstParagraph"/>
+      </w:pPr>
+      <w:r>
+        <w:t xml:space="preserve">Given the reasonably compelling evidence above favoring the two-parameter model on novel datasets, we applied this trained model on two additional datasets that differed significantly from the training data. The CultureData samples were produced in the Ingalls lab like the MESOSCOPE and Falkor samples, but represent data from a variety of phytoplankton and bacterial cultures in fresh and salt water rather than environmental samples. The Pttime dataset was discovered on Metabolomics Workbench</w:t>
+      </w:r>
+      <w:r>
+        <w:t xml:space="preserve"> </w:t>
+      </w:r>
+      <w:r>
+        <w:t xml:space="preserve">[@MW id]</w:t>
+      </w:r>
+      <w:r>
+        <w:t xml:space="preserve"> </w:t>
+      </w:r>
+      <w:r>
+        <w:t xml:space="preserve">and consists of Phaeodactylum triconutum cultures collected at a variety of timepoints from both pelleted cells and the released exudate. This dataset was chosen because of the similar LC-MS setup used as a benchmark comparison for the performance other labs with similar setups may expect to achieve. Each of these datasets were only fractionally labeled, with those peaks above the 0.9 likelihood threshold according to the two-parameter model reviewed manually and categorized.</w:t>
+      </w:r>
+    </w:p>
+    <w:p>
+      <w:pPr>
+        <w:pStyle w:val="BodyText"/>
+      </w:pPr>
+      <w:r>
+        <w:t xml:space="preserve">This stricter threshold was chosen because we felt less comfortable interpreting results based on mass features that were only 50% likely to be real, but did not feel the need to be so strict with this exploratory analysis that we wanted to limit it to 99+% likelihood peaks. This threshold also struck a nice balance between the number of peaks we estimated to be necessary for robust testing while still remaining reasonable to manually label. For the CultureData dataset, we obtained 1,790 total mass features, 192 of which had predicted likelihoods above 0.9. Of these, 151 were identified manually as</w:t>
+      </w:r>
+      <w:r>
+        <w:t xml:space="preserve"> </w:t>
+      </w:r>
+      <w:r>
+        <w:t xml:space="preserve">“</w:t>
+      </w:r>
+      <w:r>
+        <w:t xml:space="preserve">Good</w:t>
+      </w:r>
+      <w:r>
+        <w:t xml:space="preserve">”</w:t>
+      </w:r>
+      <w:r>
+        <w:t xml:space="preserve">, 21 were given</w:t>
+      </w:r>
+      <w:r>
+        <w:t xml:space="preserve"> </w:t>
+      </w:r>
+      <w:r>
+        <w:t xml:space="preserve">“</w:t>
+      </w:r>
+      <w:r>
+        <w:t xml:space="preserve">Ambiguous</w:t>
+      </w:r>
+      <w:r>
+        <w:t xml:space="preserve">”</w:t>
+      </w:r>
+      <w:r>
+        <w:t xml:space="preserve"> </w:t>
+      </w:r>
+      <w:r>
+        <w:t xml:space="preserve">designations, and only 3 were flagged as</w:t>
+      </w:r>
+      <w:r>
+        <w:t xml:space="preserve"> </w:t>
+      </w:r>
+      <w:r>
+        <w:t xml:space="preserve">“</w:t>
+      </w:r>
+      <w:r>
+        <w:t xml:space="preserve">Bad</w:t>
+      </w:r>
+      <w:r>
+        <w:t xml:space="preserve">”</w:t>
+      </w:r>
+      <w:r>
+        <w:t xml:space="preserve">, with the remaining 17 appearing only in the standards. For the Pttime dataset, 7,781 were obtained with 400 flagged by the model as</w:t>
+      </w:r>
+      <w:r>
+        <w:t xml:space="preserve"> </w:t>
+      </w:r>
+      <w:r>
+        <w:t xml:space="preserve">“</w:t>
+      </w:r>
+      <w:r>
+        <w:t xml:space="preserve">Good</w:t>
+      </w:r>
+      <w:r>
+        <w:t xml:space="preserve">”</w:t>
+      </w:r>
+      <w:r>
+        <w:t xml:space="preserve">. 348 were truly good peaks, 35 were ambiguous, and 17 were</w:t>
+      </w:r>
+      <w:r>
+        <w:t xml:space="preserve"> </w:t>
+      </w:r>
+      <w:r>
+        <w:t xml:space="preserve">“</w:t>
+      </w:r>
+      <w:r>
+        <w:t xml:space="preserve">Bad</w:t>
+      </w:r>
+      <w:r>
+        <w:t xml:space="preserve">”</w:t>
+      </w:r>
+      <w:r>
+        <w:t xml:space="preserve">. No standards were run during this analysis, so there were no features in that category. [There exists, however, some uncontrolled confirmation bias here in the manual labelling because the MS expert knew that these peaks had already passed some quality threshold and were more likely to be good than not.]</w:t>
+      </w:r>
+    </w:p>
+    <w:p>
+      <w:pPr>
+        <w:pStyle w:val="BodyText"/>
+      </w:pPr>
+      <w:r>
+        <w:t xml:space="preserve">With the stricter threshold, we obtained FDR rates consistently below 5% even on the novel datasets, with values of 1.0%, 0.0% (truly zero false positives), 2.0%, and 4.6% for the Falkor, MESOSCOPE, CultureData, and Pttime respectively [Figure 6]. Of course, this low error rate required that we miss out on additional valuable features, with only a fraction of the total good peaks making it past this threshold. In both the Falkor and MESOSCOPE datasets, the fraction of good peaks found was below 40% with actual values of 39.4% and 26.5%, respectively. Since we did not label the complete dataset for CultureData and Pttime, we cannot accurately calculate the %GPF but expect it to be in a similar range (Figure 6).</w:t>
+      </w:r>
+    </w:p>
+    <w:p>
+      <w:pPr>
+        <w:pStyle w:val="CaptionedFigure"/>
       </w:pPr>
       <w:r>
         <w:drawing>
           <wp:inline>
-            <wp:extent cx="4620126" cy="3696101"/>
+            <wp:extent cx="2752374" cy="3669832"/>
             <wp:effectExtent b="0" l="0" r="0" t="0"/>
-            <wp:docPr descr="" title="" id="47" name="Picture"/>
+            <wp:docPr descr="Figure 6: False discovery rate and proportion of total good peaks identified as good by the two-parameter model trained on the combined MESOSCOPE/Falkor dataset and applied to each dataset individually with a threshold of 0.9. FDR is calculated by dividing the number of false positives by the total positives produced by the model and GPF is calculated by dividing the number of true positives by the total number of good peaks as identified manually. Points correspond to the calculated percentage and absolute numbers are provided above/below the point." title="" id="51" name="Picture"/>
             <a:graphic>
               <a:graphicData uri="http://schemas.openxmlformats.org/drawingml/2006/picture">
                 <pic:pic>
                   <pic:nvPicPr>
-                    <pic:cNvPr descr="manuscript_files/figure-docx/subsampling%20model%20stability%20supp%20figure-1.png" id="48" name="Picture"/>
+                    <pic:cNvPr descr="figures/fdr_gpf_all_datasets.png" id="52" name="Picture"/>
                     <pic:cNvPicPr>
                       <a:picLocks noChangeArrowheads="1" noChangeAspect="1"/>
                     </pic:cNvPicPr>
                   </pic:nvPicPr>
                   <pic:blipFill>
-                    <a:blip r:embed="rId46"/>
-                    <a:stretch>
-                      <a:fillRect/>
-                    </a:stretch>
-                  </pic:blipFill>
-                  <pic:spPr bwMode="auto">
-                    <a:xfrm>
-                      <a:off x="0" y="0"/>
-                      <a:ext cx="4620126" cy="3696101"/>
-                    </a:xfrm>
-                    <a:prstGeom prst="rect">
-                      <a:avLst/>
-                    </a:prstGeom>
-                    <a:noFill/>
-                    <a:ln w="9525">
-                      <a:noFill/>
-                      <a:headEnd/>
-                      <a:tailEnd/>
-                    </a:ln>
-                  </pic:spPr>
-                </pic:pic>
-              </a:graphicData>
-            </a:graphic>
-          </wp:inline>
-        </w:drawing>
-      </w:r>
-    </w:p>
-    <w:p>
-      <w:pPr>
-        <w:pStyle w:val="BodyText"/>
-      </w:pPr>
-      <w:r>
-        <w:t xml:space="preserve">Given the reasonably compelling evidence above favoring the two-parameter model on novel datasets, we applied this trained model on two additional datasets that differed significantly from the training data. The CultureData samples were produced in the Ingalls lab like the MESOSCOPE and Falkor samples, but represent data from a variety of phytoplankton and bacterial cultures in fresh and salt water rather than environmental samples. The Pttime dataset was discovered on Metabolomics Workbench</w:t>
-      </w:r>
-      <w:r>
-        <w:t xml:space="preserve"> </w:t>
-      </w:r>
-      <w:r>
-        <w:t xml:space="preserve">[@MW id]</w:t>
-      </w:r>
-      <w:r>
-        <w:t xml:space="preserve"> </w:t>
-      </w:r>
-      <w:r>
-        <w:t xml:space="preserve">and consists of Phaeodactylum triconutum cultures collected at a variety of timepoints from both pelleted cells and the released exudate. This dataset was chosen because of the similar LC-MS setup used as a benchmark comparison for the performance other labs with similar setups may expect to achieve. Each of these datasets were only fractionally labeled, with those peaks above the 0.9 likelihood threshold according to the two-parameter model reviewed manually and categorized.</w:t>
-      </w:r>
-    </w:p>
-    <w:p>
-      <w:pPr>
-        <w:pStyle w:val="BodyText"/>
-      </w:pPr>
-      <w:r>
-        <w:t xml:space="preserve">This stricter threshold was used</w:t>
-      </w:r>
-    </w:p>
-    <w:p>
-      <w:pPr>
-        <w:pStyle w:val="CaptionedFigure"/>
-      </w:pPr>
-      <w:r>
-        <w:drawing>
-          <wp:inline>
-            <wp:extent cx="2752374" cy="3669832"/>
-            <wp:effectExtent b="0" l="0" r="0" t="0"/>
-            <wp:docPr descr="Figure 6: False discovery rate and proportion of total good peaks identified as good by the two-parameter model trained on the combined MESOSCOPE/Falkor dataset and applied to each dataset individually with a threshold of 0.9. FDR is calculated by dividing the number of false positives by the total positives produced by the model and GPF is calculated by dividing the number of true positives by the total number of good peaks as identified manually. Points correspond to the calculated percentage and absolute numbers are provided above/below the point." title="" id="50" name="Picture"/>
-            <a:graphic>
-              <a:graphicData uri="http://schemas.openxmlformats.org/drawingml/2006/picture">
-                <pic:pic>
-                  <pic:nvPicPr>
-                    <pic:cNvPr descr="figures/fdr_gpf_all_datasets.png" id="51" name="Picture"/>
-                    <pic:cNvPicPr>
-                      <a:picLocks noChangeArrowheads="1" noChangeAspect="1"/>
-                    </pic:cNvPicPr>
-                  </pic:nvPicPr>
-                  <pic:blipFill>
-                    <a:blip r:embed="rId49"/>
+                    <a:blip r:embed="rId50"/>
                     <a:stretch>
                       <a:fillRect/>
                     </a:stretch>
@@ -1635,7 +1953,1479 @@
         <w:t xml:space="preserve">Figure 6: False discovery rate and proportion of total good peaks identified as good by the two-parameter model trained on the combined MESOSCOPE/Falkor dataset and applied to each dataset individually with a threshold of 0.9. FDR is calculated by dividing the number of false positives by the total positives produced by the model and GPF is calculated by dividing the number of true positives by the total number of good peaks as identified manually. Points correspond to the calculated percentage and absolute numbers are provided above/below the point.</w:t>
       </w:r>
     </w:p>
-    <w:bookmarkEnd w:id="52"/>
+    <w:bookmarkEnd w:id="53"/>
+    <w:bookmarkStart w:id="54" w:name="X7356c222f5ed73d3e67953473a4612f94ea0d3a"/>
+    <w:p>
+      <w:pPr>
+        <w:pStyle w:val="Heading3"/>
+      </w:pPr>
+      <w:r>
+        <w:t xml:space="preserve">Regularized regression and random forests perform about the same</w:t>
+      </w:r>
+    </w:p>
+    <w:p>
+      <w:pPr>
+        <w:pStyle w:val="FirstParagraph"/>
+      </w:pPr>
+      <w:r>
+        <w:t xml:space="preserve">None of the advanced ML models significantly improved performance when cross-validated between the MESOSCOPE and Falkor datasets when measured by both initial performance and the performance drop when applied across datasets. All three regularized regression models had similar behavior, with ridge regression (α = 0) had the lowest rates for both GPF and FDR, with lasso (α = 1) obtaining higher ones and representing a less-stringent Type II error acceptance while, as expected, the elastic net (α = 0.5) fell in between the two (Supp. figure 3). The random forest model had perfect predictive capacity when tested internally on the training data (FDR=0%, GPF=100%, for both MESOSCOPE and Falkor) but showed a significant drop in improvement when applied across datasets (Supp. figure 3). In each case, the performance drop when applied to a novel dataset was more extreme than the simple two-parameter model described above.</w:t>
+      </w:r>
+    </w:p>
+    <w:bookmarkEnd w:id="54"/>
+    <w:bookmarkStart w:id="60" w:name="implications-for-biological-conclusions"/>
+    <w:p>
+      <w:pPr>
+        <w:pStyle w:val="Heading3"/>
+      </w:pPr>
+      <w:r>
+        <w:t xml:space="preserve">Implications for biological conclusions</w:t>
+      </w:r>
+    </w:p>
+    <w:bookmarkStart w:id="58" w:name="univariate-techniques"/>
+    <w:p>
+      <w:pPr>
+        <w:pStyle w:val="Heading4"/>
+      </w:pPr>
+      <w:r>
+        <w:t xml:space="preserve">Univariate techniques</w:t>
+      </w:r>
+    </w:p>
+    <w:p>
+      <w:pPr>
+        <w:pStyle w:val="FirstParagraph"/>
+      </w:pPr>
+      <w:r>
+        <w:t xml:space="preserve">[Figure 7] shows the distribution of all mass features identified by XCMS and their categorization according to both the biochemical response to depth as well as the classifications assigned by the MS expert and the two-parameter model at a 50% likelihood threshold.</w:t>
+      </w:r>
+    </w:p>
+    <w:p>
+      <w:pPr>
+        <w:pStyle w:val="BodyText"/>
+      </w:pPr>
+      <w:r>
+        <w:t xml:space="preserve">The abundance of noise peaks located at the center of the plot and therefore lacking much biological trend with depth validates the conventional heuristic of relying on downstream statistical tests to separate signal from noise (with the assumption that noise will be fixed across all samples and unaffected by environmental structuring of samples). However, it is also clear that there are both some good peaks that do not have trends with depth (and are therefore interesting for bucking the biomass signal) as well as a good number of bad peaks that do change across sample depths. These bad peaks that have biological signals appear to be frequently due to the tail of a peak being integrated as a separate molecular feature, which then retains the biological signal of the actual feature.</w:t>
+      </w:r>
+    </w:p>
+    <w:p>
+      <w:pPr>
+        <w:pStyle w:val="BodyText"/>
+      </w:pPr>
+      <w:r>
+        <w:t xml:space="preserve">Although the identification of bad peaks predominantly improves univariate analysis by removing those features from consideration in individual molecular narratives, filtering out the bad peaks should also improve the power of the individual analyses by reducing the number of hypotheses that must then be corrected for later. Multiple hypothesis testing corrections rely on the number and shape of the p-value distribution to make estimates of the</w:t>
+      </w:r>
+      <w:r>
+        <w:t xml:space="preserve"> </w:t>
+      </w:r>
+      <w:r>
+        <w:t xml:space="preserve">“</w:t>
+      </w:r>
+      <w:r>
+        <w:t xml:space="preserve">true</w:t>
+      </w:r>
+      <w:r>
+        <w:t xml:space="preserve">”</w:t>
+      </w:r>
+      <w:r>
+        <w:t xml:space="preserve"> </w:t>
+      </w:r>
+      <w:r>
+        <w:t xml:space="preserve">p-values for each compound, and removing a large number of noise peaks will result in lower p-values for those peaks that are flagged as good.</w:t>
+      </w:r>
+    </w:p>
+    <w:p>
+      <w:pPr>
+        <w:pStyle w:val="BodyText"/>
+      </w:pPr>
+      <w:r>
+        <w:t xml:space="preserve">Most metabolites track with biomass and are consistently abundant through the surface and DCM but drop off at depth, as prior measurements of particulate carbon and beam attenuation have shown</w:t>
+      </w:r>
+      <w:r>
+        <w:t xml:space="preserve"> </w:t>
+      </w:r>
+      <w:r>
+        <w:t xml:space="preserve">[@benedetto]</w:t>
+      </w:r>
+      <w:r>
+        <w:t xml:space="preserve">. However, several groups of compounds diverge intriguingly from this bulk biomass trend, with some molecules found almost exclusively at the surface and others found to increase with depth rather than decrease. Several mass features that were found dominantly at the surface were putatively identified as mycosporine-like amino acids (MAAs), which have been shown to have UV photoprotective properties.</w:t>
+      </w:r>
+      <w:r>
+        <w:t xml:space="preserve">[@ref]</w:t>
+      </w:r>
+      <w:r>
+        <w:t xml:space="preserve"> </w:t>
+      </w:r>
+      <w:r>
+        <w:t xml:space="preserve">Although we were unable to calculate their exact concentrations due to a lack of authentic standards, peak areas were approximately 100 to 1000 times higher at 15 meters than their values averaged between the DCM and 175 meter samples. The abundance of MAAs in this particular category indicates that there may be other MAA molecules with this depth pattern that have not yet been characterized also among these unknowns.</w:t>
+      </w:r>
+    </w:p>
+    <w:p>
+      <w:pPr>
+        <w:pStyle w:val="CaptionedFigure"/>
+      </w:pPr>
+      <w:r>
+        <w:drawing>
+          <wp:inline>
+            <wp:extent cx="5943600" cy="4572000"/>
+            <wp:effectExtent b="0" l="0" r="0" t="0"/>
+            <wp:docPr descr="Figure 7: Plot of metabolite response to depth shown across three axes using the rank-normalized median value at each depth as the coordinate for that axis. Each molecular feature corresponds to a point in the plot, and their position on the plot describes the shape of their depth profile. Compounds aligning with the 15m axis correspond to compounds with most of their abundance found in the surface ocean; points far to the right side correspond to compounds that are found only at the deep chlorophyll maximum; points found at the bottom of the plot are those compounds that increased more or less linearly with depth." title="" id="56" name="Picture"/>
+            <a:graphic>
+              <a:graphicData uri="http://schemas.openxmlformats.org/drawingml/2006/picture">
+                <pic:pic>
+                  <pic:nvPicPr>
+                    <pic:cNvPr descr="figures/clockplot_complete.png" id="57" name="Picture"/>
+                    <pic:cNvPicPr>
+                      <a:picLocks noChangeArrowheads="1" noChangeAspect="1"/>
+                    </pic:cNvPicPr>
+                  </pic:nvPicPr>
+                  <pic:blipFill>
+                    <a:blip r:embed="rId55"/>
+                    <a:stretch>
+                      <a:fillRect/>
+                    </a:stretch>
+                  </pic:blipFill>
+                  <pic:spPr bwMode="auto">
+                    <a:xfrm>
+                      <a:off x="0" y="0"/>
+                      <a:ext cx="5943600" cy="4572000"/>
+                    </a:xfrm>
+                    <a:prstGeom prst="rect">
+                      <a:avLst/>
+                    </a:prstGeom>
+                    <a:noFill/>
+                    <a:ln w="9525">
+                      <a:noFill/>
+                      <a:headEnd/>
+                      <a:tailEnd/>
+                    </a:ln>
+                  </pic:spPr>
+                </pic:pic>
+              </a:graphicData>
+            </a:graphic>
+          </wp:inline>
+        </w:drawing>
+      </w:r>
+    </w:p>
+    <w:p>
+      <w:pPr>
+        <w:pStyle w:val="ImageCaption"/>
+      </w:pPr>
+      <w:r>
+        <w:t xml:space="preserve">Figure 7: Plot of metabolite response to depth shown across three axes using the rank-normalized median value at each depth as the coordinate for that axis. Each molecular feature corresponds to a point in the plot, and their position on the plot describes the shape of their depth profile. Compounds aligning with the 15m axis correspond to compounds with most of their abundance found in the surface ocean; points far to the right side correspond to compounds that are found only at the deep chlorophyll maximum; points found at the bottom of the plot are those compounds that increased more or less linearly with depth.</w:t>
+      </w:r>
+    </w:p>
+    <w:bookmarkEnd w:id="58"/>
+    <w:bookmarkStart w:id="59" w:name="multivariate-techniques"/>
+    <w:p>
+      <w:pPr>
+        <w:pStyle w:val="Heading4"/>
+      </w:pPr>
+      <w:r>
+        <w:t xml:space="preserve">Multivariate techniques</w:t>
+      </w:r>
+    </w:p>
+    <w:p>
+      <w:pPr>
+        <w:pStyle w:val="FirstParagraph"/>
+      </w:pPr>
+      <w:r>
+        <w:t xml:space="preserve">Multivariate statistics also benefit from the reduced FDR when applying the two-parameter model. For the PERMANOVAs, we found that the proportion of variance explained (R</w:t>
+      </w:r>
+      <m:oMath>
+        <m:sSup>
+          <m:e>
+            <m:r>
+              <m:t>​</m:t>
+            </m:r>
+          </m:e>
+          <m:sup>
+            <m:r>
+              <m:t>2</m:t>
+            </m:r>
+          </m:sup>
+        </m:sSup>
+      </m:oMath>
+      <w:r>
+        <w:t xml:space="preserve">) and the pseudo-F statistic increased monotonically with the likelihood threshold used to subset the data (Table 1).</w:t>
+      </w:r>
+    </w:p>
+    <w:p>
+      <w:pPr>
+        <w:pStyle w:val="BodyText"/>
+      </w:pPr>
+      <w:r>
+        <w:t xml:space="preserve">In each test, the permutational p-value obtained was less than 0.001, indicating that the differences between samples due to depth were unlikely to be due to chance in all cases. However, the pseudo-F was much larger with higher thresholds, scaling from around 8.5 when thresholding at a 1% likelihood to 42 when thresholded at a 90% likelihood.</w:t>
+      </w:r>
+    </w:p>
+    <w:tbl>
+      <w:tblPr>
+        <w:tblStyle w:val="Table"/>
+        <w:tblW w:type="auto" w:w="0"/>
+        <w:tblLook w:firstRow="1" w:lastRow="0" w:firstColumn="0" w:lastColumn="0" w:noHBand="0" w:noVBand="0" w:val="0020"/>
+      </w:tblPr>
+      <w:tblGrid>
+        <w:gridCol w:w="1584"/>
+        <w:gridCol w:w="1584"/>
+        <w:gridCol w:w="1584"/>
+        <w:gridCol w:w="1584"/>
+        <w:gridCol w:w="1584"/>
+      </w:tblGrid>
+      <w:tr>
+        <w:trPr>
+          <w:tblHeader w:val="true"/>
+        </w:trPr>
+        <w:tc>
+          <w:tcPr/>
+          <w:p>
+            <w:pPr>
+              <w:pStyle w:val="Compact"/>
+            </w:pPr>
+          </w:p>
+        </w:tc>
+        <w:tc>
+          <w:tcPr/>
+          <w:p>
+            <w:pPr>
+              <w:pStyle w:val="Compact"/>
+              <w:jc w:val="right"/>
+            </w:pPr>
+            <w:r>
+              <w:t xml:space="preserve">n</w:t>
+            </w:r>
+          </w:p>
+        </w:tc>
+        <w:tc>
+          <w:tcPr/>
+          <w:p>
+            <w:pPr>
+              <w:pStyle w:val="Compact"/>
+              <w:jc w:val="right"/>
+            </w:pPr>
+            <w:r>
+              <w:t xml:space="preserve">R2</w:t>
+            </w:r>
+          </w:p>
+        </w:tc>
+        <w:tc>
+          <w:tcPr/>
+          <w:p>
+            <w:pPr>
+              <w:pStyle w:val="Compact"/>
+              <w:jc w:val="right"/>
+            </w:pPr>
+            <w:r>
+              <w:t xml:space="preserve">F</w:t>
+            </w:r>
+          </w:p>
+        </w:tc>
+        <w:tc>
+          <w:tcPr/>
+          <w:p>
+            <w:pPr>
+              <w:pStyle w:val="Compact"/>
+              <w:jc w:val="right"/>
+            </w:pPr>
+            <w:r>
+              <w:t xml:space="preserve">Pr(&gt;F)</w:t>
+            </w:r>
+          </w:p>
+        </w:tc>
+      </w:tr>
+      <w:tr>
+        <w:tc>
+          <w:tcPr/>
+          <w:p>
+            <w:pPr>
+              <w:pStyle w:val="Compact"/>
+              <w:jc w:val="left"/>
+            </w:pPr>
+            <w:r>
+              <w:t xml:space="preserve">mat_good</w:t>
+            </w:r>
+          </w:p>
+        </w:tc>
+        <w:tc>
+          <w:tcPr/>
+          <w:p>
+            <w:pPr>
+              <w:pStyle w:val="Compact"/>
+              <w:jc w:val="right"/>
+            </w:pPr>
+            <w:r>
+              <w:t xml:space="preserve">249</w:t>
+            </w:r>
+          </w:p>
+        </w:tc>
+        <w:tc>
+          <w:tcPr/>
+          <w:p>
+            <w:pPr>
+              <w:pStyle w:val="Compact"/>
+              <w:jc w:val="right"/>
+            </w:pPr>
+            <w:r>
+              <w:t xml:space="preserve">0.44</w:t>
+            </w:r>
+          </w:p>
+        </w:tc>
+        <w:tc>
+          <w:tcPr/>
+          <w:p>
+            <w:pPr>
+              <w:pStyle w:val="Compact"/>
+              <w:jc w:val="right"/>
+            </w:pPr>
+            <w:r>
+              <w:t xml:space="preserve">38.0</w:t>
+            </w:r>
+          </w:p>
+        </w:tc>
+        <w:tc>
+          <w:tcPr/>
+          <w:p>
+            <w:pPr>
+              <w:pStyle w:val="Compact"/>
+              <w:jc w:val="right"/>
+            </w:pPr>
+            <w:r>
+              <w:t xml:space="preserve">0.001</w:t>
+            </w:r>
+          </w:p>
+        </w:tc>
+      </w:tr>
+      <w:tr>
+        <w:tc>
+          <w:tcPr/>
+          <w:p>
+            <w:pPr>
+              <w:pStyle w:val="Compact"/>
+              <w:jc w:val="left"/>
+            </w:pPr>
+            <w:r>
+              <w:t xml:space="preserve">mat_90</w:t>
+            </w:r>
+          </w:p>
+        </w:tc>
+        <w:tc>
+          <w:tcPr/>
+          <w:p>
+            <w:pPr>
+              <w:pStyle w:val="Compact"/>
+              <w:jc w:val="right"/>
+            </w:pPr>
+            <w:r>
+              <w:t xml:space="preserve">75</w:t>
+            </w:r>
+          </w:p>
+        </w:tc>
+        <w:tc>
+          <w:tcPr/>
+          <w:p>
+            <w:pPr>
+              <w:pStyle w:val="Compact"/>
+              <w:jc w:val="right"/>
+            </w:pPr>
+            <w:r>
+              <w:t xml:space="preserve">0.46</w:t>
+            </w:r>
+          </w:p>
+        </w:tc>
+        <w:tc>
+          <w:tcPr/>
+          <w:p>
+            <w:pPr>
+              <w:pStyle w:val="Compact"/>
+              <w:jc w:val="right"/>
+            </w:pPr>
+            <w:r>
+              <w:t xml:space="preserve">42.0</w:t>
+            </w:r>
+          </w:p>
+        </w:tc>
+        <w:tc>
+          <w:tcPr/>
+          <w:p>
+            <w:pPr>
+              <w:pStyle w:val="Compact"/>
+              <w:jc w:val="right"/>
+            </w:pPr>
+            <w:r>
+              <w:t xml:space="preserve">0.001</w:t>
+            </w:r>
+          </w:p>
+        </w:tc>
+      </w:tr>
+      <w:tr>
+        <w:tc>
+          <w:tcPr/>
+          <w:p>
+            <w:pPr>
+              <w:pStyle w:val="Compact"/>
+              <w:jc w:val="left"/>
+            </w:pPr>
+            <w:r>
+              <w:t xml:space="preserve">mat_50</w:t>
+            </w:r>
+          </w:p>
+        </w:tc>
+        <w:tc>
+          <w:tcPr/>
+          <w:p>
+            <w:pPr>
+              <w:pStyle w:val="Compact"/>
+              <w:jc w:val="right"/>
+            </w:pPr>
+            <w:r>
+              <w:t xml:space="preserve">287</w:t>
+            </w:r>
+          </w:p>
+        </w:tc>
+        <w:tc>
+          <w:tcPr/>
+          <w:p>
+            <w:pPr>
+              <w:pStyle w:val="Compact"/>
+              <w:jc w:val="right"/>
+            </w:pPr>
+            <w:r>
+              <w:t xml:space="preserve">0.34</w:t>
+            </w:r>
+          </w:p>
+        </w:tc>
+        <w:tc>
+          <w:tcPr/>
+          <w:p>
+            <w:pPr>
+              <w:pStyle w:val="Compact"/>
+              <w:jc w:val="right"/>
+            </w:pPr>
+            <w:r>
+              <w:t xml:space="preserve">25.3</w:t>
+            </w:r>
+          </w:p>
+        </w:tc>
+        <w:tc>
+          <w:tcPr/>
+          <w:p>
+            <w:pPr>
+              <w:pStyle w:val="Compact"/>
+              <w:jc w:val="right"/>
+            </w:pPr>
+            <w:r>
+              <w:t xml:space="preserve">0.001</w:t>
+            </w:r>
+          </w:p>
+        </w:tc>
+      </w:tr>
+      <w:tr>
+        <w:tc>
+          <w:tcPr/>
+          <w:p>
+            <w:pPr>
+              <w:pStyle w:val="Compact"/>
+              <w:jc w:val="left"/>
+            </w:pPr>
+            <w:r>
+              <w:t xml:space="preserve">mat_10</w:t>
+            </w:r>
+          </w:p>
+        </w:tc>
+        <w:tc>
+          <w:tcPr/>
+          <w:p>
+            <w:pPr>
+              <w:pStyle w:val="Compact"/>
+              <w:jc w:val="right"/>
+            </w:pPr>
+            <w:r>
+              <w:t xml:space="preserve">516</w:t>
+            </w:r>
+          </w:p>
+        </w:tc>
+        <w:tc>
+          <w:tcPr/>
+          <w:p>
+            <w:pPr>
+              <w:pStyle w:val="Compact"/>
+              <w:jc w:val="right"/>
+            </w:pPr>
+            <w:r>
+              <w:t xml:space="preserve">0.25</w:t>
+            </w:r>
+          </w:p>
+        </w:tc>
+        <w:tc>
+          <w:tcPr/>
+          <w:p>
+            <w:pPr>
+              <w:pStyle w:val="Compact"/>
+              <w:jc w:val="right"/>
+            </w:pPr>
+            <w:r>
+              <w:t xml:space="preserve">16.0</w:t>
+            </w:r>
+          </w:p>
+        </w:tc>
+        <w:tc>
+          <w:tcPr/>
+          <w:p>
+            <w:pPr>
+              <w:pStyle w:val="Compact"/>
+              <w:jc w:val="right"/>
+            </w:pPr>
+            <w:r>
+              <w:t xml:space="preserve">0.001</w:t>
+            </w:r>
+          </w:p>
+        </w:tc>
+      </w:tr>
+      <w:tr>
+        <w:tc>
+          <w:tcPr/>
+          <w:p>
+            <w:pPr>
+              <w:pStyle w:val="Compact"/>
+              <w:jc w:val="left"/>
+            </w:pPr>
+            <w:r>
+              <w:t xml:space="preserve">mat_01</w:t>
+            </w:r>
+          </w:p>
+        </w:tc>
+        <w:tc>
+          <w:tcPr/>
+          <w:p>
+            <w:pPr>
+              <w:pStyle w:val="Compact"/>
+              <w:jc w:val="right"/>
+            </w:pPr>
+            <w:r>
+              <w:t xml:space="preserve">1129</w:t>
+            </w:r>
+          </w:p>
+        </w:tc>
+        <w:tc>
+          <w:tcPr/>
+          <w:p>
+            <w:pPr>
+              <w:pStyle w:val="Compact"/>
+              <w:jc w:val="right"/>
+            </w:pPr>
+            <w:r>
+              <w:t xml:space="preserve">0.15</w:t>
+            </w:r>
+          </w:p>
+        </w:tc>
+        <w:tc>
+          <w:tcPr/>
+          <w:p>
+            <w:pPr>
+              <w:pStyle w:val="Compact"/>
+              <w:jc w:val="right"/>
+            </w:pPr>
+            <w:r>
+              <w:t xml:space="preserve">8.5</w:t>
+            </w:r>
+          </w:p>
+        </w:tc>
+        <w:tc>
+          <w:tcPr/>
+          <w:p>
+            <w:pPr>
+              <w:pStyle w:val="Compact"/>
+              <w:jc w:val="right"/>
+            </w:pPr>
+            <w:r>
+              <w:t xml:space="preserve">0.001</w:t>
+            </w:r>
+          </w:p>
+        </w:tc>
+      </w:tr>
+      <w:tr>
+        <w:tc>
+          <w:tcPr/>
+          <w:p>
+            <w:pPr>
+              <w:pStyle w:val="Compact"/>
+              <w:jc w:val="left"/>
+            </w:pPr>
+            <w:r>
+              <w:t xml:space="preserve">mat_all</w:t>
+            </w:r>
+          </w:p>
+        </w:tc>
+        <w:tc>
+          <w:tcPr/>
+          <w:p>
+            <w:pPr>
+              <w:pStyle w:val="Compact"/>
+              <w:jc w:val="right"/>
+            </w:pPr>
+            <w:r>
+              <w:t xml:space="preserve">2086</w:t>
+            </w:r>
+          </w:p>
+        </w:tc>
+        <w:tc>
+          <w:tcPr/>
+          <w:p>
+            <w:pPr>
+              <w:pStyle w:val="Compact"/>
+              <w:jc w:val="right"/>
+            </w:pPr>
+            <w:r>
+              <w:t xml:space="preserve">0.10</w:t>
+            </w:r>
+          </w:p>
+        </w:tc>
+        <w:tc>
+          <w:tcPr/>
+          <w:p>
+            <w:pPr>
+              <w:pStyle w:val="Compact"/>
+              <w:jc w:val="right"/>
+            </w:pPr>
+            <w:r>
+              <w:t xml:space="preserve">5.5</w:t>
+            </w:r>
+          </w:p>
+        </w:tc>
+        <w:tc>
+          <w:tcPr/>
+          <w:p>
+            <w:pPr>
+              <w:pStyle w:val="Compact"/>
+              <w:jc w:val="right"/>
+            </w:pPr>
+            <w:r>
+              <w:t xml:space="preserve">0.001</w:t>
+            </w:r>
+          </w:p>
+        </w:tc>
+      </w:tr>
+    </w:tbl>
+    <w:p>
+      <w:pPr>
+        <w:pStyle w:val="BodyText"/>
+      </w:pPr>
+      <w:r>
+        <w:rPr>
+          <w:iCs/>
+          <w:i/>
+        </w:rPr>
+        <w:t xml:space="preserve">Table 1: Number of mass features (n), variance explained (R2), pseudo-F statistic (F), and permutational p-value (Pr(&gt;F)) estimates obtained from performing a permutational MANOVA on subsets of the full mass feature selection according to variable likelihood thresholds. [Needs cleaning, will fix]</w:t>
+      </w:r>
+    </w:p>
+    <w:p>
+      <w:pPr>
+        <w:pStyle w:val="BodyText"/>
+      </w:pPr>
+      <w:r>
+        <w:t xml:space="preserve">We also tested the inclusion of all the features identified with XCMS (corresponding to a 0% threshold) and the results when only the manually-identified</w:t>
+      </w:r>
+      <w:r>
+        <w:t xml:space="preserve"> </w:t>
+      </w:r>
+      <w:r>
+        <w:t xml:space="preserve">“</w:t>
+      </w:r>
+      <w:r>
+        <w:t xml:space="preserve">Good</w:t>
+      </w:r>
+      <w:r>
+        <w:t xml:space="preserve">”</w:t>
+      </w:r>
+      <w:r>
+        <w:t xml:space="preserve"> </w:t>
+      </w:r>
+      <w:r>
+        <w:t xml:space="preserve">features were included. The default XCMS output continued the trend observed above, as expected, with the least variance explained and the lowest R</w:t>
+      </w:r>
+      <m:oMath>
+        <m:sSup>
+          <m:e>
+            <m:r>
+              <m:t>​</m:t>
+            </m:r>
+          </m:e>
+          <m:sup>
+            <m:r>
+              <m:t>2</m:t>
+            </m:r>
+          </m:sup>
+        </m:sSup>
+      </m:oMath>
+      <w:r>
+        <w:t xml:space="preserve"> </w:t>
+      </w:r>
+      <w:r>
+        <w:t xml:space="preserve">value. Subsetting for the</w:t>
+      </w:r>
+      <w:r>
+        <w:t xml:space="preserve"> </w:t>
+      </w:r>
+      <w:r>
+        <w:t xml:space="preserve">“</w:t>
+      </w:r>
+      <w:r>
+        <w:t xml:space="preserve">Good</w:t>
+      </w:r>
+      <w:r>
+        <w:t xml:space="preserve">”</w:t>
+      </w:r>
+      <w:r>
+        <w:t xml:space="preserve"> </w:t>
+      </w:r>
+      <w:r>
+        <w:t xml:space="preserve">peaks only, however, did not actually return the highest F-ratio or R</w:t>
+      </w:r>
+      <m:oMath>
+        <m:sSup>
+          <m:e>
+            <m:r>
+              <m:t>​</m:t>
+            </m:r>
+          </m:e>
+          <m:sup>
+            <m:r>
+              <m:t>2</m:t>
+            </m:r>
+          </m:sup>
+        </m:sSup>
+      </m:oMath>
+      <w:r>
+        <w:t xml:space="preserve">, instead falling between the 50% and 90% thresholds for these two metrics. In large part this is due to the much smaller number of features: 249 features were manually labeled as Good, while only 75 exceeded the 90% likelihood threshold.</w:t>
+      </w:r>
+    </w:p>
+    <w:p>
+      <w:pPr>
+        <w:pStyle w:val="BodyText"/>
+      </w:pPr>
+      <w:r>
+        <w:t xml:space="preserve">The relative power of identifying only the very best peaks was also illustrated visually with non-metric multidimensional scaling (NMDS) plots (Supp. figure 4). In these common exploratory plots, the features with likelihoods above 50% strongly separated by depth while lower thresholds disguised the true signal and had higher stress values. Performing an NMDS on the manually-identified Good peaks resulted in output nearly indistinguishable from those of the 90% and 50% thresholds, while the 0.1 and 0.01 thresholds looked almost identical to the same analysis performed on all the XCMS features.</w:t>
+      </w:r>
+    </w:p>
+    <w:bookmarkEnd w:id="59"/>
+    <w:bookmarkEnd w:id="60"/>
+    <w:bookmarkEnd w:id="61"/>
+    <w:bookmarkStart w:id="65" w:name="discussion"/>
+    <w:p>
+      <w:pPr>
+        <w:pStyle w:val="Heading2"/>
+      </w:pPr>
+      <w:r>
+        <w:t xml:space="preserve">Discussion</w:t>
+      </w:r>
+    </w:p>
+    <w:bookmarkStart w:id="62" w:name="X7b01f0d3d1e66b9029d90b27a4e2a3a572a52f7"/>
+    <w:p>
+      <w:pPr>
+        <w:pStyle w:val="Heading3"/>
+      </w:pPr>
+      <w:r>
+        <w:t xml:space="preserve">Simple logistic regression models show good performance and minimal overfitting</w:t>
+      </w:r>
+    </w:p>
+    <w:p>
+      <w:pPr>
+        <w:numPr>
+          <w:ilvl w:val="0"/>
+          <w:numId w:val="1001"/>
+        </w:numPr>
+        <w:pStyle w:val="Compact"/>
+      </w:pPr>
+      <w:r>
+        <w:t xml:space="preserve">Recap performance metrics</w:t>
+      </w:r>
+    </w:p>
+    <w:p>
+      <w:pPr>
+        <w:numPr>
+          <w:ilvl w:val="1"/>
+          <w:numId w:val="1002"/>
+        </w:numPr>
+        <w:pStyle w:val="Compact"/>
+      </w:pPr>
+      <w:r>
+        <w:t xml:space="preserve">Discuss the relative performance and compare to assumptions in lit for</w:t>
+      </w:r>
+    </w:p>
+    <w:p>
+      <w:pPr>
+        <w:numPr>
+          <w:ilvl w:val="2"/>
+          <w:numId w:val="1003"/>
+        </w:numPr>
+        <w:pStyle w:val="Compact"/>
+      </w:pPr>
+      <w:r>
+        <w:t xml:space="preserve">Large peak area</w:t>
+      </w:r>
+    </w:p>
+    <w:p>
+      <w:pPr>
+        <w:numPr>
+          <w:ilvl w:val="2"/>
+          <w:numId w:val="1003"/>
+        </w:numPr>
+        <w:pStyle w:val="Compact"/>
+      </w:pPr>
+      <w:r>
+        <w:t xml:space="preserve">Has an isotope</w:t>
+      </w:r>
+    </w:p>
+    <w:p>
+      <w:pPr>
+        <w:numPr>
+          <w:ilvl w:val="2"/>
+          <w:numId w:val="1003"/>
+        </w:numPr>
+        <w:pStyle w:val="Compact"/>
+      </w:pPr>
+      <w:r>
+        <w:t xml:space="preserve">p-values</w:t>
+      </w:r>
+    </w:p>
+    <w:p>
+      <w:pPr>
+        <w:numPr>
+          <w:ilvl w:val="1"/>
+          <w:numId w:val="1002"/>
+        </w:numPr>
+        <w:pStyle w:val="Compact"/>
+      </w:pPr>
+      <w:r>
+        <w:t xml:space="preserve">Discuss use of summary statistics and the potential need for a blocked model by sample type</w:t>
+      </w:r>
+    </w:p>
+    <w:p>
+      <w:pPr>
+        <w:numPr>
+          <w:ilvl w:val="0"/>
+          <w:numId w:val="1001"/>
+        </w:numPr>
+        <w:pStyle w:val="Compact"/>
+      </w:pPr>
+      <w:r>
+        <w:t xml:space="preserve">Emphasize the best performance of the two-parameter model</w:t>
+      </w:r>
+    </w:p>
+    <w:p>
+      <w:pPr>
+        <w:numPr>
+          <w:ilvl w:val="1"/>
+          <w:numId w:val="1004"/>
+        </w:numPr>
+        <w:pStyle w:val="Compact"/>
+      </w:pPr>
+      <w:r>
+        <w:t xml:space="preserve">Full model and XCMS model definitely overfit, same for regularized/random forest</w:t>
+      </w:r>
+    </w:p>
+    <w:p>
+      <w:pPr>
+        <w:numPr>
+          <w:ilvl w:val="1"/>
+          <w:numId w:val="1004"/>
+        </w:numPr>
+        <w:pStyle w:val="Compact"/>
+      </w:pPr>
+      <w:r>
+        <w:t xml:space="preserve">XCMS alone does not provide enough information to accurately distinguish good from noise</w:t>
+      </w:r>
+    </w:p>
+    <w:p>
+      <w:pPr>
+        <w:numPr>
+          <w:ilvl w:val="2"/>
+          <w:numId w:val="1005"/>
+        </w:numPr>
+        <w:pStyle w:val="Compact"/>
+      </w:pPr>
+      <w:r>
+        <w:t xml:space="preserve">Likely true for all peakpickers</w:t>
+      </w:r>
+    </w:p>
+    <w:p>
+      <w:pPr>
+        <w:numPr>
+          <w:ilvl w:val="2"/>
+          <w:numId w:val="1005"/>
+        </w:numPr>
+        <w:pStyle w:val="Compact"/>
+      </w:pPr>
+      <w:r>
+        <w:t xml:space="preserve">Plea: report mz/rt bounding box for individual peaks so additional metrics can be calculated</w:t>
+      </w:r>
+    </w:p>
+    <w:p>
+      <w:pPr>
+        <w:numPr>
+          <w:ilvl w:val="1"/>
+          <w:numId w:val="1004"/>
+        </w:numPr>
+        <w:pStyle w:val="Compact"/>
+      </w:pPr>
+      <w:r>
+        <w:t xml:space="preserve">These params very simple (and fast!) to estimate</w:t>
+      </w:r>
+    </w:p>
+    <w:p>
+      <w:pPr>
+        <w:numPr>
+          <w:ilvl w:val="2"/>
+          <w:numId w:val="1006"/>
+        </w:numPr>
+        <w:pStyle w:val="Compact"/>
+      </w:pPr>
+      <w:r>
+        <w:t xml:space="preserve">Easy to do better with fancier models (e.g. loess smoothing for SNR)</w:t>
+      </w:r>
+    </w:p>
+    <w:p>
+      <w:pPr>
+        <w:numPr>
+          <w:ilvl w:val="1"/>
+          <w:numId w:val="1004"/>
+        </w:numPr>
+        <w:pStyle w:val="Compact"/>
+      </w:pPr>
+      <w:r>
+        <w:t xml:space="preserve">Why do all the models seem to approach ~25% FDR and ~75% GPF on the novel datasets?</w:t>
+      </w:r>
+    </w:p>
+    <w:p>
+      <w:pPr>
+        <w:numPr>
+          <w:ilvl w:val="0"/>
+          <w:numId w:val="1001"/>
+        </w:numPr>
+        <w:pStyle w:val="Compact"/>
+      </w:pPr>
+      <w:r>
+        <w:t xml:space="preserve">Limited to HILIC data at the moment but does seem to perform well across labs</w:t>
+      </w:r>
+    </w:p>
+    <w:bookmarkEnd w:id="62"/>
+    <w:bookmarkStart w:id="63" w:name="Xd9c25572b8700f4f12b0e6695fe51817ed21e20"/>
+    <w:p>
+      <w:pPr>
+        <w:pStyle w:val="Heading3"/>
+      </w:pPr>
+      <w:r>
+        <w:t xml:space="preserve">Unable to create strict control of the FDR but a single threshold still makes life easier</w:t>
+      </w:r>
+    </w:p>
+    <w:p>
+      <w:pPr>
+        <w:numPr>
+          <w:ilvl w:val="0"/>
+          <w:numId w:val="1007"/>
+        </w:numPr>
+        <w:pStyle w:val="Compact"/>
+      </w:pPr>
+      <w:r>
+        <w:t xml:space="preserve">Initial goal: set an FDR, choose a likelihood threshold based on it</w:t>
+      </w:r>
+    </w:p>
+    <w:p>
+      <w:pPr>
+        <w:numPr>
+          <w:ilvl w:val="1"/>
+          <w:numId w:val="1008"/>
+        </w:numPr>
+        <w:pStyle w:val="Compact"/>
+      </w:pPr>
+      <w:r>
+        <w:t xml:space="preserve">Not doable here but maybe in future work?</w:t>
+      </w:r>
+    </w:p>
+    <w:p>
+      <w:pPr>
+        <w:numPr>
+          <w:ilvl w:val="1"/>
+          <w:numId w:val="1008"/>
+        </w:numPr>
+        <w:pStyle w:val="Compact"/>
+      </w:pPr>
+      <w:r>
+        <w:t xml:space="preserve">Pivoted to recommending step-down manual labelling</w:t>
+      </w:r>
+    </w:p>
+    <w:p>
+      <w:pPr>
+        <w:numPr>
+          <w:ilvl w:val="0"/>
+          <w:numId w:val="1007"/>
+        </w:numPr>
+        <w:pStyle w:val="Compact"/>
+      </w:pPr>
+      <w:r>
+        <w:t xml:space="preserve">Plea: report your FDR! Especially if you’re manually labelling!</w:t>
+      </w:r>
+    </w:p>
+    <w:p>
+      <w:pPr>
+        <w:numPr>
+          <w:ilvl w:val="1"/>
+          <w:numId w:val="1009"/>
+        </w:numPr>
+        <w:pStyle w:val="Compact"/>
+      </w:pPr>
+      <w:r>
+        <w:t xml:space="preserve">Necessary for error propagation anyway</w:t>
+      </w:r>
+    </w:p>
+    <w:p>
+      <w:pPr>
+        <w:numPr>
+          <w:ilvl w:val="0"/>
+          <w:numId w:val="1007"/>
+        </w:numPr>
+        <w:pStyle w:val="Compact"/>
+      </w:pPr>
+      <w:r>
+        <w:t xml:space="preserve">Future work: alter chromatography/peakpicking params to maximize # of peaks above 0.9 threshold</w:t>
+      </w:r>
+    </w:p>
+    <w:bookmarkEnd w:id="63"/>
+    <w:bookmarkStart w:id="64" w:name="Xa1db471568c488e7bdf7509bdb4e6989469b2db"/>
+    <w:p>
+      <w:pPr>
+        <w:pStyle w:val="Heading3"/>
+      </w:pPr>
+      <w:r>
+        <w:t xml:space="preserve">Biological results do depend on the threshold used</w:t>
+      </w:r>
+    </w:p>
+    <w:p>
+      <w:pPr>
+        <w:numPr>
+          <w:ilvl w:val="0"/>
+          <w:numId w:val="1010"/>
+        </w:numPr>
+        <w:pStyle w:val="Compact"/>
+      </w:pPr>
+      <w:r>
+        <w:t xml:space="preserve">Large amounts of noise reduce the power of both univariate and multivariate stats</w:t>
+      </w:r>
+    </w:p>
+    <w:p>
+      <w:pPr>
+        <w:numPr>
+          <w:ilvl w:val="1"/>
+          <w:numId w:val="1011"/>
+        </w:numPr>
+        <w:pStyle w:val="Compact"/>
+      </w:pPr>
+      <w:r>
+        <w:t xml:space="preserve">Trade-off with loss of interesting signals at higher thresholds (cmpds on clockplot left)</w:t>
+      </w:r>
+    </w:p>
+    <w:p>
+      <w:pPr>
+        <w:numPr>
+          <w:ilvl w:val="1"/>
+          <w:numId w:val="1011"/>
+        </w:numPr>
+        <w:pStyle w:val="Compact"/>
+      </w:pPr>
+      <w:r>
+        <w:t xml:space="preserve">Possible to get wildly different results with different thresholds (% variance explained)</w:t>
+      </w:r>
+    </w:p>
+    <w:p>
+      <w:pPr>
+        <w:numPr>
+          <w:ilvl w:val="1"/>
+          <w:numId w:val="1011"/>
+        </w:numPr>
+        <w:pStyle w:val="Compact"/>
+      </w:pPr>
+      <w:r>
+        <w:t xml:space="preserve">Manual evaluation for interesting signals still strongly recommended</w:t>
+      </w:r>
+    </w:p>
+    <w:p>
+      <w:pPr>
+        <w:numPr>
+          <w:ilvl w:val="0"/>
+          <w:numId w:val="1010"/>
+        </w:numPr>
+        <w:pStyle w:val="Compact"/>
+      </w:pPr>
+      <w:r>
+        <w:t xml:space="preserve">Depth is a major driver of metabolome composition in the gyre</w:t>
+      </w:r>
+    </w:p>
+    <w:p>
+      <w:pPr>
+        <w:numPr>
+          <w:ilvl w:val="0"/>
+          <w:numId w:val="1010"/>
+        </w:numPr>
+        <w:pStyle w:val="Compact"/>
+      </w:pPr>
+      <w:r>
+        <w:t xml:space="preserve">Majority of metabolites track with biomass metrics</w:t>
+      </w:r>
+    </w:p>
+    <w:p>
+      <w:pPr>
+        <w:numPr>
+          <w:ilvl w:val="0"/>
+          <w:numId w:val="1010"/>
+        </w:numPr>
+        <w:pStyle w:val="Compact"/>
+      </w:pPr>
+      <w:r>
+        <w:t xml:space="preserve">Some interesting metabolites diverge from dominant biomass trend</w:t>
+      </w:r>
+    </w:p>
+    <w:p>
+      <w:pPr>
+        <w:numPr>
+          <w:ilvl w:val="1"/>
+          <w:numId w:val="1012"/>
+        </w:numPr>
+        <w:pStyle w:val="Compact"/>
+      </w:pPr>
+      <w:r>
+        <w:t xml:space="preserve">Some new MAAs in clockplot top left? (Still need to check this w MSMS)</w:t>
+      </w:r>
+    </w:p>
+    <w:p>
+      <w:pPr>
+        <w:numPr>
+          <w:ilvl w:val="1"/>
+          <w:numId w:val="1012"/>
+        </w:numPr>
+        <w:pStyle w:val="Compact"/>
+      </w:pPr>
+      <w:r>
+        <w:t xml:space="preserve">Degradation products / bacterial specialties at bottom?</w:t>
+      </w:r>
+    </w:p>
+    <w:bookmarkEnd w:id="64"/>
+    <w:bookmarkEnd w:id="65"/>
+    <w:bookmarkStart w:id="66" w:name="conclusions"/>
+    <w:p>
+      <w:pPr>
+        <w:pStyle w:val="Heading2"/>
+      </w:pPr>
+      <w:r>
+        <w:t xml:space="preserve">Conclusions</w:t>
+      </w:r>
+    </w:p>
+    <w:p>
+      <w:pPr>
+        <w:pStyle w:val="FirstParagraph"/>
+      </w:pPr>
+      <w:r>
+        <w:t xml:space="preserve">TBD</w:t>
+      </w:r>
+    </w:p>
+    <w:bookmarkEnd w:id="66"/>
+    <w:bookmarkStart w:id="67" w:name="acknowledgements"/>
+    <w:p>
+      <w:pPr>
+        <w:pStyle w:val="Heading2"/>
+      </w:pPr>
+      <w:r>
+        <w:t xml:space="preserve">Acknowledgements</w:t>
+      </w:r>
+    </w:p>
+    <w:bookmarkEnd w:id="67"/>
+    <w:bookmarkStart w:id="68" w:name="references"/>
+    <w:p>
+      <w:pPr>
+        <w:pStyle w:val="Heading2"/>
+      </w:pPr>
+      <w:r>
+        <w:t xml:space="preserve">References</w:t>
+      </w:r>
+    </w:p>
+    <w:bookmarkEnd w:id="68"/>
+    <w:bookmarkStart w:id="81" w:name="supplement"/>
+    <w:p>
+      <w:pPr>
+        <w:pStyle w:val="Heading2"/>
+      </w:pPr>
+      <w:r>
+        <w:t xml:space="preserve">Supplement</w:t>
+      </w:r>
+    </w:p>
+    <w:p>
+      <w:pPr>
+        <w:pStyle w:val="CaptionedFigure"/>
+      </w:pPr>
+      <w:r>
+        <w:drawing>
+          <wp:inline>
+            <wp:extent cx="5943600" cy="8229600"/>
+            <wp:effectExtent b="0" l="0" r="0" t="0"/>
+            <wp:docPr descr="Supplemental figure 1: Model parameter estimates for each of the metrics in the full model, additionally broken down by their inclusion in the two-parameter (raw_data) and XCMS-exclusively models. Colors correspond to the dataset used to train the logistic regression model, with “both” indicating a combined model using all manually-labeled features across both datasets. &lt;Explanations of the actual facet names forthcoming.&gt;" title="" id="70" name="Picture"/>
+            <a:graphic>
+              <a:graphicData uri="http://schemas.openxmlformats.org/drawingml/2006/picture">
+                <pic:pic>
+                  <pic:nvPicPr>
+                    <pic:cNvPr descr="supplement/suppfig_model_param_estimates.png" id="71" name="Picture"/>
+                    <pic:cNvPicPr>
+                      <a:picLocks noChangeArrowheads="1" noChangeAspect="1"/>
+                    </pic:cNvPicPr>
+                  </pic:nvPicPr>
+                  <pic:blipFill>
+                    <a:blip r:embed="rId69"/>
+                    <a:stretch>
+                      <a:fillRect/>
+                    </a:stretch>
+                  </pic:blipFill>
+                  <pic:spPr bwMode="auto">
+                    <a:xfrm>
+                      <a:off x="0" y="0"/>
+                      <a:ext cx="5943600" cy="8229600"/>
+                    </a:xfrm>
+                    <a:prstGeom prst="rect">
+                      <a:avLst/>
+                    </a:prstGeom>
+                    <a:noFill/>
+                    <a:ln w="9525">
+                      <a:noFill/>
+                      <a:headEnd/>
+                      <a:tailEnd/>
+                    </a:ln>
+                  </pic:spPr>
+                </pic:pic>
+              </a:graphicData>
+            </a:graphic>
+          </wp:inline>
+        </w:drawing>
+      </w:r>
+    </w:p>
+    <w:p>
+      <w:pPr>
+        <w:pStyle w:val="ImageCaption"/>
+      </w:pPr>
+      <w:r>
+        <w:t xml:space="preserve">Supplemental figure 1: Model parameter estimates for each of the metrics in the full model, additionally broken down by their inclusion in the two-parameter (raw_data) and XCMS-exclusively models. Colors correspond to the dataset used to train the logistic regression model, with</w:t>
+      </w:r>
+      <w:r>
+        <w:t xml:space="preserve"> </w:t>
+      </w:r>
+      <w:r>
+        <w:t xml:space="preserve">“</w:t>
+      </w:r>
+      <w:r>
+        <w:t xml:space="preserve">both</w:t>
+      </w:r>
+      <w:r>
+        <w:t xml:space="preserve">”</w:t>
+      </w:r>
+      <w:r>
+        <w:t xml:space="preserve"> </w:t>
+      </w:r>
+      <w:r>
+        <w:t xml:space="preserve">indicating a combined model using all manually-labeled features across both datasets. &lt;Explanations of the actual facet names forthcoming.&gt;</w:t>
+      </w:r>
+    </w:p>
+    <w:p>
+      <w:pPr>
+        <w:pStyle w:val="CaptionedFigure"/>
+      </w:pPr>
+      <w:r>
+        <w:drawing>
+          <wp:inline>
+            <wp:extent cx="5943600" cy="4572000"/>
+            <wp:effectExtent b="0" l="0" r="0" t="0"/>
+            <wp:docPr descr="Supplemental figure 2: Robustness of the two most significant metrics across the full (all_params), XCMS-only (xcms_params), and two-parameter (raw_data_params) models. The x-axis corresponds to the fraction of the data used to train the model and the y-coordinate shows the estimated value for the specified term in the subset across 10-fold replicated subsampling. The grey bar in the background corresponds to the estimate of the full model +/- 1SE (thinner dark grey bar) and 2SE (thicker light grey bar)." title="" id="73" name="Picture"/>
+            <a:graphic>
+              <a:graphicData uri="http://schemas.openxmlformats.org/drawingml/2006/picture">
+                <pic:pic>
+                  <pic:nvPicPr>
+                    <pic:cNvPr descr="supplement/sampled_model_est.png" id="74" name="Picture"/>
+                    <pic:cNvPicPr>
+                      <a:picLocks noChangeArrowheads="1" noChangeAspect="1"/>
+                    </pic:cNvPicPr>
+                  </pic:nvPicPr>
+                  <pic:blipFill>
+                    <a:blip r:embed="rId72"/>
+                    <a:stretch>
+                      <a:fillRect/>
+                    </a:stretch>
+                  </pic:blipFill>
+                  <pic:spPr bwMode="auto">
+                    <a:xfrm>
+                      <a:off x="0" y="0"/>
+                      <a:ext cx="5943600" cy="4572000"/>
+                    </a:xfrm>
+                    <a:prstGeom prst="rect">
+                      <a:avLst/>
+                    </a:prstGeom>
+                    <a:noFill/>
+                    <a:ln w="9525">
+                      <a:noFill/>
+                      <a:headEnd/>
+                      <a:tailEnd/>
+                    </a:ln>
+                  </pic:spPr>
+                </pic:pic>
+              </a:graphicData>
+            </a:graphic>
+          </wp:inline>
+        </w:drawing>
+      </w:r>
+    </w:p>
+    <w:p>
+      <w:pPr>
+        <w:pStyle w:val="ImageCaption"/>
+      </w:pPr>
+      <w:r>
+        <w:t xml:space="preserve">Supplemental figure 2: Robustness of the two most significant metrics across the full (all_params), XCMS-only (xcms_params), and two-parameter (raw_data_params) models. The x-axis corresponds to the fraction of the data used to train the model and the y-coordinate shows the estimated value for the specified term in the subset across 10-fold replicated subsampling. The grey bar in the background corresponds to the estimate of the full model +/- 1SE (thinner dark grey bar) and 2SE (thicker light grey bar).</w:t>
+      </w:r>
+    </w:p>
+    <w:p>
+      <w:pPr>
+        <w:pStyle w:val="CaptionedFigure"/>
+      </w:pPr>
+      <w:r>
+        <w:drawing>
+          <wp:inline>
+            <wp:extent cx="5943600" cy="2743199"/>
+            <wp:effectExtent b="0" l="0" r="0" t="0"/>
+            <wp:docPr descr="Supplemental figure 3: Performance of regularized regression and random forest models on internally (same train-test) and externally (different train-test) validated datasets." title="" id="76" name="Picture"/>
+            <a:graphic>
+              <a:graphicData uri="http://schemas.openxmlformats.org/drawingml/2006/picture">
+                <pic:pic>
+                  <pic:nvPicPr>
+                    <pic:cNvPr descr="supplement/regregrf_fdrgpf_cross_train.png" id="77" name="Picture"/>
+                    <pic:cNvPicPr>
+                      <a:picLocks noChangeArrowheads="1" noChangeAspect="1"/>
+                    </pic:cNvPicPr>
+                  </pic:nvPicPr>
+                  <pic:blipFill>
+                    <a:blip r:embed="rId75"/>
+                    <a:stretch>
+                      <a:fillRect/>
+                    </a:stretch>
+                  </pic:blipFill>
+                  <pic:spPr bwMode="auto">
+                    <a:xfrm>
+                      <a:off x="0" y="0"/>
+                      <a:ext cx="5943600" cy="2743199"/>
+                    </a:xfrm>
+                    <a:prstGeom prst="rect">
+                      <a:avLst/>
+                    </a:prstGeom>
+                    <a:noFill/>
+                    <a:ln w="9525">
+                      <a:noFill/>
+                      <a:headEnd/>
+                      <a:tailEnd/>
+                    </a:ln>
+                  </pic:spPr>
+                </pic:pic>
+              </a:graphicData>
+            </a:graphic>
+          </wp:inline>
+        </w:drawing>
+      </w:r>
+    </w:p>
+    <w:p>
+      <w:pPr>
+        <w:pStyle w:val="ImageCaption"/>
+      </w:pPr>
+      <w:r>
+        <w:t xml:space="preserve">Supplemental figure 3: Performance of regularized regression and random forest models on internally (same train-test) and externally (different train-test) validated datasets.</w:t>
+      </w:r>
+    </w:p>
+    <w:p>
+      <w:pPr>
+        <w:pStyle w:val="CaptionedFigure"/>
+      </w:pPr>
+      <w:r>
+        <w:drawing>
+          <wp:inline>
+            <wp:extent cx="5943600" cy="3657600"/>
+            <wp:effectExtent b="0" l="0" r="0" t="0"/>
+            <wp:docPr descr="Supplemental figure 4: NMDS plots of metabolite similarity according to sample depth across multiple likelihood thresholds. Triplicate samples are represented by the vertices of the triangles and colored by the depth from which they were sampled (DCM = deep chlorophyll maximum, ~110m). “Only good” refers to those features manually labeled as “Good”. NMDS stress values are reported to 3 significant figures in the upper right of the plot." title="" id="79" name="Picture"/>
+            <a:graphic>
+              <a:graphicData uri="http://schemas.openxmlformats.org/drawingml/2006/picture">
+                <pic:pic>
+                  <pic:nvPicPr>
+                    <pic:cNvPr descr="supplement/thresh_NMDS_plots.png" id="80" name="Picture"/>
+                    <pic:cNvPicPr>
+                      <a:picLocks noChangeArrowheads="1" noChangeAspect="1"/>
+                    </pic:cNvPicPr>
+                  </pic:nvPicPr>
+                  <pic:blipFill>
+                    <a:blip r:embed="rId78"/>
+                    <a:stretch>
+                      <a:fillRect/>
+                    </a:stretch>
+                  </pic:blipFill>
+                  <pic:spPr bwMode="auto">
+                    <a:xfrm>
+                      <a:off x="0" y="0"/>
+                      <a:ext cx="5943600" cy="3657600"/>
+                    </a:xfrm>
+                    <a:prstGeom prst="rect">
+                      <a:avLst/>
+                    </a:prstGeom>
+                    <a:noFill/>
+                    <a:ln w="9525">
+                      <a:noFill/>
+                      <a:headEnd/>
+                      <a:tailEnd/>
+                    </a:ln>
+                  </pic:spPr>
+                </pic:pic>
+              </a:graphicData>
+            </a:graphic>
+          </wp:inline>
+        </w:drawing>
+      </w:r>
+    </w:p>
+    <w:p>
+      <w:pPr>
+        <w:pStyle w:val="ImageCaption"/>
+      </w:pPr>
+      <w:r>
+        <w:t xml:space="preserve">Supplemental figure 4: NMDS plots of metabolite similarity according to sample depth across multiple likelihood thresholds. Triplicate samples are represented by the vertices of the triangles and colored by the depth from which they were sampled (DCM = deep chlorophyll maximum, ~110m).</w:t>
+      </w:r>
+      <w:r>
+        <w:t xml:space="preserve"> </w:t>
+      </w:r>
+      <w:r>
+        <w:t xml:space="preserve">“</w:t>
+      </w:r>
+      <w:r>
+        <w:t xml:space="preserve">Only good</w:t>
+      </w:r>
+      <w:r>
+        <w:t xml:space="preserve">”</w:t>
+      </w:r>
+      <w:r>
+        <w:t xml:space="preserve"> </w:t>
+      </w:r>
+      <w:r>
+        <w:t xml:space="preserve">refers to those features manually labeled as</w:t>
+      </w:r>
+      <w:r>
+        <w:t xml:space="preserve"> </w:t>
+      </w:r>
+      <w:r>
+        <w:t xml:space="preserve">“</w:t>
+      </w:r>
+      <w:r>
+        <w:t xml:space="preserve">Good</w:t>
+      </w:r>
+      <w:r>
+        <w:t xml:space="preserve">”</w:t>
+      </w:r>
+      <w:r>
+        <w:t xml:space="preserve">. NMDS stress values are reported to 3 significant figures in the upper right of the plot.</w:t>
+      </w:r>
+    </w:p>
+    <w:bookmarkEnd w:id="81"/>
     <w:sectPr>
       <w:pgSz w:h="15840" w:w="12240"/>
       <w:pgMar w:bottom="1440" w:footer="720" w:gutter="0" w:header="720" w:left="1440" w:right="1440" w:top="1440"/>
@@ -2002,6 +3792,82 @@
     <w:lvl w:ilvl="8">
       <w:numFmt w:val="bullet"/>
       <w:lvlText w:val=" "/>
+      <w:lvlJc w:val="left"/>
+      <w:pPr>
+        <w:ind w:left="6480" w:hanging="480"/>
+      </w:pPr>
+    </w:lvl>
+  </w:abstractNum>
+  <w:abstractNum w:abstractNumId="991">
+    <w:nsid w:val="A991"/>
+    <w:multiLevelType w:val="multilevel"/>
+    <w:lvl w:ilvl="0">
+      <w:numFmt w:val="bullet"/>
+      <w:lvlText w:val="•"/>
+      <w:lvlJc w:val="left"/>
+      <w:pPr>
+        <w:ind w:left="720" w:hanging="480"/>
+      </w:pPr>
+    </w:lvl>
+    <w:lvl w:ilvl="1">
+      <w:numFmt w:val="bullet"/>
+      <w:lvlText w:val="–"/>
+      <w:lvlJc w:val="left"/>
+      <w:pPr>
+        <w:ind w:left="1440" w:hanging="480"/>
+      </w:pPr>
+    </w:lvl>
+    <w:lvl w:ilvl="2">
+      <w:numFmt w:val="bullet"/>
+      <w:lvlText w:val="•"/>
+      <w:lvlJc w:val="left"/>
+      <w:pPr>
+        <w:ind w:left="2160" w:hanging="480"/>
+      </w:pPr>
+    </w:lvl>
+    <w:lvl w:ilvl="3">
+      <w:numFmt w:val="bullet"/>
+      <w:lvlText w:val="–"/>
+      <w:lvlJc w:val="left"/>
+      <w:pPr>
+        <w:ind w:left="2880" w:hanging="480"/>
+      </w:pPr>
+    </w:lvl>
+    <w:lvl w:ilvl="4">
+      <w:numFmt w:val="bullet"/>
+      <w:lvlText w:val="•"/>
+      <w:lvlJc w:val="left"/>
+      <w:pPr>
+        <w:ind w:left="3600" w:hanging="480"/>
+      </w:pPr>
+    </w:lvl>
+    <w:lvl w:ilvl="5">
+      <w:numFmt w:val="bullet"/>
+      <w:lvlText w:val="–"/>
+      <w:lvlJc w:val="left"/>
+      <w:pPr>
+        <w:ind w:left="4320" w:hanging="480"/>
+      </w:pPr>
+    </w:lvl>
+    <w:lvl w:ilvl="6">
+      <w:numFmt w:val="bullet"/>
+      <w:lvlText w:val="•"/>
+      <w:lvlJc w:val="left"/>
+      <w:pPr>
+        <w:ind w:left="5040" w:hanging="480"/>
+      </w:pPr>
+    </w:lvl>
+    <w:lvl w:ilvl="7">
+      <w:numFmt w:val="bullet"/>
+      <w:lvlText w:val="–"/>
+      <w:lvlJc w:val="left"/>
+      <w:pPr>
+        <w:ind w:left="5760" w:hanging="480"/>
+      </w:pPr>
+    </w:lvl>
+    <w:lvl w:ilvl="8">
+      <w:numFmt w:val="bullet"/>
+      <w:lvlText w:val="•"/>
       <w:lvlJc w:val="left"/>
       <w:pPr>
         <w:ind w:left="6480" w:hanging="480"/>
@@ -2043,6 +3909,42 @@
   </w:num>
   <w:num w:numId="1000">
     <w:abstractNumId w:val="990"/>
+  </w:num>
+  <w:num w:numId="1001">
+    <w:abstractNumId w:val="991"/>
+  </w:num>
+  <w:num w:numId="1002">
+    <w:abstractNumId w:val="991"/>
+  </w:num>
+  <w:num w:numId="1003">
+    <w:abstractNumId w:val="991"/>
+  </w:num>
+  <w:num w:numId="1004">
+    <w:abstractNumId w:val="991"/>
+  </w:num>
+  <w:num w:numId="1005">
+    <w:abstractNumId w:val="991"/>
+  </w:num>
+  <w:num w:numId="1006">
+    <w:abstractNumId w:val="991"/>
+  </w:num>
+  <w:num w:numId="1007">
+    <w:abstractNumId w:val="991"/>
+  </w:num>
+  <w:num w:numId="1008">
+    <w:abstractNumId w:val="991"/>
+  </w:num>
+  <w:num w:numId="1009">
+    <w:abstractNumId w:val="991"/>
+  </w:num>
+  <w:num w:numId="1010">
+    <w:abstractNumId w:val="991"/>
+  </w:num>
+  <w:num w:numId="1011">
+    <w:abstractNumId w:val="991"/>
+  </w:num>
+  <w:num w:numId="1012">
+    <w:abstractNumId w:val="991"/>
   </w:num>
 </w:numbering>
 </file>

</xml_diff>

<commit_message>
Refactoring results to be results only, part 1
</commit_message>
<xml_diff>
--- a/manuscript/manuscript.docx
+++ b/manuscript/manuscript.docx
@@ -95,10 +95,10 @@
         <w:pStyle w:val="Date"/>
       </w:pPr>
       <w:r>
-        <w:t xml:space="preserve">2023-05-03</w:t>
-      </w:r>
-    </w:p>
-    <w:bookmarkStart w:id="20" w:name="abstract"/>
+        <w:t xml:space="preserve">2023-05-29</w:t>
+      </w:r>
+    </w:p>
+    <w:bookmarkStart w:id="23" w:name="abstract"/>
     <w:p>
       <w:pPr>
         <w:pStyle w:val="Heading2"/>
@@ -107,22 +107,68 @@
         <w:t xml:space="preserve">Abstract</w:t>
       </w:r>
     </w:p>
+    <w:bookmarkStart w:id="20" w:name="background"/>
+    <w:p>
+      <w:pPr>
+        <w:pStyle w:val="Heading3"/>
+      </w:pPr>
+      <w:r>
+        <w:t xml:space="preserve">Background</w:t>
+      </w:r>
+    </w:p>
     <w:p>
       <w:pPr>
         <w:pStyle w:val="FirstParagraph"/>
       </w:pPr>
       <w:r>
-        <w:t xml:space="preserve">Chromatographic peakpicking continues to represent a significant bottleneck in automated LC-MS workflows. Uncontrolled false discovery rates and the lack of manually-calibrated quality metrics require researchers to visually evaluate individual peaks, requiring large amounts of time and breaking replicability. Here, we manually labeled two oceanographic particulate metabolite datasets to assess the performance of individual peak quality metrics and constructed a predictive model calibrated to the likelihood that visual inspection by an MS expert would include a given mass feature in the downstream analysis. A simple logistic regression model built on two metrics calculated from the raw MS data reduced the fraction of false positives in the analysis from 80-90% down to 1-5% and showed minimal overfitting when applied to novel datasets. We then explored the implications of this quality thresholding on the conclusions obtained by the downstream analysis, concluding that the poor performance of peakpicking algorithms significantly reduces the power of both univariate and multivariate statistical analyses in detecting environmental differences. We finally show that depth is a major driver of variability in the metabolome in high-quality environmental metabolomics datasets and identify several interesting metabolite groups for future investigation.</w:t>
+        <w:t xml:space="preserve">Chromatographic peakpicking continues to represent a significant bottleneck in automated LC-MS workflows. Uncontrolled false discovery rates and the lack of manually-calibrated quality metrics require researchers to visually evaluate individual peaks, requiring large amounts of time and breaking replicability. This problem is exacerbated in noisy environmental datasets and for novel separation methods such as hydrophilic interaction columns in metabolomics, creating a demand for a simple, intuitive, and robust metric of peak quality.</w:t>
       </w:r>
     </w:p>
     <w:bookmarkEnd w:id="20"/>
-    <w:bookmarkStart w:id="21" w:name="introduction"/>
+    <w:bookmarkStart w:id="21" w:name="results"/>
+    <w:p>
+      <w:pPr>
+        <w:pStyle w:val="Heading3"/>
+      </w:pPr>
+      <w:r>
+        <w:t xml:space="preserve">Results</w:t>
+      </w:r>
+    </w:p>
+    <w:p>
+      <w:pPr>
+        <w:pStyle w:val="FirstParagraph"/>
+      </w:pPr>
+      <w:r>
+        <w:t xml:space="preserve">Here, we manually labeled four HILIC oceanographic particulate metabolite datasets to assess the performance of individual peak quality metrics and constructed a predictive model calibrated to the likelihood that visual inspection by an MS expert would include a given mass feature in the downstream analysis. We found that a simple logistic regression model built on two metrics calculated from the raw MS data reduced the fraction of false positives in the analysis from 80-90% down to 1-5% and showed minimal overfitting when applied to novel datasets. We then explored the implications of this quality thresholding on the conclusions obtained by the downstream analysis, concluding that the poor performance of peakpicking algorithms significantly reduces the power of both univariate and multivariate statistical analyses in detecting environmental differences. We finally show that depth is a major driver of variability in the metabolome and identify several interesting metabolite groups for future investigation.</w:t>
+      </w:r>
+    </w:p>
+    <w:bookmarkEnd w:id="21"/>
+    <w:bookmarkStart w:id="22" w:name="conclusions"/>
+    <w:p>
+      <w:pPr>
+        <w:pStyle w:val="Heading3"/>
+      </w:pPr>
+      <w:r>
+        <w:t xml:space="preserve">Conclusions</w:t>
+      </w:r>
+    </w:p>
+    <w:p>
+      <w:pPr>
+        <w:pStyle w:val="FirstParagraph"/>
+      </w:pPr>
+      <w:r>
+        <w:t xml:space="preserve">TBD</w:t>
+      </w:r>
+    </w:p>
+    <w:bookmarkEnd w:id="22"/>
+    <w:bookmarkEnd w:id="23"/>
+    <w:bookmarkStart w:id="24" w:name="background-1"/>
     <w:p>
       <w:pPr>
         <w:pStyle w:val="Heading2"/>
       </w:pPr>
       <w:r>
-        <w:t xml:space="preserve">Introduction</w:t>
+        <w:t xml:space="preserve">Background</w:t>
       </w:r>
     </w:p>
     <w:p>
@@ -130,32 +176,7 @@
         <w:pStyle w:val="FirstParagraph"/>
       </w:pPr>
       <w:r>
-        <w:t xml:space="preserve">Liquid chromatography-mass spectrometry (LC-MS) is a powerful tool for exploring the molecular composition of biological samples. Its rapid sample processing (typically &lt;1 hr run time), low limits of detection (pM-nM range), and ability to characterize novel molecules via fragmentation fingerprints make it a common workhorse for metabolomic research. However, much of the data produced by these instruments goes unused because traditional workflows target only a fraction of the compounds detected based on an</w:t>
-      </w:r>
-      <w:r>
-        <w:t xml:space="preserve"> </w:t>
-      </w:r>
-      <w:r>
-        <w:rPr>
-          <w:iCs/>
-          <w:i/>
-        </w:rPr>
-        <w:t xml:space="preserve">a priori</w:t>
-      </w:r>
-      <w:r>
-        <w:t xml:space="preserve"> </w:t>
-      </w:r>
-      <w:r>
-        <w:t xml:space="preserve">list of known molecules. Significant efforts in the past two decades have established workflows for untargeted metabolomics</w:t>
-      </w:r>
-      <w:r>
-        <w:t xml:space="preserve"> </w:t>
-      </w:r>
-      <w:r>
-        <w:t xml:space="preserve">[@xcms, @mzmine, @msdial]</w:t>
-      </w:r>
-      <w:r>
-        <w:t xml:space="preserve">, but these data-driven methods are still handicapped by the poor performance of the core peakpicking algorithms and require manual oversight and curation of the datasets after they’re produced by the software. This peakpicking step is typically the very first in the data processing stage, with implications for all downstream analysis and interpretation. [Mention HILIC chromatography specifically to justify its use here?]</w:t>
+        <w:t xml:space="preserve">Liquid chromatography-mass spectrometry (LC-MS) is a powerful tool for exploring the molecular composition of biological samples. Its rapid sample processing (typically &lt;1 hr run time), low limits of detection (pM-nM range), and ability to characterize novel molecules via fragmentation fingerprints make it a common workhorse for metabolomic research. In the past two decades, data-driven methods have established workflows for untargeted metabolomics but the imperfect performance of the core peakpicking algorithms continue to require manual oversight and curation. This problem has been exacerbated by the increased use of non-traditional chromatography such as hydrophilic interaction which tends to produce noisier peaks.</w:t>
       </w:r>
     </w:p>
     <w:p>
@@ -163,7 +184,7 @@
         <w:pStyle w:val="BodyText"/>
       </w:pPr>
       <w:r>
-        <w:t xml:space="preserve">Peakpicking is a well-known problem across many fields of science and especially in LC-MS analysis due to the smooth transition from high-quality peaks into background noise as the limit of detection is approached and crossed, with background signals often sharing many features of high-quality peaks. The imperfection of these algorithms introduces a fundamental tradeoff between false positives and false negatives, where false positives (Type I errors) represent background instrument or chemical noise that has been misclassified as true biological signal and false negatives (Type II errors) indicating biological signals that are misclassified as noise. Existing algorithms tend to be very forgiving of Type I errors and very harsh on Type II, presenting many false positives to the researcher in their attempt to absolutely minimize the number of real molecules missed. This approach makes sense because downstream analyses can always remove additional mass features, but Type II errors cannot be later recovered. However, we would argue that this emphasis on an absolute minimization of the missed peaks does a disservice to scientists for two reasons. First, the abundance of false positives means that peakpicking output cannot be automatically trusted. This mandates manual evaluation of the raw data, a time-consuming and mind-numbing process with a large degree of subjective decision making that cannot be perfectly replicated and scales combinatorially with the number of samples and compounds measured. Second, the presence of false negatives cannot be fully accounted for in the way the false positive rate can. False negatives are introduced in every step of metabolomic analyses, with compounds lost during sample processing, injection, and detection on the instrument. This is a well-known problem in metabolomics and will not be solved by any perfecting of peakpicking algorithms. Instead, emphasis should be placed on allowing the experimenter to set an acceptable threshold for the false discovery rate and accepting that this will inherently add to the number of peaks already lost in the data collection process.</w:t>
+        <w:t xml:space="preserve">Noisy data and imperfect detection algorithms introduce a tradeoff between false positives (where background instrument or chemical noise is misclassified as biological signal) and false negatives (where real signals are undetected). Existing algorithms favor false positives because downstream analyses can always remove erroneous mass features, but false negatives cannot be later recovered. However, this approach creates two additional downstream problems. First, the abundance of false positives requires more time from the researcher as they manually evaluate a potentially enormous number of peaks, a task that scales combinatorially with the number of samples and compounds measured. Second, false negatives cannot be fully accounted for in the way false positives can because false negatives are introduced in every step of metabolomic analyses from sample collection through injection. Instead of minimizing false negatives, we believe that emphasis should be placed on allowing the experimenter to set a threshold for the false discovery rate and accept that this will inherently add to the number of peaks already lost in the data collection process.</w:t>
       </w:r>
     </w:p>
     <w:p>
@@ -187,7 +208,7 @@
         <w:t xml:space="preserve"> </w:t>
       </w:r>
       <w:r>
-        <w:t xml:space="preserve">ratio, retention time, and area for each molecular feature, with some additional useful information occasionally provided such as the peak’s signal-to-noise ratio or degree of skew which are rarely estimated using a well-documented algorithm. None of these parameters answer the critical question of interest: what is the likelihood that this subset of data corresponds to an actual molecule present in the original sample? This parameter is crucial for downstream analysis because it represents the base rate for error propagation and acceptable thresholds should vary widely by the particular project’s goals. In an exploratory analysis, any molecular feature more than 50% likely to be real is perhaps worth considering, while in a confirmatory study this threshold may need to be above 99%. While significant effort has been recently invested into improvements in the peakpicking algorithms, very little has been done to quantify the accuracy and precision of their outputs on the wide variety of datasets from which they are determined.</w:t>
+        <w:t xml:space="preserve">ratio, retention time, and area for each molecular feature, with some additional useful information occasionally provided such as the peak’s signal-to-noise ratio or degree of skew. None of these parameters answer the critical question about the likelihood that a given feature corresponds to a molecule present in the original sample. This parameter is crucial for downstream analysis because it represents the base rate for error propagation and acceptable thresholds should vary widely by the particular project’s goals. In an exploratory analysis, any molecular feature more than 50% likely to be real is perhaps worth considering, while in a confirmatory study this threshold may need to be above 99%. While significant effort has been invested in improving the peakpicking algorithms, very little has been done to quantify the accuracy and precision of their outputs across the wide variety of datasets to which they are applied.</w:t>
       </w:r>
     </w:p>
     <w:p>
@@ -195,7 +216,7 @@
         <w:pStyle w:val="BodyText"/>
       </w:pPr>
       <w:r>
-        <w:t xml:space="preserve">A single metric of peak quality calibrated to its likelihood of representing an actual molecule has multiple advantages over the current heuristic approaches. First, providing an intuitive metric of peak goodness allows researchers to focus their energy on those features least likely to be noise and most likely to be found in a repeated analysis. This applies both during the manual curation phase in which the very best or most interesting peaks can be visually inspected while those of poor quality can be discarded, as well as in the compound discovery/characterization steps where time and energy spent attempting to determine the structure or molecular formula of a noise signal is wasted. Second, removing low-quality noise signals from the dataset prior to downstream analysis should improve statistical power by reducing the number of hypotheses tested for univariate analyses and increasing the relative power of significant peaks in multivariate analyses. Third, such a metric would allow optimization of peakpicking and chromatographic parameters for untargeted datasets. Rather than measuring the effect of a change on a small subset of known molecules or by counting the total number of peaks found, one could look at the metric’s distribution to see whether the change was an improvement in the number and absolute quality of the peaks detected. Fourth, high quality peaks should be independent of software implementations and should be found no matter what algorithms are used, relieving the scientist (and reviewers!) of some of the burden of learning new software or programming languages to check their work. Fifth, this metric would enable more consistent quality control between labs and analyists. Rather than discussing a plethora of parameters or making subjective assessments of peak shape, an idealized metric would provide a simple and intuitive threshold upon which to agree for a given project. This metric would be scripted and provide consistent, reproducible results independent of the particular expert reviewing its performance.</w:t>
+        <w:t xml:space="preserve">A single parameter of peak quality also facilitates downstream analyses in multiple ways. This metric would improve statistical power by reducing the number of effective hypotheses tested and allow researchers to focus effort on features least likely to be noise. Additionally, this parameter could be optimized to improve peakpicking and chromatographic settings independently of the software used or inter-lab variability when scripted to provide consistent, reproducible results independent of the particular expert reviewing its performance. Constructing such a single comprehensive metric calibrated to likelihood is also more effective than multiple independent thresholds because it has meaningful units, does not require estimating the relative power of individual metrics, and allows a good peak to compensate for weak performance in one area with strong performance in other metrics.</w:t>
       </w:r>
     </w:p>
     <w:p>
@@ -203,7 +224,7 @@
         <w:pStyle w:val="BodyText"/>
       </w:pPr>
       <w:r>
-        <w:t xml:space="preserve">A single comprehensive metric also has significant advantages over multiple individual thresholds. First, a metric calibrated to likelihood is easier and more intuitive to use for classification than relatively arbitrary thresholds of signal-to-noise or peak skewness with ambiguous units and unintuitive interpretations. Second, a single compound metric also has the multivariate advantage over independent thresholds by allowing a good peak to be weak in one area which is compensated for by strong performance in other metrics. Sometimes good peaks do have high SNR or small areas, and thresholding on these metrics independently unnecessarily increases the likelihood of missing signals. Finally, the relative power of these many different metrics is difficult to compute and hard to compare. Is it more important to have an isotope, or a Gaussian peak shape? Is it more likely to be a biological signal if it has a large area, or if it differs between treatment? If so, by what degree? These metrics differ in strength depending on the dataset, but many MS experts have some degree of heuristic knowledge about their relative power for the data they’ve worked with and analyzed.</w:t>
+        <w:t xml:space="preserve">[Where to talk about the peakpicking vs integration? Here we just looked at peakpicking]</w:t>
       </w:r>
     </w:p>
     <w:p>
@@ -211,7 +232,7 @@
         <w:pStyle w:val="BodyText"/>
       </w:pPr>
       <w:r>
-        <w:t xml:space="preserve">An area particularly ripe for LC-MS analysis is that of the open ocean. Low compound and high salt concentrations make this area difficult to study</w:t>
+        <w:t xml:space="preserve">An area particularly ripe for metabolomic analysis is that of the open ocean. Low compound and high salt concentrations make this area difficult to study</w:t>
       </w:r>
       <w:r>
         <w:t xml:space="preserve"> </w:t>
@@ -223,7 +244,7 @@
         <w:t xml:space="preserve"> </w:t>
       </w:r>
       <w:r>
-        <w:t xml:space="preserve">but its vast size and direct effect on the Earth’s carbon cycling make it critical that we understand its dynamics of energy and nutrients on a molecular scale. Metabolites are the currency of chemical exchange both intra- and inter-cellularly, serving as building blocks of larger molecules, regulators of osmotic balance and storage of nutrients, as well as chemical signals on their own. These small molecules serve both as signposts for the complex biological landscape in this highly dynamic region and give a sense of not only who is present but also what ecological roles they’re serving and the niches they fill.</w:t>
+        <w:t xml:space="preserve">but its vast size and direct effect on the Earth’s carbon cycling make it critical that we understand its dynamics of energy and nutrients on a molecular scale. Metabolites are the currency of chemical exchange both intra- and inter-cellularly, serving as building blocks of larger molecules, regulators of osmotic balance and storage of nutrients, as well as important chemical signals on their own. These small molecules serve both as signposts for the complex biological landscape in this highly dynamic region and give a sense of not only who is present but also what ecological roles they’re serving and the niches they fill.</w:t>
       </w:r>
     </w:p>
     <w:p>
@@ -231,26 +252,26 @@
         <w:pStyle w:val="BodyText"/>
       </w:pPr>
       <w:r>
-        <w:t xml:space="preserve">In this paper, we use open ocean marine metabolite LC-MS samples to develop and test a variety of chromatographic peak metrics. Here, we construct and validate multiple predictive models of peak quality based on metrics both common in the literature and custom implementations we’ve found useful in our own analysis. This allows us to connect the physical, chemical, and biological measurements taken regularly around the globe to a molecular-scale perspective of particular organic matter in the ocean by linking the chemical currencies that fuel the planet to the environments in which they’re found.</w:t>
-      </w:r>
-    </w:p>
-    <w:bookmarkEnd w:id="21"/>
-    <w:bookmarkStart w:id="37" w:name="methods"/>
+        <w:t xml:space="preserve">In this paper, we use open ocean marine metabolite LC-MS samples to develop and test a variety of chromatographic peak metrics. Here, we construct and validate multiple predictive models of peak quality based on metrics both common in the literature and custom implementations we’ve found useful in our own analysis. This allows us to connect the physical, chemical, and biological measurements taken regularly around the globe to a molecular-scale perspective of particulate organic matter in the ocean by linking the chemical currencies that fuel the planet to the environments in which they’re found.</w:t>
+      </w:r>
+    </w:p>
+    <w:bookmarkEnd w:id="24"/>
+    <w:bookmarkStart w:id="51" w:name="results-1"/>
     <w:p>
       <w:pPr>
         <w:pStyle w:val="Heading2"/>
       </w:pPr>
       <w:r>
-        <w:t xml:space="preserve">Methods</w:t>
-      </w:r>
-    </w:p>
-    <w:bookmarkStart w:id="22" w:name="sample-collection"/>
+        <w:t xml:space="preserve">Results</w:t>
+      </w:r>
+    </w:p>
+    <w:bookmarkStart w:id="25" w:name="dataset-characterization"/>
     <w:p>
       <w:pPr>
         <w:pStyle w:val="Heading3"/>
       </w:pPr>
       <w:r>
-        <w:t xml:space="preserve">Sample collection</w:t>
+        <w:t xml:space="preserve">Dataset characterization</w:t>
       </w:r>
     </w:p>
     <w:p>
@@ -258,54 +279,89 @@
         <w:pStyle w:val="FirstParagraph"/>
       </w:pPr>
       <w:r>
-        <w:t xml:space="preserve">Environmental samples were collected from the North Pacific Subtropical Gyre near Station ALOHA during two research cruises that targeted strong mesoscale eddy features during June/July 2017 and March/April 2018, traversing an area between 28 °N, 156 °W and 23 °N, 161 °W. An eddy dipole off the coast of Hawaii was detected using sea-level anomaly (SLA) satellite data and targeted for both a transect across the cyclonic and anticyclonic poles of the eddy dipole. The cyclonic pole of the eddy had a maximum negative SLA anomaly of -15 cm in 2017 and -20 cm in 2018, while the anticyclonic center reached +24 cm in 2017 and +21 cm in 2018. The 2017 cruise samples were taken along a transect across the eddy dipole while the 208 cruise targeted only the center of each eddy.</w:t>
-      </w:r>
-    </w:p>
-    <w:p>
-      <w:pPr>
-        <w:pStyle w:val="BodyText"/>
-      </w:pPr>
-      <w:r>
-        <w:t xml:space="preserve">Environmental samples were obtained using the onboard CTD rosette to collect water from 15 meters, the deep chlorophyll maximum (DCM), and 175 meters during the 2017 MESOSCOPE cruise and from 25 meters and the DCM during the 2018 Falkor cruise. The DCM was determined visually from fluorometer data during the CTD downcast and Niskin bottles were tripped during the return trip to the surface. Seawater from each depth was sampled in triplicate by firing one Niskin bottle for each sample. Samples were brought to the surface and decanted into prewashed (3x with DI, 3x with sampled seawater) polycarbonate bottles for filtration. Samples were filtered by peristaltic pump onto 142mm 0.2 µm Durapore filters held by polycarbonate filter holders on a Masterflex tubing line. Pressures were kept as low as possible while still producing a reasonable rate of flow through the filter, approximately 250-500 mL per minute. Samples were then removed from the filter holder using solvent-washed tweezers and placed into pre-combusted aluminum foil packets that were then flash-frozen in liquid nitrogen before being stored at -80 °C until extraction. A methodological blank was also collected by running filtrate through a new filter and then treated identically to the samples.</w:t>
-      </w:r>
-    </w:p>
-    <w:p>
-      <w:pPr>
-        <w:pStyle w:val="BodyText"/>
-      </w:pPr>
-      <w:r>
-        <w:t xml:space="preserve">Culture samples used as the validation sets for this paper were obtained from existing [blah] and have been previously described by</w:t>
-      </w:r>
-      <w:r>
-        <w:t xml:space="preserve"> </w:t>
-      </w:r>
-      <w:r>
-        <w:t xml:space="preserve">[@Bryn]</w:t>
-      </w:r>
-      <w:r>
-        <w:t xml:space="preserve"> </w:t>
-      </w:r>
-      <w:r>
-        <w:t xml:space="preserve">and</w:t>
-      </w:r>
-      <w:r>
-        <w:t xml:space="preserve"> </w:t>
-      </w:r>
-      <w:r>
-        <w:t xml:space="preserve">[@Pttime paper?]</w:t>
-      </w:r>
-      <w:r>
-        <w:t xml:space="preserve">.</w:t>
-      </w:r>
-    </w:p>
-    <w:bookmarkEnd w:id="22"/>
-    <w:bookmarkStart w:id="23" w:name="sample-processing"/>
+        <w:t xml:space="preserve">An average of 3,300 molecular features (MFs) were reported by XCMS across the 4 datasets, with the fewest (1495) in the Falkor data and the most in the Pttime samples (7781). In the Falkor and MESOSCOPE datasets that were fully labeled by an MS expert, approximately 70% (69% and 73%, respectively) of the features were given a</w:t>
+      </w:r>
+      <w:r>
+        <w:t xml:space="preserve"> </w:t>
+      </w:r>
+      <w:r>
+        <w:t xml:space="preserve">“</w:t>
+      </w:r>
+      <w:r>
+        <w:t xml:space="preserve">Bad</w:t>
+      </w:r>
+      <w:r>
+        <w:t xml:space="preserve">”</w:t>
+      </w:r>
+      <w:r>
+        <w:t xml:space="preserve"> </w:t>
+      </w:r>
+      <w:r>
+        <w:t xml:space="preserve">designation, corresponding to noise peaks that the expert would not have included in a downstream analysis. In both, 5% of the MFs were unable to be assigned confidently to either</w:t>
+      </w:r>
+      <w:r>
+        <w:t xml:space="preserve"> </w:t>
+      </w:r>
+      <w:r>
+        <w:t xml:space="preserve">“</w:t>
+      </w:r>
+      <w:r>
+        <w:t xml:space="preserve">Good</w:t>
+      </w:r>
+      <w:r>
+        <w:t xml:space="preserve">”</w:t>
+      </w:r>
+      <w:r>
+        <w:t xml:space="preserve"> </w:t>
+      </w:r>
+      <w:r>
+        <w:t xml:space="preserve">or</w:t>
+      </w:r>
+      <w:r>
+        <w:t xml:space="preserve"> </w:t>
+      </w:r>
+      <w:r>
+        <w:t xml:space="preserve">“</w:t>
+      </w:r>
+      <w:r>
+        <w:t xml:space="preserve">Bad</w:t>
+      </w:r>
+      <w:r>
+        <w:t xml:space="preserve">”</w:t>
+      </w:r>
+      <w:r>
+        <w:t xml:space="preserve"> </w:t>
+      </w:r>
+      <w:r>
+        <w:t xml:space="preserve">classes and 10% were identified as appearing only in the standards, leaving only ~15% of the features classified as</w:t>
+      </w:r>
+      <w:r>
+        <w:t xml:space="preserve"> </w:t>
+      </w:r>
+      <w:r>
+        <w:t xml:space="preserve">“</w:t>
+      </w:r>
+      <w:r>
+        <w:t xml:space="preserve">Good</w:t>
+      </w:r>
+      <w:r>
+        <w:t xml:space="preserve">”</w:t>
+      </w:r>
+      <w:r>
+        <w:t xml:space="preserve"> </w:t>
+      </w:r>
+      <w:r>
+        <w:t xml:space="preserve">(16% and 12%, respectively).</w:t>
+      </w:r>
+    </w:p>
+    <w:bookmarkEnd w:id="25"/>
+    <w:bookmarkStart w:id="32" w:name="logistic-regression-performance"/>
     <w:p>
       <w:pPr>
         <w:pStyle w:val="Heading3"/>
       </w:pPr>
       <w:r>
-        <w:t xml:space="preserve">Sample processing</w:t>
+        <w:t xml:space="preserve">Logistic regression performance</w:t>
       </w:r>
     </w:p>
     <w:p>
@@ -313,176 +369,7 @@
         <w:pStyle w:val="FirstParagraph"/>
       </w:pPr>
       <w:r>
-        <w:t xml:space="preserve">Extraction of the environmental samples followed a modified Bligh &amp; Dyer approach as detailed in</w:t>
-      </w:r>
-      <w:r>
-        <w:t xml:space="preserve"> </w:t>
-      </w:r>
-      <w:r>
-        <w:t xml:space="preserve">[@BMIS]</w:t>
-      </w:r>
-      <w:r>
-        <w:t xml:space="preserve">. Briefly, filters were added to PTFE centrifuge tubes with a 1:1 mix of 100 µm and 400 µm silica beads, approximately 2mL -20 °C Optima-grade DCM, and approximately 3mL -20 °C 1:1 methanol/water solution (both also Optima-grade). Extraction standards were added during this step. The samples were then bead-beaten three times, followed by triplicate washes with fresh methanol/water mixture. Samples were then dried down under clean nitrogen gas and warmed using a Fisher-Scientific Reacti-Therm module. Dried aqueous fractions were re-dissolved in 380 µL of Optima-grade water and amended with 20 µL isotope-labeled injection standards. Additional internal standards were added at this point to measure the variability introduced by chromatography and ionization, and the reconstituted fraction was syringe-filtered to remove any potential clogging material. This aqueous fraction was then aliquoted into an HPLC vial for injection on the HILIC column and diluted 1:1 with Optima-grade water. A pooled sample was created by combining 20 µL of each sample into the same HPLC vial, and a 1:1 dilution with water half-strength sample was aliquot from that to assess matrix effects and obscuring variation</w:t>
-      </w:r>
-      <w:r>
-        <w:t xml:space="preserve"> </w:t>
-      </w:r>
-      <w:r>
-        <w:t xml:space="preserve">[@BMIS]</w:t>
-      </w:r>
-      <w:r>
-        <w:t xml:space="preserve">. Also run alongside the environmental samples were two mixes of authentic standards in water and in an aliquot of the pooled sample at a variety of concentrations for quality control, annotation, and absolute concentration calculations. HPLC vials containing the samples were frozen at -80 °C until thawing shortly before injection.</w:t>
-      </w:r>
-    </w:p>
-    <w:p>
-      <w:pPr>
-        <w:pStyle w:val="BodyText"/>
-      </w:pPr>
-      <w:r>
-        <w:t xml:space="preserve">The CultureData samples were re-run from the frozen aliquots for this paper. The Pttime sample processing is documented [on MW? in their paper?].</w:t>
-      </w:r>
-    </w:p>
-    <w:bookmarkEnd w:id="23"/>
-    <w:bookmarkStart w:id="24" w:name="lc-conditions"/>
-    <w:p>
-      <w:pPr>
-        <w:pStyle w:val="Heading3"/>
-      </w:pPr>
-      <w:r>
-        <w:t xml:space="preserve">LC conditions</w:t>
-      </w:r>
-    </w:p>
-    <w:p>
-      <w:pPr>
-        <w:pStyle w:val="FirstParagraph"/>
-      </w:pPr>
-      <w:r>
-        <w:t xml:space="preserve">For the MESOSCOPE, Falkor, and CultureData samples a SeQuant ZIC-pHILIC column (5 um particle size, 2.1 mm x 150 mm, from Millipore) was used with 10 mM ammonium carbonate in 85:15 acetonitrile to water (Solvent A) and 10 mM ammonium carbonate in 85:15 water to acetonitrile (Solvent B) at a flow rate of 0.15 mL/min. The column was held at 100% A for 2 minutes, ramped to 64% B over 18 minutes, ramped to 100% B over 1 minute, held at 100% B for 5 minutes, and equilibrated at 100% A for 25 minutes (50 minutes total). The column was maintained at 30 °C. The injection volume was 2 µL for samples and standard mixes. When starting a batch, the column was equilibrated at the starting conditions for at least 30 minutes. To improve the performance of the HILIC column, we maintained the same injection volume, kept the instrument running water blanks between samples as necessary, and injected standards in a representative matrix (the pooled sample) in addition to standards in water. After each batch, the column was flushed with 10 mM ammonium carbonate in 85:15 water to acetonitrile for 20 to 30 minutes. LC conditions for the Pttime samples are documented [on MW? in their paper?].</w:t>
-      </w:r>
-    </w:p>
-    <w:bookmarkEnd w:id="24"/>
-    <w:bookmarkStart w:id="25" w:name="ms-conditions"/>
-    <w:p>
-      <w:pPr>
-        <w:pStyle w:val="Heading3"/>
-      </w:pPr>
-      <w:r>
-        <w:t xml:space="preserve">MS conditions</w:t>
-      </w:r>
-    </w:p>
-    <w:p>
-      <w:pPr>
-        <w:pStyle w:val="FirstParagraph"/>
-      </w:pPr>
-      <w:r>
-        <w:t xml:space="preserve">Environmental metabolomic data was collected on a Thermo Q Exactive HF hybrid Orbitrap (QE) mass spectrometer. The capillary and auxiliary gas heater temperatures were maintained at 320°C and 100°C, respectively. The S-lens RF level was kept at 65, the H-ESI voltage was set to 3.3 kV and sheath gas, auxiliary gas, and sweep gas flow rates were set at 16, 3, and 1, respectively. Polarity switching was used with a scan range of 60 to 900 m/z and a resolution of 60,000. Calibration was performed every 3-4 days at a target mass of 200 m/z. DDA data was collected from the pooled samples for high-confidence annotation of knowns and unknowns. All files were then converted to an open-source mzML format and centroided via Proteowizard’s msConvert tool. For the Pttime samples, files were pulled directly from Metabolomics Workbench via Project ID [blah] and used in their existing mzXML format.</w:t>
-      </w:r>
-    </w:p>
-    <w:bookmarkEnd w:id="25"/>
-    <w:bookmarkStart w:id="26" w:name="X04d1b76933e7d6b8e19cc9196e7707de61d0607"/>
-    <w:p>
-      <w:pPr>
-        <w:pStyle w:val="Heading3"/>
-      </w:pPr>
-      <w:r>
-        <w:t xml:space="preserve">Peakpicking, alignment, and grouping with XCMS</w:t>
-      </w:r>
-    </w:p>
-    <w:p>
-      <w:pPr>
-        <w:pStyle w:val="FirstParagraph"/>
-      </w:pPr>
-      <w:r>
-        <w:t xml:space="preserve">The R package XCMS was used to perform peakpicking, retention time correction, and peak correspondence. Files were loaded and run separately for each dataset (Falkor, MESOSCOPE, CultureData, and Pttime) using the new</w:t>
-      </w:r>
-      <w:r>
-        <w:t xml:space="preserve"> </w:t>
-      </w:r>
-      <w:r>
-        <w:t xml:space="preserve">“</w:t>
-      </w:r>
-      <w:r>
-        <w:t xml:space="preserve">OnDiskMSnExp</w:t>
-      </w:r>
-      <w:r>
-        <w:t xml:space="preserve">”</w:t>
-      </w:r>
-      <w:r>
-        <w:t xml:space="preserve"> </w:t>
-      </w:r>
-      <w:r>
-        <w:t xml:space="preserve">infrastructure. Default parameters for the CentWave peakpicking algorithm were used except for: ppm, which was set to 5; peakwidth, which was widened to 20-80 seconds; prefilter, for which the intensity threshold was raised to</w:t>
-      </w:r>
-      <w:r>
-        <w:t xml:space="preserve"> </w:t>
-      </w:r>
-      <m:oMath>
-        <m:sSup>
-          <m:e>
-            <m:r>
-              <m:t>10</m:t>
-            </m:r>
-          </m:e>
-          <m:sup>
-            <m:r>
-              <m:t>6</m:t>
-            </m:r>
-          </m:sup>
-        </m:sSup>
-      </m:oMath>
-      <w:r>
-        <w:t xml:space="preserve">; and integrate, which was set to 2 instead of 1. snthresh was set to zero because there are known issues with background estimation in this algorithm</w:t>
-      </w:r>
-      <w:r>
-        <w:t xml:space="preserve"> </w:t>
-      </w:r>
-      <w:r>
-        <w:t xml:space="preserve">[@myers2017]</w:t>
-      </w:r>
-      <w:r>
-        <w:t xml:space="preserve">, and both verboseColumns and the extendLengthMSW parameter were set to TRUE. For retention time correction, the Obiwarp method was used except for the CultureData dataset, which was visually inspected and determined not to require correction. For the Obiwarp algorithm, the binsize was reduced to 0.1 but all other parameters were left at their defaults or equivalents.</w:t>
-      </w:r>
-    </w:p>
-    <w:p>
-      <w:pPr>
-        <w:pStyle w:val="BodyText"/>
-      </w:pPr>
-      <w:r>
-        <w:t xml:space="preserve">Peak grouping was performed on the two environmental datasets and the Pttime data with a bandwidth of 12, a minFraction of 0.1, binSize of 0.001, and minSamples of 2 but otherwise default arguments. CultureData’s minFraction was raised to 0.4 but was otherwise identical. Sample groups were constructed to consist of the biological replicates for all datasets. After peak grouping, peak filling was performed using the fillChromPeaks function with the ppm parameter set to 2.5. Finally, mass features with a retention time less than 30 seconds or larger than 20 minutes were removed to avoid interference from the initial and final solvent washes. [Check this with Laura]</w:t>
-      </w:r>
-    </w:p>
-    <w:bookmarkEnd w:id="26"/>
-    <w:bookmarkStart w:id="30" w:name="manual-inspection-and-classification"/>
-    <w:p>
-      <w:pPr>
-        <w:pStyle w:val="Heading3"/>
-      </w:pPr>
-      <w:r>
-        <w:t xml:space="preserve">Manual inspection and classification</w:t>
-      </w:r>
-    </w:p>
-    <w:p>
-      <w:pPr>
-        <w:pStyle w:val="FirstParagraph"/>
-      </w:pPr>
-      <w:r>
-        <w:t xml:space="preserve">After the full XCMS workflow was completed, the molecular features were visually inspected by a single qualified MS expert. For the Falkor and MESOSCOPE datasets, every molecular feature was inspected, while only those features with a predicted probability of 0.9 or higher according to the two-parameter model produced below were for the CultureData and Pttime datasets. Inspection consisted of plotting the raw intensity values against the corrected retention-time values for all data points within the</w:t>
-      </w:r>
-      <w:r>
-        <w:t xml:space="preserve"> </w:t>
-      </w:r>
-      <w:r>
-        <w:rPr>
-          <w:iCs/>
-          <w:i/>
-        </w:rPr>
-        <w:t xml:space="preserve">m/z</w:t>
-      </w:r>
-      <w:r>
-        <w:t xml:space="preserve"> </w:t>
-      </w:r>
-      <w:r>
-        <w:t xml:space="preserve">x RT bounding box determined by the most extreme values for the given feature. For this step, we decided to plot the entire feature across all files simultaneously rather than viewing each sample individually to both accelerate labelling and to more accurately represent what MS experts typically do when assessing the quality of a given peak. [Fig 1.] We also decided to ignore missing values and linearly interpolate between known data points rather than filling with zeroes. These EICs were then shown to an MS expert for classification into one of 4 categories: Good, Bad, Ambiguous, or Stans only if the peak appeared to only show up in the standards. A few randomly-chosen features from the manually-assigned Good and Bad classifications are shown in [Fig. 1].</w:t>
+        <w:t xml:space="preserve">According to all three logistic regressions (see Methods), the majority of MFs were estimated to have a less than 1% chance of being good. The full model (containing all possible peak metrics) and the XCMS model (built on only those metrics calculated from the XCMS output) both displayed a strongly bimodal distribution, with a large number of peaks also exceeding a 99% chance of being good, while the two-parameter model (consisting of the novel SNR metric and the peak shape correlation metric) had a flatter distribution with fewer high-confidence MF assignments and more intermediate values (Fig. 3).</w:t>
       </w:r>
     </w:p>
     <w:p>
@@ -492,20 +379,119 @@
       <w:r>
         <w:drawing>
           <wp:inline>
-            <wp:extent cx="5943600" cy="2743199"/>
+            <wp:extent cx="5943600" cy="3657600"/>
             <wp:effectExtent b="0" l="0" r="0" t="0"/>
-            <wp:docPr descr="Figure 1: Randomly selected ion chromatograms from both “Good” (top row) and “Bad” (bottom row) manual classifications, colored by the depth from which the biological sample was taken. DCM = deep chlorophyll maximum, approximately 110 meters." title="" id="28" name="Picture"/>
+            <wp:docPr descr="Figure 3: Histograms showing the estimated likelihood of a given mass feature being categorized as “Good” according to the two-parameter logistic model trained on the combined fully-labeled Falkor and MESOSCOPE datasets. Colors indicate the category in which each feature was manually assigned by an expert, with “Stans only” referring to a good peak that was only visible in the standards run alongside the samples. Datasets CultureData and Pttime were manually labeled only for those features with an estimated likelihood above 90% (black vertical line) and were otherwise unclassified." title="" id="27" name="Picture"/>
             <a:graphic>
               <a:graphicData uri="http://schemas.openxmlformats.org/drawingml/2006/picture">
                 <pic:pic>
                   <pic:nvPicPr>
-                    <pic:cNvPr descr="figures/somegood_somebad_depthcolor_chroms.png" id="29" name="Picture"/>
+                    <pic:cNvPr descr="figures/pred_prob_class_color_hists.png" id="28" name="Picture"/>
                     <pic:cNvPicPr>
                       <a:picLocks noChangeArrowheads="1" noChangeAspect="1"/>
                     </pic:cNvPicPr>
                   </pic:nvPicPr>
                   <pic:blipFill>
-                    <a:blip r:embed="rId27"/>
+                    <a:blip r:embed="rId26"/>
+                    <a:stretch>
+                      <a:fillRect/>
+                    </a:stretch>
+                  </pic:blipFill>
+                  <pic:spPr bwMode="auto">
+                    <a:xfrm>
+                      <a:off x="0" y="0"/>
+                      <a:ext cx="5943600" cy="3657600"/>
+                    </a:xfrm>
+                    <a:prstGeom prst="rect">
+                      <a:avLst/>
+                    </a:prstGeom>
+                    <a:noFill/>
+                    <a:ln w="9525">
+                      <a:noFill/>
+                      <a:headEnd/>
+                      <a:tailEnd/>
+                    </a:ln>
+                  </pic:spPr>
+                </pic:pic>
+              </a:graphicData>
+            </a:graphic>
+          </wp:inline>
+        </w:drawing>
+      </w:r>
+    </w:p>
+    <w:p>
+      <w:pPr>
+        <w:pStyle w:val="ImageCaption"/>
+      </w:pPr>
+      <w:r>
+        <w:t xml:space="preserve">Figure 3: Histograms showing the estimated likelihood of a given mass feature being categorized as</w:t>
+      </w:r>
+      <w:r>
+        <w:t xml:space="preserve"> </w:t>
+      </w:r>
+      <w:r>
+        <w:t xml:space="preserve">“</w:t>
+      </w:r>
+      <w:r>
+        <w:t xml:space="preserve">Good</w:t>
+      </w:r>
+      <w:r>
+        <w:t xml:space="preserve">”</w:t>
+      </w:r>
+      <w:r>
+        <w:t xml:space="preserve"> </w:t>
+      </w:r>
+      <w:r>
+        <w:t xml:space="preserve">according to the two-parameter logistic model trained on the combined fully-labeled Falkor and MESOSCOPE datasets. Colors indicate the category in which each feature was manually assigned by an expert, with</w:t>
+      </w:r>
+      <w:r>
+        <w:t xml:space="preserve"> </w:t>
+      </w:r>
+      <w:r>
+        <w:t xml:space="preserve">“</w:t>
+      </w:r>
+      <w:r>
+        <w:t xml:space="preserve">Stans only</w:t>
+      </w:r>
+      <w:r>
+        <w:t xml:space="preserve">”</w:t>
+      </w:r>
+      <w:r>
+        <w:t xml:space="preserve"> </w:t>
+      </w:r>
+      <w:r>
+        <w:t xml:space="preserve">referring to a good peak that was only visible in the standards run alongside the samples. Datasets CultureData and Pttime were manually labeled only for those features with an estimated likelihood above 90% (black vertical line) and were otherwise unclassified.</w:t>
+      </w:r>
+    </w:p>
+    <w:p>
+      <w:pPr>
+        <w:pStyle w:val="BodyText"/>
+      </w:pPr>
+      <w:r>
+        <w:t xml:space="preserve">The full model performed very well when tested internally on the same dataset both during 80/20 cross validation and when [predicting] using the full dataset, with FDR values in the 5-10% range and 80-90% GPF values implying that a large majority of the good peaks passed the threshold. The XCMS metrics performed slightly worse, with FDR values in the 10-15% range and GPF values closer to 75%. The two-parameter model performed worst when tested internally, with an FDR of about 20% and %GPF also around 75% (Figure 4). However, when the models were trained on a different dataset than the one they were used to predict classifications for, nearly all models had similar performance with %FDR around 10-25 and %GPF around 60-80. The model trained on MESOSCOPE and tested on Falkor had consistently higher values, indicating that it was favoring more peaks recovered at the cost of a higher FDR, while the reverse was true for the model trained on Falkor and tested on MESOSCOPE. (Figure 4)</w:t>
+      </w:r>
+    </w:p>
+    <w:p>
+      <w:pPr>
+        <w:pStyle w:val="CaptionedFigure"/>
+      </w:pPr>
+      <w:r>
+        <w:drawing>
+          <wp:inline>
+            <wp:extent cx="5943600" cy="2743199"/>
+            <wp:effectExtent b="0" l="0" r="0" t="0"/>
+            <wp:docPr descr="Figure 4: False discovery rate (%FDR) and fraction of good peaks found (GPF) plotted across different subsets of model parameters. Lower %FDR indicates a smaller fraction of false positives among those peaks the model categorized as “Good” using a threshold of 0.5, and higher %GPF indicates a larger fraction of the total good peaks were found using the same threshold. Points are colored by the model used for training and testing, with internal validation (using the same dataset for training as prediction) in the darker colors on the left and external validation (using a different dataset for training than prediction) in the lighter colors on the right of each panel. Lines of best fit have been estimated and plotted in black on top of the data points." title="" id="30" name="Picture"/>
+            <a:graphic>
+              <a:graphicData uri="http://schemas.openxmlformats.org/drawingml/2006/picture">
+                <pic:pic>
+                  <pic:nvPicPr>
+                    <pic:cNvPr descr="figures/fdr_gpf_cross_train.png" id="31" name="Picture"/>
+                    <pic:cNvPicPr>
+                      <a:picLocks noChangeArrowheads="1" noChangeAspect="1"/>
+                    </pic:cNvPicPr>
+                  </pic:nvPicPr>
+                  <pic:blipFill>
+                    <a:blip r:embed="rId29"/>
                     <a:stretch>
                       <a:fillRect/>
                     </a:stretch>
@@ -537,7 +523,7 @@
         <w:pStyle w:val="ImageCaption"/>
       </w:pPr>
       <w:r>
-        <w:t xml:space="preserve">Figure 1: Randomly selected ion chromatograms from both</w:t>
+        <w:t xml:space="preserve">Figure 4: False discovery rate (%FDR) and fraction of good peaks found (GPF) plotted across different subsets of model parameters. Lower %FDR indicates a smaller fraction of false positives among those peaks the model categorized as</w:t>
       </w:r>
       <w:r>
         <w:t xml:space="preserve"> </w:t>
@@ -555,35 +541,17 @@
         <w:t xml:space="preserve"> </w:t>
       </w:r>
       <w:r>
-        <w:t xml:space="preserve">(top row) and</w:t>
-      </w:r>
-      <w:r>
-        <w:t xml:space="preserve"> </w:t>
-      </w:r>
-      <w:r>
-        <w:t xml:space="preserve">“</w:t>
-      </w:r>
-      <w:r>
-        <w:t xml:space="preserve">Bad</w:t>
-      </w:r>
-      <w:r>
-        <w:t xml:space="preserve">”</w:t>
-      </w:r>
-      <w:r>
-        <w:t xml:space="preserve"> </w:t>
-      </w:r>
-      <w:r>
-        <w:t xml:space="preserve">(bottom row) manual classifications, colored by the depth from which the biological sample was taken. DCM = deep chlorophyll maximum, approximately 110 meters.</w:t>
-      </w:r>
-    </w:p>
-    <w:bookmarkEnd w:id="30"/>
-    <w:bookmarkStart w:id="34" w:name="X863b367709584fb1f97ae3b658caca05ebd1e92"/>
+        <w:t xml:space="preserve">using a threshold of 0.5, and higher %GPF indicates a larger fraction of the total good peaks were found using the same threshold. Points are colored by the model used for training and testing, with internal validation (using the same dataset for training as prediction) in the darker colors on the left and external validation (using a different dataset for training than prediction) in the lighter colors on the right of each panel. Lines of best fit have been estimated and plotted in black on top of the data points.</w:t>
+      </w:r>
+    </w:p>
+    <w:bookmarkEnd w:id="32"/>
+    <w:bookmarkStart w:id="36" w:name="Xb005949a1fdd5a50723cd886297782718c9f098"/>
     <w:p>
       <w:pPr>
         <w:pStyle w:val="Heading3"/>
       </w:pPr>
       <w:r>
-        <w:t xml:space="preserve">Peak feature extraction and metric calculation</w:t>
+        <w:t xml:space="preserve">Model stability under different training sets and subset of labels</w:t>
       </w:r>
     </w:p>
     <w:p>
@@ -591,119 +559,63 @@
         <w:pStyle w:val="FirstParagraph"/>
       </w:pPr>
       <w:r>
-        <w:t xml:space="preserve">Our process of feature engineering was divided into three categories of features: those that could be calculated using a single peak trace, those that required access to the entire file, and those that could only be calculated across multiple files. [Rewrite without the</w:t>
-      </w:r>
-      <w:r>
-        <w:t xml:space="preserve"> </w:t>
-      </w:r>
-      <w:r>
-        <w:t xml:space="preserve">“</w:t>
-      </w:r>
-      <w:r>
-        <w:t xml:space="preserve">three categories</w:t>
-      </w:r>
-      <w:r>
-        <w:t xml:space="preserve">”</w:t>
-      </w:r>
-      <w:r>
-        <w:t xml:space="preserve"> </w:t>
-      </w:r>
-      <w:r>
-        <w:t xml:space="preserve">business ugh] For metrics belonging to the first two categories, summary statistics were used (mean/median, standard deviation) to create a single consensus value for the mass feature as a whole. Missing values were ignored during these summary statistic calculations by setting na.rm=TRUE. Distributions were visually inspected and highly abnormal metrics were transformed using log-scaling if necessary. Using a pairs plot, highly correlated (above a Pearson’s r ~ .9) had one of the correlated metrics removed.</w:t>
-      </w:r>
-    </w:p>
-    <w:p>
-      <w:pPr>
-        <w:pStyle w:val="BodyText"/>
-      </w:pPr>
-      <w:r>
-        <w:t xml:space="preserve">The first category consisted largely of information produced directly by XCMS: the very typical</w:t>
-      </w:r>
-      <w:r>
-        <w:t xml:space="preserve"> </w:t>
-      </w:r>
-      <w:r>
-        <w:rPr>
-          <w:iCs/>
-          <w:i/>
-        </w:rPr>
-        <w:t xml:space="preserve">m/z</w:t>
-      </w:r>
-      <w:r>
-        <w:t xml:space="preserve"> </w:t>
-      </w:r>
-      <w:r>
-        <w:t xml:space="preserve">ratios, retention times, peak widths, and integrated areas as well as the less common and poorly-documented sn, f, scale, and lmin parameters. Although we requested additional parameters from XCMS with the verboseColumns = TRUE argument, all of the values returned were NAs and could not be used in the model building so were dropped. The total number of peaks found was calculated as the number of peaks divided by the total number of files, and the total number of files in which a peak was initially detected was calculated by subtracting the number of NAs in the peak baseline estimate (which is NA if the peak was filled in) from the total number of files and then dividing by the number of files to normalize across datasets. This calculation were performed for the Falkor, MESOSCOPE, and CultureData datasets to estimate the proportion of sample and standard files in which a given peak was found, but could not be supplied for the Pttime dataset because no standard files were available. The sn metric contained a large number of zero values to begin with that then became negative infinities when log-scaled, so we replaced those values with zeroes and functionally equated an sn of 0 with an sn of 1.</w:t>
-      </w:r>
-    </w:p>
-    <w:p>
-      <w:pPr>
-        <w:pStyle w:val="BodyText"/>
-      </w:pPr>
-      <w:r>
-        <w:t xml:space="preserve">We also calculated several metrics from the raw mz/rt/int values. Using the R package RaMS we extracted the data points falling within each individual peak’s mz and retention time bounding box (values between the XCMS-reported min and max) separately for each file. The data points were then linearly scaled to fall within the 0-1 range by subtracting the minimum RT and dividing by the maximum RT, then each scaled RT was fit to a beta distribution with α values of 2.5, 3, 4, and 5, and a fixed β value of 5. This approach allowed us to approximate a bell curve with increasing degrees of right-skewness and the beta distribution was chosen because it is constrained between 0 and 1 and simple and speedy to generate in R. For each α value, Pearson’s correlation coefficient was calculated between the beta distribution and the raw data, with the highest value returned as a metric for how peak-shaped the data were [Fig. 2]. The beta distribution with the highest</w:t>
-      </w:r>
-      <w:r>
-        <w:t xml:space="preserve"> </w:t>
-      </w:r>
-      <w:r>
-        <w:rPr>
-          <w:iCs/>
-          <w:i/>
-        </w:rPr>
-        <w:t xml:space="preserve">r</w:t>
-      </w:r>
-      <w:r>
-        <w:t xml:space="preserve"> </w:t>
-      </w:r>
-      <w:r>
-        <w:t xml:space="preserve">was also then used to estimate the noise level within the peak by also scaling both the beta distribution densities and the raw data intensity values as described above, then subtracting the scaled beta distribution from the scaled intensity values, producing the residuals of the fit [Fig. 2]. The signal-to-noise ratio (SNR) was calculated by dividing the maximum original peak height by the standard deviation of the residuals multiplied by the maximum height of the original peak. This method of SNR calculation allowed us to rapidly estimate the noise within the peak itself rather than relying on background estimation using data points outside the peak, which may not exist or may be influenced by additional molecular signals.</w:t>
-      </w:r>
-      <w:r>
-        <w:t xml:space="preserve"> </w:t>
-      </w:r>
-      <w:r>
-        <w:t xml:space="preserve">[@myers?]</w:t>
-      </w:r>
-      <w:r>
-        <w:t xml:space="preserve"> </w:t>
-      </w:r>
-      <w:r>
-        <w:t xml:space="preserve">If there were fewer than 5 data points, a missing value was returned and dropped in subsequent summary calculations. Accessing the raw data values also allowed us to calculate the proportion of</w:t>
-      </w:r>
-      <w:r>
-        <w:t xml:space="preserve"> </w:t>
-      </w:r>
-      <w:r>
-        <w:t xml:space="preserve">“</w:t>
-      </w:r>
-      <w:r>
-        <w:t xml:space="preserve">missed</w:t>
-      </w:r>
-      <w:r>
-        <w:t xml:space="preserve">”</w:t>
-      </w:r>
-      <w:r>
-        <w:t xml:space="preserve"> </w:t>
-      </w:r>
-      <w:r>
-        <w:t xml:space="preserve">scans in a peak for which a retention time exists at other masses in the same sample but for which no data was produced at the selected</w:t>
-      </w:r>
-      <w:r>
-        <w:t xml:space="preserve"> </w:t>
-      </w:r>
-      <w:r>
-        <w:rPr>
-          <w:iCs/>
-          <w:i/>
-        </w:rPr>
-        <w:t xml:space="preserve">m/z</w:t>
-      </w:r>
-      <w:r>
-        <w:t xml:space="preserve"> </w:t>
-      </w:r>
-      <w:r>
-        <w:t xml:space="preserve">ratio.</w:t>
+        <w:t xml:space="preserve">We found that the predictions made from a Falkor-trained dataset consistently differed from a MESOSCOPE-trained dataset for the full and XCMS-only models. In the raw probability space, the two-parameter models had the highest</w:t>
+      </w:r>
+      <w:r>
+        <w:t xml:space="preserve"> </w:t>
+      </w:r>
+      <m:oMath>
+        <m:r>
+          <m:t>r</m:t>
+        </m:r>
+      </m:oMath>
+      <w:r>
+        <w:t xml:space="preserve"> </w:t>
+      </w:r>
+      <w:r>
+        <w:t xml:space="preserve">value of 0.996, while the full models and the XCMS-trained models had</w:t>
+      </w:r>
+      <w:r>
+        <w:t xml:space="preserve"> </w:t>
+      </w:r>
+      <m:oMath>
+        <m:r>
+          <m:t>r</m:t>
+        </m:r>
+      </m:oMath>
+      <w:r>
+        <w:t xml:space="preserve"> </w:t>
+      </w:r>
+      <w:r>
+        <w:t xml:space="preserve">values of 0.856 and 0.896, respectively. When compared in ranked space, we found an intensification of the effect described previously, with an even higher</w:t>
+      </w:r>
+      <w:r>
+        <w:t xml:space="preserve"> </w:t>
+      </w:r>
+      <m:oMath>
+        <m:r>
+          <m:t>r</m:t>
+        </m:r>
+      </m:oMath>
+      <w:r>
+        <w:t xml:space="preserve"> </w:t>
+      </w:r>
+      <w:r>
+        <w:t xml:space="preserve">for the two-parameter model of 0.998 but lower</w:t>
+      </w:r>
+      <w:r>
+        <w:t xml:space="preserve"> </w:t>
+      </w:r>
+      <m:oMath>
+        <m:r>
+          <m:t>r</m:t>
+        </m:r>
+      </m:oMath>
+      <w:r>
+        <w:t xml:space="preserve"> </w:t>
+      </w:r>
+      <w:r>
+        <w:t xml:space="preserve">values for the full and XCMS-trained model of 0.818 and 0.849, respectively (Figure 5).</w:t>
       </w:r>
     </w:p>
     <w:p>
@@ -713,983 +625,20 @@
       <w:r>
         <w:drawing>
           <wp:inline>
-            <wp:extent cx="5943600" cy="3657600"/>
+            <wp:extent cx="5943600" cy="4572000"/>
             <wp:effectExtent b="0" l="0" r="0" t="0"/>
-            <wp:docPr descr="Figure 2: Method used to calculate the metrics for the two-parameter model from the raw data via comparison to an idealized pseudo-Gaussian peak for both manually identified “Good” and “Bad” peaks. Normalization was performed by linearly scaling the raw values into the 0-1 range by subtracting the minimum value and dividing by the maximum. Peak shape similarity was measured with Pearson’s correlation coefficient and the noise level is estimated as the standard deviation of the residuals after the raw data is subtracted from the idealized peak." title="" id="32" name="Picture"/>
+            <wp:docPr descr="Figure 5: Predicted likelihood of a feature being “Good” according to a model trained on the MESOSCOPE dataset vs a model trained on the Falkor dataset. The top row of plots show the exact likelihood predicted by the logistic model across three different subsets of parameters, while the bottom row shows the estimates ranked from least likely to most likely. Points are colored by their manually-assigned quality according to an expert." title="" id="34" name="Picture"/>
             <a:graphic>
               <a:graphicData uri="http://schemas.openxmlformats.org/drawingml/2006/picture">
                 <pic:pic>
                   <pic:nvPicPr>
-                    <pic:cNvPr descr="figures/peakmetrics_singlechrom.png" id="33" name="Picture"/>
+                    <pic:cNvPr descr="figures/comb_prob_space.png" id="35" name="Picture"/>
                     <pic:cNvPicPr>
                       <a:picLocks noChangeArrowheads="1" noChangeAspect="1"/>
                     </pic:cNvPicPr>
                   </pic:nvPicPr>
                   <pic:blipFill>
-                    <a:blip r:embed="rId31"/>
-                    <a:stretch>
-                      <a:fillRect/>
-                    </a:stretch>
-                  </pic:blipFill>
-                  <pic:spPr bwMode="auto">
-                    <a:xfrm>
-                      <a:off x="0" y="0"/>
-                      <a:ext cx="5943600" cy="3657600"/>
-                    </a:xfrm>
-                    <a:prstGeom prst="rect">
-                      <a:avLst/>
-                    </a:prstGeom>
-                    <a:noFill/>
-                    <a:ln w="9525">
-                      <a:noFill/>
-                      <a:headEnd/>
-                      <a:tailEnd/>
-                    </a:ln>
-                  </pic:spPr>
-                </pic:pic>
-              </a:graphicData>
-            </a:graphic>
-          </wp:inline>
-        </w:drawing>
-      </w:r>
-    </w:p>
-    <w:p>
-      <w:pPr>
-        <w:pStyle w:val="ImageCaption"/>
-      </w:pPr>
-      <w:r>
-        <w:t xml:space="preserve">Figure 2: Method used to calculate the metrics for the two-parameter model from the raw data via comparison to an idealized pseudo-Gaussian peak for both manually identified</w:t>
-      </w:r>
-      <w:r>
-        <w:t xml:space="preserve"> </w:t>
-      </w:r>
-      <w:r>
-        <w:t xml:space="preserve">“</w:t>
-      </w:r>
-      <w:r>
-        <w:t xml:space="preserve">Good</w:t>
-      </w:r>
-      <w:r>
-        <w:t xml:space="preserve">”</w:t>
-      </w:r>
-      <w:r>
-        <w:t xml:space="preserve"> </w:t>
-      </w:r>
-      <w:r>
-        <w:t xml:space="preserve">and</w:t>
-      </w:r>
-      <w:r>
-        <w:t xml:space="preserve"> </w:t>
-      </w:r>
-      <w:r>
-        <w:t xml:space="preserve">“</w:t>
-      </w:r>
-      <w:r>
-        <w:t xml:space="preserve">Bad</w:t>
-      </w:r>
-      <w:r>
-        <w:t xml:space="preserve">”</w:t>
-      </w:r>
-      <w:r>
-        <w:t xml:space="preserve"> </w:t>
-      </w:r>
-      <w:r>
-        <w:t xml:space="preserve">peaks. Normalization was performed by linearly scaling the raw values into the 0-1 range by subtracting the minimum value and dividing by the maximum. Peak shape similarity was measured with Pearson’s correlation coefficient and the noise level is estimated as the standard deviation of the residuals after the raw data is subtracted from the idealized peak.</w:t>
-      </w:r>
-    </w:p>
-    <w:p>
-      <w:pPr>
-        <w:pStyle w:val="BodyText"/>
-      </w:pPr>
-      <w:r>
-        <w:t xml:space="preserve">We additionally estimated the existence of a</w:t>
-      </w:r>
-      <w:r>
-        <w:t xml:space="preserve"> </w:t>
-      </w:r>
-      <m:oMath>
-        <m:sSup>
-          <m:e>
-            <m:r>
-              <m:t>​</m:t>
-            </m:r>
-          </m:e>
-          <m:sup>
-            <m:r>
-              <m:t>13</m:t>
-            </m:r>
-          </m:sup>
-        </m:sSup>
-      </m:oMath>
-      <w:r>
-        <w:t xml:space="preserve">C isotope using a similar method to extract the raw mz/rt/int values within the peak bounding box, then searched the same RT values at an</w:t>
-      </w:r>
-      <w:r>
-        <w:t xml:space="preserve"> </w:t>
-      </w:r>
-      <w:r>
-        <w:rPr>
-          <w:iCs/>
-          <w:i/>
-        </w:rPr>
-        <w:t xml:space="preserve">m/z</w:t>
-      </w:r>
-      <w:r>
-        <w:t xml:space="preserve"> </w:t>
-      </w:r>
-      <w:r>
-        <w:t xml:space="preserve">delta of +1.003355. In places where more than 5 data points existed at both the original mass and the</w:t>
-      </w:r>
-      <w:r>
-        <w:t xml:space="preserve"> </w:t>
-      </w:r>
-      <m:oMath>
-        <m:sSup>
-          <m:e>
-            <m:r>
-              <m:t>​</m:t>
-            </m:r>
-          </m:e>
-          <m:sup>
-            <m:r>
-              <m:t>13</m:t>
-            </m:r>
-          </m:sup>
-        </m:sSup>
-      </m:oMath>
-      <w:r>
-        <w:t xml:space="preserve">C mass, we again used Pearson’s correlation coefficient to estimate the similarity between the two mass traces and used a trapezoidal Riemann sum to estimate the area of the original and isotope peaks. The overall feature isotope shape similarity was calculated by taking the median of the correlation coefficients. We also calculated the correlation coefficient of the ratio of the</w:t>
-      </w:r>
-      <w:r>
-        <w:t xml:space="preserve"> </w:t>
-      </w:r>
-      <m:oMath>
-        <m:f>
-          <m:fPr>
-            <m:type m:val="bar"/>
-          </m:fPr>
-          <m:num>
-            <m:sSup>
-              <m:e>
-                <m:r>
-                  <m:t>​</m:t>
-                </m:r>
-              </m:e>
-              <m:sup>
-                <m:r>
-                  <m:t>13</m:t>
-                </m:r>
-              </m:sup>
-            </m:sSup>
-            <m:r>
-              <m:t>C</m:t>
-            </m:r>
-          </m:num>
-          <m:den>
-            <m:sSup>
-              <m:e>
-                <m:r>
-                  <m:t>​</m:t>
-                </m:r>
-              </m:e>
-              <m:sup>
-                <m:r>
-                  <m:t>12</m:t>
-                </m:r>
-              </m:sup>
-            </m:sSup>
-            <m:r>
-              <m:t>C</m:t>
-            </m:r>
-          </m:den>
-        </m:f>
-      </m:oMath>
-      <w:r>
-        <w:t xml:space="preserve"> </w:t>
-      </w:r>
-      <w:r>
-        <w:t xml:space="preserve">across multiple files, expecting that a true isotope would have a fixed</w:t>
-      </w:r>
-      <w:r>
-        <w:t xml:space="preserve"> </w:t>
-      </w:r>
-      <m:oMath>
-        <m:f>
-          <m:fPr>
-            <m:type m:val="bar"/>
-          </m:fPr>
-          <m:num>
-            <m:sSup>
-              <m:e>
-                <m:r>
-                  <m:t>​</m:t>
-                </m:r>
-              </m:e>
-              <m:sup>
-                <m:r>
-                  <m:t>13</m:t>
-                </m:r>
-              </m:sup>
-            </m:sSup>
-            <m:r>
-              <m:t>C</m:t>
-            </m:r>
-          </m:num>
-          <m:den>
-            <m:sSup>
-              <m:e>
-                <m:r>
-                  <m:t>​</m:t>
-                </m:r>
-              </m:e>
-              <m:sup>
-                <m:r>
-                  <m:t>12</m:t>
-                </m:r>
-              </m:sup>
-            </m:sSup>
-            <m:r>
-              <m:t>C</m:t>
-            </m:r>
-          </m:den>
-        </m:f>
-      </m:oMath>
-      <w:r>
-        <w:t xml:space="preserve"> </w:t>
-      </w:r>
-      <w:r>
-        <w:t xml:space="preserve">ratio. Both the isotope shape similarity and the isotope area correlation were used as metrics in the downstream analysis. Peaks for which no isotope signal was detected or had too few scans to calculate the above metrics were imputed with NA values that were again dropped in the calculation of summary statistics.</w:t>
-      </w:r>
-    </w:p>
-    <w:p>
-      <w:pPr>
-        <w:pStyle w:val="BodyText"/>
-      </w:pPr>
-      <w:r>
-        <w:t xml:space="preserve">Finally, we calculated several metrics using a design-of-experiments (DoE) approach for the Falkor and MESOSCOPE datasets which were expected to have a large difference in metabolite composition between those samples collected at the surface (15-25 meters) and those collected deeper in the water column. We used ANOVAs to compare the integrated peak area with depth and extracted the p-values of each test, which became an additional potential peak quality metric. We also calculated the difference between the mean sample area and the mean blank area and the difference between the mean sample area and the mean area of the standards which also became metrics. When there were too many missing values to perform the ANOVA or sample averages, we replaced the calculated statistic with a value a single order of magnitude outside the most extreme value.</w:t>
-      </w:r>
-    </w:p>
-    <w:bookmarkEnd w:id="34"/>
-    <w:bookmarkStart w:id="36" w:name="statistics"/>
-    <w:p>
-      <w:pPr>
-        <w:pStyle w:val="Heading3"/>
-      </w:pPr>
-      <w:r>
-        <w:t xml:space="preserve">Statistics</w:t>
-      </w:r>
-    </w:p>
-    <w:p>
-      <w:pPr>
-        <w:pStyle w:val="FirstParagraph"/>
-      </w:pPr>
-      <w:r>
-        <w:t xml:space="preserve">We also tested whether the performance could be improved with elastic net regression or random forest models. These models handle correlated variables better than ordinary least squares regression, so we also included several additional implementations of the peak shape and novel SNR parameters when summarizing across multiple files, using a max and a median of the top-three best values rather than just the overall median as well as a log-transformed version of the median peak shape calculated as</w:t>
-      </w:r>
-      <w:r>
-        <w:t xml:space="preserve"> </w:t>
-      </w:r>
-      <m:oMath>
-        <m:r>
-          <m:t>m</m:t>
-        </m:r>
-        <m:r>
-          <m:t>e</m:t>
-        </m:r>
-        <m:r>
-          <m:t>d</m:t>
-        </m:r>
-        <m:r>
-          <m:t>i</m:t>
-        </m:r>
-        <m:r>
-          <m:t>a</m:t>
-        </m:r>
-        <m:r>
-          <m:t>n</m:t>
-        </m:r>
-        <m:d>
-          <m:dPr>
-            <m:begChr m:val="("/>
-            <m:endChr m:val=")"/>
-            <m:sepChr m:val=""/>
-            <m:grow/>
-          </m:dPr>
-          <m:e>
-            <m:r>
-              <m:t>l</m:t>
-            </m:r>
-            <m:r>
-              <m:t>o</m:t>
-            </m:r>
-            <m:sSub>
-              <m:e>
-                <m:r>
-                  <m:t>g</m:t>
-                </m:r>
-              </m:e>
-              <m:sub>
-                <m:r>
-                  <m:t>10</m:t>
-                </m:r>
-              </m:sub>
-            </m:sSub>
-            <m:d>
-              <m:dPr>
-                <m:begChr m:val="("/>
-                <m:endChr m:val=")"/>
-                <m:sepChr m:val=""/>
-                <m:grow/>
-              </m:dPr>
-              <m:e>
-                <m:r>
-                  <m:t>1</m:t>
-                </m:r>
-                <m:r>
-                  <m:rPr>
-                    <m:sty m:val="p"/>
-                  </m:rPr>
-                  <m:t>−</m:t>
-                </m:r>
-                <m:r>
-                  <m:t>r</m:t>
-                </m:r>
-              </m:e>
-            </m:d>
-          </m:e>
-        </m:d>
-      </m:oMath>
-      <w:r>
-        <w:t xml:space="preserve"> </w:t>
-      </w:r>
-      <w:r>
-        <w:t xml:space="preserve">where</w:t>
-      </w:r>
-      <w:r>
-        <w:t xml:space="preserve"> </w:t>
-      </w:r>
-      <m:oMath>
-        <m:r>
-          <m:t>r</m:t>
-        </m:r>
-      </m:oMath>
-      <w:r>
-        <w:t xml:space="preserve"> </w:t>
-      </w:r>
-      <w:r>
-        <w:t xml:space="preserve">is Pearson’s correlation coefficient, as described above (Figure 2). Cross-validation was used to select the optimal tuning parameter</w:t>
-      </w:r>
-      <w:r>
-        <w:t xml:space="preserve"> </w:t>
-      </w:r>
-      <m:oMath>
-        <m:r>
-          <m:t>λ</m:t>
-        </m:r>
-      </m:oMath>
-      <w:r>
-        <w:t xml:space="preserve"> </w:t>
-      </w:r>
-      <w:r>
-        <w:t xml:space="preserve">with</w:t>
-      </w:r>
-      <w:r>
-        <w:t xml:space="preserve"> </w:t>
-      </w:r>
-      <w:r>
-        <w:rPr>
-          <w:rStyle w:val="VerbatimChar"/>
-        </w:rPr>
-        <w:t xml:space="preserve">glmnet</w:t>
-      </w:r>
-      <w:r>
-        <w:t xml:space="preserve"> </w:t>
-      </w:r>
-      <w:r>
-        <w:t xml:space="preserve">package’s</w:t>
-      </w:r>
-      <w:r>
-        <w:t xml:space="preserve"> </w:t>
-      </w:r>
-      <w:r>
-        <w:rPr>
-          <w:rStyle w:val="VerbatimChar"/>
-        </w:rPr>
-        <w:t xml:space="preserve">cv.glmnet</w:t>
-      </w:r>
-      <w:r>
-        <w:t xml:space="preserve"> </w:t>
-      </w:r>
-      <w:r>
-        <w:t xml:space="preserve">for an elastic net penalty (α) of 0, 0.5, and 1. Random forests were implemented using the randomForest package with default settings and a factor-type response vector to ensure classification was used rather than regression.</w:t>
-      </w:r>
-    </w:p>
-    <w:p>
-      <w:pPr>
-        <w:pStyle w:val="BodyText"/>
-      </w:pPr>
-      <w:r>
-        <w:t xml:space="preserve">We explored the implications of applying this model to the MESOSCOPE dataset at a variety of thresholds. In univariate space, we used nonparametric Kruskal-Wallis analyses of variance to measure the difference between the surface (15m), DCM (~110m), and 175m samples because the metabolite peak areas could not be assumed to be normally distributed. These univariate tests were then controlled for multiply hypothesis testing using R’s</w:t>
-      </w:r>
-      <w:r>
-        <w:t xml:space="preserve"> </w:t>
-      </w:r>
-      <w:r>
-        <w:rPr>
-          <w:rStyle w:val="VerbatimChar"/>
-        </w:rPr>
-        <w:t xml:space="preserve">p.adjust</w:t>
-      </w:r>
-      <w:r>
-        <w:t xml:space="preserve"> </w:t>
-      </w:r>
-      <w:r>
-        <w:t xml:space="preserve">function with method</w:t>
-      </w:r>
-      <w:r>
-        <w:t xml:space="preserve"> </w:t>
-      </w:r>
-      <w:r>
-        <w:rPr>
-          <w:rStyle w:val="VerbatimChar"/>
-        </w:rPr>
-        <w:t xml:space="preserve">fdr</w:t>
-      </w:r>
-      <w:r>
-        <w:t xml:space="preserve">.</w:t>
-      </w:r>
-      <w:r>
-        <w:t xml:space="preserve">[@ref]</w:t>
-      </w:r>
-      <w:r>
-        <w:t xml:space="preserve"> </w:t>
-      </w:r>
-      <w:r>
-        <w:t xml:space="preserve">We also performed post-hoc Dunn tests provided by the</w:t>
-      </w:r>
-      <w:r>
-        <w:t xml:space="preserve"> </w:t>
-      </w:r>
-      <w:r>
-        <w:rPr>
-          <w:rStyle w:val="VerbatimChar"/>
-        </w:rPr>
-        <w:t xml:space="preserve">rstatix</w:t>
-      </w:r>
-      <w:r>
-        <w:t xml:space="preserve"> </w:t>
-      </w:r>
-      <w:r>
-        <w:t xml:space="preserve">package to categorize the response to depth for those mass features for which the KW test was significant, with responses falling into one of the 14 classes possible when permuting the sign and significance of the Dunn test.</w:t>
-      </w:r>
-      <w:r>
-        <w:t xml:space="preserve">[@ref]</w:t>
-      </w:r>
-      <w:r>
-        <w:t xml:space="preserve"> </w:t>
-      </w:r>
-      <w:r>
-        <w:t xml:space="preserve">p-values obtained from the Dunn tests were not FDR controlled because it was used as a categorization tool rather than a null hypothesis test. In multivariate space, we used a permutational MANOVA (PERMANOVA)</w:t>
-      </w:r>
-      <w:r>
-        <w:t xml:space="preserve"> </w:t>
-      </w:r>
-      <w:r>
-        <w:t xml:space="preserve">[@ref]</w:t>
-      </w:r>
-      <w:r>
-        <w:t xml:space="preserve"> </w:t>
-      </w:r>
-      <w:r>
-        <w:t xml:space="preserve">provided by the vegan package’s</w:t>
-      </w:r>
-      <w:r>
-        <w:t xml:space="preserve"> </w:t>
-      </w:r>
-      <w:r>
-        <w:rPr>
-          <w:rStyle w:val="VerbatimChar"/>
-        </w:rPr>
-        <w:t xml:space="preserve">adonis2</w:t>
-      </w:r>
-      <w:r>
-        <w:t xml:space="preserve"> </w:t>
-      </w:r>
-      <w:r>
-        <w:t xml:space="preserve">function to test for multivariate differences in structure of the metabolome with depth.</w:t>
-      </w:r>
-      <w:r>
-        <w:t xml:space="preserve">[@ref]</w:t>
-      </w:r>
-      <w:r>
-        <w:t xml:space="preserve"> </w:t>
-      </w:r>
-      <w:r>
-        <w:t xml:space="preserve">We ran multiple PERMANOVAs with a different subset of mass features included each time, corresponding to using the output from XCMS directly, likelihood thresholds of 0.01, 0.1, 0.5, 0.9, and finally only those peaks manually annotated as good.</w:t>
-      </w:r>
-    </w:p>
-    <w:p>
-      <w:pPr>
-        <w:pStyle w:val="BodyText"/>
-      </w:pPr>
-      <w:r>
-        <w:t xml:space="preserve">All analyses were run in R, version 4.2.2, and code is available on the Github at</w:t>
-      </w:r>
-      <w:r>
-        <w:t xml:space="preserve"> </w:t>
-      </w:r>
-      <w:hyperlink r:id="rId35">
-        <w:r>
-          <w:rPr>
-            <w:rStyle w:val="Hyperlink"/>
-          </w:rPr>
-          <w:t xml:space="preserve">https://github.com/wkumler/MS_metrics</w:t>
-        </w:r>
-      </w:hyperlink>
-      <w:r>
-        <w:t xml:space="preserve">.</w:t>
-      </w:r>
-      <w:r>
-        <w:t xml:space="preserve">[@ref]</w:t>
-      </w:r>
-    </w:p>
-    <w:bookmarkEnd w:id="36"/>
-    <w:bookmarkEnd w:id="37"/>
-    <w:bookmarkStart w:id="61" w:name="results"/>
-    <w:p>
-      <w:pPr>
-        <w:pStyle w:val="Heading2"/>
-      </w:pPr>
-      <w:r>
-        <w:t xml:space="preserve">Results</w:t>
-      </w:r>
-    </w:p>
-    <w:bookmarkStart w:id="38" w:name="dataset-characterization"/>
-    <w:p>
-      <w:pPr>
-        <w:pStyle w:val="Heading3"/>
-      </w:pPr>
-      <w:r>
-        <w:t xml:space="preserve">Dataset characterization</w:t>
-      </w:r>
-    </w:p>
-    <w:p>
-      <w:pPr>
-        <w:pStyle w:val="FirstParagraph"/>
-      </w:pPr>
-      <w:r>
-        <w:t xml:space="preserve">An average of 3,300 molecular features (MFs) were reported by XCMS across the 4 datasets, with the fewest (1495) in the Falkor data and the most in the Pttime samples (7781). In the Falkor and MESOSCOPE datasets that were fully labeled by an MS expert, approximately 70% (69% and 73%, respectively) of the features were given a</w:t>
-      </w:r>
-      <w:r>
-        <w:t xml:space="preserve"> </w:t>
-      </w:r>
-      <w:r>
-        <w:t xml:space="preserve">“</w:t>
-      </w:r>
-      <w:r>
-        <w:t xml:space="preserve">Bad</w:t>
-      </w:r>
-      <w:r>
-        <w:t xml:space="preserve">”</w:t>
-      </w:r>
-      <w:r>
-        <w:t xml:space="preserve"> </w:t>
-      </w:r>
-      <w:r>
-        <w:t xml:space="preserve">designation, corresponding to noise peaks that the expert would not have included in a downstream analysis. In both, 5% of the MFs were unable to be assigned confidently to either</w:t>
-      </w:r>
-      <w:r>
-        <w:t xml:space="preserve"> </w:t>
-      </w:r>
-      <w:r>
-        <w:t xml:space="preserve">“</w:t>
-      </w:r>
-      <w:r>
-        <w:t xml:space="preserve">Good</w:t>
-      </w:r>
-      <w:r>
-        <w:t xml:space="preserve">”</w:t>
-      </w:r>
-      <w:r>
-        <w:t xml:space="preserve"> </w:t>
-      </w:r>
-      <w:r>
-        <w:t xml:space="preserve">or</w:t>
-      </w:r>
-      <w:r>
-        <w:t xml:space="preserve"> </w:t>
-      </w:r>
-      <w:r>
-        <w:t xml:space="preserve">“</w:t>
-      </w:r>
-      <w:r>
-        <w:t xml:space="preserve">Bad</w:t>
-      </w:r>
-      <w:r>
-        <w:t xml:space="preserve">”</w:t>
-      </w:r>
-      <w:r>
-        <w:t xml:space="preserve"> </w:t>
-      </w:r>
-      <w:r>
-        <w:t xml:space="preserve">classes and 10% were identified as appearing only in the standards, leaving only ~15% of the features classified as</w:t>
-      </w:r>
-      <w:r>
-        <w:t xml:space="preserve"> </w:t>
-      </w:r>
-      <w:r>
-        <w:t xml:space="preserve">“</w:t>
-      </w:r>
-      <w:r>
-        <w:t xml:space="preserve">Good</w:t>
-      </w:r>
-      <w:r>
-        <w:t xml:space="preserve">”</w:t>
-      </w:r>
-      <w:r>
-        <w:t xml:space="preserve"> </w:t>
-      </w:r>
-      <w:r>
-        <w:t xml:space="preserve">(16% and 12%, respectively).</w:t>
-      </w:r>
-    </w:p>
-    <w:bookmarkEnd w:id="38"/>
-    <w:bookmarkStart w:id="45" w:name="logistic-regression-performance"/>
-    <w:p>
-      <w:pPr>
-        <w:pStyle w:val="Heading3"/>
-      </w:pPr>
-      <w:r>
-        <w:t xml:space="preserve">Logistic regression performance</w:t>
-      </w:r>
-    </w:p>
-    <w:p>
-      <w:pPr>
-        <w:pStyle w:val="FirstParagraph"/>
-      </w:pPr>
-      <w:r>
-        <w:t xml:space="preserve">We used three different multiple logistic regression models to predict the likelihood of each MF being categorized as</w:t>
-      </w:r>
-      <w:r>
-        <w:t xml:space="preserve"> </w:t>
-      </w:r>
-      <w:r>
-        <w:t xml:space="preserve">“</w:t>
-      </w:r>
-      <w:r>
-        <w:t xml:space="preserve">Good</w:t>
-      </w:r>
-      <w:r>
-        <w:t xml:space="preserve">”</w:t>
-      </w:r>
-      <w:r>
-        <w:t xml:space="preserve">. The first model included all metrics calculated as described above in Methods, the second contained only those parameters immediately available from the XCMS output without revisiting the raw data (the four core peak metrics</w:t>
-      </w:r>
-      <w:r>
-        <w:t xml:space="preserve"> </w:t>
-      </w:r>
-      <w:r>
-        <w:rPr>
-          <w:iCs/>
-          <w:i/>
-        </w:rPr>
-        <w:t xml:space="preserve">m/z</w:t>
-      </w:r>
-      <w:r>
-        <w:t xml:space="preserve">, RT, peak width, area and their standard deviations plus the mysterious lmin, f, and scale values as well as the fraction of peaks, samples, and standards found), and the final model was a simple two-parameter model using only the peak shape and novel SNR metrics. In all three cases, the majority of MFs were estimated to have a less than 1% chance of being good. The full model and the XCMS model both displayed a strongly bimodal distribution, with a large number of peaks also exceeding a 99% chance of being good, while the two-parameter model had a flatter distribution with fewer high-confidence MF assignments and more intermediate values (Fig. 3).</w:t>
-      </w:r>
-    </w:p>
-    <w:p>
-      <w:pPr>
-        <w:pStyle w:val="CaptionedFigure"/>
-      </w:pPr>
-      <w:r>
-        <w:drawing>
-          <wp:inline>
-            <wp:extent cx="5943600" cy="3657600"/>
-            <wp:effectExtent b="0" l="0" r="0" t="0"/>
-            <wp:docPr descr="Figure 3: Histograms showing the estimated likelihood of a given mass feature being categorized as “Good” according to the two-parameter logistic model trained on the combined fully-labeled Falkor and MESOSCOPE datasets. Colors indicate the category in which each feature was manually assigned by an expert, with “Stans only” referring to a good peak that was only visible in the standards run alongside the samples. Datasets CultureData and Pttime were manually labeled only for those features with an estimated likelihood above 90% (black vertical line) and were otherwise unclassified." title="" id="40" name="Picture"/>
-            <a:graphic>
-              <a:graphicData uri="http://schemas.openxmlformats.org/drawingml/2006/picture">
-                <pic:pic>
-                  <pic:nvPicPr>
-                    <pic:cNvPr descr="figures/pred_prob_class_color_hists.png" id="41" name="Picture"/>
-                    <pic:cNvPicPr>
-                      <a:picLocks noChangeArrowheads="1" noChangeAspect="1"/>
-                    </pic:cNvPicPr>
-                  </pic:nvPicPr>
-                  <pic:blipFill>
-                    <a:blip r:embed="rId39"/>
-                    <a:stretch>
-                      <a:fillRect/>
-                    </a:stretch>
-                  </pic:blipFill>
-                  <pic:spPr bwMode="auto">
-                    <a:xfrm>
-                      <a:off x="0" y="0"/>
-                      <a:ext cx="5943600" cy="3657600"/>
-                    </a:xfrm>
-                    <a:prstGeom prst="rect">
-                      <a:avLst/>
-                    </a:prstGeom>
-                    <a:noFill/>
-                    <a:ln w="9525">
-                      <a:noFill/>
-                      <a:headEnd/>
-                      <a:tailEnd/>
-                    </a:ln>
-                  </pic:spPr>
-                </pic:pic>
-              </a:graphicData>
-            </a:graphic>
-          </wp:inline>
-        </w:drawing>
-      </w:r>
-    </w:p>
-    <w:p>
-      <w:pPr>
-        <w:pStyle w:val="ImageCaption"/>
-      </w:pPr>
-      <w:r>
-        <w:t xml:space="preserve">Figure 3: Histograms showing the estimated likelihood of a given mass feature being categorized as</w:t>
-      </w:r>
-      <w:r>
-        <w:t xml:space="preserve"> </w:t>
-      </w:r>
-      <w:r>
-        <w:t xml:space="preserve">“</w:t>
-      </w:r>
-      <w:r>
-        <w:t xml:space="preserve">Good</w:t>
-      </w:r>
-      <w:r>
-        <w:t xml:space="preserve">”</w:t>
-      </w:r>
-      <w:r>
-        <w:t xml:space="preserve"> </w:t>
-      </w:r>
-      <w:r>
-        <w:t xml:space="preserve">according to the two-parameter logistic model trained on the combined fully-labeled Falkor and MESOSCOPE datasets. Colors indicate the category in which each feature was manually assigned by an expert, with</w:t>
-      </w:r>
-      <w:r>
-        <w:t xml:space="preserve"> </w:t>
-      </w:r>
-      <w:r>
-        <w:t xml:space="preserve">“</w:t>
-      </w:r>
-      <w:r>
-        <w:t xml:space="preserve">Stans only</w:t>
-      </w:r>
-      <w:r>
-        <w:t xml:space="preserve">”</w:t>
-      </w:r>
-      <w:r>
-        <w:t xml:space="preserve"> </w:t>
-      </w:r>
-      <w:r>
-        <w:t xml:space="preserve">referring to a good peak that was only visible in the standards run alongside the samples. Datasets CultureData and Pttime were manually labeled only for those features with an estimated likelihood above 90% (black vertical line) and were otherwise unclassified.</w:t>
-      </w:r>
-    </w:p>
-    <w:p>
-      <w:pPr>
-        <w:pStyle w:val="BodyText"/>
-      </w:pPr>
-      <w:r>
-        <w:t xml:space="preserve">In each case, we determined each molecular feature as a true positive (TP) if it was predicted to be Good and was manually classified as Good, a true negative if both predicted and classifed as Bad, a false positive if predicted to be Good but manually classified as Bad, and a false negative if predicted to be Bad but was in fact manually classified as Good. This allowed us to additionally define two useful measures of success, the traditionally-defined false discovery rate (FDR, defined as 1-precision or the number of false positives divided by the total number of predicted positives) and the percentage of good peaks found (GPF, also known as the recall or sensitivity and defined as the number of true positives divided by the total number of positive predictions). These two measures allowed us to monitor two key questions typically asked of a predictive model in this context: first, what fraction of the data predicted to be good is actually noise; and second, what fraction of the good data am I actually recovering in the downstream analysis?</w:t>
-      </w:r>
-    </w:p>
-    <w:p>
-      <w:pPr>
-        <w:pStyle w:val="BodyText"/>
-      </w:pPr>
-      <w:r>
-        <w:t xml:space="preserve">The full model performed very well when tested internally on the same dataset both during 80/20 cross validation and when [predicting] using the full dataset, with FDR values in the 5-10% range and 80-90% GPF values implying that a large majority of the good peaks passed the threshold. The XCMS metrics performed slightly worse, with FDR values in the 10-15% range and GPF values closer to 75%. The two-parameter model performed worst when tested internally, with an FDR of about 20% and %GPF also around 75% (Figure 4). However, when the models were trained on a different dataset than the one they were used to predict classifications for, nearly all models had similar performance with %FDR around 10-25 and %GPF around 60-80. This dramatic drop in performance on out-of-training data strongly implied that the full and XCMS-only models were highly overfit, while the two-parameter model had probably reached stability. Also notably, the model trained on MESOSCOPE and tested on Falkor had consistently higher values, indicating that it was favoring more peaks recovered at the cost of a higher FDR, while the reverse was true for the model trained on Falkor and tested on MESOSCOPE [and it’s unclear why this should be the case] (Figure 4).</w:t>
-      </w:r>
-    </w:p>
-    <w:p>
-      <w:pPr>
-        <w:pStyle w:val="CaptionedFigure"/>
-      </w:pPr>
-      <w:r>
-        <w:drawing>
-          <wp:inline>
-            <wp:extent cx="5943600" cy="2743199"/>
-            <wp:effectExtent b="0" l="0" r="0" t="0"/>
-            <wp:docPr descr="Figure 4: False discovery rate (%FDR) and fraction of good peaks found (GPF) plotted across different subsets of model parameters. Lower %FDR indicates a smaller fraction of false positives among those peaks the model categorized as “Good” using a threshold of 0.5, and higher %GPF indicates a larger fraction of the total good peaks were found using the same threshold. Points are colored by the model used for training and testing, with internal validation (using the same dataset for training as prediction) in the darker colors on the left and external validation (using a different dataset for training than prediction) in the lighter colors on the right of each panel. Lines of best fit have been estimated and plotted in black on top of the data points." title="" id="43" name="Picture"/>
-            <a:graphic>
-              <a:graphicData uri="http://schemas.openxmlformats.org/drawingml/2006/picture">
-                <pic:pic>
-                  <pic:nvPicPr>
-                    <pic:cNvPr descr="figures/fdr_gpf_cross_train.png" id="44" name="Picture"/>
-                    <pic:cNvPicPr>
-                      <a:picLocks noChangeArrowheads="1" noChangeAspect="1"/>
-                    </pic:cNvPicPr>
-                  </pic:nvPicPr>
-                  <pic:blipFill>
-                    <a:blip r:embed="rId42"/>
-                    <a:stretch>
-                      <a:fillRect/>
-                    </a:stretch>
-                  </pic:blipFill>
-                  <pic:spPr bwMode="auto">
-                    <a:xfrm>
-                      <a:off x="0" y="0"/>
-                      <a:ext cx="5943600" cy="2743199"/>
-                    </a:xfrm>
-                    <a:prstGeom prst="rect">
-                      <a:avLst/>
-                    </a:prstGeom>
-                    <a:noFill/>
-                    <a:ln w="9525">
-                      <a:noFill/>
-                      <a:headEnd/>
-                      <a:tailEnd/>
-                    </a:ln>
-                  </pic:spPr>
-                </pic:pic>
-              </a:graphicData>
-            </a:graphic>
-          </wp:inline>
-        </w:drawing>
-      </w:r>
-    </w:p>
-    <w:p>
-      <w:pPr>
-        <w:pStyle w:val="ImageCaption"/>
-      </w:pPr>
-      <w:r>
-        <w:t xml:space="preserve">Figure 4: False discovery rate (%FDR) and fraction of good peaks found (GPF) plotted across different subsets of model parameters. Lower %FDR indicates a smaller fraction of false positives among those peaks the model categorized as</w:t>
-      </w:r>
-      <w:r>
-        <w:t xml:space="preserve"> </w:t>
-      </w:r>
-      <w:r>
-        <w:t xml:space="preserve">“</w:t>
-      </w:r>
-      <w:r>
-        <w:t xml:space="preserve">Good</w:t>
-      </w:r>
-      <w:r>
-        <w:t xml:space="preserve">”</w:t>
-      </w:r>
-      <w:r>
-        <w:t xml:space="preserve"> </w:t>
-      </w:r>
-      <w:r>
-        <w:t xml:space="preserve">using a threshold of 0.5, and higher %GPF indicates a larger fraction of the total good peaks were found using the same threshold. Points are colored by the model used for training and testing, with internal validation (using the same dataset for training as prediction) in the darker colors on the left and external validation (using a different dataset for training than prediction) in the lighter colors on the right of each panel. Lines of best fit have been estimated and plotted in black on top of the data points.</w:t>
-      </w:r>
-    </w:p>
-    <w:bookmarkEnd w:id="45"/>
-    <w:bookmarkStart w:id="49" w:name="Xb005949a1fdd5a50723cd886297782718c9f098"/>
-    <w:p>
-      <w:pPr>
-        <w:pStyle w:val="Heading3"/>
-      </w:pPr>
-      <w:r>
-        <w:t xml:space="preserve">Model stability under different training sets and subset of labels</w:t>
-      </w:r>
-    </w:p>
-    <w:p>
-      <w:pPr>
-        <w:pStyle w:val="FirstParagraph"/>
-      </w:pPr>
-      <w:r>
-        <w:t xml:space="preserve">To further explore questions of model stability and the potential for overfitting, we compared the predictions from a Falkor-trained model to a MESOSCOPE-trained model. In the ideal situation, these predictions are the same because the values are independent of a given training set’s quirks, but this was not what we found for the full and XCMS-only models (Figure 5). We compared the absolute likelihood values using Pearson’s correlation coefficient and found that the two-parameter models had the highest</w:t>
-      </w:r>
-      <w:r>
-        <w:t xml:space="preserve"> </w:t>
-      </w:r>
-      <m:oMath>
-        <m:r>
-          <m:t>r</m:t>
-        </m:r>
-      </m:oMath>
-      <w:r>
-        <w:t xml:space="preserve"> </w:t>
-      </w:r>
-      <w:r>
-        <w:t xml:space="preserve">value of 0.996, while the full models and the XCMS-trained models had</w:t>
-      </w:r>
-      <w:r>
-        <w:t xml:space="preserve"> </w:t>
-      </w:r>
-      <m:oMath>
-        <m:r>
-          <m:t>r</m:t>
-        </m:r>
-      </m:oMath>
-      <w:r>
-        <w:t xml:space="preserve"> </w:t>
-      </w:r>
-      <w:r>
-        <w:t xml:space="preserve">values of 0.856 and 0.896, respectively (Figure 5). Finally, we compared the model likelihoods in ranked space with Spearman’s correlation coefficient to test the question of whether or not the</w:t>
-      </w:r>
-      <w:r>
-        <w:t xml:space="preserve"> </w:t>
-      </w:r>
-      <w:r>
-        <w:rPr>
-          <w:iCs/>
-          <w:i/>
-        </w:rPr>
-        <w:t xml:space="preserve">ranking</w:t>
-      </w:r>
-      <w:r>
-        <w:t xml:space="preserve"> </w:t>
-      </w:r>
-      <w:r>
-        <w:t xml:space="preserve">was similar even if the absolute values differed. Here, we found an intensification of the effect described before, with an even higher</w:t>
-      </w:r>
-      <w:r>
-        <w:t xml:space="preserve"> </w:t>
-      </w:r>
-      <m:oMath>
-        <m:r>
-          <m:t>r</m:t>
-        </m:r>
-      </m:oMath>
-      <w:r>
-        <w:t xml:space="preserve"> </w:t>
-      </w:r>
-      <w:r>
-        <w:t xml:space="preserve">for the two-parameter model of 0.998 but lower</w:t>
-      </w:r>
-      <w:r>
-        <w:t xml:space="preserve"> </w:t>
-      </w:r>
-      <m:oMath>
-        <m:r>
-          <m:t>r</m:t>
-        </m:r>
-      </m:oMath>
-      <w:r>
-        <w:t xml:space="preserve"> </w:t>
-      </w:r>
-      <w:r>
-        <w:t xml:space="preserve">values for the full and XCMS-trained model of 0.818 and 0.849, respectively (Figure 5).</w:t>
-      </w:r>
-    </w:p>
-    <w:p>
-      <w:pPr>
-        <w:pStyle w:val="CaptionedFigure"/>
-      </w:pPr>
-      <w:r>
-        <w:drawing>
-          <wp:inline>
-            <wp:extent cx="5943600" cy="4572000"/>
-            <wp:effectExtent b="0" l="0" r="0" t="0"/>
-            <wp:docPr descr="Figure 5: Predicted likelihood of a feature being “Good” according to a model trained on the MESOSCOPE dataset vs a model trained on the Falkor dataset. The top row of plots show the exact likelihood predicted by the logistic model across three different subsets of parameters, while the bottom row shows the estimates ranked from least likely to most likely. Points are colored by their manually-assigned quality according to an expert." title="" id="47" name="Picture"/>
-            <a:graphic>
-              <a:graphicData uri="http://schemas.openxmlformats.org/drawingml/2006/picture">
-                <pic:pic>
-                  <pic:nvPicPr>
-                    <pic:cNvPr descr="figures/comb_prob_space.png" id="48" name="Picture"/>
-                    <pic:cNvPicPr>
-                      <a:picLocks noChangeArrowheads="1" noChangeAspect="1"/>
-                    </pic:cNvPicPr>
-                  </pic:nvPicPr>
-                  <pic:blipFill>
-                    <a:blip r:embed="rId46"/>
+                    <a:blip r:embed="rId33"/>
                     <a:stretch>
                       <a:fillRect/>
                     </a:stretch>
@@ -1747,7 +696,7 @@
         <w:pStyle w:val="BodyText"/>
       </w:pPr>
       <w:r>
-        <w:t xml:space="preserve">We also looked at the estimates produced by the two models and compared them with the combined model trained on the combined datasets to assess the model stability directly. A majority of the time, the estimates from the two models disagreed by more than 2x the standard error of the estimate and frequently disagreed by that amount depending on the other parameters included in the model. Some parameters disagreed not only in magnitude but also in sign, with the Falkor-trained full model increasing peak goodness likelihood with larger ppm variation and a wider peak width, while the MESOSCOPE-trained full model had negative estimates for each of these parameters. Notably, the peak shape and novel SNR parameters in the two-parameter model were among the most robust to training model variation, potentially explaining the consistency described above (Supp. figure 1).</w:t>
+        <w:t xml:space="preserve">A majority of the time, the estimates from the two models disagreed by more than 2x the standard error of the estimate. Some parameters disagreed not only in magnitude but also in sign, with the Falkor-trained full model increasing peak goodness likelihood with larger ppm variation and a wider peak width, while the MESOSCOPE-trained full model had negative estimates for each of these parameters. Notably, the peak shape and novel SNR parameters used in the two-parameter model were among the most robust to training model variation, potentially explaining the consistency described above (Supp. figure 1).</w:t>
       </w:r>
     </w:p>
     <w:p>
@@ -1755,32 +704,34 @@
         <w:pStyle w:val="BodyText"/>
       </w:pPr>
       <w:r>
-        <w:t xml:space="preserve">We also tested the robustness of the model under a smaller training set, emulating a situation in which only a fraction of the data was available or only a portion of the mass features had been labeled. This allowed us to test the required sample size for the different models, with a larger sample size presumably required for the models with more parameters. Because no parameter was present in all 3 models, we looked at the top 2 most significant parameters from each model: average</w:t>
-      </w:r>
-      <w:r>
-        <w:t xml:space="preserve"> </w:t>
-      </w:r>
-      <w:r>
-        <w:rPr>
-          <w:iCs/>
-          <w:i/>
-        </w:rPr>
-        <w:t xml:space="preserve">m/z</w:t>
-      </w:r>
-      <w:r>
-        <w:t xml:space="preserve"> </w:t>
-      </w:r>
-      <w:r>
-        <w:t xml:space="preserve">and peak shape for the full model, average peakwidth and the standard deviation in retention time for the XCMS model, and peak shape and SNR for the two-parameter model. For the XCMS and two-parameter model, we found reasonably good convergence in a dataset containing half the mass features with most values falling within two standard errors of the estimate, while the full model required closer to 80% of the mass features to produce estimates consistent with the original model (Supp. figure 2).</w:t>
-      </w:r>
-    </w:p>
-    <w:bookmarkEnd w:id="49"/>
-    <w:bookmarkStart w:id="53" w:name="X8c8e710b54d77e9c19b37f889f60e14ff5f1081"/>
+        <w:t xml:space="preserve">When testing model stability under a smaller sample size, we found reasonably good convergence in a dataset containing half the mass features with most values falling within two standard errors of the estimate for the XCMS and two-parameter model, while the full model required closer to 80% of the mass features to produce estimates consistent with the original model (Supp. figure 2).</w:t>
+      </w:r>
+    </w:p>
+    <w:bookmarkEnd w:id="36"/>
+    <w:bookmarkStart w:id="37" w:name="X7356c222f5ed73d3e67953473a4612f94ea0d3a"/>
     <w:p>
       <w:pPr>
         <w:pStyle w:val="Heading3"/>
       </w:pPr>
       <w:r>
+        <w:t xml:space="preserve">Regularized regression and random forests perform about the same</w:t>
+      </w:r>
+    </w:p>
+    <w:p>
+      <w:pPr>
+        <w:pStyle w:val="FirstParagraph"/>
+      </w:pPr>
+      <w:r>
+        <w:t xml:space="preserve">None of the penalized regression models significantly improved cross-validated performance between the MESOSCOPE and Falkor datasets when measured by both initial performance and the performance drop when applied across datasets. All three regularized regression models had similar behavior, with ridge regression (α = 0) had the lowest rates for both GPF and FDR, with lasso (α = 1) obtaining higher ones and representing a less-stringent false negative acceptance while, as expected, the elastic net (α = 0.5) fell in between the two (Supp. figure 3). The random forest model, interestingly, had perfect predictive capacity when tested internally on the training data (FDR=0%, GPF=100%, for both MESOSCOPE and Falkor) but showed a significant drop in improvement when applied across datasets (Supp. figure 3). In each case, the performance drop when applied to a novel dataset was more extreme than the simple two-parameter model described above.</w:t>
+      </w:r>
+    </w:p>
+    <w:bookmarkEnd w:id="37"/>
+    <w:bookmarkStart w:id="41" w:name="X8c8e710b54d77e9c19b37f889f60e14ff5f1081"/>
+    <w:p>
+      <w:pPr>
+        <w:pStyle w:val="Heading3"/>
+      </w:pPr>
+      <w:r>
         <w:t xml:space="preserve">Performance of a stricter threshold on novel datasets</w:t>
       </w:r>
     </w:p>
@@ -1789,19 +740,85 @@
         <w:pStyle w:val="FirstParagraph"/>
       </w:pPr>
       <w:r>
-        <w:t xml:space="preserve">Given the reasonably compelling evidence above favoring the two-parameter model on novel datasets, we applied this trained model on two additional datasets that differed significantly from the training data. The CultureData samples were produced in the Ingalls lab like the MESOSCOPE and Falkor samples, but represent data from a variety of phytoplankton and bacterial cultures in fresh and salt water rather than environmental samples. The Pttime dataset was discovered on Metabolomics Workbench</w:t>
-      </w:r>
-      <w:r>
-        <w:t xml:space="preserve"> </w:t>
-      </w:r>
-      <w:r>
-        <w:t xml:space="preserve">[@MW id]</w:t>
-      </w:r>
-      <w:r>
-        <w:t xml:space="preserve"> </w:t>
-      </w:r>
-      <w:r>
-        <w:t xml:space="preserve">and consists of Phaeodactylum triconutum cultures collected at a variety of timepoints from both pelleted cells and the released exudate. This dataset was chosen because of the similar LC-MS setup used as a benchmark comparison for the performance other labs with similar setups may expect to achieve. Each of these datasets were only fractionally labeled, with those peaks above the 0.9 likelihood threshold according to the two-parameter model reviewed manually and categorized.</w:t>
+        <w:t xml:space="preserve">We settled on a 90% likelihood threshold for application to novel datasets because it struck a nice balance between the number of peaks we estimated to be necessary for robust testing while still remaining reasonable to manually label. For the CultureData dataset, we obtained 1,790 total mass features, 192 of which had predicted likelihoods above 0.9. Of these, 151 were identified manually as</w:t>
+      </w:r>
+      <w:r>
+        <w:t xml:space="preserve"> </w:t>
+      </w:r>
+      <w:r>
+        <w:t xml:space="preserve">“</w:t>
+      </w:r>
+      <w:r>
+        <w:t xml:space="preserve">Good</w:t>
+      </w:r>
+      <w:r>
+        <w:t xml:space="preserve">”</w:t>
+      </w:r>
+      <w:r>
+        <w:t xml:space="preserve">, 21 were given</w:t>
+      </w:r>
+      <w:r>
+        <w:t xml:space="preserve"> </w:t>
+      </w:r>
+      <w:r>
+        <w:t xml:space="preserve">“</w:t>
+      </w:r>
+      <w:r>
+        <w:t xml:space="preserve">Ambiguous</w:t>
+      </w:r>
+      <w:r>
+        <w:t xml:space="preserve">”</w:t>
+      </w:r>
+      <w:r>
+        <w:t xml:space="preserve"> </w:t>
+      </w:r>
+      <w:r>
+        <w:t xml:space="preserve">designations, and only 3 were flagged as</w:t>
+      </w:r>
+      <w:r>
+        <w:t xml:space="preserve"> </w:t>
+      </w:r>
+      <w:r>
+        <w:t xml:space="preserve">“</w:t>
+      </w:r>
+      <w:r>
+        <w:t xml:space="preserve">Bad</w:t>
+      </w:r>
+      <w:r>
+        <w:t xml:space="preserve">”</w:t>
+      </w:r>
+      <w:r>
+        <w:t xml:space="preserve">, with the remaining 17 appearing only in the standards. For the Pttime dataset, 7,781 were obtained with 400 flagged by the model as</w:t>
+      </w:r>
+      <w:r>
+        <w:t xml:space="preserve"> </w:t>
+      </w:r>
+      <w:r>
+        <w:t xml:space="preserve">“</w:t>
+      </w:r>
+      <w:r>
+        <w:t xml:space="preserve">Good</w:t>
+      </w:r>
+      <w:r>
+        <w:t xml:space="preserve">”</w:t>
+      </w:r>
+      <w:r>
+        <w:t xml:space="preserve">. 348 were truly good peaks, 35 were ambiguous, and 17 were</w:t>
+      </w:r>
+      <w:r>
+        <w:t xml:space="preserve"> </w:t>
+      </w:r>
+      <w:r>
+        <w:t xml:space="preserve">“</w:t>
+      </w:r>
+      <w:r>
+        <w:t xml:space="preserve">Bad</w:t>
+      </w:r>
+      <w:r>
+        <w:t xml:space="preserve">”</w:t>
+      </w:r>
+      <w:r>
+        <w:t xml:space="preserve">. No standards were run during this analysis, so there were no features in that category.</w:t>
       </w:r>
     </w:p>
     <w:p>
@@ -1809,93 +826,7 @@
         <w:pStyle w:val="BodyText"/>
       </w:pPr>
       <w:r>
-        <w:t xml:space="preserve">This stricter threshold was chosen because we felt less comfortable interpreting results based on mass features that were only 50% likely to be real, but did not feel the need to be so strict with this exploratory analysis that we wanted to limit it to 99+% likelihood peaks. This threshold also struck a nice balance between the number of peaks we estimated to be necessary for robust testing while still remaining reasonable to manually label. For the CultureData dataset, we obtained 1,790 total mass features, 192 of which had predicted likelihoods above 0.9. Of these, 151 were identified manually as</w:t>
-      </w:r>
-      <w:r>
-        <w:t xml:space="preserve"> </w:t>
-      </w:r>
-      <w:r>
-        <w:t xml:space="preserve">“</w:t>
-      </w:r>
-      <w:r>
-        <w:t xml:space="preserve">Good</w:t>
-      </w:r>
-      <w:r>
-        <w:t xml:space="preserve">”</w:t>
-      </w:r>
-      <w:r>
-        <w:t xml:space="preserve">, 21 were given</w:t>
-      </w:r>
-      <w:r>
-        <w:t xml:space="preserve"> </w:t>
-      </w:r>
-      <w:r>
-        <w:t xml:space="preserve">“</w:t>
-      </w:r>
-      <w:r>
-        <w:t xml:space="preserve">Ambiguous</w:t>
-      </w:r>
-      <w:r>
-        <w:t xml:space="preserve">”</w:t>
-      </w:r>
-      <w:r>
-        <w:t xml:space="preserve"> </w:t>
-      </w:r>
-      <w:r>
-        <w:t xml:space="preserve">designations, and only 3 were flagged as</w:t>
-      </w:r>
-      <w:r>
-        <w:t xml:space="preserve"> </w:t>
-      </w:r>
-      <w:r>
-        <w:t xml:space="preserve">“</w:t>
-      </w:r>
-      <w:r>
-        <w:t xml:space="preserve">Bad</w:t>
-      </w:r>
-      <w:r>
-        <w:t xml:space="preserve">”</w:t>
-      </w:r>
-      <w:r>
-        <w:t xml:space="preserve">, with the remaining 17 appearing only in the standards. For the Pttime dataset, 7,781 were obtained with 400 flagged by the model as</w:t>
-      </w:r>
-      <w:r>
-        <w:t xml:space="preserve"> </w:t>
-      </w:r>
-      <w:r>
-        <w:t xml:space="preserve">“</w:t>
-      </w:r>
-      <w:r>
-        <w:t xml:space="preserve">Good</w:t>
-      </w:r>
-      <w:r>
-        <w:t xml:space="preserve">”</w:t>
-      </w:r>
-      <w:r>
-        <w:t xml:space="preserve">. 348 were truly good peaks, 35 were ambiguous, and 17 were</w:t>
-      </w:r>
-      <w:r>
-        <w:t xml:space="preserve"> </w:t>
-      </w:r>
-      <w:r>
-        <w:t xml:space="preserve">“</w:t>
-      </w:r>
-      <w:r>
-        <w:t xml:space="preserve">Bad</w:t>
-      </w:r>
-      <w:r>
-        <w:t xml:space="preserve">”</w:t>
-      </w:r>
-      <w:r>
-        <w:t xml:space="preserve">. No standards were run during this analysis, so there were no features in that category. [There exists, however, some uncontrolled confirmation bias here in the manual labelling because the MS expert knew that these peaks had already passed some quality threshold and were more likely to be good than not.]</w:t>
-      </w:r>
-    </w:p>
-    <w:p>
-      <w:pPr>
-        <w:pStyle w:val="BodyText"/>
-      </w:pPr>
-      <w:r>
-        <w:t xml:space="preserve">With the stricter threshold, we obtained FDR rates consistently below 5% even on the novel datasets, with values of 1.0%, 0.0% (truly zero false positives), 2.0%, and 4.6% for the Falkor, MESOSCOPE, CultureData, and Pttime respectively [Figure 6]. Of course, this low error rate required that we miss out on additional valuable features, with only a fraction of the total good peaks making it past this threshold. In both the Falkor and MESOSCOPE datasets, the fraction of good peaks found was below 40% with actual values of 39.4% and 26.5%, respectively. Since we did not label the complete dataset for CultureData and Pttime, we cannot accurately calculate the %GPF but expect it to be in a similar range (Figure 6).</w:t>
+        <w:t xml:space="preserve">With the stricter threshold, we obtained FDR rates consistently below 5% even on the novel datasets, with values of 1.0%, 0.0% (truly zero false positives), 2.0%, and 4.6% for the Falkor, MESOSCOPE, CultureData, and Pttime respectively [Figure 6]. Of course, this low error rate required that we miss out on additional potentially valuable features, with only a fraction of the total good peaks making it past this threshold. In both the Falkor and MESOSCOPE datasets, the fraction of good peaks found was below 40% with actual values of 39.4% and 26.5%, respectively. Since we did not label the complete dataset for CultureData and Pttime, we cannot accurately calculate the %GPF but expect it to be in a similar range (Figure 6).</w:t>
       </w:r>
     </w:p>
     <w:p>
@@ -1907,18 +838,18 @@
           <wp:inline>
             <wp:extent cx="2752374" cy="3669832"/>
             <wp:effectExtent b="0" l="0" r="0" t="0"/>
-            <wp:docPr descr="Figure 6: False discovery rate and proportion of total good peaks identified as good by the two-parameter model trained on the combined MESOSCOPE/Falkor dataset and applied to each dataset individually with a threshold of 0.9. FDR is calculated by dividing the number of false positives by the total positives produced by the model and GPF is calculated by dividing the number of true positives by the total number of good peaks as identified manually. Points correspond to the calculated percentage and absolute numbers are provided above/below the point." title="" id="51" name="Picture"/>
+            <wp:docPr descr="Figure 6: False discovery rate and proportion of total good peaks identified as good by the two-parameter model trained on the combined MESOSCOPE/Falkor dataset and applied to each dataset individually with a threshold of 0.9. FDR is calculated by dividing the number of false positives by the total positives produced by the model and GPF is calculated by dividing the number of true positives by the total number of good peaks as identified manually. Points correspond to the calculated percentage and absolute numbers are provided above/below the point." title="" id="39" name="Picture"/>
             <a:graphic>
               <a:graphicData uri="http://schemas.openxmlformats.org/drawingml/2006/picture">
                 <pic:pic>
                   <pic:nvPicPr>
-                    <pic:cNvPr descr="figures/fdr_gpf_all_datasets.png" id="52" name="Picture"/>
+                    <pic:cNvPr descr="figures/fdr_gpf_all_datasets.png" id="40" name="Picture"/>
                     <pic:cNvPicPr>
                       <a:picLocks noChangeArrowheads="1" noChangeAspect="1"/>
                     </pic:cNvPicPr>
                   </pic:nvPicPr>
                   <pic:blipFill>
-                    <a:blip r:embed="rId50"/>
+                    <a:blip r:embed="rId38"/>
                     <a:stretch>
                       <a:fillRect/>
                     </a:stretch>
@@ -1953,14 +884,23 @@
         <w:t xml:space="preserve">Figure 6: False discovery rate and proportion of total good peaks identified as good by the two-parameter model trained on the combined MESOSCOPE/Falkor dataset and applied to each dataset individually with a threshold of 0.9. FDR is calculated by dividing the number of false positives by the total positives produced by the model and GPF is calculated by dividing the number of true positives by the total number of good peaks as identified manually. Points correspond to the calculated percentage and absolute numbers are provided above/below the point.</w:t>
       </w:r>
     </w:p>
-    <w:bookmarkEnd w:id="53"/>
-    <w:bookmarkStart w:id="54" w:name="X7356c222f5ed73d3e67953473a4612f94ea0d3a"/>
+    <w:bookmarkEnd w:id="41"/>
+    <w:bookmarkStart w:id="50" w:name="implications-for-biological-conclusions"/>
     <w:p>
       <w:pPr>
         <w:pStyle w:val="Heading3"/>
       </w:pPr>
       <w:r>
-        <w:t xml:space="preserve">Regularized regression and random forests perform about the same</w:t>
+        <w:t xml:space="preserve">Implications for biological conclusions</w:t>
+      </w:r>
+    </w:p>
+    <w:bookmarkStart w:id="45" w:name="univariate-techniques"/>
+    <w:p>
+      <w:pPr>
+        <w:pStyle w:val="Heading4"/>
+      </w:pPr>
+      <w:r>
+        <w:t xml:space="preserve">Univariate techniques</w:t>
       </w:r>
     </w:p>
     <w:p>
@@ -1968,34 +908,7 @@
         <w:pStyle w:val="FirstParagraph"/>
       </w:pPr>
       <w:r>
-        <w:t xml:space="preserve">None of the advanced ML models significantly improved performance when cross-validated between the MESOSCOPE and Falkor datasets when measured by both initial performance and the performance drop when applied across datasets. All three regularized regression models had similar behavior, with ridge regression (α = 0) had the lowest rates for both GPF and FDR, with lasso (α = 1) obtaining higher ones and representing a less-stringent Type II error acceptance while, as expected, the elastic net (α = 0.5) fell in between the two (Supp. figure 3). The random forest model had perfect predictive capacity when tested internally on the training data (FDR=0%, GPF=100%, for both MESOSCOPE and Falkor) but showed a significant drop in improvement when applied across datasets (Supp. figure 3). In each case, the performance drop when applied to a novel dataset was more extreme than the simple two-parameter model described above.</w:t>
-      </w:r>
-    </w:p>
-    <w:bookmarkEnd w:id="54"/>
-    <w:bookmarkStart w:id="60" w:name="implications-for-biological-conclusions"/>
-    <w:p>
-      <w:pPr>
-        <w:pStyle w:val="Heading3"/>
-      </w:pPr>
-      <w:r>
-        <w:t xml:space="preserve">Implications for biological conclusions</w:t>
-      </w:r>
-    </w:p>
-    <w:bookmarkStart w:id="58" w:name="univariate-techniques"/>
-    <w:p>
-      <w:pPr>
-        <w:pStyle w:val="Heading4"/>
-      </w:pPr>
-      <w:r>
-        <w:t xml:space="preserve">Univariate techniques</w:t>
-      </w:r>
-    </w:p>
-    <w:p>
-      <w:pPr>
-        <w:pStyle w:val="FirstParagraph"/>
-      </w:pPr>
-      <w:r>
-        <w:t xml:space="preserve">[Figure 7] shows the distribution of all mass features identified by XCMS and their categorization according to both the biochemical response to depth as well as the classifications assigned by the MS expert and the two-parameter model at a 50% likelihood threshold.</w:t>
+        <w:t xml:space="preserve">A majority of the features (1,323 of 1,832 total) in the MESOSCOPE dataset had no significant trend with depth, with FDR-controlled Kruskal-Wallis p-values exceeding 0.05 (Figure 7). The largest category that did have a trend with depth was the 15m = DCM &gt; 175m category, containing 118 molecular features, with largest peak areas distributed evenly between the 15 meter and deep chlorophyll maximum (DCM) samples, while the 175 meter samples had significantly smaller areas. The similar but statistically distinct categories of 15m &gt; DCM &gt; 175m and DCM &gt; 15m &gt; 175m had 68 and 35 features, respectively, and together indicate that many molecules are highly abundant throughout the surface ocean, down to the DCM layer and decrease in concentration thereafter. A surprising number of features were also found to have DCM minima (DCM &lt; 15m = 175m, 26 features) or linear increases with depth (15m &lt; DCM &lt; 175m, 12 features) given the few environmental parameters that have these trends (Figure 7).</w:t>
       </w:r>
     </w:p>
     <w:p>
@@ -2003,7 +916,7 @@
         <w:pStyle w:val="BodyText"/>
       </w:pPr>
       <w:r>
-        <w:t xml:space="preserve">The abundance of noise peaks located at the center of the plot and therefore lacking much biological trend with depth validates the conventional heuristic of relying on downstream statistical tests to separate signal from noise (with the assumption that noise will be fixed across all samples and unaffected by environmental structuring of samples). However, it is also clear that there are both some good peaks that do not have trends with depth (and are therefore interesting for bucking the biomass signal) as well as a good number of bad peaks that do change across sample depths. These bad peaks that have biological signals appear to be frequently due to the tail of a peak being integrated as a separate molecular feature, which then retains the biological signal of the actual feature.</w:t>
+        <w:t xml:space="preserve">A different story emerged, however, when the bad peaks were removed from this analysis. Good features were most commonly found to have their highest concentrations at the DCM or the surface, rather than being fixed with respect to depth. Of the 182 good peaks, less than a fifth had no trend with depth (44/249) and a majority had unequivocally lowest values in the 175 meter samples (those with 15m/DCM &gt; 175m, 145 features). The two-parameter model, when applied with a 50% likelihood threshold, also recovered this general feature distribution and classified many of the features with no significant depth signal as likely to be bad (Figure 7B, currently in Slack?).</w:t>
       </w:r>
     </w:p>
     <w:p>
@@ -2011,25 +924,7 @@
         <w:pStyle w:val="BodyText"/>
       </w:pPr>
       <w:r>
-        <w:t xml:space="preserve">Although the identification of bad peaks predominantly improves univariate analysis by removing those features from consideration in individual molecular narratives, filtering out the bad peaks should also improve the power of the individual analyses by reducing the number of hypotheses that must then be corrected for later. Multiple hypothesis testing corrections rely on the number and shape of the p-value distribution to make estimates of the</w:t>
-      </w:r>
-      <w:r>
-        <w:t xml:space="preserve"> </w:t>
-      </w:r>
-      <w:r>
-        <w:t xml:space="preserve">“</w:t>
-      </w:r>
-      <w:r>
-        <w:t xml:space="preserve">true</w:t>
-      </w:r>
-      <w:r>
-        <w:t xml:space="preserve">”</w:t>
-      </w:r>
-      <w:r>
-        <w:t xml:space="preserve"> </w:t>
-      </w:r>
-      <w:r>
-        <w:t xml:space="preserve">p-values for each compound, and removing a large number of noise peaks will result in lower p-values for those peaks that are flagged as good.</w:t>
+        <w:t xml:space="preserve">Additionally, a large number of features manually identified as bad nonetheless had significant differences with depth. This was surprising because we had assumed that bad peaks corresponded to instrument noise, which we did not expect to have any biological trend. Further investigation of a few randomly selected bad features with a biological difference revealed the reason behind this: most of those investigated were actually tails of other peaks. Integrating just the tail of a peak retains the biological signal of the full peak while still looking visually like instrument noise, thereby introducing pseudoreplication in the feature space.</w:t>
       </w:r>
     </w:p>
     <w:p>
@@ -2037,16 +932,15 @@
         <w:pStyle w:val="BodyText"/>
       </w:pPr>
       <w:r>
-        <w:t xml:space="preserve">Most metabolites track with biomass and are consistently abundant through the surface and DCM but drop off at depth, as prior measurements of particulate carbon and beam attenuation have shown</w:t>
-      </w:r>
-      <w:r>
-        <w:t xml:space="preserve"> </w:t>
-      </w:r>
-      <w:r>
-        <w:t xml:space="preserve">[@benedetto]</w:t>
-      </w:r>
-      <w:r>
-        <w:t xml:space="preserve">. However, several groups of compounds diverge intriguingly from this bulk biomass trend, with some molecules found almost exclusively at the surface and others found to increase with depth rather than decrease. Several mass features that were found dominantly at the surface were putatively identified as mycosporine-like amino acids (MAAs), which have been shown to have UV photoprotective properties.</w:t>
+        <w:t xml:space="preserve">The model did fail to recover some interesting biological variation, however. Two features of particular interest were those good peaks with a DCM minimum (DCM &lt; 15m = 175m), both of which were missed by the two-parameter model. These features possess an unexpected biological signal that does not track with depth or other common oceanographic parameters, thereby potentially representing an interesting biomarker or pathway that’s downregulated in excess of the biomass effect. [Maybe better for discussion?]</w:t>
+      </w:r>
+    </w:p>
+    <w:p>
+      <w:pPr>
+        <w:pStyle w:val="BodyText"/>
+      </w:pPr>
+      <w:r>
+        <w:t xml:space="preserve">[MAA paragraph?] Several mass features that were found dominantly at the surface were putatively identified as mycosporine-like amino acids (MAAs), which have been shown to have UV photoprotective properties.</w:t>
       </w:r>
       <w:r>
         <w:t xml:space="preserve">[@ref]</w:t>
@@ -2067,18 +961,18 @@
           <wp:inline>
             <wp:extent cx="5943600" cy="4572000"/>
             <wp:effectExtent b="0" l="0" r="0" t="0"/>
-            <wp:docPr descr="Figure 7: Plot of metabolite response to depth shown across three axes using the rank-normalized median value at each depth as the coordinate for that axis. Each molecular feature corresponds to a point in the plot, and their position on the plot describes the shape of their depth profile. Compounds aligning with the 15m axis correspond to compounds with most of their abundance found in the surface ocean; points far to the right side correspond to compounds that are found only at the deep chlorophyll maximum; points found at the bottom of the plot are those compounds that increased more or less linearly with depth." title="" id="56" name="Picture"/>
+            <wp:docPr descr="Figure 7: Plot of metabolite response to depth shown across three axes using the rank-normalized median value at each depth as the coordinate for that axis. Each molecular feature corresponds to a point in the plot, and their position on the plot describes the shape of their depth profile. Compounds aligning with the 15m axis correspond to compounds with most of their abundance found in the surface ocean; points far to the right side correspond to compounds that are found only at the deep chlorophyll maximum; points found at the bottom of the plot are those compounds that increased more or less linearly with depth." title="" id="43" name="Picture"/>
             <a:graphic>
               <a:graphicData uri="http://schemas.openxmlformats.org/drawingml/2006/picture">
                 <pic:pic>
                   <pic:nvPicPr>
-                    <pic:cNvPr descr="figures/clockplot_complete.png" id="57" name="Picture"/>
+                    <pic:cNvPr descr="figures/clockplot_complete.png" id="44" name="Picture"/>
                     <pic:cNvPicPr>
                       <a:picLocks noChangeArrowheads="1" noChangeAspect="1"/>
                     </pic:cNvPicPr>
                   </pic:nvPicPr>
                   <pic:blipFill>
-                    <a:blip r:embed="rId55"/>
+                    <a:blip r:embed="rId42"/>
                     <a:stretch>
                       <a:fillRect/>
                     </a:stretch>
@@ -2113,8 +1007,8 @@
         <w:t xml:space="preserve">Figure 7: Plot of metabolite response to depth shown across three axes using the rank-normalized median value at each depth as the coordinate for that axis. Each molecular feature corresponds to a point in the plot, and their position on the plot describes the shape of their depth profile. Compounds aligning with the 15m axis correspond to compounds with most of their abundance found in the surface ocean; points far to the right side correspond to compounds that are found only at the deep chlorophyll maximum; points found at the bottom of the plot are those compounds that increased more or less linearly with depth.</w:t>
       </w:r>
     </w:p>
-    <w:bookmarkEnd w:id="58"/>
-    <w:bookmarkStart w:id="59" w:name="multivariate-techniques"/>
+    <w:bookmarkEnd w:id="45"/>
+    <w:bookmarkStart w:id="49" w:name="multivariate-techniques"/>
     <w:p>
       <w:pPr>
         <w:pStyle w:val="Heading4"/>
@@ -2128,7 +1022,7 @@
         <w:pStyle w:val="FirstParagraph"/>
       </w:pPr>
       <w:r>
-        <w:t xml:space="preserve">Multivariate statistics also benefit from the reduced FDR when applying the two-parameter model. For the PERMANOVAs, we found that the proportion of variance explained (R</w:t>
+        <w:t xml:space="preserve">Multivariate statistics also benefitted from the reduced FDR when applying the two-parameter model. For the PERMANOVAs, we found that the proportion of variance explained (R</w:t>
       </w:r>
       <m:oMath>
         <m:sSup>
@@ -2701,13 +1595,101 @@
         <w:pStyle w:val="BodyText"/>
       </w:pPr>
       <w:r>
-        <w:t xml:space="preserve">The relative power of identifying only the very best peaks was also illustrated visually with non-metric multidimensional scaling (NMDS) plots (Supp. figure 4). In these common exploratory plots, the features with likelihoods above 50% strongly separated by depth while lower thresholds disguised the true signal and had higher stress values. Performing an NMDS on the manually-identified Good peaks resulted in output nearly indistinguishable from those of the 90% and 50% thresholds, while the 0.1 and 0.01 thresholds looked almost identical to the same analysis performed on all the XCMS features.</w:t>
-      </w:r>
-    </w:p>
-    <w:bookmarkEnd w:id="59"/>
-    <w:bookmarkEnd w:id="60"/>
-    <w:bookmarkEnd w:id="61"/>
-    <w:bookmarkStart w:id="65" w:name="discussion"/>
+        <w:t xml:space="preserve">The relative power of identifying only the very best peaks was also illustrated visually with non-metric multidimensional scaling (NMDS) plots (Figure XX). In these common exploratory plots, the features with likelihoods above 50% strongly separated by depth while lower thresholds disguised the true signal and had higher stress values. Performing an NMDS on the manually-identified Good peaks resulted in output nearly indistinguishable from those of the 90% and 50% thresholds, while the 0.1 and 0.01 thresholds looked almost identical to the same analysis performed on all the XCMS features.</w:t>
+      </w:r>
+    </w:p>
+    <w:p>
+      <w:pPr>
+        <w:pStyle w:val="CaptionedFigure"/>
+      </w:pPr>
+      <w:r>
+        <w:drawing>
+          <wp:inline>
+            <wp:extent cx="5943600" cy="3657600"/>
+            <wp:effectExtent b="0" l="0" r="0" t="0"/>
+            <wp:docPr descr="Figure XX: NMDS plots of metabolite similarity according to sample depth across multiple likelihood thresholds. Triplicate samples are represented by the vertices of the triangles and colored by the depth from which they were sampled (DCM = deep chlorophyll maximum, ~110m). “Only good” refers to those features manually labeled as “Good”. NMDS stress values are reported to 3 significant figures in the upper right of the plot." title="" id="47" name="Picture"/>
+            <a:graphic>
+              <a:graphicData uri="http://schemas.openxmlformats.org/drawingml/2006/picture">
+                <pic:pic>
+                  <pic:nvPicPr>
+                    <pic:cNvPr descr="figures/thresh_NMDS_plots.png" id="48" name="Picture"/>
+                    <pic:cNvPicPr>
+                      <a:picLocks noChangeArrowheads="1" noChangeAspect="1"/>
+                    </pic:cNvPicPr>
+                  </pic:nvPicPr>
+                  <pic:blipFill>
+                    <a:blip r:embed="rId46"/>
+                    <a:stretch>
+                      <a:fillRect/>
+                    </a:stretch>
+                  </pic:blipFill>
+                  <pic:spPr bwMode="auto">
+                    <a:xfrm>
+                      <a:off x="0" y="0"/>
+                      <a:ext cx="5943600" cy="3657600"/>
+                    </a:xfrm>
+                    <a:prstGeom prst="rect">
+                      <a:avLst/>
+                    </a:prstGeom>
+                    <a:noFill/>
+                    <a:ln w="9525">
+                      <a:noFill/>
+                      <a:headEnd/>
+                      <a:tailEnd/>
+                    </a:ln>
+                  </pic:spPr>
+                </pic:pic>
+              </a:graphicData>
+            </a:graphic>
+          </wp:inline>
+        </w:drawing>
+      </w:r>
+    </w:p>
+    <w:p>
+      <w:pPr>
+        <w:pStyle w:val="ImageCaption"/>
+      </w:pPr>
+      <w:r>
+        <w:t xml:space="preserve">Figure XX: NMDS plots of metabolite similarity according to sample depth across multiple likelihood thresholds. Triplicate samples are represented by the vertices of the triangles and colored by the depth from which they were sampled (DCM = deep chlorophyll maximum, ~110m).</w:t>
+      </w:r>
+      <w:r>
+        <w:t xml:space="preserve"> </w:t>
+      </w:r>
+      <w:r>
+        <w:t xml:space="preserve">“</w:t>
+      </w:r>
+      <w:r>
+        <w:t xml:space="preserve">Only good</w:t>
+      </w:r>
+      <w:r>
+        <w:t xml:space="preserve">”</w:t>
+      </w:r>
+      <w:r>
+        <w:t xml:space="preserve"> </w:t>
+      </w:r>
+      <w:r>
+        <w:t xml:space="preserve">refers to those features manually labeled as</w:t>
+      </w:r>
+      <w:r>
+        <w:t xml:space="preserve"> </w:t>
+      </w:r>
+      <w:r>
+        <w:t xml:space="preserve">“</w:t>
+      </w:r>
+      <w:r>
+        <w:t xml:space="preserve">Good</w:t>
+      </w:r>
+      <w:r>
+        <w:t xml:space="preserve">”</w:t>
+      </w:r>
+      <w:r>
+        <w:t xml:space="preserve">. NMDS stress values are reported to 3 significant figures in the upper right of the plot.</w:t>
+      </w:r>
+    </w:p>
+    <w:bookmarkEnd w:id="49"/>
+    <w:bookmarkEnd w:id="50"/>
+    <w:bookmarkEnd w:id="51"/>
+    <w:bookmarkStart w:id="55" w:name="discussion"/>
     <w:p>
       <w:pPr>
         <w:pStyle w:val="Heading2"/>
@@ -2716,7 +1698,7 @@
         <w:t xml:space="preserve">Discussion</w:t>
       </w:r>
     </w:p>
-    <w:bookmarkStart w:id="62" w:name="X7b01f0d3d1e66b9029d90b27a4e2a3a572a52f7"/>
+    <w:bookmarkStart w:id="52" w:name="X7b01f0d3d1e66b9029d90b27a4e2a3a572a52f7"/>
     <w:p>
       <w:pPr>
         <w:pStyle w:val="Heading3"/>
@@ -2905,8 +1887,8 @@
         <w:t xml:space="preserve">Limited to HILIC data at the moment but does seem to perform well across labs</w:t>
       </w:r>
     </w:p>
-    <w:bookmarkEnd w:id="62"/>
-    <w:bookmarkStart w:id="63" w:name="Xd9c25572b8700f4f12b0e6695fe51817ed21e20"/>
+    <w:bookmarkEnd w:id="52"/>
+    <w:bookmarkStart w:id="53" w:name="Xd9c25572b8700f4f12b0e6695fe51817ed21e20"/>
     <w:p>
       <w:pPr>
         <w:pStyle w:val="Heading3"/>
@@ -2987,8 +1969,8 @@
         <w:t xml:space="preserve">Future work: alter chromatography/peakpicking params to maximize # of peaks above 0.9 threshold</w:t>
       </w:r>
     </w:p>
-    <w:bookmarkEnd w:id="63"/>
-    <w:bookmarkStart w:id="64" w:name="Xa1db471568c488e7bdf7509bdb4e6989469b2db"/>
+    <w:bookmarkEnd w:id="53"/>
+    <w:bookmarkStart w:id="54" w:name="Xa1db471568c488e7bdf7509bdb4e6989469b2db"/>
     <w:p>
       <w:pPr>
         <w:pStyle w:val="Heading3"/>
@@ -3105,9 +2087,9 @@
         <w:t xml:space="preserve">Degradation products / bacterial specialties at bottom?</w:t>
       </w:r>
     </w:p>
-    <w:bookmarkEnd w:id="64"/>
-    <w:bookmarkEnd w:id="65"/>
-    <w:bookmarkStart w:id="66" w:name="conclusions"/>
+    <w:bookmarkEnd w:id="54"/>
+    <w:bookmarkEnd w:id="55"/>
+    <w:bookmarkStart w:id="56" w:name="conclusions-1"/>
     <w:p>
       <w:pPr>
         <w:pStyle w:val="Heading2"/>
@@ -3124,34 +2106,255 @@
         <w:t xml:space="preserve">TBD</w:t>
       </w:r>
     </w:p>
-    <w:bookmarkEnd w:id="66"/>
-    <w:bookmarkStart w:id="67" w:name="acknowledgements"/>
+    <w:bookmarkEnd w:id="56"/>
+    <w:bookmarkStart w:id="74" w:name="methods"/>
     <w:p>
       <w:pPr>
         <w:pStyle w:val="Heading2"/>
       </w:pPr>
       <w:r>
-        <w:t xml:space="preserve">Acknowledgements</w:t>
-      </w:r>
-    </w:p>
-    <w:bookmarkEnd w:id="67"/>
-    <w:bookmarkStart w:id="68" w:name="references"/>
-    <w:p>
-      <w:pPr>
-        <w:pStyle w:val="Heading2"/>
-      </w:pPr>
-      <w:r>
-        <w:t xml:space="preserve">References</w:t>
-      </w:r>
-    </w:p>
-    <w:bookmarkEnd w:id="68"/>
-    <w:bookmarkStart w:id="81" w:name="supplement"/>
-    <w:p>
-      <w:pPr>
-        <w:pStyle w:val="Heading2"/>
-      </w:pPr>
-      <w:r>
-        <w:t xml:space="preserve">Supplement</w:t>
+        <w:t xml:space="preserve">Methods</w:t>
+      </w:r>
+    </w:p>
+    <w:bookmarkStart w:id="57" w:name="sample-collection"/>
+    <w:p>
+      <w:pPr>
+        <w:pStyle w:val="Heading3"/>
+      </w:pPr>
+      <w:r>
+        <w:t xml:space="preserve">Sample collection</w:t>
+      </w:r>
+    </w:p>
+    <w:p>
+      <w:pPr>
+        <w:pStyle w:val="FirstParagraph"/>
+      </w:pPr>
+      <w:r>
+        <w:t xml:space="preserve">Environmental samples were collected from the North Pacific Subtropical Gyre near Station ALOHA during two research cruises that targeted strong mesoscale eddy features during June/July 2017 and March/April 2018, traversing an area between 28 °N, 156 °W and 23 °N, 161 °W. An eddy dipole off the coast of Hawaii was detected using sea-level anomaly (SLA) satellite data and targeted for both a transect across the cyclonic and anticyclonic poles of the eddy dipole. The cyclonic pole of the eddy had a maximum negative SLA anomaly of -15 cm in 2017 and -20 cm in 2018, while the anticyclonic center reached +24 cm in 2017 and +21 cm in 2018. The 2017 cruise samples were taken along a transect across the eddy dipole while the 208 cruise targeted only the center of each eddy.</w:t>
+      </w:r>
+    </w:p>
+    <w:p>
+      <w:pPr>
+        <w:pStyle w:val="BodyText"/>
+      </w:pPr>
+      <w:r>
+        <w:t xml:space="preserve">Environmental samples were obtained using the onboard CTD rosette to collect water from 15 meters, the deep chlorophyll maximum (DCM), and 175 meters during the 2017 MESOSCOPE cruise and from 25 meters and the DCM during the 2018 Falkor cruise. The DCM was determined visually from fluorometer data during the CTD downcast and Niskin bottles were tripped during the return trip to the surface. Seawater from each depth was sampled in triplicate by firing one Niskin bottle for each sample. Samples were brought to the surface and decanted into prewashed (3x with DI, 3x with sampled seawater) polycarbonate bottles for filtration. Samples were filtered by peristaltic pump onto 142mm 0.2 µm Durapore filters held by polycarbonate filter holders on a Masterflex tubing line. Pressures were kept as low as possible while still producing a reasonable rate of flow through the filter, approximately 250-500 mL per minute. Samples were then removed from the filter holder using solvent-washed tweezers and placed into pre-combusted aluminum foil packets that were then flash-frozen in liquid nitrogen before being stored at -80 °C until extraction. A methodological blank was also collected by running filtrate through a new filter and then treated identically to the samples.</w:t>
+      </w:r>
+    </w:p>
+    <w:p>
+      <w:pPr>
+        <w:pStyle w:val="BodyText"/>
+      </w:pPr>
+      <w:r>
+        <w:t xml:space="preserve">Culture samples used as the validation sets for this paper were obtained from existing [blah] and have been previously described by</w:t>
+      </w:r>
+      <w:r>
+        <w:t xml:space="preserve"> </w:t>
+      </w:r>
+      <w:r>
+        <w:t xml:space="preserve">[@Bryn]</w:t>
+      </w:r>
+      <w:r>
+        <w:t xml:space="preserve"> </w:t>
+      </w:r>
+      <w:r>
+        <w:t xml:space="preserve">and</w:t>
+      </w:r>
+      <w:r>
+        <w:t xml:space="preserve"> </w:t>
+      </w:r>
+      <w:r>
+        <w:t xml:space="preserve">[@Pttime paper?]</w:t>
+      </w:r>
+      <w:r>
+        <w:t xml:space="preserve">.</w:t>
+      </w:r>
+    </w:p>
+    <w:bookmarkEnd w:id="57"/>
+    <w:bookmarkStart w:id="58" w:name="sample-processing"/>
+    <w:p>
+      <w:pPr>
+        <w:pStyle w:val="Heading3"/>
+      </w:pPr>
+      <w:r>
+        <w:t xml:space="preserve">Sample processing</w:t>
+      </w:r>
+    </w:p>
+    <w:p>
+      <w:pPr>
+        <w:pStyle w:val="FirstParagraph"/>
+      </w:pPr>
+      <w:r>
+        <w:t xml:space="preserve">Extraction of the environmental samples followed a modified Bligh &amp; Dyer approach as detailed in</w:t>
+      </w:r>
+      <w:r>
+        <w:t xml:space="preserve"> </w:t>
+      </w:r>
+      <w:r>
+        <w:t xml:space="preserve">[@BMIS]</w:t>
+      </w:r>
+      <w:r>
+        <w:t xml:space="preserve">. Briefly, filters were added to PTFE centrifuge tubes with a 1:1 mix of 100 µm and 400 µm silica beads, approximately 2mL -20 °C Optima-grade DCM, and approximately 3mL -20 °C 1:1 methanol/water solution (both also Optima-grade). Extraction standards were added during this step. The samples were then bead-beaten three times, followed by triplicate washes with fresh methanol/water mixture. Samples were then dried down under clean nitrogen gas and warmed using a Fisher-Scientific Reacti-Therm module. Dried aqueous fractions were re-dissolved in 380 µL of Optima-grade water and amended with 20 µL isotope-labeled injection standards. Additional internal standards were added at this point to measure the variability introduced by chromatography and ionization, and the reconstituted fraction was syringe-filtered to remove any potential clogging material. This aqueous fraction was then aliquoted into an HPLC vial for injection on the HILIC column and diluted 1:1 with Optima-grade water. A pooled sample was created by combining 20 µL of each sample into the same HPLC vial, and a 1:1 dilution with water half-strength sample was aliquot from that to assess matrix effects and obscuring variation</w:t>
+      </w:r>
+      <w:r>
+        <w:t xml:space="preserve"> </w:t>
+      </w:r>
+      <w:r>
+        <w:t xml:space="preserve">[@BMIS]</w:t>
+      </w:r>
+      <w:r>
+        <w:t xml:space="preserve">. Also run alongside the environmental samples were two mixes of authentic standards in water and in an aliquot of the pooled sample at a variety of concentrations for quality control, annotation, and absolute concentration calculations. HPLC vials containing the samples were frozen at -80 °C until thawing shortly before injection.</w:t>
+      </w:r>
+    </w:p>
+    <w:p>
+      <w:pPr>
+        <w:pStyle w:val="BodyText"/>
+      </w:pPr>
+      <w:r>
+        <w:t xml:space="preserve">The CultureData samples were re-run from the frozen aliquots for this paper. The Pttime sample processing is documented [on MW? in their paper?].</w:t>
+      </w:r>
+    </w:p>
+    <w:bookmarkEnd w:id="58"/>
+    <w:bookmarkStart w:id="59" w:name="lc-conditions"/>
+    <w:p>
+      <w:pPr>
+        <w:pStyle w:val="Heading3"/>
+      </w:pPr>
+      <w:r>
+        <w:t xml:space="preserve">LC conditions</w:t>
+      </w:r>
+    </w:p>
+    <w:p>
+      <w:pPr>
+        <w:pStyle w:val="FirstParagraph"/>
+      </w:pPr>
+      <w:r>
+        <w:t xml:space="preserve">For the MESOSCOPE, Falkor, and CultureData samples a SeQuant ZIC-pHILIC column (5 um particle size, 2.1 mm x 150 mm, from Millipore) was used with 10 mM ammonium carbonate in 85:15 acetonitrile to water (Solvent A) and 10 mM ammonium carbonate in 85:15 water to acetonitrile (Solvent B) at a flow rate of 0.15 mL/min. The column was held at 100% A for 2 minutes, ramped to 64% B over 18 minutes, ramped to 100% B over 1 minute, held at 100% B for 5 minutes, and equilibrated at 100% A for 25 minutes (50 minutes total). The column was maintained at 30 °C. The injection volume was 2 µL for samples and standard mixes. When starting a batch, the column was equilibrated at the starting conditions for at least 30 minutes. To improve the performance of the HILIC column, we maintained the same injection volume, kept the instrument running water blanks between samples as necessary, and injected standards in a representative matrix (the pooled sample) in addition to standards in water. After each batch, the column was flushed with 10 mM ammonium carbonate in 85:15 water to acetonitrile for 20 to 30 minutes. LC conditions for the Pttime samples are documented [on MW? in their paper?].</w:t>
+      </w:r>
+    </w:p>
+    <w:bookmarkEnd w:id="59"/>
+    <w:bookmarkStart w:id="60" w:name="ms-conditions"/>
+    <w:p>
+      <w:pPr>
+        <w:pStyle w:val="Heading3"/>
+      </w:pPr>
+      <w:r>
+        <w:t xml:space="preserve">MS conditions</w:t>
+      </w:r>
+    </w:p>
+    <w:p>
+      <w:pPr>
+        <w:pStyle w:val="FirstParagraph"/>
+      </w:pPr>
+      <w:r>
+        <w:t xml:space="preserve">Environmental metabolomic data was collected on a Thermo Q Exactive HF hybrid Orbitrap (QE) mass spectrometer. The capillary and auxiliary gas heater temperatures were maintained at 320°C and 100°C, respectively. The S-lens RF level was kept at 65, the H-ESI voltage was set to 3.3 kV and sheath gas, auxiliary gas, and sweep gas flow rates were set at 16, 3, and 1, respectively. Polarity switching was used with a scan range of 60 to 900 m/z and a resolution of 60,000. Calibration was performed every 3-4 days at a target mass of 200 m/z. DDA data was collected from the pooled samples for high-confidence annotation of knowns and unknowns. All files were then converted to an open-source mzML format and centroided via Proteowizard’s msConvert tool. For the Pttime samples, files were pulled directly from Metabolomics Workbench via Project ID [blah] and used in their existing mzXML format.</w:t>
+      </w:r>
+    </w:p>
+    <w:bookmarkEnd w:id="60"/>
+    <w:bookmarkStart w:id="61" w:name="X04d1b76933e7d6b8e19cc9196e7707de61d0607"/>
+    <w:p>
+      <w:pPr>
+        <w:pStyle w:val="Heading3"/>
+      </w:pPr>
+      <w:r>
+        <w:t xml:space="preserve">Peakpicking, alignment, and grouping with XCMS</w:t>
+      </w:r>
+    </w:p>
+    <w:p>
+      <w:pPr>
+        <w:pStyle w:val="FirstParagraph"/>
+      </w:pPr>
+      <w:r>
+        <w:t xml:space="preserve">The R package XCMS was used to perform peakpicking, retention time correction, and peak correspondence. Files were loaded and run separately for each dataset (Falkor, MESOSCOPE, CultureData, and Pttime) using the new</w:t>
+      </w:r>
+      <w:r>
+        <w:t xml:space="preserve"> </w:t>
+      </w:r>
+      <w:r>
+        <w:t xml:space="preserve">“</w:t>
+      </w:r>
+      <w:r>
+        <w:t xml:space="preserve">OnDiskMSnExp</w:t>
+      </w:r>
+      <w:r>
+        <w:t xml:space="preserve">”</w:t>
+      </w:r>
+      <w:r>
+        <w:t xml:space="preserve"> </w:t>
+      </w:r>
+      <w:r>
+        <w:t xml:space="preserve">infrastructure. Default parameters for the CentWave peakpicking algorithm were used except for: ppm, which was set to 5; peakwidth, which was widened to 20-80 seconds; prefilter, for which the intensity threshold was raised to</w:t>
+      </w:r>
+      <w:r>
+        <w:t xml:space="preserve"> </w:t>
+      </w:r>
+      <m:oMath>
+        <m:sSup>
+          <m:e>
+            <m:r>
+              <m:t>10</m:t>
+            </m:r>
+          </m:e>
+          <m:sup>
+            <m:r>
+              <m:t>6</m:t>
+            </m:r>
+          </m:sup>
+        </m:sSup>
+      </m:oMath>
+      <w:r>
+        <w:t xml:space="preserve">; and integrate, which was set to 2 instead of 1. snthresh was set to zero because there are known issues with background estimation in this algorithm</w:t>
+      </w:r>
+      <w:r>
+        <w:t xml:space="preserve"> </w:t>
+      </w:r>
+      <w:r>
+        <w:t xml:space="preserve">[@myers2017]</w:t>
+      </w:r>
+      <w:r>
+        <w:t xml:space="preserve">, and both verboseColumns and the extendLengthMSW parameter were set to TRUE. For retention time correction, the Obiwarp method was used except for the CultureData dataset, which was visually inspected and determined not to require correction. For the Obiwarp algorithm, the binsize was reduced to 0.1 but all other parameters were left at their defaults or equivalents.</w:t>
+      </w:r>
+    </w:p>
+    <w:p>
+      <w:pPr>
+        <w:pStyle w:val="BodyText"/>
+      </w:pPr>
+      <w:r>
+        <w:t xml:space="preserve">Peak grouping was performed on the two environmental datasets and the Pttime data with a bandwidth of 12, a minFraction of 0.1, binSize of 0.001, and minSamples of 2 but otherwise default arguments. CultureData’s minFraction was raised to 0.4 but was otherwise identical. Sample groups were constructed to consist of the biological replicates for all datasets. After peak grouping, peak filling was performed using the fillChromPeaks function with the ppm parameter set to 2.5. Finally, mass features with a retention time less than 30 seconds or larger than 20 minutes were removed to avoid interference from the initial and final solvent washes. [Check this with Laura]</w:t>
+      </w:r>
+    </w:p>
+    <w:bookmarkEnd w:id="61"/>
+    <w:bookmarkStart w:id="65" w:name="manual-inspection-and-classification"/>
+    <w:p>
+      <w:pPr>
+        <w:pStyle w:val="Heading3"/>
+      </w:pPr>
+      <w:r>
+        <w:t xml:space="preserve">Manual inspection and classification</w:t>
+      </w:r>
+    </w:p>
+    <w:p>
+      <w:pPr>
+        <w:pStyle w:val="FirstParagraph"/>
+      </w:pPr>
+      <w:r>
+        <w:t xml:space="preserve">After the full XCMS workflow was completed, the molecular features were visually inspected by a single qualified MS expert. For the Falkor and MESOSCOPE datasets, every molecular feature was inspected, while only those features with a predicted probability of 0.9 or higher according to the two-parameter model produced below were for the CultureData and Pttime datasets. Inspection consisted of plotting the raw intensity values against the corrected retention-time values for all data points within the</w:t>
+      </w:r>
+      <w:r>
+        <w:t xml:space="preserve"> </w:t>
+      </w:r>
+      <w:r>
+        <w:rPr>
+          <w:iCs/>
+          <w:i/>
+        </w:rPr>
+        <w:t xml:space="preserve">m/z</w:t>
+      </w:r>
+      <w:r>
+        <w:t xml:space="preserve"> </w:t>
+      </w:r>
+      <w:r>
+        <w:t xml:space="preserve">x RT bounding box determined by the most extreme values for the given feature. For this step, we decided to plot the entire feature across all files simultaneously rather than viewing each sample individually to both accelerate labelling and to more accurately represent what MS experts typically do when assessing the quality of a given peak. [Fig 1.] We also decided to ignore missing values and linearly interpolate between known data points rather than filling with zeroes. These EICs were then shown to an MS expert for classification into one of 4 categories: Good, Bad, Ambiguous, or Stans only if the peak appeared to only show up in the standards. A few randomly-chosen features from the manually-assigned Good and Bad classifications are shown in [Fig. 1].</w:t>
       </w:r>
     </w:p>
     <w:p>
@@ -3161,20 +2364,967 @@
       <w:r>
         <w:drawing>
           <wp:inline>
-            <wp:extent cx="5943600" cy="8229600"/>
+            <wp:extent cx="5943600" cy="2743199"/>
             <wp:effectExtent b="0" l="0" r="0" t="0"/>
-            <wp:docPr descr="Supplemental figure 1: Model parameter estimates for each of the metrics in the full model, additionally broken down by their inclusion in the two-parameter (raw_data) and XCMS-exclusively models. Colors correspond to the dataset used to train the logistic regression model, with “both” indicating a combined model using all manually-labeled features across both datasets. &lt;Explanations of the actual facet names forthcoming.&gt;" title="" id="70" name="Picture"/>
+            <wp:docPr descr="Figure 1: Randomly selected ion chromatograms from both “Good” (top row) and “Bad” (bottom row) manual classifications, colored by the depth from which the biological sample was taken. DCM = deep chlorophyll maximum, approximately 110 meters." title="" id="63" name="Picture"/>
             <a:graphic>
               <a:graphicData uri="http://schemas.openxmlformats.org/drawingml/2006/picture">
                 <pic:pic>
                   <pic:nvPicPr>
-                    <pic:cNvPr descr="supplement/suppfig_model_param_estimates.png" id="71" name="Picture"/>
+                    <pic:cNvPr descr="figures/somegood_somebad_depthcolor_chroms.png" id="64" name="Picture"/>
                     <pic:cNvPicPr>
                       <a:picLocks noChangeArrowheads="1" noChangeAspect="1"/>
                     </pic:cNvPicPr>
                   </pic:nvPicPr>
                   <pic:blipFill>
-                    <a:blip r:embed="rId69"/>
+                    <a:blip r:embed="rId62"/>
+                    <a:stretch>
+                      <a:fillRect/>
+                    </a:stretch>
+                  </pic:blipFill>
+                  <pic:spPr bwMode="auto">
+                    <a:xfrm>
+                      <a:off x="0" y="0"/>
+                      <a:ext cx="5943600" cy="2743199"/>
+                    </a:xfrm>
+                    <a:prstGeom prst="rect">
+                      <a:avLst/>
+                    </a:prstGeom>
+                    <a:noFill/>
+                    <a:ln w="9525">
+                      <a:noFill/>
+                      <a:headEnd/>
+                      <a:tailEnd/>
+                    </a:ln>
+                  </pic:spPr>
+                </pic:pic>
+              </a:graphicData>
+            </a:graphic>
+          </wp:inline>
+        </w:drawing>
+      </w:r>
+    </w:p>
+    <w:p>
+      <w:pPr>
+        <w:pStyle w:val="ImageCaption"/>
+      </w:pPr>
+      <w:r>
+        <w:t xml:space="preserve">Figure 1: Randomly selected ion chromatograms from both</w:t>
+      </w:r>
+      <w:r>
+        <w:t xml:space="preserve"> </w:t>
+      </w:r>
+      <w:r>
+        <w:t xml:space="preserve">“</w:t>
+      </w:r>
+      <w:r>
+        <w:t xml:space="preserve">Good</w:t>
+      </w:r>
+      <w:r>
+        <w:t xml:space="preserve">”</w:t>
+      </w:r>
+      <w:r>
+        <w:t xml:space="preserve"> </w:t>
+      </w:r>
+      <w:r>
+        <w:t xml:space="preserve">(top row) and</w:t>
+      </w:r>
+      <w:r>
+        <w:t xml:space="preserve"> </w:t>
+      </w:r>
+      <w:r>
+        <w:t xml:space="preserve">“</w:t>
+      </w:r>
+      <w:r>
+        <w:t xml:space="preserve">Bad</w:t>
+      </w:r>
+      <w:r>
+        <w:t xml:space="preserve">”</w:t>
+      </w:r>
+      <w:r>
+        <w:t xml:space="preserve"> </w:t>
+      </w:r>
+      <w:r>
+        <w:t xml:space="preserve">(bottom row) manual classifications, colored by the depth from which the biological sample was taken. DCM = deep chlorophyll maximum, approximately 110 meters.</w:t>
+      </w:r>
+    </w:p>
+    <w:bookmarkEnd w:id="65"/>
+    <w:bookmarkStart w:id="69" w:name="X863b367709584fb1f97ae3b658caca05ebd1e92"/>
+    <w:p>
+      <w:pPr>
+        <w:pStyle w:val="Heading3"/>
+      </w:pPr>
+      <w:r>
+        <w:t xml:space="preserve">Peak feature extraction and metric calculation</w:t>
+      </w:r>
+    </w:p>
+    <w:p>
+      <w:pPr>
+        <w:pStyle w:val="FirstParagraph"/>
+      </w:pPr>
+      <w:r>
+        <w:t xml:space="preserve">Our process of feature engineering was divided into three categories of features: those that could be calculated using a single peak trace, those that required access to the entire file, and those that could only be calculated across multiple files. [Rewrite without the</w:t>
+      </w:r>
+      <w:r>
+        <w:t xml:space="preserve"> </w:t>
+      </w:r>
+      <w:r>
+        <w:t xml:space="preserve">“</w:t>
+      </w:r>
+      <w:r>
+        <w:t xml:space="preserve">three categories</w:t>
+      </w:r>
+      <w:r>
+        <w:t xml:space="preserve">”</w:t>
+      </w:r>
+      <w:r>
+        <w:t xml:space="preserve"> </w:t>
+      </w:r>
+      <w:r>
+        <w:t xml:space="preserve">business ugh] For metrics belonging to the first two categories, summary statistics were used (mean/median, standard deviation) to create a single consensus value for the mass feature as a whole. Missing values were ignored during these summary statistic calculations by setting na.rm=TRUE. Distributions were visually inspected and highly abnormal metrics were transformed using log-scaling if necessary. Using a pairs plot, highly correlated (above a Pearson’s r ~ .9) had one of the correlated metrics removed.</w:t>
+      </w:r>
+    </w:p>
+    <w:p>
+      <w:pPr>
+        <w:pStyle w:val="BodyText"/>
+      </w:pPr>
+      <w:r>
+        <w:t xml:space="preserve">The first category consisted largely of information produced directly by XCMS: the very typical</w:t>
+      </w:r>
+      <w:r>
+        <w:t xml:space="preserve"> </w:t>
+      </w:r>
+      <w:r>
+        <w:rPr>
+          <w:iCs/>
+          <w:i/>
+        </w:rPr>
+        <w:t xml:space="preserve">m/z</w:t>
+      </w:r>
+      <w:r>
+        <w:t xml:space="preserve"> </w:t>
+      </w:r>
+      <w:r>
+        <w:t xml:space="preserve">ratios, retention times, peak widths, and integrated areas as well as the less common and poorly-documented sn, f, scale, and lmin parameters. Although we requested additional parameters from XCMS with the verboseColumns = TRUE argument, all of the values returned were NAs and could not be used in the model building so were dropped. The total number of peaks found was calculated as the number of peaks divided by the total number of files, and the total number of files in which a peak was initially detected was calculated by subtracting the number of NAs in the peak baseline estimate (which is NA if the peak was filled in) from the total number of files and then dividing by the number of files to normalize across datasets. This calculation were performed for the Falkor, MESOSCOPE, and CultureData datasets to estimate the proportion of sample and standard files in which a given peak was found, but could not be supplied for the Pttime dataset because no standard files were available. The sn metric contained a large number of zero values to begin with that then became negative infinities when log-scaled, so we replaced those values with zeroes and functionally equated an sn of 0 with an sn of 1.</w:t>
+      </w:r>
+    </w:p>
+    <w:p>
+      <w:pPr>
+        <w:pStyle w:val="BodyText"/>
+      </w:pPr>
+      <w:r>
+        <w:t xml:space="preserve">We also calculated several metrics from the raw mz/rt/int values. Using the R package RaMS we extracted the data points falling within each individual peak’s mz and retention time bounding box (values between the XCMS-reported min and max) separately for each file. The data points were then linearly scaled to fall within the 0-1 range by subtracting the minimum RT and dividing by the maximum RT, then each scaled RT was fit to a beta distribution with α values of 2.5, 3, 4, and 5, and a fixed β value of 5. This approach allowed us to approximate a bell curve with increasing degrees of right-skewness and the beta distribution was chosen because it is constrained between 0 and 1 and simple and speedy to generate in R. For each α value, Pearson’s correlation coefficient was calculated between the beta distribution and the raw data, with the highest value returned as a metric for how peak-shaped the data were [Fig. 2]. The beta distribution with the highest</w:t>
+      </w:r>
+      <w:r>
+        <w:t xml:space="preserve"> </w:t>
+      </w:r>
+      <w:r>
+        <w:rPr>
+          <w:iCs/>
+          <w:i/>
+        </w:rPr>
+        <w:t xml:space="preserve">r</w:t>
+      </w:r>
+      <w:r>
+        <w:t xml:space="preserve"> </w:t>
+      </w:r>
+      <w:r>
+        <w:t xml:space="preserve">was also then used to estimate the noise level within the peak by also scaling both the beta distribution densities and the raw data intensity values as described above, then subtracting the scaled beta distribution from the scaled intensity values, producing the residuals of the fit [Fig. 2]. The signal-to-noise ratio (SNR) was calculated by dividing the maximum original peak height by the standard deviation of the residuals multiplied by the maximum height of the original peak. This method of SNR calculation allowed us to rapidly estimate the noise within the peak itself rather than relying on background estimation using data points outside the peak, which may not exist or may be influenced by additional molecular signals.</w:t>
+      </w:r>
+      <w:r>
+        <w:t xml:space="preserve"> </w:t>
+      </w:r>
+      <w:r>
+        <w:t xml:space="preserve">[@myers?]</w:t>
+      </w:r>
+      <w:r>
+        <w:t xml:space="preserve"> </w:t>
+      </w:r>
+      <w:r>
+        <w:t xml:space="preserve">If there were fewer than 5 data points, a missing value was returned and dropped in subsequent summary calculations. Accessing the raw data values also allowed us to calculate the proportion of</w:t>
+      </w:r>
+      <w:r>
+        <w:t xml:space="preserve"> </w:t>
+      </w:r>
+      <w:r>
+        <w:t xml:space="preserve">“</w:t>
+      </w:r>
+      <w:r>
+        <w:t xml:space="preserve">missed</w:t>
+      </w:r>
+      <w:r>
+        <w:t xml:space="preserve">”</w:t>
+      </w:r>
+      <w:r>
+        <w:t xml:space="preserve"> </w:t>
+      </w:r>
+      <w:r>
+        <w:t xml:space="preserve">scans in a peak for which a retention time exists at other masses in the same sample but for which no data was produced at the selected</w:t>
+      </w:r>
+      <w:r>
+        <w:t xml:space="preserve"> </w:t>
+      </w:r>
+      <w:r>
+        <w:rPr>
+          <w:iCs/>
+          <w:i/>
+        </w:rPr>
+        <w:t xml:space="preserve">m/z</w:t>
+      </w:r>
+      <w:r>
+        <w:t xml:space="preserve"> </w:t>
+      </w:r>
+      <w:r>
+        <w:t xml:space="preserve">ratio.</w:t>
+      </w:r>
+    </w:p>
+    <w:p>
+      <w:pPr>
+        <w:pStyle w:val="CaptionedFigure"/>
+      </w:pPr>
+      <w:r>
+        <w:drawing>
+          <wp:inline>
+            <wp:extent cx="5943600" cy="3657600"/>
+            <wp:effectExtent b="0" l="0" r="0" t="0"/>
+            <wp:docPr descr="Figure 2: Method used to calculate the metrics for the two-parameter model from the raw data via comparison to an idealized pseudo-Gaussian peak for both manually identified “Good” and “Bad” peaks. Normalization was performed by linearly scaling the raw values into the 0-1 range by subtracting the minimum value and dividing by the maximum. Peak shape similarity was measured with Pearson’s correlation coefficient and the noise level is estimated as the standard deviation of the residuals after the raw data is subtracted from the idealized peak." title="" id="67" name="Picture"/>
+            <a:graphic>
+              <a:graphicData uri="http://schemas.openxmlformats.org/drawingml/2006/picture">
+                <pic:pic>
+                  <pic:nvPicPr>
+                    <pic:cNvPr descr="figures/peakmetrics_singlechrom.png" id="68" name="Picture"/>
+                    <pic:cNvPicPr>
+                      <a:picLocks noChangeArrowheads="1" noChangeAspect="1"/>
+                    </pic:cNvPicPr>
+                  </pic:nvPicPr>
+                  <pic:blipFill>
+                    <a:blip r:embed="rId66"/>
+                    <a:stretch>
+                      <a:fillRect/>
+                    </a:stretch>
+                  </pic:blipFill>
+                  <pic:spPr bwMode="auto">
+                    <a:xfrm>
+                      <a:off x="0" y="0"/>
+                      <a:ext cx="5943600" cy="3657600"/>
+                    </a:xfrm>
+                    <a:prstGeom prst="rect">
+                      <a:avLst/>
+                    </a:prstGeom>
+                    <a:noFill/>
+                    <a:ln w="9525">
+                      <a:noFill/>
+                      <a:headEnd/>
+                      <a:tailEnd/>
+                    </a:ln>
+                  </pic:spPr>
+                </pic:pic>
+              </a:graphicData>
+            </a:graphic>
+          </wp:inline>
+        </w:drawing>
+      </w:r>
+    </w:p>
+    <w:p>
+      <w:pPr>
+        <w:pStyle w:val="ImageCaption"/>
+      </w:pPr>
+      <w:r>
+        <w:t xml:space="preserve">Figure 2: Method used to calculate the metrics for the two-parameter model from the raw data via comparison to an idealized pseudo-Gaussian peak for both manually identified</w:t>
+      </w:r>
+      <w:r>
+        <w:t xml:space="preserve"> </w:t>
+      </w:r>
+      <w:r>
+        <w:t xml:space="preserve">“</w:t>
+      </w:r>
+      <w:r>
+        <w:t xml:space="preserve">Good</w:t>
+      </w:r>
+      <w:r>
+        <w:t xml:space="preserve">”</w:t>
+      </w:r>
+      <w:r>
+        <w:t xml:space="preserve"> </w:t>
+      </w:r>
+      <w:r>
+        <w:t xml:space="preserve">and</w:t>
+      </w:r>
+      <w:r>
+        <w:t xml:space="preserve"> </w:t>
+      </w:r>
+      <w:r>
+        <w:t xml:space="preserve">“</w:t>
+      </w:r>
+      <w:r>
+        <w:t xml:space="preserve">Bad</w:t>
+      </w:r>
+      <w:r>
+        <w:t xml:space="preserve">”</w:t>
+      </w:r>
+      <w:r>
+        <w:t xml:space="preserve"> </w:t>
+      </w:r>
+      <w:r>
+        <w:t xml:space="preserve">peaks. Normalization was performed by linearly scaling the raw values into the 0-1 range by subtracting the minimum value and dividing by the maximum. Peak shape similarity was measured with Pearson’s correlation coefficient and the noise level is estimated as the standard deviation of the residuals after the raw data is subtracted from the idealized peak.</w:t>
+      </w:r>
+    </w:p>
+    <w:p>
+      <w:pPr>
+        <w:pStyle w:val="BodyText"/>
+      </w:pPr>
+      <w:r>
+        <w:t xml:space="preserve">We additionally estimated the existence of a</w:t>
+      </w:r>
+      <w:r>
+        <w:t xml:space="preserve"> </w:t>
+      </w:r>
+      <m:oMath>
+        <m:sSup>
+          <m:e>
+            <m:r>
+              <m:t>​</m:t>
+            </m:r>
+          </m:e>
+          <m:sup>
+            <m:r>
+              <m:t>13</m:t>
+            </m:r>
+          </m:sup>
+        </m:sSup>
+      </m:oMath>
+      <w:r>
+        <w:t xml:space="preserve">C isotope using a similar method to extract the raw mz/rt/int values within the peak bounding box, then searched the same RT values at an</w:t>
+      </w:r>
+      <w:r>
+        <w:t xml:space="preserve"> </w:t>
+      </w:r>
+      <w:r>
+        <w:rPr>
+          <w:iCs/>
+          <w:i/>
+        </w:rPr>
+        <w:t xml:space="preserve">m/z</w:t>
+      </w:r>
+      <w:r>
+        <w:t xml:space="preserve"> </w:t>
+      </w:r>
+      <w:r>
+        <w:t xml:space="preserve">delta of +1.003355. In places where more than 5 data points existed at both the original mass and the</w:t>
+      </w:r>
+      <w:r>
+        <w:t xml:space="preserve"> </w:t>
+      </w:r>
+      <m:oMath>
+        <m:sSup>
+          <m:e>
+            <m:r>
+              <m:t>​</m:t>
+            </m:r>
+          </m:e>
+          <m:sup>
+            <m:r>
+              <m:t>13</m:t>
+            </m:r>
+          </m:sup>
+        </m:sSup>
+      </m:oMath>
+      <w:r>
+        <w:t xml:space="preserve">C mass, we again used Pearson’s correlation coefficient to estimate the similarity between the two mass traces and used a trapezoidal Riemann sum to estimate the area of the original and isotope peaks. The overall feature isotope shape similarity was calculated by taking the median of the correlation coefficients. We also calculated the correlation coefficient of the ratio of the</w:t>
+      </w:r>
+      <w:r>
+        <w:t xml:space="preserve"> </w:t>
+      </w:r>
+      <m:oMath>
+        <m:f>
+          <m:fPr>
+            <m:type m:val="bar"/>
+          </m:fPr>
+          <m:num>
+            <m:sSup>
+              <m:e>
+                <m:r>
+                  <m:t>​</m:t>
+                </m:r>
+              </m:e>
+              <m:sup>
+                <m:r>
+                  <m:t>13</m:t>
+                </m:r>
+              </m:sup>
+            </m:sSup>
+            <m:r>
+              <m:t>C</m:t>
+            </m:r>
+          </m:num>
+          <m:den>
+            <m:sSup>
+              <m:e>
+                <m:r>
+                  <m:t>​</m:t>
+                </m:r>
+              </m:e>
+              <m:sup>
+                <m:r>
+                  <m:t>12</m:t>
+                </m:r>
+              </m:sup>
+            </m:sSup>
+            <m:r>
+              <m:t>C</m:t>
+            </m:r>
+          </m:den>
+        </m:f>
+      </m:oMath>
+      <w:r>
+        <w:t xml:space="preserve"> </w:t>
+      </w:r>
+      <w:r>
+        <w:t xml:space="preserve">across multiple files, expecting that a true isotope would have a fixed</w:t>
+      </w:r>
+      <w:r>
+        <w:t xml:space="preserve"> </w:t>
+      </w:r>
+      <m:oMath>
+        <m:f>
+          <m:fPr>
+            <m:type m:val="bar"/>
+          </m:fPr>
+          <m:num>
+            <m:sSup>
+              <m:e>
+                <m:r>
+                  <m:t>​</m:t>
+                </m:r>
+              </m:e>
+              <m:sup>
+                <m:r>
+                  <m:t>13</m:t>
+                </m:r>
+              </m:sup>
+            </m:sSup>
+            <m:r>
+              <m:t>C</m:t>
+            </m:r>
+          </m:num>
+          <m:den>
+            <m:sSup>
+              <m:e>
+                <m:r>
+                  <m:t>​</m:t>
+                </m:r>
+              </m:e>
+              <m:sup>
+                <m:r>
+                  <m:t>12</m:t>
+                </m:r>
+              </m:sup>
+            </m:sSup>
+            <m:r>
+              <m:t>C</m:t>
+            </m:r>
+          </m:den>
+        </m:f>
+      </m:oMath>
+      <w:r>
+        <w:t xml:space="preserve"> </w:t>
+      </w:r>
+      <w:r>
+        <w:t xml:space="preserve">ratio. Both the isotope shape similarity and the isotope area correlation were used as metrics in the downstream analysis. Peaks for which no isotope signal was detected or had too few scans to calculate the above metrics were imputed with NA values that were again dropped in the calculation of summary statistics.</w:t>
+      </w:r>
+    </w:p>
+    <w:p>
+      <w:pPr>
+        <w:pStyle w:val="BodyText"/>
+      </w:pPr>
+      <w:r>
+        <w:t xml:space="preserve">Finally, we calculated several metrics using a design-of-experiments (DoE) approach for the Falkor and MESOSCOPE datasets which were expected to have a large difference in metabolite composition between those samples collected at the surface (15-25 meters) and those collected deeper in the water column. We used ANOVAs to compare the integrated peak area with depth and extracted the p-values of each test, which became an additional potential peak quality metric. We also calculated the difference between the mean sample area and the mean blank area and the difference between the mean sample area and the mean area of the standards which also became metrics. When there were too many missing values to perform the ANOVA or sample averages, we replaced the calculated statistic with a value a single order of magnitude outside the most extreme value.</w:t>
+      </w:r>
+    </w:p>
+    <w:bookmarkEnd w:id="69"/>
+    <w:bookmarkStart w:id="70" w:name="regressions-and-model-development"/>
+    <w:p>
+      <w:pPr>
+        <w:pStyle w:val="Heading3"/>
+      </w:pPr>
+      <w:r>
+        <w:t xml:space="preserve">Regressions and model development</w:t>
+      </w:r>
+    </w:p>
+    <w:p>
+      <w:pPr>
+        <w:pStyle w:val="FirstParagraph"/>
+      </w:pPr>
+      <w:r>
+        <w:t xml:space="preserve">We used three different multiple logistic regression models to predict the likelihood of each MF being categorized as</w:t>
+      </w:r>
+      <w:r>
+        <w:t xml:space="preserve"> </w:t>
+      </w:r>
+      <w:r>
+        <w:t xml:space="preserve">“</w:t>
+      </w:r>
+      <w:r>
+        <w:t xml:space="preserve">Good</w:t>
+      </w:r>
+      <w:r>
+        <w:t xml:space="preserve">”</w:t>
+      </w:r>
+      <w:r>
+        <w:t xml:space="preserve">. The first model included all metrics calculated as described above in Methods, the second contained only those parameters immediately available from the XCMS output without revisiting the raw data (the four core peak metrics</w:t>
+      </w:r>
+      <w:r>
+        <w:t xml:space="preserve"> </w:t>
+      </w:r>
+      <w:r>
+        <w:rPr>
+          <w:iCs/>
+          <w:i/>
+        </w:rPr>
+        <w:t xml:space="preserve">m/z</w:t>
+      </w:r>
+      <w:r>
+        <w:t xml:space="preserve">, RT, peak width, area and their standard deviations plus the mysterious lmin, f, and scale values as well as the fraction of peaks, samples, and standards found), and the final model was a simple two-parameter model using only the peak shape and novel SNR metrics.</w:t>
+      </w:r>
+    </w:p>
+    <w:p>
+      <w:pPr>
+        <w:pStyle w:val="BodyText"/>
+      </w:pPr>
+      <w:r>
+        <w:t xml:space="preserve">In each case, we categorized each molecular feature as a true positive (TP) if it was predicted to be Good and was manually classified as Good, a true negative if both predicted and classifed as Bad, a false positive if predicted to be Good but manually classified as Bad, and a false negative if predicted to be Bad but was in fact manually classified as Good. This allowed us to additionally define two useful measures of success, the traditionally-defined false discovery rate (FDR, defined as 1-precision or the number of false positives divided by the total number of predicted positives) and the percentage of good peaks found (GPF, also known as the recall or sensitivity and defined as the number of true positives divided by the total number of positive predictions).</w:t>
+      </w:r>
+    </w:p>
+    <w:p>
+      <w:pPr>
+        <w:pStyle w:val="BodyText"/>
+      </w:pPr>
+      <w:r>
+        <w:t xml:space="preserve">To further explore questions of model stability and the potential for overfitting, we compared the predictions from a Falkor-trained model to a MESOSCOPE-trained model. This comparison was done in both the raw probability space as well as a rank-ordered space to test whether the most extreme likelihood (i.e. very best and very worst) peaks were consistently found to be most extreme independently of the actual likelihood predicted. For the raw probability space we compared the predictions using Pearson’s correlation coefficient, while Spearman’s rank-ordered coefficient was used for the ranked space. We also looked at the estimates produced by these two models and compared them with the combined model trained on both datasets combined to assess the model stability directly.</w:t>
+      </w:r>
+    </w:p>
+    <w:p>
+      <w:pPr>
+        <w:pStyle w:val="BodyText"/>
+      </w:pPr>
+      <w:r>
+        <w:t xml:space="preserve">We also tested the robustness of the model under a smaller training set, emulating a situation in which only a fraction of the data was available or only a portion of the mass features had been labeled. This allowed us to test the required sample size for the different models, with a larger sample size presumably required for the models with more parameters. Because no parameter was present in all 3 models, we looked at the top 2 most significant parameters from each model: average</w:t>
+      </w:r>
+      <w:r>
+        <w:t xml:space="preserve"> </w:t>
+      </w:r>
+      <w:r>
+        <w:rPr>
+          <w:iCs/>
+          <w:i/>
+        </w:rPr>
+        <w:t xml:space="preserve">m/z</w:t>
+      </w:r>
+      <w:r>
+        <w:t xml:space="preserve"> </w:t>
+      </w:r>
+      <w:r>
+        <w:t xml:space="preserve">and peak shape for the full model, average peakwidth and the standard deviation in retention time for the XCMS model, and peak shape and SNR for the two-parameter model.</w:t>
+      </w:r>
+    </w:p>
+    <w:p>
+      <w:pPr>
+        <w:pStyle w:val="BodyText"/>
+      </w:pPr>
+      <w:r>
+        <w:t xml:space="preserve">We also tested whether the performance could be improved with elastic net regression or random forest models. These models handle correlated variables better than ordinary least squares regression, so we also included several additional implementations of the peak shape and novel SNR parameters when summarizing across multiple files, using a max and a median of the top-three best values rather than just the overall median as well as a log-transformed version of the median peak shape calculated as</w:t>
+      </w:r>
+      <w:r>
+        <w:t xml:space="preserve"> </w:t>
+      </w:r>
+      <m:oMath>
+        <m:r>
+          <m:t>m</m:t>
+        </m:r>
+        <m:r>
+          <m:t>e</m:t>
+        </m:r>
+        <m:r>
+          <m:t>d</m:t>
+        </m:r>
+        <m:r>
+          <m:t>i</m:t>
+        </m:r>
+        <m:r>
+          <m:t>a</m:t>
+        </m:r>
+        <m:r>
+          <m:t>n</m:t>
+        </m:r>
+        <m:d>
+          <m:dPr>
+            <m:begChr m:val="("/>
+            <m:endChr m:val=")"/>
+            <m:sepChr m:val=""/>
+            <m:grow/>
+          </m:dPr>
+          <m:e>
+            <m:r>
+              <m:t>l</m:t>
+            </m:r>
+            <m:r>
+              <m:t>o</m:t>
+            </m:r>
+            <m:sSub>
+              <m:e>
+                <m:r>
+                  <m:t>g</m:t>
+                </m:r>
+              </m:e>
+              <m:sub>
+                <m:r>
+                  <m:t>10</m:t>
+                </m:r>
+              </m:sub>
+            </m:sSub>
+            <m:d>
+              <m:dPr>
+                <m:begChr m:val="("/>
+                <m:endChr m:val=")"/>
+                <m:sepChr m:val=""/>
+                <m:grow/>
+              </m:dPr>
+              <m:e>
+                <m:r>
+                  <m:t>1</m:t>
+                </m:r>
+                <m:r>
+                  <m:rPr>
+                    <m:sty m:val="p"/>
+                  </m:rPr>
+                  <m:t>−</m:t>
+                </m:r>
+                <m:r>
+                  <m:t>r</m:t>
+                </m:r>
+              </m:e>
+            </m:d>
+          </m:e>
+        </m:d>
+      </m:oMath>
+      <w:r>
+        <w:t xml:space="preserve"> </w:t>
+      </w:r>
+      <w:r>
+        <w:t xml:space="preserve">where</w:t>
+      </w:r>
+      <w:r>
+        <w:t xml:space="preserve"> </w:t>
+      </w:r>
+      <m:oMath>
+        <m:r>
+          <m:t>r</m:t>
+        </m:r>
+      </m:oMath>
+      <w:r>
+        <w:t xml:space="preserve"> </w:t>
+      </w:r>
+      <w:r>
+        <w:t xml:space="preserve">is Pearson’s correlation coefficient, as described above (Figure 2). Cross-validation was used to select the optimal tuning parameter</w:t>
+      </w:r>
+      <w:r>
+        <w:t xml:space="preserve"> </w:t>
+      </w:r>
+      <m:oMath>
+        <m:r>
+          <m:t>λ</m:t>
+        </m:r>
+      </m:oMath>
+      <w:r>
+        <w:t xml:space="preserve"> </w:t>
+      </w:r>
+      <w:r>
+        <w:t xml:space="preserve">with</w:t>
+      </w:r>
+      <w:r>
+        <w:t xml:space="preserve"> </w:t>
+      </w:r>
+      <w:r>
+        <w:rPr>
+          <w:rStyle w:val="VerbatimChar"/>
+        </w:rPr>
+        <w:t xml:space="preserve">glmnet</w:t>
+      </w:r>
+      <w:r>
+        <w:t xml:space="preserve"> </w:t>
+      </w:r>
+      <w:r>
+        <w:t xml:space="preserve">package’s</w:t>
+      </w:r>
+      <w:r>
+        <w:t xml:space="preserve"> </w:t>
+      </w:r>
+      <w:r>
+        <w:rPr>
+          <w:rStyle w:val="VerbatimChar"/>
+        </w:rPr>
+        <w:t xml:space="preserve">cv.glmnet</w:t>
+      </w:r>
+      <w:r>
+        <w:t xml:space="preserve"> </w:t>
+      </w:r>
+      <w:r>
+        <w:t xml:space="preserve">for an elastic net penalty (α) of 0, 0.5, and 1. Random forests were implemented using the randomForest package with default settings and a factor-type response vector to ensure classification was used rather than regression.</w:t>
+      </w:r>
+    </w:p>
+    <w:bookmarkEnd w:id="70"/>
+    <w:bookmarkStart w:id="71" w:name="X4612b8ad03e36de09e0d4af38fc6a731fac0a1f"/>
+    <w:p>
+      <w:pPr>
+        <w:pStyle w:val="Heading3"/>
+      </w:pPr>
+      <w:r>
+        <w:t xml:space="preserve">Application of the model to novel datasets</w:t>
+      </w:r>
+    </w:p>
+    <w:p>
+      <w:pPr>
+        <w:pStyle w:val="FirstParagraph"/>
+      </w:pPr>
+      <w:r>
+        <w:t xml:space="preserve">After exploring the different models described above and determining that the two-parameter model would likely perform most consistently on novel datasets, we applied this trained model on two additional datasets that differed significantly from the training data. The CultureData dataset was produced in the Ingalls lab like MESOSCOPE and Falkor, but represent data from a variety of phytoplankton and bacterial cultures in fresh and salt water rather than environmental samples.</w:t>
+      </w:r>
+    </w:p>
+    <w:p>
+      <w:pPr>
+        <w:pStyle w:val="BodyText"/>
+      </w:pPr>
+      <w:r>
+        <w:t xml:space="preserve">The Pttime dataset was discovered on Metabolomics Workbench</w:t>
+      </w:r>
+      <w:r>
+        <w:t xml:space="preserve"> </w:t>
+      </w:r>
+      <w:r>
+        <w:t xml:space="preserve">[@MW id]</w:t>
+      </w:r>
+      <w:r>
+        <w:t xml:space="preserve"> </w:t>
+      </w:r>
+      <w:r>
+        <w:t xml:space="preserve">and consists of</w:t>
+      </w:r>
+      <w:r>
+        <w:t xml:space="preserve"> </w:t>
+      </w:r>
+      <w:r>
+        <w:rPr>
+          <w:iCs/>
+          <w:i/>
+        </w:rPr>
+        <w:t xml:space="preserve">Phaeodactylum tricornutum</w:t>
+      </w:r>
+      <w:r>
+        <w:t xml:space="preserve"> </w:t>
+      </w:r>
+      <w:r>
+        <w:t xml:space="preserve">cultures collected at a variety of timepoints from both pelleted cells and the released exudate. This dataset was chosen because of the similar LC-MS setup used as a benchmark comparison for the performance other labs with similar setups may expect to achieve using the trained model directly. Each of these datasets were only fractionally labeled, with those peaks above the 0.9 likelihood threshold according to the two-parameter model reviewed manually and categorized.</w:t>
+      </w:r>
+    </w:p>
+    <w:p>
+      <w:pPr>
+        <w:pStyle w:val="BodyText"/>
+      </w:pPr>
+      <w:r>
+        <w:t xml:space="preserve">This stricter threshold was chosen because we felt less comfortable interpreting results based on mass features that were only 50% likely to be real, but did not feel the need to be so strict with this exploratory analysis that we wanted to limit it to 99+% likelihood peaks.</w:t>
+      </w:r>
+    </w:p>
+    <w:bookmarkEnd w:id="71"/>
+    <w:bookmarkStart w:id="73" w:name="Xb8d35582a81f80dc16a097ede17cae116341b21"/>
+    <w:p>
+      <w:pPr>
+        <w:pStyle w:val="Heading3"/>
+      </w:pPr>
+      <w:r>
+        <w:t xml:space="preserve">Using variable thresholds to determine effects on biological conclusions</w:t>
+      </w:r>
+    </w:p>
+    <w:p>
+      <w:pPr>
+        <w:pStyle w:val="FirstParagraph"/>
+      </w:pPr>
+      <w:r>
+        <w:t xml:space="preserve">We explored the implications of applying this model to the MESOSCOPE dataset at a variety of thresholds. In univariate space, we used nonparametric Kruskal-Wallis analyses of variance to measure the difference between the surface (15m), DCM (~110m), and 175m samples because the metabolite peak areas could not be assumed to be normally distributed. These univariate tests were then controlled for multiply hypothesis testing using R’s</w:t>
+      </w:r>
+      <w:r>
+        <w:t xml:space="preserve"> </w:t>
+      </w:r>
+      <w:r>
+        <w:rPr>
+          <w:rStyle w:val="VerbatimChar"/>
+        </w:rPr>
+        <w:t xml:space="preserve">p.adjust</w:t>
+      </w:r>
+      <w:r>
+        <w:t xml:space="preserve"> </w:t>
+      </w:r>
+      <w:r>
+        <w:t xml:space="preserve">function with method</w:t>
+      </w:r>
+      <w:r>
+        <w:t xml:space="preserve"> </w:t>
+      </w:r>
+      <w:r>
+        <w:rPr>
+          <w:rStyle w:val="VerbatimChar"/>
+        </w:rPr>
+        <w:t xml:space="preserve">fdr</w:t>
+      </w:r>
+      <w:r>
+        <w:t xml:space="preserve">.</w:t>
+      </w:r>
+      <w:r>
+        <w:t xml:space="preserve">[@ref]</w:t>
+      </w:r>
+      <w:r>
+        <w:t xml:space="preserve"> </w:t>
+      </w:r>
+      <w:r>
+        <w:t xml:space="preserve">We also performed post-hoc Dunn tests provided by the</w:t>
+      </w:r>
+      <w:r>
+        <w:t xml:space="preserve"> </w:t>
+      </w:r>
+      <w:r>
+        <w:rPr>
+          <w:rStyle w:val="VerbatimChar"/>
+        </w:rPr>
+        <w:t xml:space="preserve">rstatix</w:t>
+      </w:r>
+      <w:r>
+        <w:t xml:space="preserve"> </w:t>
+      </w:r>
+      <w:r>
+        <w:t xml:space="preserve">package to categorize the response to depth for those mass features for which the KW test was significant, with responses falling into one of the 14 classes possible when permuting the sign and significance of the Dunn test.</w:t>
+      </w:r>
+      <w:r>
+        <w:t xml:space="preserve">[@ref]</w:t>
+      </w:r>
+      <w:r>
+        <w:t xml:space="preserve"> </w:t>
+      </w:r>
+      <w:r>
+        <w:t xml:space="preserve">p-values obtained from the Dunn tests were not FDR controlled because it was used as a categorization tool rather than a null hypothesis test. In multivariate space, we used a permutational MANOVA (PERMANOVA)</w:t>
+      </w:r>
+      <w:r>
+        <w:t xml:space="preserve"> </w:t>
+      </w:r>
+      <w:r>
+        <w:t xml:space="preserve">[@ref]</w:t>
+      </w:r>
+      <w:r>
+        <w:t xml:space="preserve"> </w:t>
+      </w:r>
+      <w:r>
+        <w:t xml:space="preserve">provided by the vegan package’s</w:t>
+      </w:r>
+      <w:r>
+        <w:t xml:space="preserve"> </w:t>
+      </w:r>
+      <w:r>
+        <w:rPr>
+          <w:rStyle w:val="VerbatimChar"/>
+        </w:rPr>
+        <w:t xml:space="preserve">adonis2</w:t>
+      </w:r>
+      <w:r>
+        <w:t xml:space="preserve"> </w:t>
+      </w:r>
+      <w:r>
+        <w:t xml:space="preserve">function to test for multivariate differences in structure of the metabolome with depth.</w:t>
+      </w:r>
+      <w:r>
+        <w:t xml:space="preserve">[@ref]</w:t>
+      </w:r>
+      <w:r>
+        <w:t xml:space="preserve"> </w:t>
+      </w:r>
+      <w:r>
+        <w:t xml:space="preserve">We ran multiple PERMANOVAs with a different subset of mass features included each time, corresponding to using the output from XCMS directly, likelihood thresholds of 0.01, 0.1, 0.5, 0.9, and finally only those peaks manually annotated as good.</w:t>
+      </w:r>
+    </w:p>
+    <w:p>
+      <w:pPr>
+        <w:pStyle w:val="BodyText"/>
+      </w:pPr>
+      <w:r>
+        <w:t xml:space="preserve">All analyses were run in R, version 4.2.2, and code is available on the Github at</w:t>
+      </w:r>
+      <w:r>
+        <w:t xml:space="preserve"> </w:t>
+      </w:r>
+      <w:hyperlink r:id="rId72">
+        <w:r>
+          <w:rPr>
+            <w:rStyle w:val="Hyperlink"/>
+          </w:rPr>
+          <w:t xml:space="preserve">https://github.com/wkumler/MS_metrics</w:t>
+        </w:r>
+      </w:hyperlink>
+      <w:r>
+        <w:t xml:space="preserve">.</w:t>
+      </w:r>
+      <w:r>
+        <w:t xml:space="preserve">[@ref]</w:t>
+      </w:r>
+    </w:p>
+    <w:bookmarkEnd w:id="73"/>
+    <w:bookmarkEnd w:id="74"/>
+    <w:bookmarkStart w:id="75" w:name="acknowledgements"/>
+    <w:p>
+      <w:pPr>
+        <w:pStyle w:val="Heading2"/>
+      </w:pPr>
+      <w:r>
+        <w:t xml:space="preserve">Acknowledgements</w:t>
+      </w:r>
+    </w:p>
+    <w:bookmarkEnd w:id="75"/>
+    <w:bookmarkStart w:id="76" w:name="references"/>
+    <w:p>
+      <w:pPr>
+        <w:pStyle w:val="Heading2"/>
+      </w:pPr>
+      <w:r>
+        <w:t xml:space="preserve">References</w:t>
+      </w:r>
+    </w:p>
+    <w:bookmarkEnd w:id="76"/>
+    <w:bookmarkStart w:id="86" w:name="supplement"/>
+    <w:p>
+      <w:pPr>
+        <w:pStyle w:val="Heading2"/>
+      </w:pPr>
+      <w:r>
+        <w:t xml:space="preserve">Supplement</w:t>
+      </w:r>
+    </w:p>
+    <w:p>
+      <w:pPr>
+        <w:pStyle w:val="CaptionedFigure"/>
+      </w:pPr>
+      <w:r>
+        <w:drawing>
+          <wp:inline>
+            <wp:extent cx="5943600" cy="8229600"/>
+            <wp:effectExtent b="0" l="0" r="0" t="0"/>
+            <wp:docPr descr="Supplemental figure 1: Model parameter estimates for each of the metrics in the full model, additionally broken down by their inclusion in the two-parameter (raw_data) and XCMS-exclusively models. Colors correspond to the dataset used to train the logistic regression model, with “both” indicating a combined model using all manually-labeled features across both datasets. &lt;Explanations of the actual facet names forthcoming.&gt;" title="" id="78" name="Picture"/>
+            <a:graphic>
+              <a:graphicData uri="http://schemas.openxmlformats.org/drawingml/2006/picture">
+                <pic:pic>
+                  <pic:nvPicPr>
+                    <pic:cNvPr descr="supplement/suppfig_model_param_estimates.png" id="79" name="Picture"/>
+                    <pic:cNvPicPr>
+                      <a:picLocks noChangeArrowheads="1" noChangeAspect="1"/>
+                    </pic:cNvPicPr>
+                  </pic:nvPicPr>
+                  <pic:blipFill>
+                    <a:blip r:embed="rId77"/>
                     <a:stretch>
                       <a:fillRect/>
                     </a:stretch>
@@ -3236,18 +3386,18 @@
           <wp:inline>
             <wp:extent cx="5943600" cy="4572000"/>
             <wp:effectExtent b="0" l="0" r="0" t="0"/>
-            <wp:docPr descr="Supplemental figure 2: Robustness of the two most significant metrics across the full (all_params), XCMS-only (xcms_params), and two-parameter (raw_data_params) models. The x-axis corresponds to the fraction of the data used to train the model and the y-coordinate shows the estimated value for the specified term in the subset across 10-fold replicated subsampling. The grey bar in the background corresponds to the estimate of the full model +/- 1SE (thinner dark grey bar) and 2SE (thicker light grey bar)." title="" id="73" name="Picture"/>
+            <wp:docPr descr="Supplemental figure 2: Robustness of the two most significant metrics across the full (all_params), XCMS-only (xcms_params), and two-parameter (raw_data_params) models. The x-axis corresponds to the fraction of the data used to train the model and the y-coordinate shows the estimated value for the specified term in the subset across 10-fold replicated subsampling. The grey bar in the background corresponds to the estimate of the full model +/- 1SE (thinner dark grey bar) and 2SE (thicker light grey bar)." title="" id="81" name="Picture"/>
             <a:graphic>
               <a:graphicData uri="http://schemas.openxmlformats.org/drawingml/2006/picture">
                 <pic:pic>
                   <pic:nvPicPr>
-                    <pic:cNvPr descr="supplement/sampled_model_est.png" id="74" name="Picture"/>
+                    <pic:cNvPr descr="supplement/sampled_model_est.png" id="82" name="Picture"/>
                     <pic:cNvPicPr>
                       <a:picLocks noChangeArrowheads="1" noChangeAspect="1"/>
                     </pic:cNvPicPr>
                   </pic:nvPicPr>
                   <pic:blipFill>
-                    <a:blip r:embed="rId72"/>
+                    <a:blip r:embed="rId80"/>
                     <a:stretch>
                       <a:fillRect/>
                     </a:stretch>
@@ -3291,18 +3441,18 @@
           <wp:inline>
             <wp:extent cx="5943600" cy="2743199"/>
             <wp:effectExtent b="0" l="0" r="0" t="0"/>
-            <wp:docPr descr="Supplemental figure 3: Performance of regularized regression and random forest models on internally (same train-test) and externally (different train-test) validated datasets." title="" id="76" name="Picture"/>
+            <wp:docPr descr="Supplemental figure 3: Performance of regularized regression and random forest models on internally (same train-test) and externally (different train-test) validated datasets." title="" id="84" name="Picture"/>
             <a:graphic>
               <a:graphicData uri="http://schemas.openxmlformats.org/drawingml/2006/picture">
                 <pic:pic>
                   <pic:nvPicPr>
-                    <pic:cNvPr descr="supplement/regregrf_fdrgpf_cross_train.png" id="77" name="Picture"/>
+                    <pic:cNvPr descr="supplement/regregrf_fdrgpf_cross_train.png" id="85" name="Picture"/>
                     <pic:cNvPicPr>
                       <a:picLocks noChangeArrowheads="1" noChangeAspect="1"/>
                     </pic:cNvPicPr>
                   </pic:nvPicPr>
                   <pic:blipFill>
-                    <a:blip r:embed="rId75"/>
+                    <a:blip r:embed="rId83"/>
                     <a:stretch>
                       <a:fillRect/>
                     </a:stretch>
@@ -3337,95 +3487,7 @@
         <w:t xml:space="preserve">Supplemental figure 3: Performance of regularized regression and random forest models on internally (same train-test) and externally (different train-test) validated datasets.</w:t>
       </w:r>
     </w:p>
-    <w:p>
-      <w:pPr>
-        <w:pStyle w:val="CaptionedFigure"/>
-      </w:pPr>
-      <w:r>
-        <w:drawing>
-          <wp:inline>
-            <wp:extent cx="5943600" cy="3657600"/>
-            <wp:effectExtent b="0" l="0" r="0" t="0"/>
-            <wp:docPr descr="Supplemental figure 4: NMDS plots of metabolite similarity according to sample depth across multiple likelihood thresholds. Triplicate samples are represented by the vertices of the triangles and colored by the depth from which they were sampled (DCM = deep chlorophyll maximum, ~110m). “Only good” refers to those features manually labeled as “Good”. NMDS stress values are reported to 3 significant figures in the upper right of the plot." title="" id="79" name="Picture"/>
-            <a:graphic>
-              <a:graphicData uri="http://schemas.openxmlformats.org/drawingml/2006/picture">
-                <pic:pic>
-                  <pic:nvPicPr>
-                    <pic:cNvPr descr="supplement/thresh_NMDS_plots.png" id="80" name="Picture"/>
-                    <pic:cNvPicPr>
-                      <a:picLocks noChangeArrowheads="1" noChangeAspect="1"/>
-                    </pic:cNvPicPr>
-                  </pic:nvPicPr>
-                  <pic:blipFill>
-                    <a:blip r:embed="rId78"/>
-                    <a:stretch>
-                      <a:fillRect/>
-                    </a:stretch>
-                  </pic:blipFill>
-                  <pic:spPr bwMode="auto">
-                    <a:xfrm>
-                      <a:off x="0" y="0"/>
-                      <a:ext cx="5943600" cy="3657600"/>
-                    </a:xfrm>
-                    <a:prstGeom prst="rect">
-                      <a:avLst/>
-                    </a:prstGeom>
-                    <a:noFill/>
-                    <a:ln w="9525">
-                      <a:noFill/>
-                      <a:headEnd/>
-                      <a:tailEnd/>
-                    </a:ln>
-                  </pic:spPr>
-                </pic:pic>
-              </a:graphicData>
-            </a:graphic>
-          </wp:inline>
-        </w:drawing>
-      </w:r>
-    </w:p>
-    <w:p>
-      <w:pPr>
-        <w:pStyle w:val="ImageCaption"/>
-      </w:pPr>
-      <w:r>
-        <w:t xml:space="preserve">Supplemental figure 4: NMDS plots of metabolite similarity according to sample depth across multiple likelihood thresholds. Triplicate samples are represented by the vertices of the triangles and colored by the depth from which they were sampled (DCM = deep chlorophyll maximum, ~110m).</w:t>
-      </w:r>
-      <w:r>
-        <w:t xml:space="preserve"> </w:t>
-      </w:r>
-      <w:r>
-        <w:t xml:space="preserve">“</w:t>
-      </w:r>
-      <w:r>
-        <w:t xml:space="preserve">Only good</w:t>
-      </w:r>
-      <w:r>
-        <w:t xml:space="preserve">”</w:t>
-      </w:r>
-      <w:r>
-        <w:t xml:space="preserve"> </w:t>
-      </w:r>
-      <w:r>
-        <w:t xml:space="preserve">refers to those features manually labeled as</w:t>
-      </w:r>
-      <w:r>
-        <w:t xml:space="preserve"> </w:t>
-      </w:r>
-      <w:r>
-        <w:t xml:space="preserve">“</w:t>
-      </w:r>
-      <w:r>
-        <w:t xml:space="preserve">Good</w:t>
-      </w:r>
-      <w:r>
-        <w:t xml:space="preserve">”</w:t>
-      </w:r>
-      <w:r>
-        <w:t xml:space="preserve">. NMDS stress values are reported to 3 significant figures in the upper right of the plot.</w:t>
-      </w:r>
-    </w:p>
-    <w:bookmarkEnd w:id="81"/>
+    <w:bookmarkEnd w:id="86"/>
     <w:sectPr>
       <w:pgSz w:h="15840" w:w="12240"/>
       <w:pgMar w:bottom="1440" w:footer="720" w:gutter="0" w:header="720" w:left="1440" w:right="1440" w:top="1440"/>

</xml_diff>

<commit_message>
Adding latest edits, references, most of new discussion
</commit_message>
<xml_diff>
--- a/manuscript/manuscript.docx
+++ b/manuscript/manuscript.docx
@@ -95,7 +95,7 @@
         <w:pStyle w:val="Date"/>
       </w:pPr>
       <w:r>
-        <w:t xml:space="preserve">2023-05-29</w:t>
+        <w:t xml:space="preserve">2023-06-01</w:t>
       </w:r>
     </w:p>
     <w:bookmarkStart w:id="23" w:name="abstract"/>
@@ -139,7 +139,7 @@
         <w:pStyle w:val="FirstParagraph"/>
       </w:pPr>
       <w:r>
-        <w:t xml:space="preserve">Here, we manually labeled four HILIC oceanographic particulate metabolite datasets to assess the performance of individual peak quality metrics and constructed a predictive model calibrated to the likelihood that visual inspection by an MS expert would include a given mass feature in the downstream analysis. We found that a simple logistic regression model built on two metrics calculated from the raw MS data reduced the fraction of false positives in the analysis from 80-90% down to 1-5% and showed minimal overfitting when applied to novel datasets. We then explored the implications of this quality thresholding on the conclusions obtained by the downstream analysis, concluding that the poor performance of peakpicking algorithms significantly reduces the power of both univariate and multivariate statistical analyses in detecting environmental differences. We finally show that depth is a major driver of variability in the metabolome and identify several interesting metabolite groups for future investigation.</w:t>
+        <w:t xml:space="preserve">Here, we manually labeled four HILIC oceanographic particulate metabolite datasets to assess the performance of individual peak quality metrics. We used these datasets to construct a predictive model calibrated to the likelihood that visual inspection by an MS expert would include a given mass feature in the downstream analysis. We found that a simple logistic regression model built on two metrics calculated from the raw MS data reduced the fraction of false positives in the analysis from 70-80% down to 1-5% and showed minimal overfitting when applied to novel datasets. We then explored the implications of this quality thresholding on the conclusions obtained by the downstream analysis and found that while only 10% of the variance in the dataset could be explained by depth in the default output from the peakpicker, approximately 40% of the variance was explained when restricted to high-quality peaks alone.</w:t>
       </w:r>
     </w:p>
     <w:bookmarkEnd w:id="21"/>
@@ -157,7 +157,7 @@
         <w:pStyle w:val="FirstParagraph"/>
       </w:pPr>
       <w:r>
-        <w:t xml:space="preserve">TBD</w:t>
+        <w:t xml:space="preserve">We conclude that the poor performance of peakpicking algorithms significantly reduces the power of both univariate and multivariate statistical analyses to detect environmental differences. We demonstrate that simple models built on intuitive metrics and derived from the raw data are more robust and can outperform more complex models when applied to new data. Finally, we show that in properly curated datasets, depth is a major driver of variability in the marine microbial metabolome and identify several interesting metabolite trends for future investigation.</w:t>
       </w:r>
     </w:p>
     <w:bookmarkEnd w:id="22"/>
@@ -178,13 +178,25 @@
       <w:r>
         <w:t xml:space="preserve">Liquid chromatography-mass spectrometry (LC-MS) is a powerful tool for exploring the molecular composition of biological samples. Its rapid sample processing (typically &lt;1 hr run time), low limits of detection (pM-nM range), and ability to characterize novel molecules via fragmentation fingerprints make it a common workhorse for metabolomic research. In the past two decades, data-driven methods have established workflows for untargeted metabolomics but the imperfect performance of the core peakpicking algorithms continue to require manual oversight and curation. This problem has been exacerbated by the increased use of non-traditional chromatography such as hydrophilic interaction which tends to produce noisier peaks.</w:t>
       </w:r>
+      <w:r>
+        <w:t xml:space="preserve">(Bajad et al. 2006; Myers et al. 2017; Gika et al. 2019)</w:t>
+      </w:r>
     </w:p>
     <w:p>
       <w:pPr>
         <w:pStyle w:val="BodyText"/>
       </w:pPr>
       <w:r>
-        <w:t xml:space="preserve">Noisy data and imperfect detection algorithms introduce a tradeoff between false positives (where background instrument or chemical noise is misclassified as biological signal) and false negatives (where real signals are undetected). Existing algorithms favor false positives because downstream analyses can always remove erroneous mass features, but false negatives cannot be later recovered. However, this approach creates two additional downstream problems. First, the abundance of false positives requires more time from the researcher as they manually evaluate a potentially enormous number of peaks, a task that scales combinatorially with the number of samples and compounds measured. Second, false negatives cannot be fully accounted for in the way false positives can because false negatives are introduced in every step of metabolomic analyses from sample collection through injection. Instead of minimizing false negatives, we believe that emphasis should be placed on allowing the experimenter to set a threshold for the false discovery rate and accept that this will inherently add to the number of peaks already lost in the data collection process.</w:t>
+        <w:t xml:space="preserve">Noisy data and imperfect detection algorithms introduce a tradeoff between false positives (where background instrument or chemical noise is misclassified as biological signal) and false negatives (where real signals are undetected). Existing algorithms tend to favor false positives because downstream analyses can always remove erroneous mass features, but false negatives cannot be later recovered.</w:t>
+      </w:r>
+      <w:r>
+        <w:t xml:space="preserve">(Pirttilä et al. 2022; Gloaguen, Kirwan, and Beule 2022)</w:t>
+      </w:r>
+      <w:r>
+        <w:t xml:space="preserve"> </w:t>
+      </w:r>
+      <w:r>
+        <w:t xml:space="preserve">However, this approach creates two additional downstream problems. First, the abundance of false positives requires more time from the researcher as they manually evaluate a potentially enormous number of peaks, a task that scales combinatorially with the number of samples and compounds measured. Second, false negatives cannot be fully accounted for in the way false positives can because false negatives are introduced in every step of metabolomic analyses from sample collection through injection. Instead of minimizing false negatives, we believe that emphasis should be placed on allowing the experimenter to set a threshold for the false discovery rate and accept that this will inherently add to the number of peaks already lost in the data collection process.</w:t>
       </w:r>
     </w:p>
     <w:p>
@@ -208,7 +220,16 @@
         <w:t xml:space="preserve"> </w:t>
       </w:r>
       <w:r>
-        <w:t xml:space="preserve">ratio, retention time, and area for each molecular feature, with some additional useful information occasionally provided such as the peak’s signal-to-noise ratio or degree of skew. None of these parameters answer the critical question about the likelihood that a given feature corresponds to a molecule present in the original sample. This parameter is crucial for downstream analysis because it represents the base rate for error propagation and acceptable thresholds should vary widely by the particular project’s goals. In an exploratory analysis, any molecular feature more than 50% likely to be real is perhaps worth considering, while in a confirmatory study this threshold may need to be above 99%. While significant effort has been invested in improving the peakpicking algorithms, very little has been done to quantify the accuracy and precision of their outputs across the wide variety of datasets to which they are applied.</w:t>
+        <w:t xml:space="preserve">ratio, retention time, and area for each molecular feature, with some additional useful information occasionally provided such as the peak’s signal-to-noise ratio or degree of skew.</w:t>
+      </w:r>
+      <w:r>
+        <w:t xml:space="preserve">(Pirttilä et al. 2022)</w:t>
+      </w:r>
+      <w:r>
+        <w:t xml:space="preserve"> </w:t>
+      </w:r>
+      <w:r>
+        <w:t xml:space="preserve">None of these parameters answer the critical question about the likelihood that a given feature corresponds to a molecule present in the original sample. This parameter is crucial for downstream analysis because it represents the base rate for error propagation and acceptable thresholds should vary widely by the particular project’s goals. In an exploratory analysis, any molecular feature more than 50% likely to be real is perhaps worth considering, while in a confirmatory study this threshold may need to be above 99%. Despite significant effort invested in improving the peakpicking algorithms, very little has been done to quantify the accuracy and precision of their outputs across the wide variety of datasets to which they are applied.</w:t>
       </w:r>
     </w:p>
     <w:p>
@@ -216,7 +237,16 @@
         <w:pStyle w:val="BodyText"/>
       </w:pPr>
       <w:r>
-        <w:t xml:space="preserve">A single parameter of peak quality also facilitates downstream analyses in multiple ways. This metric would improve statistical power by reducing the number of effective hypotheses tested and allow researchers to focus effort on features least likely to be noise. Additionally, this parameter could be optimized to improve peakpicking and chromatographic settings independently of the software used or inter-lab variability when scripted to provide consistent, reproducible results independent of the particular expert reviewing its performance. Constructing such a single comprehensive metric calibrated to likelihood is also more effective than multiple independent thresholds because it has meaningful units, does not require estimating the relative power of individual metrics, and allows a good peak to compensate for weak performance in one area with strong performance in other metrics.</w:t>
+        <w:t xml:space="preserve">A single parameter of peak quality also facilitates downstream analyses in multiple ways. This metric would improve statistical power by reducing the number of effective hypotheses tested and allow researchers to focus effort on features least likely to be noise. Additionally, this parameter could be optimized to improve peakpicking and chromatographic settings independently of the software used and minimize inter-lab variability when scripted to provide consistent, reproducible results independent of the particular expert reviewing its performance. Constructing such a single comprehensive metric calibrated to likelihood is also more effective than multiple independent thresholds because it has meaningful units, does not require estimating the relative power of individual metrics, and allows a good peak to compensate for weak performance in one area with strong performance in other metrics, e.g. as implemented in</w:t>
+      </w:r>
+      <w:r>
+        <w:t xml:space="preserve"> </w:t>
+      </w:r>
+      <w:r>
+        <w:t xml:space="preserve">Pirttilä et al. (2022)</w:t>
+      </w:r>
+      <w:r>
+        <w:t xml:space="preserve">.</w:t>
       </w:r>
     </w:p>
     <w:p>
@@ -232,19 +262,28 @@
         <w:pStyle w:val="BodyText"/>
       </w:pPr>
       <w:r>
-        <w:t xml:space="preserve">An area particularly ripe for metabolomic analysis is that of the open ocean. Low compound and high salt concentrations make this area difficult to study</w:t>
-      </w:r>
-      <w:r>
-        <w:t xml:space="preserve"> </w:t>
-      </w:r>
-      <w:r>
-        <w:t xml:space="preserve">[@BMIS]</w:t>
-      </w:r>
-      <w:r>
-        <w:t xml:space="preserve"> </w:t>
-      </w:r>
-      <w:r>
-        <w:t xml:space="preserve">but its vast size and direct effect on the Earth’s carbon cycling make it critical that we understand its dynamics of energy and nutrients on a molecular scale. Metabolites are the currency of chemical exchange both intra- and inter-cellularly, serving as building blocks of larger molecules, regulators of osmotic balance and storage of nutrients, as well as important chemical signals on their own. These small molecules serve both as signposts for the complex biological landscape in this highly dynamic region and give a sense of not only who is present but also what ecological roles they’re serving and the niches they fill.</w:t>
+        <w:t xml:space="preserve">An area particularly ripe for metabolomic analysis is that of the open ocean.</w:t>
+      </w:r>
+      <w:r>
+        <w:t xml:space="preserve">(Kido Soule et al. 2015)</w:t>
+      </w:r>
+      <w:r>
+        <w:t xml:space="preserve"> </w:t>
+      </w:r>
+      <w:r>
+        <w:t xml:space="preserve">Low compound and high salt concentrations make this area difficult to study but its vast size and direct effect on the Earth’s biogeochemistry make it critical that we understand its dynamics of energy and nutrients on a molecular scale.</w:t>
+      </w:r>
+      <w:r>
+        <w:t xml:space="preserve">(Boysen et al. 2018)</w:t>
+      </w:r>
+      <w:r>
+        <w:t xml:space="preserve"> </w:t>
+      </w:r>
+      <w:r>
+        <w:t xml:space="preserve">Metabolites are the currency of chemical exchange both intra- and inter-cellularly, serving as building blocks of larger molecules, regulators of osmotic balance and storage of nutrients, as well as important chemical signals on their own. These small molecules serve both as signposts for the complex biological landscape in this highly dynamic region and give a sense of not only who is present but also what ecological roles they’re serving and the niches they fill.</w:t>
+      </w:r>
+      <w:r>
+        <w:t xml:space="preserve">Heal et al. (2021)</w:t>
       </w:r>
     </w:p>
     <w:p>
@@ -279,7 +318,7 @@
         <w:pStyle w:val="FirstParagraph"/>
       </w:pPr>
       <w:r>
-        <w:t xml:space="preserve">An average of 3,300 molecular features (MFs) were reported by XCMS across the 4 datasets, with the fewest (1495) in the Falkor data and the most in the Pttime samples (7781). In the Falkor and MESOSCOPE datasets that were fully labeled by an MS expert, approximately 70% (69% and 73%, respectively) of the features were given a</w:t>
+        <w:t xml:space="preserve">An average of 3,300 molecular features (MFs) were reported by XCMS across the 4 datasets, with the fewest (1,495) in the Falkor data and the most in the Pttime samples (7,781). In the Falkor and MESOSCOPE datasets that were fully labeled by an MS expert, approximately 70% (69% and 73%, respectively) of the features were given a</w:t>
       </w:r>
       <w:r>
         <w:t xml:space="preserve"> </w:t>
@@ -369,7 +408,7 @@
         <w:pStyle w:val="FirstParagraph"/>
       </w:pPr>
       <w:r>
-        <w:t xml:space="preserve">According to all three logistic regressions (see Methods), the majority of MFs were estimated to have a less than 1% chance of being good. The full model (containing all possible peak metrics) and the XCMS model (built on only those metrics calculated from the XCMS output) both displayed a strongly bimodal distribution, with a large number of peaks also exceeding a 99% chance of being good, while the two-parameter model (consisting of the novel SNR metric and the peak shape correlation metric) had a flatter distribution with fewer high-confidence MF assignments and more intermediate values (Fig. 3).</w:t>
+        <w:t xml:space="preserve">According to all three logistic regression models (see Methods), the majority of MFs were estimated to have a less than 1% chance of being good. The full model (containing all possible peak metrics) and the XCMS model (built on only those metrics calculated from the XCMS output) both displayed a strongly bimodal distribution, with a large number of peaks also exceeding a 99% chance of being good, while the two-parameter model (consisting of the novel SNR metric and the peak shape correlation metric) had a flatter distribution with fewer high-confidence MF assignments and more intermediate values (Fig. 3).</w:t>
       </w:r>
     </w:p>
     <w:p>
@@ -468,7 +507,7 @@
         <w:pStyle w:val="BodyText"/>
       </w:pPr>
       <w:r>
-        <w:t xml:space="preserve">The full model performed very well when tested internally on the same dataset both during 80/20 cross validation and when [predicting] using the full dataset, with FDR values in the 5-10% range and 80-90% GPF values implying that a large majority of the good peaks passed the threshold. The XCMS metrics performed slightly worse, with FDR values in the 10-15% range and GPF values closer to 75%. The two-parameter model performed worst when tested internally, with an FDR of about 20% and %GPF also around 75% (Figure 4). However, when the models were trained on a different dataset than the one they were used to predict classifications for, nearly all models had similar performance with %FDR around 10-25 and %GPF around 60-80. The model trained on MESOSCOPE and tested on Falkor had consistently higher values, indicating that it was favoring more peaks recovered at the cost of a higher FDR, while the reverse was true for the model trained on Falkor and tested on MESOSCOPE. (Figure 4)</w:t>
+        <w:t xml:space="preserve">The full model performed very well when tested internally on the same dataset both during 80/20 cross validation and when using the full dataset, with FDR values in the 5-10% range and 80-90% GPF values implying that a large majority of the good peaks passed the threshold with very little noise included. The XCMS metrics performed slightly worse, with FDR values in the 10-15% range and GPF values closer to 75%. The two-parameter model performed worst when tested internally, with an FDR of about 20% and %GPF also around 75% (Figure 4). However, when the models were trained on a different dataset than the one they were used to predict classifications for, all models had similar performance with %FDR around 10-25 and %GPF around 60-80. The model trained on MESOSCOPE and tested on Falkor had consistently higher values, indicating that it was favoring more peaks recovered at the cost of a higher FDR, while the reverse was true for the model trained on Falkor and tested on MESOSCOPE (Figure 4).</w:t>
       </w:r>
     </w:p>
     <w:p>
@@ -545,13 +584,13 @@
       </w:r>
     </w:p>
     <w:bookmarkEnd w:id="32"/>
-    <w:bookmarkStart w:id="36" w:name="Xb005949a1fdd5a50723cd886297782718c9f098"/>
+    <w:bookmarkStart w:id="36" w:name="Xbe1e89d61563500df9d3f62db37cfc5151b4618"/>
     <w:p>
       <w:pPr>
         <w:pStyle w:val="Heading3"/>
       </w:pPr>
       <w:r>
-        <w:t xml:space="preserve">Model stability under different training sets and subset of labels</w:t>
+        <w:t xml:space="preserve">Model stability under different training sets</w:t>
       </w:r>
     </w:p>
     <w:p>
@@ -740,7 +779,7 @@
         <w:pStyle w:val="FirstParagraph"/>
       </w:pPr>
       <w:r>
-        <w:t xml:space="preserve">We settled on a 90% likelihood threshold for application to novel datasets because it struck a nice balance between the number of peaks we estimated to be necessary for robust testing while still remaining reasonable to manually label. For the CultureData dataset, we obtained 1,790 total mass features, 192 of which had predicted likelihoods above 0.9. Of these, 151 were identified manually as</w:t>
+        <w:t xml:space="preserve">We settled on a 90% likelihood threshold for application to novel datasets because it struck a balance between the number of peaks we estimated to be necessary for robust testing while still remaining reasonable to manually label. For the CultureData dataset, we obtained 1,790 total mass features, 192 of which had predicted likelihoods above 0.9. Of these, 151 were identified manually as</w:t>
       </w:r>
       <w:r>
         <w:t xml:space="preserve"> </w:t>
@@ -826,7 +865,7 @@
         <w:pStyle w:val="BodyText"/>
       </w:pPr>
       <w:r>
-        <w:t xml:space="preserve">With the stricter threshold, we obtained FDR rates consistently below 5% even on the novel datasets, with values of 1.0%, 0.0% (truly zero false positives), 2.0%, and 4.6% for the Falkor, MESOSCOPE, CultureData, and Pttime respectively [Figure 6]. Of course, this low error rate required that we miss out on additional potentially valuable features, with only a fraction of the total good peaks making it past this threshold. In both the Falkor and MESOSCOPE datasets, the fraction of good peaks found was below 40% with actual values of 39.4% and 26.5%, respectively. Since we did not label the complete dataset for CultureData and Pttime, we cannot accurately calculate the %GPF but expect it to be in a similar range (Figure 6).</w:t>
+        <w:t xml:space="preserve">With the stricter threshold, we obtained FDR values consistently below 5% even on the novel datasets, with values of 1.0%, 0.0% (truly zero false positives), 2.0%, and 4.6% for Falkor, MESOSCOPE, CultureData, and Pttime respectively [Figure 6]. Of course, this low error rate required that we miss out on additional potentially valuable features, with only a fraction of the total good peaks making it past this threshold. In both the Falkor and MESOSCOPE datasets, less than half of the good peaks were labeled as such, with actual values of 39.4% and 26.5%, respectively. Since we did not label the complete dataset for CultureData and Pttime, we cannot accurately calculate the %GPF but expect it to be in a similar range (Figure 6).</w:t>
       </w:r>
     </w:p>
     <w:p>
@@ -908,7 +947,7 @@
         <w:pStyle w:val="FirstParagraph"/>
       </w:pPr>
       <w:r>
-        <w:t xml:space="preserve">A majority of the features (1,323 of 1,832 total) in the MESOSCOPE dataset had no significant trend with depth, with FDR-controlled Kruskal-Wallis p-values exceeding 0.05 (Figure 7). The largest category that did have a trend with depth was the 15m = DCM &gt; 175m category, containing 118 molecular features, with largest peak areas distributed evenly between the 15 meter and deep chlorophyll maximum (DCM) samples, while the 175 meter samples had significantly smaller areas. The similar but statistically distinct categories of 15m &gt; DCM &gt; 175m and DCM &gt; 15m &gt; 175m had 68 and 35 features, respectively, and together indicate that many molecules are highly abundant throughout the surface ocean, down to the DCM layer and decrease in concentration thereafter. A surprising number of features were also found to have DCM minima (DCM &lt; 15m = 175m, 26 features) or linear increases with depth (15m &lt; DCM &lt; 175m, 12 features) given the few environmental parameters that have these trends (Figure 7).</w:t>
+        <w:t xml:space="preserve">A majority of the features (1,323 of 1,832 total) in the original, non-thresholded MESOSCOPE dataset had no significant trend with depth, with FDR-controlled Kruskal-Wallis p-values exceeding 0.05 (Figure 7). The largest category that did have a trend with depth was the 15m = DCM &gt; 175m category, containing 118 molecular features, with largest peak areas distributed evenly between the 15 meter and deep chlorophyll maximum (DCM) samples, while the 175 meter samples had significantly smaller areas. The similar but statistically distinct categories of 15m &gt; DCM &gt; 175m and DCM &gt; 15m &gt; 175m had 68 and 35 features, respectively, and together indicate that many molecules are highly abundant throughout the surface ocean down to the DCM layer and decrease in concentration thereafter. A surprising number of features were also found to have DCM minima (DCM &lt; 15m = 175m, 26 features) or linear increases with depth (15m &lt; DCM &lt; 175m, 12 features) given the few environmental parameters that have these trends (Figure 7).</w:t>
       </w:r>
     </w:p>
     <w:p>
@@ -943,13 +982,23 @@
         <w:t xml:space="preserve">[MAA paragraph?] Several mass features that were found dominantly at the surface were putatively identified as mycosporine-like amino acids (MAAs), which have been shown to have UV photoprotective properties.</w:t>
       </w:r>
       <w:r>
-        <w:t xml:space="preserve">[@ref]</w:t>
-      </w:r>
-      <w:r>
-        <w:t xml:space="preserve"> </w:t>
-      </w:r>
-      <w:r>
-        <w:t xml:space="preserve">Although we were unable to calculate their exact concentrations due to a lack of authentic standards, peak areas were approximately 100 to 1000 times higher at 15 meters than their values averaged between the DCM and 175 meter samples. The abundance of MAAs in this particular category indicates that there may be other MAA molecules with this depth pattern that have not yet been characterized also among these unknowns.</w:t>
+        <w:t xml:space="preserve">(</w:t>
+      </w:r>
+      <w:r>
+        <w:rPr>
+          <w:bCs/>
+          <w:b/>
+        </w:rPr>
+        <w:t xml:space="preserve">ref?</w:t>
+      </w:r>
+      <w:r>
+        <w:t xml:space="preserve">)</w:t>
+      </w:r>
+      <w:r>
+        <w:t xml:space="preserve"> </w:t>
+      </w:r>
+      <w:r>
+        <w:t xml:space="preserve">Although we were unable to calculate their exact concentrations due to a lack of authentic standards, peak areas were approximately 100 to 1000 times higher in the 15 meter samples than the values averaged between the DCM and 175 meter samples. The abundance of MAAs in this particular category indicates that there may be other MAA molecules with this depth pattern that have not yet been characterized also among these unknowns.</w:t>
       </w:r>
     </w:p>
     <w:p>
@@ -1047,7 +1096,7 @@
         <w:pStyle w:val="BodyText"/>
       </w:pPr>
       <w:r>
-        <w:t xml:space="preserve">In each test, the permutational p-value obtained was less than 0.001, indicating that the differences between samples due to depth were unlikely to be due to chance in all cases. However, the pseudo-F was much larger with higher thresholds, scaling from around 8.5 when thresholding at a 1% likelihood to 42 when thresholded at a 90% likelihood.</w:t>
+        <w:t xml:space="preserve">In each test, the permutational p-value obtained was less than 0.001, indicating that the differences between samples due to depth were never likely to be due entirely to chance. However, the pseudo-F was much larger with higher thresholds, scaling from around 8.5 when thresholding at a 1% likelihood to 42 when thresholded at a 90% likelihood.</w:t>
       </w:r>
     </w:p>
     <w:tbl>
@@ -1689,7 +1738,7 @@
     <w:bookmarkEnd w:id="49"/>
     <w:bookmarkEnd w:id="50"/>
     <w:bookmarkEnd w:id="51"/>
-    <w:bookmarkStart w:id="55" w:name="discussion"/>
+    <w:bookmarkStart w:id="54" w:name="discussion"/>
     <w:p>
       <w:pPr>
         <w:pStyle w:val="Heading2"/>
@@ -1698,404 +1747,351 @@
         <w:t xml:space="preserve">Discussion</w:t>
       </w:r>
     </w:p>
-    <w:bookmarkStart w:id="52" w:name="X7b01f0d3d1e66b9029d90b27a4e2a3a572a52f7"/>
+    <w:p>
+      <w:pPr>
+        <w:pStyle w:val="FirstParagraph"/>
+      </w:pPr>
+      <w:r>
+        <w:t xml:space="preserve">We used two fully-labeled and two partially-labeled HILIC LC-MS datasets to assess the performance of the XCMS algorithm and construct a robust model of peak quality. To measure performance, we used two measurements of success closely tied to intuitive questions about a dataset: the percentage of good peaks found (GPF, also known as the recall or sensitivity) and the percentage of bad peaks included or false discovery rate (FDR). We also chose these metrics because they are independent of the number of true negatives detected. This was a concern because we did not want to create a situation in which the algorithm is rewarded for artificially increasing the number of overall bad peaks, only to later remove them. Similarly, we decided against using the F</w:t>
+      </w:r>
+      <m:oMath>
+        <m:sSub>
+          <m:e>
+            <m:r>
+              <m:t>​</m:t>
+            </m:r>
+          </m:e>
+          <m:sub>
+            <m:r>
+              <m:t>1</m:t>
+            </m:r>
+          </m:sub>
+        </m:sSub>
+      </m:oMath>
+      <w:r>
+        <w:t xml:space="preserve"> </w:t>
+      </w:r>
+      <w:r>
+        <w:t xml:space="preserve">score as an overall summary statistic because false negatives and false positives have very different implications in this context and should be treated separately.</w:t>
+      </w:r>
+    </w:p>
+    <w:p>
+      <w:pPr>
+        <w:pStyle w:val="BodyText"/>
+      </w:pPr>
+      <w:r>
+        <w:t xml:space="preserve">One of the major ways in which this manuscript differs from prior work is its focus on summary statistics calculated across multiple files.</w:t>
+      </w:r>
+      <w:r>
+        <w:t xml:space="preserve">(Pirttilä et al. 2022; Guo et al. 2021; Müller et al. 2020)</w:t>
+      </w:r>
+      <w:r>
+        <w:t xml:space="preserve"> </w:t>
+      </w:r>
+      <w:r>
+        <w:t xml:space="preserve">Most existing peakpicking literature uses the single-file EIC peak as the core bit of training data, but that approach ignores critical information obtained elsewhere in the MS run that can change the judgement made on a single chromatogram. Features that are high quality are typically represented in multiple files, especially in QC pooled samples, and a feature that only has a peak in a single file is typically regarded as highly suspect, if not removed entirely. Classifying an entire feature at once not only has the advantage of reducing the amount of manual labor by a factor equal to the number of files in the run (typically 10s-100s smaller) but is also a better representation of the judgement made by an MS expert. Of course, this approach inherits all the difficulties of summary statistic calculations. The authors spent many hours discussing the implications of differences between mean and median values, but in general this approach produced more confidence than any single-file EIC.</w:t>
+      </w:r>
+    </w:p>
+    <w:bookmarkStart w:id="52" w:name="X13b592fdb80f0175b3a015601ebe2cd5a748477"/>
     <w:p>
       <w:pPr>
         <w:pStyle w:val="Heading3"/>
       </w:pPr>
       <w:r>
-        <w:t xml:space="preserve">Simple logistic regression models show good performance and minimal overfitting</w:t>
-      </w:r>
-    </w:p>
-    <w:p>
-      <w:pPr>
-        <w:numPr>
-          <w:ilvl w:val="0"/>
-          <w:numId w:val="1001"/>
-        </w:numPr>
-        <w:pStyle w:val="Compact"/>
-      </w:pPr>
-      <w:r>
-        <w:t xml:space="preserve">Recap performance metrics</w:t>
-      </w:r>
-    </w:p>
-    <w:p>
-      <w:pPr>
-        <w:numPr>
-          <w:ilvl w:val="1"/>
-          <w:numId w:val="1002"/>
-        </w:numPr>
-        <w:pStyle w:val="Compact"/>
-      </w:pPr>
-      <w:r>
-        <w:t xml:space="preserve">Discuss the relative performance and compare to assumptions in lit for</w:t>
-      </w:r>
-    </w:p>
-    <w:p>
-      <w:pPr>
-        <w:numPr>
-          <w:ilvl w:val="2"/>
-          <w:numId w:val="1003"/>
-        </w:numPr>
-        <w:pStyle w:val="Compact"/>
-      </w:pPr>
-      <w:r>
-        <w:t xml:space="preserve">Large peak area</w:t>
-      </w:r>
-    </w:p>
-    <w:p>
-      <w:pPr>
-        <w:numPr>
-          <w:ilvl w:val="2"/>
-          <w:numId w:val="1003"/>
-        </w:numPr>
-        <w:pStyle w:val="Compact"/>
-      </w:pPr>
-      <w:r>
-        <w:t xml:space="preserve">Has an isotope</w:t>
-      </w:r>
-    </w:p>
-    <w:p>
-      <w:pPr>
-        <w:numPr>
-          <w:ilvl w:val="2"/>
-          <w:numId w:val="1003"/>
-        </w:numPr>
-        <w:pStyle w:val="Compact"/>
-      </w:pPr>
-      <w:r>
-        <w:t xml:space="preserve">p-values</w:t>
-      </w:r>
-    </w:p>
-    <w:p>
-      <w:pPr>
-        <w:numPr>
-          <w:ilvl w:val="1"/>
-          <w:numId w:val="1002"/>
-        </w:numPr>
-        <w:pStyle w:val="Compact"/>
-      </w:pPr>
-      <w:r>
-        <w:t xml:space="preserve">Discuss use of summary statistics and the potential need for a blocked model by sample type</w:t>
-      </w:r>
-    </w:p>
-    <w:p>
-      <w:pPr>
-        <w:numPr>
-          <w:ilvl w:val="0"/>
-          <w:numId w:val="1001"/>
-        </w:numPr>
-        <w:pStyle w:val="Compact"/>
-      </w:pPr>
-      <w:r>
-        <w:t xml:space="preserve">Emphasize the best performance of the two-parameter model</w:t>
-      </w:r>
-    </w:p>
-    <w:p>
-      <w:pPr>
-        <w:numPr>
-          <w:ilvl w:val="1"/>
-          <w:numId w:val="1004"/>
-        </w:numPr>
-        <w:pStyle w:val="Compact"/>
-      </w:pPr>
-      <w:r>
-        <w:t xml:space="preserve">Full model and XCMS model definitely overfit, same for regularized/random forest</w:t>
-      </w:r>
-    </w:p>
-    <w:p>
-      <w:pPr>
-        <w:numPr>
-          <w:ilvl w:val="1"/>
-          <w:numId w:val="1004"/>
-        </w:numPr>
-        <w:pStyle w:val="Compact"/>
-      </w:pPr>
-      <w:r>
-        <w:t xml:space="preserve">XCMS alone does not provide enough information to accurately distinguish good from noise</w:t>
-      </w:r>
-    </w:p>
-    <w:p>
-      <w:pPr>
-        <w:numPr>
-          <w:ilvl w:val="2"/>
-          <w:numId w:val="1005"/>
-        </w:numPr>
-        <w:pStyle w:val="Compact"/>
-      </w:pPr>
-      <w:r>
-        <w:t xml:space="preserve">Likely true for all peakpickers</w:t>
-      </w:r>
-    </w:p>
-    <w:p>
-      <w:pPr>
-        <w:numPr>
-          <w:ilvl w:val="2"/>
-          <w:numId w:val="1005"/>
-        </w:numPr>
-        <w:pStyle w:val="Compact"/>
-      </w:pPr>
-      <w:r>
-        <w:t xml:space="preserve">Plea: report mz/rt bounding box for individual peaks so additional metrics can be calculated</w:t>
-      </w:r>
-    </w:p>
-    <w:p>
-      <w:pPr>
-        <w:numPr>
-          <w:ilvl w:val="1"/>
-          <w:numId w:val="1004"/>
-        </w:numPr>
-        <w:pStyle w:val="Compact"/>
-      </w:pPr>
-      <w:r>
-        <w:t xml:space="preserve">These params very simple (and fast!) to estimate</w:t>
-      </w:r>
-    </w:p>
-    <w:p>
-      <w:pPr>
-        <w:numPr>
-          <w:ilvl w:val="2"/>
-          <w:numId w:val="1006"/>
-        </w:numPr>
-        <w:pStyle w:val="Compact"/>
-      </w:pPr>
-      <w:r>
-        <w:t xml:space="preserve">Easy to do better with fancier models (e.g. loess smoothing for SNR)</w:t>
-      </w:r>
-    </w:p>
-    <w:p>
-      <w:pPr>
-        <w:numPr>
-          <w:ilvl w:val="1"/>
-          <w:numId w:val="1004"/>
-        </w:numPr>
-        <w:pStyle w:val="Compact"/>
-      </w:pPr>
-      <w:r>
-        <w:t xml:space="preserve">Why do all the models seem to approach ~25% FDR and ~75% GPF on the novel datasets?</w:t>
-      </w:r>
-    </w:p>
-    <w:p>
-      <w:pPr>
-        <w:numPr>
-          <w:ilvl w:val="0"/>
-          <w:numId w:val="1001"/>
-        </w:numPr>
-        <w:pStyle w:val="Compact"/>
-      </w:pPr>
-      <w:r>
-        <w:t xml:space="preserve">Limited to HILIC data at the moment but does seem to perform well across labs</w:t>
+        <w:t xml:space="preserve">Two-parameter logistic regression model with raw data metrics showed the most reliable performance</w:t>
+      </w:r>
+    </w:p>
+    <w:p>
+      <w:pPr>
+        <w:pStyle w:val="FirstParagraph"/>
+      </w:pPr>
+      <w:r>
+        <w:t xml:space="preserve">These two measures of success were then used to explore different types of classification models for separating good molecular features (MFs) from bad, with a particular focus on quantifying the likelihood of each class rather than just returning the label. We found that a simple two-parameter logistic regression model trained on two novel metrics of peak quality had reasonably good performance on the training set and was highly robust when applied to novel datasets.</w:t>
+      </w:r>
+    </w:p>
+    <w:p>
+      <w:pPr>
+        <w:pStyle w:val="BodyText"/>
+      </w:pPr>
+      <w:r>
+        <w:t xml:space="preserve">The logistic regression in particular was favored over the random forest and regularized regression we tried due to their similar performance and increased interpretability (Supp. figure XX). In the literature, more complex models have also shown similar or better performance but typically require larger training sets and are fundamentally uninterpretable.</w:t>
+      </w:r>
+      <w:r>
+        <w:t xml:space="preserve">(Pirttilä et al. 2022 and references therein)</w:t>
+      </w:r>
+    </w:p>
+    <w:p>
+      <w:pPr>
+        <w:pStyle w:val="BodyText"/>
+      </w:pPr>
+      <w:r>
+        <w:t xml:space="preserve">Guo et al. (2021)</w:t>
+      </w:r>
+      <w:r>
+        <w:t xml:space="preserve"> </w:t>
+      </w:r>
+      <w:r>
+        <w:t xml:space="preserve">(EVA): Accuracy of 90-95% but did not distinguish between false positives and false negatives. Likely driven by the large number of bad peaks - here, our accuracy with a threshold of 0.5 was 92.1% for Falkor and 94.4% for MESOSCOPE.</w:t>
+      </w:r>
+    </w:p>
+    <w:p>
+      <w:pPr>
+        <w:pStyle w:val="BodyText"/>
+      </w:pPr>
+      <w:r>
+        <w:t xml:space="preserve">Accuracy is a problematic metric because if just predicting everything as</w:t>
+      </w:r>
+      <w:r>
+        <w:t xml:space="preserve"> </w:t>
+      </w:r>
+      <w:r>
+        <w:t xml:space="preserve">“</w:t>
+      </w:r>
+      <w:r>
+        <w:t xml:space="preserve">Bad</w:t>
+      </w:r>
+      <w:r>
+        <w:t xml:space="preserve">”</w:t>
+      </w:r>
+      <w:r>
+        <w:t xml:space="preserve"> </w:t>
+      </w:r>
+      <w:r>
+        <w:t xml:space="preserve">was 82.4% and 86.4%, respectively. Might be slightly facetious, but this was essentially what happened for a good number of the individual predictors - none of the smoothing curves exceeded 50% likelihood (Supp figure XX).</w:t>
+      </w:r>
+    </w:p>
+    <w:p>
+      <w:pPr>
+        <w:pStyle w:val="BodyText"/>
+      </w:pPr>
+      <w:r>
+        <w:t xml:space="preserve">This is why we chose to measure GPF and FDR instead of total accuracy. Not directly comparable datasets though and we’ve definitely got the advantage of using a half-internal training set.</w:t>
+      </w:r>
+    </w:p>
+    <w:p>
+      <w:pPr>
+        <w:pStyle w:val="BodyText"/>
+      </w:pPr>
+      <w:r>
+        <w:t xml:space="preserve">Melnikov, Tsentalovich, and Yanshole (2020)</w:t>
+      </w:r>
+      <w:r>
+        <w:t xml:space="preserve"> </w:t>
+      </w:r>
+      <w:r>
+        <w:t xml:space="preserve">(peakonly): Accuracy of 89%, precision of 97% and a recall of 89%</w:t>
+      </w:r>
+      <w:r>
+        <w:t xml:space="preserve"> </w:t>
+      </w:r>
+      <w:r>
+        <w:t xml:space="preserve">Versus our precision (PPV) of 95.6% and recall (sensitivity) of 94.6% for Falkor</w:t>
+      </w:r>
+      <w:r>
+        <w:t xml:space="preserve"> </w:t>
+      </w:r>
+      <w:r>
+        <w:t xml:space="preserve">Versus our precision (PPV) of 95.9% and recall (sensitivity) of 97.7% for MESOSCOPE</w:t>
+      </w:r>
+      <w:r>
+        <w:t xml:space="preserve"> </w:t>
+      </w:r>
+      <w:r>
+        <w:t xml:space="preserve">Gloaguen, Kirwan, and Beule (2022)</w:t>
+      </w:r>
+      <w:r>
+        <w:t xml:space="preserve"> </w:t>
+      </w:r>
+      <w:r>
+        <w:t xml:space="preserve">(NeatMS): Claims universally superior performance to peakonly</w:t>
+      </w:r>
+    </w:p>
+    <w:p>
+      <w:pPr>
+        <w:pStyle w:val="BodyText"/>
+      </w:pPr>
+      <w:r>
+        <w:t xml:space="preserve">These deep learning methods in particular are challenging because they do not produce overall quality scores and the tradeoff between false positives and false negatives is fixed regardless of experimental priorities.</w:t>
+      </w:r>
+    </w:p>
+    <w:p>
+      <w:pPr>
+        <w:pStyle w:val="BodyText"/>
+      </w:pPr>
+      <w:r>
+        <w:t xml:space="preserve">The two metrics in the final model were derived from the raw EIC data rather than any summary statistic calculated by XCMS automaticallyand were implemented because they matched our intuition about what makes an MF look good to an MS expert. It is worth noting that these are very simple metrics and therefore fast to calculate, but we expect that more complicated metrics could perform even better. For example, using the data within the peak boundaries for SNR calculation rather than data outside of them is not known to the authors to be implemented elsewhere but could be further improved by more advanced smoothing methods rather than using the residuals directly. Additionally, the calculation of peak shape using a Pearson’s correlation to an idealized curve was not expected to be especially powerful given prior research and that the centWave algorithm essentially uses this information already during the wavelet fitting, but still proved to be a highly effective check on noise inclusion.</w:t>
+      </w:r>
+      <w:r>
+        <w:t xml:space="preserve">(Ipsen et al. 2010)</w:t>
+      </w:r>
+      <w:r>
+        <w:t xml:space="preserve"> </w:t>
+      </w:r>
+      <w:r>
+        <w:t xml:space="preserve">This metric could be improved with more careful summary statistics that account for the differences between samples. Currently, the use of the overall median value does a reasonable job at identifying MFs that appear in many samples but performs poorly when detecting MFs that appear in only a few. Also worth noting is that the calculation of any new metrics such as these that rely on access to the raw data require exact specification of the maximum and minimum</w:t>
+      </w:r>
+      <w:r>
+        <w:t xml:space="preserve"> </w:t>
+      </w:r>
+      <w:r>
+        <w:rPr>
+          <w:iCs/>
+          <w:i/>
+        </w:rPr>
+        <w:t xml:space="preserve">m/z</w:t>
+      </w:r>
+      <w:r>
+        <w:t xml:space="preserve"> </w:t>
+      </w:r>
+      <w:r>
+        <w:t xml:space="preserve">and retention time for a peak, values that are not always returned by peakpicking algorithms.</w:t>
+      </w:r>
+    </w:p>
+    <w:p>
+      <w:pPr>
+        <w:pStyle w:val="BodyText"/>
+      </w:pPr>
+      <w:r>
+        <w:t xml:space="preserve">We were surprised at the poor performance of several other metrics. The isotope information in particular was expected to be a very strong predictor of peak quality given previous work that uses this metric extensively.</w:t>
+      </w:r>
+      <w:r>
+        <w:t xml:space="preserve">(Libiseller et al. 2015; Treutler and Neumann 2016; El Abiead et al. 2021)</w:t>
+      </w:r>
+      <w:r>
+        <w:t xml:space="preserve"> </w:t>
+      </w:r>
+      <w:r>
+        <w:t xml:space="preserve">We learned that many noise peaks still have reliable isotopes (perhaps unsurprising, given that the noise is in fact often caused by solvents or contaminants that are still chemical in nature) and that many real peaks are simply too low-intensity to have them in this kind of dilute environmental sample. We also showed that the automatically calculated SNR parameter from XCMS is not especially useful in distinguishing signal from noise. After inspecting a selection of peaks that had anomalous values for this metric, we are inclined to agree with</w:t>
+      </w:r>
+      <w:r>
+        <w:t xml:space="preserve"> </w:t>
+      </w:r>
+      <w:r>
+        <w:t xml:space="preserve">(Myers et al. 2017)</w:t>
+      </w:r>
+      <w:r>
+        <w:t xml:space="preserve"> </w:t>
+      </w:r>
+      <w:r>
+        <w:t xml:space="preserve">and conclude that this is often due to insufficient data outside of the peak for a robust calculation of noise level. Finally, we were surprised to find essentially no predictive power offered by peak area or intensity, with good peaks distributed almost identically to the bad peaks in this space. This cautions strongly against an arbitrarily-decided intensity threshold for winnowing down the number of MFs, in agreement with previous work.</w:t>
+      </w:r>
+      <w:r>
+        <w:t xml:space="preserve">(Houriet et al. 2022; Barupal et al. 2021)</w:t>
+      </w:r>
+    </w:p>
+    <w:p>
+      <w:pPr>
+        <w:pStyle w:val="BodyText"/>
+      </w:pPr>
+      <w:r>
+        <w:t xml:space="preserve">We settled on the highly reduced model of just two parameters because we found that additional parameters often improved performance on the training set but did not do so significantly for the novel datasets where the application of such a model is actually useful (Figure XX). One important caveat to note is that for the partially-labelled CultureData and Pttime datasets, there exists an uncontrolled degree of experimenter bias because the MS expert responsible for labeling did know that these peaks were all expected to be good. However, given that we do still see poor-quality peaks in this set indicates that this was not an overwhelming bias. The drastic drop in performance on out-of-sample data was particularly concerning because it creates overconfidence in the true level of noise actually ending up in the final dataset.</w:t>
+      </w:r>
+    </w:p>
+    <w:p>
+      <w:pPr>
+        <w:pStyle w:val="BodyText"/>
+      </w:pPr>
+      <w:r>
+        <w:t xml:space="preserve">We also found that this reduced two-parameter model was largely independent of the particular training set used, unlike in the more complex models (Figure XX). This was true in both absolute likelihood as well as rank-ordered space, a particularly important distinction when one imagines manually labeling</w:t>
+      </w:r>
+      <w:r>
+        <w:t xml:space="preserve"> </w:t>
+      </w:r>
+      <w:r>
+        <w:t xml:space="preserve">“</w:t>
+      </w:r>
+      <w:r>
+        <w:t xml:space="preserve">down</w:t>
+      </w:r>
+      <w:r>
+        <w:t xml:space="preserve">”</w:t>
+      </w:r>
+      <w:r>
+        <w:t xml:space="preserve"> </w:t>
+      </w:r>
+      <w:r>
+        <w:t xml:space="preserve">the dataset where the researcher desires to start viewing the chromatograms associated with the very best features and eventually reaching a point where enough MFs have been reviewed or bad MFs are consistent enough that they decide to forgo additional labeling.</w:t>
+      </w:r>
+    </w:p>
+    <w:p>
+      <w:pPr>
+        <w:pStyle w:val="BodyText"/>
+      </w:pPr>
+      <w:r>
+        <w:t xml:space="preserve">A final benefit to the reduced model is the smaller training set required to reach stability (Supp figure XX). This reduced size means that a useful model could be trained using only a fraction of the MFs identified in a sample set and then used to predict the quality for the remainder of the features. This reduction in training set size was not as significant as we expected, however, with several hundred features requiring manual labeling before even the two most stable parameters reached a consensus.</w:t>
       </w:r>
     </w:p>
     <w:bookmarkEnd w:id="52"/>
-    <w:bookmarkStart w:id="53" w:name="Xd9c25572b8700f4f12b0e6695fe51817ed21e20"/>
+    <w:bookmarkStart w:id="53" w:name="Xbb1aeb7765d6009dd7726dda9c8d36b8cc0af82"/>
     <w:p>
       <w:pPr>
         <w:pStyle w:val="Heading3"/>
       </w:pPr>
       <w:r>
-        <w:t xml:space="preserve">Unable to create strict control of the FDR but a single threshold still makes life easier</w:t>
-      </w:r>
-    </w:p>
-    <w:p>
-      <w:pPr>
-        <w:numPr>
-          <w:ilvl w:val="0"/>
-          <w:numId w:val="1007"/>
-        </w:numPr>
-        <w:pStyle w:val="Compact"/>
-      </w:pPr>
-      <w:r>
-        <w:t xml:space="preserve">Initial goal: set an FDR, choose a likelihood threshold based on it</w:t>
-      </w:r>
-    </w:p>
-    <w:p>
-      <w:pPr>
-        <w:numPr>
-          <w:ilvl w:val="1"/>
-          <w:numId w:val="1008"/>
-        </w:numPr>
-        <w:pStyle w:val="Compact"/>
-      </w:pPr>
-      <w:r>
-        <w:t xml:space="preserve">Not doable here but maybe in future work?</w:t>
-      </w:r>
-    </w:p>
-    <w:p>
-      <w:pPr>
-        <w:numPr>
-          <w:ilvl w:val="1"/>
-          <w:numId w:val="1008"/>
-        </w:numPr>
-        <w:pStyle w:val="Compact"/>
-      </w:pPr>
-      <w:r>
-        <w:t xml:space="preserve">Pivoted to recommending step-down manual labelling</w:t>
-      </w:r>
-    </w:p>
-    <w:p>
-      <w:pPr>
-        <w:numPr>
-          <w:ilvl w:val="0"/>
-          <w:numId w:val="1007"/>
-        </w:numPr>
-        <w:pStyle w:val="Compact"/>
-      </w:pPr>
-      <w:r>
-        <w:t xml:space="preserve">Plea: report your FDR! Especially if you’re manually labelling!</w:t>
-      </w:r>
-    </w:p>
-    <w:p>
-      <w:pPr>
-        <w:numPr>
-          <w:ilvl w:val="1"/>
-          <w:numId w:val="1009"/>
-        </w:numPr>
-        <w:pStyle w:val="Compact"/>
-      </w:pPr>
-      <w:r>
-        <w:t xml:space="preserve">Necessary for error propagation anyway</w:t>
-      </w:r>
-    </w:p>
-    <w:p>
-      <w:pPr>
-        <w:numPr>
-          <w:ilvl w:val="0"/>
-          <w:numId w:val="1007"/>
-        </w:numPr>
-        <w:pStyle w:val="Compact"/>
-      </w:pPr>
-      <w:r>
-        <w:t xml:space="preserve">Future work: alter chromatography/peakpicking params to maximize # of peaks above 0.9 threshold</w:t>
+        <w:t xml:space="preserve">Biological conclusions vary significantly by feature quality</w:t>
+      </w:r>
+    </w:p>
+    <w:p>
+      <w:pPr>
+        <w:pStyle w:val="FirstParagraph"/>
+      </w:pPr>
+      <w:r>
+        <w:t xml:space="preserve">We found that the conclusions obtained from the metabolomic datasets differed in significant ways depending on the quality threshold used to remove bad MFs from the downstream analysis. In the multivariate case, we ran the same analysis of PERMANOVAs and NMDS plots on various subsets of the original XCMS output and found that the effect size of depth was strongly influenced by by the threshold chosen. This is unsurprising given that most noise peaks should not have a biological signal to begin with, but is troubling for interpreting analyses where the FDR is not reported or the dataset not manually reviewed because the absence of a notable effect could simply be due to the overwhelming degree of noise in the default output.</w:t>
+      </w:r>
+    </w:p>
+    <w:p>
+      <w:pPr>
+        <w:pStyle w:val="BodyText"/>
+      </w:pPr>
+      <w:r>
+        <w:t xml:space="preserve">In the univariate case, we showed that while noise MFs are predominantly absent of a large biological signal, there are many that still have a significant biological trend. While some of these are inherently due to the likelihood of getting a small p-value with enough attempts despite FDR correction, a larger number of these poor-quality MFs were due to partial integration in which only the tail of a feature was integrated. This essentially duplicates the signal of the original peak in later analyses and should be removed. The real features showed a strong biological trend of high concentration throughout the surface ocean and down through the deep chlorophyll maximum (DCM), with most features equally abundant at 15 meters and this ~110 meter depth feature before dropping off at depth. This pattern tracks well with previous reports of biomass from the same sample site as well as earlier literature.</w:t>
+      </w:r>
+      <w:r>
+        <w:t xml:space="preserve">(Barone et al. 2022; Heal et al. 2021)</w:t>
+      </w:r>
+      <w:r>
+        <w:t xml:space="preserve"> </w:t>
+      </w:r>
+      <w:r>
+        <w:t xml:space="preserve">Critically, this also highlights the danger of noise MFs when additional normalizations are later applied. Scaling metabolomic data to biomass measurements is a common technique, and yet here it would have caused an enormous number of false positives that would have appeared to be intriguingly enriched below the DCM.</w:t>
       </w:r>
     </w:p>
     <w:bookmarkEnd w:id="53"/>
-    <w:bookmarkStart w:id="54" w:name="Xa1db471568c488e7bdf7509bdb4e6989469b2db"/>
+    <w:bookmarkEnd w:id="54"/>
+    <w:bookmarkStart w:id="55" w:name="conclusions-1"/>
+    <w:p>
+      <w:pPr>
+        <w:pStyle w:val="Heading2"/>
+      </w:pPr>
+      <w:r>
+        <w:t xml:space="preserve">Conclusions</w:t>
+      </w:r>
+    </w:p>
+    <w:p>
+      <w:pPr>
+        <w:pStyle w:val="FirstParagraph"/>
+      </w:pPr>
+      <w:r>
+        <w:t xml:space="preserve">The large number of noise peaks present in metabolomics datasets can be controlled using a simple logistic classification model. We trained such a model on two full-labeled open ocean HILIC datasets and found that the best performing parameters in the model for were a custom signal-to-noise metric and a test of similarity to a bell curve. This model showed robustness to overfitting, independence from the training set, and a reduced degree of manual labeling required. With this model, we showed how the distribution of metabolites in the open ocean is strongly affected by depth and categorized molecules according to their depth response. This distribution reproduces measures of bulk biomass but highlights several molecules of interest that diverge from the overall trend.</w:t>
+      </w:r>
+    </w:p>
+    <w:bookmarkEnd w:id="55"/>
+    <w:bookmarkStart w:id="73" w:name="methods"/>
+    <w:p>
+      <w:pPr>
+        <w:pStyle w:val="Heading2"/>
+      </w:pPr>
+      <w:r>
+        <w:t xml:space="preserve">Methods</w:t>
+      </w:r>
+    </w:p>
+    <w:bookmarkStart w:id="56" w:name="sample-collection"/>
     <w:p>
       <w:pPr>
         <w:pStyle w:val="Heading3"/>
       </w:pPr>
       <w:r>
-        <w:t xml:space="preserve">Biological results do depend on the threshold used</w:t>
-      </w:r>
-    </w:p>
-    <w:p>
-      <w:pPr>
-        <w:numPr>
-          <w:ilvl w:val="0"/>
-          <w:numId w:val="1010"/>
-        </w:numPr>
-        <w:pStyle w:val="Compact"/>
-      </w:pPr>
-      <w:r>
-        <w:t xml:space="preserve">Large amounts of noise reduce the power of both univariate and multivariate stats</w:t>
-      </w:r>
-    </w:p>
-    <w:p>
-      <w:pPr>
-        <w:numPr>
-          <w:ilvl w:val="1"/>
-          <w:numId w:val="1011"/>
-        </w:numPr>
-        <w:pStyle w:val="Compact"/>
-      </w:pPr>
-      <w:r>
-        <w:t xml:space="preserve">Trade-off with loss of interesting signals at higher thresholds (cmpds on clockplot left)</w:t>
-      </w:r>
-    </w:p>
-    <w:p>
-      <w:pPr>
-        <w:numPr>
-          <w:ilvl w:val="1"/>
-          <w:numId w:val="1011"/>
-        </w:numPr>
-        <w:pStyle w:val="Compact"/>
-      </w:pPr>
-      <w:r>
-        <w:t xml:space="preserve">Possible to get wildly different results with different thresholds (% variance explained)</w:t>
-      </w:r>
-    </w:p>
-    <w:p>
-      <w:pPr>
-        <w:numPr>
-          <w:ilvl w:val="1"/>
-          <w:numId w:val="1011"/>
-        </w:numPr>
-        <w:pStyle w:val="Compact"/>
-      </w:pPr>
-      <w:r>
-        <w:t xml:space="preserve">Manual evaluation for interesting signals still strongly recommended</w:t>
-      </w:r>
-    </w:p>
-    <w:p>
-      <w:pPr>
-        <w:numPr>
-          <w:ilvl w:val="0"/>
-          <w:numId w:val="1010"/>
-        </w:numPr>
-        <w:pStyle w:val="Compact"/>
-      </w:pPr>
-      <w:r>
-        <w:t xml:space="preserve">Depth is a major driver of metabolome composition in the gyre</w:t>
-      </w:r>
-    </w:p>
-    <w:p>
-      <w:pPr>
-        <w:numPr>
-          <w:ilvl w:val="0"/>
-          <w:numId w:val="1010"/>
-        </w:numPr>
-        <w:pStyle w:val="Compact"/>
-      </w:pPr>
-      <w:r>
-        <w:t xml:space="preserve">Majority of metabolites track with biomass metrics</w:t>
-      </w:r>
-    </w:p>
-    <w:p>
-      <w:pPr>
-        <w:numPr>
-          <w:ilvl w:val="0"/>
-          <w:numId w:val="1010"/>
-        </w:numPr>
-        <w:pStyle w:val="Compact"/>
-      </w:pPr>
-      <w:r>
-        <w:t xml:space="preserve">Some interesting metabolites diverge from dominant biomass trend</w:t>
-      </w:r>
-    </w:p>
-    <w:p>
-      <w:pPr>
-        <w:numPr>
-          <w:ilvl w:val="1"/>
-          <w:numId w:val="1012"/>
-        </w:numPr>
-        <w:pStyle w:val="Compact"/>
-      </w:pPr>
-      <w:r>
-        <w:t xml:space="preserve">Some new MAAs in clockplot top left? (Still need to check this w MSMS)</w:t>
-      </w:r>
-    </w:p>
-    <w:p>
-      <w:pPr>
-        <w:numPr>
-          <w:ilvl w:val="1"/>
-          <w:numId w:val="1012"/>
-        </w:numPr>
-        <w:pStyle w:val="Compact"/>
-      </w:pPr>
-      <w:r>
-        <w:t xml:space="preserve">Degradation products / bacterial specialties at bottom?</w:t>
-      </w:r>
-    </w:p>
-    <w:bookmarkEnd w:id="54"/>
-    <w:bookmarkEnd w:id="55"/>
-    <w:bookmarkStart w:id="56" w:name="conclusions-1"/>
-    <w:p>
-      <w:pPr>
-        <w:pStyle w:val="Heading2"/>
-      </w:pPr>
-      <w:r>
-        <w:t xml:space="preserve">Conclusions</w:t>
+        <w:t xml:space="preserve">Sample collection</w:t>
       </w:r>
     </w:p>
     <w:p>
@@ -2103,26 +2099,45 @@
         <w:pStyle w:val="FirstParagraph"/>
       </w:pPr>
       <w:r>
-        <w:t xml:space="preserve">TBD</w:t>
+        <w:t xml:space="preserve">Environmental samples were collected from the North Pacific Subtropical Gyre near Station ALOHA during two research cruises that targeted strong mesoscale eddy features during June/July 2017 and March/April 2018, traversing an area between 28 °N, 156 °W and 23 °N, 161 °W. An eddy dipole off the coast of Hawaii was detected using sea-level anomaly (SLA) satellite data and targeted for both a transect across the cyclonic and anticyclonic poles of the eddy dipole. The cyclonic pole of the eddy had a maximum negative SLA anomaly of -15 cm in 2017 and -20 cm in 2018, while the anticyclonic center reached +24 cm in 2017 and +21 cm in 2018. The 2017 cruise samples were taken along a transect across the eddy dipole while the 208 cruise targeted only the center of each eddy.</w:t>
+      </w:r>
+    </w:p>
+    <w:p>
+      <w:pPr>
+        <w:pStyle w:val="BodyText"/>
+      </w:pPr>
+      <w:r>
+        <w:t xml:space="preserve">Environmental samples were obtained using the onboard CTD rosette to collect water from 15 meters, the deep chlorophyll maximum (DCM), and 175 meters during the 2017 MESOSCOPE cruise and from 25 meters and the DCM during the 2018 Falkor cruise. The DCM was determined visually from fluorometer data during the CTD downcast and Niskin bottles were tripped during the return trip to the surface. Seawater from each depth was sampled in triplicate by firing one Niskin bottle for each sample. Samples were brought to the surface and decanted into prewashed (3x with DI, 3x with sampled seawater) polycarbonate bottles for filtration. Samples were filtered by peristaltic pump onto 142mm 0.2 µm Durapore filters held by polycarbonate filter holders on a Masterflex tubing line. Pressures were kept as low as possible while still producing a reasonable rate of flow through the filter, approximately 250-500 mL per minute. Samples were then removed from the filter holder using solvent-washed tweezers and placed into pre-combusted aluminum foil packets that were then flash-frozen in liquid nitrogen before being stored at -80 °C until extraction. A methodological blank was also collected by running filtrate through a new filter and then treated identically to the samples.</w:t>
+      </w:r>
+    </w:p>
+    <w:p>
+      <w:pPr>
+        <w:pStyle w:val="BodyText"/>
+      </w:pPr>
+      <w:r>
+        <w:t xml:space="preserve">Culture samples used as the validation sets for this paper have been previously described by</w:t>
+      </w:r>
+      <w:r>
+        <w:t xml:space="preserve"> </w:t>
+      </w:r>
+      <w:r>
+        <w:t xml:space="preserve">(Durham et al. 2022)</w:t>
+      </w:r>
+      <w:r>
+        <w:t xml:space="preserve"> </w:t>
+      </w:r>
+      <w:r>
+        <w:t xml:space="preserve">and on Metabolomics Workbench (Project ID PR001317).</w:t>
       </w:r>
     </w:p>
     <w:bookmarkEnd w:id="56"/>
-    <w:bookmarkStart w:id="74" w:name="methods"/>
-    <w:p>
-      <w:pPr>
-        <w:pStyle w:val="Heading2"/>
-      </w:pPr>
-      <w:r>
-        <w:t xml:space="preserve">Methods</w:t>
-      </w:r>
-    </w:p>
-    <w:bookmarkStart w:id="57" w:name="sample-collection"/>
+    <w:bookmarkStart w:id="57" w:name="sample-processing"/>
     <w:p>
       <w:pPr>
         <w:pStyle w:val="Heading3"/>
       </w:pPr>
       <w:r>
-        <w:t xml:space="preserve">Sample collection</w:t>
+        <w:t xml:space="preserve">Sample processing</w:t>
       </w:r>
     </w:p>
     <w:p>
@@ -2130,7 +2145,25 @@
         <w:pStyle w:val="FirstParagraph"/>
       </w:pPr>
       <w:r>
-        <w:t xml:space="preserve">Environmental samples were collected from the North Pacific Subtropical Gyre near Station ALOHA during two research cruises that targeted strong mesoscale eddy features during June/July 2017 and March/April 2018, traversing an area between 28 °N, 156 °W and 23 °N, 161 °W. An eddy dipole off the coast of Hawaii was detected using sea-level anomaly (SLA) satellite data and targeted for both a transect across the cyclonic and anticyclonic poles of the eddy dipole. The cyclonic pole of the eddy had a maximum negative SLA anomaly of -15 cm in 2017 and -20 cm in 2018, while the anticyclonic center reached +24 cm in 2017 and +21 cm in 2018. The 2017 cruise samples were taken along a transect across the eddy dipole while the 208 cruise targeted only the center of each eddy.</w:t>
+        <w:t xml:space="preserve">Extraction of the environmental samples followed a modified Bligh &amp; Dyer approach as detailed in</w:t>
+      </w:r>
+      <w:r>
+        <w:t xml:space="preserve"> </w:t>
+      </w:r>
+      <w:r>
+        <w:t xml:space="preserve">(Boysen et al. 2018)</w:t>
+      </w:r>
+      <w:r>
+        <w:t xml:space="preserve">. Briefly, filters were added to PTFE centrifuge tubes with a 1:1 mix of 100 µm and 400 µm silica beads, approximately 2mL -20 °C Optima-grade DCM, and approximately 3mL -20 °C 1:1 methanol/water solution (both also Optima-grade). Extraction standards were added during this step. The samples were then bead-beaten three times, followed by triplicate washes with fresh methanol/water mixture. Samples were then dried down under clean nitrogen gas and warmed using a Fisher-Scientific Reacti-Therm module. Dried aqueous fractions were re-dissolved in 380 µL of Optima-grade water and amended with 20 µL isotope-labeled injection standards. Additional internal standards were added at this point to measure the variability introduced by chromatography and ionization, and the reconstituted fraction was syringe-filtered to remove any potential clogging material. This aqueous fraction was then aliquoted into an HPLC vial for injection on the HILIC column and diluted 1:1 with Optima-grade water. A pooled sample was created by combining 20 µL of each sample into the same HPLC vial, and a 1:1 dilution with water half-strength sample was aliquot from that to assess matrix effects and obscuring variation</w:t>
+      </w:r>
+      <w:r>
+        <w:t xml:space="preserve"> </w:t>
+      </w:r>
+      <w:r>
+        <w:t xml:space="preserve">(Boysen et al. 2018)</w:t>
+      </w:r>
+      <w:r>
+        <w:t xml:space="preserve">. Also run alongside the environmental samples were two mixes of authentic standards in water and in an aliquot of the pooled sample at a variety of concentrations for quality control, annotation, and absolute concentration calculations. HPLC vials containing the samples were frozen at -80 °C until thawing shortly before injection.</w:t>
       </w:r>
     </w:p>
     <w:p>
@@ -2138,46 +2171,17 @@
         <w:pStyle w:val="BodyText"/>
       </w:pPr>
       <w:r>
-        <w:t xml:space="preserve">Environmental samples were obtained using the onboard CTD rosette to collect water from 15 meters, the deep chlorophyll maximum (DCM), and 175 meters during the 2017 MESOSCOPE cruise and from 25 meters and the DCM during the 2018 Falkor cruise. The DCM was determined visually from fluorometer data during the CTD downcast and Niskin bottles were tripped during the return trip to the surface. Seawater from each depth was sampled in triplicate by firing one Niskin bottle for each sample. Samples were brought to the surface and decanted into prewashed (3x with DI, 3x with sampled seawater) polycarbonate bottles for filtration. Samples were filtered by peristaltic pump onto 142mm 0.2 µm Durapore filters held by polycarbonate filter holders on a Masterflex tubing line. Pressures were kept as low as possible while still producing a reasonable rate of flow through the filter, approximately 250-500 mL per minute. Samples were then removed from the filter holder using solvent-washed tweezers and placed into pre-combusted aluminum foil packets that were then flash-frozen in liquid nitrogen before being stored at -80 °C until extraction. A methodological blank was also collected by running filtrate through a new filter and then treated identically to the samples.</w:t>
-      </w:r>
-    </w:p>
-    <w:p>
-      <w:pPr>
-        <w:pStyle w:val="BodyText"/>
-      </w:pPr>
-      <w:r>
-        <w:t xml:space="preserve">Culture samples used as the validation sets for this paper were obtained from existing [blah] and have been previously described by</w:t>
-      </w:r>
-      <w:r>
-        <w:t xml:space="preserve"> </w:t>
-      </w:r>
-      <w:r>
-        <w:t xml:space="preserve">[@Bryn]</w:t>
-      </w:r>
-      <w:r>
-        <w:t xml:space="preserve"> </w:t>
-      </w:r>
-      <w:r>
-        <w:t xml:space="preserve">and</w:t>
-      </w:r>
-      <w:r>
-        <w:t xml:space="preserve"> </w:t>
-      </w:r>
-      <w:r>
-        <w:t xml:space="preserve">[@Pttime paper?]</w:t>
-      </w:r>
-      <w:r>
-        <w:t xml:space="preserve">.</w:t>
+        <w:t xml:space="preserve">The CultureData samples were re-run from the frozen aliquots for this paper. The Pttime sample processing is documented on Metabolomics Workbench where it has been assigned Project ID PR001317.</w:t>
       </w:r>
     </w:p>
     <w:bookmarkEnd w:id="57"/>
-    <w:bookmarkStart w:id="58" w:name="sample-processing"/>
+    <w:bookmarkStart w:id="58" w:name="lc-conditions"/>
     <w:p>
       <w:pPr>
         <w:pStyle w:val="Heading3"/>
       </w:pPr>
       <w:r>
-        <w:t xml:space="preserve">Sample processing</w:t>
+        <w:t xml:space="preserve">LC conditions</w:t>
       </w:r>
     </w:p>
     <w:p>
@@ -2185,43 +2189,17 @@
         <w:pStyle w:val="FirstParagraph"/>
       </w:pPr>
       <w:r>
-        <w:t xml:space="preserve">Extraction of the environmental samples followed a modified Bligh &amp; Dyer approach as detailed in</w:t>
-      </w:r>
-      <w:r>
-        <w:t xml:space="preserve"> </w:t>
-      </w:r>
-      <w:r>
-        <w:t xml:space="preserve">[@BMIS]</w:t>
-      </w:r>
-      <w:r>
-        <w:t xml:space="preserve">. Briefly, filters were added to PTFE centrifuge tubes with a 1:1 mix of 100 µm and 400 µm silica beads, approximately 2mL -20 °C Optima-grade DCM, and approximately 3mL -20 °C 1:1 methanol/water solution (both also Optima-grade). Extraction standards were added during this step. The samples were then bead-beaten three times, followed by triplicate washes with fresh methanol/water mixture. Samples were then dried down under clean nitrogen gas and warmed using a Fisher-Scientific Reacti-Therm module. Dried aqueous fractions were re-dissolved in 380 µL of Optima-grade water and amended with 20 µL isotope-labeled injection standards. Additional internal standards were added at this point to measure the variability introduced by chromatography and ionization, and the reconstituted fraction was syringe-filtered to remove any potential clogging material. This aqueous fraction was then aliquoted into an HPLC vial for injection on the HILIC column and diluted 1:1 with Optima-grade water. A pooled sample was created by combining 20 µL of each sample into the same HPLC vial, and a 1:1 dilution with water half-strength sample was aliquot from that to assess matrix effects and obscuring variation</w:t>
-      </w:r>
-      <w:r>
-        <w:t xml:space="preserve"> </w:t>
-      </w:r>
-      <w:r>
-        <w:t xml:space="preserve">[@BMIS]</w:t>
-      </w:r>
-      <w:r>
-        <w:t xml:space="preserve">. Also run alongside the environmental samples were two mixes of authentic standards in water and in an aliquot of the pooled sample at a variety of concentrations for quality control, annotation, and absolute concentration calculations. HPLC vials containing the samples were frozen at -80 °C until thawing shortly before injection.</w:t>
-      </w:r>
-    </w:p>
-    <w:p>
-      <w:pPr>
-        <w:pStyle w:val="BodyText"/>
-      </w:pPr>
-      <w:r>
-        <w:t xml:space="preserve">The CultureData samples were re-run from the frozen aliquots for this paper. The Pttime sample processing is documented [on MW? in their paper?].</w:t>
+        <w:t xml:space="preserve">For the MESOSCOPE, Falkor, and CultureData samples a SeQuant ZIC-pHILIC column (5 um particle size, 2.1 mm x 150 mm, from Millipore) was used with 10 mM ammonium carbonate in 85:15 acetonitrile to water (Solvent A) and 10 mM ammonium carbonate in 85:15 water to acetonitrile (Solvent B) at a flow rate of 0.15 mL/min. The column was held at 100% A for 2 minutes, ramped to 64% B over 18 minutes, ramped to 100% B over 1 minute, held at 100% B for 5 minutes, and equilibrated at 100% A for 25 minutes (50 minutes total). The column was maintained at 30 °C. The injection volume was 2 µL for samples and standard mixes. When starting a batch, the column was equilibrated at the starting conditions for at least 30 minutes. To improve the performance of the HILIC column, we maintained the same injection volume, kept the instrument running water blanks between samples as necessary, and injected standards in a representative matrix (the pooled sample) in addition to standards in water. After each batch, the column was flushed with 10 mM ammonium carbonate in 85:15 water to acetonitrile for 20 to 30 minutes. LC conditions for the Pttime samples are documented on Metabolomics Workbench where it has been assigned Project ID PR001317.</w:t>
       </w:r>
     </w:p>
     <w:bookmarkEnd w:id="58"/>
-    <w:bookmarkStart w:id="59" w:name="lc-conditions"/>
+    <w:bookmarkStart w:id="59" w:name="ms-conditions"/>
     <w:p>
       <w:pPr>
         <w:pStyle w:val="Heading3"/>
       </w:pPr>
       <w:r>
-        <w:t xml:space="preserve">LC conditions</w:t>
+        <w:t xml:space="preserve">MS conditions</w:t>
       </w:r>
     </w:p>
     <w:p>
@@ -2229,17 +2207,17 @@
         <w:pStyle w:val="FirstParagraph"/>
       </w:pPr>
       <w:r>
-        <w:t xml:space="preserve">For the MESOSCOPE, Falkor, and CultureData samples a SeQuant ZIC-pHILIC column (5 um particle size, 2.1 mm x 150 mm, from Millipore) was used with 10 mM ammonium carbonate in 85:15 acetonitrile to water (Solvent A) and 10 mM ammonium carbonate in 85:15 water to acetonitrile (Solvent B) at a flow rate of 0.15 mL/min. The column was held at 100% A for 2 minutes, ramped to 64% B over 18 minutes, ramped to 100% B over 1 minute, held at 100% B for 5 minutes, and equilibrated at 100% A for 25 minutes (50 minutes total). The column was maintained at 30 °C. The injection volume was 2 µL for samples and standard mixes. When starting a batch, the column was equilibrated at the starting conditions for at least 30 minutes. To improve the performance of the HILIC column, we maintained the same injection volume, kept the instrument running water blanks between samples as necessary, and injected standards in a representative matrix (the pooled sample) in addition to standards in water. After each batch, the column was flushed with 10 mM ammonium carbonate in 85:15 water to acetonitrile for 20 to 30 minutes. LC conditions for the Pttime samples are documented [on MW? in their paper?].</w:t>
+        <w:t xml:space="preserve">Environmental metabolomic data was collected on a Thermo Q Exactive HF hybrid Orbitrap (QE) mass spectrometer. The capillary and auxiliary gas heater temperatures were maintained at 320°C and 100°C, respectively. The S-lens RF level was kept at 65, the H-ESI voltage was set to 3.3 kV and sheath gas, auxiliary gas, and sweep gas flow rates were set at 16, 3, and 1, respectively. Polarity switching was used with a scan range of 60 to 900 m/z and a resolution of 60,000. Calibration was performed every 3-4 days at a target mass of 200 m/z. DDA data was collected from the pooled samples for high-confidence annotation of knowns and unknowns. All files were then converted to an open-source mzML format and centroided via Proteowizard’s msConvert tool. For the Pttime samples, files were pulled directly from Metabolomics Workbench via Project ID PR001317 and used in their existing mzXML format.</w:t>
       </w:r>
     </w:p>
     <w:bookmarkEnd w:id="59"/>
-    <w:bookmarkStart w:id="60" w:name="ms-conditions"/>
+    <w:bookmarkStart w:id="60" w:name="X04d1b76933e7d6b8e19cc9196e7707de61d0607"/>
     <w:p>
       <w:pPr>
         <w:pStyle w:val="Heading3"/>
       </w:pPr>
       <w:r>
-        <w:t xml:space="preserve">MS conditions</w:t>
+        <w:t xml:space="preserve">Peakpicking, alignment, and grouping with XCMS</w:t>
       </w:r>
     </w:p>
     <w:p>
@@ -2247,25 +2225,16 @@
         <w:pStyle w:val="FirstParagraph"/>
       </w:pPr>
       <w:r>
-        <w:t xml:space="preserve">Environmental metabolomic data was collected on a Thermo Q Exactive HF hybrid Orbitrap (QE) mass spectrometer. The capillary and auxiliary gas heater temperatures were maintained at 320°C and 100°C, respectively. The S-lens RF level was kept at 65, the H-ESI voltage was set to 3.3 kV and sheath gas, auxiliary gas, and sweep gas flow rates were set at 16, 3, and 1, respectively. Polarity switching was used with a scan range of 60 to 900 m/z and a resolution of 60,000. Calibration was performed every 3-4 days at a target mass of 200 m/z. DDA data was collected from the pooled samples for high-confidence annotation of knowns and unknowns. All files were then converted to an open-source mzML format and centroided via Proteowizard’s msConvert tool. For the Pttime samples, files were pulled directly from Metabolomics Workbench via Project ID [blah] and used in their existing mzXML format.</w:t>
-      </w:r>
-    </w:p>
-    <w:bookmarkEnd w:id="60"/>
-    <w:bookmarkStart w:id="61" w:name="X04d1b76933e7d6b8e19cc9196e7707de61d0607"/>
-    <w:p>
-      <w:pPr>
-        <w:pStyle w:val="Heading3"/>
-      </w:pPr>
-      <w:r>
-        <w:t xml:space="preserve">Peakpicking, alignment, and grouping with XCMS</w:t>
-      </w:r>
-    </w:p>
-    <w:p>
-      <w:pPr>
-        <w:pStyle w:val="FirstParagraph"/>
-      </w:pPr>
-      <w:r>
-        <w:t xml:space="preserve">The R package XCMS was used to perform peakpicking, retention time correction, and peak correspondence. Files were loaded and run separately for each dataset (Falkor, MESOSCOPE, CultureData, and Pttime) using the new</w:t>
+        <w:t xml:space="preserve">The R package XCMS was used to perform peakpicking, retention time correction, and peak correspondence.</w:t>
+      </w:r>
+      <w:r>
+        <w:t xml:space="preserve">Tautenhahn, Böttcher, and Neumann (2008)</w:t>
+      </w:r>
+      <w:r>
+        <w:t xml:space="preserve"> </w:t>
+      </w:r>
+      <w:r>
+        <w:t xml:space="preserve">Files were loaded and run separately for each dataset (Falkor, MESOSCOPE, CultureData, and Pttime) using the new</w:t>
       </w:r>
       <w:r>
         <w:t xml:space="preserve"> </w:t>
@@ -2309,10 +2278,19 @@
         <w:t xml:space="preserve"> </w:t>
       </w:r>
       <w:r>
-        <w:t xml:space="preserve">[@myers2017]</w:t>
-      </w:r>
-      <w:r>
-        <w:t xml:space="preserve">, and both verboseColumns and the extendLengthMSW parameter were set to TRUE. For retention time correction, the Obiwarp method was used except for the CultureData dataset, which was visually inspected and determined not to require correction. For the Obiwarp algorithm, the binsize was reduced to 0.1 but all other parameters were left at their defaults or equivalents.</w:t>
+        <w:t xml:space="preserve">(Myers et al. 2017)</w:t>
+      </w:r>
+      <w:r>
+        <w:t xml:space="preserve">, and both verboseColumns and the extendLengthMSW parameter were set to TRUE. For retention time correction, the Obiwarp method was used except for the CultureData dataset, which was visually inspected and determined not to require correction.</w:t>
+      </w:r>
+      <w:r>
+        <w:t xml:space="preserve">(Benton, Want, and Ebbels 2010)</w:t>
+      </w:r>
+      <w:r>
+        <w:t xml:space="preserve"> </w:t>
+      </w:r>
+      <w:r>
+        <w:t xml:space="preserve">For the Obiwarp algorithm, the binsize was reduced to 0.1 but all other parameters were left at their defaults or equivalents.</w:t>
       </w:r>
     </w:p>
     <w:p>
@@ -2320,11 +2298,11 @@
         <w:pStyle w:val="BodyText"/>
       </w:pPr>
       <w:r>
-        <w:t xml:space="preserve">Peak grouping was performed on the two environmental datasets and the Pttime data with a bandwidth of 12, a minFraction of 0.1, binSize of 0.001, and minSamples of 2 but otherwise default arguments. CultureData’s minFraction was raised to 0.4 but was otherwise identical. Sample groups were constructed to consist of the biological replicates for all datasets. After peak grouping, peak filling was performed using the fillChromPeaks function with the ppm parameter set to 2.5. Finally, mass features with a retention time less than 30 seconds or larger than 20 minutes were removed to avoid interference from the initial and final solvent washes. [Check this with Laura]</w:t>
-      </w:r>
-    </w:p>
-    <w:bookmarkEnd w:id="61"/>
-    <w:bookmarkStart w:id="65" w:name="manual-inspection-and-classification"/>
+        <w:t xml:space="preserve">Peak grouping was performed on the two environmental datasets and the Pttime data with a bandwidth of 12, a minFraction of 0.1, binSize of 0.001, and minSamples of 2 but otherwise default arguments. CultureData’s minFraction was raised to 0.4 but was otherwise identical. Sample groups were constructed to consist of the biological replicates for all datasets. After peak grouping, peak filling was performed using the fillChromPeaks function with the ppm parameter set to 2.5. Finally, mass features with a retention time less than 30 seconds or larger than 20 minutes were removed to avoid interference from the initial and final solvent washes.</w:t>
+      </w:r>
+    </w:p>
+    <w:bookmarkEnd w:id="60"/>
+    <w:bookmarkStart w:id="64" w:name="manual-inspection-and-classification"/>
     <w:p>
       <w:pPr>
         <w:pStyle w:val="Heading3"/>
@@ -2338,7 +2316,7 @@
         <w:pStyle w:val="FirstParagraph"/>
       </w:pPr>
       <w:r>
-        <w:t xml:space="preserve">After the full XCMS workflow was completed, the molecular features were visually inspected by a single qualified MS expert. For the Falkor and MESOSCOPE datasets, every molecular feature was inspected, while only those features with a predicted probability of 0.9 or higher according to the two-parameter model produced below were for the CultureData and Pttime datasets. Inspection consisted of plotting the raw intensity values against the corrected retention-time values for all data points within the</w:t>
+        <w:t xml:space="preserve">After the full XCMS workflow was completed, the molecular features were visually inspected by a single qualified MS expert. For the Falkor and MESOSCOPE datasets, every molecular feature was inspected, while only those features with a predicted probability of 0.9 or higher according to the two-parameter model produced below were inspected for the CultureData and Pttime datasets. Inspection consisted of plotting the raw intensity values against the corrected retention-time values for all data points within the</w:t>
       </w:r>
       <w:r>
         <w:t xml:space="preserve"> </w:t>
@@ -2354,7 +2332,7 @@
         <w:t xml:space="preserve"> </w:t>
       </w:r>
       <w:r>
-        <w:t xml:space="preserve">x RT bounding box determined by the most extreme values for the given feature. For this step, we decided to plot the entire feature across all files simultaneously rather than viewing each sample individually to both accelerate labelling and to more accurately represent what MS experts typically do when assessing the quality of a given peak. [Fig 1.] We also decided to ignore missing values and linearly interpolate between known data points rather than filling with zeroes. These EICs were then shown to an MS expert for classification into one of 4 categories: Good, Bad, Ambiguous, or Stans only if the peak appeared to only show up in the standards. A few randomly-chosen features from the manually-assigned Good and Bad classifications are shown in [Fig. 1].</w:t>
+        <w:t xml:space="preserve">x RT bounding box determined by the most extreme values for the given feature. For this step, we decided to plot the entire feature across all files simultaneously rather than viewing each sample individually to both accelerate labeling and to more accurately represent what MS experts typically do when assessing the quality of a given peak. [Fig 1.] We also decided to ignore missing values and linearly interpolate between known data points rather than filling with zeroes. These EICs were then shown to an MS expert for classification into one of 4 categories: Good, Bad, Ambiguous, or Stans only if the peak appeared to only show up in the standards. A few randomly-chosen features from the manually-assigned Good and Bad classifications are shown in [Fig. 1].</w:t>
       </w:r>
     </w:p>
     <w:p>
@@ -2366,18 +2344,18 @@
           <wp:inline>
             <wp:extent cx="5943600" cy="2743199"/>
             <wp:effectExtent b="0" l="0" r="0" t="0"/>
-            <wp:docPr descr="Figure 1: Randomly selected ion chromatograms from both “Good” (top row) and “Bad” (bottom row) manual classifications, colored by the depth from which the biological sample was taken. DCM = deep chlorophyll maximum, approximately 110 meters." title="" id="63" name="Picture"/>
+            <wp:docPr descr="Figure 1: Randomly selected ion chromatograms from both “Good” (top row) and “Bad” (bottom row) manual classifications, colored by the depth from which the biological sample was taken. DCM = deep chlorophyll maximum, approximately 110 meters." title="" id="62" name="Picture"/>
             <a:graphic>
               <a:graphicData uri="http://schemas.openxmlformats.org/drawingml/2006/picture">
                 <pic:pic>
                   <pic:nvPicPr>
-                    <pic:cNvPr descr="figures/somegood_somebad_depthcolor_chroms.png" id="64" name="Picture"/>
+                    <pic:cNvPr descr="figures/somegood_somebad_depthcolor_chroms.png" id="63" name="Picture"/>
                     <pic:cNvPicPr>
                       <a:picLocks noChangeArrowheads="1" noChangeAspect="1"/>
                     </pic:cNvPicPr>
                   </pic:nvPicPr>
                   <pic:blipFill>
-                    <a:blip r:embed="rId62"/>
+                    <a:blip r:embed="rId61"/>
                     <a:stretch>
                       <a:fillRect/>
                     </a:stretch>
@@ -2448,8 +2426,8 @@
         <w:t xml:space="preserve">(bottom row) manual classifications, colored by the depth from which the biological sample was taken. DCM = deep chlorophyll maximum, approximately 110 meters.</w:t>
       </w:r>
     </w:p>
-    <w:bookmarkEnd w:id="65"/>
-    <w:bookmarkStart w:id="69" w:name="X863b367709584fb1f97ae3b658caca05ebd1e92"/>
+    <w:bookmarkEnd w:id="64"/>
+    <w:bookmarkStart w:id="68" w:name="X863b367709584fb1f97ae3b658caca05ebd1e92"/>
     <w:p>
       <w:pPr>
         <w:pStyle w:val="Heading3"/>
@@ -2532,10 +2510,7 @@
         <w:t xml:space="preserve">was also then used to estimate the noise level within the peak by also scaling both the beta distribution densities and the raw data intensity values as described above, then subtracting the scaled beta distribution from the scaled intensity values, producing the residuals of the fit [Fig. 2]. The signal-to-noise ratio (SNR) was calculated by dividing the maximum original peak height by the standard deviation of the residuals multiplied by the maximum height of the original peak. This method of SNR calculation allowed us to rapidly estimate the noise within the peak itself rather than relying on background estimation using data points outside the peak, which may not exist or may be influenced by additional molecular signals.</w:t>
       </w:r>
       <w:r>
-        <w:t xml:space="preserve"> </w:t>
-      </w:r>
-      <w:r>
-        <w:t xml:space="preserve">[@myers?]</w:t>
+        <w:t xml:space="preserve">(Myers et al. 2017)</w:t>
       </w:r>
       <w:r>
         <w:t xml:space="preserve"> </w:t>
@@ -2587,18 +2562,18 @@
           <wp:inline>
             <wp:extent cx="5943600" cy="3657600"/>
             <wp:effectExtent b="0" l="0" r="0" t="0"/>
-            <wp:docPr descr="Figure 2: Method used to calculate the metrics for the two-parameter model from the raw data via comparison to an idealized pseudo-Gaussian peak for both manually identified “Good” and “Bad” peaks. Normalization was performed by linearly scaling the raw values into the 0-1 range by subtracting the minimum value and dividing by the maximum. Peak shape similarity was measured with Pearson’s correlation coefficient and the noise level is estimated as the standard deviation of the residuals after the raw data is subtracted from the idealized peak." title="" id="67" name="Picture"/>
+            <wp:docPr descr="Figure 2: Method used to calculate the metrics for the two-parameter model from the raw data via comparison to an idealized pseudo-Gaussian peak for both manually identified “Good” and “Bad” peaks. Normalization was performed by linearly scaling the raw values into the 0-1 range by subtracting the minimum value and dividing by the maximum. Peak shape similarity was measured with Pearson’s correlation coefficient and the noise level is estimated as the standard deviation of the residuals after the raw data is subtracted from the idealized peak." title="" id="66" name="Picture"/>
             <a:graphic>
               <a:graphicData uri="http://schemas.openxmlformats.org/drawingml/2006/picture">
                 <pic:pic>
                   <pic:nvPicPr>
-                    <pic:cNvPr descr="figures/peakmetrics_singlechrom.png" id="68" name="Picture"/>
+                    <pic:cNvPr descr="figures/peakmetrics_singlechrom.png" id="67" name="Picture"/>
                     <pic:cNvPicPr>
                       <a:picLocks noChangeArrowheads="1" noChangeAspect="1"/>
                     </pic:cNvPicPr>
                   </pic:nvPicPr>
                   <pic:blipFill>
-                    <a:blip r:embed="rId66"/>
+                    <a:blip r:embed="rId65"/>
                     <a:stretch>
                       <a:fillRect/>
                     </a:stretch>
@@ -2841,8 +2816,8 @@
         <w:t xml:space="preserve">Finally, we calculated several metrics using a design-of-experiments (DoE) approach for the Falkor and MESOSCOPE datasets which were expected to have a large difference in metabolite composition between those samples collected at the surface (15-25 meters) and those collected deeper in the water column. We used ANOVAs to compare the integrated peak area with depth and extracted the p-values of each test, which became an additional potential peak quality metric. We also calculated the difference between the mean sample area and the mean blank area and the difference between the mean sample area and the mean area of the standards which also became metrics. When there were too many missing values to perform the ANOVA or sample averages, we replaced the calculated statistic with a value a single order of magnitude outside the most extreme value.</w:t>
       </w:r>
     </w:p>
-    <w:bookmarkEnd w:id="69"/>
-    <w:bookmarkStart w:id="70" w:name="regressions-and-model-development"/>
+    <w:bookmarkEnd w:id="68"/>
+    <w:bookmarkStart w:id="69" w:name="regressions-and-model-development"/>
     <w:p>
       <w:pPr>
         <w:pStyle w:val="Heading3"/>
@@ -2892,7 +2867,7 @@
         <w:pStyle w:val="BodyText"/>
       </w:pPr>
       <w:r>
-        <w:t xml:space="preserve">In each case, we categorized each molecular feature as a true positive (TP) if it was predicted to be Good and was manually classified as Good, a true negative if both predicted and classifed as Bad, a false positive if predicted to be Good but manually classified as Bad, and a false negative if predicted to be Bad but was in fact manually classified as Good. This allowed us to additionally define two useful measures of success, the traditionally-defined false discovery rate (FDR, defined as 1-precision or the number of false positives divided by the total number of predicted positives) and the percentage of good peaks found (GPF, also known as the recall or sensitivity and defined as the number of true positives divided by the total number of positive predictions).</w:t>
+        <w:t xml:space="preserve">In each case, we categorized each molecular feature as a true positive (TP) if it was predicted to be Good and was manually classified as Good, a true negative if both predicted and classifed as Bad, a false positive if predicted to be Good but manually classified as Bad, and a false negative if predicted to be Bad but was in fact manually classified as Good. This allowed us to additionally define two useful measures of success, the traditionally-defined false discovery rate (FDR, defined as 1-precision or the number of false positives divided by the total number of predicted positives) and the percentage of good peaks found (GPF, also known as the recall or sensitivity and defined as the number of true positives divided by the total number of actual positives).</w:t>
       </w:r>
     </w:p>
     <w:p>
@@ -3072,8 +3047,8 @@
         <w:t xml:space="preserve">for an elastic net penalty (α) of 0, 0.5, and 1. Random forests were implemented using the randomForest package with default settings and a factor-type response vector to ensure classification was used rather than regression.</w:t>
       </w:r>
     </w:p>
-    <w:bookmarkEnd w:id="70"/>
-    <w:bookmarkStart w:id="71" w:name="X4612b8ad03e36de09e0d4af38fc6a731fac0a1f"/>
+    <w:bookmarkEnd w:id="69"/>
+    <w:bookmarkStart w:id="70" w:name="X4612b8ad03e36de09e0d4af38fc6a731fac0a1f"/>
     <w:p>
       <w:pPr>
         <w:pStyle w:val="Heading3"/>
@@ -3095,19 +3070,7 @@
         <w:pStyle w:val="BodyText"/>
       </w:pPr>
       <w:r>
-        <w:t xml:space="preserve">The Pttime dataset was discovered on Metabolomics Workbench</w:t>
-      </w:r>
-      <w:r>
-        <w:t xml:space="preserve"> </w:t>
-      </w:r>
-      <w:r>
-        <w:t xml:space="preserve">[@MW id]</w:t>
-      </w:r>
-      <w:r>
-        <w:t xml:space="preserve"> </w:t>
-      </w:r>
-      <w:r>
-        <w:t xml:space="preserve">and consists of</w:t>
+        <w:t xml:space="preserve">The Pttime dataset was discovered on Metabolomics Workbench where it has been assigned Project ID PR001317. The data can be accessed directly via it’s Project DOI: 10.21228/M8GH6P. This project dataset consists of</w:t>
       </w:r>
       <w:r>
         <w:t xml:space="preserve"> </w:t>
@@ -3123,7 +3086,7 @@
         <w:t xml:space="preserve"> </w:t>
       </w:r>
       <w:r>
-        <w:t xml:space="preserve">cultures collected at a variety of timepoints from both pelleted cells and the released exudate. This dataset was chosen because of the similar LC-MS setup used as a benchmark comparison for the performance other labs with similar setups may expect to achieve using the trained model directly. Each of these datasets were only fractionally labeled, with those peaks above the 0.9 likelihood threshold according to the two-parameter model reviewed manually and categorized.</w:t>
+        <w:t xml:space="preserve">cultures collected at a variety of timepoints from both pelleted cells and the released exudate. This dataset was chosen because of the similar LC-MS setup used as a benchmark comparison for the performance other labs with similar setups may expect to achieve using the trained model directly.</w:t>
       </w:r>
     </w:p>
     <w:p>
@@ -3131,11 +3094,11 @@
         <w:pStyle w:val="BodyText"/>
       </w:pPr>
       <w:r>
-        <w:t xml:space="preserve">This stricter threshold was chosen because we felt less comfortable interpreting results based on mass features that were only 50% likely to be real, but did not feel the need to be so strict with this exploratory analysis that we wanted to limit it to 99+% likelihood peaks.</w:t>
-      </w:r>
-    </w:p>
-    <w:bookmarkEnd w:id="71"/>
-    <w:bookmarkStart w:id="73" w:name="Xb8d35582a81f80dc16a097ede17cae116341b21"/>
+        <w:t xml:space="preserve">Each of these datasets were only fractionally labeled, with those peaks above the 0.9 likelihood threshold according to the two-parameter model reviewed manually and categorized. This stricter threshold was chosen because we felt less comfortable interpreting results based on mass features that were only 50% likely to be real, but did not feel the need to be so strict with this exploratory analysis that we wanted to limit it to 99+% likelihood peaks.</w:t>
+      </w:r>
+    </w:p>
+    <w:bookmarkEnd w:id="70"/>
+    <w:bookmarkStart w:id="72" w:name="Xb8d35582a81f80dc16a097ede17cae116341b21"/>
     <w:p>
       <w:pPr>
         <w:pStyle w:val="Heading3"/>
@@ -3179,7 +3142,7 @@
         <w:t xml:space="preserve">.</w:t>
       </w:r>
       <w:r>
-        <w:t xml:space="preserve">[@ref]</w:t>
+        <w:t xml:space="preserve">(Benjamini and Hochberg 1995)</w:t>
       </w:r>
       <w:r>
         <w:t xml:space="preserve"> </w:t>
@@ -3203,7 +3166,7 @@
         <w:t xml:space="preserve">package to categorize the response to depth for those mass features for which the KW test was significant, with responses falling into one of the 14 classes possible when permuting the sign and significance of the Dunn test.</w:t>
       </w:r>
       <w:r>
-        <w:t xml:space="preserve">[@ref]</w:t>
+        <w:t xml:space="preserve">(Dunn 1964)</w:t>
       </w:r>
       <w:r>
         <w:t xml:space="preserve"> </w:t>
@@ -3215,7 +3178,7 @@
         <w:t xml:space="preserve"> </w:t>
       </w:r>
       <w:r>
-        <w:t xml:space="preserve">[@ref]</w:t>
+        <w:t xml:space="preserve">(Anderson 2017)</w:t>
       </w:r>
       <w:r>
         <w:t xml:space="preserve"> </w:t>
@@ -3239,7 +3202,7 @@
         <w:t xml:space="preserve">function to test for multivariate differences in structure of the metabolome with depth.</w:t>
       </w:r>
       <w:r>
-        <w:t xml:space="preserve">[@ref]</w:t>
+        <w:t xml:space="preserve">(Oksanen et al. 2022)</w:t>
       </w:r>
       <w:r>
         <w:t xml:space="preserve"> </w:t>
@@ -3258,7 +3221,7 @@
       <w:r>
         <w:t xml:space="preserve"> </w:t>
       </w:r>
-      <w:hyperlink r:id="rId72">
+      <w:hyperlink r:id="rId71">
         <w:r>
           <w:rPr>
             <w:rStyle w:val="Hyperlink"/>
@@ -3270,10 +3233,92 @@
         <w:t xml:space="preserve">.</w:t>
       </w:r>
       <w:r>
-        <w:t xml:space="preserve">[@ref]</w:t>
-      </w:r>
-    </w:p>
+        <w:t xml:space="preserve">(R Core Team 2022)</w:t>
+      </w:r>
+    </w:p>
+    <w:bookmarkEnd w:id="72"/>
     <w:bookmarkEnd w:id="73"/>
+    <w:bookmarkStart w:id="74" w:name="abbreviations"/>
+    <w:p>
+      <w:pPr>
+        <w:pStyle w:val="Heading2"/>
+      </w:pPr>
+      <w:r>
+        <w:t xml:space="preserve">Abbreviations</w:t>
+      </w:r>
+    </w:p>
+    <w:p>
+      <w:pPr>
+        <w:pStyle w:val="FirstParagraph"/>
+      </w:pPr>
+      <w:r>
+        <w:t xml:space="preserve">DCM: Deep Chlorophyll Maximum</w:t>
+      </w:r>
+    </w:p>
+    <w:p>
+      <w:pPr>
+        <w:pStyle w:val="BodyText"/>
+      </w:pPr>
+      <w:r>
+        <w:t xml:space="preserve">SNR: Signal to Noise Ratio</w:t>
+      </w:r>
+    </w:p>
+    <w:p>
+      <w:pPr>
+        <w:pStyle w:val="BodyText"/>
+      </w:pPr>
+      <w:r>
+        <w:t xml:space="preserve">MF: Molecular Feature</w:t>
+      </w:r>
+    </w:p>
+    <w:p>
+      <w:pPr>
+        <w:pStyle w:val="BodyText"/>
+      </w:pPr>
+      <w:r>
+        <w:t xml:space="preserve">GPF: Good Peaks Found</w:t>
+      </w:r>
+    </w:p>
+    <w:p>
+      <w:pPr>
+        <w:pStyle w:val="BodyText"/>
+      </w:pPr>
+      <w:r>
+        <w:t xml:space="preserve">FDR: False Discovery Rate</w:t>
+      </w:r>
+    </w:p>
+    <w:p>
+      <w:pPr>
+        <w:pStyle w:val="BodyText"/>
+      </w:pPr>
+      <w:r>
+        <w:t xml:space="preserve">HILIC: Hydrophilic Interaction Liquid Chromatography</w:t>
+      </w:r>
+    </w:p>
+    <w:p>
+      <w:pPr>
+        <w:pStyle w:val="BodyText"/>
+      </w:pPr>
+      <w:r>
+        <w:t xml:space="preserve">EIC: Extracted Ion Chromatogram</w:t>
+      </w:r>
+    </w:p>
+    <w:p>
+      <w:pPr>
+        <w:pStyle w:val="BodyText"/>
+      </w:pPr>
+      <w:r>
+        <w:t xml:space="preserve">LC: Liquid Chromatography</w:t>
+      </w:r>
+    </w:p>
+    <w:p>
+      <w:pPr>
+        <w:pStyle w:val="BodyText"/>
+      </w:pPr>
+      <w:r>
+        <w:t xml:space="preserve">MS: Mass Spectrometry</w:t>
+      </w:r>
+    </w:p>
     <w:bookmarkEnd w:id="74"/>
     <w:bookmarkStart w:id="75" w:name="acknowledgements"/>
     <w:p>
@@ -3285,7 +3330,7 @@
       </w:r>
     </w:p>
     <w:bookmarkEnd w:id="75"/>
-    <w:bookmarkStart w:id="76" w:name="references"/>
+    <w:bookmarkStart w:id="133" w:name="references"/>
     <w:p>
       <w:pPr>
         <w:pStyle w:val="Heading2"/>
@@ -3294,8 +3339,1457 @@
         <w:t xml:space="preserve">References</w:t>
       </w:r>
     </w:p>
-    <w:bookmarkEnd w:id="76"/>
-    <w:bookmarkStart w:id="86" w:name="supplement"/>
+    <w:bookmarkStart w:id="132" w:name="refs"/>
+    <w:bookmarkStart w:id="77" w:name="ref-Anderson2014"/>
+    <w:p>
+      <w:pPr>
+        <w:pStyle w:val="Bibliography"/>
+      </w:pPr>
+      <w:r>
+        <w:t xml:space="preserve">Anderson, Marti J. 2017.</w:t>
+      </w:r>
+      <w:r>
+        <w:t xml:space="preserve"> </w:t>
+      </w:r>
+      <w:r>
+        <w:t xml:space="preserve">“</w:t>
+      </w:r>
+      <w:r>
+        <w:t xml:space="preserve">Permutational Multivariate Analysis of Variance (PERMANOVA)</w:t>
+      </w:r>
+      <w:r>
+        <w:t xml:space="preserve">.”</w:t>
+      </w:r>
+      <w:r>
+        <w:t xml:space="preserve"> </w:t>
+      </w:r>
+      <w:r>
+        <w:t xml:space="preserve">In</w:t>
+      </w:r>
+      <w:r>
+        <w:t xml:space="preserve"> </w:t>
+      </w:r>
+      <w:r>
+        <w:rPr>
+          <w:iCs/>
+          <w:i/>
+        </w:rPr>
+        <w:t xml:space="preserve">Wiley StatsRef: Statistics Reference Online</w:t>
+      </w:r>
+      <w:r>
+        <w:t xml:space="preserve">, 1–15. Wiley.</w:t>
+      </w:r>
+      <w:r>
+        <w:t xml:space="preserve"> </w:t>
+      </w:r>
+      <w:hyperlink r:id="rId76">
+        <w:r>
+          <w:rPr>
+            <w:rStyle w:val="Hyperlink"/>
+          </w:rPr>
+          <w:t xml:space="preserve">https://doi.org/10.1002/9781118445112.stat07841</w:t>
+        </w:r>
+      </w:hyperlink>
+      <w:r>
+        <w:t xml:space="preserve">.</w:t>
+      </w:r>
+    </w:p>
+    <w:bookmarkEnd w:id="77"/>
+    <w:bookmarkStart w:id="79" w:name="ref-Bajad2006"/>
+    <w:p>
+      <w:pPr>
+        <w:pStyle w:val="Bibliography"/>
+      </w:pPr>
+      <w:r>
+        <w:t xml:space="preserve">Bajad, Sunil U., Wenyun Lu, Elizabeth H. Kimball, Jie Yuan, Celeste Peterson, and Joshua D. Rabinowitz. 2006.</w:t>
+      </w:r>
+      <w:r>
+        <w:t xml:space="preserve"> </w:t>
+      </w:r>
+      <w:r>
+        <w:t xml:space="preserve">“</w:t>
+      </w:r>
+      <w:r>
+        <w:t xml:space="preserve">Separation and quantitation of water soluble cellular metabolites by hydrophilic interaction chromatography-tandem mass spectrometry</w:t>
+      </w:r>
+      <w:r>
+        <w:t xml:space="preserve">.”</w:t>
+      </w:r>
+      <w:r>
+        <w:t xml:space="preserve"> </w:t>
+      </w:r>
+      <w:r>
+        <w:rPr>
+          <w:iCs/>
+          <w:i/>
+        </w:rPr>
+        <w:t xml:space="preserve">Journal of Chromatography A</w:t>
+      </w:r>
+      <w:r>
+        <w:t xml:space="preserve"> </w:t>
+      </w:r>
+      <w:r>
+        <w:t xml:space="preserve">1125 (1): 76–88.</w:t>
+      </w:r>
+      <w:r>
+        <w:t xml:space="preserve"> </w:t>
+      </w:r>
+      <w:hyperlink r:id="rId78">
+        <w:r>
+          <w:rPr>
+            <w:rStyle w:val="Hyperlink"/>
+          </w:rPr>
+          <w:t xml:space="preserve">https://doi.org/10.1016/j.chroma.2006.05.019</w:t>
+        </w:r>
+      </w:hyperlink>
+      <w:r>
+        <w:t xml:space="preserve">.</w:t>
+      </w:r>
+    </w:p>
+    <w:bookmarkEnd w:id="79"/>
+    <w:bookmarkStart w:id="81" w:name="ref-Barone2022"/>
+    <w:p>
+      <w:pPr>
+        <w:pStyle w:val="Bibliography"/>
+      </w:pPr>
+      <w:r>
+        <w:t xml:space="preserve">Barone, Benedetto, Matthew J. Church, Mathilde Dugenne, Nicholas J. Hawco, Oliver Jahn, Angelicque E. White, Seth G. John, Michael J. Follows, Edward F. DeLong, and David M. Karl. 2022.</w:t>
+      </w:r>
+      <w:r>
+        <w:t xml:space="preserve"> </w:t>
+      </w:r>
+      <w:r>
+        <w:t xml:space="preserve">“</w:t>
+      </w:r>
+      <w:r>
+        <w:t xml:space="preserve">Biogeochemical Dynamics in Adjacent Mesoscale Eddies of Opposite Polarity</w:t>
+      </w:r>
+      <w:r>
+        <w:t xml:space="preserve">.”</w:t>
+      </w:r>
+      <w:r>
+        <w:t xml:space="preserve"> </w:t>
+      </w:r>
+      <w:r>
+        <w:rPr>
+          <w:iCs/>
+          <w:i/>
+        </w:rPr>
+        <w:t xml:space="preserve">Global Biogeochemical Cycles</w:t>
+      </w:r>
+      <w:r>
+        <w:t xml:space="preserve"> </w:t>
+      </w:r>
+      <w:r>
+        <w:t xml:space="preserve">36 (2).</w:t>
+      </w:r>
+      <w:r>
+        <w:t xml:space="preserve"> </w:t>
+      </w:r>
+      <w:hyperlink r:id="rId80">
+        <w:r>
+          <w:rPr>
+            <w:rStyle w:val="Hyperlink"/>
+          </w:rPr>
+          <w:t xml:space="preserve">https://doi.org/10.1029/2021GB007115</w:t>
+        </w:r>
+      </w:hyperlink>
+      <w:r>
+        <w:t xml:space="preserve">.</w:t>
+      </w:r>
+    </w:p>
+    <w:bookmarkEnd w:id="81"/>
+    <w:bookmarkStart w:id="83" w:name="ref-Barupal2021"/>
+    <w:p>
+      <w:pPr>
+        <w:pStyle w:val="Bibliography"/>
+      </w:pPr>
+      <w:r>
+        <w:t xml:space="preserve">Barupal, Dinesh Kumar, Sadjad Fakouri Baygi, Robert O. Wright, and Manish Arora. 2021.</w:t>
+      </w:r>
+      <w:r>
+        <w:t xml:space="preserve"> </w:t>
+      </w:r>
+      <w:r>
+        <w:t xml:space="preserve">“</w:t>
+      </w:r>
+      <w:r>
+        <w:t xml:space="preserve">Data Processing Thresholds for Abundance and Sparsity and Missed Biological Insights in an Untargeted Chemical Analysis of Blood Specimens for Exposomics</w:t>
+      </w:r>
+      <w:r>
+        <w:t xml:space="preserve">.”</w:t>
+      </w:r>
+      <w:r>
+        <w:t xml:space="preserve"> </w:t>
+      </w:r>
+      <w:r>
+        <w:rPr>
+          <w:iCs/>
+          <w:i/>
+        </w:rPr>
+        <w:t xml:space="preserve">Frontiers in Public Health</w:t>
+      </w:r>
+      <w:r>
+        <w:t xml:space="preserve"> </w:t>
+      </w:r>
+      <w:r>
+        <w:t xml:space="preserve">9 (June).</w:t>
+      </w:r>
+      <w:r>
+        <w:t xml:space="preserve"> </w:t>
+      </w:r>
+      <w:hyperlink r:id="rId82">
+        <w:r>
+          <w:rPr>
+            <w:rStyle w:val="Hyperlink"/>
+          </w:rPr>
+          <w:t xml:space="preserve">https://doi.org/10.3389/fpubh.2021.653599</w:t>
+        </w:r>
+      </w:hyperlink>
+      <w:r>
+        <w:t xml:space="preserve">.</w:t>
+      </w:r>
+    </w:p>
+    <w:bookmarkEnd w:id="83"/>
+    <w:bookmarkStart w:id="85" w:name="ref-Benjamini1995"/>
+    <w:p>
+      <w:pPr>
+        <w:pStyle w:val="Bibliography"/>
+      </w:pPr>
+      <w:r>
+        <w:t xml:space="preserve">Benjamini, Yoav, and Yosef Hochberg. 1995.</w:t>
+      </w:r>
+      <w:r>
+        <w:t xml:space="preserve"> </w:t>
+      </w:r>
+      <w:r>
+        <w:t xml:space="preserve">“</w:t>
+      </w:r>
+      <w:r>
+        <w:t xml:space="preserve">Controlling the False Discovery Rate: A Practical and Powerful Approach to Multiple Testing</w:t>
+      </w:r>
+      <w:r>
+        <w:t xml:space="preserve">.”</w:t>
+      </w:r>
+      <w:r>
+        <w:t xml:space="preserve"> </w:t>
+      </w:r>
+      <w:r>
+        <w:rPr>
+          <w:iCs/>
+          <w:i/>
+        </w:rPr>
+        <w:t xml:space="preserve">Journal of the Royal Statistical Society: Series B (Methodological)</w:t>
+      </w:r>
+      <w:r>
+        <w:t xml:space="preserve"> </w:t>
+      </w:r>
+      <w:r>
+        <w:t xml:space="preserve">57 (1): 289–300.</w:t>
+      </w:r>
+      <w:r>
+        <w:t xml:space="preserve"> </w:t>
+      </w:r>
+      <w:hyperlink r:id="rId84">
+        <w:r>
+          <w:rPr>
+            <w:rStyle w:val="Hyperlink"/>
+          </w:rPr>
+          <w:t xml:space="preserve">https://doi.org/10.1111/j.2517-6161.1995.tb02031.x</w:t>
+        </w:r>
+      </w:hyperlink>
+      <w:r>
+        <w:t xml:space="preserve">.</w:t>
+      </w:r>
+    </w:p>
+    <w:bookmarkEnd w:id="85"/>
+    <w:bookmarkStart w:id="87" w:name="ref-Benton2010"/>
+    <w:p>
+      <w:pPr>
+        <w:pStyle w:val="Bibliography"/>
+      </w:pPr>
+      <w:r>
+        <w:t xml:space="preserve">Benton, H. Paul, Elizabeth J. Want, and Timothy M. D. Ebbels. 2010.</w:t>
+      </w:r>
+      <w:r>
+        <w:t xml:space="preserve"> </w:t>
+      </w:r>
+      <w:r>
+        <w:t xml:space="preserve">“</w:t>
+      </w:r>
+      <w:r>
+        <w:t xml:space="preserve">Correction of mass calibration gaps in liquid chromatography–mass spectrometry metabolomics data</w:t>
+      </w:r>
+      <w:r>
+        <w:t xml:space="preserve">.”</w:t>
+      </w:r>
+      <w:r>
+        <w:t xml:space="preserve"> </w:t>
+      </w:r>
+      <w:r>
+        <w:rPr>
+          <w:iCs/>
+          <w:i/>
+        </w:rPr>
+        <w:t xml:space="preserve">Bioinformatics</w:t>
+      </w:r>
+      <w:r>
+        <w:t xml:space="preserve"> </w:t>
+      </w:r>
+      <w:r>
+        <w:t xml:space="preserve">26 (19): 2488–89.</w:t>
+      </w:r>
+      <w:r>
+        <w:t xml:space="preserve"> </w:t>
+      </w:r>
+      <w:hyperlink r:id="rId86">
+        <w:r>
+          <w:rPr>
+            <w:rStyle w:val="Hyperlink"/>
+          </w:rPr>
+          <w:t xml:space="preserve">https://doi.org/10.1093/bioinformatics/btq441</w:t>
+        </w:r>
+      </w:hyperlink>
+      <w:r>
+        <w:t xml:space="preserve">.</w:t>
+      </w:r>
+    </w:p>
+    <w:bookmarkEnd w:id="87"/>
+    <w:bookmarkStart w:id="89" w:name="ref-Boysen2021"/>
+    <w:p>
+      <w:pPr>
+        <w:pStyle w:val="Bibliography"/>
+      </w:pPr>
+      <w:r>
+        <w:t xml:space="preserve">Boysen, Angela K., Laura T. Carlson, Bryndan P. Durham, Ryan D. Groussman, Frank O. Aylward, François Ribalet, Katherine R. Heal, et al. 2021.</w:t>
+      </w:r>
+      <w:r>
+        <w:t xml:space="preserve"> </w:t>
+      </w:r>
+      <w:r>
+        <w:t xml:space="preserve">“</w:t>
+      </w:r>
+      <w:r>
+        <w:t xml:space="preserve">Particulate Metabolites and Transcripts Reflect Diel Oscillations of Microbial Activity in the Surface Ocean</w:t>
+      </w:r>
+      <w:r>
+        <w:t xml:space="preserve">.”</w:t>
+      </w:r>
+      <w:r>
+        <w:t xml:space="preserve"> </w:t>
+      </w:r>
+      <w:r>
+        <w:t xml:space="preserve">Edited by Jeff Bowman.</w:t>
+      </w:r>
+      <w:r>
+        <w:t xml:space="preserve"> </w:t>
+      </w:r>
+      <w:r>
+        <w:rPr>
+          <w:iCs/>
+          <w:i/>
+        </w:rPr>
+        <w:t xml:space="preserve">mSystems</w:t>
+      </w:r>
+      <w:r>
+        <w:t xml:space="preserve"> </w:t>
+      </w:r>
+      <w:r>
+        <w:t xml:space="preserve">6 (3).</w:t>
+      </w:r>
+      <w:r>
+        <w:t xml:space="preserve"> </w:t>
+      </w:r>
+      <w:hyperlink r:id="rId88">
+        <w:r>
+          <w:rPr>
+            <w:rStyle w:val="Hyperlink"/>
+          </w:rPr>
+          <w:t xml:space="preserve">https://doi.org/10.1128/mSystems.00896-20</w:t>
+        </w:r>
+      </w:hyperlink>
+      <w:r>
+        <w:t xml:space="preserve">.</w:t>
+      </w:r>
+    </w:p>
+    <w:bookmarkEnd w:id="89"/>
+    <w:bookmarkStart w:id="91" w:name="ref-Boysen2018"/>
+    <w:p>
+      <w:pPr>
+        <w:pStyle w:val="Bibliography"/>
+      </w:pPr>
+      <w:r>
+        <w:t xml:space="preserve">Boysen, Angela K., Katherine R. Heal, Laura T. Carlson, and Anitra E. Ingalls. 2018.</w:t>
+      </w:r>
+      <w:r>
+        <w:t xml:space="preserve"> </w:t>
+      </w:r>
+      <w:r>
+        <w:t xml:space="preserve">“</w:t>
+      </w:r>
+      <w:r>
+        <w:t xml:space="preserve">Best-Matched Internal Standard Normalization in Liquid Chromatography–Mass Spectrometry Metabolomics Applied to Environmental Samples</w:t>
+      </w:r>
+      <w:r>
+        <w:t xml:space="preserve">.”</w:t>
+      </w:r>
+      <w:r>
+        <w:t xml:space="preserve"> </w:t>
+      </w:r>
+      <w:r>
+        <w:rPr>
+          <w:iCs/>
+          <w:i/>
+        </w:rPr>
+        <w:t xml:space="preserve">Analytical Chemistry</w:t>
+      </w:r>
+      <w:r>
+        <w:t xml:space="preserve"> </w:t>
+      </w:r>
+      <w:r>
+        <w:t xml:space="preserve">90 (2): 1363–69.</w:t>
+      </w:r>
+      <w:r>
+        <w:t xml:space="preserve"> </w:t>
+      </w:r>
+      <w:hyperlink r:id="rId90">
+        <w:r>
+          <w:rPr>
+            <w:rStyle w:val="Hyperlink"/>
+          </w:rPr>
+          <w:t xml:space="preserve">https://doi.org/10.1021/acs.analchem.7b04400</w:t>
+        </w:r>
+      </w:hyperlink>
+      <w:r>
+        <w:t xml:space="preserve">.</w:t>
+      </w:r>
+    </w:p>
+    <w:bookmarkEnd w:id="91"/>
+    <w:bookmarkStart w:id="93" w:name="ref-Dunn1964"/>
+    <w:p>
+      <w:pPr>
+        <w:pStyle w:val="Bibliography"/>
+      </w:pPr>
+      <w:r>
+        <w:t xml:space="preserve">Dunn, Olive Jean. 1964.</w:t>
+      </w:r>
+      <w:r>
+        <w:t xml:space="preserve"> </w:t>
+      </w:r>
+      <w:r>
+        <w:t xml:space="preserve">“</w:t>
+      </w:r>
+      <w:r>
+        <w:t xml:space="preserve">Multiple Comparisons Using Rank Sums</w:t>
+      </w:r>
+      <w:r>
+        <w:t xml:space="preserve">.”</w:t>
+      </w:r>
+      <w:r>
+        <w:t xml:space="preserve"> </w:t>
+      </w:r>
+      <w:r>
+        <w:rPr>
+          <w:iCs/>
+          <w:i/>
+        </w:rPr>
+        <w:t xml:space="preserve">Technometrics</w:t>
+      </w:r>
+      <w:r>
+        <w:t xml:space="preserve"> </w:t>
+      </w:r>
+      <w:r>
+        <w:t xml:space="preserve">6 (3): 241–52.</w:t>
+      </w:r>
+      <w:r>
+        <w:t xml:space="preserve"> </w:t>
+      </w:r>
+      <w:hyperlink r:id="rId92">
+        <w:r>
+          <w:rPr>
+            <w:rStyle w:val="Hyperlink"/>
+          </w:rPr>
+          <w:t xml:space="preserve">https://doi.org/10.1080/00401706.1964.10490181</w:t>
+        </w:r>
+      </w:hyperlink>
+      <w:r>
+        <w:t xml:space="preserve">.</w:t>
+      </w:r>
+    </w:p>
+    <w:bookmarkEnd w:id="93"/>
+    <w:bookmarkStart w:id="95" w:name="ref-Durham2022"/>
+    <w:p>
+      <w:pPr>
+        <w:pStyle w:val="Bibliography"/>
+      </w:pPr>
+      <w:r>
+        <w:t xml:space="preserve">Durham, Bryndan P., Angela K. Boysen, Katherine R. Heal, Laura T. Carlson, Rachel Boccamazzo, Chloe R. Deodato, Wei Qin, Rose Ann Cattolico, E. Virginia Armbrust, and Anitra E. Ingalls. 2022.</w:t>
+      </w:r>
+      <w:r>
+        <w:t xml:space="preserve"> </w:t>
+      </w:r>
+      <w:r>
+        <w:t xml:space="preserve">“</w:t>
+      </w:r>
+      <w:r>
+        <w:t xml:space="preserve">Chemotaxonomic patterns in intracellular metabolites of marine microbial plankton</w:t>
+      </w:r>
+      <w:r>
+        <w:t xml:space="preserve">.”</w:t>
+      </w:r>
+      <w:r>
+        <w:t xml:space="preserve"> </w:t>
+      </w:r>
+      <w:r>
+        <w:rPr>
+          <w:iCs/>
+          <w:i/>
+        </w:rPr>
+        <w:t xml:space="preserve">Frontiers in Marine Science</w:t>
+      </w:r>
+      <w:r>
+        <w:t xml:space="preserve"> </w:t>
+      </w:r>
+      <w:r>
+        <w:t xml:space="preserve">9 (September).</w:t>
+      </w:r>
+      <w:r>
+        <w:t xml:space="preserve"> </w:t>
+      </w:r>
+      <w:hyperlink r:id="rId94">
+        <w:r>
+          <w:rPr>
+            <w:rStyle w:val="Hyperlink"/>
+          </w:rPr>
+          <w:t xml:space="preserve">https://doi.org/10.3389/fmars.2022.864796</w:t>
+        </w:r>
+      </w:hyperlink>
+      <w:r>
+        <w:t xml:space="preserve">.</w:t>
+      </w:r>
+    </w:p>
+    <w:bookmarkEnd w:id="95"/>
+    <w:bookmarkStart w:id="97" w:name="ref-ElAbiead2021"/>
+    <w:p>
+      <w:pPr>
+        <w:pStyle w:val="Bibliography"/>
+      </w:pPr>
+      <w:r>
+        <w:t xml:space="preserve">El Abiead, Yasin, Maximilian Milford, Reza M Salek, and Gunda Koellensperger. 2021.</w:t>
+      </w:r>
+      <w:r>
+        <w:t xml:space="preserve"> </w:t>
+      </w:r>
+      <w:r>
+        <w:t xml:space="preserve">“</w:t>
+      </w:r>
+      <w:r>
+        <w:t xml:space="preserve">mzRAPP: a tool for reliability assessment of data pre-processing in non-targeted metabolomics</w:t>
+      </w:r>
+      <w:r>
+        <w:t xml:space="preserve">.”</w:t>
+      </w:r>
+      <w:r>
+        <w:t xml:space="preserve"> </w:t>
+      </w:r>
+      <w:r>
+        <w:t xml:space="preserve">Edited by Pier Luigi Martelli.</w:t>
+      </w:r>
+      <w:r>
+        <w:t xml:space="preserve"> </w:t>
+      </w:r>
+      <w:r>
+        <w:rPr>
+          <w:iCs/>
+          <w:i/>
+        </w:rPr>
+        <w:t xml:space="preserve">Bioinformatics</w:t>
+      </w:r>
+      <w:r>
+        <w:t xml:space="preserve"> </w:t>
+      </w:r>
+      <w:r>
+        <w:t xml:space="preserve">37 (20): 3678–80.</w:t>
+      </w:r>
+      <w:r>
+        <w:t xml:space="preserve"> </w:t>
+      </w:r>
+      <w:hyperlink r:id="rId96">
+        <w:r>
+          <w:rPr>
+            <w:rStyle w:val="Hyperlink"/>
+          </w:rPr>
+          <w:t xml:space="preserve">https://doi.org/10.1093/bioinformatics/btab231</w:t>
+        </w:r>
+      </w:hyperlink>
+      <w:r>
+        <w:t xml:space="preserve">.</w:t>
+      </w:r>
+    </w:p>
+    <w:bookmarkEnd w:id="97"/>
+    <w:bookmarkStart w:id="99" w:name="ref-Gika2019"/>
+    <w:p>
+      <w:pPr>
+        <w:pStyle w:val="Bibliography"/>
+      </w:pPr>
+      <w:r>
+        <w:t xml:space="preserve">Gika, Helen, Christina Virgiliou, Georgios Theodoridis, Robert S. Plumb, and Ian D. Wilson. 2019.</w:t>
+      </w:r>
+      <w:r>
+        <w:t xml:space="preserve"> </w:t>
+      </w:r>
+      <w:r>
+        <w:t xml:space="preserve">“</w:t>
+      </w:r>
+      <w:r>
+        <w:t xml:space="preserve">Untargeted LC/MS-based metabolic phenotyping (metabonomics/metabolomics): The state of the art</w:t>
+      </w:r>
+      <w:r>
+        <w:t xml:space="preserve">.”</w:t>
+      </w:r>
+      <w:r>
+        <w:t xml:space="preserve"> </w:t>
+      </w:r>
+      <w:r>
+        <w:rPr>
+          <w:iCs/>
+          <w:i/>
+        </w:rPr>
+        <w:t xml:space="preserve">Journal of Chromatography B</w:t>
+      </w:r>
+      <w:r>
+        <w:t xml:space="preserve"> </w:t>
+      </w:r>
+      <w:r>
+        <w:t xml:space="preserve">1117 (June): 136–47.</w:t>
+      </w:r>
+      <w:r>
+        <w:t xml:space="preserve"> </w:t>
+      </w:r>
+      <w:hyperlink r:id="rId98">
+        <w:r>
+          <w:rPr>
+            <w:rStyle w:val="Hyperlink"/>
+          </w:rPr>
+          <w:t xml:space="preserve">https://doi.org/10.1016/j.jchromb.2019.04.009</w:t>
+        </w:r>
+      </w:hyperlink>
+      <w:r>
+        <w:t xml:space="preserve">.</w:t>
+      </w:r>
+    </w:p>
+    <w:bookmarkEnd w:id="99"/>
+    <w:bookmarkStart w:id="101" w:name="ref-Gloaguen2022"/>
+    <w:p>
+      <w:pPr>
+        <w:pStyle w:val="Bibliography"/>
+      </w:pPr>
+      <w:r>
+        <w:t xml:space="preserve">Gloaguen, Yoann, Jennifer A. Kirwan, and Dieter Beule. 2022.</w:t>
+      </w:r>
+      <w:r>
+        <w:t xml:space="preserve"> </w:t>
+      </w:r>
+      <w:r>
+        <w:t xml:space="preserve">“</w:t>
+      </w:r>
+      <w:r>
+        <w:t xml:space="preserve">Deep Learning-Assisted Peak Curation for Large-Scale LC-MS Metabolomics</w:t>
+      </w:r>
+      <w:r>
+        <w:t xml:space="preserve">.”</w:t>
+      </w:r>
+      <w:r>
+        <w:t xml:space="preserve"> </w:t>
+      </w:r>
+      <w:r>
+        <w:rPr>
+          <w:iCs/>
+          <w:i/>
+        </w:rPr>
+        <w:t xml:space="preserve">Analytical Chemistry</w:t>
+      </w:r>
+      <w:r>
+        <w:t xml:space="preserve"> </w:t>
+      </w:r>
+      <w:r>
+        <w:t xml:space="preserve">94 (12): 4930–37.</w:t>
+      </w:r>
+      <w:r>
+        <w:t xml:space="preserve"> </w:t>
+      </w:r>
+      <w:hyperlink r:id="rId100">
+        <w:r>
+          <w:rPr>
+            <w:rStyle w:val="Hyperlink"/>
+          </w:rPr>
+          <w:t xml:space="preserve">https://doi.org/10.1021/acs.analchem.1c02220</w:t>
+        </w:r>
+      </w:hyperlink>
+      <w:r>
+        <w:t xml:space="preserve">.</w:t>
+      </w:r>
+    </w:p>
+    <w:bookmarkEnd w:id="101"/>
+    <w:bookmarkStart w:id="103" w:name="ref-Guo2021"/>
+    <w:p>
+      <w:pPr>
+        <w:pStyle w:val="Bibliography"/>
+      </w:pPr>
+      <w:r>
+        <w:t xml:space="preserve">Guo, Jian, Sam Shen, Shipei Xing, Ying Chen, Frank Chen, Elizabeth M. Porter, Huaxu Yu, and Tao Huan. 2021.</w:t>
+      </w:r>
+      <w:r>
+        <w:t xml:space="preserve"> </w:t>
+      </w:r>
+      <w:r>
+        <w:t xml:space="preserve">“</w:t>
+      </w:r>
+      <w:r>
+        <w:t xml:space="preserve">EVA: Evaluation of Metabolic Feature Fidelity Using a Deep Learning Model Trained With Over 25000 Extracted Ion Chromatograms</w:t>
+      </w:r>
+      <w:r>
+        <w:t xml:space="preserve">.”</w:t>
+      </w:r>
+      <w:r>
+        <w:t xml:space="preserve"> </w:t>
+      </w:r>
+      <w:r>
+        <w:rPr>
+          <w:iCs/>
+          <w:i/>
+        </w:rPr>
+        <w:t xml:space="preserve">Analytical Chemistry</w:t>
+      </w:r>
+      <w:r>
+        <w:t xml:space="preserve"> </w:t>
+      </w:r>
+      <w:r>
+        <w:t xml:space="preserve">93 (36): 12181–86.</w:t>
+      </w:r>
+      <w:r>
+        <w:t xml:space="preserve"> </w:t>
+      </w:r>
+      <w:hyperlink r:id="rId102">
+        <w:r>
+          <w:rPr>
+            <w:rStyle w:val="Hyperlink"/>
+          </w:rPr>
+          <w:t xml:space="preserve">https://doi.org/10.1021/acs.analchem.1c01309</w:t>
+        </w:r>
+      </w:hyperlink>
+      <w:r>
+        <w:t xml:space="preserve">.</w:t>
+      </w:r>
+    </w:p>
+    <w:bookmarkEnd w:id="103"/>
+    <w:bookmarkStart w:id="105" w:name="ref-Heal2021"/>
+    <w:p>
+      <w:pPr>
+        <w:pStyle w:val="Bibliography"/>
+      </w:pPr>
+      <w:r>
+        <w:t xml:space="preserve">Heal, Katherine R., Bryndan P. Durham, Angela K. Boysen, Laura T. Carlson, Wei Qin, François Ribalet, Angelicque E. White, Randelle M. Bundy, E. Virginia Armbrust, and Anitra E. Ingalls. 2021.</w:t>
+      </w:r>
+      <w:r>
+        <w:t xml:space="preserve"> </w:t>
+      </w:r>
+      <w:r>
+        <w:t xml:space="preserve">“</w:t>
+      </w:r>
+      <w:r>
+        <w:t xml:space="preserve">Marine Community Metabolomes Carry Fingerprints of Phytoplankton Community Composition</w:t>
+      </w:r>
+      <w:r>
+        <w:t xml:space="preserve">.”</w:t>
+      </w:r>
+      <w:r>
+        <w:t xml:space="preserve"> </w:t>
+      </w:r>
+      <w:r>
+        <w:t xml:space="preserve">Edited by Manuel Liebeke.</w:t>
+      </w:r>
+      <w:r>
+        <w:t xml:space="preserve"> </w:t>
+      </w:r>
+      <w:r>
+        <w:rPr>
+          <w:iCs/>
+          <w:i/>
+        </w:rPr>
+        <w:t xml:space="preserve">mSystems</w:t>
+      </w:r>
+      <w:r>
+        <w:t xml:space="preserve"> </w:t>
+      </w:r>
+      <w:r>
+        <w:t xml:space="preserve">6 (3).</w:t>
+      </w:r>
+      <w:r>
+        <w:t xml:space="preserve"> </w:t>
+      </w:r>
+      <w:hyperlink r:id="rId104">
+        <w:r>
+          <w:rPr>
+            <w:rStyle w:val="Hyperlink"/>
+          </w:rPr>
+          <w:t xml:space="preserve">https://doi.org/10.1128/mSystems.01334-20</w:t>
+        </w:r>
+      </w:hyperlink>
+      <w:r>
+        <w:t xml:space="preserve">.</w:t>
+      </w:r>
+    </w:p>
+    <w:bookmarkEnd w:id="105"/>
+    <w:bookmarkStart w:id="107" w:name="ref-Houriet2022"/>
+    <w:p>
+      <w:pPr>
+        <w:pStyle w:val="Bibliography"/>
+      </w:pPr>
+      <w:r>
+        <w:t xml:space="preserve">Houriet, Joelle, Warren S. Vidar, Preston K. Manwill, Daniel A. Todd, and Nadja B. Cech. 2022.</w:t>
+      </w:r>
+      <w:r>
+        <w:t xml:space="preserve"> </w:t>
+      </w:r>
+      <w:r>
+        <w:t xml:space="preserve">“</w:t>
+      </w:r>
+      <w:r>
+        <w:t xml:space="preserve">How Low Can You Go? Selecting Intensity Thresholds for Untargeted Metabolomics Data Preprocessing</w:t>
+      </w:r>
+      <w:r>
+        <w:t xml:space="preserve">.”</w:t>
+      </w:r>
+      <w:r>
+        <w:t xml:space="preserve"> </w:t>
+      </w:r>
+      <w:r>
+        <w:rPr>
+          <w:iCs/>
+          <w:i/>
+        </w:rPr>
+        <w:t xml:space="preserve">Analytical Chemistry</w:t>
+      </w:r>
+      <w:r>
+        <w:t xml:space="preserve"> </w:t>
+      </w:r>
+      <w:r>
+        <w:t xml:space="preserve">94 (51): 17964–71.</w:t>
+      </w:r>
+      <w:r>
+        <w:t xml:space="preserve"> </w:t>
+      </w:r>
+      <w:hyperlink r:id="rId106">
+        <w:r>
+          <w:rPr>
+            <w:rStyle w:val="Hyperlink"/>
+          </w:rPr>
+          <w:t xml:space="preserve">https://doi.org/10.1021/acs.analchem.2c04088</w:t>
+        </w:r>
+      </w:hyperlink>
+      <w:r>
+        <w:t xml:space="preserve">.</w:t>
+      </w:r>
+    </w:p>
+    <w:bookmarkEnd w:id="107"/>
+    <w:bookmarkStart w:id="109" w:name="ref-Ipsen2010"/>
+    <w:p>
+      <w:pPr>
+        <w:pStyle w:val="Bibliography"/>
+      </w:pPr>
+      <w:r>
+        <w:t xml:space="preserve">Ipsen, Andreas, Elizabeth J. Want, John C. Lindon, and Timothy M. D. Ebbels. 2010.</w:t>
+      </w:r>
+      <w:r>
+        <w:t xml:space="preserve"> </w:t>
+      </w:r>
+      <w:r>
+        <w:t xml:space="preserve">“</w:t>
+      </w:r>
+      <w:r>
+        <w:t xml:space="preserve">A Statistically Rigorous Test for the Identification of Parent−Fragment Pairs in LC-MS Datasets</w:t>
+      </w:r>
+      <w:r>
+        <w:t xml:space="preserve">.”</w:t>
+      </w:r>
+      <w:r>
+        <w:t xml:space="preserve"> </w:t>
+      </w:r>
+      <w:r>
+        <w:rPr>
+          <w:iCs/>
+          <w:i/>
+        </w:rPr>
+        <w:t xml:space="preserve">Analytical Chemistry</w:t>
+      </w:r>
+      <w:r>
+        <w:t xml:space="preserve"> </w:t>
+      </w:r>
+      <w:r>
+        <w:t xml:space="preserve">82 (5): 1766–78.</w:t>
+      </w:r>
+      <w:r>
+        <w:t xml:space="preserve"> </w:t>
+      </w:r>
+      <w:hyperlink r:id="rId108">
+        <w:r>
+          <w:rPr>
+            <w:rStyle w:val="Hyperlink"/>
+          </w:rPr>
+          <w:t xml:space="preserve">https://doi.org/10.1021/ac902361f</w:t>
+        </w:r>
+      </w:hyperlink>
+      <w:r>
+        <w:t xml:space="preserve">.</w:t>
+      </w:r>
+    </w:p>
+    <w:bookmarkEnd w:id="109"/>
+    <w:bookmarkStart w:id="111" w:name="ref-KidoSoule2015"/>
+    <w:p>
+      <w:pPr>
+        <w:pStyle w:val="Bibliography"/>
+      </w:pPr>
+      <w:r>
+        <w:t xml:space="preserve">Kido Soule, Melissa C., Krista Longnecker, Winifred M. Johnson, and Elizabeth B. Kujawinski. 2015.</w:t>
+      </w:r>
+      <w:r>
+        <w:t xml:space="preserve"> </w:t>
+      </w:r>
+      <w:r>
+        <w:t xml:space="preserve">“</w:t>
+      </w:r>
+      <w:r>
+        <w:t xml:space="preserve">Environmental metabolomics: Analytical strategies</w:t>
+      </w:r>
+      <w:r>
+        <w:t xml:space="preserve">.”</w:t>
+      </w:r>
+      <w:r>
+        <w:t xml:space="preserve"> </w:t>
+      </w:r>
+      <w:r>
+        <w:rPr>
+          <w:iCs/>
+          <w:i/>
+        </w:rPr>
+        <w:t xml:space="preserve">Marine Chemistry</w:t>
+      </w:r>
+      <w:r>
+        <w:t xml:space="preserve"> </w:t>
+      </w:r>
+      <w:r>
+        <w:t xml:space="preserve">177 (December): 374–87.</w:t>
+      </w:r>
+      <w:r>
+        <w:t xml:space="preserve"> </w:t>
+      </w:r>
+      <w:hyperlink r:id="rId110">
+        <w:r>
+          <w:rPr>
+            <w:rStyle w:val="Hyperlink"/>
+          </w:rPr>
+          <w:t xml:space="preserve">https://doi.org/10.1016/j.marchem.2015.06.029</w:t>
+        </w:r>
+      </w:hyperlink>
+      <w:r>
+        <w:t xml:space="preserve">.</w:t>
+      </w:r>
+    </w:p>
+    <w:bookmarkEnd w:id="111"/>
+    <w:bookmarkStart w:id="113" w:name="ref-Libiseller2015"/>
+    <w:p>
+      <w:pPr>
+        <w:pStyle w:val="Bibliography"/>
+      </w:pPr>
+      <w:r>
+        <w:t xml:space="preserve">Libiseller, Gunnar, Michaela Dvorzak, Ulrike Kleb, Edgar Gander, Tobias Eisenberg, Frank Madeo, Steffen Neumann, et al. 2015.</w:t>
+      </w:r>
+      <w:r>
+        <w:t xml:space="preserve"> </w:t>
+      </w:r>
+      <w:r>
+        <w:t xml:space="preserve">“</w:t>
+      </w:r>
+      <w:r>
+        <w:t xml:space="preserve">IPO: a tool for automated optimization of XCMS parameters</w:t>
+      </w:r>
+      <w:r>
+        <w:t xml:space="preserve">.”</w:t>
+      </w:r>
+      <w:r>
+        <w:t xml:space="preserve"> </w:t>
+      </w:r>
+      <w:r>
+        <w:rPr>
+          <w:iCs/>
+          <w:i/>
+        </w:rPr>
+        <w:t xml:space="preserve">BMC Bioinformatics</w:t>
+      </w:r>
+      <w:r>
+        <w:t xml:space="preserve"> </w:t>
+      </w:r>
+      <w:r>
+        <w:t xml:space="preserve">16 (1): 118.</w:t>
+      </w:r>
+      <w:r>
+        <w:t xml:space="preserve"> </w:t>
+      </w:r>
+      <w:hyperlink r:id="rId112">
+        <w:r>
+          <w:rPr>
+            <w:rStyle w:val="Hyperlink"/>
+          </w:rPr>
+          <w:t xml:space="preserve">https://doi.org/10.1186/s12859-015-0562-8</w:t>
+        </w:r>
+      </w:hyperlink>
+      <w:r>
+        <w:t xml:space="preserve">.</w:t>
+      </w:r>
+    </w:p>
+    <w:bookmarkEnd w:id="113"/>
+    <w:bookmarkStart w:id="115" w:name="ref-Melnikov2020"/>
+    <w:p>
+      <w:pPr>
+        <w:pStyle w:val="Bibliography"/>
+      </w:pPr>
+      <w:r>
+        <w:t xml:space="preserve">Melnikov, Arsenty D., Yuri P. Tsentalovich, and Vadim V. Yanshole. 2020.</w:t>
+      </w:r>
+      <w:r>
+        <w:t xml:space="preserve"> </w:t>
+      </w:r>
+      <w:r>
+        <w:t xml:space="preserve">“</w:t>
+      </w:r>
+      <w:r>
+        <w:t xml:space="preserve">Deep Learning for the Precise Peak Detection in High-Resolution LC–MS Data</w:t>
+      </w:r>
+      <w:r>
+        <w:t xml:space="preserve">.”</w:t>
+      </w:r>
+      <w:r>
+        <w:t xml:space="preserve"> </w:t>
+      </w:r>
+      <w:r>
+        <w:rPr>
+          <w:iCs/>
+          <w:i/>
+        </w:rPr>
+        <w:t xml:space="preserve">Analytical Chemistry</w:t>
+      </w:r>
+      <w:r>
+        <w:t xml:space="preserve"> </w:t>
+      </w:r>
+      <w:r>
+        <w:t xml:space="preserve">92 (1): 588–92.</w:t>
+      </w:r>
+      <w:r>
+        <w:t xml:space="preserve"> </w:t>
+      </w:r>
+      <w:hyperlink r:id="rId114">
+        <w:r>
+          <w:rPr>
+            <w:rStyle w:val="Hyperlink"/>
+          </w:rPr>
+          <w:t xml:space="preserve">https://doi.org/10.1021/acs.analchem.9b04811</w:t>
+        </w:r>
+      </w:hyperlink>
+      <w:r>
+        <w:t xml:space="preserve">.</w:t>
+      </w:r>
+    </w:p>
+    <w:bookmarkEnd w:id="115"/>
+    <w:bookmarkStart w:id="117" w:name="ref-Muller2020"/>
+    <w:p>
+      <w:pPr>
+        <w:pStyle w:val="Bibliography"/>
+      </w:pPr>
+      <w:r>
+        <w:t xml:space="preserve">Müller, Erik, Carolin Huber, Liza-Marie Beckers, Werner Brack, Martin Krauss, and Tobias Schulze. 2020.</w:t>
+      </w:r>
+      <w:r>
+        <w:t xml:space="preserve"> </w:t>
+      </w:r>
+      <w:r>
+        <w:t xml:space="preserve">“</w:t>
+      </w:r>
+      <w:r>
+        <w:t xml:space="preserve">A Data Set of 255,000 Randomly Selected and Manually Classified Extracted Ion Chromatograms for Evaluation of Peak Detection Methods</w:t>
+      </w:r>
+      <w:r>
+        <w:t xml:space="preserve">.”</w:t>
+      </w:r>
+      <w:r>
+        <w:t xml:space="preserve"> </w:t>
+      </w:r>
+      <w:r>
+        <w:rPr>
+          <w:iCs/>
+          <w:i/>
+        </w:rPr>
+        <w:t xml:space="preserve">Metabolites</w:t>
+      </w:r>
+      <w:r>
+        <w:t xml:space="preserve"> </w:t>
+      </w:r>
+      <w:r>
+        <w:t xml:space="preserve">10 (4): 162.</w:t>
+      </w:r>
+      <w:r>
+        <w:t xml:space="preserve"> </w:t>
+      </w:r>
+      <w:hyperlink r:id="rId116">
+        <w:r>
+          <w:rPr>
+            <w:rStyle w:val="Hyperlink"/>
+          </w:rPr>
+          <w:t xml:space="preserve">https://doi.org/10.3390/metabo10040162</w:t>
+        </w:r>
+      </w:hyperlink>
+      <w:r>
+        <w:t xml:space="preserve">.</w:t>
+      </w:r>
+    </w:p>
+    <w:bookmarkEnd w:id="117"/>
+    <w:bookmarkStart w:id="119" w:name="ref-Myers2017"/>
+    <w:p>
+      <w:pPr>
+        <w:pStyle w:val="Bibliography"/>
+      </w:pPr>
+      <w:r>
+        <w:t xml:space="preserve">Myers, Owen D., Susan J. Sumner, Shuzhao Li, Stephen Barnes, and Xiuxia Du. 2017.</w:t>
+      </w:r>
+      <w:r>
+        <w:t xml:space="preserve"> </w:t>
+      </w:r>
+      <w:r>
+        <w:t xml:space="preserve">“</w:t>
+      </w:r>
+      <w:r>
+        <w:t xml:space="preserve">One Step Forward for Reducing False Positive and False Negative Compound Identifications from Mass Spectrometry Metabolomics Data: New Algorithms for Constructing Extracted Ion Chromatograms and Detecting Chromatographic Peaks</w:t>
+      </w:r>
+      <w:r>
+        <w:t xml:space="preserve">.”</w:t>
+      </w:r>
+      <w:r>
+        <w:t xml:space="preserve"> </w:t>
+      </w:r>
+      <w:r>
+        <w:rPr>
+          <w:iCs/>
+          <w:i/>
+        </w:rPr>
+        <w:t xml:space="preserve">Analytical Chemistry</w:t>
+      </w:r>
+      <w:r>
+        <w:t xml:space="preserve"> </w:t>
+      </w:r>
+      <w:r>
+        <w:t xml:space="preserve">89 (17): 8696–8703.</w:t>
+      </w:r>
+      <w:r>
+        <w:t xml:space="preserve"> </w:t>
+      </w:r>
+      <w:hyperlink r:id="rId118">
+        <w:r>
+          <w:rPr>
+            <w:rStyle w:val="Hyperlink"/>
+          </w:rPr>
+          <w:t xml:space="preserve">https://doi.org/10.1021/acs.analchem.7b00947</w:t>
+        </w:r>
+      </w:hyperlink>
+      <w:r>
+        <w:t xml:space="preserve">.</w:t>
+      </w:r>
+    </w:p>
+    <w:bookmarkEnd w:id="119"/>
+    <w:bookmarkStart w:id="121" w:name="ref-veganpkg"/>
+    <w:p>
+      <w:pPr>
+        <w:pStyle w:val="Bibliography"/>
+      </w:pPr>
+      <w:r>
+        <w:t xml:space="preserve">Oksanen, Jari, Gavin L Simpson, F Guillaume Blanchet, Roeland Kindt, Pierre Legendre, Peter R Minchin, R B O’Hara, et al. 2022.</w:t>
+      </w:r>
+      <w:r>
+        <w:t xml:space="preserve"> </w:t>
+      </w:r>
+      <w:r>
+        <w:rPr>
+          <w:iCs/>
+          <w:i/>
+        </w:rPr>
+        <w:t xml:space="preserve">vegan: Community Ecology Package</w:t>
+      </w:r>
+      <w:r>
+        <w:t xml:space="preserve">.</w:t>
+      </w:r>
+      <w:r>
+        <w:t xml:space="preserve"> </w:t>
+      </w:r>
+      <w:hyperlink r:id="rId120">
+        <w:r>
+          <w:rPr>
+            <w:rStyle w:val="Hyperlink"/>
+          </w:rPr>
+          <w:t xml:space="preserve">https://cran.r-project.org/package=vegan</w:t>
+        </w:r>
+      </w:hyperlink>
+      <w:r>
+        <w:t xml:space="preserve">.</w:t>
+      </w:r>
+    </w:p>
+    <w:bookmarkEnd w:id="121"/>
+    <w:bookmarkStart w:id="123" w:name="ref-Pirttila2022"/>
+    <w:p>
+      <w:pPr>
+        <w:pStyle w:val="Bibliography"/>
+      </w:pPr>
+      <w:r>
+        <w:t xml:space="preserve">Pirttilä, Kristian, David Balgoma, Johannes Rainer, Curt Pettersson, Mikael Hedeland, and Carl Brunius. 2022.</w:t>
+      </w:r>
+      <w:r>
+        <w:t xml:space="preserve"> </w:t>
+      </w:r>
+      <w:r>
+        <w:t xml:space="preserve">“</w:t>
+      </w:r>
+      <w:r>
+        <w:t xml:space="preserve">Comprehensive Peak Characterization (CPC) in Untargeted LC–MS Analysis</w:t>
+      </w:r>
+      <w:r>
+        <w:t xml:space="preserve">.”</w:t>
+      </w:r>
+      <w:r>
+        <w:t xml:space="preserve"> </w:t>
+      </w:r>
+      <w:r>
+        <w:rPr>
+          <w:iCs/>
+          <w:i/>
+        </w:rPr>
+        <w:t xml:space="preserve">Metabolites</w:t>
+      </w:r>
+      <w:r>
+        <w:t xml:space="preserve"> </w:t>
+      </w:r>
+      <w:r>
+        <w:t xml:space="preserve">12 (2): 137.</w:t>
+      </w:r>
+      <w:r>
+        <w:t xml:space="preserve"> </w:t>
+      </w:r>
+      <w:hyperlink r:id="rId122">
+        <w:r>
+          <w:rPr>
+            <w:rStyle w:val="Hyperlink"/>
+          </w:rPr>
+          <w:t xml:space="preserve">https://doi.org/10.3390/metabo12020137</w:t>
+        </w:r>
+      </w:hyperlink>
+      <w:r>
+        <w:t xml:space="preserve">.</w:t>
+      </w:r>
+    </w:p>
+    <w:bookmarkEnd w:id="123"/>
+    <w:bookmarkStart w:id="125" w:name="ref-R"/>
+    <w:p>
+      <w:pPr>
+        <w:pStyle w:val="Bibliography"/>
+      </w:pPr>
+      <w:r>
+        <w:t xml:space="preserve">R Core Team. 2022.</w:t>
+      </w:r>
+      <w:r>
+        <w:t xml:space="preserve"> </w:t>
+      </w:r>
+      <w:r>
+        <w:rPr>
+          <w:iCs/>
+          <w:i/>
+        </w:rPr>
+        <w:t xml:space="preserve">R: A Language and Environment for Statistical Computing</w:t>
+      </w:r>
+      <w:r>
+        <w:t xml:space="preserve">. Vienna, Austria: R Foundation for Statistical Computing.</w:t>
+      </w:r>
+      <w:r>
+        <w:t xml:space="preserve"> </w:t>
+      </w:r>
+      <w:hyperlink r:id="rId124">
+        <w:r>
+          <w:rPr>
+            <w:rStyle w:val="Hyperlink"/>
+          </w:rPr>
+          <w:t xml:space="preserve">https://www.r-project.org/</w:t>
+        </w:r>
+      </w:hyperlink>
+      <w:r>
+        <w:t xml:space="preserve">.</w:t>
+      </w:r>
+    </w:p>
+    <w:bookmarkEnd w:id="125"/>
+    <w:bookmarkStart w:id="127" w:name="ref-Smith2006"/>
+    <w:p>
+      <w:pPr>
+        <w:pStyle w:val="Bibliography"/>
+      </w:pPr>
+      <w:r>
+        <w:t xml:space="preserve">Smith, Colin A., Elizabeth J. Want, Grace O’Maille, Ruben Abagyan, and Gary Siuzdak. 2006.</w:t>
+      </w:r>
+      <w:r>
+        <w:t xml:space="preserve"> </w:t>
+      </w:r>
+      <w:r>
+        <w:t xml:space="preserve">“</w:t>
+      </w:r>
+      <w:r>
+        <w:t xml:space="preserve">XCMS: Processing Mass Spectrometry Data for Metabolite Profiling Using Nonlinear Peak Alignment, Matching, and Identification</w:t>
+      </w:r>
+      <w:r>
+        <w:t xml:space="preserve">.”</w:t>
+      </w:r>
+      <w:r>
+        <w:t xml:space="preserve"> </w:t>
+      </w:r>
+      <w:r>
+        <w:rPr>
+          <w:iCs/>
+          <w:i/>
+        </w:rPr>
+        <w:t xml:space="preserve">Analytical Chemistry</w:t>
+      </w:r>
+      <w:r>
+        <w:t xml:space="preserve"> </w:t>
+      </w:r>
+      <w:r>
+        <w:t xml:space="preserve">78 (3): 779–87.</w:t>
+      </w:r>
+      <w:r>
+        <w:t xml:space="preserve"> </w:t>
+      </w:r>
+      <w:hyperlink r:id="rId126">
+        <w:r>
+          <w:rPr>
+            <w:rStyle w:val="Hyperlink"/>
+          </w:rPr>
+          <w:t xml:space="preserve">https://doi.org/10.1021/ac051437y</w:t>
+        </w:r>
+      </w:hyperlink>
+      <w:r>
+        <w:t xml:space="preserve">.</w:t>
+      </w:r>
+    </w:p>
+    <w:bookmarkEnd w:id="127"/>
+    <w:bookmarkStart w:id="129" w:name="ref-Tautenhahn2008"/>
+    <w:p>
+      <w:pPr>
+        <w:pStyle w:val="Bibliography"/>
+      </w:pPr>
+      <w:r>
+        <w:t xml:space="preserve">Tautenhahn, Ralf, Christoph Böttcher, and Steffen Neumann. 2008.</w:t>
+      </w:r>
+      <w:r>
+        <w:t xml:space="preserve"> </w:t>
+      </w:r>
+      <w:r>
+        <w:t xml:space="preserve">“</w:t>
+      </w:r>
+      <w:r>
+        <w:t xml:space="preserve">Highly sensitive feature detection for high resolution LC/MS</w:t>
+      </w:r>
+      <w:r>
+        <w:t xml:space="preserve">.”</w:t>
+      </w:r>
+      <w:r>
+        <w:t xml:space="preserve"> </w:t>
+      </w:r>
+      <w:r>
+        <w:rPr>
+          <w:iCs/>
+          <w:i/>
+        </w:rPr>
+        <w:t xml:space="preserve">BMC Bioinformatics</w:t>
+      </w:r>
+      <w:r>
+        <w:t xml:space="preserve"> </w:t>
+      </w:r>
+      <w:r>
+        <w:t xml:space="preserve">9 (1): 504.</w:t>
+      </w:r>
+      <w:r>
+        <w:t xml:space="preserve"> </w:t>
+      </w:r>
+      <w:hyperlink r:id="rId128">
+        <w:r>
+          <w:rPr>
+            <w:rStyle w:val="Hyperlink"/>
+          </w:rPr>
+          <w:t xml:space="preserve">https://doi.org/10.1186/1471-2105-9-504</w:t>
+        </w:r>
+      </w:hyperlink>
+      <w:r>
+        <w:t xml:space="preserve">.</w:t>
+      </w:r>
+    </w:p>
+    <w:bookmarkEnd w:id="129"/>
+    <w:bookmarkStart w:id="131" w:name="ref-Treutler2016"/>
+    <w:p>
+      <w:pPr>
+        <w:pStyle w:val="Bibliography"/>
+      </w:pPr>
+      <w:r>
+        <w:t xml:space="preserve">Treutler, Hendrik, and Steffen Neumann. 2016.</w:t>
+      </w:r>
+      <w:r>
+        <w:t xml:space="preserve"> </w:t>
+      </w:r>
+      <w:r>
+        <w:t xml:space="preserve">“</w:t>
+      </w:r>
+      <w:r>
+        <w:t xml:space="preserve">Prediction, Detection, and Validation of Isotope Clusters in Mass Spectrometry Data</w:t>
+      </w:r>
+      <w:r>
+        <w:t xml:space="preserve">.”</w:t>
+      </w:r>
+      <w:r>
+        <w:t xml:space="preserve"> </w:t>
+      </w:r>
+      <w:r>
+        <w:rPr>
+          <w:iCs/>
+          <w:i/>
+        </w:rPr>
+        <w:t xml:space="preserve">Metabolites</w:t>
+      </w:r>
+      <w:r>
+        <w:t xml:space="preserve"> </w:t>
+      </w:r>
+      <w:r>
+        <w:t xml:space="preserve">6 (4): 37.</w:t>
+      </w:r>
+      <w:r>
+        <w:t xml:space="preserve"> </w:t>
+      </w:r>
+      <w:hyperlink r:id="rId130">
+        <w:r>
+          <w:rPr>
+            <w:rStyle w:val="Hyperlink"/>
+          </w:rPr>
+          <w:t xml:space="preserve">https://doi.org/10.3390/metabo6040037</w:t>
+        </w:r>
+      </w:hyperlink>
+      <w:r>
+        <w:t xml:space="preserve">.</w:t>
+      </w:r>
+    </w:p>
+    <w:bookmarkEnd w:id="131"/>
+    <w:bookmarkEnd w:id="132"/>
+    <w:bookmarkEnd w:id="133"/>
+    <w:bookmarkStart w:id="143" w:name="supplement"/>
     <w:p>
       <w:pPr>
         <w:pStyle w:val="Heading2"/>
@@ -3313,18 +4807,18 @@
           <wp:inline>
             <wp:extent cx="5943600" cy="8229600"/>
             <wp:effectExtent b="0" l="0" r="0" t="0"/>
-            <wp:docPr descr="Supplemental figure 1: Model parameter estimates for each of the metrics in the full model, additionally broken down by their inclusion in the two-parameter (raw_data) and XCMS-exclusively models. Colors correspond to the dataset used to train the logistic regression model, with “both” indicating a combined model using all manually-labeled features across both datasets. &lt;Explanations of the actual facet names forthcoming.&gt;" title="" id="78" name="Picture"/>
+            <wp:docPr descr="Supplemental figure 1: Model parameter estimates for each of the metrics in the full model, additionally broken down by their inclusion in the two-parameter (raw_data) and XCMS-exclusively models. Colors correspond to the dataset used to train the logistic regression model, with “both” indicating a combined model using all manually-labeled features across both datasets. &lt;Explanations of the actual facet names forthcoming.&gt;" title="" id="135" name="Picture"/>
             <a:graphic>
               <a:graphicData uri="http://schemas.openxmlformats.org/drawingml/2006/picture">
                 <pic:pic>
                   <pic:nvPicPr>
-                    <pic:cNvPr descr="supplement/suppfig_model_param_estimates.png" id="79" name="Picture"/>
+                    <pic:cNvPr descr="supplement/suppfig_model_param_estimates.png" id="136" name="Picture"/>
                     <pic:cNvPicPr>
                       <a:picLocks noChangeArrowheads="1" noChangeAspect="1"/>
                     </pic:cNvPicPr>
                   </pic:nvPicPr>
                   <pic:blipFill>
-                    <a:blip r:embed="rId77"/>
+                    <a:blip r:embed="rId134"/>
                     <a:stretch>
                       <a:fillRect/>
                     </a:stretch>
@@ -3386,18 +4880,18 @@
           <wp:inline>
             <wp:extent cx="5943600" cy="4572000"/>
             <wp:effectExtent b="0" l="0" r="0" t="0"/>
-            <wp:docPr descr="Supplemental figure 2: Robustness of the two most significant metrics across the full (all_params), XCMS-only (xcms_params), and two-parameter (raw_data_params) models. The x-axis corresponds to the fraction of the data used to train the model and the y-coordinate shows the estimated value for the specified term in the subset across 10-fold replicated subsampling. The grey bar in the background corresponds to the estimate of the full model +/- 1SE (thinner dark grey bar) and 2SE (thicker light grey bar)." title="" id="81" name="Picture"/>
+            <wp:docPr descr="Supplemental figure 2: Robustness of the two most significant metrics across the full (all_params), XCMS-only (xcms_params), and two-parameter (raw_data_params) models. The x-axis corresponds to the fraction of the data used to train the model and the y-coordinate shows the estimated value for the specified term in the subset across 10-fold replicated subsampling. The grey bar in the background corresponds to the estimate of the full model +/- 1SE (thinner dark grey bar) and 2SE (thicker light grey bar)." title="" id="138" name="Picture"/>
             <a:graphic>
               <a:graphicData uri="http://schemas.openxmlformats.org/drawingml/2006/picture">
                 <pic:pic>
                   <pic:nvPicPr>
-                    <pic:cNvPr descr="supplement/sampled_model_est.png" id="82" name="Picture"/>
+                    <pic:cNvPr descr="supplement/sampled_model_est.png" id="139" name="Picture"/>
                     <pic:cNvPicPr>
                       <a:picLocks noChangeArrowheads="1" noChangeAspect="1"/>
                     </pic:cNvPicPr>
                   </pic:nvPicPr>
                   <pic:blipFill>
-                    <a:blip r:embed="rId80"/>
+                    <a:blip r:embed="rId137"/>
                     <a:stretch>
                       <a:fillRect/>
                     </a:stretch>
@@ -3441,18 +4935,18 @@
           <wp:inline>
             <wp:extent cx="5943600" cy="2743199"/>
             <wp:effectExtent b="0" l="0" r="0" t="0"/>
-            <wp:docPr descr="Supplemental figure 3: Performance of regularized regression and random forest models on internally (same train-test) and externally (different train-test) validated datasets." title="" id="84" name="Picture"/>
+            <wp:docPr descr="Supplemental figure 3: Performance of regularized regression and random forest models on internally (same train-test) and externally (different train-test) validated datasets." title="" id="141" name="Picture"/>
             <a:graphic>
               <a:graphicData uri="http://schemas.openxmlformats.org/drawingml/2006/picture">
                 <pic:pic>
                   <pic:nvPicPr>
-                    <pic:cNvPr descr="supplement/regregrf_fdrgpf_cross_train.png" id="85" name="Picture"/>
+                    <pic:cNvPr descr="supplement/regregrf_fdrgpf_cross_train.png" id="142" name="Picture"/>
                     <pic:cNvPicPr>
                       <a:picLocks noChangeArrowheads="1" noChangeAspect="1"/>
                     </pic:cNvPicPr>
                   </pic:nvPicPr>
                   <pic:blipFill>
-                    <a:blip r:embed="rId83"/>
+                    <a:blip r:embed="rId140"/>
                     <a:stretch>
                       <a:fillRect/>
                     </a:stretch>
@@ -3487,7 +4981,7 @@
         <w:t xml:space="preserve">Supplemental figure 3: Performance of regularized regression and random forest models on internally (same train-test) and externally (different train-test) validated datasets.</w:t>
       </w:r>
     </w:p>
-    <w:bookmarkEnd w:id="86"/>
+    <w:bookmarkEnd w:id="143"/>
     <w:sectPr>
       <w:pgSz w:h="15840" w:w="12240"/>
       <w:pgMar w:bottom="1440" w:footer="720" w:gutter="0" w:header="720" w:left="1440" w:right="1440" w:top="1440"/>
@@ -3854,82 +5348,6 @@
     <w:lvl w:ilvl="8">
       <w:numFmt w:val="bullet"/>
       <w:lvlText w:val=" "/>
-      <w:lvlJc w:val="left"/>
-      <w:pPr>
-        <w:ind w:left="6480" w:hanging="480"/>
-      </w:pPr>
-    </w:lvl>
-  </w:abstractNum>
-  <w:abstractNum w:abstractNumId="991">
-    <w:nsid w:val="A991"/>
-    <w:multiLevelType w:val="multilevel"/>
-    <w:lvl w:ilvl="0">
-      <w:numFmt w:val="bullet"/>
-      <w:lvlText w:val="•"/>
-      <w:lvlJc w:val="left"/>
-      <w:pPr>
-        <w:ind w:left="720" w:hanging="480"/>
-      </w:pPr>
-    </w:lvl>
-    <w:lvl w:ilvl="1">
-      <w:numFmt w:val="bullet"/>
-      <w:lvlText w:val="–"/>
-      <w:lvlJc w:val="left"/>
-      <w:pPr>
-        <w:ind w:left="1440" w:hanging="480"/>
-      </w:pPr>
-    </w:lvl>
-    <w:lvl w:ilvl="2">
-      <w:numFmt w:val="bullet"/>
-      <w:lvlText w:val="•"/>
-      <w:lvlJc w:val="left"/>
-      <w:pPr>
-        <w:ind w:left="2160" w:hanging="480"/>
-      </w:pPr>
-    </w:lvl>
-    <w:lvl w:ilvl="3">
-      <w:numFmt w:val="bullet"/>
-      <w:lvlText w:val="–"/>
-      <w:lvlJc w:val="left"/>
-      <w:pPr>
-        <w:ind w:left="2880" w:hanging="480"/>
-      </w:pPr>
-    </w:lvl>
-    <w:lvl w:ilvl="4">
-      <w:numFmt w:val="bullet"/>
-      <w:lvlText w:val="•"/>
-      <w:lvlJc w:val="left"/>
-      <w:pPr>
-        <w:ind w:left="3600" w:hanging="480"/>
-      </w:pPr>
-    </w:lvl>
-    <w:lvl w:ilvl="5">
-      <w:numFmt w:val="bullet"/>
-      <w:lvlText w:val="–"/>
-      <w:lvlJc w:val="left"/>
-      <w:pPr>
-        <w:ind w:left="4320" w:hanging="480"/>
-      </w:pPr>
-    </w:lvl>
-    <w:lvl w:ilvl="6">
-      <w:numFmt w:val="bullet"/>
-      <w:lvlText w:val="•"/>
-      <w:lvlJc w:val="left"/>
-      <w:pPr>
-        <w:ind w:left="5040" w:hanging="480"/>
-      </w:pPr>
-    </w:lvl>
-    <w:lvl w:ilvl="7">
-      <w:numFmt w:val="bullet"/>
-      <w:lvlText w:val="–"/>
-      <w:lvlJc w:val="left"/>
-      <w:pPr>
-        <w:ind w:left="5760" w:hanging="480"/>
-      </w:pPr>
-    </w:lvl>
-    <w:lvl w:ilvl="8">
-      <w:numFmt w:val="bullet"/>
-      <w:lvlText w:val="•"/>
       <w:lvlJc w:val="left"/>
       <w:pPr>
         <w:ind w:left="6480" w:hanging="480"/>
@@ -3971,42 +5389,6 @@
   </w:num>
   <w:num w:numId="1000">
     <w:abstractNumId w:val="990"/>
-  </w:num>
-  <w:num w:numId="1001">
-    <w:abstractNumId w:val="991"/>
-  </w:num>
-  <w:num w:numId="1002">
-    <w:abstractNumId w:val="991"/>
-  </w:num>
-  <w:num w:numId="1003">
-    <w:abstractNumId w:val="991"/>
-  </w:num>
-  <w:num w:numId="1004">
-    <w:abstractNumId w:val="991"/>
-  </w:num>
-  <w:num w:numId="1005">
-    <w:abstractNumId w:val="991"/>
-  </w:num>
-  <w:num w:numId="1006">
-    <w:abstractNumId w:val="991"/>
-  </w:num>
-  <w:num w:numId="1007">
-    <w:abstractNumId w:val="991"/>
-  </w:num>
-  <w:num w:numId="1008">
-    <w:abstractNumId w:val="991"/>
-  </w:num>
-  <w:num w:numId="1009">
-    <w:abstractNumId w:val="991"/>
-  </w:num>
-  <w:num w:numId="1010">
-    <w:abstractNumId w:val="991"/>
-  </w:num>
-  <w:num w:numId="1011">
-    <w:abstractNumId w:val="991"/>
-  </w:num>
-  <w:num w:numId="1012">
-    <w:abstractNumId w:val="991"/>
   </w:num>
 </w:numbering>
 </file>

</xml_diff>

<commit_message>
Added second Myers ref, finished spicy literature comparison
</commit_message>
<xml_diff>
--- a/manuscript/manuscript.docx
+++ b/manuscript/manuscript.docx
@@ -179,7 +179,7 @@
         <w:t xml:space="preserve">Liquid chromatography-mass spectrometry (LC-MS) is a powerful tool for exploring the molecular composition of biological samples. Its rapid sample processing (typically &lt;1 hr run time), low limits of detection (pM-nM range), and ability to characterize novel molecules via fragmentation fingerprints make it a common workhorse for metabolomic research. In the past two decades, data-driven methods have established workflows for untargeted metabolomics but the imperfect performance of the core peakpicking algorithms continue to require manual oversight and curation. This problem has been exacerbated by the increased use of non-traditional chromatography such as hydrophilic interaction which tends to produce noisier peaks.</w:t>
       </w:r>
       <w:r>
-        <w:t xml:space="preserve">(Bajad et al. 2006; Myers et al. 2017; Gika et al. 2019)</w:t>
+        <w:t xml:space="preserve">(Bajad et al. 2006; Myers et al. 2017b; Gika et al. 2019)</w:t>
       </w:r>
     </w:p>
     <w:p>
@@ -196,7 +196,16 @@
         <w:t xml:space="preserve"> </w:t>
       </w:r>
       <w:r>
-        <w:t xml:space="preserve">However, this approach creates two additional downstream problems. First, the abundance of false positives requires more time from the researcher as they manually evaluate a potentially enormous number of peaks, a task that scales combinatorially with the number of samples and compounds measured. Second, false negatives cannot be fully accounted for in the way false positives can because false negatives are introduced in every step of metabolomic analyses from sample collection through injection. Instead of minimizing false negatives, we believe that emphasis should be placed on allowing the experimenter to set a threshold for the false discovery rate and accept that this will inherently add to the number of peaks already lost in the data collection process.</w:t>
+        <w:t xml:space="preserve">However, this approach creates two additional downstream problems. First, the abundance of false positives requires more time from the researcher as they manually evaluate a potentially enormous number of peaks, a task that scales combinatorially with the number of samples and compounds measured.</w:t>
+      </w:r>
+      <w:r>
+        <w:t xml:space="preserve">(Myers et al. 2017a)</w:t>
+      </w:r>
+      <w:r>
+        <w:t xml:space="preserve"> </w:t>
+      </w:r>
+      <w:r>
+        <w:t xml:space="preserve">Second, false negatives cannot be fully accounted for in the way false positives can because false negatives are introduced in every step of metabolomic analyses from sample collection through injection. Instead of minimizing false negatives, we believe that emphasis should be placed on allowing the experimenter to set a threshold for the false discovery rate and accept that this will inherently add to the number of peaks already lost in the data collection process.</w:t>
       </w:r>
     </w:p>
     <w:p>
@@ -1752,7 +1761,7 @@
         <w:pStyle w:val="FirstParagraph"/>
       </w:pPr>
       <w:r>
-        <w:t xml:space="preserve">We used two fully-labeled and two partially-labeled HILIC LC-MS datasets to assess the performance of the XCMS algorithm and construct a robust model of peak quality. To measure performance, we used two measurements of success closely tied to intuitive questions about a dataset: the percentage of good peaks found (GPF, also known as the recall or sensitivity) and the percentage of bad peaks included or false discovery rate (FDR). We also chose these metrics because they are independent of the number of true negatives detected. This was a concern because we did not want to create a situation in which the algorithm is rewarded for artificially increasing the number of overall bad peaks, only to later remove them. Similarly, we decided against using the F</w:t>
+        <w:t xml:space="preserve">We used two fully-labeled and two partially-labeled HILIC LC-MS datasets to assess the performance of the XCMS algorithm and construct a robust model of peak quality. To measure performance, we used two measurements of success closely tied to intuitive questions about a dataset: the percentage of total good peaks found (GPF, also known as recall or sensitivity) and the percentage of bad peaks included or false discovery rate (FDR). We decided against using the F</w:t>
       </w:r>
       <m:oMath>
         <m:sSub>
@@ -1780,7 +1789,7 @@
         <w:pStyle w:val="BodyText"/>
       </w:pPr>
       <w:r>
-        <w:t xml:space="preserve">One of the major ways in which this manuscript differs from prior work is its focus on summary statistics calculated across multiple files.</w:t>
+        <w:t xml:space="preserve">One of the major ways in which this manuscript differs from prior work is its focus on summary statistics calculated across multiple files. Most existing peakpicking literature uses the single-file EIC peak as the core bit of training data, but that approach ignores critical information obtained elsewhere in the MS run that can change the judgement made on a single chromatogram.</w:t>
       </w:r>
       <w:r>
         <w:t xml:space="preserve">(Pirttilä et al. 2022; Guo et al. 2021; Müller et al. 2020)</w:t>
@@ -1789,7 +1798,7 @@
         <w:t xml:space="preserve"> </w:t>
       </w:r>
       <w:r>
-        <w:t xml:space="preserve">Most existing peakpicking literature uses the single-file EIC peak as the core bit of training data, but that approach ignores critical information obtained elsewhere in the MS run that can change the judgement made on a single chromatogram. Features that are high quality are typically represented in multiple files, especially in QC pooled samples, and a feature that only has a peak in a single file is typically regarded as highly suspect, if not removed entirely. Classifying an entire feature at once not only has the advantage of reducing the amount of manual labor by a factor equal to the number of files in the run (typically 10s-100s smaller) but is also a better representation of the judgement made by an MS expert. Of course, this approach inherits all the difficulties of summary statistic calculations. The authors spent many hours discussing the implications of differences between mean and median values, but in general this approach produced more confidence than any single-file EIC.</w:t>
+        <w:t xml:space="preserve">Features that are high quality are typically represented in multiple files, especially in quality control pooled samples, and a feature that only has a peak in a single file is typically regarded as highly suspect, if not removed entirely. Classifying an entire feature at once not only has the advantage of reducing the amount of manual labor by a factor equal to the number of files in the run (typically 10s-100s smaller) but is also a better representation of the judgement made by an MS expert. Of course, this approach inherits all the difficulties of summary statistic calculations. The authors spent many hours discussing the implications of differences between mean and median values, but in general this approach produced more confidence than any single-file EIC.</w:t>
       </w:r>
     </w:p>
     <w:bookmarkStart w:id="52" w:name="X13b592fdb80f0175b3a015601ebe2cd5a748477"/>
@@ -1806,7 +1815,7 @@
         <w:pStyle w:val="FirstParagraph"/>
       </w:pPr>
       <w:r>
-        <w:t xml:space="preserve">These two measures of success were then used to explore different types of classification models for separating good molecular features (MFs) from bad, with a particular focus on quantifying the likelihood of each class rather than just returning the label. We found that a simple two-parameter logistic regression model trained on two novel metrics of peak quality had reasonably good performance on the training set and was highly robust when applied to novel datasets.</w:t>
+        <w:t xml:space="preserve">These two measures of success were then used to explore different types of classification models for separating good molecular features (MFs) from bad, with a particular focus on quantifying the likelihood of each class rather than just returning the label. We found that a simple two-parameter logistic regression model trained on two novel metrics of peak quality had reasonably good performance on the training set and was highly robust when applied to novel datasets. The logistic regression in particular was favored over the random forest and regularized regression we tried due to their similar performance and increased interpretability (Supp. figure XX).</w:t>
       </w:r>
     </w:p>
     <w:p>
@@ -1814,10 +1823,35 @@
         <w:pStyle w:val="BodyText"/>
       </w:pPr>
       <w:r>
-        <w:t xml:space="preserve">The logistic regression in particular was favored over the random forest and regularized regression we tried due to their similar performance and increased interpretability (Supp. figure XX). In the literature, more complex models have also shown similar or better performance but typically require larger training sets and are fundamentally uninterpretable.</w:t>
-      </w:r>
-      <w:r>
-        <w:t xml:space="preserve">(Pirttilä et al. 2022 and references therein)</w:t>
+        <w:t xml:space="preserve">The model’s performance is similar to the highly complex convolutional neural networks currently implemented in the literature.</w:t>
+      </w:r>
+      <w:r>
+        <w:t xml:space="preserve"> </w:t>
+      </w:r>
+      <w:r>
+        <w:t xml:space="preserve">Guo et al. (2021)</w:t>
+      </w:r>
+      <w:r>
+        <w:t xml:space="preserve"> </w:t>
+      </w:r>
+      <w:r>
+        <w:t xml:space="preserve">presented EVA and reported an accuracy of 90-95%, a range inclusive of our accuracy on both the Falkor (92.1%) and MESOSCOPE (94.4%) when using the two-parameter model with a likelihood threshold of 0.5. However, we note that accuracy alone can be a highly misleading statistic to report when working with datasets as unbalanced as these because very high accuracy can be obtained by simply classifying everything as bad, with a strong incentive to actually</w:t>
+      </w:r>
+      <w:r>
+        <w:t xml:space="preserve"> </w:t>
+      </w:r>
+      <w:r>
+        <w:rPr>
+          <w:iCs/>
+          <w:i/>
+        </w:rPr>
+        <w:t xml:space="preserve">increase</w:t>
+      </w:r>
+      <w:r>
+        <w:t xml:space="preserve"> </w:t>
+      </w:r>
+      <w:r>
+        <w:t xml:space="preserve">the number of bad peaks detected while doing so. This strategy, when applied to our data, returned accuracies in the 80-90% range despite being a useless classifier for downstream analysis. This is perhaps a slightly facetious argument, but many of the single-parameter logistic models we tested never exceeded a 50% likelihood and essentially functioned as this type of classifier (Supp figure XX).</w:t>
       </w:r>
     </w:p>
     <w:p>
@@ -1825,13 +1859,16 @@
         <w:pStyle w:val="BodyText"/>
       </w:pPr>
       <w:r>
-        <w:t xml:space="preserve">Guo et al. (2021)</w:t>
-      </w:r>
-      <w:r>
-        <w:t xml:space="preserve"> </w:t>
-      </w:r>
-      <w:r>
-        <w:t xml:space="preserve">(EVA): Accuracy of 90-95% but did not distinguish between false positives and false negatives. Likely driven by the large number of bad peaks - here, our accuracy with a threshold of 0.5 was 92.1% for Falkor and 94.4% for MESOSCOPE.</w:t>
+        <w:t xml:space="preserve">The class imbalance is partially why we chose to measure GPF and FDR instead of total accuracy. When reported, our model performs similarly on both metrics, albeit with a more limited application to HILIC-Orbitrap data. Compared to the peakonly algorithm of</w:t>
+      </w:r>
+      <w:r>
+        <w:t xml:space="preserve"> </w:t>
+      </w:r>
+      <w:r>
+        <w:t xml:space="preserve">Melnikov, Tsentalovich, and Yanshole (2020)</w:t>
+      </w:r>
+      <w:r>
+        <w:t xml:space="preserve">, we obtained higher accuracy scores (they report an accuracy of 89%) and higher recall (peakonly’s recall was also 89%, while recall (%GPF) on our data was 94.6% and 97.7% for the Falkor and MESOSCOPE datasets, respectively). However, peakonly outperforms our model in precision with an FDR of 3% while our final FDR was 4.4% for the Falkor dataset and 4.1% for MESOSCOPE.</w:t>
       </w:r>
     </w:p>
     <w:p>
@@ -1839,25 +1876,22 @@
         <w:pStyle w:val="BodyText"/>
       </w:pPr>
       <w:r>
-        <w:t xml:space="preserve">Accuracy is a problematic metric because if just predicting everything as</w:t>
-      </w:r>
-      <w:r>
-        <w:t xml:space="preserve"> </w:t>
-      </w:r>
-      <w:r>
-        <w:t xml:space="preserve">“</w:t>
-      </w:r>
-      <w:r>
-        <w:t xml:space="preserve">Bad</w:t>
-      </w:r>
-      <w:r>
-        <w:t xml:space="preserve">”</w:t>
-      </w:r>
-      <w:r>
-        <w:t xml:space="preserve"> </w:t>
-      </w:r>
-      <w:r>
-        <w:t xml:space="preserve">was 82.4% and 86.4%, respectively. Might be slightly facetious, but this was essentially what happened for a good number of the individual predictors - none of the smoothing curves exceeded 50% likelihood (Supp figure XX).</w:t>
+        <w:t xml:space="preserve">Gloaguen, Kirwan, and Beule (2022)</w:t>
+      </w:r>
+      <w:r>
+        <w:t xml:space="preserve"> </w:t>
+      </w:r>
+      <w:r>
+        <w:t xml:space="preserve">later introduced NeatMS, another CNN, and compared it directly to peakonly to claim equivalent or superior performance across a range of dilution factors. However, they do not report total precision or recall metrics in a comprehensive untargeted way but instead focus only on assessing the model’s performance on known chemical standards. Additionally, they report a percentage of standards found for the peakonly model applied to their data and find that its performance is significantly lower (79.4%) than the recall reported in</w:t>
+      </w:r>
+      <w:r>
+        <w:t xml:space="preserve"> </w:t>
+      </w:r>
+      <w:r>
+        <w:t xml:space="preserve">Melnikov, Tsentalovich, and Yanshole (2020)</w:t>
+      </w:r>
+      <w:r>
+        <w:t xml:space="preserve">, perhaps indicating that the peakonly model is still overfit.</w:t>
       </w:r>
     </w:p>
     <w:p>
@@ -1865,7 +1899,7 @@
         <w:pStyle w:val="BodyText"/>
       </w:pPr>
       <w:r>
-        <w:t xml:space="preserve">This is why we chose to measure GPF and FDR instead of total accuracy. Not directly comparable datasets though and we’ve definitely got the advantage of using a half-internal training set.</w:t>
+        <w:t xml:space="preserve">We would argue that the deep learning models, while promising, do not currently show significant enough improvement over a simple logistic model to justify their black-box nature. In particular, they provide no way to control the tradeoff between false positives and false negatives and no relative ranking of individual MF quality beyond the broad bins into which they are placed. [This is spicy, might be better to soften it a bit?]</w:t>
       </w:r>
     </w:p>
     <w:p>
@@ -1873,62 +1907,16 @@
         <w:pStyle w:val="BodyText"/>
       </w:pPr>
       <w:r>
-        <w:t xml:space="preserve">Melnikov, Tsentalovich, and Yanshole (2020)</w:t>
-      </w:r>
-      <w:r>
-        <w:t xml:space="preserve"> </w:t>
-      </w:r>
-      <w:r>
-        <w:t xml:space="preserve">(peakonly): Accuracy of 89%, precision of 97% and a recall of 89%</w:t>
-      </w:r>
-      <w:r>
-        <w:t xml:space="preserve"> </w:t>
-      </w:r>
-      <w:r>
-        <w:t xml:space="preserve">Versus our precision (PPV) of 95.6% and recall (sensitivity) of 94.6% for Falkor</w:t>
-      </w:r>
-      <w:r>
-        <w:t xml:space="preserve"> </w:t>
-      </w:r>
-      <w:r>
-        <w:t xml:space="preserve">Versus our precision (PPV) of 95.9% and recall (sensitivity) of 97.7% for MESOSCOPE</w:t>
-      </w:r>
-      <w:r>
-        <w:t xml:space="preserve"> </w:t>
-      </w:r>
-      <w:r>
-        <w:t xml:space="preserve">Gloaguen, Kirwan, and Beule (2022)</w:t>
-      </w:r>
-      <w:r>
-        <w:t xml:space="preserve"> </w:t>
-      </w:r>
-      <w:r>
-        <w:t xml:space="preserve">(NeatMS): Claims universally superior performance to peakonly</w:t>
-      </w:r>
-    </w:p>
-    <w:p>
-      <w:pPr>
-        <w:pStyle w:val="BodyText"/>
-      </w:pPr>
-      <w:r>
-        <w:t xml:space="preserve">These deep learning methods in particular are challenging because they do not produce overall quality scores and the tradeoff between false positives and false negatives is fixed regardless of experimental priorities.</w:t>
-      </w:r>
-    </w:p>
-    <w:p>
-      <w:pPr>
-        <w:pStyle w:val="BodyText"/>
-      </w:pPr>
-      <w:r>
-        <w:t xml:space="preserve">The two metrics in the final model were derived from the raw EIC data rather than any summary statistic calculated by XCMS automaticallyand were implemented because they matched our intuition about what makes an MF look good to an MS expert. It is worth noting that these are very simple metrics and therefore fast to calculate, but we expect that more complicated metrics could perform even better. For example, using the data within the peak boundaries for SNR calculation rather than data outside of them is not known to the authors to be implemented elsewhere but could be further improved by more advanced smoothing methods rather than using the residuals directly. Additionally, the calculation of peak shape using a Pearson’s correlation to an idealized curve was not expected to be especially powerful given prior research and that the centWave algorithm essentially uses this information already during the wavelet fitting, but still proved to be a highly effective check on noise inclusion.</w:t>
-      </w:r>
-      <w:r>
-        <w:t xml:space="preserve">(Ipsen et al. 2010)</w:t>
-      </w:r>
-      <w:r>
-        <w:t xml:space="preserve"> </w:t>
-      </w:r>
-      <w:r>
-        <w:t xml:space="preserve">This metric could be improved with more careful summary statistics that account for the differences between samples. Currently, the use of the overall median value does a reasonable job at identifying MFs that appear in many samples but performs poorly when detecting MFs that appear in only a few. Also worth noting is that the calculation of any new metrics such as these that rely on access to the raw data require exact specification of the maximum and minimum</w:t>
+        <w:t xml:space="preserve">The two metrics in the final model were derived from the raw EIC data rather than any summary statistic calculated by XCMS automatically and were implemented because they matched our intuition about what makes an MF look good to an MS expert. It is worth noting that these are very simple metrics and therefore fast to calculate, but we expect that more complicated metrics could perform even better. For example, the method of using the data within the peak boundaries for SNR calculation rather than data outside of them is not known to the authors to be implemented elsewhere but could be further improved by more advanced smoothing methods rather than using the residuals directly. Additionally, the calculation of peak shape using a Pearson’s correlation to an idealized curve was not expected to be especially powerful given prior research (e.g.</w:t>
+      </w:r>
+      <w:r>
+        <w:t xml:space="preserve"> </w:t>
+      </w:r>
+      <w:r>
+        <w:t xml:space="preserve">Ipsen et al. (2010)</w:t>
+      </w:r>
+      <w:r>
+        <w:t xml:space="preserve">) and that the centWave algorithm essentially uses this information already during the wavelet fitting, but still proved to be a highly effective parameter. This metric could be improved with more careful summary statistics that account for the differences between samples. Currently, the use of the overall median value does a reasonable job at identifying MFs that appear in many samples but performs poorly when detecting MFs that appear in only a few. Also worth noting is that the calculation of any new metrics such as these that rely on access to the raw data require exact specification of the maximum and minimum</w:t>
       </w:r>
       <w:r>
         <w:t xml:space="preserve"> </w:t>
@@ -1967,7 +1955,7 @@
         <w:t xml:space="preserve"> </w:t>
       </w:r>
       <w:r>
-        <w:t xml:space="preserve">(Myers et al. 2017)</w:t>
+        <w:t xml:space="preserve">Myers et al. (2017a)</w:t>
       </w:r>
       <w:r>
         <w:t xml:space="preserve"> </w:t>
@@ -1977,6 +1965,23 @@
       </w:r>
       <w:r>
         <w:t xml:space="preserve">(Houriet et al. 2022; Barupal et al. 2021)</w:t>
+      </w:r>
+    </w:p>
+    <w:p>
+      <w:pPr>
+        <w:pStyle w:val="BodyText"/>
+      </w:pPr>
+      <w:r>
+        <w:t xml:space="preserve">RSD/CV problems also noted by</w:t>
+      </w:r>
+      <w:r>
+        <w:t xml:space="preserve"> </w:t>
+      </w:r>
+      <w:r>
+        <w:t xml:space="preserve">Gloaguen, Kirwan, and Beule (2022)</w:t>
+      </w:r>
+      <w:r>
+        <w:t xml:space="preserve">!</w:t>
       </w:r>
     </w:p>
     <w:p>
@@ -2278,7 +2283,7 @@
         <w:t xml:space="preserve"> </w:t>
       </w:r>
       <w:r>
-        <w:t xml:space="preserve">(Myers et al. 2017)</w:t>
+        <w:t xml:space="preserve">(Myers et al. 2017a)</w:t>
       </w:r>
       <w:r>
         <w:t xml:space="preserve">, and both verboseColumns and the extendLengthMSW parameter were set to TRUE. For retention time correction, the Obiwarp method was used except for the CultureData dataset, which was visually inspected and determined not to require correction.</w:t>
@@ -2510,7 +2515,7 @@
         <w:t xml:space="preserve">was also then used to estimate the noise level within the peak by also scaling both the beta distribution densities and the raw data intensity values as described above, then subtracting the scaled beta distribution from the scaled intensity values, producing the residuals of the fit [Fig. 2]. The signal-to-noise ratio (SNR) was calculated by dividing the maximum original peak height by the standard deviation of the residuals multiplied by the maximum height of the original peak. This method of SNR calculation allowed us to rapidly estimate the noise within the peak itself rather than relying on background estimation using data points outside the peak, which may not exist or may be influenced by additional molecular signals.</w:t>
       </w:r>
       <w:r>
-        <w:t xml:space="preserve">(Myers et al. 2017)</w:t>
+        <w:t xml:space="preserve">(Myers et al. 2017b)</w:t>
       </w:r>
       <w:r>
         <w:t xml:space="preserve"> </w:t>
@@ -3330,7 +3335,7 @@
       </w:r>
     </w:p>
     <w:bookmarkEnd w:id="75"/>
-    <w:bookmarkStart w:id="133" w:name="references"/>
+    <w:bookmarkStart w:id="135" w:name="references"/>
     <w:p>
       <w:pPr>
         <w:pStyle w:val="Heading2"/>
@@ -3339,7 +3344,7 @@
         <w:t xml:space="preserve">References</w:t>
       </w:r>
     </w:p>
-    <w:bookmarkStart w:id="132" w:name="refs"/>
+    <w:bookmarkStart w:id="134" w:name="refs"/>
     <w:bookmarkStart w:id="77" w:name="ref-Anderson2014"/>
     <w:p>
       <w:pPr>
@@ -4453,13 +4458,13 @@
       </w:r>
     </w:p>
     <w:bookmarkEnd w:id="117"/>
-    <w:bookmarkStart w:id="119" w:name="ref-Myers2017"/>
+    <w:bookmarkStart w:id="119" w:name="ref-Myers2017a"/>
     <w:p>
       <w:pPr>
         <w:pStyle w:val="Bibliography"/>
       </w:pPr>
       <w:r>
-        <w:t xml:space="preserve">Myers, Owen D., Susan J. Sumner, Shuzhao Li, Stephen Barnes, and Xiuxia Du. 2017.</w:t>
+        <w:t xml:space="preserve">Myers, Owen D., Susan J. Sumner, Shuzhao Li, Stephen Barnes, and Xiuxia Du. 2017a.</w:t>
       </w:r>
       <w:r>
         <w:t xml:space="preserve"> </w:t>
@@ -4468,7 +4473,7 @@
         <w:t xml:space="preserve">“</w:t>
       </w:r>
       <w:r>
-        <w:t xml:space="preserve">One Step Forward for Reducing False Positive and False Negative Compound Identifications from Mass Spectrometry Metabolomics Data: New Algorithms for Constructing Extracted Ion Chromatograms and Detecting Chromatographic Peaks</w:t>
+        <w:t xml:space="preserve">Detailed Investigation and Comparison of the XCMS and MZmine 2 Chromatogram Construction and Chromatographic Peak Detection Methods for Preprocessing Mass Spectrometry Metabolomics Data</w:t>
       </w:r>
       <w:r>
         <w:t xml:space="preserve">.”</w:t>
@@ -4487,12 +4492,64 @@
         <w:t xml:space="preserve"> </w:t>
       </w:r>
       <w:r>
+        <w:t xml:space="preserve">89 (17): 8689–95.</w:t>
+      </w:r>
+      <w:r>
+        <w:t xml:space="preserve"> </w:t>
+      </w:r>
+      <w:hyperlink r:id="rId118">
+        <w:r>
+          <w:rPr>
+            <w:rStyle w:val="Hyperlink"/>
+          </w:rPr>
+          <w:t xml:space="preserve">https://doi.org/10.1021/acs.analchem.7b01069</w:t>
+        </w:r>
+      </w:hyperlink>
+      <w:r>
+        <w:t xml:space="preserve">.</w:t>
+      </w:r>
+    </w:p>
+    <w:bookmarkEnd w:id="119"/>
+    <w:bookmarkStart w:id="121" w:name="ref-Myers2017b"/>
+    <w:p>
+      <w:pPr>
+        <w:pStyle w:val="Bibliography"/>
+      </w:pPr>
+      <w:r>
+        <w:t xml:space="preserve">———. 2017b.</w:t>
+      </w:r>
+      <w:r>
+        <w:t xml:space="preserve"> </w:t>
+      </w:r>
+      <w:r>
+        <w:t xml:space="preserve">“</w:t>
+      </w:r>
+      <w:r>
+        <w:t xml:space="preserve">One Step Forward for Reducing False Positive and False Negative Compound Identifications from Mass Spectrometry Metabolomics Data: New Algorithms for Constructing Extracted Ion Chromatograms and Detecting Chromatographic Peaks</w:t>
+      </w:r>
+      <w:r>
+        <w:t xml:space="preserve">.”</w:t>
+      </w:r>
+      <w:r>
+        <w:t xml:space="preserve"> </w:t>
+      </w:r>
+      <w:r>
+        <w:rPr>
+          <w:iCs/>
+          <w:i/>
+        </w:rPr>
+        <w:t xml:space="preserve">Analytical Chemistry</w:t>
+      </w:r>
+      <w:r>
+        <w:t xml:space="preserve"> </w:t>
+      </w:r>
+      <w:r>
         <w:t xml:space="preserve">89 (17): 8696–8703.</w:t>
       </w:r>
       <w:r>
         <w:t xml:space="preserve"> </w:t>
       </w:r>
-      <w:hyperlink r:id="rId118">
+      <w:hyperlink r:id="rId120">
         <w:r>
           <w:rPr>
             <w:rStyle w:val="Hyperlink"/>
@@ -4504,8 +4561,8 @@
         <w:t xml:space="preserve">.</w:t>
       </w:r>
     </w:p>
-    <w:bookmarkEnd w:id="119"/>
-    <w:bookmarkStart w:id="121" w:name="ref-veganpkg"/>
+    <w:bookmarkEnd w:id="121"/>
+    <w:bookmarkStart w:id="123" w:name="ref-veganpkg"/>
     <w:p>
       <w:pPr>
         <w:pStyle w:val="Bibliography"/>
@@ -4529,7 +4586,7 @@
       <w:r>
         <w:t xml:space="preserve"> </w:t>
       </w:r>
-      <w:hyperlink r:id="rId120">
+      <w:hyperlink r:id="rId122">
         <w:r>
           <w:rPr>
             <w:rStyle w:val="Hyperlink"/>
@@ -4541,8 +4598,8 @@
         <w:t xml:space="preserve">.</w:t>
       </w:r>
     </w:p>
-    <w:bookmarkEnd w:id="121"/>
-    <w:bookmarkStart w:id="123" w:name="ref-Pirttila2022"/>
+    <w:bookmarkEnd w:id="123"/>
+    <w:bookmarkStart w:id="125" w:name="ref-Pirttila2022"/>
     <w:p>
       <w:pPr>
         <w:pStyle w:val="Bibliography"/>
@@ -4581,7 +4638,7 @@
       <w:r>
         <w:t xml:space="preserve"> </w:t>
       </w:r>
-      <w:hyperlink r:id="rId122">
+      <w:hyperlink r:id="rId124">
         <w:r>
           <w:rPr>
             <w:rStyle w:val="Hyperlink"/>
@@ -4593,8 +4650,8 @@
         <w:t xml:space="preserve">.</w:t>
       </w:r>
     </w:p>
-    <w:bookmarkEnd w:id="123"/>
-    <w:bookmarkStart w:id="125" w:name="ref-R"/>
+    <w:bookmarkEnd w:id="125"/>
+    <w:bookmarkStart w:id="127" w:name="ref-R"/>
     <w:p>
       <w:pPr>
         <w:pStyle w:val="Bibliography"/>
@@ -4618,7 +4675,7 @@
       <w:r>
         <w:t xml:space="preserve"> </w:t>
       </w:r>
-      <w:hyperlink r:id="rId124">
+      <w:hyperlink r:id="rId126">
         <w:r>
           <w:rPr>
             <w:rStyle w:val="Hyperlink"/>
@@ -4630,8 +4687,8 @@
         <w:t xml:space="preserve">.</w:t>
       </w:r>
     </w:p>
-    <w:bookmarkEnd w:id="125"/>
-    <w:bookmarkStart w:id="127" w:name="ref-Smith2006"/>
+    <w:bookmarkEnd w:id="127"/>
+    <w:bookmarkStart w:id="129" w:name="ref-Smith2006"/>
     <w:p>
       <w:pPr>
         <w:pStyle w:val="Bibliography"/>
@@ -4670,7 +4727,7 @@
       <w:r>
         <w:t xml:space="preserve"> </w:t>
       </w:r>
-      <w:hyperlink r:id="rId126">
+      <w:hyperlink r:id="rId128">
         <w:r>
           <w:rPr>
             <w:rStyle w:val="Hyperlink"/>
@@ -4682,8 +4739,8 @@
         <w:t xml:space="preserve">.</w:t>
       </w:r>
     </w:p>
-    <w:bookmarkEnd w:id="127"/>
-    <w:bookmarkStart w:id="129" w:name="ref-Tautenhahn2008"/>
+    <w:bookmarkEnd w:id="129"/>
+    <w:bookmarkStart w:id="131" w:name="ref-Tautenhahn2008"/>
     <w:p>
       <w:pPr>
         <w:pStyle w:val="Bibliography"/>
@@ -4722,7 +4779,7 @@
       <w:r>
         <w:t xml:space="preserve"> </w:t>
       </w:r>
-      <w:hyperlink r:id="rId128">
+      <w:hyperlink r:id="rId130">
         <w:r>
           <w:rPr>
             <w:rStyle w:val="Hyperlink"/>
@@ -4734,8 +4791,8 @@
         <w:t xml:space="preserve">.</w:t>
       </w:r>
     </w:p>
-    <w:bookmarkEnd w:id="129"/>
-    <w:bookmarkStart w:id="131" w:name="ref-Treutler2016"/>
+    <w:bookmarkEnd w:id="131"/>
+    <w:bookmarkStart w:id="133" w:name="ref-Treutler2016"/>
     <w:p>
       <w:pPr>
         <w:pStyle w:val="Bibliography"/>
@@ -4774,7 +4831,7 @@
       <w:r>
         <w:t xml:space="preserve"> </w:t>
       </w:r>
-      <w:hyperlink r:id="rId130">
+      <w:hyperlink r:id="rId132">
         <w:r>
           <w:rPr>
             <w:rStyle w:val="Hyperlink"/>
@@ -4786,10 +4843,10 @@
         <w:t xml:space="preserve">.</w:t>
       </w:r>
     </w:p>
-    <w:bookmarkEnd w:id="131"/>
-    <w:bookmarkEnd w:id="132"/>
     <w:bookmarkEnd w:id="133"/>
-    <w:bookmarkStart w:id="143" w:name="supplement"/>
+    <w:bookmarkEnd w:id="134"/>
+    <w:bookmarkEnd w:id="135"/>
+    <w:bookmarkStart w:id="145" w:name="supplement"/>
     <w:p>
       <w:pPr>
         <w:pStyle w:val="Heading2"/>
@@ -4807,18 +4864,18 @@
           <wp:inline>
             <wp:extent cx="5943600" cy="8229600"/>
             <wp:effectExtent b="0" l="0" r="0" t="0"/>
-            <wp:docPr descr="Supplemental figure 1: Model parameter estimates for each of the metrics in the full model, additionally broken down by their inclusion in the two-parameter (raw_data) and XCMS-exclusively models. Colors correspond to the dataset used to train the logistic regression model, with “both” indicating a combined model using all manually-labeled features across both datasets. &lt;Explanations of the actual facet names forthcoming.&gt;" title="" id="135" name="Picture"/>
+            <wp:docPr descr="Supplemental figure 1: Model parameter estimates for each of the metrics in the full model, additionally broken down by their inclusion in the two-parameter (raw_data) and XCMS-exclusively models. Colors correspond to the dataset used to train the logistic regression model, with “both” indicating a combined model using all manually-labeled features across both datasets. &lt;Explanations of the actual facet names forthcoming.&gt;" title="" id="137" name="Picture"/>
             <a:graphic>
               <a:graphicData uri="http://schemas.openxmlformats.org/drawingml/2006/picture">
                 <pic:pic>
                   <pic:nvPicPr>
-                    <pic:cNvPr descr="supplement/suppfig_model_param_estimates.png" id="136" name="Picture"/>
+                    <pic:cNvPr descr="supplement/suppfig_model_param_estimates.png" id="138" name="Picture"/>
                     <pic:cNvPicPr>
                       <a:picLocks noChangeArrowheads="1" noChangeAspect="1"/>
                     </pic:cNvPicPr>
                   </pic:nvPicPr>
                   <pic:blipFill>
-                    <a:blip r:embed="rId134"/>
+                    <a:blip r:embed="rId136"/>
                     <a:stretch>
                       <a:fillRect/>
                     </a:stretch>
@@ -4880,18 +4937,18 @@
           <wp:inline>
             <wp:extent cx="5943600" cy="4572000"/>
             <wp:effectExtent b="0" l="0" r="0" t="0"/>
-            <wp:docPr descr="Supplemental figure 2: Robustness of the two most significant metrics across the full (all_params), XCMS-only (xcms_params), and two-parameter (raw_data_params) models. The x-axis corresponds to the fraction of the data used to train the model and the y-coordinate shows the estimated value for the specified term in the subset across 10-fold replicated subsampling. The grey bar in the background corresponds to the estimate of the full model +/- 1SE (thinner dark grey bar) and 2SE (thicker light grey bar)." title="" id="138" name="Picture"/>
+            <wp:docPr descr="Supplemental figure 2: Robustness of the two most significant metrics across the full (all_params), XCMS-only (xcms_params), and two-parameter (raw_data_params) models. The x-axis corresponds to the fraction of the data used to train the model and the y-coordinate shows the estimated value for the specified term in the subset across 10-fold replicated subsampling. The grey bar in the background corresponds to the estimate of the full model +/- 1SE (thinner dark grey bar) and 2SE (thicker light grey bar)." title="" id="140" name="Picture"/>
             <a:graphic>
               <a:graphicData uri="http://schemas.openxmlformats.org/drawingml/2006/picture">
                 <pic:pic>
                   <pic:nvPicPr>
-                    <pic:cNvPr descr="supplement/sampled_model_est.png" id="139" name="Picture"/>
+                    <pic:cNvPr descr="supplement/sampled_model_est.png" id="141" name="Picture"/>
                     <pic:cNvPicPr>
                       <a:picLocks noChangeArrowheads="1" noChangeAspect="1"/>
                     </pic:cNvPicPr>
                   </pic:nvPicPr>
                   <pic:blipFill>
-                    <a:blip r:embed="rId137"/>
+                    <a:blip r:embed="rId139"/>
                     <a:stretch>
                       <a:fillRect/>
                     </a:stretch>
@@ -4935,18 +4992,18 @@
           <wp:inline>
             <wp:extent cx="5943600" cy="2743199"/>
             <wp:effectExtent b="0" l="0" r="0" t="0"/>
-            <wp:docPr descr="Supplemental figure 3: Performance of regularized regression and random forest models on internally (same train-test) and externally (different train-test) validated datasets." title="" id="141" name="Picture"/>
+            <wp:docPr descr="Supplemental figure 3: Performance of regularized regression and random forest models on internally (same train-test) and externally (different train-test) validated datasets." title="" id="143" name="Picture"/>
             <a:graphic>
               <a:graphicData uri="http://schemas.openxmlformats.org/drawingml/2006/picture">
                 <pic:pic>
                   <pic:nvPicPr>
-                    <pic:cNvPr descr="supplement/regregrf_fdrgpf_cross_train.png" id="142" name="Picture"/>
+                    <pic:cNvPr descr="supplement/regregrf_fdrgpf_cross_train.png" id="144" name="Picture"/>
                     <pic:cNvPicPr>
                       <a:picLocks noChangeArrowheads="1" noChangeAspect="1"/>
                     </pic:cNvPicPr>
                   </pic:nvPicPr>
                   <pic:blipFill>
-                    <a:blip r:embed="rId140"/>
+                    <a:blip r:embed="rId142"/>
                     <a:stretch>
                       <a:fillRect/>
                     </a:stretch>
@@ -4981,7 +5038,7 @@
         <w:t xml:space="preserve">Supplemental figure 3: Performance of regularized regression and random forest models on internally (same train-test) and externally (different train-test) validated datasets.</w:t>
       </w:r>
     </w:p>
-    <w:bookmarkEnd w:id="143"/>
+    <w:bookmarkEnd w:id="145"/>
     <w:sectPr>
       <w:pgSz w:h="15840" w:w="12240"/>
       <w:pgMar w:bottom="1440" w:footer="720" w:gutter="0" w:header="720" w:left="1440" w:right="1440" w:top="1440"/>

</xml_diff>

<commit_message>
Reran models with the CV parameter
</commit_message>
<xml_diff>
--- a/manuscript/manuscript.docx
+++ b/manuscript/manuscript.docx
@@ -95,7 +95,7 @@
         <w:pStyle w:val="Date"/>
       </w:pPr>
       <w:r>
-        <w:t xml:space="preserve">2023-06-01</w:t>
+        <w:t xml:space="preserve">2023-06-02</w:t>
       </w:r>
     </w:p>
     <w:bookmarkStart w:id="23" w:name="abstract"/>
@@ -417,7 +417,7 @@
         <w:pStyle w:val="FirstParagraph"/>
       </w:pPr>
       <w:r>
-        <w:t xml:space="preserve">According to all three logistic regression models (see Methods), the majority of MFs were estimated to have a less than 1% chance of being good. The full model (containing all possible peak metrics) and the XCMS model (built on only those metrics calculated from the XCMS output) both displayed a strongly bimodal distribution, with a large number of peaks also exceeding a 99% chance of being good, while the two-parameter model (consisting of the novel SNR metric and the peak shape correlation metric) had a flatter distribution with fewer high-confidence MF assignments and more intermediate values (Fig. 3).</w:t>
+        <w:t xml:space="preserve">According to all three logistic regression models (see Methods), the majority of MFs were estimated to have a less than 1% chance of being good. The full model (containing all possible peak metrics) and the XCMS model (built on only those metrics calculated from the XCMS output) both displayed a strongly bimodal distribution, with a large number of peaks also exceeding a 99% chance of being good, while the two-parameter model (consisting of the novel SNR metric and the peak shape correlation metric) had a flatter distribution with fewer high-confidence MF assignments and more intermediate values (Figure 1).</w:t>
       </w:r>
     </w:p>
     <w:p>
@@ -429,7 +429,7 @@
           <wp:inline>
             <wp:extent cx="5943600" cy="3657600"/>
             <wp:effectExtent b="0" l="0" r="0" t="0"/>
-            <wp:docPr descr="Figure 3: Histograms showing the estimated likelihood of a given mass feature being categorized as “Good” according to the two-parameter logistic model trained on the combined fully-labeled Falkor and MESOSCOPE datasets. Colors indicate the category in which each feature was manually assigned by an expert, with “Stans only” referring to a good peak that was only visible in the standards run alongside the samples. Datasets CultureData and Pttime were manually labeled only for those features with an estimated likelihood above 90% (black vertical line) and were otherwise unclassified." title="" id="27" name="Picture"/>
+            <wp:docPr descr="Figure 1: Histograms showing the estimated likelihood of a given mass feature being categorized as “Good” according to the two-parameter logistic model trained on the combined fully-labeled Falkor and MESOSCOPE datasets. Colors indicate the category in which each feature was manually assigned by an expert, with “Stans only” referring to a good peak that was only visible in the standards run alongside the samples. Datasets CultureData and Pttime were manually labeled only for those features with an estimated likelihood above 90% (black vertical line) and were otherwise unclassified." title="" id="27" name="Picture"/>
             <a:graphic>
               <a:graphicData uri="http://schemas.openxmlformats.org/drawingml/2006/picture">
                 <pic:pic>
@@ -472,7 +472,7 @@
         <w:pStyle w:val="ImageCaption"/>
       </w:pPr>
       <w:r>
-        <w:t xml:space="preserve">Figure 3: Histograms showing the estimated likelihood of a given mass feature being categorized as</w:t>
+        <w:t xml:space="preserve">Figure 1: Histograms showing the estimated likelihood of a given mass feature being categorized as</w:t>
       </w:r>
       <w:r>
         <w:t xml:space="preserve"> </w:t>
@@ -516,7 +516,7 @@
         <w:pStyle w:val="BodyText"/>
       </w:pPr>
       <w:r>
-        <w:t xml:space="preserve">The full model performed very well when tested internally on the same dataset both during 80/20 cross validation and when using the full dataset, with FDR values in the 5-10% range and 80-90% GPF values implying that a large majority of the good peaks passed the threshold with very little noise included. The XCMS metrics performed slightly worse, with FDR values in the 10-15% range and GPF values closer to 75%. The two-parameter model performed worst when tested internally, with an FDR of about 20% and %GPF also around 75% (Figure 4). However, when the models were trained on a different dataset than the one they were used to predict classifications for, all models had similar performance with %FDR around 10-25 and %GPF around 60-80. The model trained on MESOSCOPE and tested on Falkor had consistently higher values, indicating that it was favoring more peaks recovered at the cost of a higher FDR, while the reverse was true for the model trained on Falkor and tested on MESOSCOPE (Figure 4).</w:t>
+        <w:t xml:space="preserve">The full model performed very well when tested internally on the same dataset both during 80/20 cross validation and when using the full dataset, with FDR values in the 5-10% range and 80-90% GPF values implying that a large majority of the good peaks passed the threshold with very little noise included. The XCMS metrics performed slightly worse, with FDR values in the 10-15% range and GPF values closer to 75%. The two-parameter model performed worst when tested internally, with an FDR of about 20% and %GPF also around 75% (Figure 2). However, when the models were trained on a different dataset than the one they were used to predict classifications for, all models had similar performance with %FDR around 10-25 and %GPF around 60-80. The model trained on MESOSCOPE and tested on Falkor had consistently higher values, indicating that it was favoring more peaks recovered at the cost of a higher FDR, while the reverse was true for the model trained on Falkor and tested on MESOSCOPE (Figure 2).</w:t>
       </w:r>
     </w:p>
     <w:p>
@@ -528,7 +528,7 @@
           <wp:inline>
             <wp:extent cx="5943600" cy="2743199"/>
             <wp:effectExtent b="0" l="0" r="0" t="0"/>
-            <wp:docPr descr="Figure 4: False discovery rate (%FDR) and fraction of good peaks found (GPF) plotted across different subsets of model parameters. Lower %FDR indicates a smaller fraction of false positives among those peaks the model categorized as “Good” using a threshold of 0.5, and higher %GPF indicates a larger fraction of the total good peaks were found using the same threshold. Points are colored by the model used for training and testing, with internal validation (using the same dataset for training as prediction) in the darker colors on the left and external validation (using a different dataset for training than prediction) in the lighter colors on the right of each panel. Lines of best fit have been estimated and plotted in black on top of the data points." title="" id="30" name="Picture"/>
+            <wp:docPr descr="Figure 2: False discovery rate (%FDR) and fraction of good peaks found (GPF) plotted across different subsets of model parameters. Lower %FDR indicates a smaller fraction of false positives among those peaks the model categorized as “Good” using a threshold of 0.5, and higher %GPF indicates a larger fraction of the total good peaks were found using the same threshold. Points are colored by the model used for training and testing, with internal validation (using the same dataset for training as prediction) in the darker colors on the left and external validation (using a different dataset for training than prediction) in the lighter colors on the right of each panel. Lines of best fit have been estimated and plotted in black on top of the data points." title="" id="30" name="Picture"/>
             <a:graphic>
               <a:graphicData uri="http://schemas.openxmlformats.org/drawingml/2006/picture">
                 <pic:pic>
@@ -571,7 +571,7 @@
         <w:pStyle w:val="ImageCaption"/>
       </w:pPr>
       <w:r>
-        <w:t xml:space="preserve">Figure 4: False discovery rate (%FDR) and fraction of good peaks found (GPF) plotted across different subsets of model parameters. Lower %FDR indicates a smaller fraction of false positives among those peaks the model categorized as</w:t>
+        <w:t xml:space="preserve">Figure 2: False discovery rate (%FDR) and fraction of good peaks found (GPF) plotted across different subsets of model parameters. Lower %FDR indicates a smaller fraction of false positives among those peaks the model categorized as</w:t>
       </w:r>
       <w:r>
         <w:t xml:space="preserve"> </w:t>
@@ -663,7 +663,7 @@
         <w:t xml:space="preserve"> </w:t>
       </w:r>
       <w:r>
-        <w:t xml:space="preserve">values for the full and XCMS-trained model of 0.818 and 0.849, respectively (Figure 5).</w:t>
+        <w:t xml:space="preserve">values for the full and XCMS-trained model of 0.818 and 0.849, respectively (Figure 3).</w:t>
       </w:r>
     </w:p>
     <w:p>
@@ -675,7 +675,7 @@
           <wp:inline>
             <wp:extent cx="5943600" cy="4572000"/>
             <wp:effectExtent b="0" l="0" r="0" t="0"/>
-            <wp:docPr descr="Figure 5: Predicted likelihood of a feature being “Good” according to a model trained on the MESOSCOPE dataset vs a model trained on the Falkor dataset. The top row of plots show the exact likelihood predicted by the logistic model across three different subsets of parameters, while the bottom row shows the estimates ranked from least likely to most likely. Points are colored by their manually-assigned quality according to an expert." title="" id="34" name="Picture"/>
+            <wp:docPr descr="Figure 3: Predicted likelihood of a feature being “Good” according to a model trained on the MESOSCOPE dataset vs a model trained on the Falkor dataset. The top row of plots show the exact likelihood predicted by the logistic model across three different subsets of parameters, while the bottom row shows the estimates ranked from least likely to most likely. Points are colored by their manually-assigned quality according to an expert." title="" id="34" name="Picture"/>
             <a:graphic>
               <a:graphicData uri="http://schemas.openxmlformats.org/drawingml/2006/picture">
                 <pic:pic>
@@ -718,7 +718,7 @@
         <w:pStyle w:val="ImageCaption"/>
       </w:pPr>
       <w:r>
-        <w:t xml:space="preserve">Figure 5: Predicted likelihood of a feature being</w:t>
+        <w:t xml:space="preserve">Figure 3: Predicted likelihood of a feature being</w:t>
       </w:r>
       <w:r>
         <w:t xml:space="preserve"> </w:t>
@@ -874,7 +874,7 @@
         <w:pStyle w:val="BodyText"/>
       </w:pPr>
       <w:r>
-        <w:t xml:space="preserve">With the stricter threshold, we obtained FDR values consistently below 5% even on the novel datasets, with values of 1.0%, 0.0% (truly zero false positives), 2.0%, and 4.6% for Falkor, MESOSCOPE, CultureData, and Pttime respectively [Figure 6]. Of course, this low error rate required that we miss out on additional potentially valuable features, with only a fraction of the total good peaks making it past this threshold. In both the Falkor and MESOSCOPE datasets, less than half of the good peaks were labeled as such, with actual values of 39.4% and 26.5%, respectively. Since we did not label the complete dataset for CultureData and Pttime, we cannot accurately calculate the %GPF but expect it to be in a similar range (Figure 6).</w:t>
+        <w:t xml:space="preserve">With the stricter threshold, we obtained FDR values consistently below 5% even on the novel datasets, with values of 1.0%, 0.0% (truly zero false positives), 2.0%, and 4.6% for Falkor, MESOSCOPE, CultureData, and Pttime respectively (Figure 4). Of course, this low error rate required that we miss out on additional potentially valuable features, with only a fraction of the total good peaks making it past this threshold. In both the Falkor and MESOSCOPE datasets, less than half of the good peaks were labeled as such, with actual values of 39.4% and 26.5%, respectively. Since we did not label the complete dataset for CultureData and Pttime, we cannot accurately calculate the %GPF but expect it to be in a similar range (Figure 4).</w:t>
       </w:r>
     </w:p>
     <w:p>
@@ -886,7 +886,7 @@
           <wp:inline>
             <wp:extent cx="2752374" cy="3669832"/>
             <wp:effectExtent b="0" l="0" r="0" t="0"/>
-            <wp:docPr descr="Figure 6: False discovery rate and proportion of total good peaks identified as good by the two-parameter model trained on the combined MESOSCOPE/Falkor dataset and applied to each dataset individually with a threshold of 0.9. FDR is calculated by dividing the number of false positives by the total positives produced by the model and GPF is calculated by dividing the number of true positives by the total number of good peaks as identified manually. Points correspond to the calculated percentage and absolute numbers are provided above/below the point." title="" id="39" name="Picture"/>
+            <wp:docPr descr="Figure 4: False discovery rate and proportion of total good peaks identified as good by the two-parameter model trained on the combined MESOSCOPE/Falkor dataset and applied to each dataset individually with a threshold of 0.9. FDR is calculated by dividing the number of false positives by the total positives produced by the model and GPF is calculated by dividing the number of true positives by the total number of good peaks as identified manually. Points correspond to the calculated percentage and absolute numbers are provided above/below the point." title="" id="39" name="Picture"/>
             <a:graphic>
               <a:graphicData uri="http://schemas.openxmlformats.org/drawingml/2006/picture">
                 <pic:pic>
@@ -929,7 +929,7 @@
         <w:pStyle w:val="ImageCaption"/>
       </w:pPr>
       <w:r>
-        <w:t xml:space="preserve">Figure 6: False discovery rate and proportion of total good peaks identified as good by the two-parameter model trained on the combined MESOSCOPE/Falkor dataset and applied to each dataset individually with a threshold of 0.9. FDR is calculated by dividing the number of false positives by the total positives produced by the model and GPF is calculated by dividing the number of true positives by the total number of good peaks as identified manually. Points correspond to the calculated percentage and absolute numbers are provided above/below the point.</w:t>
+        <w:t xml:space="preserve">Figure 4: False discovery rate and proportion of total good peaks identified as good by the two-parameter model trained on the combined MESOSCOPE/Falkor dataset and applied to each dataset individually with a threshold of 0.9. FDR is calculated by dividing the number of false positives by the total positives produced by the model and GPF is calculated by dividing the number of true positives by the total number of good peaks as identified manually. Points correspond to the calculated percentage and absolute numbers are provided above/below the point.</w:t>
       </w:r>
     </w:p>
     <w:bookmarkEnd w:id="41"/>
@@ -956,7 +956,7 @@
         <w:pStyle w:val="FirstParagraph"/>
       </w:pPr>
       <w:r>
-        <w:t xml:space="preserve">A majority of the features (1,323 of 1,832 total) in the original, non-thresholded MESOSCOPE dataset had no significant trend with depth, with FDR-controlled Kruskal-Wallis p-values exceeding 0.05 (Figure 7). The largest category that did have a trend with depth was the 15m = DCM &gt; 175m category, containing 118 molecular features, with largest peak areas distributed evenly between the 15 meter and deep chlorophyll maximum (DCM) samples, while the 175 meter samples had significantly smaller areas. The similar but statistically distinct categories of 15m &gt; DCM &gt; 175m and DCM &gt; 15m &gt; 175m had 68 and 35 features, respectively, and together indicate that many molecules are highly abundant throughout the surface ocean down to the DCM layer and decrease in concentration thereafter. A surprising number of features were also found to have DCM minima (DCM &lt; 15m = 175m, 26 features) or linear increases with depth (15m &lt; DCM &lt; 175m, 12 features) given the few environmental parameters that have these trends (Figure 7).</w:t>
+        <w:t xml:space="preserve">A majority of the features (1,323 of 1,832 total) in the original, non-thresholded MESOSCOPE dataset had no significant trend with depth, with FDR-controlled Kruskal-Wallis p-values exceeding 0.05 (Figure 5). The largest category that did have a trend with depth was the 15m = DCM &gt; 175m category, containing 118 molecular features, with largest peak areas distributed evenly between the 15 meter and deep chlorophyll maximum (DCM) samples, while the 175 meter samples had significantly smaller areas. The similar but statistically distinct categories of 15m &gt; DCM &gt; 175m and DCM &gt; 15m &gt; 175m had 68 and 35 features, respectively, and together indicate that many molecules are highly abundant throughout the surface ocean down to the DCM layer and decrease in concentration thereafter. A surprising number of features were also found to have DCM minima (DCM &lt; 15m = 175m, 26 features) or linear increases with depth (15m &lt; DCM &lt; 175m, 12 features) given the few environmental parameters that have these trends (Figure 7).</w:t>
       </w:r>
     </w:p>
     <w:p>
@@ -964,7 +964,7 @@
         <w:pStyle w:val="BodyText"/>
       </w:pPr>
       <w:r>
-        <w:t xml:space="preserve">A different story emerged, however, when the bad peaks were removed from this analysis. Good features were most commonly found to have their highest concentrations at the DCM or the surface, rather than being fixed with respect to depth. Of the 182 good peaks, less than a fifth had no trend with depth (44/249) and a majority had unequivocally lowest values in the 175 meter samples (those with 15m/DCM &gt; 175m, 145 features). The two-parameter model, when applied with a 50% likelihood threshold, also recovered this general feature distribution and classified many of the features with no significant depth signal as likely to be bad (Figure 7B, currently in Slack?).</w:t>
+        <w:t xml:space="preserve">A different story emerged, however, when the bad peaks were removed from this analysis. Good features were most commonly found to have their highest concentrations at the DCM or the surface, rather than being fixed with respect to depth. Of the 182 good peaks, less than a fifth had no trend with depth (44/249) and a majority had unequivocally lowest values in the 175 meter samples (those with 15m/DCM &gt; 175m, 145 features). The two-parameter model, when applied with a 50% likelihood threshold, also recovered this general feature distribution and classified many of the features with no significant depth signal as likely to be bad [Figure 7B, currently in Slack?].</w:t>
       </w:r>
     </w:p>
     <w:p>
@@ -1019,7 +1019,7 @@
           <wp:inline>
             <wp:extent cx="5943600" cy="4572000"/>
             <wp:effectExtent b="0" l="0" r="0" t="0"/>
-            <wp:docPr descr="Figure 7: Plot of metabolite response to depth shown across three axes using the rank-normalized median value at each depth as the coordinate for that axis. Each molecular feature corresponds to a point in the plot, and their position on the plot describes the shape of their depth profile. Compounds aligning with the 15m axis correspond to compounds with most of their abundance found in the surface ocean; points far to the right side correspond to compounds that are found only at the deep chlorophyll maximum; points found at the bottom of the plot are those compounds that increased more or less linearly with depth." title="" id="43" name="Picture"/>
+            <wp:docPr descr="Figure 5: Plot of metabolite response to depth shown across three axes using the rank-normalized median value at each depth as the coordinate for that axis. Each molecular feature corresponds to a point in the plot, and their position on the plot describes the shape of their depth profile. Compounds aligning with the 15m axis correspond to compounds with most of their abundance found in the surface ocean; points far to the right side correspond to compounds that are found only at the deep chlorophyll maximum; points found at the bottom of the plot are those compounds that increased more or less linearly with depth." title="" id="43" name="Picture"/>
             <a:graphic>
               <a:graphicData uri="http://schemas.openxmlformats.org/drawingml/2006/picture">
                 <pic:pic>
@@ -1062,7 +1062,7 @@
         <w:pStyle w:val="ImageCaption"/>
       </w:pPr>
       <w:r>
-        <w:t xml:space="preserve">Figure 7: Plot of metabolite response to depth shown across three axes using the rank-normalized median value at each depth as the coordinate for that axis. Each molecular feature corresponds to a point in the plot, and their position on the plot describes the shape of their depth profile. Compounds aligning with the 15m axis correspond to compounds with most of their abundance found in the surface ocean; points far to the right side correspond to compounds that are found only at the deep chlorophyll maximum; points found at the bottom of the plot are those compounds that increased more or less linearly with depth.</w:t>
+        <w:t xml:space="preserve">Figure 5: Plot of metabolite response to depth shown across three axes using the rank-normalized median value at each depth as the coordinate for that axis. Each molecular feature corresponds to a point in the plot, and their position on the plot describes the shape of their depth profile. Compounds aligning with the 15m axis correspond to compounds with most of their abundance found in the surface ocean; points far to the right side correspond to compounds that are found only at the deep chlorophyll maximum; points found at the bottom of the plot are those compounds that increased more or less linearly with depth.</w:t>
       </w:r>
     </w:p>
     <w:bookmarkEnd w:id="45"/>
@@ -1665,7 +1665,7 @@
           <wp:inline>
             <wp:extent cx="5943600" cy="3657600"/>
             <wp:effectExtent b="0" l="0" r="0" t="0"/>
-            <wp:docPr descr="Figure XX: NMDS plots of metabolite similarity according to sample depth across multiple likelihood thresholds. Triplicate samples are represented by the vertices of the triangles and colored by the depth from which they were sampled (DCM = deep chlorophyll maximum, ~110m). “Only good” refers to those features manually labeled as “Good”. NMDS stress values are reported to 3 significant figures in the upper right of the plot." title="" id="47" name="Picture"/>
+            <wp:docPr descr="Figure 6: NMDS plots of metabolite similarity according to sample depth across multiple likelihood thresholds. Triplicate samples are represented by the vertices of the triangles and colored by the depth from which they were sampled (DCM = deep chlorophyll maximum, ~110m). “Only good” refers to those features manually labeled as “Good”. NMDS stress values are reported to 3 significant figures in the upper right of the plot." title="" id="47" name="Picture"/>
             <a:graphic>
               <a:graphicData uri="http://schemas.openxmlformats.org/drawingml/2006/picture">
                 <pic:pic>
@@ -1708,7 +1708,7 @@
         <w:pStyle w:val="ImageCaption"/>
       </w:pPr>
       <w:r>
-        <w:t xml:space="preserve">Figure XX: NMDS plots of metabolite similarity according to sample depth across multiple likelihood thresholds. Triplicate samples are represented by the vertices of the triangles and colored by the depth from which they were sampled (DCM = deep chlorophyll maximum, ~110m).</w:t>
+        <w:t xml:space="preserve">Figure 6: NMDS plots of metabolite similarity according to sample depth across multiple likelihood thresholds. Triplicate samples are represented by the vertices of the triangles and colored by the depth from which they were sampled (DCM = deep chlorophyll maximum, ~110m).</w:t>
       </w:r>
       <w:r>
         <w:t xml:space="preserve"> </w:t>
@@ -2337,7 +2337,7 @@
         <w:t xml:space="preserve"> </w:t>
       </w:r>
       <w:r>
-        <w:t xml:space="preserve">x RT bounding box determined by the most extreme values for the given feature. For this step, we decided to plot the entire feature across all files simultaneously rather than viewing each sample individually to both accelerate labeling and to more accurately represent what MS experts typically do when assessing the quality of a given peak. [Fig 1.] We also decided to ignore missing values and linearly interpolate between known data points rather than filling with zeroes. These EICs were then shown to an MS expert for classification into one of 4 categories: Good, Bad, Ambiguous, or Stans only if the peak appeared to only show up in the standards. A few randomly-chosen features from the manually-assigned Good and Bad classifications are shown in [Fig. 1].</w:t>
+        <w:t xml:space="preserve">x RT bounding box determined by the most extreme values for the given feature. For this step, we decided to plot the entire feature across all files simultaneously rather than viewing each sample individually to both accelerate labeling and to more accurately represent what MS experts typically do when assessing the quality of a given peak (Figure 7). We also decided to ignore missing values and linearly interpolate between known data points rather than filling with zeroes. These EICs were then shown to an MS expert for classification into one of 4 categories: Good, Bad, Ambiguous, or Stans only if the peak appeared to only show up in the standards. A few randomly-chosen features from the manually-assigned Good and Bad classifications are shown in Figure 7.</w:t>
       </w:r>
     </w:p>
     <w:p>
@@ -2349,7 +2349,7 @@
           <wp:inline>
             <wp:extent cx="5943600" cy="2743199"/>
             <wp:effectExtent b="0" l="0" r="0" t="0"/>
-            <wp:docPr descr="Figure 1: Randomly selected ion chromatograms from both “Good” (top row) and “Bad” (bottom row) manual classifications, colored by the depth from which the biological sample was taken. DCM = deep chlorophyll maximum, approximately 110 meters." title="" id="62" name="Picture"/>
+            <wp:docPr descr="Figure 7: Randomly selected ion chromatograms from both “Good” (top row) and “Bad” (bottom row) manual classifications, colored by the depth from which the biological sample was taken. DCM = deep chlorophyll maximum, approximately 110 meters." title="" id="62" name="Picture"/>
             <a:graphic>
               <a:graphicData uri="http://schemas.openxmlformats.org/drawingml/2006/picture">
                 <pic:pic>
@@ -2392,7 +2392,7 @@
         <w:pStyle w:val="ImageCaption"/>
       </w:pPr>
       <w:r>
-        <w:t xml:space="preserve">Figure 1: Randomly selected ion chromatograms from both</w:t>
+        <w:t xml:space="preserve">Figure 7: Randomly selected ion chromatograms from both</w:t>
       </w:r>
       <w:r>
         <w:t xml:space="preserve"> </w:t>
@@ -2464,7 +2464,7 @@
         <w:t xml:space="preserve"> </w:t>
       </w:r>
       <w:r>
-        <w:t xml:space="preserve">business ugh] For metrics belonging to the first two categories, summary statistics were used (mean/median, standard deviation) to create a single consensus value for the mass feature as a whole. Missing values were ignored during these summary statistic calculations by setting na.rm=TRUE. Distributions were visually inspected and highly abnormal metrics were transformed using log-scaling if necessary. Using a pairs plot, highly correlated (above a Pearson’s r ~ .9) had one of the correlated metrics removed.</w:t>
+        <w:t xml:space="preserve">business ugh] For metrics belonging to the first two categories, summary statistics were used (mean/median, standard deviation) to create a single consensus value for the mass feature as a whole. Missing values were ignored during these summary statistic calculations by setting na.rm=TRUE. Distributions were visually inspected and highly abnormal metrics were transformed using log-scaling if necessary. Using a pairs plot, highly correlated (above a Pearson’s r ~ 0.9) had one of the correlated metrics removed.</w:t>
       </w:r>
     </w:p>
     <w:p>
@@ -2496,7 +2496,7 @@
         <w:pStyle w:val="BodyText"/>
       </w:pPr>
       <w:r>
-        <w:t xml:space="preserve">We also calculated several metrics from the raw mz/rt/int values. Using the R package RaMS we extracted the data points falling within each individual peak’s mz and retention time bounding box (values between the XCMS-reported min and max) separately for each file. The data points were then linearly scaled to fall within the 0-1 range by subtracting the minimum RT and dividing by the maximum RT, then each scaled RT was fit to a beta distribution with α values of 2.5, 3, 4, and 5, and a fixed β value of 5. This approach allowed us to approximate a bell curve with increasing degrees of right-skewness and the beta distribution was chosen because it is constrained between 0 and 1 and simple and speedy to generate in R. For each α value, Pearson’s correlation coefficient was calculated between the beta distribution and the raw data, with the highest value returned as a metric for how peak-shaped the data were [Fig. 2]. The beta distribution with the highest</w:t>
+        <w:t xml:space="preserve">We also calculated several metrics from the raw mz/rt/int values. Using the R package RaMS we extracted the data points falling within each individual peak’s mz and retention time bounding box (values between the XCMS-reported min and max) separately for each file. The data points were then linearly scaled to fall within the 0-1 range by subtracting the minimum RT and dividing by the maximum RT, then each scaled RT was fit to a beta distribution with α values of 2.5, 3, 4, and 5, and a fixed β value of 5. This approach allowed us to approximate a bell curve with increasing degrees of right-skewness and the beta distribution was chosen because it is constrained between 0 and 1 and simple and speedy to generate in R. For each α value, Pearson’s correlation coefficient was calculated between the beta distribution and the raw data, with the highest value returned as a metric for how peak-shaped the data were (Figure 8). The beta distribution with the highest</w:t>
       </w:r>
       <w:r>
         <w:t xml:space="preserve"> </w:t>
@@ -2512,7 +2512,7 @@
         <w:t xml:space="preserve"> </w:t>
       </w:r>
       <w:r>
-        <w:t xml:space="preserve">was also then used to estimate the noise level within the peak by also scaling both the beta distribution densities and the raw data intensity values as described above, then subtracting the scaled beta distribution from the scaled intensity values, producing the residuals of the fit [Fig. 2]. The signal-to-noise ratio (SNR) was calculated by dividing the maximum original peak height by the standard deviation of the residuals multiplied by the maximum height of the original peak. This method of SNR calculation allowed us to rapidly estimate the noise within the peak itself rather than relying on background estimation using data points outside the peak, which may not exist or may be influenced by additional molecular signals.</w:t>
+        <w:t xml:space="preserve">was also then used to estimate the noise level within the peak by also scaling both the beta distribution densities and the raw data intensity values as described above, then subtracting the scaled beta distribution from the scaled intensity values, producing the residuals of the fit (Figure 8). The signal-to-noise ratio (SNR) was calculated by dividing the maximum original peak height by the standard deviation of the residuals multiplied by the maximum height of the original peak. This method of SNR calculation allowed us to rapidly estimate the noise within the peak itself rather than relying on background estimation using data points outside the peak, which may not exist or may be influenced by additional molecular signals.</w:t>
       </w:r>
       <w:r>
         <w:t xml:space="preserve">(Myers et al. 2017b)</w:t>
@@ -2567,7 +2567,7 @@
           <wp:inline>
             <wp:extent cx="5943600" cy="3657600"/>
             <wp:effectExtent b="0" l="0" r="0" t="0"/>
-            <wp:docPr descr="Figure 2: Method used to calculate the metrics for the two-parameter model from the raw data via comparison to an idealized pseudo-Gaussian peak for both manually identified “Good” and “Bad” peaks. Normalization was performed by linearly scaling the raw values into the 0-1 range by subtracting the minimum value and dividing by the maximum. Peak shape similarity was measured with Pearson’s correlation coefficient and the noise level is estimated as the standard deviation of the residuals after the raw data is subtracted from the idealized peak." title="" id="66" name="Picture"/>
+            <wp:docPr descr="Figure 8: Method used to calculate the metrics for the two-parameter model from the raw data via comparison to an idealized pseudo-Gaussian peak for both manually identified “Good” and “Bad” peaks. Normalization was performed by linearly scaling the raw values into the 0-1 range by subtracting the minimum value and dividing by the maximum. Peak shape similarity was measured with Pearson’s correlation coefficient and the noise level is estimated as the standard deviation of the residuals after the raw data is subtracted from the idealized peak." title="" id="66" name="Picture"/>
             <a:graphic>
               <a:graphicData uri="http://schemas.openxmlformats.org/drawingml/2006/picture">
                 <pic:pic>
@@ -2610,7 +2610,7 @@
         <w:pStyle w:val="ImageCaption"/>
       </w:pPr>
       <w:r>
-        <w:t xml:space="preserve">Figure 2: Method used to calculate the metrics for the two-parameter model from the raw data via comparison to an idealized pseudo-Gaussian peak for both manually identified</w:t>
+        <w:t xml:space="preserve">Figure 8: Method used to calculate the metrics for the two-parameter model from the raw data via comparison to an idealized pseudo-Gaussian peak for both manually identified</w:t>
       </w:r>
       <w:r>
         <w:t xml:space="preserve"> </w:t>
@@ -3325,17 +3325,169 @@
       </w:r>
     </w:p>
     <w:bookmarkEnd w:id="74"/>
-    <w:bookmarkStart w:id="75" w:name="acknowledgements"/>
+    <w:bookmarkStart w:id="84" w:name="declarations"/>
     <w:p>
       <w:pPr>
         <w:pStyle w:val="Heading2"/>
       </w:pPr>
       <w:r>
+        <w:t xml:space="preserve">Declarations</w:t>
+      </w:r>
+    </w:p>
+    <w:bookmarkStart w:id="75" w:name="Xd182db0490b2de20bd2b4e4cc8698599182035f"/>
+    <w:p>
+      <w:pPr>
+        <w:pStyle w:val="Heading3"/>
+      </w:pPr>
+      <w:r>
+        <w:t xml:space="preserve">Ethics approval and consent to participate</w:t>
+      </w:r>
+    </w:p>
+    <w:p>
+      <w:pPr>
+        <w:pStyle w:val="FirstParagraph"/>
+      </w:pPr>
+      <w:r>
+        <w:t xml:space="preserve">Not applicable</w:t>
+      </w:r>
+    </w:p>
+    <w:bookmarkEnd w:id="75"/>
+    <w:bookmarkStart w:id="76" w:name="consent-for-publication"/>
+    <w:p>
+      <w:pPr>
+        <w:pStyle w:val="Heading3"/>
+      </w:pPr>
+      <w:r>
+        <w:t xml:space="preserve">Consent for publication</w:t>
+      </w:r>
+    </w:p>
+    <w:p>
+      <w:pPr>
+        <w:pStyle w:val="FirstParagraph"/>
+      </w:pPr>
+      <w:r>
+        <w:t xml:space="preserve">Not applicable</w:t>
+      </w:r>
+    </w:p>
+    <w:bookmarkEnd w:id="76"/>
+    <w:bookmarkStart w:id="79" w:name="availability-of-data-and-materials"/>
+    <w:p>
+      <w:pPr>
+        <w:pStyle w:val="Heading3"/>
+      </w:pPr>
+      <w:r>
+        <w:t xml:space="preserve">Availability of data and materials</w:t>
+      </w:r>
+    </w:p>
+    <w:p>
+      <w:pPr>
+        <w:pStyle w:val="FirstParagraph"/>
+      </w:pPr>
+      <w:r>
+        <w:t xml:space="preserve">The raw mzML files are all available on Metabolomics Workbench. Falkor, MESOSCOPE, and CultureData can be found under Project ID [blah] and accessed directly using the Project ID</w:t>
+      </w:r>
+      <w:r>
+        <w:t xml:space="preserve"> </w:t>
+      </w:r>
+      <w:hyperlink r:id="rId77">
+        <w:r>
+          <w:rPr>
+            <w:rStyle w:val="Hyperlink"/>
+          </w:rPr>
+          <w:t xml:space="preserve">http://dx.doi.org/[blah]</w:t>
+        </w:r>
+      </w:hyperlink>
+      <w:r>
+        <w:t xml:space="preserve">, while Pttime is located under Project ID PR001317 and can be accessed directly using its Project DOI:</w:t>
+      </w:r>
+      <w:r>
+        <w:t xml:space="preserve"> </w:t>
+      </w:r>
+      <w:hyperlink r:id="rId78">
+        <w:r>
+          <w:rPr>
+            <w:rStyle w:val="Hyperlink"/>
+          </w:rPr>
+          <w:t xml:space="preserve">http://dx.doi.org/10.21228/M8GH6P</w:t>
+        </w:r>
+      </w:hyperlink>
+      <w:r>
+        <w:t xml:space="preserve">. Code and other raw data is available on the GitHub repository at</w:t>
+      </w:r>
+      <w:r>
+        <w:t xml:space="preserve"> </w:t>
+      </w:r>
+      <w:hyperlink r:id="rId71">
+        <w:r>
+          <w:rPr>
+            <w:rStyle w:val="Hyperlink"/>
+          </w:rPr>
+          <w:t xml:space="preserve">https://github.com/wkumler/MS_metrics</w:t>
+        </w:r>
+      </w:hyperlink>
+      <w:r>
+        <w:t xml:space="preserve">. The manuscript has been rendered as a single R Markdown document with analyses contained within for reproducibility.</w:t>
+      </w:r>
+    </w:p>
+    <w:bookmarkEnd w:id="79"/>
+    <w:bookmarkStart w:id="80" w:name="competing-interests"/>
+    <w:p>
+      <w:pPr>
+        <w:pStyle w:val="Heading3"/>
+      </w:pPr>
+      <w:r>
+        <w:t xml:space="preserve">Competing interests</w:t>
+      </w:r>
+    </w:p>
+    <w:p>
+      <w:pPr>
+        <w:pStyle w:val="FirstParagraph"/>
+      </w:pPr>
+      <w:r>
+        <w:t xml:space="preserve">The authors declare that they have no competing interests</w:t>
+      </w:r>
+    </w:p>
+    <w:bookmarkEnd w:id="80"/>
+    <w:bookmarkStart w:id="81" w:name="funding"/>
+    <w:p>
+      <w:pPr>
+        <w:pStyle w:val="Heading3"/>
+      </w:pPr>
+      <w:r>
+        <w:t xml:space="preserve">Funding</w:t>
+      </w:r>
+    </w:p>
+    <w:p>
+      <w:pPr>
+        <w:pStyle w:val="FirstParagraph"/>
+      </w:pPr>
+      <w:r>
+        <w:t xml:space="preserve">[TBD, get from Anitra. eScience?]</w:t>
+      </w:r>
+    </w:p>
+    <w:bookmarkEnd w:id="81"/>
+    <w:bookmarkStart w:id="82" w:name="authors-contributions"/>
+    <w:p>
+      <w:pPr>
+        <w:pStyle w:val="Heading3"/>
+      </w:pPr>
+      <w:r>
+        <w:t xml:space="preserve">Authors’ contributions</w:t>
+      </w:r>
+    </w:p>
+    <w:bookmarkEnd w:id="82"/>
+    <w:bookmarkStart w:id="83" w:name="acknowledgements"/>
+    <w:p>
+      <w:pPr>
+        <w:pStyle w:val="Heading3"/>
+      </w:pPr>
+      <w:r>
         <w:t xml:space="preserve">Acknowledgements</w:t>
       </w:r>
     </w:p>
-    <w:bookmarkEnd w:id="75"/>
-    <w:bookmarkStart w:id="135" w:name="references"/>
+    <w:bookmarkEnd w:id="83"/>
+    <w:bookmarkEnd w:id="84"/>
+    <w:bookmarkStart w:id="144" w:name="references"/>
     <w:p>
       <w:pPr>
         <w:pStyle w:val="Heading2"/>
@@ -3344,8 +3496,8 @@
         <w:t xml:space="preserve">References</w:t>
       </w:r>
     </w:p>
-    <w:bookmarkStart w:id="134" w:name="refs"/>
-    <w:bookmarkStart w:id="77" w:name="ref-Anderson2014"/>
+    <w:bookmarkStart w:id="143" w:name="refs"/>
+    <w:bookmarkStart w:id="86" w:name="ref-Anderson2014"/>
     <w:p>
       <w:pPr>
         <w:pStyle w:val="Bibliography"/>
@@ -3387,7 +3539,7 @@
       <w:r>
         <w:t xml:space="preserve"> </w:t>
       </w:r>
-      <w:hyperlink r:id="rId76">
+      <w:hyperlink r:id="rId85">
         <w:r>
           <w:rPr>
             <w:rStyle w:val="Hyperlink"/>
@@ -3399,8 +3551,8 @@
         <w:t xml:space="preserve">.</w:t>
       </w:r>
     </w:p>
-    <w:bookmarkEnd w:id="77"/>
-    <w:bookmarkStart w:id="79" w:name="ref-Bajad2006"/>
+    <w:bookmarkEnd w:id="86"/>
+    <w:bookmarkStart w:id="88" w:name="ref-Bajad2006"/>
     <w:p>
       <w:pPr>
         <w:pStyle w:val="Bibliography"/>
@@ -3439,7 +3591,7 @@
       <w:r>
         <w:t xml:space="preserve"> </w:t>
       </w:r>
-      <w:hyperlink r:id="rId78">
+      <w:hyperlink r:id="rId87">
         <w:r>
           <w:rPr>
             <w:rStyle w:val="Hyperlink"/>
@@ -3451,8 +3603,8 @@
         <w:t xml:space="preserve">.</w:t>
       </w:r>
     </w:p>
-    <w:bookmarkEnd w:id="79"/>
-    <w:bookmarkStart w:id="81" w:name="ref-Barone2022"/>
+    <w:bookmarkEnd w:id="88"/>
+    <w:bookmarkStart w:id="90" w:name="ref-Barone2022"/>
     <w:p>
       <w:pPr>
         <w:pStyle w:val="Bibliography"/>
@@ -3491,7 +3643,7 @@
       <w:r>
         <w:t xml:space="preserve"> </w:t>
       </w:r>
-      <w:hyperlink r:id="rId80">
+      <w:hyperlink r:id="rId89">
         <w:r>
           <w:rPr>
             <w:rStyle w:val="Hyperlink"/>
@@ -3503,8 +3655,8 @@
         <w:t xml:space="preserve">.</w:t>
       </w:r>
     </w:p>
-    <w:bookmarkEnd w:id="81"/>
-    <w:bookmarkStart w:id="83" w:name="ref-Barupal2021"/>
+    <w:bookmarkEnd w:id="90"/>
+    <w:bookmarkStart w:id="92" w:name="ref-Barupal2021"/>
     <w:p>
       <w:pPr>
         <w:pStyle w:val="Bibliography"/>
@@ -3543,7 +3695,7 @@
       <w:r>
         <w:t xml:space="preserve"> </w:t>
       </w:r>
-      <w:hyperlink r:id="rId82">
+      <w:hyperlink r:id="rId91">
         <w:r>
           <w:rPr>
             <w:rStyle w:val="Hyperlink"/>
@@ -3555,8 +3707,8 @@
         <w:t xml:space="preserve">.</w:t>
       </w:r>
     </w:p>
-    <w:bookmarkEnd w:id="83"/>
-    <w:bookmarkStart w:id="85" w:name="ref-Benjamini1995"/>
+    <w:bookmarkEnd w:id="92"/>
+    <w:bookmarkStart w:id="94" w:name="ref-Benjamini1995"/>
     <w:p>
       <w:pPr>
         <w:pStyle w:val="Bibliography"/>
@@ -3595,7 +3747,7 @@
       <w:r>
         <w:t xml:space="preserve"> </w:t>
       </w:r>
-      <w:hyperlink r:id="rId84">
+      <w:hyperlink r:id="rId93">
         <w:r>
           <w:rPr>
             <w:rStyle w:val="Hyperlink"/>
@@ -3607,8 +3759,8 @@
         <w:t xml:space="preserve">.</w:t>
       </w:r>
     </w:p>
-    <w:bookmarkEnd w:id="85"/>
-    <w:bookmarkStart w:id="87" w:name="ref-Benton2010"/>
+    <w:bookmarkEnd w:id="94"/>
+    <w:bookmarkStart w:id="96" w:name="ref-Benton2010"/>
     <w:p>
       <w:pPr>
         <w:pStyle w:val="Bibliography"/>
@@ -3647,7 +3799,7 @@
       <w:r>
         <w:t xml:space="preserve"> </w:t>
       </w:r>
-      <w:hyperlink r:id="rId86">
+      <w:hyperlink r:id="rId95">
         <w:r>
           <w:rPr>
             <w:rStyle w:val="Hyperlink"/>
@@ -3659,8 +3811,8 @@
         <w:t xml:space="preserve">.</w:t>
       </w:r>
     </w:p>
-    <w:bookmarkEnd w:id="87"/>
-    <w:bookmarkStart w:id="89" w:name="ref-Boysen2021"/>
+    <w:bookmarkEnd w:id="96"/>
+    <w:bookmarkStart w:id="98" w:name="ref-Boysen2021"/>
     <w:p>
       <w:pPr>
         <w:pStyle w:val="Bibliography"/>
@@ -3705,7 +3857,7 @@
       <w:r>
         <w:t xml:space="preserve"> </w:t>
       </w:r>
-      <w:hyperlink r:id="rId88">
+      <w:hyperlink r:id="rId97">
         <w:r>
           <w:rPr>
             <w:rStyle w:val="Hyperlink"/>
@@ -3717,8 +3869,8 @@
         <w:t xml:space="preserve">.</w:t>
       </w:r>
     </w:p>
-    <w:bookmarkEnd w:id="89"/>
-    <w:bookmarkStart w:id="91" w:name="ref-Boysen2018"/>
+    <w:bookmarkEnd w:id="98"/>
+    <w:bookmarkStart w:id="100" w:name="ref-Boysen2018"/>
     <w:p>
       <w:pPr>
         <w:pStyle w:val="Bibliography"/>
@@ -3757,7 +3909,7 @@
       <w:r>
         <w:t xml:space="preserve"> </w:t>
       </w:r>
-      <w:hyperlink r:id="rId90">
+      <w:hyperlink r:id="rId99">
         <w:r>
           <w:rPr>
             <w:rStyle w:val="Hyperlink"/>
@@ -3769,8 +3921,8 @@
         <w:t xml:space="preserve">.</w:t>
       </w:r>
     </w:p>
-    <w:bookmarkEnd w:id="91"/>
-    <w:bookmarkStart w:id="93" w:name="ref-Dunn1964"/>
+    <w:bookmarkEnd w:id="100"/>
+    <w:bookmarkStart w:id="102" w:name="ref-Dunn1964"/>
     <w:p>
       <w:pPr>
         <w:pStyle w:val="Bibliography"/>
@@ -3809,7 +3961,7 @@
       <w:r>
         <w:t xml:space="preserve"> </w:t>
       </w:r>
-      <w:hyperlink r:id="rId92">
+      <w:hyperlink r:id="rId101">
         <w:r>
           <w:rPr>
             <w:rStyle w:val="Hyperlink"/>
@@ -3821,8 +3973,8 @@
         <w:t xml:space="preserve">.</w:t>
       </w:r>
     </w:p>
-    <w:bookmarkEnd w:id="93"/>
-    <w:bookmarkStart w:id="95" w:name="ref-Durham2022"/>
+    <w:bookmarkEnd w:id="102"/>
+    <w:bookmarkStart w:id="104" w:name="ref-Durham2022"/>
     <w:p>
       <w:pPr>
         <w:pStyle w:val="Bibliography"/>
@@ -3861,7 +4013,7 @@
       <w:r>
         <w:t xml:space="preserve"> </w:t>
       </w:r>
-      <w:hyperlink r:id="rId94">
+      <w:hyperlink r:id="rId103">
         <w:r>
           <w:rPr>
             <w:rStyle w:val="Hyperlink"/>
@@ -3873,8 +4025,8 @@
         <w:t xml:space="preserve">.</w:t>
       </w:r>
     </w:p>
-    <w:bookmarkEnd w:id="95"/>
-    <w:bookmarkStart w:id="97" w:name="ref-ElAbiead2021"/>
+    <w:bookmarkEnd w:id="104"/>
+    <w:bookmarkStart w:id="106" w:name="ref-ElAbiead2021"/>
     <w:p>
       <w:pPr>
         <w:pStyle w:val="Bibliography"/>
@@ -3919,7 +4071,7 @@
       <w:r>
         <w:t xml:space="preserve"> </w:t>
       </w:r>
-      <w:hyperlink r:id="rId96">
+      <w:hyperlink r:id="rId105">
         <w:r>
           <w:rPr>
             <w:rStyle w:val="Hyperlink"/>
@@ -3931,8 +4083,8 @@
         <w:t xml:space="preserve">.</w:t>
       </w:r>
     </w:p>
-    <w:bookmarkEnd w:id="97"/>
-    <w:bookmarkStart w:id="99" w:name="ref-Gika2019"/>
+    <w:bookmarkEnd w:id="106"/>
+    <w:bookmarkStart w:id="108" w:name="ref-Gika2019"/>
     <w:p>
       <w:pPr>
         <w:pStyle w:val="Bibliography"/>
@@ -3971,7 +4123,7 @@
       <w:r>
         <w:t xml:space="preserve"> </w:t>
       </w:r>
-      <w:hyperlink r:id="rId98">
+      <w:hyperlink r:id="rId107">
         <w:r>
           <w:rPr>
             <w:rStyle w:val="Hyperlink"/>
@@ -3983,8 +4135,8 @@
         <w:t xml:space="preserve">.</w:t>
       </w:r>
     </w:p>
-    <w:bookmarkEnd w:id="99"/>
-    <w:bookmarkStart w:id="101" w:name="ref-Gloaguen2022"/>
+    <w:bookmarkEnd w:id="108"/>
+    <w:bookmarkStart w:id="110" w:name="ref-Gloaguen2022"/>
     <w:p>
       <w:pPr>
         <w:pStyle w:val="Bibliography"/>
@@ -4023,7 +4175,7 @@
       <w:r>
         <w:t xml:space="preserve"> </w:t>
       </w:r>
-      <w:hyperlink r:id="rId100">
+      <w:hyperlink r:id="rId109">
         <w:r>
           <w:rPr>
             <w:rStyle w:val="Hyperlink"/>
@@ -4035,8 +4187,8 @@
         <w:t xml:space="preserve">.</w:t>
       </w:r>
     </w:p>
-    <w:bookmarkEnd w:id="101"/>
-    <w:bookmarkStart w:id="103" w:name="ref-Guo2021"/>
+    <w:bookmarkEnd w:id="110"/>
+    <w:bookmarkStart w:id="112" w:name="ref-Guo2021"/>
     <w:p>
       <w:pPr>
         <w:pStyle w:val="Bibliography"/>
@@ -4075,7 +4227,7 @@
       <w:r>
         <w:t xml:space="preserve"> </w:t>
       </w:r>
-      <w:hyperlink r:id="rId102">
+      <w:hyperlink r:id="rId111">
         <w:r>
           <w:rPr>
             <w:rStyle w:val="Hyperlink"/>
@@ -4087,8 +4239,8 @@
         <w:t xml:space="preserve">.</w:t>
       </w:r>
     </w:p>
-    <w:bookmarkEnd w:id="103"/>
-    <w:bookmarkStart w:id="105" w:name="ref-Heal2021"/>
+    <w:bookmarkEnd w:id="112"/>
+    <w:bookmarkStart w:id="114" w:name="ref-Heal2021"/>
     <w:p>
       <w:pPr>
         <w:pStyle w:val="Bibliography"/>
@@ -4133,7 +4285,7 @@
       <w:r>
         <w:t xml:space="preserve"> </w:t>
       </w:r>
-      <w:hyperlink r:id="rId104">
+      <w:hyperlink r:id="rId113">
         <w:r>
           <w:rPr>
             <w:rStyle w:val="Hyperlink"/>
@@ -4145,8 +4297,8 @@
         <w:t xml:space="preserve">.</w:t>
       </w:r>
     </w:p>
-    <w:bookmarkEnd w:id="105"/>
-    <w:bookmarkStart w:id="107" w:name="ref-Houriet2022"/>
+    <w:bookmarkEnd w:id="114"/>
+    <w:bookmarkStart w:id="116" w:name="ref-Houriet2022"/>
     <w:p>
       <w:pPr>
         <w:pStyle w:val="Bibliography"/>
@@ -4185,7 +4337,7 @@
       <w:r>
         <w:t xml:space="preserve"> </w:t>
       </w:r>
-      <w:hyperlink r:id="rId106">
+      <w:hyperlink r:id="rId115">
         <w:r>
           <w:rPr>
             <w:rStyle w:val="Hyperlink"/>
@@ -4197,8 +4349,8 @@
         <w:t xml:space="preserve">.</w:t>
       </w:r>
     </w:p>
-    <w:bookmarkEnd w:id="107"/>
-    <w:bookmarkStart w:id="109" w:name="ref-Ipsen2010"/>
+    <w:bookmarkEnd w:id="116"/>
+    <w:bookmarkStart w:id="118" w:name="ref-Ipsen2010"/>
     <w:p>
       <w:pPr>
         <w:pStyle w:val="Bibliography"/>
@@ -4237,7 +4389,7 @@
       <w:r>
         <w:t xml:space="preserve"> </w:t>
       </w:r>
-      <w:hyperlink r:id="rId108">
+      <w:hyperlink r:id="rId117">
         <w:r>
           <w:rPr>
             <w:rStyle w:val="Hyperlink"/>
@@ -4249,8 +4401,8 @@
         <w:t xml:space="preserve">.</w:t>
       </w:r>
     </w:p>
-    <w:bookmarkEnd w:id="109"/>
-    <w:bookmarkStart w:id="111" w:name="ref-KidoSoule2015"/>
+    <w:bookmarkEnd w:id="118"/>
+    <w:bookmarkStart w:id="120" w:name="ref-KidoSoule2015"/>
     <w:p>
       <w:pPr>
         <w:pStyle w:val="Bibliography"/>
@@ -4289,7 +4441,7 @@
       <w:r>
         <w:t xml:space="preserve"> </w:t>
       </w:r>
-      <w:hyperlink r:id="rId110">
+      <w:hyperlink r:id="rId119">
         <w:r>
           <w:rPr>
             <w:rStyle w:val="Hyperlink"/>
@@ -4301,8 +4453,8 @@
         <w:t xml:space="preserve">.</w:t>
       </w:r>
     </w:p>
-    <w:bookmarkEnd w:id="111"/>
-    <w:bookmarkStart w:id="113" w:name="ref-Libiseller2015"/>
+    <w:bookmarkEnd w:id="120"/>
+    <w:bookmarkStart w:id="122" w:name="ref-Libiseller2015"/>
     <w:p>
       <w:pPr>
         <w:pStyle w:val="Bibliography"/>
@@ -4341,7 +4493,7 @@
       <w:r>
         <w:t xml:space="preserve"> </w:t>
       </w:r>
-      <w:hyperlink r:id="rId112">
+      <w:hyperlink r:id="rId121">
         <w:r>
           <w:rPr>
             <w:rStyle w:val="Hyperlink"/>
@@ -4353,8 +4505,8 @@
         <w:t xml:space="preserve">.</w:t>
       </w:r>
     </w:p>
-    <w:bookmarkEnd w:id="113"/>
-    <w:bookmarkStart w:id="115" w:name="ref-Melnikov2020"/>
+    <w:bookmarkEnd w:id="122"/>
+    <w:bookmarkStart w:id="124" w:name="ref-Melnikov2020"/>
     <w:p>
       <w:pPr>
         <w:pStyle w:val="Bibliography"/>
@@ -4393,7 +4545,7 @@
       <w:r>
         <w:t xml:space="preserve"> </w:t>
       </w:r>
-      <w:hyperlink r:id="rId114">
+      <w:hyperlink r:id="rId123">
         <w:r>
           <w:rPr>
             <w:rStyle w:val="Hyperlink"/>
@@ -4405,8 +4557,8 @@
         <w:t xml:space="preserve">.</w:t>
       </w:r>
     </w:p>
-    <w:bookmarkEnd w:id="115"/>
-    <w:bookmarkStart w:id="117" w:name="ref-Muller2020"/>
+    <w:bookmarkEnd w:id="124"/>
+    <w:bookmarkStart w:id="126" w:name="ref-Muller2020"/>
     <w:p>
       <w:pPr>
         <w:pStyle w:val="Bibliography"/>
@@ -4445,7 +4597,7 @@
       <w:r>
         <w:t xml:space="preserve"> </w:t>
       </w:r>
-      <w:hyperlink r:id="rId116">
+      <w:hyperlink r:id="rId125">
         <w:r>
           <w:rPr>
             <w:rStyle w:val="Hyperlink"/>
@@ -4457,8 +4609,8 @@
         <w:t xml:space="preserve">.</w:t>
       </w:r>
     </w:p>
-    <w:bookmarkEnd w:id="117"/>
-    <w:bookmarkStart w:id="119" w:name="ref-Myers2017a"/>
+    <w:bookmarkEnd w:id="126"/>
+    <w:bookmarkStart w:id="128" w:name="ref-Myers2017a"/>
     <w:p>
       <w:pPr>
         <w:pStyle w:val="Bibliography"/>
@@ -4497,7 +4649,7 @@
       <w:r>
         <w:t xml:space="preserve"> </w:t>
       </w:r>
-      <w:hyperlink r:id="rId118">
+      <w:hyperlink r:id="rId127">
         <w:r>
           <w:rPr>
             <w:rStyle w:val="Hyperlink"/>
@@ -4509,8 +4661,8 @@
         <w:t xml:space="preserve">.</w:t>
       </w:r>
     </w:p>
-    <w:bookmarkEnd w:id="119"/>
-    <w:bookmarkStart w:id="121" w:name="ref-Myers2017b"/>
+    <w:bookmarkEnd w:id="128"/>
+    <w:bookmarkStart w:id="130" w:name="ref-Myers2017b"/>
     <w:p>
       <w:pPr>
         <w:pStyle w:val="Bibliography"/>
@@ -4549,7 +4701,7 @@
       <w:r>
         <w:t xml:space="preserve"> </w:t>
       </w:r>
-      <w:hyperlink r:id="rId120">
+      <w:hyperlink r:id="rId129">
         <w:r>
           <w:rPr>
             <w:rStyle w:val="Hyperlink"/>
@@ -4561,8 +4713,8 @@
         <w:t xml:space="preserve">.</w:t>
       </w:r>
     </w:p>
-    <w:bookmarkEnd w:id="121"/>
-    <w:bookmarkStart w:id="123" w:name="ref-veganpkg"/>
+    <w:bookmarkEnd w:id="130"/>
+    <w:bookmarkStart w:id="132" w:name="ref-veganpkg"/>
     <w:p>
       <w:pPr>
         <w:pStyle w:val="Bibliography"/>
@@ -4586,7 +4738,7 @@
       <w:r>
         <w:t xml:space="preserve"> </w:t>
       </w:r>
-      <w:hyperlink r:id="rId122">
+      <w:hyperlink r:id="rId131">
         <w:r>
           <w:rPr>
             <w:rStyle w:val="Hyperlink"/>
@@ -4598,8 +4750,8 @@
         <w:t xml:space="preserve">.</w:t>
       </w:r>
     </w:p>
-    <w:bookmarkEnd w:id="123"/>
-    <w:bookmarkStart w:id="125" w:name="ref-Pirttila2022"/>
+    <w:bookmarkEnd w:id="132"/>
+    <w:bookmarkStart w:id="134" w:name="ref-Pirttila2022"/>
     <w:p>
       <w:pPr>
         <w:pStyle w:val="Bibliography"/>
@@ -4638,7 +4790,7 @@
       <w:r>
         <w:t xml:space="preserve"> </w:t>
       </w:r>
-      <w:hyperlink r:id="rId124">
+      <w:hyperlink r:id="rId133">
         <w:r>
           <w:rPr>
             <w:rStyle w:val="Hyperlink"/>
@@ -4650,8 +4802,8 @@
         <w:t xml:space="preserve">.</w:t>
       </w:r>
     </w:p>
-    <w:bookmarkEnd w:id="125"/>
-    <w:bookmarkStart w:id="127" w:name="ref-R"/>
+    <w:bookmarkEnd w:id="134"/>
+    <w:bookmarkStart w:id="136" w:name="ref-R"/>
     <w:p>
       <w:pPr>
         <w:pStyle w:val="Bibliography"/>
@@ -4675,7 +4827,7 @@
       <w:r>
         <w:t xml:space="preserve"> </w:t>
       </w:r>
-      <w:hyperlink r:id="rId126">
+      <w:hyperlink r:id="rId135">
         <w:r>
           <w:rPr>
             <w:rStyle w:val="Hyperlink"/>
@@ -4687,8 +4839,8 @@
         <w:t xml:space="preserve">.</w:t>
       </w:r>
     </w:p>
-    <w:bookmarkEnd w:id="127"/>
-    <w:bookmarkStart w:id="129" w:name="ref-Smith2006"/>
+    <w:bookmarkEnd w:id="136"/>
+    <w:bookmarkStart w:id="138" w:name="ref-Smith2006"/>
     <w:p>
       <w:pPr>
         <w:pStyle w:val="Bibliography"/>
@@ -4727,7 +4879,7 @@
       <w:r>
         <w:t xml:space="preserve"> </w:t>
       </w:r>
-      <w:hyperlink r:id="rId128">
+      <w:hyperlink r:id="rId137">
         <w:r>
           <w:rPr>
             <w:rStyle w:val="Hyperlink"/>
@@ -4739,8 +4891,8 @@
         <w:t xml:space="preserve">.</w:t>
       </w:r>
     </w:p>
-    <w:bookmarkEnd w:id="129"/>
-    <w:bookmarkStart w:id="131" w:name="ref-Tautenhahn2008"/>
+    <w:bookmarkEnd w:id="138"/>
+    <w:bookmarkStart w:id="140" w:name="ref-Tautenhahn2008"/>
     <w:p>
       <w:pPr>
         <w:pStyle w:val="Bibliography"/>
@@ -4779,7 +4931,7 @@
       <w:r>
         <w:t xml:space="preserve"> </w:t>
       </w:r>
-      <w:hyperlink r:id="rId130">
+      <w:hyperlink r:id="rId139">
         <w:r>
           <w:rPr>
             <w:rStyle w:val="Hyperlink"/>
@@ -4791,8 +4943,8 @@
         <w:t xml:space="preserve">.</w:t>
       </w:r>
     </w:p>
-    <w:bookmarkEnd w:id="131"/>
-    <w:bookmarkStart w:id="133" w:name="ref-Treutler2016"/>
+    <w:bookmarkEnd w:id="140"/>
+    <w:bookmarkStart w:id="142" w:name="ref-Treutler2016"/>
     <w:p>
       <w:pPr>
         <w:pStyle w:val="Bibliography"/>
@@ -4831,7 +4983,7 @@
       <w:r>
         <w:t xml:space="preserve"> </w:t>
       </w:r>
-      <w:hyperlink r:id="rId132">
+      <w:hyperlink r:id="rId141">
         <w:r>
           <w:rPr>
             <w:rStyle w:val="Hyperlink"/>
@@ -4843,10 +4995,10 @@
         <w:t xml:space="preserve">.</w:t>
       </w:r>
     </w:p>
-    <w:bookmarkEnd w:id="133"/>
-    <w:bookmarkEnd w:id="134"/>
-    <w:bookmarkEnd w:id="135"/>
-    <w:bookmarkStart w:id="145" w:name="supplement"/>
+    <w:bookmarkEnd w:id="142"/>
+    <w:bookmarkEnd w:id="143"/>
+    <w:bookmarkEnd w:id="144"/>
+    <w:bookmarkStart w:id="154" w:name="supplement"/>
     <w:p>
       <w:pPr>
         <w:pStyle w:val="Heading2"/>
@@ -4864,18 +5016,18 @@
           <wp:inline>
             <wp:extent cx="5943600" cy="8229600"/>
             <wp:effectExtent b="0" l="0" r="0" t="0"/>
-            <wp:docPr descr="Supplemental figure 1: Model parameter estimates for each of the metrics in the full model, additionally broken down by their inclusion in the two-parameter (raw_data) and XCMS-exclusively models. Colors correspond to the dataset used to train the logistic regression model, with “both” indicating a combined model using all manually-labeled features across both datasets. &lt;Explanations of the actual facet names forthcoming.&gt;" title="" id="137" name="Picture"/>
+            <wp:docPr descr="Supplemental figure 1: Model parameter estimates for each of the metrics in the full model, additionally broken down by their inclusion in the two-parameter (raw_data) and XCMS-exclusively models. Colors correspond to the dataset used to train the logistic regression model, with “both” indicating a combined model using all manually-labeled features across both datasets. &lt;Explanations of the actual facet names forthcoming.&gt;" title="" id="146" name="Picture"/>
             <a:graphic>
               <a:graphicData uri="http://schemas.openxmlformats.org/drawingml/2006/picture">
                 <pic:pic>
                   <pic:nvPicPr>
-                    <pic:cNvPr descr="supplement/suppfig_model_param_estimates.png" id="138" name="Picture"/>
+                    <pic:cNvPr descr="supplement/suppfig_model_param_estimates.png" id="147" name="Picture"/>
                     <pic:cNvPicPr>
                       <a:picLocks noChangeArrowheads="1" noChangeAspect="1"/>
                     </pic:cNvPicPr>
                   </pic:nvPicPr>
                   <pic:blipFill>
-                    <a:blip r:embed="rId136"/>
+                    <a:blip r:embed="rId145"/>
                     <a:stretch>
                       <a:fillRect/>
                     </a:stretch>
@@ -4930,6 +5082,41 @@
     </w:p>
     <w:p>
       <w:pPr>
+        <w:pStyle w:val="SourceCode"/>
+      </w:pPr>
+      <w:r>
+        <w:rPr>
+          <w:rStyle w:val="VerbatimChar"/>
+        </w:rPr>
+        <w:t xml:space="preserve">## Warning: glm.fit: fitted probabilities numerically 0 or 1 occurred</w:t>
+      </w:r>
+      <w:r>
+        <w:br/>
+      </w:r>
+      <w:r>
+        <w:br/>
+      </w:r>
+      <w:r>
+        <w:rPr>
+          <w:rStyle w:val="VerbatimChar"/>
+        </w:rPr>
+        <w:t xml:space="preserve">## Warning: glm.fit: fitted probabilities numerically 0 or 1 occurred</w:t>
+      </w:r>
+      <w:r>
+        <w:br/>
+      </w:r>
+      <w:r>
+        <w:br/>
+      </w:r>
+      <w:r>
+        <w:rPr>
+          <w:rStyle w:val="VerbatimChar"/>
+        </w:rPr>
+        <w:t xml:space="preserve">## Warning: glm.fit: fitted probabilities numerically 0 or 1 occurred</w:t>
+      </w:r>
+    </w:p>
+    <w:p>
+      <w:pPr>
         <w:pStyle w:val="CaptionedFigure"/>
       </w:pPr>
       <w:r>
@@ -4937,18 +5124,18 @@
           <wp:inline>
             <wp:extent cx="5943600" cy="4572000"/>
             <wp:effectExtent b="0" l="0" r="0" t="0"/>
-            <wp:docPr descr="Supplemental figure 2: Robustness of the two most significant metrics across the full (all_params), XCMS-only (xcms_params), and two-parameter (raw_data_params) models. The x-axis corresponds to the fraction of the data used to train the model and the y-coordinate shows the estimated value for the specified term in the subset across 10-fold replicated subsampling. The grey bar in the background corresponds to the estimate of the full model +/- 1SE (thinner dark grey bar) and 2SE (thicker light grey bar)." title="" id="140" name="Picture"/>
+            <wp:docPr descr="Supplemental figure 2: Robustness of the two most significant metrics across the full (all_params), XCMS-only (xcms_params), and two-parameter (raw_data_params) models. The x-axis corresponds to the fraction of the data used to train the model and the y-coordinate shows the estimated value for the specified term in the subset across 10-fold replicated subsampling. The grey bar in the background corresponds to the estimate of the full model +/- 1SE (thinner dark grey bar) and 2SE (thicker light grey bar)." title="" id="149" name="Picture"/>
             <a:graphic>
               <a:graphicData uri="http://schemas.openxmlformats.org/drawingml/2006/picture">
                 <pic:pic>
                   <pic:nvPicPr>
-                    <pic:cNvPr descr="supplement/sampled_model_est.png" id="141" name="Picture"/>
+                    <pic:cNvPr descr="supplement/sampled_model_est.png" id="150" name="Picture"/>
                     <pic:cNvPicPr>
                       <a:picLocks noChangeArrowheads="1" noChangeAspect="1"/>
                     </pic:cNvPicPr>
                   </pic:nvPicPr>
                   <pic:blipFill>
-                    <a:blip r:embed="rId139"/>
+                    <a:blip r:embed="rId148"/>
                     <a:stretch>
                       <a:fillRect/>
                     </a:stretch>
@@ -4992,18 +5179,18 @@
           <wp:inline>
             <wp:extent cx="5943600" cy="2743199"/>
             <wp:effectExtent b="0" l="0" r="0" t="0"/>
-            <wp:docPr descr="Supplemental figure 3: Performance of regularized regression and random forest models on internally (same train-test) and externally (different train-test) validated datasets." title="" id="143" name="Picture"/>
+            <wp:docPr descr="Supplemental figure 3: Performance of regularized regression and random forest models on internally (same train-test) and externally (different train-test) validated datasets." title="" id="152" name="Picture"/>
             <a:graphic>
               <a:graphicData uri="http://schemas.openxmlformats.org/drawingml/2006/picture">
                 <pic:pic>
                   <pic:nvPicPr>
-                    <pic:cNvPr descr="supplement/regregrf_fdrgpf_cross_train.png" id="144" name="Picture"/>
+                    <pic:cNvPr descr="supplement/regregrf_fdrgpf_cross_train.png" id="153" name="Picture"/>
                     <pic:cNvPicPr>
                       <a:picLocks noChangeArrowheads="1" noChangeAspect="1"/>
                     </pic:cNvPicPr>
                   </pic:nvPicPr>
                   <pic:blipFill>
-                    <a:blip r:embed="rId142"/>
+                    <a:blip r:embed="rId151"/>
                     <a:stretch>
                       <a:fillRect/>
                     </a:stretch>
@@ -5038,7 +5225,7 @@
         <w:t xml:space="preserve">Supplemental figure 3: Performance of regularized regression and random forest models on internally (same train-test) and externally (different train-test) validated datasets.</w:t>
       </w:r>
     </w:p>
-    <w:bookmarkEnd w:id="145"/>
+    <w:bookmarkEnd w:id="154"/>
     <w:sectPr>
       <w:pgSz w:h="15840" w:w="12240"/>
       <w:pgMar w:bottom="1440" w:footer="720" w:gutter="0" w:header="720" w:left="1440" w:right="1440" w:top="1440"/>

</xml_diff>

<commit_message>
Replacing NAs with medians instead of 1s
</commit_message>
<xml_diff>
--- a/manuscript/manuscript.docx
+++ b/manuscript/manuscript.docx
@@ -5084,30 +5084,6 @@
       <w:pPr>
         <w:pStyle w:val="SourceCode"/>
       </w:pPr>
-      <w:r>
-        <w:rPr>
-          <w:rStyle w:val="VerbatimChar"/>
-        </w:rPr>
-        <w:t xml:space="preserve">## Warning: glm.fit: fitted probabilities numerically 0 or 1 occurred</w:t>
-      </w:r>
-      <w:r>
-        <w:br/>
-      </w:r>
-      <w:r>
-        <w:br/>
-      </w:r>
-      <w:r>
-        <w:rPr>
-          <w:rStyle w:val="VerbatimChar"/>
-        </w:rPr>
-        <w:t xml:space="preserve">## Warning: glm.fit: fitted probabilities numerically 0 or 1 occurred</w:t>
-      </w:r>
-      <w:r>
-        <w:br/>
-      </w:r>
-      <w:r>
-        <w:br/>
-      </w:r>
       <w:r>
         <w:rPr>
           <w:rStyle w:val="VerbatimChar"/>

</xml_diff>

<commit_message>
Fixing comparison to CNN models, adding RSD discussion, subheader labels
</commit_message>
<xml_diff>
--- a/manuscript/manuscript.docx
+++ b/manuscript/manuscript.docx
@@ -95,7 +95,7 @@
         <w:pStyle w:val="Date"/>
       </w:pPr>
       <w:r>
-        <w:t xml:space="preserve">2023-06-02</w:t>
+        <w:t xml:space="preserve">2023-06-04</w:t>
       </w:r>
     </w:p>
     <w:bookmarkStart w:id="23" w:name="abstract"/>
@@ -1747,7 +1747,7 @@
     <w:bookmarkEnd w:id="49"/>
     <w:bookmarkEnd w:id="50"/>
     <w:bookmarkEnd w:id="51"/>
-    <w:bookmarkStart w:id="54" w:name="discussion"/>
+    <w:bookmarkStart w:id="57" w:name="discussion"/>
     <w:p>
       <w:pPr>
         <w:pStyle w:val="Heading2"/>
@@ -1801,7 +1801,7 @@
         <w:t xml:space="preserve">Features that are high quality are typically represented in multiple files, especially in quality control pooled samples, and a feature that only has a peak in a single file is typically regarded as highly suspect, if not removed entirely. Classifying an entire feature at once not only has the advantage of reducing the amount of manual labor by a factor equal to the number of files in the run (typically 10s-100s smaller) but is also a better representation of the judgement made by an MS expert. Of course, this approach inherits all the difficulties of summary statistic calculations. The authors spent many hours discussing the implications of differences between mean and median values, but in general this approach produced more confidence than any single-file EIC.</w:t>
       </w:r>
     </w:p>
-    <w:bookmarkStart w:id="52" w:name="X13b592fdb80f0175b3a015601ebe2cd5a748477"/>
+    <w:bookmarkStart w:id="55" w:name="X13b592fdb80f0175b3a015601ebe2cd5a748477"/>
     <w:p>
       <w:pPr>
         <w:pStyle w:val="Heading3"/>
@@ -1818,12 +1818,21 @@
         <w:t xml:space="preserve">These two measures of success were then used to explore different types of classification models for separating good molecular features (MFs) from bad, with a particular focus on quantifying the likelihood of each class rather than just returning the label. We found that a simple two-parameter logistic regression model trained on two novel metrics of peak quality had reasonably good performance on the training set and was highly robust when applied to novel datasets. The logistic regression in particular was favored over the random forest and regularized regression we tried due to their similar performance and increased interpretability (Supp. figure XX).</w:t>
       </w:r>
     </w:p>
-    <w:p>
-      <w:pPr>
-        <w:pStyle w:val="BodyText"/>
-      </w:pPr>
-      <w:r>
-        <w:t xml:space="preserve">The model’s performance is similar to the highly complex convolutional neural networks currently implemented in the literature.</w:t>
+    <w:bookmarkStart w:id="52" w:name="X4022a317de73d1b8704b4a74f2600b739103761"/>
+    <w:p>
+      <w:pPr>
+        <w:pStyle w:val="Heading4"/>
+      </w:pPr>
+      <w:r>
+        <w:t xml:space="preserve">Performance relative to other peak picking models</w:t>
+      </w:r>
+    </w:p>
+    <w:p>
+      <w:pPr>
+        <w:pStyle w:val="FirstParagraph"/>
+      </w:pPr>
+      <w:r>
+        <w:t xml:space="preserve">This model performs less well than previous reports in the literature, but is highly simplified.</w:t>
       </w:r>
       <w:r>
         <w:t xml:space="preserve"> </w:t>
@@ -1835,7 +1844,7 @@
         <w:t xml:space="preserve"> </w:t>
       </w:r>
       <w:r>
-        <w:t xml:space="preserve">presented EVA and reported an accuracy of 90-95%, a range inclusive of our accuracy on both the Falkor (92.1%) and MESOSCOPE (94.4%) when using the two-parameter model with a likelihood threshold of 0.5. However, we note that accuracy alone can be a highly misleading statistic to report when working with datasets as unbalanced as these because very high accuracy can be obtained by simply classifying everything as bad, with a strong incentive to actually</w:t>
+        <w:t xml:space="preserve">presented EVA and reported an accuracy of 90-95%, a range inclusive of our accuracy on both the Falkor (92.1%) and MESOSCOPE (94.4%) datasets when using a likelihood threshold of 0.5. However, we note that accuracy alone can be a highly misleading statistic to report when working with datasets as unbalanced as these because very high accuracy can be obtained by simply classifying everything as bad, with a strong incentive to actually</w:t>
       </w:r>
       <w:r>
         <w:t xml:space="preserve"> </w:t>
@@ -1859,7 +1868,7 @@
         <w:pStyle w:val="BodyText"/>
       </w:pPr>
       <w:r>
-        <w:t xml:space="preserve">The class imbalance is partially why we chose to measure GPF and FDR instead of total accuracy. When reported, our model performs similarly on both metrics, albeit with a more limited application to HILIC-Orbitrap data. Compared to the peakonly algorithm of</w:t>
+        <w:t xml:space="preserve">The class imbalance is partially why we chose to measure GPF and FDR instead of total accuracy.</w:t>
       </w:r>
       <w:r>
         <w:t xml:space="preserve"> </w:t>
@@ -1868,7 +1877,10 @@
         <w:t xml:space="preserve">Melnikov, Tsentalovich, and Yanshole (2020)</w:t>
       </w:r>
       <w:r>
-        <w:t xml:space="preserve">, we obtained higher accuracy scores (they report an accuracy of 89%) and higher recall (peakonly’s recall was also 89%, while recall (%GPF) on our data was 94.6% and 97.7% for the Falkor and MESOSCOPE datasets, respectively). However, peakonly outperforms our model in precision with an FDR of 3% while our final FDR was 4.4% for the Falkor dataset and 4.1% for MESOSCOPE.</w:t>
+        <w:t xml:space="preserve"> </w:t>
+      </w:r>
+      <w:r>
+        <w:t xml:space="preserve">reported these values as well in their presentation of peakonly, relative to which we obtained higher accuracy (they report 89% accuracy) but worse GPF and FDR than their model (89% and 3%, respectively, relative to our 80% GPF and 23% FDR overall).</w:t>
       </w:r>
     </w:p>
     <w:p>
@@ -1899,12 +1911,22 @@
         <w:pStyle w:val="BodyText"/>
       </w:pPr>
       <w:r>
-        <w:t xml:space="preserve">We would argue that the deep learning models, while promising, do not currently show significant enough improvement over a simple logistic model to justify their black-box nature. In particular, they provide no way to control the tradeoff between false positives and false negatives and no relative ranking of individual MF quality beyond the broad bins into which they are placed. [This is spicy, might be better to soften it a bit?]</w:t>
-      </w:r>
-    </w:p>
-    <w:p>
-      <w:pPr>
-        <w:pStyle w:val="BodyText"/>
+        <w:t xml:space="preserve">While the model we present here has reduced performance relative to the CNNs, we would argue that its utility is not in maximizing performance but instead in maximizing interpretability. In particular, the CNNs provide no way to control the tradeoff between false positives and false negatives and no relative ranking of individual MF quality beyond the broad bins into which they are placed or explanation of relative metrics strengths for later analyses.</w:t>
+      </w:r>
+    </w:p>
+    <w:bookmarkEnd w:id="52"/>
+    <w:bookmarkStart w:id="53" w:name="X3bcc02b3b4a646cc63358cff8a149541453727a"/>
+    <w:p>
+      <w:pPr>
+        <w:pStyle w:val="Heading4"/>
+      </w:pPr>
+      <w:r>
+        <w:t xml:space="preserve">Assessing the relative power of individual metrics</w:t>
+      </w:r>
+    </w:p>
+    <w:p>
+      <w:pPr>
+        <w:pStyle w:val="FirstParagraph"/>
       </w:pPr>
       <w:r>
         <w:t xml:space="preserve">The two metrics in the final model were derived from the raw EIC data rather than any summary statistic calculated by XCMS automatically and were implemented because they matched our intuition about what makes an MF look good to an MS expert. It is worth noting that these are very simple metrics and therefore fast to calculate, but we expect that more complicated metrics could perform even better. For example, the method of using the data within the peak boundaries for SNR calculation rather than data outside of them is not known to the authors to be implemented elsewhere but could be further improved by more advanced smoothing methods rather than using the residuals directly. Additionally, the calculation of peak shape using a Pearson’s correlation to an idealized curve was not expected to be especially powerful given prior research (e.g.</w:t>
@@ -1949,7 +1971,35 @@
         <w:t xml:space="preserve"> </w:t>
       </w:r>
       <w:r>
-        <w:t xml:space="preserve">We learned that many noise peaks still have reliable isotopes (perhaps unsurprising, given that the noise is in fact often caused by solvents or contaminants that are still chemical in nature) and that many real peaks are simply too low-intensity to have them in this kind of dilute environmental sample. We also showed that the automatically calculated SNR parameter from XCMS is not especially useful in distinguishing signal from noise. After inspecting a selection of peaks that had anomalous values for this metric, we are inclined to agree with</w:t>
+        <w:t xml:space="preserve">We learned that many noise peaks still have reliable isotopes (perhaps unsurprising, given that the noise is in fact often caused by solvents or contaminants that are still chemical in nature) and that many real peaks are simply too low-intensity to have them in this kind of dilute environmental sample.</w:t>
+      </w:r>
+    </w:p>
+    <w:p>
+      <w:pPr>
+        <w:pStyle w:val="BodyText"/>
+      </w:pPr>
+      <w:r>
+        <w:t xml:space="preserve">The relative standard deviation (RSD), also called the coefficient of variance, among pooled samples is another parameter that performed poorly given its general acceptance as a quality scoring metric. In the full model, neither the traditional calculation of RSD (standard deviation divided by the mean) nor the robust implementation (median absolute deviation divided by the median) were significant parameters. This result was also reported by</w:t>
+      </w:r>
+      <w:r>
+        <w:t xml:space="preserve"> </w:t>
+      </w:r>
+      <w:r>
+        <w:t xml:space="preserve">Gloaguen, Kirwan, and Beule (2022)</w:t>
+      </w:r>
+      <w:r>
+        <w:t xml:space="preserve"> </w:t>
+      </w:r>
+      <w:r>
+        <w:t xml:space="preserve">who noted that while the RSD was typically lower for high-quality features there were many noise peaks with low RSDs as well. We also note that though they do not report the statistical significance of the RSD shift across feature quality, it doesn’t appear to be hugely significant without a very large sample size.</w:t>
+      </w:r>
+    </w:p>
+    <w:p>
+      <w:pPr>
+        <w:pStyle w:val="BodyText"/>
+      </w:pPr>
+      <w:r>
+        <w:t xml:space="preserve">We also showed that the automatically calculated SNR parameter from XCMS is not especially useful in distinguishing signal from noise. After inspecting a selection of peaks that had anomalous values for this metric, we are inclined to agree with</w:t>
       </w:r>
       <w:r>
         <w:t xml:space="preserve"> </w:t>
@@ -1961,27 +2011,62 @@
         <w:t xml:space="preserve"> </w:t>
       </w:r>
       <w:r>
-        <w:t xml:space="preserve">and conclude that this is often due to insufficient data outside of the peak for a robust calculation of noise level. Finally, we were surprised to find essentially no predictive power offered by peak area or intensity, with good peaks distributed almost identically to the bad peaks in this space. This cautions strongly against an arbitrarily-decided intensity threshold for winnowing down the number of MFs, in agreement with previous work.</w:t>
+        <w:t xml:space="preserve">and conclude that this is often due to insufficient data outside of the peak for a robust calculation of noise level.</w:t>
+      </w:r>
+    </w:p>
+    <w:p>
+      <w:pPr>
+        <w:pStyle w:val="BodyText"/>
+      </w:pPr>
+      <w:r>
+        <w:t xml:space="preserve">Finally, we were surprised to find essentially no predictive power offered by peak area or intensity, with good peaks distributed almost identically to the bad peaks in this space. This cautions strongly against an arbitrarily-decided intensity threshold for winnowing down the number of MFs, in agreement with previous work.</w:t>
       </w:r>
       <w:r>
         <w:t xml:space="preserve">(Houriet et al. 2022; Barupal et al. 2021)</w:t>
       </w:r>
     </w:p>
+    <w:bookmarkEnd w:id="53"/>
+    <w:bookmarkStart w:id="54" w:name="model-selection-and-simplification"/>
+    <w:p>
+      <w:pPr>
+        <w:pStyle w:val="Heading4"/>
+      </w:pPr>
+      <w:r>
+        <w:t xml:space="preserve">Model selection and simplification</w:t>
+      </w:r>
+    </w:p>
+    <w:p>
+      <w:pPr>
+        <w:pStyle w:val="FirstParagraph"/>
+      </w:pPr>
+      <w:r>
+        <w:t xml:space="preserve">We settled on the highly reduced model of just two parameters because we found that additional parameters often improved performance on the training set but did not do so significantly for the novel datasets where the application of such a model is actually useful (Figure XX). One important caveat to note is that for the partially-labelled CultureData and Pttime datasets, there exists an uncontrolled degree of experimenter bias because the MS expert responsible for labeling did know that these peaks were all expected to be good. However, given that we do still see poor-quality peaks in this set indicates that this was not an overwhelming bias. The drastic drop in performance on out-of-sample data was particularly concerning because it creates overconfidence in the true level of noise actually ending up in the final dataset.</w:t>
+      </w:r>
+    </w:p>
     <w:p>
       <w:pPr>
         <w:pStyle w:val="BodyText"/>
       </w:pPr>
       <w:r>
-        <w:t xml:space="preserve">RSD/CV problems also noted by</w:t>
-      </w:r>
-      <w:r>
-        <w:t xml:space="preserve"> </w:t>
-      </w:r>
-      <w:r>
-        <w:t xml:space="preserve">Gloaguen, Kirwan, and Beule (2022)</w:t>
-      </w:r>
-      <w:r>
-        <w:t xml:space="preserve">!</w:t>
+        <w:t xml:space="preserve">We also found that this reduced two-parameter model was largely independent of the particular training set used, unlike in the more complex models (Figure XX). This was true in both absolute likelihood as well as rank-ordered space, a particularly important distinction when one imagines manually labeling</w:t>
+      </w:r>
+      <w:r>
+        <w:t xml:space="preserve"> </w:t>
+      </w:r>
+      <w:r>
+        <w:t xml:space="preserve">“</w:t>
+      </w:r>
+      <w:r>
+        <w:t xml:space="preserve">down</w:t>
+      </w:r>
+      <w:r>
+        <w:t xml:space="preserve">”</w:t>
+      </w:r>
+      <w:r>
+        <w:t xml:space="preserve"> </w:t>
+      </w:r>
+      <w:r>
+        <w:t xml:space="preserve">the dataset where the researcher desires to start viewing the chromatograms associated with the very best features and eventually reaching a point where enough MFs have been reviewed or bad MFs are consistent enough that they decide to forgo additional labeling.</w:t>
       </w:r>
     </w:p>
     <w:p>
@@ -1989,7 +2074,26 @@
         <w:pStyle w:val="BodyText"/>
       </w:pPr>
       <w:r>
-        <w:t xml:space="preserve">We settled on the highly reduced model of just two parameters because we found that additional parameters often improved performance on the training set but did not do so significantly for the novel datasets where the application of such a model is actually useful (Figure XX). One important caveat to note is that for the partially-labelled CultureData and Pttime datasets, there exists an uncontrolled degree of experimenter bias because the MS expert responsible for labeling did know that these peaks were all expected to be good. However, given that we do still see poor-quality peaks in this set indicates that this was not an overwhelming bias. The drastic drop in performance on out-of-sample data was particularly concerning because it creates overconfidence in the true level of noise actually ending up in the final dataset.</w:t>
+        <w:t xml:space="preserve">A final benefit to the reduced model is the smaller training set required to reach stability (Supp figure XX). This reduced size means that a useful model could be trained using only a fraction of the MFs identified in a sample set and then used to predict the quality for the remainder of the features. This reduction in training set size was not as significant as we expected, however, with several hundred features requiring manual labeling before even the two most stable parameters reached a consensus.</w:t>
+      </w:r>
+    </w:p>
+    <w:bookmarkEnd w:id="54"/>
+    <w:bookmarkEnd w:id="55"/>
+    <w:bookmarkStart w:id="56" w:name="Xbb1aeb7765d6009dd7726dda9c8d36b8cc0af82"/>
+    <w:p>
+      <w:pPr>
+        <w:pStyle w:val="Heading3"/>
+      </w:pPr>
+      <w:r>
+        <w:t xml:space="preserve">Biological conclusions vary significantly by feature quality</w:t>
+      </w:r>
+    </w:p>
+    <w:p>
+      <w:pPr>
+        <w:pStyle w:val="FirstParagraph"/>
+      </w:pPr>
+      <w:r>
+        <w:t xml:space="preserve">We found that the conclusions obtained from the metabolomic datasets differed in significant ways depending on the quality threshold used to remove bad MFs from the downstream analysis. In the multivariate case, we ran the same analysis of PERMANOVAs and NMDS plots on various subsets of the original XCMS output and found that the effect size of depth was strongly influenced by by the threshold chosen. This is unsurprising given that most noise peaks should not have a biological signal to begin with, but is troubling for interpreting analyses where the FDR is not reported or the dataset not manually reviewed because the absence of a notable effect could simply be due to the overwhelming degree of noise in the default output.</w:t>
       </w:r>
     </w:p>
     <w:p>
@@ -1997,25 +2101,62 @@
         <w:pStyle w:val="BodyText"/>
       </w:pPr>
       <w:r>
-        <w:t xml:space="preserve">We also found that this reduced two-parameter model was largely independent of the particular training set used, unlike in the more complex models (Figure XX). This was true in both absolute likelihood as well as rank-ordered space, a particularly important distinction when one imagines manually labeling</w:t>
-      </w:r>
-      <w:r>
-        <w:t xml:space="preserve"> </w:t>
-      </w:r>
-      <w:r>
-        <w:t xml:space="preserve">“</w:t>
-      </w:r>
-      <w:r>
-        <w:t xml:space="preserve">down</w:t>
-      </w:r>
-      <w:r>
-        <w:t xml:space="preserve">”</w:t>
-      </w:r>
-      <w:r>
-        <w:t xml:space="preserve"> </w:t>
-      </w:r>
-      <w:r>
-        <w:t xml:space="preserve">the dataset where the researcher desires to start viewing the chromatograms associated with the very best features and eventually reaching a point where enough MFs have been reviewed or bad MFs are consistent enough that they decide to forgo additional labeling.</w:t>
+        <w:t xml:space="preserve">In the univariate case, we showed that while noise MFs are predominantly absent of a large biological signal, there are many that still have a significant biological trend. While some of these are inherently due to the likelihood of getting a small p-value with enough attempts despite FDR correction, a larger number of these poor-quality MFs were due to partial integration in which only the tail of a feature was integrated. This essentially duplicates the signal of the original peak in later analyses and should be removed. The real features showed a strong biological trend of high concentration throughout the surface ocean and down through the deep chlorophyll maximum (DCM), with most features equally abundant at 15 meters and this ~110 meter depth feature before dropping off at depth. This pattern tracks well with previous reports of biomass from the same sample site as well as earlier literature.</w:t>
+      </w:r>
+      <w:r>
+        <w:t xml:space="preserve">(Barone et al. 2022; Heal et al. 2021)</w:t>
+      </w:r>
+      <w:r>
+        <w:t xml:space="preserve"> </w:t>
+      </w:r>
+      <w:r>
+        <w:t xml:space="preserve">Critically, this also highlights the danger of noise MFs when additional normalizations are later applied. Scaling metabolomic data to biomass measurements is a common technique, and yet here it would have caused an enormous number of false positives that would have appeared to be intriguingly enriched below the DCM.</w:t>
+      </w:r>
+    </w:p>
+    <w:bookmarkEnd w:id="56"/>
+    <w:bookmarkEnd w:id="57"/>
+    <w:bookmarkStart w:id="58" w:name="conclusions-1"/>
+    <w:p>
+      <w:pPr>
+        <w:pStyle w:val="Heading2"/>
+      </w:pPr>
+      <w:r>
+        <w:t xml:space="preserve">Conclusions</w:t>
+      </w:r>
+    </w:p>
+    <w:p>
+      <w:pPr>
+        <w:pStyle w:val="FirstParagraph"/>
+      </w:pPr>
+      <w:r>
+        <w:t xml:space="preserve">The large number of noise peaks present in metabolomics datasets can be controlled using a simple logistic classification model. We trained such a model on two full-labeled open ocean HILIC datasets and found that the best performing parameters in the model for were a custom signal-to-noise metric and a test of similarity to a bell curve. This model showed robustness to overfitting, independence from the training set, and a reduced degree of manual labeling required. With this model, we showed how the distribution of metabolites in the open ocean is strongly affected by depth and categorized molecules according to their depth response. This distribution reproduces measures of bulk biomass but highlights several molecules of interest that diverge from the overall trend.</w:t>
+      </w:r>
+    </w:p>
+    <w:bookmarkEnd w:id="58"/>
+    <w:bookmarkStart w:id="76" w:name="methods"/>
+    <w:p>
+      <w:pPr>
+        <w:pStyle w:val="Heading2"/>
+      </w:pPr>
+      <w:r>
+        <w:t xml:space="preserve">Methods</w:t>
+      </w:r>
+    </w:p>
+    <w:bookmarkStart w:id="59" w:name="sample-collection"/>
+    <w:p>
+      <w:pPr>
+        <w:pStyle w:val="Heading3"/>
+      </w:pPr>
+      <w:r>
+        <w:t xml:space="preserve">Sample collection</w:t>
+      </w:r>
+    </w:p>
+    <w:p>
+      <w:pPr>
+        <w:pStyle w:val="FirstParagraph"/>
+      </w:pPr>
+      <w:r>
+        <w:t xml:space="preserve">Environmental samples were collected from the North Pacific Subtropical Gyre near Station ALOHA during two research cruises that targeted strong mesoscale eddy features during June/July 2017 and March/April 2018, traversing an area between 28 °N, 156 °W and 23 °N, 161 °W. An eddy dipole off the coast of Hawaii was detected using sea-level anomaly (SLA) satellite data and targeted for both a transect across the cyclonic and anticyclonic poles of the eddy dipole. The cyclonic pole of the eddy had a maximum negative SLA anomaly of -15 cm in 2017 and -20 cm in 2018, while the anticyclonic center reached +24 cm in 2017 and +21 cm in 2018. The 2017 cruise samples were taken along a transect across the eddy dipole while the 208 cruise targeted only the center of each eddy.</w:t>
       </w:r>
     </w:p>
     <w:p>
@@ -2023,17 +2164,37 @@
         <w:pStyle w:val="BodyText"/>
       </w:pPr>
       <w:r>
-        <w:t xml:space="preserve">A final benefit to the reduced model is the smaller training set required to reach stability (Supp figure XX). This reduced size means that a useful model could be trained using only a fraction of the MFs identified in a sample set and then used to predict the quality for the remainder of the features. This reduction in training set size was not as significant as we expected, however, with several hundred features requiring manual labeling before even the two most stable parameters reached a consensus.</w:t>
-      </w:r>
-    </w:p>
-    <w:bookmarkEnd w:id="52"/>
-    <w:bookmarkStart w:id="53" w:name="Xbb1aeb7765d6009dd7726dda9c8d36b8cc0af82"/>
+        <w:t xml:space="preserve">Environmental samples were obtained using the onboard CTD rosette to collect water from 15 meters, the deep chlorophyll maximum (DCM), and 175 meters during the 2017 MESOSCOPE cruise and from 25 meters and the DCM during the 2018 Falkor cruise. The DCM was determined visually from fluorometer data during the CTD downcast and Niskin bottles were tripped during the return trip to the surface. Seawater from each depth was sampled in triplicate by firing one Niskin bottle for each sample. Samples were brought to the surface and decanted into prewashed (3x with DI, 3x with sampled seawater) polycarbonate bottles for filtration. Samples were filtered by peristaltic pump onto 142mm 0.2 µm Durapore filters held by polycarbonate filter holders on a Masterflex tubing line. Pressures were kept as low as possible while still producing a reasonable rate of flow through the filter, approximately 250-500 mL per minute. Samples were then removed from the filter holder using solvent-washed tweezers and placed into pre-combusted aluminum foil packets that were then flash-frozen in liquid nitrogen before being stored at -80 °C until extraction. A methodological blank was also collected by running filtrate through a new filter and then treated identically to the samples.</w:t>
+      </w:r>
+    </w:p>
+    <w:p>
+      <w:pPr>
+        <w:pStyle w:val="BodyText"/>
+      </w:pPr>
+      <w:r>
+        <w:t xml:space="preserve">Culture samples used as the validation sets for this paper have been previously described by</w:t>
+      </w:r>
+      <w:r>
+        <w:t xml:space="preserve"> </w:t>
+      </w:r>
+      <w:r>
+        <w:t xml:space="preserve">(Durham et al. 2022)</w:t>
+      </w:r>
+      <w:r>
+        <w:t xml:space="preserve"> </w:t>
+      </w:r>
+      <w:r>
+        <w:t xml:space="preserve">and on Metabolomics Workbench (Project ID PR001317).</w:t>
+      </w:r>
+    </w:p>
+    <w:bookmarkEnd w:id="59"/>
+    <w:bookmarkStart w:id="60" w:name="sample-processing"/>
     <w:p>
       <w:pPr>
         <w:pStyle w:val="Heading3"/>
       </w:pPr>
       <w:r>
-        <w:t xml:space="preserve">Biological conclusions vary significantly by feature quality</w:t>
+        <w:t xml:space="preserve">Sample processing</w:t>
       </w:r>
     </w:p>
     <w:p>
@@ -2041,7 +2202,25 @@
         <w:pStyle w:val="FirstParagraph"/>
       </w:pPr>
       <w:r>
-        <w:t xml:space="preserve">We found that the conclusions obtained from the metabolomic datasets differed in significant ways depending on the quality threshold used to remove bad MFs from the downstream analysis. In the multivariate case, we ran the same analysis of PERMANOVAs and NMDS plots on various subsets of the original XCMS output and found that the effect size of depth was strongly influenced by by the threshold chosen. This is unsurprising given that most noise peaks should not have a biological signal to begin with, but is troubling for interpreting analyses where the FDR is not reported or the dataset not manually reviewed because the absence of a notable effect could simply be due to the overwhelming degree of noise in the default output.</w:t>
+        <w:t xml:space="preserve">Extraction of the environmental samples followed a modified Bligh &amp; Dyer approach as detailed in</w:t>
+      </w:r>
+      <w:r>
+        <w:t xml:space="preserve"> </w:t>
+      </w:r>
+      <w:r>
+        <w:t xml:space="preserve">(Boysen et al. 2018)</w:t>
+      </w:r>
+      <w:r>
+        <w:t xml:space="preserve">. Briefly, filters were added to PTFE centrifuge tubes with a 1:1 mix of 100 µm and 400 µm silica beads, approximately 2mL -20 °C Optima-grade DCM, and approximately 3mL -20 °C 1:1 methanol/water solution (both also Optima-grade). Extraction standards were added during this step. The samples were then bead-beaten three times, followed by triplicate washes with fresh methanol/water mixture. Samples were then dried down under clean nitrogen gas and warmed using a Fisher-Scientific Reacti-Therm module. Dried aqueous fractions were re-dissolved in 380 µL of Optima-grade water and amended with 20 µL isotope-labeled injection standards. Additional internal standards were added at this point to measure the variability introduced by chromatography and ionization, and the reconstituted fraction was syringe-filtered to remove any potential clogging material. This aqueous fraction was then aliquoted into an HPLC vial for injection on the HILIC column and diluted 1:1 with Optima-grade water. A pooled sample was created by combining 20 µL of each sample into the same HPLC vial, and a 1:1 dilution with water half-strength sample was aliquot from that to assess matrix effects and obscuring variation</w:t>
+      </w:r>
+      <w:r>
+        <w:t xml:space="preserve"> </w:t>
+      </w:r>
+      <w:r>
+        <w:t xml:space="preserve">(Boysen et al. 2018)</w:t>
+      </w:r>
+      <w:r>
+        <w:t xml:space="preserve">. Also run alongside the environmental samples were two mixes of authentic standards in water and in an aliquot of the pooled sample at a variety of concentrations for quality control, annotation, and absolute concentration calculations. HPLC vials containing the samples were frozen at -80 °C until thawing shortly before injection.</w:t>
       </w:r>
     </w:p>
     <w:p>
@@ -2049,27 +2228,17 @@
         <w:pStyle w:val="BodyText"/>
       </w:pPr>
       <w:r>
-        <w:t xml:space="preserve">In the univariate case, we showed that while noise MFs are predominantly absent of a large biological signal, there are many that still have a significant biological trend. While some of these are inherently due to the likelihood of getting a small p-value with enough attempts despite FDR correction, a larger number of these poor-quality MFs were due to partial integration in which only the tail of a feature was integrated. This essentially duplicates the signal of the original peak in later analyses and should be removed. The real features showed a strong biological trend of high concentration throughout the surface ocean and down through the deep chlorophyll maximum (DCM), with most features equally abundant at 15 meters and this ~110 meter depth feature before dropping off at depth. This pattern tracks well with previous reports of biomass from the same sample site as well as earlier literature.</w:t>
-      </w:r>
-      <w:r>
-        <w:t xml:space="preserve">(Barone et al. 2022; Heal et al. 2021)</w:t>
-      </w:r>
-      <w:r>
-        <w:t xml:space="preserve"> </w:t>
-      </w:r>
-      <w:r>
-        <w:t xml:space="preserve">Critically, this also highlights the danger of noise MFs when additional normalizations are later applied. Scaling metabolomic data to biomass measurements is a common technique, and yet here it would have caused an enormous number of false positives that would have appeared to be intriguingly enriched below the DCM.</w:t>
-      </w:r>
-    </w:p>
-    <w:bookmarkEnd w:id="53"/>
-    <w:bookmarkEnd w:id="54"/>
-    <w:bookmarkStart w:id="55" w:name="conclusions-1"/>
-    <w:p>
-      <w:pPr>
-        <w:pStyle w:val="Heading2"/>
-      </w:pPr>
-      <w:r>
-        <w:t xml:space="preserve">Conclusions</w:t>
+        <w:t xml:space="preserve">The CultureData samples were re-run from the frozen aliquots for this paper. The Pttime sample processing is documented on Metabolomics Workbench where it has been assigned Project ID PR001317.</w:t>
+      </w:r>
+    </w:p>
+    <w:bookmarkEnd w:id="60"/>
+    <w:bookmarkStart w:id="61" w:name="lc-conditions"/>
+    <w:p>
+      <w:pPr>
+        <w:pStyle w:val="Heading3"/>
+      </w:pPr>
+      <w:r>
+        <w:t xml:space="preserve">LC conditions</w:t>
       </w:r>
     </w:p>
     <w:p>
@@ -2077,26 +2246,17 @@
         <w:pStyle w:val="FirstParagraph"/>
       </w:pPr>
       <w:r>
-        <w:t xml:space="preserve">The large number of noise peaks present in metabolomics datasets can be controlled using a simple logistic classification model. We trained such a model on two full-labeled open ocean HILIC datasets and found that the best performing parameters in the model for were a custom signal-to-noise metric and a test of similarity to a bell curve. This model showed robustness to overfitting, independence from the training set, and a reduced degree of manual labeling required. With this model, we showed how the distribution of metabolites in the open ocean is strongly affected by depth and categorized molecules according to their depth response. This distribution reproduces measures of bulk biomass but highlights several molecules of interest that diverge from the overall trend.</w:t>
-      </w:r>
-    </w:p>
-    <w:bookmarkEnd w:id="55"/>
-    <w:bookmarkStart w:id="73" w:name="methods"/>
-    <w:p>
-      <w:pPr>
-        <w:pStyle w:val="Heading2"/>
-      </w:pPr>
-      <w:r>
-        <w:t xml:space="preserve">Methods</w:t>
-      </w:r>
-    </w:p>
-    <w:bookmarkStart w:id="56" w:name="sample-collection"/>
+        <w:t xml:space="preserve">For the MESOSCOPE, Falkor, and CultureData samples a SeQuant ZIC-pHILIC column (5 um particle size, 2.1 mm x 150 mm, from Millipore) was used with 10 mM ammonium carbonate in 85:15 acetonitrile to water (Solvent A) and 10 mM ammonium carbonate in 85:15 water to acetonitrile (Solvent B) at a flow rate of 0.15 mL/min. The column was held at 100% A for 2 minutes, ramped to 64% B over 18 minutes, ramped to 100% B over 1 minute, held at 100% B for 5 minutes, and equilibrated at 100% A for 25 minutes (50 minutes total). The column was maintained at 30 °C. The injection volume was 2 µL for samples and standard mixes. When starting a batch, the column was equilibrated at the starting conditions for at least 30 minutes. To improve the performance of the HILIC column, we maintained the same injection volume, kept the instrument running water blanks between samples as necessary, and injected standards in a representative matrix (the pooled sample) in addition to standards in water. After each batch, the column was flushed with 10 mM ammonium carbonate in 85:15 water to acetonitrile for 20 to 30 minutes. LC conditions for the Pttime samples are documented on Metabolomics Workbench where it has been assigned Project ID PR001317.</w:t>
+      </w:r>
+    </w:p>
+    <w:bookmarkEnd w:id="61"/>
+    <w:bookmarkStart w:id="62" w:name="ms-conditions"/>
     <w:p>
       <w:pPr>
         <w:pStyle w:val="Heading3"/>
       </w:pPr>
       <w:r>
-        <w:t xml:space="preserve">Sample collection</w:t>
+        <w:t xml:space="preserve">MS conditions</w:t>
       </w:r>
     </w:p>
     <w:p>
@@ -2104,119 +2264,11 @@
         <w:pStyle w:val="FirstParagraph"/>
       </w:pPr>
       <w:r>
-        <w:t xml:space="preserve">Environmental samples were collected from the North Pacific Subtropical Gyre near Station ALOHA during two research cruises that targeted strong mesoscale eddy features during June/July 2017 and March/April 2018, traversing an area between 28 °N, 156 °W and 23 °N, 161 °W. An eddy dipole off the coast of Hawaii was detected using sea-level anomaly (SLA) satellite data and targeted for both a transect across the cyclonic and anticyclonic poles of the eddy dipole. The cyclonic pole of the eddy had a maximum negative SLA anomaly of -15 cm in 2017 and -20 cm in 2018, while the anticyclonic center reached +24 cm in 2017 and +21 cm in 2018. The 2017 cruise samples were taken along a transect across the eddy dipole while the 208 cruise targeted only the center of each eddy.</w:t>
-      </w:r>
-    </w:p>
-    <w:p>
-      <w:pPr>
-        <w:pStyle w:val="BodyText"/>
-      </w:pPr>
-      <w:r>
-        <w:t xml:space="preserve">Environmental samples were obtained using the onboard CTD rosette to collect water from 15 meters, the deep chlorophyll maximum (DCM), and 175 meters during the 2017 MESOSCOPE cruise and from 25 meters and the DCM during the 2018 Falkor cruise. The DCM was determined visually from fluorometer data during the CTD downcast and Niskin bottles were tripped during the return trip to the surface. Seawater from each depth was sampled in triplicate by firing one Niskin bottle for each sample. Samples were brought to the surface and decanted into prewashed (3x with DI, 3x with sampled seawater) polycarbonate bottles for filtration. Samples were filtered by peristaltic pump onto 142mm 0.2 µm Durapore filters held by polycarbonate filter holders on a Masterflex tubing line. Pressures were kept as low as possible while still producing a reasonable rate of flow through the filter, approximately 250-500 mL per minute. Samples were then removed from the filter holder using solvent-washed tweezers and placed into pre-combusted aluminum foil packets that were then flash-frozen in liquid nitrogen before being stored at -80 °C until extraction. A methodological blank was also collected by running filtrate through a new filter and then treated identically to the samples.</w:t>
-      </w:r>
-    </w:p>
-    <w:p>
-      <w:pPr>
-        <w:pStyle w:val="BodyText"/>
-      </w:pPr>
-      <w:r>
-        <w:t xml:space="preserve">Culture samples used as the validation sets for this paper have been previously described by</w:t>
-      </w:r>
-      <w:r>
-        <w:t xml:space="preserve"> </w:t>
-      </w:r>
-      <w:r>
-        <w:t xml:space="preserve">(Durham et al. 2022)</w:t>
-      </w:r>
-      <w:r>
-        <w:t xml:space="preserve"> </w:t>
-      </w:r>
-      <w:r>
-        <w:t xml:space="preserve">and on Metabolomics Workbench (Project ID PR001317).</w:t>
-      </w:r>
-    </w:p>
-    <w:bookmarkEnd w:id="56"/>
-    <w:bookmarkStart w:id="57" w:name="sample-processing"/>
-    <w:p>
-      <w:pPr>
-        <w:pStyle w:val="Heading3"/>
-      </w:pPr>
-      <w:r>
-        <w:t xml:space="preserve">Sample processing</w:t>
-      </w:r>
-    </w:p>
-    <w:p>
-      <w:pPr>
-        <w:pStyle w:val="FirstParagraph"/>
-      </w:pPr>
-      <w:r>
-        <w:t xml:space="preserve">Extraction of the environmental samples followed a modified Bligh &amp; Dyer approach as detailed in</w:t>
-      </w:r>
-      <w:r>
-        <w:t xml:space="preserve"> </w:t>
-      </w:r>
-      <w:r>
-        <w:t xml:space="preserve">(Boysen et al. 2018)</w:t>
-      </w:r>
-      <w:r>
-        <w:t xml:space="preserve">. Briefly, filters were added to PTFE centrifuge tubes with a 1:1 mix of 100 µm and 400 µm silica beads, approximately 2mL -20 °C Optima-grade DCM, and approximately 3mL -20 °C 1:1 methanol/water solution (both also Optima-grade). Extraction standards were added during this step. The samples were then bead-beaten three times, followed by triplicate washes with fresh methanol/water mixture. Samples were then dried down under clean nitrogen gas and warmed using a Fisher-Scientific Reacti-Therm module. Dried aqueous fractions were re-dissolved in 380 µL of Optima-grade water and amended with 20 µL isotope-labeled injection standards. Additional internal standards were added at this point to measure the variability introduced by chromatography and ionization, and the reconstituted fraction was syringe-filtered to remove any potential clogging material. This aqueous fraction was then aliquoted into an HPLC vial for injection on the HILIC column and diluted 1:1 with Optima-grade water. A pooled sample was created by combining 20 µL of each sample into the same HPLC vial, and a 1:1 dilution with water half-strength sample was aliquot from that to assess matrix effects and obscuring variation</w:t>
-      </w:r>
-      <w:r>
-        <w:t xml:space="preserve"> </w:t>
-      </w:r>
-      <w:r>
-        <w:t xml:space="preserve">(Boysen et al. 2018)</w:t>
-      </w:r>
-      <w:r>
-        <w:t xml:space="preserve">. Also run alongside the environmental samples were two mixes of authentic standards in water and in an aliquot of the pooled sample at a variety of concentrations for quality control, annotation, and absolute concentration calculations. HPLC vials containing the samples were frozen at -80 °C until thawing shortly before injection.</w:t>
-      </w:r>
-    </w:p>
-    <w:p>
-      <w:pPr>
-        <w:pStyle w:val="BodyText"/>
-      </w:pPr>
-      <w:r>
-        <w:t xml:space="preserve">The CultureData samples were re-run from the frozen aliquots for this paper. The Pttime sample processing is documented on Metabolomics Workbench where it has been assigned Project ID PR001317.</w:t>
-      </w:r>
-    </w:p>
-    <w:bookmarkEnd w:id="57"/>
-    <w:bookmarkStart w:id="58" w:name="lc-conditions"/>
-    <w:p>
-      <w:pPr>
-        <w:pStyle w:val="Heading3"/>
-      </w:pPr>
-      <w:r>
-        <w:t xml:space="preserve">LC conditions</w:t>
-      </w:r>
-    </w:p>
-    <w:p>
-      <w:pPr>
-        <w:pStyle w:val="FirstParagraph"/>
-      </w:pPr>
-      <w:r>
-        <w:t xml:space="preserve">For the MESOSCOPE, Falkor, and CultureData samples a SeQuant ZIC-pHILIC column (5 um particle size, 2.1 mm x 150 mm, from Millipore) was used with 10 mM ammonium carbonate in 85:15 acetonitrile to water (Solvent A) and 10 mM ammonium carbonate in 85:15 water to acetonitrile (Solvent B) at a flow rate of 0.15 mL/min. The column was held at 100% A for 2 minutes, ramped to 64% B over 18 minutes, ramped to 100% B over 1 minute, held at 100% B for 5 minutes, and equilibrated at 100% A for 25 minutes (50 minutes total). The column was maintained at 30 °C. The injection volume was 2 µL for samples and standard mixes. When starting a batch, the column was equilibrated at the starting conditions for at least 30 minutes. To improve the performance of the HILIC column, we maintained the same injection volume, kept the instrument running water blanks between samples as necessary, and injected standards in a representative matrix (the pooled sample) in addition to standards in water. After each batch, the column was flushed with 10 mM ammonium carbonate in 85:15 water to acetonitrile for 20 to 30 minutes. LC conditions for the Pttime samples are documented on Metabolomics Workbench where it has been assigned Project ID PR001317.</w:t>
-      </w:r>
-    </w:p>
-    <w:bookmarkEnd w:id="58"/>
-    <w:bookmarkStart w:id="59" w:name="ms-conditions"/>
-    <w:p>
-      <w:pPr>
-        <w:pStyle w:val="Heading3"/>
-      </w:pPr>
-      <w:r>
-        <w:t xml:space="preserve">MS conditions</w:t>
-      </w:r>
-    </w:p>
-    <w:p>
-      <w:pPr>
-        <w:pStyle w:val="FirstParagraph"/>
-      </w:pPr>
-      <w:r>
         <w:t xml:space="preserve">Environmental metabolomic data was collected on a Thermo Q Exactive HF hybrid Orbitrap (QE) mass spectrometer. The capillary and auxiliary gas heater temperatures were maintained at 320°C and 100°C, respectively. The S-lens RF level was kept at 65, the H-ESI voltage was set to 3.3 kV and sheath gas, auxiliary gas, and sweep gas flow rates were set at 16, 3, and 1, respectively. Polarity switching was used with a scan range of 60 to 900 m/z and a resolution of 60,000. Calibration was performed every 3-4 days at a target mass of 200 m/z. DDA data was collected from the pooled samples for high-confidence annotation of knowns and unknowns. All files were then converted to an open-source mzML format and centroided via Proteowizard’s msConvert tool. For the Pttime samples, files were pulled directly from Metabolomics Workbench via Project ID PR001317 and used in their existing mzXML format.</w:t>
       </w:r>
     </w:p>
-    <w:bookmarkEnd w:id="59"/>
-    <w:bookmarkStart w:id="60" w:name="X04d1b76933e7d6b8e19cc9196e7707de61d0607"/>
+    <w:bookmarkEnd w:id="62"/>
+    <w:bookmarkStart w:id="63" w:name="X04d1b76933e7d6b8e19cc9196e7707de61d0607"/>
     <w:p>
       <w:pPr>
         <w:pStyle w:val="Heading3"/>
@@ -2306,8 +2358,8 @@
         <w:t xml:space="preserve">Peak grouping was performed on the two environmental datasets and the Pttime data with a bandwidth of 12, a minFraction of 0.1, binSize of 0.001, and minSamples of 2 but otherwise default arguments. CultureData’s minFraction was raised to 0.4 but was otherwise identical. Sample groups were constructed to consist of the biological replicates for all datasets. After peak grouping, peak filling was performed using the fillChromPeaks function with the ppm parameter set to 2.5. Finally, mass features with a retention time less than 30 seconds or larger than 20 minutes were removed to avoid interference from the initial and final solvent washes.</w:t>
       </w:r>
     </w:p>
-    <w:bookmarkEnd w:id="60"/>
-    <w:bookmarkStart w:id="64" w:name="manual-inspection-and-classification"/>
+    <w:bookmarkEnd w:id="63"/>
+    <w:bookmarkStart w:id="67" w:name="manual-inspection-and-classification"/>
     <w:p>
       <w:pPr>
         <w:pStyle w:val="Heading3"/>
@@ -2349,18 +2401,18 @@
           <wp:inline>
             <wp:extent cx="5943600" cy="2743199"/>
             <wp:effectExtent b="0" l="0" r="0" t="0"/>
-            <wp:docPr descr="Figure 7: Randomly selected ion chromatograms from both “Good” (top row) and “Bad” (bottom row) manual classifications, colored by the depth from which the biological sample was taken. DCM = deep chlorophyll maximum, approximately 110 meters." title="" id="62" name="Picture"/>
+            <wp:docPr descr="Figure 7: Randomly selected ion chromatograms from both “Good” (top row) and “Bad” (bottom row) manual classifications, colored by the depth from which the biological sample was taken. DCM = deep chlorophyll maximum, approximately 110 meters." title="" id="65" name="Picture"/>
             <a:graphic>
               <a:graphicData uri="http://schemas.openxmlformats.org/drawingml/2006/picture">
                 <pic:pic>
                   <pic:nvPicPr>
-                    <pic:cNvPr descr="figures/somegood_somebad_depthcolor_chroms.png" id="63" name="Picture"/>
+                    <pic:cNvPr descr="figures/somegood_somebad_depthcolor_chroms.png" id="66" name="Picture"/>
                     <pic:cNvPicPr>
                       <a:picLocks noChangeArrowheads="1" noChangeAspect="1"/>
                     </pic:cNvPicPr>
                   </pic:nvPicPr>
                   <pic:blipFill>
-                    <a:blip r:embed="rId61"/>
+                    <a:blip r:embed="rId64"/>
                     <a:stretch>
                       <a:fillRect/>
                     </a:stretch>
@@ -2431,8 +2483,8 @@
         <w:t xml:space="preserve">(bottom row) manual classifications, colored by the depth from which the biological sample was taken. DCM = deep chlorophyll maximum, approximately 110 meters.</w:t>
       </w:r>
     </w:p>
-    <w:bookmarkEnd w:id="64"/>
-    <w:bookmarkStart w:id="68" w:name="X863b367709584fb1f97ae3b658caca05ebd1e92"/>
+    <w:bookmarkEnd w:id="67"/>
+    <w:bookmarkStart w:id="71" w:name="X863b367709584fb1f97ae3b658caca05ebd1e92"/>
     <w:p>
       <w:pPr>
         <w:pStyle w:val="Heading3"/>
@@ -2567,18 +2619,18 @@
           <wp:inline>
             <wp:extent cx="5943600" cy="3657600"/>
             <wp:effectExtent b="0" l="0" r="0" t="0"/>
-            <wp:docPr descr="Figure 8: Method used to calculate the metrics for the two-parameter model from the raw data via comparison to an idealized pseudo-Gaussian peak for both manually identified “Good” and “Bad” peaks. Normalization was performed by linearly scaling the raw values into the 0-1 range by subtracting the minimum value and dividing by the maximum. Peak shape similarity was measured with Pearson’s correlation coefficient and the noise level is estimated as the standard deviation of the residuals after the raw data is subtracted from the idealized peak." title="" id="66" name="Picture"/>
+            <wp:docPr descr="Figure 8: Method used to calculate the metrics for the two-parameter model from the raw data via comparison to an idealized pseudo-Gaussian peak for both manually identified “Good” and “Bad” peaks. Normalization was performed by linearly scaling the raw values into the 0-1 range by subtracting the minimum value and dividing by the maximum. Peak shape similarity was measured with Pearson’s correlation coefficient and the noise level is estimated as the standard deviation of the residuals after the raw data is subtracted from the idealized peak." title="" id="69" name="Picture"/>
             <a:graphic>
               <a:graphicData uri="http://schemas.openxmlformats.org/drawingml/2006/picture">
                 <pic:pic>
                   <pic:nvPicPr>
-                    <pic:cNvPr descr="figures/peakmetrics_singlechrom.png" id="67" name="Picture"/>
+                    <pic:cNvPr descr="figures/peakmetrics_singlechrom.png" id="70" name="Picture"/>
                     <pic:cNvPicPr>
                       <a:picLocks noChangeArrowheads="1" noChangeAspect="1"/>
                     </pic:cNvPicPr>
                   </pic:nvPicPr>
                   <pic:blipFill>
-                    <a:blip r:embed="rId65"/>
+                    <a:blip r:embed="rId68"/>
                     <a:stretch>
                       <a:fillRect/>
                     </a:stretch>
@@ -2821,8 +2873,8 @@
         <w:t xml:space="preserve">Finally, we calculated several metrics using a design-of-experiments (DoE) approach for the Falkor and MESOSCOPE datasets which were expected to have a large difference in metabolite composition between those samples collected at the surface (15-25 meters) and those collected deeper in the water column. We used ANOVAs to compare the integrated peak area with depth and extracted the p-values of each test, which became an additional potential peak quality metric. We also calculated the difference between the mean sample area and the mean blank area and the difference between the mean sample area and the mean area of the standards which also became metrics. When there were too many missing values to perform the ANOVA or sample averages, we replaced the calculated statistic with a value a single order of magnitude outside the most extreme value.</w:t>
       </w:r>
     </w:p>
-    <w:bookmarkEnd w:id="68"/>
-    <w:bookmarkStart w:id="69" w:name="regressions-and-model-development"/>
+    <w:bookmarkEnd w:id="71"/>
+    <w:bookmarkStart w:id="72" w:name="regressions-and-model-development"/>
     <w:p>
       <w:pPr>
         <w:pStyle w:val="Heading3"/>
@@ -3052,8 +3104,8 @@
         <w:t xml:space="preserve">for an elastic net penalty (α) of 0, 0.5, and 1. Random forests were implemented using the randomForest package with default settings and a factor-type response vector to ensure classification was used rather than regression.</w:t>
       </w:r>
     </w:p>
-    <w:bookmarkEnd w:id="69"/>
-    <w:bookmarkStart w:id="70" w:name="X4612b8ad03e36de09e0d4af38fc6a731fac0a1f"/>
+    <w:bookmarkEnd w:id="72"/>
+    <w:bookmarkStart w:id="73" w:name="X4612b8ad03e36de09e0d4af38fc6a731fac0a1f"/>
     <w:p>
       <w:pPr>
         <w:pStyle w:val="Heading3"/>
@@ -3102,8 +3154,8 @@
         <w:t xml:space="preserve">Each of these datasets were only fractionally labeled, with those peaks above the 0.9 likelihood threshold according to the two-parameter model reviewed manually and categorized. This stricter threshold was chosen because we felt less comfortable interpreting results based on mass features that were only 50% likely to be real, but did not feel the need to be so strict with this exploratory analysis that we wanted to limit it to 99+% likelihood peaks.</w:t>
       </w:r>
     </w:p>
-    <w:bookmarkEnd w:id="70"/>
-    <w:bookmarkStart w:id="72" w:name="Xb8d35582a81f80dc16a097ede17cae116341b21"/>
+    <w:bookmarkEnd w:id="73"/>
+    <w:bookmarkStart w:id="75" w:name="Xb8d35582a81f80dc16a097ede17cae116341b21"/>
     <w:p>
       <w:pPr>
         <w:pStyle w:val="Heading3"/>
@@ -3226,7 +3278,7 @@
       <w:r>
         <w:t xml:space="preserve"> </w:t>
       </w:r>
-      <w:hyperlink r:id="rId71">
+      <w:hyperlink r:id="rId74">
         <w:r>
           <w:rPr>
             <w:rStyle w:val="Hyperlink"/>
@@ -3241,9 +3293,9 @@
         <w:t xml:space="preserve">(R Core Team 2022)</w:t>
       </w:r>
     </w:p>
-    <w:bookmarkEnd w:id="72"/>
-    <w:bookmarkEnd w:id="73"/>
-    <w:bookmarkStart w:id="74" w:name="abbreviations"/>
+    <w:bookmarkEnd w:id="75"/>
+    <w:bookmarkEnd w:id="76"/>
+    <w:bookmarkStart w:id="77" w:name="abbreviations"/>
     <w:p>
       <w:pPr>
         <w:pStyle w:val="Heading2"/>
@@ -3324,8 +3376,8 @@
         <w:t xml:space="preserve">MS: Mass Spectrometry</w:t>
       </w:r>
     </w:p>
-    <w:bookmarkEnd w:id="74"/>
-    <w:bookmarkStart w:id="84" w:name="declarations"/>
+    <w:bookmarkEnd w:id="77"/>
+    <w:bookmarkStart w:id="87" w:name="declarations"/>
     <w:p>
       <w:pPr>
         <w:pStyle w:val="Heading2"/>
@@ -3334,7 +3386,7 @@
         <w:t xml:space="preserve">Declarations</w:t>
       </w:r>
     </w:p>
-    <w:bookmarkStart w:id="75" w:name="Xd182db0490b2de20bd2b4e4cc8698599182035f"/>
+    <w:bookmarkStart w:id="78" w:name="Xd182db0490b2de20bd2b4e4cc8698599182035f"/>
     <w:p>
       <w:pPr>
         <w:pStyle w:val="Heading3"/>
@@ -3351,8 +3403,8 @@
         <w:t xml:space="preserve">Not applicable</w:t>
       </w:r>
     </w:p>
-    <w:bookmarkEnd w:id="75"/>
-    <w:bookmarkStart w:id="76" w:name="consent-for-publication"/>
+    <w:bookmarkEnd w:id="78"/>
+    <w:bookmarkStart w:id="79" w:name="consent-for-publication"/>
     <w:p>
       <w:pPr>
         <w:pStyle w:val="Heading3"/>
@@ -3369,8 +3421,8 @@
         <w:t xml:space="preserve">Not applicable</w:t>
       </w:r>
     </w:p>
-    <w:bookmarkEnd w:id="76"/>
-    <w:bookmarkStart w:id="79" w:name="availability-of-data-and-materials"/>
+    <w:bookmarkEnd w:id="79"/>
+    <w:bookmarkStart w:id="82" w:name="availability-of-data-and-materials"/>
     <w:p>
       <w:pPr>
         <w:pStyle w:val="Heading3"/>
@@ -3389,7 +3441,7 @@
       <w:r>
         <w:t xml:space="preserve"> </w:t>
       </w:r>
-      <w:hyperlink r:id="rId77">
+      <w:hyperlink r:id="rId80">
         <w:r>
           <w:rPr>
             <w:rStyle w:val="Hyperlink"/>
@@ -3403,7 +3455,7 @@
       <w:r>
         <w:t xml:space="preserve"> </w:t>
       </w:r>
-      <w:hyperlink r:id="rId78">
+      <w:hyperlink r:id="rId81">
         <w:r>
           <w:rPr>
             <w:rStyle w:val="Hyperlink"/>
@@ -3417,7 +3469,7 @@
       <w:r>
         <w:t xml:space="preserve"> </w:t>
       </w:r>
-      <w:hyperlink r:id="rId71">
+      <w:hyperlink r:id="rId74">
         <w:r>
           <w:rPr>
             <w:rStyle w:val="Hyperlink"/>
@@ -3429,8 +3481,8 @@
         <w:t xml:space="preserve">. The manuscript has been rendered as a single R Markdown document with analyses contained within for reproducibility.</w:t>
       </w:r>
     </w:p>
-    <w:bookmarkEnd w:id="79"/>
-    <w:bookmarkStart w:id="80" w:name="competing-interests"/>
+    <w:bookmarkEnd w:id="82"/>
+    <w:bookmarkStart w:id="83" w:name="competing-interests"/>
     <w:p>
       <w:pPr>
         <w:pStyle w:val="Heading3"/>
@@ -3447,8 +3499,8 @@
         <w:t xml:space="preserve">The authors declare that they have no competing interests</w:t>
       </w:r>
     </w:p>
-    <w:bookmarkEnd w:id="80"/>
-    <w:bookmarkStart w:id="81" w:name="funding"/>
+    <w:bookmarkEnd w:id="83"/>
+    <w:bookmarkStart w:id="84" w:name="funding"/>
     <w:p>
       <w:pPr>
         <w:pStyle w:val="Heading3"/>
@@ -3465,8 +3517,8 @@
         <w:t xml:space="preserve">[TBD, get from Anitra. eScience?]</w:t>
       </w:r>
     </w:p>
-    <w:bookmarkEnd w:id="81"/>
-    <w:bookmarkStart w:id="82" w:name="authors-contributions"/>
+    <w:bookmarkEnd w:id="84"/>
+    <w:bookmarkStart w:id="85" w:name="authors-contributions"/>
     <w:p>
       <w:pPr>
         <w:pStyle w:val="Heading3"/>
@@ -3475,8 +3527,8 @@
         <w:t xml:space="preserve">Authors’ contributions</w:t>
       </w:r>
     </w:p>
-    <w:bookmarkEnd w:id="82"/>
-    <w:bookmarkStart w:id="83" w:name="acknowledgements"/>
+    <w:bookmarkEnd w:id="85"/>
+    <w:bookmarkStart w:id="86" w:name="acknowledgements"/>
     <w:p>
       <w:pPr>
         <w:pStyle w:val="Heading3"/>
@@ -3485,9 +3537,9 @@
         <w:t xml:space="preserve">Acknowledgements</w:t>
       </w:r>
     </w:p>
-    <w:bookmarkEnd w:id="83"/>
-    <w:bookmarkEnd w:id="84"/>
-    <w:bookmarkStart w:id="144" w:name="references"/>
+    <w:bookmarkEnd w:id="86"/>
+    <w:bookmarkEnd w:id="87"/>
+    <w:bookmarkStart w:id="147" w:name="references"/>
     <w:p>
       <w:pPr>
         <w:pStyle w:val="Heading2"/>
@@ -3496,8 +3548,8 @@
         <w:t xml:space="preserve">References</w:t>
       </w:r>
     </w:p>
-    <w:bookmarkStart w:id="143" w:name="refs"/>
-    <w:bookmarkStart w:id="86" w:name="ref-Anderson2014"/>
+    <w:bookmarkStart w:id="146" w:name="refs"/>
+    <w:bookmarkStart w:id="89" w:name="ref-Anderson2014"/>
     <w:p>
       <w:pPr>
         <w:pStyle w:val="Bibliography"/>
@@ -3539,7 +3591,7 @@
       <w:r>
         <w:t xml:space="preserve"> </w:t>
       </w:r>
-      <w:hyperlink r:id="rId85">
+      <w:hyperlink r:id="rId88">
         <w:r>
           <w:rPr>
             <w:rStyle w:val="Hyperlink"/>
@@ -3551,8 +3603,8 @@
         <w:t xml:space="preserve">.</w:t>
       </w:r>
     </w:p>
-    <w:bookmarkEnd w:id="86"/>
-    <w:bookmarkStart w:id="88" w:name="ref-Bajad2006"/>
+    <w:bookmarkEnd w:id="89"/>
+    <w:bookmarkStart w:id="91" w:name="ref-Bajad2006"/>
     <w:p>
       <w:pPr>
         <w:pStyle w:val="Bibliography"/>
@@ -3591,7 +3643,7 @@
       <w:r>
         <w:t xml:space="preserve"> </w:t>
       </w:r>
-      <w:hyperlink r:id="rId87">
+      <w:hyperlink r:id="rId90">
         <w:r>
           <w:rPr>
             <w:rStyle w:val="Hyperlink"/>
@@ -3603,8 +3655,8 @@
         <w:t xml:space="preserve">.</w:t>
       </w:r>
     </w:p>
-    <w:bookmarkEnd w:id="88"/>
-    <w:bookmarkStart w:id="90" w:name="ref-Barone2022"/>
+    <w:bookmarkEnd w:id="91"/>
+    <w:bookmarkStart w:id="93" w:name="ref-Barone2022"/>
     <w:p>
       <w:pPr>
         <w:pStyle w:val="Bibliography"/>
@@ -3643,7 +3695,7 @@
       <w:r>
         <w:t xml:space="preserve"> </w:t>
       </w:r>
-      <w:hyperlink r:id="rId89">
+      <w:hyperlink r:id="rId92">
         <w:r>
           <w:rPr>
             <w:rStyle w:val="Hyperlink"/>
@@ -3655,8 +3707,8 @@
         <w:t xml:space="preserve">.</w:t>
       </w:r>
     </w:p>
-    <w:bookmarkEnd w:id="90"/>
-    <w:bookmarkStart w:id="92" w:name="ref-Barupal2021"/>
+    <w:bookmarkEnd w:id="93"/>
+    <w:bookmarkStart w:id="95" w:name="ref-Barupal2021"/>
     <w:p>
       <w:pPr>
         <w:pStyle w:val="Bibliography"/>
@@ -3695,7 +3747,7 @@
       <w:r>
         <w:t xml:space="preserve"> </w:t>
       </w:r>
-      <w:hyperlink r:id="rId91">
+      <w:hyperlink r:id="rId94">
         <w:r>
           <w:rPr>
             <w:rStyle w:val="Hyperlink"/>
@@ -3707,8 +3759,8 @@
         <w:t xml:space="preserve">.</w:t>
       </w:r>
     </w:p>
-    <w:bookmarkEnd w:id="92"/>
-    <w:bookmarkStart w:id="94" w:name="ref-Benjamini1995"/>
+    <w:bookmarkEnd w:id="95"/>
+    <w:bookmarkStart w:id="97" w:name="ref-Benjamini1995"/>
     <w:p>
       <w:pPr>
         <w:pStyle w:val="Bibliography"/>
@@ -3747,7 +3799,7 @@
       <w:r>
         <w:t xml:space="preserve"> </w:t>
       </w:r>
-      <w:hyperlink r:id="rId93">
+      <w:hyperlink r:id="rId96">
         <w:r>
           <w:rPr>
             <w:rStyle w:val="Hyperlink"/>
@@ -3759,8 +3811,8 @@
         <w:t xml:space="preserve">.</w:t>
       </w:r>
     </w:p>
-    <w:bookmarkEnd w:id="94"/>
-    <w:bookmarkStart w:id="96" w:name="ref-Benton2010"/>
+    <w:bookmarkEnd w:id="97"/>
+    <w:bookmarkStart w:id="99" w:name="ref-Benton2010"/>
     <w:p>
       <w:pPr>
         <w:pStyle w:val="Bibliography"/>
@@ -3799,7 +3851,7 @@
       <w:r>
         <w:t xml:space="preserve"> </w:t>
       </w:r>
-      <w:hyperlink r:id="rId95">
+      <w:hyperlink r:id="rId98">
         <w:r>
           <w:rPr>
             <w:rStyle w:val="Hyperlink"/>
@@ -3811,8 +3863,8 @@
         <w:t xml:space="preserve">.</w:t>
       </w:r>
     </w:p>
-    <w:bookmarkEnd w:id="96"/>
-    <w:bookmarkStart w:id="98" w:name="ref-Boysen2021"/>
+    <w:bookmarkEnd w:id="99"/>
+    <w:bookmarkStart w:id="101" w:name="ref-Boysen2021"/>
     <w:p>
       <w:pPr>
         <w:pStyle w:val="Bibliography"/>
@@ -3857,7 +3909,7 @@
       <w:r>
         <w:t xml:space="preserve"> </w:t>
       </w:r>
-      <w:hyperlink r:id="rId97">
+      <w:hyperlink r:id="rId100">
         <w:r>
           <w:rPr>
             <w:rStyle w:val="Hyperlink"/>
@@ -3869,8 +3921,8 @@
         <w:t xml:space="preserve">.</w:t>
       </w:r>
     </w:p>
-    <w:bookmarkEnd w:id="98"/>
-    <w:bookmarkStart w:id="100" w:name="ref-Boysen2018"/>
+    <w:bookmarkEnd w:id="101"/>
+    <w:bookmarkStart w:id="103" w:name="ref-Boysen2018"/>
     <w:p>
       <w:pPr>
         <w:pStyle w:val="Bibliography"/>
@@ -3909,7 +3961,7 @@
       <w:r>
         <w:t xml:space="preserve"> </w:t>
       </w:r>
-      <w:hyperlink r:id="rId99">
+      <w:hyperlink r:id="rId102">
         <w:r>
           <w:rPr>
             <w:rStyle w:val="Hyperlink"/>
@@ -3921,8 +3973,8 @@
         <w:t xml:space="preserve">.</w:t>
       </w:r>
     </w:p>
-    <w:bookmarkEnd w:id="100"/>
-    <w:bookmarkStart w:id="102" w:name="ref-Dunn1964"/>
+    <w:bookmarkEnd w:id="103"/>
+    <w:bookmarkStart w:id="105" w:name="ref-Dunn1964"/>
     <w:p>
       <w:pPr>
         <w:pStyle w:val="Bibliography"/>
@@ -3961,7 +4013,7 @@
       <w:r>
         <w:t xml:space="preserve"> </w:t>
       </w:r>
-      <w:hyperlink r:id="rId101">
+      <w:hyperlink r:id="rId104">
         <w:r>
           <w:rPr>
             <w:rStyle w:val="Hyperlink"/>
@@ -3973,8 +4025,8 @@
         <w:t xml:space="preserve">.</w:t>
       </w:r>
     </w:p>
-    <w:bookmarkEnd w:id="102"/>
-    <w:bookmarkStart w:id="104" w:name="ref-Durham2022"/>
+    <w:bookmarkEnd w:id="105"/>
+    <w:bookmarkStart w:id="107" w:name="ref-Durham2022"/>
     <w:p>
       <w:pPr>
         <w:pStyle w:val="Bibliography"/>
@@ -4013,7 +4065,7 @@
       <w:r>
         <w:t xml:space="preserve"> </w:t>
       </w:r>
-      <w:hyperlink r:id="rId103">
+      <w:hyperlink r:id="rId106">
         <w:r>
           <w:rPr>
             <w:rStyle w:val="Hyperlink"/>
@@ -4025,8 +4077,8 @@
         <w:t xml:space="preserve">.</w:t>
       </w:r>
     </w:p>
-    <w:bookmarkEnd w:id="104"/>
-    <w:bookmarkStart w:id="106" w:name="ref-ElAbiead2021"/>
+    <w:bookmarkEnd w:id="107"/>
+    <w:bookmarkStart w:id="109" w:name="ref-ElAbiead2021"/>
     <w:p>
       <w:pPr>
         <w:pStyle w:val="Bibliography"/>
@@ -4071,7 +4123,7 @@
       <w:r>
         <w:t xml:space="preserve"> </w:t>
       </w:r>
-      <w:hyperlink r:id="rId105">
+      <w:hyperlink r:id="rId108">
         <w:r>
           <w:rPr>
             <w:rStyle w:val="Hyperlink"/>
@@ -4083,8 +4135,8 @@
         <w:t xml:space="preserve">.</w:t>
       </w:r>
     </w:p>
-    <w:bookmarkEnd w:id="106"/>
-    <w:bookmarkStart w:id="108" w:name="ref-Gika2019"/>
+    <w:bookmarkEnd w:id="109"/>
+    <w:bookmarkStart w:id="111" w:name="ref-Gika2019"/>
     <w:p>
       <w:pPr>
         <w:pStyle w:val="Bibliography"/>
@@ -4123,7 +4175,7 @@
       <w:r>
         <w:t xml:space="preserve"> </w:t>
       </w:r>
-      <w:hyperlink r:id="rId107">
+      <w:hyperlink r:id="rId110">
         <w:r>
           <w:rPr>
             <w:rStyle w:val="Hyperlink"/>
@@ -4135,8 +4187,8 @@
         <w:t xml:space="preserve">.</w:t>
       </w:r>
     </w:p>
-    <w:bookmarkEnd w:id="108"/>
-    <w:bookmarkStart w:id="110" w:name="ref-Gloaguen2022"/>
+    <w:bookmarkEnd w:id="111"/>
+    <w:bookmarkStart w:id="113" w:name="ref-Gloaguen2022"/>
     <w:p>
       <w:pPr>
         <w:pStyle w:val="Bibliography"/>
@@ -4175,7 +4227,7 @@
       <w:r>
         <w:t xml:space="preserve"> </w:t>
       </w:r>
-      <w:hyperlink r:id="rId109">
+      <w:hyperlink r:id="rId112">
         <w:r>
           <w:rPr>
             <w:rStyle w:val="Hyperlink"/>
@@ -4187,8 +4239,8 @@
         <w:t xml:space="preserve">.</w:t>
       </w:r>
     </w:p>
-    <w:bookmarkEnd w:id="110"/>
-    <w:bookmarkStart w:id="112" w:name="ref-Guo2021"/>
+    <w:bookmarkEnd w:id="113"/>
+    <w:bookmarkStart w:id="115" w:name="ref-Guo2021"/>
     <w:p>
       <w:pPr>
         <w:pStyle w:val="Bibliography"/>
@@ -4227,7 +4279,7 @@
       <w:r>
         <w:t xml:space="preserve"> </w:t>
       </w:r>
-      <w:hyperlink r:id="rId111">
+      <w:hyperlink r:id="rId114">
         <w:r>
           <w:rPr>
             <w:rStyle w:val="Hyperlink"/>
@@ -4239,8 +4291,8 @@
         <w:t xml:space="preserve">.</w:t>
       </w:r>
     </w:p>
-    <w:bookmarkEnd w:id="112"/>
-    <w:bookmarkStart w:id="114" w:name="ref-Heal2021"/>
+    <w:bookmarkEnd w:id="115"/>
+    <w:bookmarkStart w:id="117" w:name="ref-Heal2021"/>
     <w:p>
       <w:pPr>
         <w:pStyle w:val="Bibliography"/>
@@ -4285,7 +4337,7 @@
       <w:r>
         <w:t xml:space="preserve"> </w:t>
       </w:r>
-      <w:hyperlink r:id="rId113">
+      <w:hyperlink r:id="rId116">
         <w:r>
           <w:rPr>
             <w:rStyle w:val="Hyperlink"/>
@@ -4297,8 +4349,8 @@
         <w:t xml:space="preserve">.</w:t>
       </w:r>
     </w:p>
-    <w:bookmarkEnd w:id="114"/>
-    <w:bookmarkStart w:id="116" w:name="ref-Houriet2022"/>
+    <w:bookmarkEnd w:id="117"/>
+    <w:bookmarkStart w:id="119" w:name="ref-Houriet2022"/>
     <w:p>
       <w:pPr>
         <w:pStyle w:val="Bibliography"/>
@@ -4337,7 +4389,7 @@
       <w:r>
         <w:t xml:space="preserve"> </w:t>
       </w:r>
-      <w:hyperlink r:id="rId115">
+      <w:hyperlink r:id="rId118">
         <w:r>
           <w:rPr>
             <w:rStyle w:val="Hyperlink"/>
@@ -4349,8 +4401,8 @@
         <w:t xml:space="preserve">.</w:t>
       </w:r>
     </w:p>
-    <w:bookmarkEnd w:id="116"/>
-    <w:bookmarkStart w:id="118" w:name="ref-Ipsen2010"/>
+    <w:bookmarkEnd w:id="119"/>
+    <w:bookmarkStart w:id="121" w:name="ref-Ipsen2010"/>
     <w:p>
       <w:pPr>
         <w:pStyle w:val="Bibliography"/>
@@ -4389,7 +4441,7 @@
       <w:r>
         <w:t xml:space="preserve"> </w:t>
       </w:r>
-      <w:hyperlink r:id="rId117">
+      <w:hyperlink r:id="rId120">
         <w:r>
           <w:rPr>
             <w:rStyle w:val="Hyperlink"/>
@@ -4401,8 +4453,8 @@
         <w:t xml:space="preserve">.</w:t>
       </w:r>
     </w:p>
-    <w:bookmarkEnd w:id="118"/>
-    <w:bookmarkStart w:id="120" w:name="ref-KidoSoule2015"/>
+    <w:bookmarkEnd w:id="121"/>
+    <w:bookmarkStart w:id="123" w:name="ref-KidoSoule2015"/>
     <w:p>
       <w:pPr>
         <w:pStyle w:val="Bibliography"/>
@@ -4441,7 +4493,7 @@
       <w:r>
         <w:t xml:space="preserve"> </w:t>
       </w:r>
-      <w:hyperlink r:id="rId119">
+      <w:hyperlink r:id="rId122">
         <w:r>
           <w:rPr>
             <w:rStyle w:val="Hyperlink"/>
@@ -4453,8 +4505,8 @@
         <w:t xml:space="preserve">.</w:t>
       </w:r>
     </w:p>
-    <w:bookmarkEnd w:id="120"/>
-    <w:bookmarkStart w:id="122" w:name="ref-Libiseller2015"/>
+    <w:bookmarkEnd w:id="123"/>
+    <w:bookmarkStart w:id="125" w:name="ref-Libiseller2015"/>
     <w:p>
       <w:pPr>
         <w:pStyle w:val="Bibliography"/>
@@ -4493,7 +4545,7 @@
       <w:r>
         <w:t xml:space="preserve"> </w:t>
       </w:r>
-      <w:hyperlink r:id="rId121">
+      <w:hyperlink r:id="rId124">
         <w:r>
           <w:rPr>
             <w:rStyle w:val="Hyperlink"/>
@@ -4505,8 +4557,8 @@
         <w:t xml:space="preserve">.</w:t>
       </w:r>
     </w:p>
-    <w:bookmarkEnd w:id="122"/>
-    <w:bookmarkStart w:id="124" w:name="ref-Melnikov2020"/>
+    <w:bookmarkEnd w:id="125"/>
+    <w:bookmarkStart w:id="127" w:name="ref-Melnikov2020"/>
     <w:p>
       <w:pPr>
         <w:pStyle w:val="Bibliography"/>
@@ -4545,7 +4597,7 @@
       <w:r>
         <w:t xml:space="preserve"> </w:t>
       </w:r>
-      <w:hyperlink r:id="rId123">
+      <w:hyperlink r:id="rId126">
         <w:r>
           <w:rPr>
             <w:rStyle w:val="Hyperlink"/>
@@ -4557,8 +4609,8 @@
         <w:t xml:space="preserve">.</w:t>
       </w:r>
     </w:p>
-    <w:bookmarkEnd w:id="124"/>
-    <w:bookmarkStart w:id="126" w:name="ref-Muller2020"/>
+    <w:bookmarkEnd w:id="127"/>
+    <w:bookmarkStart w:id="129" w:name="ref-Muller2020"/>
     <w:p>
       <w:pPr>
         <w:pStyle w:val="Bibliography"/>
@@ -4597,7 +4649,7 @@
       <w:r>
         <w:t xml:space="preserve"> </w:t>
       </w:r>
-      <w:hyperlink r:id="rId125">
+      <w:hyperlink r:id="rId128">
         <w:r>
           <w:rPr>
             <w:rStyle w:val="Hyperlink"/>
@@ -4609,8 +4661,8 @@
         <w:t xml:space="preserve">.</w:t>
       </w:r>
     </w:p>
-    <w:bookmarkEnd w:id="126"/>
-    <w:bookmarkStart w:id="128" w:name="ref-Myers2017a"/>
+    <w:bookmarkEnd w:id="129"/>
+    <w:bookmarkStart w:id="131" w:name="ref-Myers2017a"/>
     <w:p>
       <w:pPr>
         <w:pStyle w:val="Bibliography"/>
@@ -4649,7 +4701,7 @@
       <w:r>
         <w:t xml:space="preserve"> </w:t>
       </w:r>
-      <w:hyperlink r:id="rId127">
+      <w:hyperlink r:id="rId130">
         <w:r>
           <w:rPr>
             <w:rStyle w:val="Hyperlink"/>
@@ -4661,8 +4713,8 @@
         <w:t xml:space="preserve">.</w:t>
       </w:r>
     </w:p>
-    <w:bookmarkEnd w:id="128"/>
-    <w:bookmarkStart w:id="130" w:name="ref-Myers2017b"/>
+    <w:bookmarkEnd w:id="131"/>
+    <w:bookmarkStart w:id="133" w:name="ref-Myers2017b"/>
     <w:p>
       <w:pPr>
         <w:pStyle w:val="Bibliography"/>
@@ -4701,7 +4753,7 @@
       <w:r>
         <w:t xml:space="preserve"> </w:t>
       </w:r>
-      <w:hyperlink r:id="rId129">
+      <w:hyperlink r:id="rId132">
         <w:r>
           <w:rPr>
             <w:rStyle w:val="Hyperlink"/>
@@ -4713,8 +4765,8 @@
         <w:t xml:space="preserve">.</w:t>
       </w:r>
     </w:p>
-    <w:bookmarkEnd w:id="130"/>
-    <w:bookmarkStart w:id="132" w:name="ref-veganpkg"/>
+    <w:bookmarkEnd w:id="133"/>
+    <w:bookmarkStart w:id="135" w:name="ref-veganpkg"/>
     <w:p>
       <w:pPr>
         <w:pStyle w:val="Bibliography"/>
@@ -4738,7 +4790,7 @@
       <w:r>
         <w:t xml:space="preserve"> </w:t>
       </w:r>
-      <w:hyperlink r:id="rId131">
+      <w:hyperlink r:id="rId134">
         <w:r>
           <w:rPr>
             <w:rStyle w:val="Hyperlink"/>
@@ -4750,8 +4802,8 @@
         <w:t xml:space="preserve">.</w:t>
       </w:r>
     </w:p>
-    <w:bookmarkEnd w:id="132"/>
-    <w:bookmarkStart w:id="134" w:name="ref-Pirttila2022"/>
+    <w:bookmarkEnd w:id="135"/>
+    <w:bookmarkStart w:id="137" w:name="ref-Pirttila2022"/>
     <w:p>
       <w:pPr>
         <w:pStyle w:val="Bibliography"/>
@@ -4790,7 +4842,7 @@
       <w:r>
         <w:t xml:space="preserve"> </w:t>
       </w:r>
-      <w:hyperlink r:id="rId133">
+      <w:hyperlink r:id="rId136">
         <w:r>
           <w:rPr>
             <w:rStyle w:val="Hyperlink"/>
@@ -4802,8 +4854,8 @@
         <w:t xml:space="preserve">.</w:t>
       </w:r>
     </w:p>
-    <w:bookmarkEnd w:id="134"/>
-    <w:bookmarkStart w:id="136" w:name="ref-R"/>
+    <w:bookmarkEnd w:id="137"/>
+    <w:bookmarkStart w:id="139" w:name="ref-R"/>
     <w:p>
       <w:pPr>
         <w:pStyle w:val="Bibliography"/>
@@ -4827,7 +4879,7 @@
       <w:r>
         <w:t xml:space="preserve"> </w:t>
       </w:r>
-      <w:hyperlink r:id="rId135">
+      <w:hyperlink r:id="rId138">
         <w:r>
           <w:rPr>
             <w:rStyle w:val="Hyperlink"/>
@@ -4839,8 +4891,8 @@
         <w:t xml:space="preserve">.</w:t>
       </w:r>
     </w:p>
-    <w:bookmarkEnd w:id="136"/>
-    <w:bookmarkStart w:id="138" w:name="ref-Smith2006"/>
+    <w:bookmarkEnd w:id="139"/>
+    <w:bookmarkStart w:id="141" w:name="ref-Smith2006"/>
     <w:p>
       <w:pPr>
         <w:pStyle w:val="Bibliography"/>
@@ -4879,7 +4931,7 @@
       <w:r>
         <w:t xml:space="preserve"> </w:t>
       </w:r>
-      <w:hyperlink r:id="rId137">
+      <w:hyperlink r:id="rId140">
         <w:r>
           <w:rPr>
             <w:rStyle w:val="Hyperlink"/>
@@ -4891,8 +4943,8 @@
         <w:t xml:space="preserve">.</w:t>
       </w:r>
     </w:p>
-    <w:bookmarkEnd w:id="138"/>
-    <w:bookmarkStart w:id="140" w:name="ref-Tautenhahn2008"/>
+    <w:bookmarkEnd w:id="141"/>
+    <w:bookmarkStart w:id="143" w:name="ref-Tautenhahn2008"/>
     <w:p>
       <w:pPr>
         <w:pStyle w:val="Bibliography"/>
@@ -4931,7 +4983,7 @@
       <w:r>
         <w:t xml:space="preserve"> </w:t>
       </w:r>
-      <w:hyperlink r:id="rId139">
+      <w:hyperlink r:id="rId142">
         <w:r>
           <w:rPr>
             <w:rStyle w:val="Hyperlink"/>
@@ -4943,8 +4995,8 @@
         <w:t xml:space="preserve">.</w:t>
       </w:r>
     </w:p>
-    <w:bookmarkEnd w:id="140"/>
-    <w:bookmarkStart w:id="142" w:name="ref-Treutler2016"/>
+    <w:bookmarkEnd w:id="143"/>
+    <w:bookmarkStart w:id="145" w:name="ref-Treutler2016"/>
     <w:p>
       <w:pPr>
         <w:pStyle w:val="Bibliography"/>
@@ -4983,7 +5035,7 @@
       <w:r>
         <w:t xml:space="preserve"> </w:t>
       </w:r>
-      <w:hyperlink r:id="rId141">
+      <w:hyperlink r:id="rId144">
         <w:r>
           <w:rPr>
             <w:rStyle w:val="Hyperlink"/>
@@ -4995,10 +5047,10 @@
         <w:t xml:space="preserve">.</w:t>
       </w:r>
     </w:p>
-    <w:bookmarkEnd w:id="142"/>
-    <w:bookmarkEnd w:id="143"/>
-    <w:bookmarkEnd w:id="144"/>
-    <w:bookmarkStart w:id="154" w:name="supplement"/>
+    <w:bookmarkEnd w:id="145"/>
+    <w:bookmarkEnd w:id="146"/>
+    <w:bookmarkEnd w:id="147"/>
+    <w:bookmarkStart w:id="157" w:name="supplement"/>
     <w:p>
       <w:pPr>
         <w:pStyle w:val="Heading2"/>
@@ -5016,18 +5068,18 @@
           <wp:inline>
             <wp:extent cx="5943600" cy="8229600"/>
             <wp:effectExtent b="0" l="0" r="0" t="0"/>
-            <wp:docPr descr="Supplemental figure 1: Model parameter estimates for each of the metrics in the full model, additionally broken down by their inclusion in the two-parameter (raw_data) and XCMS-exclusively models. Colors correspond to the dataset used to train the logistic regression model, with “both” indicating a combined model using all manually-labeled features across both datasets. &lt;Explanations of the actual facet names forthcoming.&gt;" title="" id="146" name="Picture"/>
+            <wp:docPr descr="Supplemental figure 1: Model parameter estimates for each of the metrics in the full model, additionally broken down by their inclusion in the two-parameter (raw_data) and XCMS-exclusively models. Colors correspond to the dataset used to train the logistic regression model, with “both” indicating a combined model using all manually-labeled features across both datasets. &lt;Explanations of the actual facet names forthcoming.&gt;" title="" id="149" name="Picture"/>
             <a:graphic>
               <a:graphicData uri="http://schemas.openxmlformats.org/drawingml/2006/picture">
                 <pic:pic>
                   <pic:nvPicPr>
-                    <pic:cNvPr descr="supplement/suppfig_model_param_estimates.png" id="147" name="Picture"/>
+                    <pic:cNvPr descr="supplement/suppfig_model_param_estimates.png" id="150" name="Picture"/>
                     <pic:cNvPicPr>
                       <a:picLocks noChangeArrowheads="1" noChangeAspect="1"/>
                     </pic:cNvPicPr>
                   </pic:nvPicPr>
                   <pic:blipFill>
-                    <a:blip r:embed="rId145"/>
+                    <a:blip r:embed="rId148"/>
                     <a:stretch>
                       <a:fillRect/>
                     </a:stretch>
@@ -5082,17 +5134,6 @@
     </w:p>
     <w:p>
       <w:pPr>
-        <w:pStyle w:val="SourceCode"/>
-      </w:pPr>
-      <w:r>
-        <w:rPr>
-          <w:rStyle w:val="VerbatimChar"/>
-        </w:rPr>
-        <w:t xml:space="preserve">## Warning: glm.fit: fitted probabilities numerically 0 or 1 occurred</w:t>
-      </w:r>
-    </w:p>
-    <w:p>
-      <w:pPr>
         <w:pStyle w:val="CaptionedFigure"/>
       </w:pPr>
       <w:r>
@@ -5100,18 +5141,18 @@
           <wp:inline>
             <wp:extent cx="5943600" cy="4572000"/>
             <wp:effectExtent b="0" l="0" r="0" t="0"/>
-            <wp:docPr descr="Supplemental figure 2: Robustness of the two most significant metrics across the full (all_params), XCMS-only (xcms_params), and two-parameter (raw_data_params) models. The x-axis corresponds to the fraction of the data used to train the model and the y-coordinate shows the estimated value for the specified term in the subset across 10-fold replicated subsampling. The grey bar in the background corresponds to the estimate of the full model +/- 1SE (thinner dark grey bar) and 2SE (thicker light grey bar)." title="" id="149" name="Picture"/>
+            <wp:docPr descr="Supplemental figure 2: Robustness of the two most significant metrics across the full (all_params), XCMS-only (xcms_params), and two-parameter (raw_data_params) models. The x-axis corresponds to the fraction of the data used to train the model and the y-coordinate shows the estimated value for the specified term in the subset across 10-fold replicated subsampling. The grey bar in the background corresponds to the estimate of the full model +/- 1SE (thinner dark grey bar) and 2SE (thicker light grey bar)." title="" id="152" name="Picture"/>
             <a:graphic>
               <a:graphicData uri="http://schemas.openxmlformats.org/drawingml/2006/picture">
                 <pic:pic>
                   <pic:nvPicPr>
-                    <pic:cNvPr descr="supplement/sampled_model_est.png" id="150" name="Picture"/>
+                    <pic:cNvPr descr="supplement/sampled_model_est.png" id="153" name="Picture"/>
                     <pic:cNvPicPr>
                       <a:picLocks noChangeArrowheads="1" noChangeAspect="1"/>
                     </pic:cNvPicPr>
                   </pic:nvPicPr>
                   <pic:blipFill>
-                    <a:blip r:embed="rId148"/>
+                    <a:blip r:embed="rId151"/>
                     <a:stretch>
                       <a:fillRect/>
                     </a:stretch>
@@ -5155,18 +5196,18 @@
           <wp:inline>
             <wp:extent cx="5943600" cy="2743199"/>
             <wp:effectExtent b="0" l="0" r="0" t="0"/>
-            <wp:docPr descr="Supplemental figure 3: Performance of regularized regression and random forest models on internally (same train-test) and externally (different train-test) validated datasets." title="" id="152" name="Picture"/>
+            <wp:docPr descr="Supplemental figure 3: Performance of regularized regression and random forest models on internally (same train-test) and externally (different train-test) validated datasets." title="" id="155" name="Picture"/>
             <a:graphic>
               <a:graphicData uri="http://schemas.openxmlformats.org/drawingml/2006/picture">
                 <pic:pic>
                   <pic:nvPicPr>
-                    <pic:cNvPr descr="supplement/regregrf_fdrgpf_cross_train.png" id="153" name="Picture"/>
+                    <pic:cNvPr descr="supplement/regregrf_fdrgpf_cross_train.png" id="156" name="Picture"/>
                     <pic:cNvPicPr>
                       <a:picLocks noChangeArrowheads="1" noChangeAspect="1"/>
                     </pic:cNvPicPr>
                   </pic:nvPicPr>
                   <pic:blipFill>
-                    <a:blip r:embed="rId151"/>
+                    <a:blip r:embed="rId154"/>
                     <a:stretch>
                       <a:fillRect/>
                     </a:stretch>
@@ -5201,7 +5242,7 @@
         <w:t xml:space="preserve">Supplemental figure 3: Performance of regularized regression and random forest models on internally (same train-test) and externally (different train-test) validated datasets.</w:t>
       </w:r>
     </w:p>
-    <w:bookmarkEnd w:id="154"/>
+    <w:bookmarkEnd w:id="157"/>
     <w:sectPr>
       <w:pgSz w:h="15840" w:w="12240"/>
       <w:pgMar w:bottom="1440" w:footer="720" w:gutter="0" w:header="720" w:left="1440" w:right="1440" w:top="1440"/>

</xml_diff>

<commit_message>
Found the Kantz paper which does many of the same things
</commit_message>
<xml_diff>
--- a/manuscript/manuscript.docx
+++ b/manuscript/manuscript.docx
@@ -125,7 +125,7 @@
         <w:pStyle w:val="Date"/>
       </w:pPr>
       <w:r>
-        <w:t xml:space="preserve">2023-06-04</w:t>
+        <w:t xml:space="preserve">2023-06-05</w:t>
       </w:r>
     </w:p>
     <w:bookmarkStart w:id="23" w:name="abstract"/>
@@ -1828,7 +1828,16 @@
         <w:t xml:space="preserve"> </w:t>
       </w:r>
       <w:r>
-        <w:t xml:space="preserve">Features that are high quality are typically represented in multiple files, especially in quality control pooled samples, and a feature that only has a peak in a single file is typically regarded as highly suspect, if not removed entirely. Classifying an entire feature at once not only has the advantage of reducing the amount of manual labor by a factor equal to the number of files in the run (typically 10s-100s smaller) but is also a better representation of the judgement made by an MS expert. Of course, this approach inherits all the difficulties of summary statistic calculations. The authors spent many hours discussing the implications of differences between mean and median values, but in general this approach produced more confidence than any single-file EIC.</w:t>
+        <w:t xml:space="preserve">Features that are high quality are typically represented in multiple files, especially in quality control pooled samples, and a feature that only has a peak in a single file is typically regarded as highly suspect, if not removed entirely. Classifying an entire feature at once not only has the advantage of reducing the amount of manual labor by a factor equal to the number of files in the run (typically 10s-100s smaller) but is also a better representation of the judgement made by an MS expert. An exemplary implementation of this multi-file approach in prior work is reported in</w:t>
+      </w:r>
+      <w:r>
+        <w:t xml:space="preserve"> </w:t>
+      </w:r>
+      <w:r>
+        <w:t xml:space="preserve">Kantz et al. (2019)</w:t>
+      </w:r>
+      <w:r>
+        <w:t xml:space="preserve">, who compared the multi-file summary statistic model to a deep neural network and came to many similar conclusions.</w:t>
       </w:r>
     </w:p>
     <w:bookmarkStart w:id="55" w:name="X13b592fdb80f0175b3a015601ebe2cd5a748477"/>
@@ -1845,16 +1854,36 @@
         <w:pStyle w:val="FirstParagraph"/>
       </w:pPr>
       <w:r>
-        <w:t xml:space="preserve">These two measures of success were then used to explore different types of classification models for separating good molecular features (MFs) from bad, with a particular focus on quantifying the likelihood of each class rather than just returning the label. We found that a simple two-parameter logistic regression model trained on two novel metrics of peak quality had reasonably good performance on the training set and was highly robust when applied to novel datasets. The logistic regression in particular was favored over the random forest and regularized regression we tried due to their similar performance and increased interpretability (Supp. figure XX).</w:t>
-      </w:r>
-    </w:p>
-    <w:bookmarkStart w:id="52" w:name="X4022a317de73d1b8704b4a74f2600b739103761"/>
+        <w:t xml:space="preserve">We explored several different types of classification models for separating good molecular features (MFs) from bad, with a particular focus on quantifying the likelihood of each class rather than just returning the label. We found that a simple two-parameter logistic regression model trained on two novel metrics of peak quality had reasonably good performance on the training set and was highly robust when applied to novel datasets. The logistic regression in particular was favored over the random forest and regularized regression we tried due to their similar performance and increased interpretability (Supp. figure XX).</w:t>
+      </w:r>
+    </w:p>
+    <w:p>
+      <w:pPr>
+        <w:pStyle w:val="BodyText"/>
+      </w:pPr>
+      <w:r>
+        <w:t xml:space="preserve">This model outperforms the previously reported logistic regression model in</w:t>
+      </w:r>
+      <w:r>
+        <w:t xml:space="preserve"> </w:t>
+      </w:r>
+      <w:r>
+        <w:t xml:space="preserve">Kantz et al. (2019)</w:t>
+      </w:r>
+      <w:r>
+        <w:t xml:space="preserve"> </w:t>
+      </w:r>
+      <w:r>
+        <w:t xml:space="preserve">and is highly simplified. There, they used a nineteen-parameter multiple logistic regression model and found a maximum performance of 80% GPF and an FDR of 34% on a cross-validated second cohort, similar to our cross-dataset testing. Our final two-parameter model also had an 80% GPF at a 0.5 likelihood threshold, but a significantly lower FDR of ~22.9%. This increased performance is likely due to our use of the metrics recalculated from the raw data, as their metrics were only calculated from the default MzMine2 peak parameters reported: similar to our XCMS-only model.</w:t>
+      </w:r>
+    </w:p>
+    <w:bookmarkStart w:id="52" w:name="X2f793888eda09c9589a1ed2350e879280505c83"/>
     <w:p>
       <w:pPr>
         <w:pStyle w:val="Heading4"/>
       </w:pPr>
       <w:r>
-        <w:t xml:space="preserve">Performance relative to other peak picking models</w:t>
+        <w:t xml:space="preserve">Performance relative to recent deep learning methods</w:t>
       </w:r>
     </w:p>
     <w:p>
@@ -1862,19 +1891,13 @@
         <w:pStyle w:val="FirstParagraph"/>
       </w:pPr>
       <w:r>
-        <w:t xml:space="preserve">This model performs less well than previous reports in the literature, but is highly simplified.</w:t>
-      </w:r>
-      <w:r>
-        <w:t xml:space="preserve"> </w:t>
-      </w:r>
-      <w:r>
         <w:t xml:space="preserve">Guo et al. (2021)</w:t>
       </w:r>
       <w:r>
         <w:t xml:space="preserve"> </w:t>
       </w:r>
       <w:r>
-        <w:t xml:space="preserve">presented EVA and reported an accuracy of 90-95%, a range inclusive of our accuracy on both the Falkor (92.1%) and MESOSCOPE (94.4%) datasets when using a likelihood threshold of 0.5. However, we note that accuracy alone can be a highly misleading statistic to report when working with datasets as unbalanced as these because very high accuracy can be obtained by simply classifying everything as bad, with a strong incentive to actually</w:t>
+        <w:t xml:space="preserve">presented EVA and reported an accuracy of 90-95%, a range inclusive of our accuracy on both the Falkor (92.1%) and MESOSCOPE (94.4%) datasets when using a likelihood threshold of 0.5. However, we note that accuracy alone can be a highly misleading statistic to report when working with unbalanced datasets because very high accuracy can be obtained by simply classifying everything as bad, with a strong incentive to actually</w:t>
       </w:r>
       <w:r>
         <w:t xml:space="preserve"> </w:t>
@@ -1890,7 +1913,7 @@
         <w:t xml:space="preserve"> </w:t>
       </w:r>
       <w:r>
-        <w:t xml:space="preserve">the number of bad peaks detected while doing so. This strategy, when applied to our data, returned accuracies in the 80-90% range despite being a useless classifier for downstream analysis. This is perhaps a slightly facetious argument, but many of the single-parameter logistic models we tested never exceeded a 50% likelihood and essentially functioned as this type of classifier (Supp figure XX).</w:t>
+        <w:t xml:space="preserve">the number of bad peaks detected while doing so. This strategy, when applied to our data, returned accuracies in the 80-90% range despite being a useless classifier for downstream analysis. This is perhaps a facetious argument, but many of the single-parameter logistic models we tested never exceeded a 50% likelihood and essentially functioned as this type of classifier.</w:t>
       </w:r>
     </w:p>
     <w:p>
@@ -1898,7 +1921,7 @@
         <w:pStyle w:val="BodyText"/>
       </w:pPr>
       <w:r>
-        <w:t xml:space="preserve">The class imbalance is partially why we chose to measure GPF and FDR instead of total accuracy.</w:t>
+        <w:t xml:space="preserve">The class imbalance, with mostly poor quality MFs, is partially why we chose to measure precision and recall instead of total accuracy. However, precision and recall can also be ambiguous when the positive class is not specified and the raw confusion matrices are unavailable, thus our very precise use of the FDR and GPF metrics as well as providing the raw confusion matrices in Supplemental Table XX.</w:t>
       </w:r>
       <w:r>
         <w:t xml:space="preserve"> </w:t>
@@ -1910,7 +1933,34 @@
         <w:t xml:space="preserve"> </w:t>
       </w:r>
       <w:r>
-        <w:t xml:space="preserve">reported these values as well in their presentation of peakonly, relative to which we obtained higher accuracy (they report 89% accuracy) but worse GPF and FDR than their model (89% and 3%, respectively, relative to our 80% GPF and 23% FDR overall).</w:t>
+        <w:t xml:space="preserve">reported precision and recall in their presentation of</w:t>
+      </w:r>
+      <w:r>
+        <w:t xml:space="preserve"> </w:t>
+      </w:r>
+      <w:r>
+        <w:rPr>
+          <w:rStyle w:val="VerbatimChar"/>
+        </w:rPr>
+        <w:t xml:space="preserve">peakonly</w:t>
+      </w:r>
+      <w:r>
+        <w:t xml:space="preserve">, relative to which we obtained higher accuracy (they report 89% accuracy) but worse GPF and FDR (89% and 3%, respectively, relative to our 77.1% GPF and 19.6% FDR overall). However, if we report precision and recall with the positive class set to</w:t>
+      </w:r>
+      <w:r>
+        <w:t xml:space="preserve"> </w:t>
+      </w:r>
+      <w:r>
+        <w:t xml:space="preserve">“</w:t>
+      </w:r>
+      <w:r>
+        <w:t xml:space="preserve">Bad</w:t>
+      </w:r>
+      <w:r>
+        <w:t xml:space="preserve">”</w:t>
+      </w:r>
+      <w:r>
+        <w:t xml:space="preserve">, essentially trying to predict poor-quality MFs instead of good ones, our precision becomes 96.5% and our recall 95.7% due to the strong prior information about most MFs being bad.</w:t>
       </w:r>
     </w:p>
     <w:p>
@@ -1924,7 +1974,37 @@
         <w:t xml:space="preserve"> </w:t>
       </w:r>
       <w:r>
-        <w:t xml:space="preserve">later introduced NeatMS, another CNN, and compared it directly to peakonly to claim equivalent or superior performance across a range of dilution factors. However, they do not report total precision or recall metrics in a comprehensive untargeted way but instead focus only on assessing the model’s performance on known chemical standards. Additionally, they report a percentage of standards found for the peakonly model applied to their data and find that its performance is significantly lower (79.4%) than the recall reported in</w:t>
+        <w:t xml:space="preserve">later introduced NeatMS, another CNN, and compared it directly to</w:t>
+      </w:r>
+      <w:r>
+        <w:t xml:space="preserve"> </w:t>
+      </w:r>
+      <w:r>
+        <w:rPr>
+          <w:rStyle w:val="VerbatimChar"/>
+        </w:rPr>
+        <w:t xml:space="preserve">peakonly</w:t>
+      </w:r>
+      <w:r>
+        <w:t xml:space="preserve"> </w:t>
+      </w:r>
+      <w:r>
+        <w:t xml:space="preserve">to claim equivalent or superior performance across a range of dilution factors. However, they do not report total precision or recall metrics in a comprehensive untargeted way but instead focus only on assessing the model’s performance on known chemical standards. They report a percentage of standards found for the</w:t>
+      </w:r>
+      <w:r>
+        <w:t xml:space="preserve"> </w:t>
+      </w:r>
+      <w:r>
+        <w:rPr>
+          <w:rStyle w:val="VerbatimChar"/>
+        </w:rPr>
+        <w:t xml:space="preserve">peakonly</w:t>
+      </w:r>
+      <w:r>
+        <w:t xml:space="preserve"> </w:t>
+      </w:r>
+      <w:r>
+        <w:t xml:space="preserve">model applied to their data and find that its performance is significantly lower (79.4%) than the recall reported in</w:t>
       </w:r>
       <w:r>
         <w:t xml:space="preserve"> </w:t>
@@ -1933,7 +2013,22 @@
         <w:t xml:space="preserve">Melnikov, Tsentalovich, and Yanshole (2020)</w:t>
       </w:r>
       <w:r>
-        <w:t xml:space="preserve">, perhaps indicating that the peakonly model is still overfit.</w:t>
+        <w:t xml:space="preserve">, perhaps indicating that the</w:t>
+      </w:r>
+      <w:r>
+        <w:t xml:space="preserve"> </w:t>
+      </w:r>
+      <w:r>
+        <w:rPr>
+          <w:rStyle w:val="VerbatimChar"/>
+        </w:rPr>
+        <w:t xml:space="preserve">peakonly</w:t>
+      </w:r>
+      <w:r>
+        <w:t xml:space="preserve"> </w:t>
+      </w:r>
+      <w:r>
+        <w:t xml:space="preserve">model is still overfit.</w:t>
       </w:r>
     </w:p>
     <w:p>
@@ -1941,7 +2036,16 @@
         <w:pStyle w:val="BodyText"/>
       </w:pPr>
       <w:r>
-        <w:t xml:space="preserve">While the model we present here has reduced performance relative to the CNNs, we would argue that its utility is not in maximizing performance but instead in maximizing interpretability. In particular, the CNNs provide no way to control the tradeoff between false positives and false negatives and no relative ranking of individual MF quality beyond the broad bins into which they are placed or explanation of relative metrics strengths for later analyses.</w:t>
+        <w:t xml:space="preserve">While the model we present here likely has reduced performance relative to the CNNs, we would argue that its utility is not in maximizing performance but instead in maximizing interpretability, as previously noted by</w:t>
+      </w:r>
+      <w:r>
+        <w:t xml:space="preserve"> </w:t>
+      </w:r>
+      <w:r>
+        <w:t xml:space="preserve">Kantz et al. (2019)</w:t>
+      </w:r>
+      <w:r>
+        <w:t xml:space="preserve">. In particular, the CNNs provide no way to control the tradeoff between false positives and false negatives and no relative ranking of individual MF quality beyond the broad bins into which they are placed or explanation of relative metric strength for later analyses.</w:t>
       </w:r>
     </w:p>
     <w:bookmarkEnd w:id="52"/>
@@ -1984,7 +2088,16 @@
         <w:t xml:space="preserve"> </w:t>
       </w:r>
       <w:r>
-        <w:t xml:space="preserve">and retention time for a peak, values that are not always returned by peakpicking algorithms.</w:t>
+        <w:t xml:space="preserve">and retention time for a peak, values that are not always returned by peakpicking algorithms and must be recalculated, as in</w:t>
+      </w:r>
+      <w:r>
+        <w:t xml:space="preserve"> </w:t>
+      </w:r>
+      <w:r>
+        <w:t xml:space="preserve">Kantz et al. (2019)</w:t>
+      </w:r>
+      <w:r>
+        <w:t xml:space="preserve">.</w:t>
       </w:r>
     </w:p>
     <w:p>
@@ -3569,7 +3682,7 @@
     </w:p>
     <w:bookmarkEnd w:id="86"/>
     <w:bookmarkEnd w:id="87"/>
-    <w:bookmarkStart w:id="147" w:name="references"/>
+    <w:bookmarkStart w:id="149" w:name="references"/>
     <w:p>
       <w:pPr>
         <w:pStyle w:val="Heading2"/>
@@ -3578,7 +3691,7 @@
         <w:t xml:space="preserve">References</w:t>
       </w:r>
     </w:p>
-    <w:bookmarkStart w:id="146" w:name="refs"/>
+    <w:bookmarkStart w:id="148" w:name="refs"/>
     <w:bookmarkStart w:id="89" w:name="ref-Anderson2014"/>
     <w:p>
       <w:pPr>
@@ -4484,7 +4597,59 @@
       </w:r>
     </w:p>
     <w:bookmarkEnd w:id="121"/>
-    <w:bookmarkStart w:id="123" w:name="ref-KidoSoule2015"/>
+    <w:bookmarkStart w:id="123" w:name="ref-Kantz2019"/>
+    <w:p>
+      <w:pPr>
+        <w:pStyle w:val="Bibliography"/>
+      </w:pPr>
+      <w:r>
+        <w:t xml:space="preserve">Kantz, Edward D., Saumya Tiwari, Jeramie D. Watrous, Susan Cheng, and Mohit Jain. 2019.</w:t>
+      </w:r>
+      <w:r>
+        <w:t xml:space="preserve"> </w:t>
+      </w:r>
+      <w:r>
+        <w:t xml:space="preserve">“</w:t>
+      </w:r>
+      <w:r>
+        <w:t xml:space="preserve">Deep Neural Networks for Classification of LC-MS Spectral Peaks</w:t>
+      </w:r>
+      <w:r>
+        <w:t xml:space="preserve">.”</w:t>
+      </w:r>
+      <w:r>
+        <w:t xml:space="preserve"> </w:t>
+      </w:r>
+      <w:r>
+        <w:rPr>
+          <w:iCs/>
+          <w:i/>
+        </w:rPr>
+        <w:t xml:space="preserve">Analytical Chemistry</w:t>
+      </w:r>
+      <w:r>
+        <w:t xml:space="preserve"> </w:t>
+      </w:r>
+      <w:r>
+        <w:t xml:space="preserve">91 (19): 12407–13.</w:t>
+      </w:r>
+      <w:r>
+        <w:t xml:space="preserve"> </w:t>
+      </w:r>
+      <w:hyperlink r:id="rId122">
+        <w:r>
+          <w:rPr>
+            <w:rStyle w:val="Hyperlink"/>
+          </w:rPr>
+          <w:t xml:space="preserve">https://doi.org/10.1021/acs.analchem.9b02983</w:t>
+        </w:r>
+      </w:hyperlink>
+      <w:r>
+        <w:t xml:space="preserve">.</w:t>
+      </w:r>
+    </w:p>
+    <w:bookmarkEnd w:id="123"/>
+    <w:bookmarkStart w:id="125" w:name="ref-KidoSoule2015"/>
     <w:p>
       <w:pPr>
         <w:pStyle w:val="Bibliography"/>
@@ -4523,7 +4688,7 @@
       <w:r>
         <w:t xml:space="preserve"> </w:t>
       </w:r>
-      <w:hyperlink r:id="rId122">
+      <w:hyperlink r:id="rId124">
         <w:r>
           <w:rPr>
             <w:rStyle w:val="Hyperlink"/>
@@ -4535,8 +4700,8 @@
         <w:t xml:space="preserve">.</w:t>
       </w:r>
     </w:p>
-    <w:bookmarkEnd w:id="123"/>
-    <w:bookmarkStart w:id="125" w:name="ref-Libiseller2015"/>
+    <w:bookmarkEnd w:id="125"/>
+    <w:bookmarkStart w:id="127" w:name="ref-Libiseller2015"/>
     <w:p>
       <w:pPr>
         <w:pStyle w:val="Bibliography"/>
@@ -4575,7 +4740,7 @@
       <w:r>
         <w:t xml:space="preserve"> </w:t>
       </w:r>
-      <w:hyperlink r:id="rId124">
+      <w:hyperlink r:id="rId126">
         <w:r>
           <w:rPr>
             <w:rStyle w:val="Hyperlink"/>
@@ -4587,8 +4752,8 @@
         <w:t xml:space="preserve">.</w:t>
       </w:r>
     </w:p>
-    <w:bookmarkEnd w:id="125"/>
-    <w:bookmarkStart w:id="127" w:name="ref-Melnikov2020"/>
+    <w:bookmarkEnd w:id="127"/>
+    <w:bookmarkStart w:id="129" w:name="ref-Melnikov2020"/>
     <w:p>
       <w:pPr>
         <w:pStyle w:val="Bibliography"/>
@@ -4627,7 +4792,7 @@
       <w:r>
         <w:t xml:space="preserve"> </w:t>
       </w:r>
-      <w:hyperlink r:id="rId126">
+      <w:hyperlink r:id="rId128">
         <w:r>
           <w:rPr>
             <w:rStyle w:val="Hyperlink"/>
@@ -4639,8 +4804,8 @@
         <w:t xml:space="preserve">.</w:t>
       </w:r>
     </w:p>
-    <w:bookmarkEnd w:id="127"/>
-    <w:bookmarkStart w:id="129" w:name="ref-Muller2020"/>
+    <w:bookmarkEnd w:id="129"/>
+    <w:bookmarkStart w:id="131" w:name="ref-Muller2020"/>
     <w:p>
       <w:pPr>
         <w:pStyle w:val="Bibliography"/>
@@ -4679,7 +4844,7 @@
       <w:r>
         <w:t xml:space="preserve"> </w:t>
       </w:r>
-      <w:hyperlink r:id="rId128">
+      <w:hyperlink r:id="rId130">
         <w:r>
           <w:rPr>
             <w:rStyle w:val="Hyperlink"/>
@@ -4691,8 +4856,8 @@
         <w:t xml:space="preserve">.</w:t>
       </w:r>
     </w:p>
-    <w:bookmarkEnd w:id="129"/>
-    <w:bookmarkStart w:id="131" w:name="ref-Myers2017a"/>
+    <w:bookmarkEnd w:id="131"/>
+    <w:bookmarkStart w:id="133" w:name="ref-Myers2017a"/>
     <w:p>
       <w:pPr>
         <w:pStyle w:val="Bibliography"/>
@@ -4731,7 +4896,7 @@
       <w:r>
         <w:t xml:space="preserve"> </w:t>
       </w:r>
-      <w:hyperlink r:id="rId130">
+      <w:hyperlink r:id="rId132">
         <w:r>
           <w:rPr>
             <w:rStyle w:val="Hyperlink"/>
@@ -4743,8 +4908,8 @@
         <w:t xml:space="preserve">.</w:t>
       </w:r>
     </w:p>
-    <w:bookmarkEnd w:id="131"/>
-    <w:bookmarkStart w:id="133" w:name="ref-Myers2017b"/>
+    <w:bookmarkEnd w:id="133"/>
+    <w:bookmarkStart w:id="135" w:name="ref-Myers2017b"/>
     <w:p>
       <w:pPr>
         <w:pStyle w:val="Bibliography"/>
@@ -4783,7 +4948,7 @@
       <w:r>
         <w:t xml:space="preserve"> </w:t>
       </w:r>
-      <w:hyperlink r:id="rId132">
+      <w:hyperlink r:id="rId134">
         <w:r>
           <w:rPr>
             <w:rStyle w:val="Hyperlink"/>
@@ -4795,8 +4960,8 @@
         <w:t xml:space="preserve">.</w:t>
       </w:r>
     </w:p>
-    <w:bookmarkEnd w:id="133"/>
-    <w:bookmarkStart w:id="135" w:name="ref-veganpkg"/>
+    <w:bookmarkEnd w:id="135"/>
+    <w:bookmarkStart w:id="137" w:name="ref-veganpkg"/>
     <w:p>
       <w:pPr>
         <w:pStyle w:val="Bibliography"/>
@@ -4820,7 +4985,7 @@
       <w:r>
         <w:t xml:space="preserve"> </w:t>
       </w:r>
-      <w:hyperlink r:id="rId134">
+      <w:hyperlink r:id="rId136">
         <w:r>
           <w:rPr>
             <w:rStyle w:val="Hyperlink"/>
@@ -4832,8 +4997,8 @@
         <w:t xml:space="preserve">.</w:t>
       </w:r>
     </w:p>
-    <w:bookmarkEnd w:id="135"/>
-    <w:bookmarkStart w:id="137" w:name="ref-Pirttila2022"/>
+    <w:bookmarkEnd w:id="137"/>
+    <w:bookmarkStart w:id="139" w:name="ref-Pirttila2022"/>
     <w:p>
       <w:pPr>
         <w:pStyle w:val="Bibliography"/>
@@ -4872,7 +5037,7 @@
       <w:r>
         <w:t xml:space="preserve"> </w:t>
       </w:r>
-      <w:hyperlink r:id="rId136">
+      <w:hyperlink r:id="rId138">
         <w:r>
           <w:rPr>
             <w:rStyle w:val="Hyperlink"/>
@@ -4884,8 +5049,8 @@
         <w:t xml:space="preserve">.</w:t>
       </w:r>
     </w:p>
-    <w:bookmarkEnd w:id="137"/>
-    <w:bookmarkStart w:id="139" w:name="ref-R"/>
+    <w:bookmarkEnd w:id="139"/>
+    <w:bookmarkStart w:id="141" w:name="ref-R"/>
     <w:p>
       <w:pPr>
         <w:pStyle w:val="Bibliography"/>
@@ -4909,7 +5074,7 @@
       <w:r>
         <w:t xml:space="preserve"> </w:t>
       </w:r>
-      <w:hyperlink r:id="rId138">
+      <w:hyperlink r:id="rId140">
         <w:r>
           <w:rPr>
             <w:rStyle w:val="Hyperlink"/>
@@ -4921,8 +5086,8 @@
         <w:t xml:space="preserve">.</w:t>
       </w:r>
     </w:p>
-    <w:bookmarkEnd w:id="139"/>
-    <w:bookmarkStart w:id="141" w:name="ref-Smith2006"/>
+    <w:bookmarkEnd w:id="141"/>
+    <w:bookmarkStart w:id="143" w:name="ref-Smith2006"/>
     <w:p>
       <w:pPr>
         <w:pStyle w:val="Bibliography"/>
@@ -4961,7 +5126,7 @@
       <w:r>
         <w:t xml:space="preserve"> </w:t>
       </w:r>
-      <w:hyperlink r:id="rId140">
+      <w:hyperlink r:id="rId142">
         <w:r>
           <w:rPr>
             <w:rStyle w:val="Hyperlink"/>
@@ -4973,8 +5138,8 @@
         <w:t xml:space="preserve">.</w:t>
       </w:r>
     </w:p>
-    <w:bookmarkEnd w:id="141"/>
-    <w:bookmarkStart w:id="143" w:name="ref-Tautenhahn2008"/>
+    <w:bookmarkEnd w:id="143"/>
+    <w:bookmarkStart w:id="145" w:name="ref-Tautenhahn2008"/>
     <w:p>
       <w:pPr>
         <w:pStyle w:val="Bibliography"/>
@@ -5013,7 +5178,7 @@
       <w:r>
         <w:t xml:space="preserve"> </w:t>
       </w:r>
-      <w:hyperlink r:id="rId142">
+      <w:hyperlink r:id="rId144">
         <w:r>
           <w:rPr>
             <w:rStyle w:val="Hyperlink"/>
@@ -5025,8 +5190,8 @@
         <w:t xml:space="preserve">.</w:t>
       </w:r>
     </w:p>
-    <w:bookmarkEnd w:id="143"/>
-    <w:bookmarkStart w:id="145" w:name="ref-Treutler2016"/>
+    <w:bookmarkEnd w:id="145"/>
+    <w:bookmarkStart w:id="147" w:name="ref-Treutler2016"/>
     <w:p>
       <w:pPr>
         <w:pStyle w:val="Bibliography"/>
@@ -5065,7 +5230,7 @@
       <w:r>
         <w:t xml:space="preserve"> </w:t>
       </w:r>
-      <w:hyperlink r:id="rId144">
+      <w:hyperlink r:id="rId146">
         <w:r>
           <w:rPr>
             <w:rStyle w:val="Hyperlink"/>
@@ -5077,10 +5242,10 @@
         <w:t xml:space="preserve">.</w:t>
       </w:r>
     </w:p>
-    <w:bookmarkEnd w:id="145"/>
-    <w:bookmarkEnd w:id="146"/>
     <w:bookmarkEnd w:id="147"/>
-    <w:bookmarkStart w:id="157" w:name="supplement"/>
+    <w:bookmarkEnd w:id="148"/>
+    <w:bookmarkEnd w:id="149"/>
+    <w:bookmarkStart w:id="159" w:name="supplement"/>
     <w:p>
       <w:pPr>
         <w:pStyle w:val="Heading2"/>
@@ -5098,18 +5263,18 @@
           <wp:inline>
             <wp:extent cx="5943600" cy="8229600"/>
             <wp:effectExtent b="0" l="0" r="0" t="0"/>
-            <wp:docPr descr="Supplemental figure 1: Model parameter estimates for each of the metrics in the full model, additionally broken down by their inclusion in the two-parameter (raw_data) and XCMS-exclusively models. Colors correspond to the dataset used to train the logistic regression model, with “both” indicating a combined model using all manually-labeled features across both datasets. &lt;Explanations of the actual facet names forthcoming.&gt;" title="" id="149" name="Picture"/>
+            <wp:docPr descr="Supplemental figure 1: Model parameter estimates for each of the metrics in the full model, additionally broken down by their inclusion in the two-parameter (raw_data) and XCMS-exclusively models. Colors correspond to the dataset used to train the logistic regression model, with “both” indicating a combined model using all manually-labeled features across both datasets. &lt;Explanations of the actual facet names forthcoming.&gt;" title="" id="151" name="Picture"/>
             <a:graphic>
               <a:graphicData uri="http://schemas.openxmlformats.org/drawingml/2006/picture">
                 <pic:pic>
                   <pic:nvPicPr>
-                    <pic:cNvPr descr="supplement/suppfig_model_param_estimates.png" id="150" name="Picture"/>
+                    <pic:cNvPr descr="supplement/suppfig_model_param_estimates.png" id="152" name="Picture"/>
                     <pic:cNvPicPr>
                       <a:picLocks noChangeArrowheads="1" noChangeAspect="1"/>
                     </pic:cNvPicPr>
                   </pic:nvPicPr>
                   <pic:blipFill>
-                    <a:blip r:embed="rId148"/>
+                    <a:blip r:embed="rId150"/>
                     <a:stretch>
                       <a:fillRect/>
                     </a:stretch>
@@ -5171,18 +5336,18 @@
           <wp:inline>
             <wp:extent cx="5943600" cy="4572000"/>
             <wp:effectExtent b="0" l="0" r="0" t="0"/>
-            <wp:docPr descr="Supplemental figure 2: Robustness of the two most significant metrics across the full (all_params), XCMS-only (xcms_params), and two-parameter (raw_data_params) models. The x-axis corresponds to the fraction of the data used to train the model and the y-coordinate shows the estimated value for the specified term in the subset across 10-fold replicated subsampling. The grey bar in the background corresponds to the estimate of the full model +/- 1SE (thinner dark grey bar) and 2SE (thicker light grey bar)." title="" id="152" name="Picture"/>
+            <wp:docPr descr="Supplemental figure 2: Robustness of the two most significant metrics across the full (all_params), XCMS-only (xcms_params), and two-parameter (raw_data_params) models. The x-axis corresponds to the fraction of the data used to train the model and the y-coordinate shows the estimated value for the specified term in the subset across 10-fold replicated subsampling. The grey bar in the background corresponds to the estimate of the full model +/- 1SE (thinner dark grey bar) and 2SE (thicker light grey bar)." title="" id="154" name="Picture"/>
             <a:graphic>
               <a:graphicData uri="http://schemas.openxmlformats.org/drawingml/2006/picture">
                 <pic:pic>
                   <pic:nvPicPr>
-                    <pic:cNvPr descr="supplement/sampled_model_est.png" id="153" name="Picture"/>
+                    <pic:cNvPr descr="supplement/sampled_model_est.png" id="155" name="Picture"/>
                     <pic:cNvPicPr>
                       <a:picLocks noChangeArrowheads="1" noChangeAspect="1"/>
                     </pic:cNvPicPr>
                   </pic:nvPicPr>
                   <pic:blipFill>
-                    <a:blip r:embed="rId151"/>
+                    <a:blip r:embed="rId153"/>
                     <a:stretch>
                       <a:fillRect/>
                     </a:stretch>
@@ -5226,18 +5391,18 @@
           <wp:inline>
             <wp:extent cx="5943600" cy="2743199"/>
             <wp:effectExtent b="0" l="0" r="0" t="0"/>
-            <wp:docPr descr="Supplemental figure 3: Performance of regularized regression and random forest models on internally (same train-test) and externally (different train-test) validated datasets." title="" id="155" name="Picture"/>
+            <wp:docPr descr="Supplemental figure 3: Performance of regularized regression and random forest models on internally (same train-test) and externally (different train-test) validated datasets." title="" id="157" name="Picture"/>
             <a:graphic>
               <a:graphicData uri="http://schemas.openxmlformats.org/drawingml/2006/picture">
                 <pic:pic>
                   <pic:nvPicPr>
-                    <pic:cNvPr descr="supplement/regregrf_fdrgpf_cross_train.png" id="156" name="Picture"/>
+                    <pic:cNvPr descr="supplement/regregrf_fdrgpf_cross_train.png" id="158" name="Picture"/>
                     <pic:cNvPicPr>
                       <a:picLocks noChangeArrowheads="1" noChangeAspect="1"/>
                     </pic:cNvPicPr>
                   </pic:nvPicPr>
                   <pic:blipFill>
-                    <a:blip r:embed="rId154"/>
+                    <a:blip r:embed="rId156"/>
                     <a:stretch>
                       <a:fillRect/>
                     </a:stretch>
@@ -5272,7 +5437,7 @@
         <w:t xml:space="preserve">Supplemental figure 3: Performance of regularized regression and random forest models on internally (same train-test) and externally (different train-test) validated datasets.</w:t>
       </w:r>
     </w:p>
-    <w:bookmarkEnd w:id="157"/>
+    <w:bookmarkEnd w:id="159"/>
     <w:sectPr>
       <w:pgSz w:h="15840" w:w="12240"/>
       <w:pgMar w:bottom="1440" w:footer="720" w:gutter="0" w:header="720" w:left="1440" w:right="1440" w:top="1440"/>

</xml_diff>

<commit_message>
Adding stricter threshold confusion matrices
</commit_message>
<xml_diff>
--- a/manuscript/manuscript.docx
+++ b/manuscript/manuscript.docx
@@ -125,7 +125,7 @@
         <w:pStyle w:val="Date"/>
       </w:pPr>
       <w:r>
-        <w:t xml:space="preserve">2023-06-05</w:t>
+        <w:t xml:space="preserve">2023-06-06</w:t>
       </w:r>
     </w:p>
     <w:bookmarkStart w:id="23" w:name="abstract"/>
@@ -2063,7 +2063,15 @@
         <w:pStyle w:val="FirstParagraph"/>
       </w:pPr>
       <w:r>
-        <w:t xml:space="preserve">The two metrics in the final model were derived from the raw EIC data rather than any summary statistic calculated by XCMS automatically and were implemented because they matched our intuition about what makes an MF look good to an MS expert. It is worth noting that these are very simple metrics and therefore fast to calculate, but we expect that more complicated metrics could perform even better. For example, the method of using the data within the peak boundaries for SNR calculation rather than data outside of them is not known to the authors to be implemented elsewhere but could be further improved by more advanced smoothing methods rather than using the residuals directly. Additionally, the calculation of peak shape using a Pearson’s correlation to an idealized curve was not expected to be especially powerful given prior research (e.g.</w:t>
+        <w:t xml:space="preserve">Although the deep learning models show promise for peak quality recalibration, many mass-spectrometrists are reluctant to jump fully to their black-box nature. For this reason, we also reported here the relative power of individual parameters in our full model and use the results to dispel several myths about which parameters are useful in distinguishing signal from noise.</w:t>
+      </w:r>
+    </w:p>
+    <w:p>
+      <w:pPr>
+        <w:pStyle w:val="BodyText"/>
+      </w:pPr>
+      <w:r>
+        <w:t xml:space="preserve">The two metrics in the final model were rederived from the raw EIC data because they matched our intuition about what makes an MF look good to an MS expert. It is worth noting that these are very simple metrics and therefore fast to calculate, but we expect that more complicated metrics could perform even better. For example, the method of using the data within the peak boundaries for SNR calculation rather than data outside of them is not known to the authors to be implemented elsewhere but could be further improved by more advanced smoothing methods rather than using the residuals directly. Additionally, the calculation of peak shape using a Pearson’s correlation to an idealized curve was not expected to be especially powerful given prior research (e.g.</w:t>
       </w:r>
       <w:r>
         <w:t xml:space="preserve"> </w:t>
@@ -2122,7 +2130,7 @@
         <w:pStyle w:val="BodyText"/>
       </w:pPr>
       <w:r>
-        <w:t xml:space="preserve">The relative standard deviation (RSD), also called the coefficient of variance, among pooled samples is another parameter that performed poorly given its general acceptance as a quality scoring metric. In the full model, neither the traditional calculation of RSD (standard deviation divided by the mean) nor the robust implementation (median absolute deviation divided by the median) were significant parameters. This result was also reported by</w:t>
+        <w:t xml:space="preserve">The relative standard deviation (RSD), also called the coefficient of variance, among pooled samples is another parameter that performed surprisingly poorly given its general acceptance as a quality scoring metric. In the full model, neither the traditional calculation of RSD (standard deviation divided by the mean) nor the robust implementation (median absolute deviation divided by the median) were significant parameters. This result was also reported by</w:t>
       </w:r>
       <w:r>
         <w:t xml:space="preserve"> </w:t>
@@ -2183,7 +2191,7 @@
         <w:pStyle w:val="FirstParagraph"/>
       </w:pPr>
       <w:r>
-        <w:t xml:space="preserve">We settled on the highly reduced model of just two parameters because we found that additional parameters often improved performance on the training set but did not do so significantly for the novel datasets where the application of such a model is actually useful (Figure XX). One important caveat to note is that for the partially-labelled CultureData and Pttime datasets, there exists an uncontrolled degree of experimenter bias because the MS expert responsible for labeling did know that these peaks were all expected to be good. However, given that we do still see poor-quality peaks in this set indicates that this was not an overwhelming bias. The drastic drop in performance on out-of-sample data was particularly concerning because it creates overconfidence in the true level of noise actually ending up in the final dataset.</w:t>
+        <w:t xml:space="preserve">We settled on the highly reduced model of just two parameters because we found that additional parameters often improved performance on the training set but did not do so significantly for the novel datasets where the application of such a model is actually useful (Figure 2). One important caveat to note is that for the partially-labelled CultureData and Pttime datasets, there exists an uncontrolled degree of experimenter bias because the MS expert responsible for labeling did know that these peaks were all expected to be good. However, given that we do still see poor-quality peaks in this set indicates that this was not an overwhelming bias. The drastic drop in performance on out-of-sample data was particularly concerning because it creates overconfidence in the true level of noise actually ending up in the final dataset.</w:t>
       </w:r>
     </w:p>
     <w:p>
@@ -2191,7 +2199,7 @@
         <w:pStyle w:val="BodyText"/>
       </w:pPr>
       <w:r>
-        <w:t xml:space="preserve">We also found that this reduced two-parameter model was largely independent of the particular training set used, unlike in the more complex models (Figure XX). This was true in both absolute likelihood as well as rank-ordered space, a particularly important distinction when one imagines manually labeling</w:t>
+        <w:t xml:space="preserve">We also found that this reduced two-parameter model was largely independent of the particular training set used, unlike in the more complex models (Figure 3). This was true in both absolute likelihood as well as rank-ordered space, a particularly important distinction when one imagines manually labeling</w:t>
       </w:r>
       <w:r>
         <w:t xml:space="preserve"> </w:t>
@@ -5325,6 +5333,17 @@
       </w:r>
       <w:r>
         <w:t xml:space="preserve">indicating a combined model using all manually-labeled features across both datasets. &lt;Explanations of the actual facet names forthcoming.&gt;</w:t>
+      </w:r>
+    </w:p>
+    <w:p>
+      <w:pPr>
+        <w:pStyle w:val="SourceCode"/>
+      </w:pPr>
+      <w:r>
+        <w:rPr>
+          <w:rStyle w:val="VerbatimChar"/>
+        </w:rPr>
+        <w:t xml:space="preserve">## Warning: glm.fit: fitted probabilities numerically 0 or 1 occurred</w:t>
       </w:r>
     </w:p>
     <w:p>

</xml_diff>

<commit_message>
Switched from "peak" to "MF" terminology
</commit_message>
<xml_diff>
--- a/manuscript/manuscript.docx
+++ b/manuscript/manuscript.docx
@@ -226,7 +226,7 @@
         <w:t xml:space="preserve"> </w:t>
       </w:r>
       <w:r>
-        <w:t xml:space="preserve">However, this approach creates two additional downstream problems. First, the abundance of false positives requires more time from the researcher as they manually evaluate a potentially enormous number of peaks, a task that scales combinatorially with the number of samples and compounds measured.</w:t>
+        <w:t xml:space="preserve">However, this approach creates two additional downstream problems. First, the abundance of false positives requires more time from the researcher as they manually evaluate a potentially enormous number of molecular features (MFs), a task that scales combinatorially with the number of samples and compounds measured.</w:t>
       </w:r>
       <w:r>
         <w:t xml:space="preserve">(Myers et al. 2017a)</w:t>
@@ -235,7 +235,7 @@
         <w:t xml:space="preserve"> </w:t>
       </w:r>
       <w:r>
-        <w:t xml:space="preserve">Second, false negatives cannot be fully accounted for in the way false positives can because false negatives are introduced in every step of metabolomic analyses from sample collection through injection. Instead of minimizing false negatives, we believe that emphasis should be placed on allowing the experimenter to set a threshold for the false discovery rate and accept that this will inherently add to the number of peaks already lost in the data collection process.</w:t>
+        <w:t xml:space="preserve">Second, false negatives cannot be fully accounted for in the way false positives can because false negatives are introduced in every step of metabolomic analyses from sample collection through injection. Instead of minimizing false negatives, we believe that emphasis should be placed on allowing the experimenter to set a threshold for the false discovery rate and accept that this will inherently add to the number of MFs already lost in the data collection process.</w:t>
       </w:r>
     </w:p>
     <w:p>
@@ -276,7 +276,7 @@
         <w:pStyle w:val="BodyText"/>
       </w:pPr>
       <w:r>
-        <w:t xml:space="preserve">A single parameter of peak quality also facilitates downstream analyses in multiple ways. This metric would improve statistical power by reducing the number of effective hypotheses tested and allow researchers to focus effort on features least likely to be noise. Additionally, this parameter could be optimized to improve peakpicking and chromatographic settings independently of the software used and minimize inter-lab variability when scripted to provide consistent, reproducible results independent of the particular expert reviewing its performance. Constructing such a single comprehensive metric calibrated to likelihood is also more effective than multiple independent thresholds because it has meaningful units, does not require estimating the relative power of individual metrics, and allows a good peak to compensate for weak performance in one area with strong performance in other metrics, e.g. as implemented in</w:t>
+        <w:t xml:space="preserve">A single parameter of MF quality also facilitates downstream analyses in multiple ways. This metric would improve statistical power by reducing the number of effective hypotheses tested and allow researchers to focus effort on features least likely to be noise. Additionally, this parameter could be optimized to improve peakpicking and chromatographic settings independently of the software used and minimize inter-lab variability when scripted to provide consistent, reproducible results independent of the particular expert reviewing its performance. Constructing such a single comprehensive metric calibrated to likelihood is also more effective than multiple independent thresholds because it has meaningful units, does not require estimating the relative power of individual metrics, and allows a good MF to compensate for weak performance in one area with strong performance in other metrics, e.g. as implemented in</w:t>
       </w:r>
       <w:r>
         <w:t xml:space="preserve"> </w:t>
@@ -330,7 +330,7 @@
         <w:pStyle w:val="BodyText"/>
       </w:pPr>
       <w:r>
-        <w:t xml:space="preserve">In this paper, we use open ocean marine metabolite LC-MS samples to develop and test a variety of chromatographic peak metrics. Here, we construct and validate multiple predictive models of peak quality based on metrics both common in the literature and custom implementations we’ve found useful in our own analysis. This allows us to connect the physical, chemical, and biological measurements taken regularly around the globe to a molecular-scale perspective of particulate organic matter in the ocean by linking the chemical currencies that fuel the planet to the environments in which they’re found.</w:t>
+        <w:t xml:space="preserve">In this paper, we use open ocean marine metabolite LC-MS samples to develop and test a variety of chromatographic peak metrics. Here, we construct and validate multiple predictive models of MF quality based on metrics both common in the literature and custom implementations we’ve found useful in our own analysis. This allows us to connect the physical, chemical, and biological measurements taken regularly around the globe to a molecular-scale perspective of particulate organic matter in the ocean by linking the chemical currencies that fuel the planet to the environments in which they’re found.</w:t>
       </w:r>
     </w:p>
     <w:bookmarkEnd w:id="24"/>
@@ -375,7 +375,7 @@
         <w:t xml:space="preserve"> </w:t>
       </w:r>
       <w:r>
-        <w:t xml:space="preserve">designation, corresponding to noise peaks that the expert would not have included in a downstream analysis. In both, 5% of the MFs were unable to be assigned confidently to either</w:t>
+        <w:t xml:space="preserve">designation, corresponding to noise MFs that the expert would not have included in a downstream analysis. In both, 5% of the MFs were unable to be assigned confidently to either</w:t>
       </w:r>
       <w:r>
         <w:t xml:space="preserve"> </w:t>
@@ -447,7 +447,7 @@
         <w:pStyle w:val="FirstParagraph"/>
       </w:pPr>
       <w:r>
-        <w:t xml:space="preserve">According to all three logistic regression models (see Methods), the majority of MFs were estimated to have a less than 1% chance of being good. The full model (containing all possible peak metrics) and the XCMS model (built on only those metrics calculated from the XCMS output) both displayed a strongly bimodal distribution, with a large number of peaks also exceeding a 99% chance of being good, while the two-parameter model (consisting of the novel SNR metric and the peak shape correlation metric) had a flatter distribution with fewer high-confidence MF assignments and more intermediate values (Figure 1).</w:t>
+        <w:t xml:space="preserve">According to all three logistic regression models (see Methods), the majority of MFs were estimated to have a less than 1% chance of being good. The full model (containing all possible peak metrics) and the XCMS model (built on only those metrics calculated from the XCMS output) both displayed a strongly bimodal distribution, with a large number of MFs also exceeding a 99% chance of being good, while the two-parameter model (consisting of the novel SNR metric and the peak shape correlation metric) had a flatter distribution with fewer high-confidence MF assignments and more intermediate values (Figure 1).</w:t>
       </w:r>
     </w:p>
     <w:p>
@@ -459,7 +459,7 @@
           <wp:inline>
             <wp:extent cx="5943600" cy="3657600"/>
             <wp:effectExtent b="0" l="0" r="0" t="0"/>
-            <wp:docPr descr="Figure 1: Histograms showing the estimated likelihood of a given mass feature being categorized as “Good” according to the two-parameter logistic model trained on the combined fully-labeled Falkor and MESOSCOPE datasets. Colors indicate the category in which each feature was manually assigned by an expert, with “Stans only” referring to a good peak that was only visible in the standards run alongside the samples. Datasets CultureData and Pttime were manually labeled only for those features with an estimated likelihood above 90% (black vertical line) and were otherwise unclassified." title="" id="27" name="Picture"/>
+            <wp:docPr descr="Figure 1: Histograms showing the estimated likelihood of a given mass feature being categorized as “Good” according to the two-parameter logistic model trained on the combined fully-labeled Falkor and MESOSCOPE datasets. Colors indicate the category in which each feature was manually assigned by an expert, with “Stans only” referring to a good molecular feature that was only visible in the standards run alongside the samples. Datasets CultureData and Pttime were manually labeled only for those features with an estimated likelihood above 90% (black vertical line) and were otherwise unclassified." title="" id="27" name="Picture"/>
             <a:graphic>
               <a:graphicData uri="http://schemas.openxmlformats.org/drawingml/2006/picture">
                 <pic:pic>
@@ -538,7 +538,7 @@
         <w:t xml:space="preserve"> </w:t>
       </w:r>
       <w:r>
-        <w:t xml:space="preserve">referring to a good peak that was only visible in the standards run alongside the samples. Datasets CultureData and Pttime were manually labeled only for those features with an estimated likelihood above 90% (black vertical line) and were otherwise unclassified.</w:t>
+        <w:t xml:space="preserve">referring to a good molecular feature that was only visible in the standards run alongside the samples. Datasets CultureData and Pttime were manually labeled only for those features with an estimated likelihood above 90% (black vertical line) and were otherwise unclassified.</w:t>
       </w:r>
     </w:p>
     <w:p>
@@ -546,7 +546,7 @@
         <w:pStyle w:val="BodyText"/>
       </w:pPr>
       <w:r>
-        <w:t xml:space="preserve">The full model performed very well when tested internally on the same dataset both during 80/20 cross validation and when using the full dataset, with FDR values in the 5-10% range and 80-90% GPF values implying that a large majority of the good peaks passed the threshold with very little noise included. The XCMS metrics performed slightly worse, with FDR values in the 10-15% range and GPF values closer to 75%. The two-parameter model performed worst when tested internally, with an FDR of about 20% and %GPF also around 75% (Figure 2). However, when the models were trained on a different dataset than the one they were used to predict classifications for, all models had similar performance with %FDR around 10-25 and %GPF around 60-80. The model trained on MESOSCOPE and tested on Falkor had consistently higher values, indicating that it was favoring more peaks recovered at the cost of a higher FDR, while the reverse was true for the model trained on Falkor and tested on MESOSCOPE (Figure 2).</w:t>
+        <w:t xml:space="preserve">The full model performed very well when tested internally on the same dataset both during 80/20 cross validation and when using the full dataset, with FDR values in the 5-10% range and 80-90% GPF values implying that a large majority of the good MFs passed the threshold with very little noise included. The XCMS metrics performed slightly worse, with FDR values in the 10-15% range and GPF values closer to 75%. The two-parameter model performed worst when tested internally, with an FDR of about 20% and %GPF also around 75% (Figure 2). However, when the models were trained on a different dataset than the one they were used to predict classifications for, all models had similar performance with %FDR around 10-25 and %GPF around 60-80. The model trained on MESOSCOPE and tested on Falkor had consistently higher values, indicating that it was favoring more MFs recovered at the cost of a higher FDR, while the reverse was true for the model trained on Falkor and tested on MESOSCOPE (Figure 2).</w:t>
       </w:r>
     </w:p>
     <w:p>
@@ -558,7 +558,7 @@
           <wp:inline>
             <wp:extent cx="5943600" cy="2743199"/>
             <wp:effectExtent b="0" l="0" r="0" t="0"/>
-            <wp:docPr descr="Figure 2: False discovery rate (%FDR) and fraction of good peaks found (GPF) plotted across different subsets of model parameters. Lower %FDR indicates a smaller fraction of false positives among those peaks the model categorized as “Good” using a threshold of 0.5, and higher %GPF indicates a larger fraction of the total good peaks were found using the same threshold. Points are colored by the model used for training and testing, with internal validation (using the same dataset for training as prediction) in the darker colors on the left and external validation (using a different dataset for training than prediction) in the lighter colors on the right of each panel. Lines of best fit have been estimated and plotted in black on top of the data points." title="" id="30" name="Picture"/>
+            <wp:docPr descr="Figure 2: False discovery rate (%FDR) and fraction of good peaks found (GPF) plotted across different subsets of model parameters. Lower %FDR indicates a smaller fraction of false positives among those molecular features the model categorized as “Good” using a threshold of 0.5, and higher %GPF indicates a larger fraction of the total good features were found using the same threshold. Points are colored by the model used for training and testing, with internal validation (using the same dataset for training as prediction) in the darker colors on the left and external validation (using a different dataset for training than prediction) in the lighter colors on the right of each panel. Lines of best fit have been estimated and plotted in black on top of the data points." title="" id="30" name="Picture"/>
             <a:graphic>
               <a:graphicData uri="http://schemas.openxmlformats.org/drawingml/2006/picture">
                 <pic:pic>
@@ -601,7 +601,7 @@
         <w:pStyle w:val="ImageCaption"/>
       </w:pPr>
       <w:r>
-        <w:t xml:space="preserve">Figure 2: False discovery rate (%FDR) and fraction of good peaks found (GPF) plotted across different subsets of model parameters. Lower %FDR indicates a smaller fraction of false positives among those peaks the model categorized as</w:t>
+        <w:t xml:space="preserve">Figure 2: False discovery rate (%FDR) and fraction of good peaks found (GPF) plotted across different subsets of model parameters. Lower %FDR indicates a smaller fraction of false positives among those molecular features the model categorized as</w:t>
       </w:r>
       <w:r>
         <w:t xml:space="preserve"> </w:t>
@@ -619,7 +619,7 @@
         <w:t xml:space="preserve"> </w:t>
       </w:r>
       <w:r>
-        <w:t xml:space="preserve">using a threshold of 0.5, and higher %GPF indicates a larger fraction of the total good peaks were found using the same threshold. Points are colored by the model used for training and testing, with internal validation (using the same dataset for training as prediction) in the darker colors on the left and external validation (using a different dataset for training than prediction) in the lighter colors on the right of each panel. Lines of best fit have been estimated and plotted in black on top of the data points.</w:t>
+        <w:t xml:space="preserve">using a threshold of 0.5, and higher %GPF indicates a larger fraction of the total good features were found using the same threshold. Points are colored by the model used for training and testing, with internal validation (using the same dataset for training as prediction) in the darker colors on the left and external validation (using a different dataset for training than prediction) in the lighter colors on the right of each panel. Lines of best fit have been estimated and plotted in black on top of the data points.</w:t>
       </w:r>
     </w:p>
     <w:bookmarkEnd w:id="32"/>
@@ -774,7 +774,7 @@
         <w:pStyle w:val="BodyText"/>
       </w:pPr>
       <w:r>
-        <w:t xml:space="preserve">A majority of the time, the estimates from the two models disagreed by more than 2x the standard error of the estimate. Some parameters disagreed not only in magnitude but also in sign, with the Falkor-trained full model increasing peak goodness likelihood with larger ppm variation and a wider peak width, while the MESOSCOPE-trained full model had negative estimates for each of these parameters. Notably, the peak shape and novel SNR parameters used in the two-parameter model were among the most robust to training model variation, potentially explaining the consistency described above (Supp. figure 1).</w:t>
+        <w:t xml:space="preserve">A majority of the time, the estimates from the two models disagreed by more than 2x the standard error of the estimate. Some parameters disagreed not only in magnitude but also in sign, with the Falkor-trained full model increasing MF goodness likelihood with larger ppm variation and a wider peak width, while the MESOSCOPE-trained full model had negative estimates for each of these parameters. Notably, the peak shape and novel SNR parameters used in the two-parameter model were among the most robust to training model variation, potentially explaining the consistency described above (Supp. figure 1).</w:t>
       </w:r>
     </w:p>
     <w:p>
@@ -818,7 +818,7 @@
         <w:pStyle w:val="FirstParagraph"/>
       </w:pPr>
       <w:r>
-        <w:t xml:space="preserve">We settled on a 90% likelihood threshold for application to novel datasets because it struck a balance between the number of peaks we estimated to be necessary for robust testing while still remaining reasonable to manually label. For the CultureData dataset, we obtained 1,790 total mass features, 192 of which had predicted likelihoods above 0.9. Of these, 151 were identified manually as</w:t>
+        <w:t xml:space="preserve">We settled on a 90% likelihood threshold for application to novel datasets because it struck a balance between the number of MFs we estimated to be necessary for robust testing while still remaining reasonable to manually label. For the CultureData dataset, we obtained 1,790 total mass features, 192 of which had predicted likelihoods above 0.9. Of these, 151 were identified manually as</w:t>
       </w:r>
       <w:r>
         <w:t xml:space="preserve"> </w:t>
@@ -881,7 +881,7 @@
         <w:t xml:space="preserve">”</w:t>
       </w:r>
       <w:r>
-        <w:t xml:space="preserve">. 348 were truly good peaks, 35 were ambiguous, and 17 were</w:t>
+        <w:t xml:space="preserve">. 348 were truly good MFs, 35 were ambiguous, and 17 were</w:t>
       </w:r>
       <w:r>
         <w:t xml:space="preserve"> </w:t>
@@ -904,7 +904,7 @@
         <w:pStyle w:val="BodyText"/>
       </w:pPr>
       <w:r>
-        <w:t xml:space="preserve">With the stricter threshold, we obtained FDR values consistently below 5% even on the novel datasets, with values of 1.0%, 0.0% (truly zero false positives), 2.0%, and 4.6% for Falkor, MESOSCOPE, CultureData, and Pttime respectively (Figure 4). Of course, this low error rate required that we miss out on additional potentially valuable features, with only a fraction of the total good peaks making it past this threshold. In both the Falkor and MESOSCOPE datasets, less than half of the good peaks were labeled as such, with actual values of 39.4% and 26.5%, respectively. Since we did not label the complete dataset for CultureData and Pttime, we cannot accurately calculate the %GPF but expect it to be in a similar range (Figure 4).</w:t>
+        <w:t xml:space="preserve">With the stricter threshold, we obtained FDR values consistently below 5% even on the novel datasets, with values of 1.0%, 0.0% (truly zero false positives), 2.0%, and 4.6% for Falkor, MESOSCOPE, CultureData, and Pttime respectively (Figure 4). Of course, this low error rate required that we miss out on additional potentially valuable features, with only a fraction of the total good MFs making it past this threshold. In both the Falkor and MESOSCOPE datasets, less than half of the good MFs were labeled as such, with actual values of 39.4% and 26.5%, respectively. Since we did not label the complete dataset for CultureData and Pttime, we cannot accurately calculate the %GPF but expect it to be in a similar range (Figure 4).</w:t>
       </w:r>
     </w:p>
     <w:p>
@@ -916,7 +916,7 @@
           <wp:inline>
             <wp:extent cx="2752374" cy="3669832"/>
             <wp:effectExtent b="0" l="0" r="0" t="0"/>
-            <wp:docPr descr="Figure 4: False discovery rate and proportion of total good peaks identified as good by the two-parameter model trained on the combined MESOSCOPE/Falkor dataset and applied to each dataset individually with a threshold of 0.9. FDR is calculated by dividing the number of false positives by the total positives produced by the model and GPF is calculated by dividing the number of true positives by the total number of good peaks as identified manually. Points correspond to the calculated percentage and absolute numbers are provided above/below the point." title="" id="39" name="Picture"/>
+            <wp:docPr descr="Figure 4: False discovery rate and proportion of total good features identified as good by the two-parameter model trained on the combined MESOSCOPE/Falkor dataset and applied to each dataset individually with a threshold of 0.9. FDR is calculated by dividing the number of false positives by the total positives produced by the model and GPF is calculated by dividing the number of true positives by the total number of good features as identified manually. Points correspond to the calculated percentage and absolute numbers are provided above/below the point." title="" id="39" name="Picture"/>
             <a:graphic>
               <a:graphicData uri="http://schemas.openxmlformats.org/drawingml/2006/picture">
                 <pic:pic>
@@ -959,7 +959,7 @@
         <w:pStyle w:val="ImageCaption"/>
       </w:pPr>
       <w:r>
-        <w:t xml:space="preserve">Figure 4: False discovery rate and proportion of total good peaks identified as good by the two-parameter model trained on the combined MESOSCOPE/Falkor dataset and applied to each dataset individually with a threshold of 0.9. FDR is calculated by dividing the number of false positives by the total positives produced by the model and GPF is calculated by dividing the number of true positives by the total number of good peaks as identified manually. Points correspond to the calculated percentage and absolute numbers are provided above/below the point.</w:t>
+        <w:t xml:space="preserve">Figure 4: False discovery rate and proportion of total good features identified as good by the two-parameter model trained on the combined MESOSCOPE/Falkor dataset and applied to each dataset individually with a threshold of 0.9. FDR is calculated by dividing the number of false positives by the total positives produced by the model and GPF is calculated by dividing the number of true positives by the total number of good features as identified manually. Points correspond to the calculated percentage and absolute numbers are provided above/below the point.</w:t>
       </w:r>
     </w:p>
     <w:bookmarkEnd w:id="41"/>
@@ -994,7 +994,7 @@
         <w:pStyle w:val="BodyText"/>
       </w:pPr>
       <w:r>
-        <w:t xml:space="preserve">A different story emerged, however, when the bad peaks were removed from this analysis. Good features were most commonly found to have their highest concentrations at the DCM or the surface, rather than being fixed with respect to depth. Of the 182 good peaks, less than a fifth had no trend with depth (44/249) and a majority had unequivocally lowest values in the 175 meter samples (those with 15m/DCM &gt; 175m, 145 features). The two-parameter model, when applied with a 50% likelihood threshold, also recovered this general feature distribution and classified many of the features with no significant depth signal as likely to be bad [Figure 7B, currently in Slack?].</w:t>
+        <w:t xml:space="preserve">A different story emerged, however, when the bad MFs were removed from this analysis. Good features were most commonly found to have their highest concentrations at the DCM or the surface, rather than being fixed with respect to depth. Of the 182 good MFs, less than a fifth had no trend with depth (44/249) and a majority had unequivocally lowest values in the 175 meter samples (those with 15m/DCM &gt; 175m, 145 features). The two-parameter model, when applied with a 50% likelihood threshold, also recovered this general feature distribution and classified many of the features with no significant depth signal as likely to be bad [Figure 7B, currently in Slack?].</w:t>
       </w:r>
     </w:p>
     <w:p>
@@ -1002,7 +1002,7 @@
         <w:pStyle w:val="BodyText"/>
       </w:pPr>
       <w:r>
-        <w:t xml:space="preserve">Additionally, a large number of features manually identified as bad nonetheless had significant differences with depth. This was surprising because we had assumed that bad peaks corresponded to instrument noise, which we did not expect to have any biological trend. Further investigation of a few randomly selected bad features with a biological difference revealed the reason behind this: most of those investigated were actually tails of other peaks. Integrating just the tail of a peak retains the biological signal of the full peak while still looking visually like instrument noise, thereby introducing pseudoreplication in the feature space.</w:t>
+        <w:t xml:space="preserve">Additionally, a large number of features manually identified as bad nonetheless had significant differences with depth. This was surprising because we had assumed that bad MFs corresponded to instrument noise, which we did not expect to have any biological trend. Further investigation of a few randomly selected bad features with a biological difference revealed the reason behind this: most of those investigated were actually tails of other MFs. Integrating just the tail of a peak retains the biological signal of the full peak while still looking visually like instrument noise, thereby introducing pseudoreplication in the feature space.</w:t>
       </w:r>
     </w:p>
     <w:p>
@@ -1010,7 +1010,7 @@
         <w:pStyle w:val="BodyText"/>
       </w:pPr>
       <w:r>
-        <w:t xml:space="preserve">The model did fail to recover some interesting biological variation, however. Two features of particular interest were those good peaks with a DCM minimum (DCM &lt; 15m = 175m), both of which were missed by the two-parameter model. These features possess an unexpected biological signal that does not track with depth or other common oceanographic parameters, thereby potentially representing an interesting biomarker or pathway that’s downregulated in excess of the biomass effect. [Maybe better for discussion?]</w:t>
+        <w:t xml:space="preserve">The model did fail to recover some interesting biological variation, however. Two features of particular interest were those good MFs with a DCM minimum (DCM &lt; 15m = 175m), both of which were missed by the two-parameter model. These features possess an unexpected biological signal that does not track with depth or other common oceanographic parameters, thereby potentially representing an interesting biomarker or pathway that’s downregulated in excess of the biomass effect. [Maybe better for discussion?]</w:t>
       </w:r>
     </w:p>
     <w:p>
@@ -1658,7 +1658,7 @@
         <w:t xml:space="preserve"> </w:t>
       </w:r>
       <w:r>
-        <w:t xml:space="preserve">peaks only, however, did not actually return the highest F-ratio or R</w:t>
+        <w:t xml:space="preserve">MFs only, however, did not actually return the highest F-ratio or R</w:t>
       </w:r>
       <m:oMath>
         <m:sSup>
@@ -1683,7 +1683,7 @@
         <w:pStyle w:val="BodyText"/>
       </w:pPr>
       <w:r>
-        <w:t xml:space="preserve">The relative power of identifying only the very best peaks was also illustrated visually with non-metric multidimensional scaling (NMDS) plots (Figure XX). In these common exploratory plots, the features with likelihoods above 50% strongly separated by depth while lower thresholds disguised the true signal and had higher stress values. Performing an NMDS on the manually-identified Good peaks resulted in output nearly indistinguishable from those of the 90% and 50% thresholds, while the 0.1 and 0.01 thresholds looked almost identical to the same analysis performed on all the XCMS features.</w:t>
+        <w:t xml:space="preserve">The relative power of identifying only the very best MFs was also illustrated visually with non-metric multidimensional scaling (NMDS) plots (Figure XX). In these common exploratory plots, the MFs with likelihoods above 50% strongly separated by depth while lower thresholds disguised the true signal and had higher stress values. Performing an NMDS on the manually-identified Good MFs resulted in output nearly indistinguishable from those of the 90% and 50% thresholds, while the 0.1 and 0.01 thresholds looked almost identical to the same analysis performed on all the XCMS features.</w:t>
       </w:r>
     </w:p>
     <w:p>
@@ -1791,7 +1791,7 @@
         <w:pStyle w:val="FirstParagraph"/>
       </w:pPr>
       <w:r>
-        <w:t xml:space="preserve">We used two fully-labeled and two partially-labeled HILIC LC-MS datasets to assess the performance of the XCMS algorithm and construct a robust model of peak quality. To measure performance, we used two measurements of success closely tied to intuitive questions about a dataset: the percentage of total good peaks found (GPF, also known as recall or sensitivity) and the percentage of bad peaks included or false discovery rate (FDR). We decided against using the F</w:t>
+        <w:t xml:space="preserve">We used two fully-labeled and two partially-labeled HILIC LC-MS datasets to assess the performance of the XCMS algorithm and construct a robust model of peak quality. To measure performance, we used two measurements of success closely tied to intuitive questions about a dataset: the percentage of total good peaks found (GPF, also known as recall or sensitivity) and the percentage of bad molecular features (MFs) included, also known as the false discovery rate (FDR). We decided against using the F</w:t>
       </w:r>
       <m:oMath>
         <m:sSub>
@@ -1913,7 +1913,7 @@
         <w:t xml:space="preserve"> </w:t>
       </w:r>
       <w:r>
-        <w:t xml:space="preserve">the number of bad peaks detected while doing so. This strategy, when applied to our data, returned accuracies in the 80-90% range despite being a useless classifier for downstream analysis. This is perhaps a facetious argument, but many of the single-parameter logistic models we tested never exceeded a 50% likelihood and essentially functioned as this type of classifier.</w:t>
+        <w:t xml:space="preserve">the number of bad MFs detected while doing so. This strategy, when applied to our data, returned accuracies in the 80-90% range despite being a useless classifier for downstream analysis. This is perhaps a facetious argument, but many of the single-parameter logistic models we tested never exceeded a 50% likelihood and essentially functioned as this type of classifier.</w:t>
       </w:r>
     </w:p>
     <w:p>
@@ -2113,7 +2113,7 @@
         <w:pStyle w:val="BodyText"/>
       </w:pPr>
       <w:r>
-        <w:t xml:space="preserve">We were surprised at the poor performance of several other metrics. The isotope information in particular was expected to be a very strong predictor of peak quality given previous work that uses this metric extensively.</w:t>
+        <w:t xml:space="preserve">We were surprised at the poor performance of several other metrics. The isotope information in particular was expected to be a very strong predictor of MF quality given previous work that uses this metric extensively.</w:t>
       </w:r>
       <w:r>
         <w:t xml:space="preserve">(Libiseller et al. 2015; Treutler and Neumann 2016; El Abiead et al. 2021)</w:t>
@@ -2122,7 +2122,7 @@
         <w:t xml:space="preserve"> </w:t>
       </w:r>
       <w:r>
-        <w:t xml:space="preserve">We learned that many noise peaks still have reliable isotopes (perhaps unsurprising, given that the noise is in fact often caused by solvents or contaminants that are still chemical in nature) and that many real peaks are simply too low-intensity to have them in this kind of dilute environmental sample.</w:t>
+        <w:t xml:space="preserve">We learned that many noise MFs still have reliable isotopes (perhaps unsurprising, given that the noise is in fact often caused by solvents or contaminants that are still chemical in nature) and that many real MFs are simply too low-intensity to have them in this kind of dilute environmental sample.</w:t>
       </w:r>
     </w:p>
     <w:p>
@@ -2142,7 +2142,7 @@
         <w:t xml:space="preserve"> </w:t>
       </w:r>
       <w:r>
-        <w:t xml:space="preserve">who noted that while the RSD was typically lower for high-quality features there were many noise peaks with low RSDs as well. We also note that though they do not report the statistical significance of the RSD shift across feature quality, it doesn’t appear to be hugely significant without a very large sample size.</w:t>
+        <w:t xml:space="preserve">who noted that while the RSD was typically lower for high-quality features there were many noise MFs with low RSDs as well. We also note that though they do not report the statistical significance of the RSD shift across feature quality, it doesn’t appear to be hugely significant without a very large sample size.</w:t>
       </w:r>
     </w:p>
     <w:p>
@@ -2150,7 +2150,7 @@
         <w:pStyle w:val="BodyText"/>
       </w:pPr>
       <w:r>
-        <w:t xml:space="preserve">We also showed that the automatically calculated SNR parameter from XCMS is not especially useful in distinguishing signal from noise. After inspecting a selection of peaks that had anomalous values for this metric, we are inclined to agree with</w:t>
+        <w:t xml:space="preserve">We also showed that the automatically calculated SNR parameter from XCMS is not especially useful in distinguishing signal from noise. After inspecting a selection of MFs that had anomalous values for this metric, we are inclined to agree with</w:t>
       </w:r>
       <w:r>
         <w:t xml:space="preserve"> </w:t>
@@ -2170,7 +2170,7 @@
         <w:pStyle w:val="BodyText"/>
       </w:pPr>
       <w:r>
-        <w:t xml:space="preserve">Finally, we were surprised to find essentially no predictive power offered by peak area or intensity, with good peaks distributed almost identically to the bad peaks in this space. This cautions strongly against an arbitrarily-decided intensity threshold for winnowing down the number of MFs, in agreement with previous work.</w:t>
+        <w:t xml:space="preserve">Finally, we were surprised to find essentially no predictive power offered by peak area or intensity, with good MFs distributed almost identically to the bad MFs in this space. This cautions strongly against an arbitrarily-decided intensity threshold for winnowing down the number of MFs, in agreement with previous work.</w:t>
       </w:r>
       <w:r>
         <w:t xml:space="preserve">(Houriet et al. 2022; Barupal et al. 2021)</w:t>
@@ -2191,7 +2191,7 @@
         <w:pStyle w:val="FirstParagraph"/>
       </w:pPr>
       <w:r>
-        <w:t xml:space="preserve">We settled on the highly reduced model of just two parameters because we found that additional parameters often improved performance on the training set but did not do so significantly for the novel datasets where the application of such a model is actually useful (Figure 2). One important caveat to note is that for the partially-labelled CultureData and Pttime datasets, there exists an uncontrolled degree of experimenter bias because the MS expert responsible for labeling did know that these peaks were all expected to be good. However, given that we do still see poor-quality peaks in this set indicates that this was not an overwhelming bias. The drastic drop in performance on out-of-sample data was particularly concerning because it creates overconfidence in the true level of noise actually ending up in the final dataset.</w:t>
+        <w:t xml:space="preserve">We settled on the highly reduced model of just two parameters because we found that additional parameters often improved performance on the training set but did not do so significantly for the novel datasets where the application of such a model is actually useful (Figure 2). One important caveat to note is that for the partially-labelled CultureData and Pttime datasets, there exists an uncontrolled degree of experimenter bias because the MS expert responsible for labeling did know that these MFs were all expected to be good. However, given that we do still see poor-quality MFs in this set indicates that this was not an overwhelming bias. The drastic drop in performance on out-of-sample data was particularly concerning because it creates overconfidence in the true level of noise actually ending up in the final dataset.</w:t>
       </w:r>
     </w:p>
     <w:p>
@@ -2244,7 +2244,7 @@
         <w:pStyle w:val="FirstParagraph"/>
       </w:pPr>
       <w:r>
-        <w:t xml:space="preserve">We found that the conclusions obtained from the metabolomic datasets differed in significant ways depending on the quality threshold used to remove bad MFs from the downstream analysis. In the multivariate case, we ran the same analysis of PERMANOVAs and NMDS plots on various subsets of the original XCMS output and found that the effect size of depth was strongly influenced by by the threshold chosen. This is unsurprising given that most noise peaks should not have a biological signal to begin with, but is troubling for interpreting analyses where the FDR is not reported or the dataset not manually reviewed because the absence of a notable effect could simply be due to the overwhelming degree of noise in the default output.</w:t>
+        <w:t xml:space="preserve">We found that the conclusions obtained from the metabolomic datasets differed in significant ways depending on the quality threshold used to remove bad MFs from the downstream analysis. In the multivariate case, we ran the same analysis of PERMANOVAs and NMDS plots on various subsets of the original XCMS output and found that the effect size of depth was strongly influenced by by the threshold chosen. This is unsurprising given that most noise MFs should not have a biological signal to begin with, but is troubling for interpreting analyses where the FDR is not reported or the dataset not manually reviewed because the absence of a notable effect could simply be due to the overwhelming degree of noise in the default output.</w:t>
       </w:r>
     </w:p>
     <w:p>
@@ -2252,7 +2252,7 @@
         <w:pStyle w:val="BodyText"/>
       </w:pPr>
       <w:r>
-        <w:t xml:space="preserve">In the univariate case, we showed that while noise MFs are predominantly absent of a large biological signal, there are many that still have a significant biological trend. While some of these are inherently due to the likelihood of getting a small p-value with enough attempts despite FDR correction, a larger number of these poor-quality MFs were due to partial integration in which only the tail of a feature was integrated. This essentially duplicates the signal of the original peak in later analyses and should be removed. The real features showed a strong biological trend of high concentration throughout the surface ocean and down through the deep chlorophyll maximum (DCM), with most features equally abundant at 15 meters and this ~110 meter depth feature before dropping off at depth. This pattern tracks well with previous reports of biomass from the same sample site as well as earlier literature.</w:t>
+        <w:t xml:space="preserve">In the univariate case, we showed that while noise MFs are predominantly absent of a large biological signal, there are many that still have a significant biological trend. While some of these are inherently due to the likelihood of getting a small p-value with enough attempts despite FDR correction, a larger number of these poor-quality MFs were due to partial integration in which only the tail of a feature was integrated. This essentially duplicates the signal of the original MF in later analyses and should be removed. The real features showed a strong biological trend of high concentration throughout the surface ocean and down through the deep chlorophyll maximum (DCM), with most features equally abundant at 15 meters and this ~110 meter depth feature before dropping off at depth. This pattern tracks well with previous reports of biomass from the same sample site as well as earlier literature.</w:t>
       </w:r>
       <w:r>
         <w:t xml:space="preserve">(Barone et al. 2022; Heal et al. 2021)</w:t>
@@ -2280,7 +2280,7 @@
         <w:pStyle w:val="FirstParagraph"/>
       </w:pPr>
       <w:r>
-        <w:t xml:space="preserve">The large number of noise peaks present in metabolomics datasets can be controlled using a simple logistic classification model. We trained such a model on two full-labeled open ocean HILIC datasets and found that the best performing parameters in the model for were a custom signal-to-noise metric and a test of similarity to a bell curve. This model showed robustness to overfitting, independence from the training set, and a reduced degree of manual labeling required. With this model, we showed how the distribution of metabolites in the open ocean is strongly affected by depth and categorized molecules according to their depth response. This distribution reproduces measures of bulk biomass but highlights several molecules of interest that diverge from the overall trend.</w:t>
+        <w:t xml:space="preserve">The large number of molecular features due to noise present in metabolomics datasets can be controlled using a simple logistic classification model. We trained such a model on two full-labeled open ocean HILIC datasets and found that the best performing parameters in the model for were a custom signal-to-noise metric and a test of similarity to a bell curve. This model showed robustness to overfitting, independence from the training set, and a reduced degree of manual labeling required. With this model, we showed how the distribution of metabolites in the open ocean is strongly affected by depth and categorized molecules according to their depth response. This distribution reproduces measures of bulk biomass but highlights several molecules of interest that diverge from the overall trend.</w:t>
       </w:r>
     </w:p>
     <w:bookmarkEnd w:id="58"/>
@@ -2540,7 +2540,7 @@
         <w:t xml:space="preserve"> </w:t>
       </w:r>
       <w:r>
-        <w:t xml:space="preserve">x RT bounding box determined by the most extreme values for the given feature. For this step, we decided to plot the entire feature across all files simultaneously rather than viewing each sample individually to both accelerate labeling and to more accurately represent what MS experts typically do when assessing the quality of a given peak (Figure 7). We also decided to ignore missing values and linearly interpolate between known data points rather than filling with zeroes. These EICs were then shown to an MS expert for classification into one of 4 categories: Good, Bad, Ambiguous, or Stans only if the peak appeared to only show up in the standards. A few randomly-chosen features from the manually-assigned Good and Bad classifications are shown in Figure 7.</w:t>
+        <w:t xml:space="preserve">x RT bounding box determined by the most extreme values for the given feature. For this step, we decided to plot the entire feature across all files simultaneously rather than viewing each sample individually to both accelerate labeling and to more accurately represent what MS experts typically do when assessing the quality of a given molecular feature (Figure 7). We also decided to ignore missing values and linearly interpolate between known data points rather than filling with zeroes. These EICs were then shown to an MS expert for classification into one of 4 categories: Good, Bad, Ambiguous, or Stans only if the feature appeared to only show up in the standards. A few randomly-chosen features from the manually-assigned Good and Bad classifications are shown in Figure 7.</w:t>
       </w:r>
     </w:p>
     <w:p>
@@ -2691,7 +2691,7 @@
         <w:t xml:space="preserve"> </w:t>
       </w:r>
       <w:r>
-        <w:t xml:space="preserve">ratios, retention times, peak widths, and integrated areas as well as the less common and poorly-documented sn, f, scale, and lmin parameters. Although we requested additional parameters from XCMS with the verboseColumns = TRUE argument, all of the values returned were NAs and could not be used in the model building so were dropped. The total number of peaks found was calculated as the number of peaks divided by the total number of files, and the total number of files in which a peak was initially detected was calculated by subtracting the number of NAs in the peak baseline estimate (which is NA if the peak was filled in) from the total number of files and then dividing by the number of files to normalize across datasets. This calculation were performed for the Falkor, MESOSCOPE, and CultureData datasets to estimate the proportion of sample and standard files in which a given peak was found, but could not be supplied for the Pttime dataset because no standard files were available. The sn metric contained a large number of zero values to begin with that then became negative infinities when log-scaled, so we replaced those values with zeroes and functionally equated an sn of 0 with an sn of 1.</w:t>
+        <w:t xml:space="preserve">ratios, retention times, peak widths, and integrated areas as well as the less common and poorly-documented sn, f, scale, and lmin parameters. Although we requested additional parameters from XCMS with the verboseColumns = TRUE argument, all of the values returned were NAs and could not be used in the model building so were dropped. The total number of peaks found for a given feature was calculated as the number of peaks divided by the total number of files, and the total number of files in which a peak was initially detected was calculated by subtracting the number of NAs in the peak baseline estimate (which is NA if the peak was filled in) from the total number of files and then dividing by the number of files to normalize across datasets. This calculation were performed for the Falkor, MESOSCOPE, and CultureData datasets to estimate the proportion of sample and standard files in which a given molecular feature (MF) was found, but could not be calculated for the Pttime dataset because no standard files were available. The sn metric contained a large number of zero values to begin with that then became negative infinities when log-scaled, so we replaced those values with zeroes and functionally equated an sn of 0 with an sn of 1.</w:t>
       </w:r>
     </w:p>
     <w:p>
@@ -3013,7 +3013,7 @@
         <w:t xml:space="preserve"> </w:t>
       </w:r>
       <w:r>
-        <w:t xml:space="preserve">ratio. Both the isotope shape similarity and the isotope area correlation were used as metrics in the downstream analysis. Peaks for which no isotope signal was detected or had too few scans to calculate the above metrics were imputed with NA values that were again dropped in the calculation of summary statistics.</w:t>
+        <w:t xml:space="preserve">ratio. Both the isotope shape similarity and the isotope area correlation were used as metrics in the downstream analysis. Peaks for which no isotope signal was detected or had too few scans to calculate the above metrics were imputed with NA values that were again dropped in the calculation of summary statistics for the molecular feature as a whole.</w:t>
       </w:r>
     </w:p>
     <w:p>
@@ -3083,7 +3083,7 @@
         <w:pStyle w:val="BodyText"/>
       </w:pPr>
       <w:r>
-        <w:t xml:space="preserve">To further explore questions of model stability and the potential for overfitting, we compared the predictions from a Falkor-trained model to a MESOSCOPE-trained model. This comparison was done in both the raw probability space as well as a rank-ordered space to test whether the most extreme likelihood (i.e. very best and very worst) peaks were consistently found to be most extreme independently of the actual likelihood predicted. For the raw probability space we compared the predictions using Pearson’s correlation coefficient, while Spearman’s rank-ordered coefficient was used for the ranked space. We also looked at the estimates produced by these two models and compared them with the combined model trained on both datasets combined to assess the model stability directly.</w:t>
+        <w:t xml:space="preserve">To further explore questions of model stability and the potential for overfitting, we compared the predictions from a Falkor-trained model to a MESOSCOPE-trained model. This comparison was done in both the raw probability space as well as a rank-ordered space to test whether the most extreme likelihood (i.e. very best and very worst) MFs were consistently found to be most extreme independently of the actual likelihood predicted. For the raw probability space we compared the predictions using Pearson’s correlation coefficient, while Spearman’s rank-ordered coefficient was used for the ranked space. We also looked at the estimates produced by these two models and compared them with the combined model trained on both datasets combined to assess the model stability directly.</w:t>
       </w:r>
     </w:p>
     <w:p>
@@ -3302,7 +3302,7 @@
         <w:pStyle w:val="BodyText"/>
       </w:pPr>
       <w:r>
-        <w:t xml:space="preserve">Each of these datasets were only fractionally labeled, with those peaks above the 0.9 likelihood threshold according to the two-parameter model reviewed manually and categorized. This stricter threshold was chosen because we felt less comfortable interpreting results based on mass features that were only 50% likely to be real, but did not feel the need to be so strict with this exploratory analysis that we wanted to limit it to 99+% likelihood peaks.</w:t>
+        <w:t xml:space="preserve">Each of these datasets were only fractionally labeled, with those MFs above the 0.9 likelihood threshold according to the two-parameter model reviewed manually and categorized. This stricter threshold was chosen because we felt less comfortable interpreting results based on mass features that were only 50% likely to be real, but did not feel the need to be so strict with this exploratory analysis that we wanted to limit it to 99+% likelihood MFs.</w:t>
       </w:r>
     </w:p>
     <w:bookmarkEnd w:id="73"/>
@@ -3416,7 +3416,7 @@
         <w:t xml:space="preserve"> </w:t>
       </w:r>
       <w:r>
-        <w:t xml:space="preserve">We ran multiple PERMANOVAs with a different subset of mass features included each time, corresponding to using the output from XCMS directly, likelihood thresholds of 0.01, 0.1, 0.5, 0.9, and finally only those peaks manually annotated as good.</w:t>
+        <w:t xml:space="preserve">We ran multiple PERMANOVAs with a different subset of mass features included each time, corresponding to using the output from XCMS directly, likelihood thresholds of 0.01, 0.1, 0.5, 0.9, and finally only those MFs manually annotated as good.</w:t>
       </w:r>
     </w:p>
     <w:p>
@@ -5333,17 +5333,6 @@
       </w:r>
       <w:r>
         <w:t xml:space="preserve">indicating a combined model using all manually-labeled features across both datasets. &lt;Explanations of the actual facet names forthcoming.&gt;</w:t>
-      </w:r>
-    </w:p>
-    <w:p>
-      <w:pPr>
-        <w:pStyle w:val="SourceCode"/>
-      </w:pPr>
-      <w:r>
-        <w:rPr>
-          <w:rStyle w:val="VerbatimChar"/>
-        </w:rPr>
-        <w:t xml:space="preserve">## Warning: glm.fit: fitted probabilities numerically 0 or 1 occurred</w:t>
       </w:r>
     </w:p>
     <w:p>

</xml_diff>

<commit_message>
Switched from GPF to GFF and recompiled everything
</commit_message>
<xml_diff>
--- a/manuscript/manuscript.docx
+++ b/manuscript/manuscript.docx
@@ -546,7 +546,7 @@
         <w:pStyle w:val="BodyText"/>
       </w:pPr>
       <w:r>
-        <w:t xml:space="preserve">The full model performed very well when tested internally on the same dataset both during 80/20 cross validation and when using the full dataset, with FDR values in the 5-10% range and 80-90% GPF values implying that a large majority of the good MFs passed the threshold with very little noise included. The XCMS metrics performed slightly worse, with FDR values in the 10-15% range and GPF values closer to 75%. The two-parameter model performed worst when tested internally, with an FDR of about 20% and %GPF also around 75% (Figure 2). However, when the models were trained on a different dataset than the one they were used to predict classifications for, all models had similar performance with %FDR around 10-25 and %GPF around 60-80. The model trained on MESOSCOPE and tested on Falkor had consistently higher values, indicating that it was favoring more MFs recovered at the cost of a higher FDR, while the reverse was true for the model trained on Falkor and tested on MESOSCOPE (Figure 2).</w:t>
+        <w:t xml:space="preserve">The full model performed very well when tested internally on the same dataset both during 80/20 cross validation and when using the full dataset, with FDR values in the 5-10% range and 80-90% GFF values implying that a large majority of the good MFs passed the threshold with very little noise included. The XCMS metrics performed slightly worse, with FDR values in the 10-15% range and GFF values closer to 75%. The two-parameter model performed worst when tested internally, with an FDR of about 20% and GFF also around 75% (Figure 2). However, when the models were trained on a different dataset than the one they were used to predict classifications for, all models had similar performance with %FDR around 10-25 and GFF around 60-80. The model trained on MESOSCOPE and tested on Falkor had consistently higher values, indicating that it was favoring more MFs recovered at the cost of a higher FDR, while the reverse was true for the model trained on Falkor and tested on MESOSCOPE (Figure 2).</w:t>
       </w:r>
     </w:p>
     <w:p>
@@ -558,12 +558,12 @@
           <wp:inline>
             <wp:extent cx="5943600" cy="2743199"/>
             <wp:effectExtent b="0" l="0" r="0" t="0"/>
-            <wp:docPr descr="Figure 2: False discovery rate (%FDR) and fraction of good peaks found (GPF) plotted across different subsets of model parameters. Lower %FDR indicates a smaller fraction of false positives among those molecular features the model categorized as “Good” using a threshold of 0.5, and higher %GPF indicates a larger fraction of the total good features were found using the same threshold. Points are colored by the model used for training and testing, with internal validation (using the same dataset for training as prediction) in the darker colors on the left and external validation (using a different dataset for training than prediction) in the lighter colors on the right of each panel. Lines of best fit have been estimated and plotted in black on top of the data points." title="" id="30" name="Picture"/>
+            <wp:docPr descr="Figure 2: False discovery rate (%FDR) and fraction of good features found (%GFF) plotted across different subsets of model parameters. Lower %FDR indicates a smaller fraction of false positives among those molecular features the model categorized as “Good” using a threshold of 0.5, and higher %GFF indicates a larger fraction of the total good features were found using the same threshold. Points are colored by the model used for training and testing, with internal validation (using the same dataset for training as prediction) in the darker colors on the left and external validation (using a different dataset for training than prediction) in the lighter colors on the right of each panel. Lines of best fit have been estimated and plotted in black on top of the data points." title="" id="30" name="Picture"/>
             <a:graphic>
               <a:graphicData uri="http://schemas.openxmlformats.org/drawingml/2006/picture">
                 <pic:pic>
                   <pic:nvPicPr>
-                    <pic:cNvPr descr="figures/fdr_gpf_cross_train.png" id="31" name="Picture"/>
+                    <pic:cNvPr descr="figures/fdr_gff_cross_train.png" id="31" name="Picture"/>
                     <pic:cNvPicPr>
                       <a:picLocks noChangeArrowheads="1" noChangeAspect="1"/>
                     </pic:cNvPicPr>
@@ -601,7 +601,7 @@
         <w:pStyle w:val="ImageCaption"/>
       </w:pPr>
       <w:r>
-        <w:t xml:space="preserve">Figure 2: False discovery rate (%FDR) and fraction of good peaks found (GPF) plotted across different subsets of model parameters. Lower %FDR indicates a smaller fraction of false positives among those molecular features the model categorized as</w:t>
+        <w:t xml:space="preserve">Figure 2: False discovery rate (%FDR) and fraction of good features found (%GFF) plotted across different subsets of model parameters. Lower %FDR indicates a smaller fraction of false positives among those molecular features the model categorized as</w:t>
       </w:r>
       <w:r>
         <w:t xml:space="preserve"> </w:t>
@@ -619,7 +619,7 @@
         <w:t xml:space="preserve"> </w:t>
       </w:r>
       <w:r>
-        <w:t xml:space="preserve">using a threshold of 0.5, and higher %GPF indicates a larger fraction of the total good features were found using the same threshold. Points are colored by the model used for training and testing, with internal validation (using the same dataset for training as prediction) in the darker colors on the left and external validation (using a different dataset for training than prediction) in the lighter colors on the right of each panel. Lines of best fit have been estimated and plotted in black on top of the data points.</w:t>
+        <w:t xml:space="preserve">using a threshold of 0.5, and higher %GFF indicates a larger fraction of the total good features were found using the same threshold. Points are colored by the model used for training and testing, with internal validation (using the same dataset for training as prediction) in the darker colors on the left and external validation (using a different dataset for training than prediction) in the lighter colors on the right of each panel. Lines of best fit have been estimated and plotted in black on top of the data points.</w:t>
       </w:r>
     </w:p>
     <w:bookmarkEnd w:id="32"/>
@@ -800,7 +800,7 @@
         <w:pStyle w:val="FirstParagraph"/>
       </w:pPr>
       <w:r>
-        <w:t xml:space="preserve">None of the penalized regression models significantly improved cross-validated performance between the MESOSCOPE and Falkor datasets when measured by both initial performance and the performance drop when applied across datasets. All three regularized regression models had similar behavior, with ridge regression (α = 0) had the lowest rates for both GPF and FDR, with lasso (α = 1) obtaining higher ones and representing a less-stringent false negative acceptance while, as expected, the elastic net (α = 0.5) fell in between the two (Supp. figure 3). The random forest model, interestingly, had perfect predictive capacity when tested internally on the training data (FDR=0%, GPF=100%, for both MESOSCOPE and Falkor) but showed a significant drop in improvement when applied across datasets (Supp. figure 3). In each case, the performance drop when applied to a novel dataset was more extreme than the simple two-parameter model described above.</w:t>
+        <w:t xml:space="preserve">None of the penalized regression models significantly improved cross-validated performance between the MESOSCOPE and Falkor datasets when measured by both initial performance and the performance drop when applied across datasets. All three regularized regression models had similar behavior, with ridge regression (α = 0) had the lowest rates for both GFF and FDR, with lasso (α = 1) obtaining higher ones and representing a less-stringent false negative acceptance while, as expected, the elastic net (α = 0.5) fell in between the two (Supp. figure 3). The random forest model, interestingly, had perfect predictive capacity when tested internally on the training data (FDR=0%, GFF=100%, for both MESOSCOPE and Falkor) but showed a significant drop in improvement when applied across datasets (Supp. figure 3). In each case, the performance drop when applied to a novel dataset was more extreme than the simple two-parameter model described above.</w:t>
       </w:r>
     </w:p>
     <w:bookmarkEnd w:id="37"/>
@@ -904,7 +904,7 @@
         <w:pStyle w:val="BodyText"/>
       </w:pPr>
       <w:r>
-        <w:t xml:space="preserve">With the stricter threshold, we obtained FDR values consistently below 5% even on the novel datasets, with values of 1.0%, 0.0% (truly zero false positives), 2.0%, and 4.6% for Falkor, MESOSCOPE, CultureData, and Pttime respectively (Figure 4). Of course, this low error rate required that we miss out on additional potentially valuable features, with only a fraction of the total good MFs making it past this threshold. In both the Falkor and MESOSCOPE datasets, less than half of the good MFs were labeled as such, with actual values of 39.4% and 26.5%, respectively. Since we did not label the complete dataset for CultureData and Pttime, we cannot accurately calculate the %GPF but expect it to be in a similar range (Figure 4).</w:t>
+        <w:t xml:space="preserve">With the stricter threshold, we obtained FDR values consistently below 5% even on the novel datasets, with values of 1.0%, 0.0% (truly zero false positives), 2.0%, and 4.6% for Falkor, MESOSCOPE, CultureData, and Pttime respectively (Figure 4). Of course, this low error rate required that we miss out on additional potentially valuable features, with only a fraction of the total good MFs making it past this threshold. In both the Falkor and MESOSCOPE datasets, less than half of the good MFs were labeled as such, with actual values of 39.4% and 26.5%, respectively. Since we did not label the complete dataset for CultureData and Pttime, we cannot accurately calculate the %GFF but expect it to be in a similar range (Figure 4).</w:t>
       </w:r>
     </w:p>
     <w:p>
@@ -916,12 +916,12 @@
           <wp:inline>
             <wp:extent cx="2752374" cy="3669832"/>
             <wp:effectExtent b="0" l="0" r="0" t="0"/>
-            <wp:docPr descr="Figure 4: False discovery rate and proportion of total good features identified as good by the two-parameter model trained on the combined MESOSCOPE/Falkor dataset and applied to each dataset individually with a threshold of 0.9. FDR is calculated by dividing the number of false positives by the total positives produced by the model and GPF is calculated by dividing the number of true positives by the total number of good features as identified manually. Points correspond to the calculated percentage and absolute numbers are provided above/below the point." title="" id="39" name="Picture"/>
+            <wp:docPr descr="Figure 4: False discovery rate and proportion of total good features identified as good by the two-parameter model trained on the combined MESOSCOPE/Falkor dataset and applied to each dataset individually with a threshold of 0.9. FDR is calculated by dividing the number of false positives by the total positives produced by the model and GFF is calculated by dividing the number of true positives by the total number of good features as identified manually. Points correspond to the calculated percentage and absolute numbers are provided above/below the point." title="" id="39" name="Picture"/>
             <a:graphic>
               <a:graphicData uri="http://schemas.openxmlformats.org/drawingml/2006/picture">
                 <pic:pic>
                   <pic:nvPicPr>
-                    <pic:cNvPr descr="figures/fdr_gpf_all_datasets.png" id="40" name="Picture"/>
+                    <pic:cNvPr descr="figures/fdr_gff_all_datasets.png" id="40" name="Picture"/>
                     <pic:cNvPicPr>
                       <a:picLocks noChangeArrowheads="1" noChangeAspect="1"/>
                     </pic:cNvPicPr>
@@ -959,7 +959,7 @@
         <w:pStyle w:val="ImageCaption"/>
       </w:pPr>
       <w:r>
-        <w:t xml:space="preserve">Figure 4: False discovery rate and proportion of total good features identified as good by the two-parameter model trained on the combined MESOSCOPE/Falkor dataset and applied to each dataset individually with a threshold of 0.9. FDR is calculated by dividing the number of false positives by the total positives produced by the model and GPF is calculated by dividing the number of true positives by the total number of good features as identified manually. Points correspond to the calculated percentage and absolute numbers are provided above/below the point.</w:t>
+        <w:t xml:space="preserve">Figure 4: False discovery rate and proportion of total good features identified as good by the two-parameter model trained on the combined MESOSCOPE/Falkor dataset and applied to each dataset individually with a threshold of 0.9. FDR is calculated by dividing the number of false positives by the total positives produced by the model and GFF is calculated by dividing the number of true positives by the total number of good features as identified manually. Points correspond to the calculated percentage and absolute numbers are provided above/below the point.</w:t>
       </w:r>
     </w:p>
     <w:bookmarkEnd w:id="41"/>
@@ -1791,7 +1791,7 @@
         <w:pStyle w:val="FirstParagraph"/>
       </w:pPr>
       <w:r>
-        <w:t xml:space="preserve">We used two fully-labeled and two partially-labeled HILIC LC-MS datasets to assess the performance of the XCMS algorithm and construct a robust model of peak quality. To measure performance, we used two measurements of success closely tied to intuitive questions about a dataset: the percentage of total good peaks found (GPF, also known as recall or sensitivity) and the percentage of bad molecular features (MFs) included, also known as the false discovery rate (FDR). We decided against using the F</w:t>
+        <w:t xml:space="preserve">We used two fully-labeled and two partially-labeled HILIC LC-MS datasets to assess the performance of the XCMS algorithm and construct a robust model of peak quality. To measure performance, we used two measurements of success closely tied to intuitive questions about a dataset: the percentage of total good features found (GFF, also known as recall or sensitivity) and the percentage of bad molecular features (MFs) included, also known as the false discovery rate (FDR). We decided against using the F</w:t>
       </w:r>
       <m:oMath>
         <m:sSub>
@@ -1874,7 +1874,7 @@
         <w:t xml:space="preserve"> </w:t>
       </w:r>
       <w:r>
-        <w:t xml:space="preserve">and is highly simplified. There, they used a nineteen-parameter multiple logistic regression model and found a maximum performance of 80% GPF and an FDR of 34% on a cross-validated second cohort, similar to our cross-dataset testing. Our final two-parameter model also had an 80% GPF at a 0.5 likelihood threshold, but a significantly lower FDR of ~22.9%. This increased performance is likely due to our use of the metrics recalculated from the raw data, as their metrics were only calculated from the default MzMine2 peak parameters reported: similar to our XCMS-only model.</w:t>
+        <w:t xml:space="preserve">and is highly simplified. There, they used a nineteen-parameter multiple logistic regression model and found a maximum performance of 80% GFF and an FDR of 34% on a cross-validated second cohort, similar to our cross-dataset testing. Our final two-parameter model also had an 80% GFF at a 0.5 likelihood threshold, but a significantly lower FDR of ~22.9%. This increased performance is likely due to our use of the metrics recalculated from the raw data, as their metrics were only calculated from the default MzMine2 peak parameters reported: similar to our XCMS-only model.</w:t>
       </w:r>
     </w:p>
     <w:bookmarkStart w:id="52" w:name="X2f793888eda09c9589a1ed2350e879280505c83"/>
@@ -1921,7 +1921,7 @@
         <w:pStyle w:val="BodyText"/>
       </w:pPr>
       <w:r>
-        <w:t xml:space="preserve">The class imbalance, with mostly poor quality MFs, is partially why we chose to measure precision and recall instead of total accuracy. However, precision and recall can also be ambiguous when the positive class is not specified and the raw confusion matrices are unavailable, thus our very precise use of the FDR and GPF metrics as well as providing the raw confusion matrices in Supplemental Table XX.</w:t>
+        <w:t xml:space="preserve">The class imbalance, with mostly poor quality MFs, is partially why we chose to measure precision and recall instead of total accuracy. However, precision and recall can also be ambiguous when the positive class is not specified and the raw confusion matrices are unavailable, thus our very precise use of the FDR and GFF metrics as well as providing the raw confusion matrices in Supplemental Table XX.</w:t>
       </w:r>
       <w:r>
         <w:t xml:space="preserve"> </w:t>
@@ -1945,7 +1945,7 @@
         <w:t xml:space="preserve">peakonly</w:t>
       </w:r>
       <w:r>
-        <w:t xml:space="preserve">, relative to which we obtained higher accuracy (they report 89% accuracy) but worse GPF and FDR (89% and 3%, respectively, relative to our 77.1% GPF and 19.6% FDR overall). However, if we report precision and recall with the positive class set to</w:t>
+        <w:t xml:space="preserve">, relative to which we obtained higher accuracy (they report 89% accuracy) but worse GFF and FDR (89% and 3%, respectively, relative to our 77.1% GFF and 19.6% FDR overall). However, if we report precision and recall with the positive class set to</w:t>
       </w:r>
       <w:r>
         <w:t xml:space="preserve"> </w:t>
@@ -3075,7 +3075,7 @@
         <w:pStyle w:val="BodyText"/>
       </w:pPr>
       <w:r>
-        <w:t xml:space="preserve">In each case, we categorized each molecular feature as a true positive (TP) if it was predicted to be Good and was manually classified as Good, a true negative if both predicted and classifed as Bad, a false positive if predicted to be Good but manually classified as Bad, and a false negative if predicted to be Bad but was in fact manually classified as Good. This allowed us to additionally define two useful measures of success, the traditionally-defined false discovery rate (FDR, defined as 1-precision or the number of false positives divided by the total number of predicted positives) and the percentage of good peaks found (GPF, also known as the recall or sensitivity and defined as the number of true positives divided by the total number of actual positives).</w:t>
+        <w:t xml:space="preserve">In each case, we categorized each molecular feature as a true positive (TP) if it was predicted to be Good and was manually classified as Good, a true negative if both predicted and classifed as Bad, a false positive if predicted to be Good but manually classified as Bad, and a false negative if predicted to be Bad but was in fact manually classified as Good. This allowed us to additionally define two useful measures of success, the traditionally-defined false discovery rate (FDR, defined as 1-precision or the number of false positives divided by the total number of predicted positives) and the percentage of good features found (GFF, also known as the recall or sensitivity and defined as the number of true positives divided by the total number of actual positives).</w:t>
       </w:r>
     </w:p>
     <w:p>
@@ -3484,7 +3484,7 @@
         <w:pStyle w:val="BodyText"/>
       </w:pPr>
       <w:r>
-        <w:t xml:space="preserve">GPF: Good Peaks Found</w:t>
+        <w:t xml:space="preserve">GFF: Good Feature Found</w:t>
       </w:r>
     </w:p>
     <w:p>
@@ -5404,7 +5404,7 @@
               <a:graphicData uri="http://schemas.openxmlformats.org/drawingml/2006/picture">
                 <pic:pic>
                   <pic:nvPicPr>
-                    <pic:cNvPr descr="supplement/regregrf_fdrgpf_cross_train.png" id="158" name="Picture"/>
+                    <pic:cNvPr descr="supplement/regregrf_fdrgff_cross_train.png" id="158" name="Picture"/>
                     <pic:cNvPicPr>
                       <a:picLocks noChangeArrowheads="1" noChangeAspect="1"/>
                     </pic:cNvPicPr>

</xml_diff>

<commit_message>
Updated Figure 7 with lab comments
</commit_message>
<xml_diff>
--- a/manuscript/manuscript.docx
+++ b/manuscript/manuscript.docx
@@ -2552,7 +2552,7 @@
           <wp:inline>
             <wp:extent cx="5943600" cy="2743199"/>
             <wp:effectExtent b="0" l="0" r="0" t="0"/>
-            <wp:docPr descr="Figure 7: Randomly selected ion chromatograms from both “Good” (top row) and “Bad” (bottom row) manual classifications, colored by the depth from which the biological sample was taken. DCM = deep chlorophyll maximum, approximately 110 meters." title="" id="65" name="Picture"/>
+            <wp:docPr descr="Figure 7: Randomly selected ion chromatograms from both “Good” (top row) and “Bad” (bottom row) manual classifications. Plots show retention time along the x-axis in a 1 minute window around the center of the feature and show measured intensity on the y. Features are from the MESOSCOPE dataset and colored by the depth from which the biological sample was taken. DCM = deep chlorophyll maximum, approximately 110 meters. Molecular feature ids are provided as the title of each panel, starting with “FT” and followed by 4 digits. Two features were annotated using authentic standards run alongside: the 13C isotope of dimethylsulfonioacetate (DMS-Ac) and taurine." title="" id="65" name="Picture"/>
             <a:graphic>
               <a:graphicData uri="http://schemas.openxmlformats.org/drawingml/2006/picture">
                 <pic:pic>
@@ -2631,7 +2631,25 @@
         <w:t xml:space="preserve"> </w:t>
       </w:r>
       <w:r>
-        <w:t xml:space="preserve">(bottom row) manual classifications, colored by the depth from which the biological sample was taken. DCM = deep chlorophyll maximum, approximately 110 meters.</w:t>
+        <w:t xml:space="preserve">(bottom row) manual classifications. Plots show retention time along the x-axis in a 1 minute window around the center of the feature and show measured intensity on the y. Features are from the MESOSCOPE dataset and colored by the depth from which the biological sample was taken. DCM = deep chlorophyll maximum, approximately 110 meters. Molecular feature ids are provided as the title of each panel, starting with</w:t>
+      </w:r>
+      <w:r>
+        <w:t xml:space="preserve"> </w:t>
+      </w:r>
+      <w:r>
+        <w:t xml:space="preserve">“</w:t>
+      </w:r>
+      <w:r>
+        <w:t xml:space="preserve">FT</w:t>
+      </w:r>
+      <w:r>
+        <w:t xml:space="preserve">”</w:t>
+      </w:r>
+      <w:r>
+        <w:t xml:space="preserve"> </w:t>
+      </w:r>
+      <w:r>
+        <w:t xml:space="preserve">and followed by 4 digits. Two features were annotated using authentic standards run alongside: the 13C isotope of dimethylsulfonioacetate (DMS-Ac) and taurine.</w:t>
       </w:r>
     </w:p>
     <w:bookmarkEnd w:id="67"/>

</xml_diff>

<commit_message>
Switching from "Meh" to "Ambiguous"
and polishing up Figure 1
</commit_message>
<xml_diff>
--- a/manuscript/manuscript.docx
+++ b/manuscript/manuscript.docx
@@ -459,7 +459,7 @@
           <wp:inline>
             <wp:extent cx="5943600" cy="3657600"/>
             <wp:effectExtent b="0" l="0" r="0" t="0"/>
-            <wp:docPr descr="Figure 1: Histograms showing the estimated likelihood of a given mass feature being categorized as “Good” according to the two-parameter logistic model trained on the combined fully-labeled Falkor and MESOSCOPE datasets. Colors indicate the category in which each feature was manually assigned by an expert, with “Stans only” referring to a good molecular feature that was only visible in the standards run alongside the samples. Datasets CultureData and Pttime were manually labeled only for those features with an estimated likelihood above 90% (black vertical line) and were otherwise unclassified." title="" id="27" name="Picture"/>
+            <wp:docPr descr="Figure 1: Histograms showing the estimated likelihood of a given mass feature being categorized as “Good” according to the two-parameter logistic model trained on the combined fully-labeled Falkor and MESOSCOPE environmental datasets. Colors indicate the category in which each feature was manually assigned by an expert, with “Stans only” referring to a good molecular feature that was only visible in the standards run alongside the samples. Culture datasets CultureData and Pttime were manually labeled only for those features with an estimated likelihood above 90% (black vertical line) and were otherwise unclassified." title="" id="27" name="Picture"/>
             <a:graphic>
               <a:graphicData uri="http://schemas.openxmlformats.org/drawingml/2006/picture">
                 <pic:pic>
@@ -520,7 +520,7 @@
         <w:t xml:space="preserve"> </w:t>
       </w:r>
       <w:r>
-        <w:t xml:space="preserve">according to the two-parameter logistic model trained on the combined fully-labeled Falkor and MESOSCOPE datasets. Colors indicate the category in which each feature was manually assigned by an expert, with</w:t>
+        <w:t xml:space="preserve">according to the two-parameter logistic model trained on the combined fully-labeled Falkor and MESOSCOPE environmental datasets. Colors indicate the category in which each feature was manually assigned by an expert, with</w:t>
       </w:r>
       <w:r>
         <w:t xml:space="preserve"> </w:t>
@@ -538,7 +538,7 @@
         <w:t xml:space="preserve"> </w:t>
       </w:r>
       <w:r>
-        <w:t xml:space="preserve">referring to a good molecular feature that was only visible in the standards run alongside the samples. Datasets CultureData and Pttime were manually labeled only for those features with an estimated likelihood above 90% (black vertical line) and were otherwise unclassified.</w:t>
+        <w:t xml:space="preserve">referring to a good molecular feature that was only visible in the standards run alongside the samples. Culture datasets CultureData and Pttime were manually labeled only for those features with an estimated likelihood above 90% (black vertical line) and were otherwise unclassified.</w:t>
       </w:r>
     </w:p>
     <w:p>

</xml_diff>

<commit_message>
Making edits to Fig 4 (and supp fig)
Thinner line, behind data, added results to caption. Chose to stick with GFF metric.
</commit_message>
<xml_diff>
--- a/manuscript/manuscript.docx
+++ b/manuscript/manuscript.docx
@@ -558,7 +558,7 @@
           <wp:inline>
             <wp:extent cx="5943600" cy="2743199"/>
             <wp:effectExtent b="0" l="0" r="0" t="0"/>
-            <wp:docPr descr="Figure 2: False discovery rate (%FDR) and fraction of good features found (%GFF) plotted across different subsets of model parameters. Lower %FDR indicates a smaller fraction of false positives among those molecular features the model categorized as “Good” using a threshold of 0.5, and higher %GFF indicates a larger fraction of the total good features were found using the same threshold. Points are colored by the model used for training and testing, with internal validation (using the same dataset for training as prediction) in the darker colors on the left and external validation (using a different dataset for training than prediction) in the lighter colors on the right of each panel. Lines of best fit have been estimated and plotted in black on top of the data points." title="" id="30" name="Picture"/>
+            <wp:docPr descr="Figure 2: False discovery rate (%FDR) and fraction of good features found (%GFF) plotted across different subsets of model parameters. Lower %FDR indicates a smaller fraction of false positives among those molecular features the model categorized as “Good” using a threshold of 0.5, and higher %GFF indicates a larger fraction of the total good features were found using the same threshold. Points are colored by the model used for training and testing, with internal validation (using the same dataset for training as prediction) in the darker colors on the left and external validation (using a different dataset for training than prediction) in the lighter colors on the right of each panel. Lines of best fit have been estimated and plotted in black behind the data points, with the steepest slopes found in the full and XCMS-only models indicating excessive overfitting on the training data." title="" id="30" name="Picture"/>
             <a:graphic>
               <a:graphicData uri="http://schemas.openxmlformats.org/drawingml/2006/picture">
                 <pic:pic>
@@ -619,7 +619,7 @@
         <w:t xml:space="preserve"> </w:t>
       </w:r>
       <w:r>
-        <w:t xml:space="preserve">using a threshold of 0.5, and higher %GFF indicates a larger fraction of the total good features were found using the same threshold. Points are colored by the model used for training and testing, with internal validation (using the same dataset for training as prediction) in the darker colors on the left and external validation (using a different dataset for training than prediction) in the lighter colors on the right of each panel. Lines of best fit have been estimated and plotted in black on top of the data points.</w:t>
+        <w:t xml:space="preserve">using a threshold of 0.5, and higher %GFF indicates a larger fraction of the total good features were found using the same threshold. Points are colored by the model used for training and testing, with internal validation (using the same dataset for training as prediction) in the darker colors on the left and external validation (using a different dataset for training than prediction) in the lighter colors on the right of each panel. Lines of best fit have been estimated and plotted in black behind the data points, with the steepest slopes found in the full and XCMS-only models indicating excessive overfitting on the training data.</w:t>
       </w:r>
     </w:p>
     <w:bookmarkEnd w:id="32"/>

</xml_diff>

<commit_message>
Polishing up Fig 3 and surrounding text
</commit_message>
<xml_diff>
--- a/manuscript/manuscript.docx
+++ b/manuscript/manuscript.docx
@@ -665,14 +665,14 @@
         <w:t xml:space="preserve"> </w:t>
       </w:r>
       <w:r>
-        <w:t xml:space="preserve">values of 0.856 and 0.896, respectively. When compared in ranked space, we found an intensification of the effect described previously, with an even higher</w:t>
+        <w:t xml:space="preserve">values of 0.799 and 0.863, respectively. When compared in ranked space, we found an intensification of the effect described previously, with a higher</w:t>
       </w:r>
       <w:r>
         <w:t xml:space="preserve"> </w:t>
       </w:r>
       <m:oMath>
         <m:r>
-          <m:t>r</m:t>
+          <m:t>ρ</m:t>
         </m:r>
       </m:oMath>
       <w:r>
@@ -686,14 +686,14 @@
       </w:r>
       <m:oMath>
         <m:r>
-          <m:t>r</m:t>
+          <m:t>ρ</m:t>
         </m:r>
       </m:oMath>
       <w:r>
         <w:t xml:space="preserve"> </w:t>
       </w:r>
       <w:r>
-        <w:t xml:space="preserve">values for the full and XCMS-trained model of 0.818 and 0.849, respectively (Figure 3).</w:t>
+        <w:t xml:space="preserve">values for the full and XCMS-trained model of 0.725 and 0.804, respectively (Figure 3).</w:t>
       </w:r>
     </w:p>
     <w:p>

</xml_diff>

<commit_message>
Updating Figure 4 with lab comments
</commit_message>
<xml_diff>
--- a/manuscript/manuscript.docx
+++ b/manuscript/manuscript.docx
@@ -916,7 +916,7 @@
           <wp:inline>
             <wp:extent cx="2752374" cy="3669832"/>
             <wp:effectExtent b="0" l="0" r="0" t="0"/>
-            <wp:docPr descr="Figure 4: False discovery rate and proportion of total good features identified as good by the two-parameter model trained on the combined MESOSCOPE/Falkor dataset and applied to each dataset individually with a threshold of 0.9. FDR is calculated by dividing the number of false positives by the total positives produced by the model and GFF is calculated by dividing the number of true positives by the total number of good features as identified manually. Points correspond to the calculated percentage and absolute numbers are provided above/below the point." title="" id="39" name="Picture"/>
+            <wp:docPr descr="Figure 4: False discovery rate and proportion of total good features identified as good by the two-parameter model trained on the combined MESOSCOPE/Falkor dataset and applied to each dataset. A stricter likelihood threshold is used here (0.9) than in Figure 2. FDR is calculated by dividing the number of false positives by the total positives produced by the model and GFF is calculated by dividing the number of true positives by the total number of good features as identified manually (only possible for fully-labeled datasets). Points correspond to the calculated percentage and absolute numbers are provided above/below the point." title="" id="39" name="Picture"/>
             <a:graphic>
               <a:graphicData uri="http://schemas.openxmlformats.org/drawingml/2006/picture">
                 <pic:pic>
@@ -959,7 +959,7 @@
         <w:pStyle w:val="ImageCaption"/>
       </w:pPr>
       <w:r>
-        <w:t xml:space="preserve">Figure 4: False discovery rate and proportion of total good features identified as good by the two-parameter model trained on the combined MESOSCOPE/Falkor dataset and applied to each dataset individually with a threshold of 0.9. FDR is calculated by dividing the number of false positives by the total positives produced by the model and GFF is calculated by dividing the number of true positives by the total number of good features as identified manually. Points correspond to the calculated percentage and absolute numbers are provided above/below the point.</w:t>
+        <w:t xml:space="preserve">Figure 4: False discovery rate and proportion of total good features identified as good by the two-parameter model trained on the combined MESOSCOPE/Falkor dataset and applied to each dataset. A stricter likelihood threshold is used here (0.9) than in Figure 2. FDR is calculated by dividing the number of false positives by the total positives produced by the model and GFF is calculated by dividing the number of true positives by the total number of good features as identified manually (only possible for fully-labeled datasets). Points correspond to the calculated percentage and absolute numbers are provided above/below the point.</w:t>
       </w:r>
     </w:p>
     <w:bookmarkEnd w:id="41"/>

</xml_diff>

<commit_message>
Updated version of Figure 5 with histograms and boxplots
</commit_message>
<xml_diff>
--- a/manuscript/manuscript.docx
+++ b/manuscript/manuscript.docx
@@ -994,7 +994,7 @@
         <w:pStyle w:val="BodyText"/>
       </w:pPr>
       <w:r>
-        <w:t xml:space="preserve">A different story emerged, however, when the bad MFs were removed from this analysis. Good features were most commonly found to have their highest concentrations at the DCM or the surface, rather than being fixed with respect to depth. Of the 182 good MFs, less than a fifth had no trend with depth (44/249) and a majority had unequivocally lowest values in the 175 meter samples (those with 15m/DCM &gt; 175m, 145 features). The two-parameter model, when applied with a 50% likelihood threshold, also recovered this general feature distribution and classified many of the features with no significant depth signal as likely to be bad [Figure 7B, currently in Slack?].</w:t>
+        <w:t xml:space="preserve">A different story emerged, however, when the bad MFs were removed from this analysis. Good features were most commonly found to have their highest concentrations at the DCM or the surface, rather than being fixed with respect to depth. Of the 182 good MFs, less than a fifth had no trend with depth (44/249) and a majority had unequivocally lowest values in the 175 meter samples (those with 15m/DCM &gt; 175m, 145 features). The two-parameter model, when applied with a 50% likelihood threshold, also recovered this general feature distribution and classified many of the features with no significant depth signal as likely to be bad.</w:t>
       </w:r>
     </w:p>
     <w:p>
@@ -1002,7 +1002,7 @@
         <w:pStyle w:val="BodyText"/>
       </w:pPr>
       <w:r>
-        <w:t xml:space="preserve">Additionally, a large number of features manually identified as bad nonetheless had significant differences with depth. This was surprising because we had assumed that bad MFs corresponded to instrument noise, which we did not expect to have any biological trend. Further investigation of a few randomly selected bad features with a biological difference revealed the reason behind this: most of those investigated were actually tails of other MFs. Integrating just the tail of a peak retains the biological signal of the full peak while still looking visually like instrument noise, thereby introducing pseudoreplication in the feature space.</w:t>
+        <w:t xml:space="preserve">Additionally, a large number of features manually identified as bad nonetheless had significant differences with depth. This was surprising because we had assumed that bad MFs corresponded to instrument or chemical noise, which we did not expect to have any biological trend. Further investigation of a few randomly selected bad features with a biological difference revealed the reason behind this: most of those investigated were actually tails of other MFs. Integrating just the tail of a peak retains the biological signal of the full peak while still looking visually like instrument noise, thereby introducing pseudoreplication in the feature space.</w:t>
       </w:r>
     </w:p>
     <w:p>
@@ -1047,7 +1047,7 @@
       <w:r>
         <w:drawing>
           <wp:inline>
-            <wp:extent cx="5943600" cy="4572000"/>
+            <wp:extent cx="5943600" cy="6400799"/>
             <wp:effectExtent b="0" l="0" r="0" t="0"/>
             <wp:docPr descr="Figure 5: Plot of metabolite response to depth shown across three axes using the rank-normalized median value at each depth as the coordinate for that axis. Each molecular feature corresponds to a point in the plot, and their position on the plot describes the shape of their depth profile. Compounds aligning with the 15m axis correspond to compounds with most of their abundance found in the surface ocean; points far to the right side correspond to compounds that are found only at the deep chlorophyll maximum; points found at the bottom of the plot are those compounds that increased more or less linearly with depth." title="" id="43" name="Picture"/>
             <a:graphic>
@@ -1068,7 +1068,7 @@
                   <pic:spPr bwMode="auto">
                     <a:xfrm>
                       <a:off x="0" y="0"/>
-                      <a:ext cx="5943600" cy="4572000"/>
+                      <a:ext cx="5943600" cy="6400799"/>
                     </a:xfrm>
                     <a:prstGeom prst="rect">
                       <a:avLst/>

</xml_diff>

<commit_message>
Updated figure legend for Figure 5
</commit_message>
<xml_diff>
--- a/manuscript/manuscript.docx
+++ b/manuscript/manuscript.docx
@@ -1015,33 +1015,6 @@
     </w:p>
     <w:p>
       <w:pPr>
-        <w:pStyle w:val="BodyText"/>
-      </w:pPr>
-      <w:r>
-        <w:t xml:space="preserve">[MAA paragraph?] Several mass features that were found dominantly at the surface were putatively identified as mycosporine-like amino acids (MAAs), which have been shown to have UV photoprotective properties.</w:t>
-      </w:r>
-      <w:r>
-        <w:t xml:space="preserve">(</w:t>
-      </w:r>
-      <w:r>
-        <w:rPr>
-          <w:bCs/>
-          <w:b/>
-        </w:rPr>
-        <w:t xml:space="preserve">ref?</w:t>
-      </w:r>
-      <w:r>
-        <w:t xml:space="preserve">)</w:t>
-      </w:r>
-      <w:r>
-        <w:t xml:space="preserve"> </w:t>
-      </w:r>
-      <w:r>
-        <w:t xml:space="preserve">Although we were unable to calculate their exact concentrations due to a lack of authentic standards, peak areas were approximately 100 to 1000 times higher in the 15 meter samples than the values averaged between the DCM and 175 meter samples. The abundance of MAAs in this particular category indicates that there may be other MAA molecules with this depth pattern that have not yet been characterized also among these unknowns.</w:t>
-      </w:r>
-    </w:p>
-    <w:p>
-      <w:pPr>
         <w:pStyle w:val="CaptionedFigure"/>
       </w:pPr>
       <w:r>
@@ -1049,7 +1022,7 @@
           <wp:inline>
             <wp:extent cx="5943600" cy="6400799"/>
             <wp:effectExtent b="0" l="0" r="0" t="0"/>
-            <wp:docPr descr="Figure 5: Plot of metabolite response to depth shown across three axes using the rank-normalized median value at each depth as the coordinate for that axis. Each molecular feature corresponds to a point in the plot, and their position on the plot describes the shape of their depth profile. Compounds aligning with the 15m axis correspond to compounds with most of their abundance found in the surface ocean; points far to the right side correspond to compounds that are found only at the deep chlorophyll maximum; points found at the bottom of the plot are those compounds that increased more or less linearly with depth." title="" id="43" name="Picture"/>
+            <wp:docPr descr="Figure 5: Plot of metabolite response to depth and the model classification error distribution. Barplots at the top show the number of MFs (mass features) in each depth response category and are broken down by the classification error types. Compounds were assigned a depth category via Dunn’s post-hoc test for significant differences between the sample depths. Good MF found = true positive, good MF missed = false negative, bad MF found = false positive, and bad MF avoided = true negative according to a 0.5 likelihood threshold. Note that the majority of the features in the bad MF avoided category fell into the “All equal” depth class (1365 MFs) but the x-axis has been truncated at 60 for ease of visualization. The boxplots in the bottom illustrate the depth response type for 4 specific categories, with raw peak area plotted on a log scale against the sample depth (DCM = deep chlorophyll maximum, ~110 meters). All MFs are shown in the central bottom plot across three axes using the rank-normalized median value at each depth as the coordinate for that axis. Each molecular feature corresponds to a point in the plot, and their position on the plot describes the shape of their depth profile. Compounds aligning with the 15m axis correspond to compounds with most of their abundance found in the surface ocean; points far to the right side correspond to compounds that are found only at the DCM; points found at the bottom of the plot are those compounds that increased more or less linearly with depth." title="" id="43" name="Picture"/>
             <a:graphic>
               <a:graphicData uri="http://schemas.openxmlformats.org/drawingml/2006/picture">
                 <pic:pic>
@@ -1092,7 +1065,48 @@
         <w:pStyle w:val="ImageCaption"/>
       </w:pPr>
       <w:r>
-        <w:t xml:space="preserve">Figure 5: Plot of metabolite response to depth shown across three axes using the rank-normalized median value at each depth as the coordinate for that axis. Each molecular feature corresponds to a point in the plot, and their position on the plot describes the shape of their depth profile. Compounds aligning with the 15m axis correspond to compounds with most of their abundance found in the surface ocean; points far to the right side correspond to compounds that are found only at the deep chlorophyll maximum; points found at the bottom of the plot are those compounds that increased more or less linearly with depth.</w:t>
+        <w:t xml:space="preserve">Figure 5: Plot of metabolite response to depth and the model classification error distribution. Barplots at the top show the number of MFs (mass features) in each depth response category and are broken down by the classification error types. Compounds were assigned a depth category via Dunn’s post-hoc test for significant differences between the sample depths. Good MF found = true positive, good MF missed = false negative, bad MF found = false positive, and bad MF avoided = true negative according to a 0.5 likelihood threshold. Note that the majority of the features in the bad MF avoided category fell into the</w:t>
+      </w:r>
+      <w:r>
+        <w:t xml:space="preserve"> </w:t>
+      </w:r>
+      <w:r>
+        <w:t xml:space="preserve">“</w:t>
+      </w:r>
+      <w:r>
+        <w:t xml:space="preserve">All equal</w:t>
+      </w:r>
+      <w:r>
+        <w:t xml:space="preserve">”</w:t>
+      </w:r>
+      <w:r>
+        <w:t xml:space="preserve"> </w:t>
+      </w:r>
+      <w:r>
+        <w:t xml:space="preserve">depth class (1365 MFs) but the x-axis has been truncated at 60 for ease of visualization. The boxplots in the bottom illustrate the depth response type for 4 specific categories, with raw peak area plotted on a log scale against the sample depth (DCM = deep chlorophyll maximum, ~110 meters). All MFs are shown in the central bottom plot across three axes using the rank-normalized median value at each depth as the coordinate for that axis. Each molecular feature corresponds to a point in the plot, and their position on the plot describes the shape of their depth profile. Compounds aligning with the 15m axis correspond to compounds with most of their abundance found in the surface ocean; points far to the right side correspond to compounds that are found only at the DCM; points found at the bottom of the plot are those compounds that increased more or less linearly with depth.</w:t>
+      </w:r>
+    </w:p>
+    <w:p>
+      <w:pPr>
+        <w:pStyle w:val="BodyText"/>
+      </w:pPr>
+      <w:r>
+        <w:t xml:space="preserve">[Switch the shapes to make empty circles</w:t>
+      </w:r>
+      <w:r>
+        <w:t xml:space="preserve"> </w:t>
+      </w:r>
+      <w:r>
+        <w:t xml:space="preserve">“</w:t>
+      </w:r>
+      <w:r>
+        <w:t xml:space="preserve">good peaks missed</w:t>
+      </w:r>
+      <w:r>
+        <w:t xml:space="preserve">”</w:t>
+      </w:r>
+      <w:r>
+        <w:t xml:space="preserve">]</w:t>
       </w:r>
     </w:p>
     <w:bookmarkEnd w:id="45"/>

</xml_diff>

<commit_message>
Full rerun of entire analysis, more metric discussion
</commit_message>
<xml_diff>
--- a/manuscript/manuscript.docx
+++ b/manuscript/manuscript.docx
@@ -125,7 +125,7 @@
         <w:pStyle w:val="Date"/>
       </w:pPr>
       <w:r>
-        <w:t xml:space="preserve">2023-06-07</w:t>
+        <w:t xml:space="preserve">2023-06-12</w:t>
       </w:r>
     </w:p>
     <w:bookmarkStart w:id="23" w:name="abstract"/>
@@ -334,7 +334,7 @@
       </w:r>
     </w:p>
     <w:bookmarkEnd w:id="24"/>
-    <w:bookmarkStart w:id="51" w:name="results-1"/>
+    <w:bookmarkStart w:id="54" w:name="results-1"/>
     <w:p>
       <w:pPr>
         <w:pStyle w:val="Heading2"/>
@@ -430,6 +430,23 @@
       </w:r>
       <w:r>
         <w:t xml:space="preserve">(16% and 12%, respectively).</w:t>
+      </w:r>
+    </w:p>
+    <w:p>
+      <w:pPr>
+        <w:pStyle w:val="BodyText"/>
+      </w:pPr>
+      <w:r>
+        <w:t xml:space="preserve">Most metrics had reasonably normal distributions after the scaling and normalization described in Methods. Visually, the most compelling separations between good and bad MFs were observed in the novel peak shape and SNR metrics, with higher peak shape correlations and larger SNR values corresponding to good MFs and almost complete separation for the peak shape (</w:t>
+      </w:r>
+      <w:r>
+        <w:rPr>
+          <w:rStyle w:val="VerbatimChar"/>
+        </w:rPr>
+        <w:t xml:space="preserve">med_cor</w:t>
+      </w:r>
+      <w:r>
+        <w:t xml:space="preserve">) metric. Peak width and its standard deviation also showed reasonable separation between good and bad MFs (good MFs tended to have low SDs and larger peak widths). The isotope shape and area correlations also showed good separation (Supp. figure XX).</w:t>
       </w:r>
     </w:p>
     <w:bookmarkEnd w:id="25"/>
@@ -457,7 +474,7 @@
       <w:r>
         <w:drawing>
           <wp:inline>
-            <wp:extent cx="5943600" cy="3657600"/>
+            <wp:extent cx="5349240" cy="3291840"/>
             <wp:effectExtent b="0" l="0" r="0" t="0"/>
             <wp:docPr descr="Figure 1: Histograms showing the estimated likelihood of a given mass feature being categorized as “Good” according to the two-parameter logistic model trained on the combined fully-labeled Falkor and MESOSCOPE environmental datasets. Colors indicate the category in which each feature was manually assigned by an expert, with “Stans only” referring to a good molecular feature that was only visible in the standards run alongside the samples. Culture datasets CultureData and Pttime were manually labeled only for those features with an estimated likelihood above 90% (black vertical line) and were otherwise unclassified." title="" id="27" name="Picture"/>
             <a:graphic>
@@ -478,7 +495,7 @@
                   <pic:spPr bwMode="auto">
                     <a:xfrm>
                       <a:off x="0" y="0"/>
-                      <a:ext cx="5943600" cy="3657600"/>
+                      <a:ext cx="5349240" cy="3291840"/>
                     </a:xfrm>
                     <a:prstGeom prst="rect">
                       <a:avLst/>
@@ -546,6 +563,77 @@
         <w:pStyle w:val="BodyText"/>
       </w:pPr>
       <w:r>
+        <w:t xml:space="preserve">We explored the relative predictive power of the individual parameters using the full model and found that the predictors least likely to be different from zero due to chance were the mean</w:t>
+      </w:r>
+      <w:r>
+        <w:t xml:space="preserve"> </w:t>
+      </w:r>
+      <w:r>
+        <w:rPr>
+          <w:iCs/>
+          <w:i/>
+        </w:rPr>
+        <w:t xml:space="preserve">m/z</w:t>
+      </w:r>
+      <w:r>
+        <w:t xml:space="preserve"> </w:t>
+      </w:r>
+      <w:r>
+        <w:t xml:space="preserve">ratio, the novel peak shape correlation metric</w:t>
+      </w:r>
+      <w:r>
+        <w:t xml:space="preserve"> </w:t>
+      </w:r>
+      <w:r>
+        <w:rPr>
+          <w:rStyle w:val="VerbatimChar"/>
+        </w:rPr>
+        <w:t xml:space="preserve">med_cor</w:t>
+      </w:r>
+      <w:r>
+        <w:t xml:space="preserve">, and the novel SNR estimate</w:t>
+      </w:r>
+      <w:r>
+        <w:t xml:space="preserve"> </w:t>
+      </w:r>
+      <w:r>
+        <w:rPr>
+          <w:rStyle w:val="VerbatimChar"/>
+        </w:rPr>
+        <w:t xml:space="preserve">med_SNR</w:t>
+      </w:r>
+      <w:r>
+        <w:t xml:space="preserve">, all with reported p-values &lt; 10</w:t>
+      </w:r>
+      <m:oMath>
+        <m:sSup>
+          <m:e>
+            <m:r>
+              <m:t>​</m:t>
+            </m:r>
+          </m:e>
+          <m:sup>
+            <m:r>
+              <m:rPr>
+                <m:sty m:val="p"/>
+              </m:rPr>
+              <m:t>−</m:t>
+            </m:r>
+            <m:r>
+              <m:t>10</m:t>
+            </m:r>
+          </m:sup>
+        </m:sSup>
+      </m:oMath>
+      <w:r>
+        <w:t xml:space="preserve">. The novel parameters were then validated using a random forest model that also found them to have the highest importance (Supp table XX).</w:t>
+      </w:r>
+    </w:p>
+    <w:p>
+      <w:pPr>
+        <w:pStyle w:val="BodyText"/>
+      </w:pPr>
+      <w:r>
         <w:t xml:space="preserve">The full model performed very well when tested internally on the same dataset both during 80/20 cross validation and when using the full dataset, with FDR values in the 5-10% range and 80-90% GFF values implying that a large majority of the good MFs passed the threshold with very little noise included. The XCMS metrics performed slightly worse, with FDR values in the 10-15% range and GFF values closer to 75%. The two-parameter model performed worst when tested internally, with an FDR of about 20% and GFF also around 75% (Figure 2). However, when the models were trained on a different dataset than the one they were used to predict classifications for, all models had similar performance with %FDR around 10-25 and GFF around 60-80. The model trained on MESOSCOPE and tested on Falkor had consistently higher values, indicating that it was favoring more MFs recovered at the cost of a higher FDR, while the reverse was true for the model trained on Falkor and tested on MESOSCOPE (Figure 2).</w:t>
       </w:r>
     </w:p>
@@ -556,7 +644,7 @@
       <w:r>
         <w:drawing>
           <wp:inline>
-            <wp:extent cx="5943600" cy="2743199"/>
+            <wp:extent cx="5349240" cy="2468880"/>
             <wp:effectExtent b="0" l="0" r="0" t="0"/>
             <wp:docPr descr="Figure 2: False discovery rate (%FDR) and fraction of good features found (%GFF) plotted across different subsets of model parameters. Lower %FDR indicates a smaller fraction of false positives among those molecular features the model categorized as “Good” using a threshold of 0.5, and higher %GFF indicates a larger fraction of the total good features were found using the same threshold. Points are colored by the model used for training and testing, with internal validation (using the same dataset for training as prediction) in the darker colors on the left and external validation (using a different dataset for training than prediction) in the lighter colors on the right of each panel. Lines of best fit have been estimated and plotted in black behind the data points, with the steepest slopes found in the full and XCMS-only models indicating excessive overfitting on the training data." title="" id="30" name="Picture"/>
             <a:graphic>
@@ -577,7 +665,7 @@
                   <pic:spPr bwMode="auto">
                     <a:xfrm>
                       <a:off x="0" y="0"/>
-                      <a:ext cx="5943600" cy="2743199"/>
+                      <a:ext cx="5349240" cy="2468880"/>
                     </a:xfrm>
                     <a:prstGeom prst="rect">
                       <a:avLst/>
@@ -703,7 +791,7 @@
       <w:r>
         <w:drawing>
           <wp:inline>
-            <wp:extent cx="5943600" cy="4572000"/>
+            <wp:extent cx="5349240" cy="4114800"/>
             <wp:effectExtent b="0" l="0" r="0" t="0"/>
             <wp:docPr descr="Figure 3: Predicted likelihood of a feature being “Good” according to a model trained on the MESOSCOPE dataset vs a model trained on the Falkor dataset. The top row of plots show the exact likelihood predicted by the logistic model across three different subsets of parameters, while the bottom row shows the estimates ranked from least likely to most likely. Points are colored by their manually-assigned quality according to an expert." title="" id="34" name="Picture"/>
             <a:graphic>
@@ -724,7 +812,7 @@
                   <pic:spPr bwMode="auto">
                     <a:xfrm>
                       <a:off x="0" y="0"/>
-                      <a:ext cx="5943600" cy="4572000"/>
+                      <a:ext cx="5349240" cy="4114800"/>
                     </a:xfrm>
                     <a:prstGeom prst="rect">
                       <a:avLst/>
@@ -774,7 +862,7 @@
         <w:pStyle w:val="BodyText"/>
       </w:pPr>
       <w:r>
-        <w:t xml:space="preserve">A majority of the time, the estimates from the two models disagreed by more than 2x the standard error of the estimate. Some parameters disagreed not only in magnitude but also in sign, with the Falkor-trained full model increasing MF goodness likelihood with larger ppm variation and a wider peak width, while the MESOSCOPE-trained full model had negative estimates for each of these parameters. Notably, the peak shape and novel SNR parameters used in the two-parameter model were among the most robust to training model variation, potentially explaining the consistency described above (Supp. figure 1).</w:t>
+        <w:t xml:space="preserve">A majority of the time, the estimates from the two models disagreed by more than 2x the standard error of the estimate. Some parameters disagreed not only in magnitude but also in sign, with the Falkor-trained full model increasing MF goodness likelihood with larger PPM variation and a wider peak width, while the MESOSCOPE-trained full model had negative estimates for each of these parameters. Notably, the peak shape and novel SNR parameters used in the two-parameter model were among the most robust to training model variation, potentially explaining the consistency described above (Supp. figure XX).</w:t>
       </w:r>
     </w:p>
     <w:p>
@@ -782,7 +870,7 @@
         <w:pStyle w:val="BodyText"/>
       </w:pPr>
       <w:r>
-        <w:t xml:space="preserve">When testing model stability under a smaller sample size, we found reasonably good convergence in a dataset containing half the mass features with most values falling within two standard errors of the estimate for the XCMS and two-parameter model, while the full model required closer to 80% of the mass features to produce estimates consistent with the original model (Supp. figure 2).</w:t>
+        <w:t xml:space="preserve">When testing model stability under a smaller sample size, we found reasonably good convergence in a dataset containing half the mass features with most values falling within two standard errors of the estimate for the XCMS and two-parameter model, while the full model required closer to 80% of the mass features to produce estimates consistent with the original model (Supp. figure XX).</w:t>
       </w:r>
     </w:p>
     <w:bookmarkEnd w:id="36"/>
@@ -800,11 +888,11 @@
         <w:pStyle w:val="FirstParagraph"/>
       </w:pPr>
       <w:r>
-        <w:t xml:space="preserve">None of the penalized regression models significantly improved cross-validated performance between the MESOSCOPE and Falkor datasets when measured by both initial performance and the performance drop when applied across datasets. All three regularized regression models had similar behavior, with ridge regression (α = 0) had the lowest rates for both GFF and FDR, with lasso (α = 1) obtaining higher ones and representing a less-stringent false negative acceptance while, as expected, the elastic net (α = 0.5) fell in between the two (Supp. figure 3). The random forest model, interestingly, had perfect predictive capacity when tested internally on the training data (FDR=0%, GFF=100%, for both MESOSCOPE and Falkor) but showed a significant drop in improvement when applied across datasets (Supp. figure 3). In each case, the performance drop when applied to a novel dataset was more extreme than the simple two-parameter model described above.</w:t>
+        <w:t xml:space="preserve">None of the penalized regression models significantly improved cross-validated performance between the MESOSCOPE and Falkor datasets when measured by both initial performance and the performance drop when applied across datasets. All three regularized regression models had similar behavior, with ridge regression (α = 0) had the lowest rates for both GFF and FDR, with lasso (α = 1) obtaining higher ones and representing a less-stringent false negative acceptance while, as expected, the elastic net (α = 0.5) fell in between the two (Supp. figure 3). The random forest model, interestingly, had perfect predictive capacity when tested internally on the training data (FDR=0%, GFF=100%, for both MESOSCOPE and Falkor) but showed a significant drop in improvement when applied across datasets (Supp. figure XX). In each case, the performance drop when applied to a novel dataset was more extreme than the simple two-parameter model described above.</w:t>
       </w:r>
     </w:p>
     <w:bookmarkEnd w:id="37"/>
-    <w:bookmarkStart w:id="41" w:name="X8c8e710b54d77e9c19b37f889f60e14ff5f1081"/>
+    <w:bookmarkStart w:id="44" w:name="X8c8e710b54d77e9c19b37f889f60e14ff5f1081"/>
     <w:p>
       <w:pPr>
         <w:pStyle w:val="Heading3"/>
@@ -909,19 +997,41 @@
     </w:p>
     <w:p>
       <w:pPr>
-        <w:pStyle w:val="CaptionedFigure"/>
+        <w:pStyle w:val="SourceCode"/>
+      </w:pPr>
+      <w:r>
+        <w:rPr>
+          <w:rStyle w:val="VerbatimChar"/>
+        </w:rPr>
+        <w:t xml:space="preserve">## Warning: Removed 2 rows containing missing values (`geom_point()`).</w:t>
+      </w:r>
+    </w:p>
+    <w:p>
+      <w:pPr>
+        <w:pStyle w:val="SourceCode"/>
+      </w:pPr>
+      <w:r>
+        <w:rPr>
+          <w:rStyle w:val="VerbatimChar"/>
+        </w:rPr>
+        <w:t xml:space="preserve">## Warning: Removed 2 rows containing missing values (`geom_text()`).</w:t>
+      </w:r>
+    </w:p>
+    <w:p>
+      <w:pPr>
+        <w:pStyle w:val="FirstParagraph"/>
       </w:pPr>
       <w:r>
         <w:drawing>
           <wp:inline>
-            <wp:extent cx="2752374" cy="3669832"/>
+            <wp:extent cx="4620126" cy="3696101"/>
             <wp:effectExtent b="0" l="0" r="0" t="0"/>
-            <wp:docPr descr="Figure 4: False discovery rate and proportion of total good features identified as good by the two-parameter model trained on the combined MESOSCOPE/Falkor dataset and applied to each dataset. A stricter likelihood threshold is used here (0.9) than in Figure 2. FDR is calculated by dividing the number of false positives by the total positives produced by the model and GFF is calculated by dividing the number of true positives by the total number of good features as identified manually (only possible for fully-labeled datasets). Points correspond to the calculated percentage and absolute numbers are provided above/below the point." title="" id="39" name="Picture"/>
+            <wp:docPr descr="" title="" id="39" name="Picture"/>
             <a:graphic>
               <a:graphicData uri="http://schemas.openxmlformats.org/drawingml/2006/picture">
                 <pic:pic>
                   <pic:nvPicPr>
-                    <pic:cNvPr descr="figures/fdr_gff_all_datasets.png" id="40" name="Picture"/>
+                    <pic:cNvPr descr="manuscript_files/figure-docx/FDR%20vs%20GFF%20with%20additional%20datasets-1.png" id="40" name="Picture"/>
                     <pic:cNvPicPr>
                       <a:picLocks noChangeArrowheads="1" noChangeAspect="1"/>
                     </pic:cNvPicPr>
@@ -935,7 +1045,7 @@
                   <pic:spPr bwMode="auto">
                     <a:xfrm>
                       <a:off x="0" y="0"/>
-                      <a:ext cx="2752374" cy="3669832"/>
+                      <a:ext cx="4620126" cy="3696101"/>
                     </a:xfrm>
                     <a:prstGeom prst="rect">
                       <a:avLst/>
@@ -956,84 +1066,25 @@
     </w:p>
     <w:p>
       <w:pPr>
-        <w:pStyle w:val="ImageCaption"/>
-      </w:pPr>
-      <w:r>
-        <w:t xml:space="preserve">Figure 4: False discovery rate and proportion of total good features identified as good by the two-parameter model trained on the combined MESOSCOPE/Falkor dataset and applied to each dataset. A stricter likelihood threshold is used here (0.9) than in Figure 2. FDR is calculated by dividing the number of false positives by the total positives produced by the model and GFF is calculated by dividing the number of true positives by the total number of good features as identified manually (only possible for fully-labeled datasets). Points correspond to the calculated percentage and absolute numbers are provided above/below the point.</w:t>
-      </w:r>
-    </w:p>
-    <w:bookmarkEnd w:id="41"/>
-    <w:bookmarkStart w:id="50" w:name="implications-for-biological-conclusions"/>
-    <w:p>
-      <w:pPr>
-        <w:pStyle w:val="Heading3"/>
-      </w:pPr>
-      <w:r>
-        <w:t xml:space="preserve">Implications for biological conclusions</w:t>
-      </w:r>
-    </w:p>
-    <w:bookmarkStart w:id="45" w:name="univariate-techniques"/>
-    <w:p>
-      <w:pPr>
-        <w:pStyle w:val="Heading4"/>
-      </w:pPr>
-      <w:r>
-        <w:t xml:space="preserve">Univariate techniques</w:t>
-      </w:r>
-    </w:p>
-    <w:p>
-      <w:pPr>
-        <w:pStyle w:val="FirstParagraph"/>
-      </w:pPr>
-      <w:r>
-        <w:t xml:space="preserve">A majority of the features (1,323 of 1,832 total) in the original, non-thresholded MESOSCOPE dataset had no significant trend with depth, with FDR-controlled Kruskal-Wallis p-values exceeding 0.05 (Figure 5). The largest category that did have a trend with depth was the 15m = DCM &gt; 175m category, containing 118 molecular features, with largest peak areas distributed evenly between the 15 meter and deep chlorophyll maximum (DCM) samples, while the 175 meter samples had significantly smaller areas. The similar but statistically distinct categories of 15m &gt; DCM &gt; 175m and DCM &gt; 15m &gt; 175m had 68 and 35 features, respectively, and together indicate that many molecules are highly abundant throughout the surface ocean down to the DCM layer and decrease in concentration thereafter. A surprising number of features were also found to have DCM minima (DCM &lt; 15m = 175m, 26 features) or linear increases with depth (15m &lt; DCM &lt; 175m, 12 features) given the few environmental parameters that have these trends (Figure 7).</w:t>
-      </w:r>
-    </w:p>
-    <w:p>
-      <w:pPr>
-        <w:pStyle w:val="BodyText"/>
-      </w:pPr>
-      <w:r>
-        <w:t xml:space="preserve">A different story emerged, however, when the bad MFs were removed from this analysis. Good features were most commonly found to have their highest concentrations at the DCM or the surface, rather than being fixed with respect to depth. Of the 182 good MFs, less than a fifth had no trend with depth (44/249) and a majority had unequivocally lowest values in the 175 meter samples (those with 15m/DCM &gt; 175m, 145 features). The two-parameter model, when applied with a 50% likelihood threshold, also recovered this general feature distribution and classified many of the features with no significant depth signal as likely to be bad.</w:t>
-      </w:r>
-    </w:p>
-    <w:p>
-      <w:pPr>
-        <w:pStyle w:val="BodyText"/>
-      </w:pPr>
-      <w:r>
-        <w:t xml:space="preserve">Additionally, a large number of features manually identified as bad nonetheless had significant differences with depth. This was surprising because we had assumed that bad MFs corresponded to instrument or chemical noise, which we did not expect to have any biological trend. Further investigation of a few randomly selected bad features with a biological difference revealed the reason behind this: most of those investigated were actually tails of other MFs. Integrating just the tail of a peak retains the biological signal of the full peak while still looking visually like instrument noise, thereby introducing pseudoreplication in the feature space.</w:t>
-      </w:r>
-    </w:p>
-    <w:p>
-      <w:pPr>
-        <w:pStyle w:val="BodyText"/>
-      </w:pPr>
-      <w:r>
-        <w:t xml:space="preserve">The model did fail to recover some interesting biological variation, however. Two features of particular interest were those good MFs with a DCM minimum (DCM &lt; 15m = 175m), both of which were missed by the two-parameter model. These features possess an unexpected biological signal that does not track with depth or other common oceanographic parameters, thereby potentially representing an interesting biomarker or pathway that’s downregulated in excess of the biomass effect. [Maybe better for discussion?]</w:t>
-      </w:r>
-    </w:p>
-    <w:p>
-      <w:pPr>
         <w:pStyle w:val="CaptionedFigure"/>
       </w:pPr>
       <w:r>
         <w:drawing>
           <wp:inline>
-            <wp:extent cx="5943600" cy="6400799"/>
+            <wp:extent cx="1783080" cy="2377440"/>
             <wp:effectExtent b="0" l="0" r="0" t="0"/>
-            <wp:docPr descr="Figure 5: Plot of metabolite response to depth and the model classification error distribution. Barplots at the top show the number of MFs (mass features) in each depth response category and are broken down by the classification error types. Compounds were assigned a depth category via Dunn’s post-hoc test for significant differences between the sample depths. Good MF found = true positive, good MF missed = false negative, bad MF found = false positive, and bad MF avoided = true negative according to a 0.5 likelihood threshold. Note that the majority of the features in the bad MF avoided category fell into the “All equal” depth class (1365 MFs) but the x-axis has been truncated at 60 for ease of visualization. The boxplots in the bottom illustrate the depth response type for 4 specific categories, with raw peak area plotted on a log scale against the sample depth (DCM = deep chlorophyll maximum, ~110 meters). All MFs are shown in the central bottom plot across three axes using the rank-normalized median value at each depth as the coordinate for that axis. Each molecular feature corresponds to a point in the plot, and their position on the plot describes the shape of their depth profile. Compounds aligning with the 15m axis correspond to compounds with most of their abundance found in the surface ocean; points far to the right side correspond to compounds that are found only at the DCM; points found at the bottom of the plot are those compounds that increased more or less linearly with depth." title="" id="43" name="Picture"/>
+            <wp:docPr descr="Figure 4: False discovery rate and proportion of total good features identified as good by the two-parameter model trained on the combined MESOSCOPE/Falkor dataset and applied to each dataset. A stricter likelihood threshold is used here (0.9) than in Figure 2. FDR is calculated by dividing the number of false positives by the total positives produced by the model and GFF is calculated by dividing the number of true positives by the total number of good features as identified manually (only possible for fully-labeled datasets). Points correspond to the calculated percentage and absolute numbers are provided above/below the point." title="" id="42" name="Picture"/>
             <a:graphic>
               <a:graphicData uri="http://schemas.openxmlformats.org/drawingml/2006/picture">
                 <pic:pic>
                   <pic:nvPicPr>
-                    <pic:cNvPr descr="figures/clockplot_complete.png" id="44" name="Picture"/>
+                    <pic:cNvPr descr="figures/fdr_gff_all_datasets.png" id="43" name="Picture"/>
                     <pic:cNvPicPr>
                       <a:picLocks noChangeArrowheads="1" noChangeAspect="1"/>
                     </pic:cNvPicPr>
                   </pic:nvPicPr>
                   <pic:blipFill>
-                    <a:blip r:embed="rId42"/>
+                    <a:blip r:embed="rId41"/>
                     <a:stretch>
                       <a:fillRect/>
                     </a:stretch>
@@ -1041,7 +1092,7 @@
                   <pic:spPr bwMode="auto">
                     <a:xfrm>
                       <a:off x="0" y="0"/>
-                      <a:ext cx="5943600" cy="6400799"/>
+                      <a:ext cx="1783080" cy="2377440"/>
                     </a:xfrm>
                     <a:prstGeom prst="rect">
                       <a:avLst/>
@@ -1065,6 +1116,112 @@
         <w:pStyle w:val="ImageCaption"/>
       </w:pPr>
       <w:r>
+        <w:t xml:space="preserve">Figure 4: False discovery rate and proportion of total good features identified as good by the two-parameter model trained on the combined MESOSCOPE/Falkor dataset and applied to each dataset. A stricter likelihood threshold is used here (0.9) than in Figure 2. FDR is calculated by dividing the number of false positives by the total positives produced by the model and GFF is calculated by dividing the number of true positives by the total number of good features as identified manually (only possible for fully-labeled datasets). Points correspond to the calculated percentage and absolute numbers are provided above/below the point.</w:t>
+      </w:r>
+    </w:p>
+    <w:bookmarkEnd w:id="44"/>
+    <w:bookmarkStart w:id="53" w:name="implications-for-biological-conclusions"/>
+    <w:p>
+      <w:pPr>
+        <w:pStyle w:val="Heading3"/>
+      </w:pPr>
+      <w:r>
+        <w:t xml:space="preserve">Implications for biological conclusions</w:t>
+      </w:r>
+    </w:p>
+    <w:bookmarkStart w:id="48" w:name="univariate-techniques"/>
+    <w:p>
+      <w:pPr>
+        <w:pStyle w:val="Heading4"/>
+      </w:pPr>
+      <w:r>
+        <w:t xml:space="preserve">Univariate techniques</w:t>
+      </w:r>
+    </w:p>
+    <w:p>
+      <w:pPr>
+        <w:pStyle w:val="FirstParagraph"/>
+      </w:pPr>
+      <w:r>
+        <w:t xml:space="preserve">A majority of the features (1,323 of 1,832 total) in the original, non-thresholded MESOSCOPE dataset had no significant trend with depth, with FDR-controlled Kruskal-Wallis p-values exceeding 0.05 (Figure 5). The largest category that did have a trend with depth was the 15m = DCM &gt; 175m category, containing 118 molecular features, with largest peak areas distributed evenly between the 15 meter and deep chlorophyll maximum (DCM) samples, while the 175 meter samples had significantly smaller areas. The similar but statistically distinct categories of 15m &gt; DCM &gt; 175m and DCM &gt; 15m &gt; 175m had 68 and 35 features, respectively, and together indicate that many molecules are highly abundant throughout the surface ocean down to the DCM layer and decrease in concentration thereafter. A surprising number of features were also found to have DCM minima (DCM &lt; 15m = 175m, 26 features) or linear increases with depth (15m &lt; DCM &lt; 175m, 12 features) given the few environmental parameters that have these trends (Figure 7).</w:t>
+      </w:r>
+    </w:p>
+    <w:p>
+      <w:pPr>
+        <w:pStyle w:val="BodyText"/>
+      </w:pPr>
+      <w:r>
+        <w:t xml:space="preserve">A different story emerged, however, when the bad MFs were removed from this analysis. Good features were most commonly found to have their highest concentrations at the DCM or the surface, rather than being fixed with respect to depth. Of the 182 good MFs, less than a fifth had no trend with depth (44/249) and a majority had unequivocally lowest values in the 175 meter samples (those with 15m/DCM &gt; 175m, 145 features). The two-parameter model, when applied with a 50% likelihood threshold, also recovered this general feature distribution and classified many of the features with no significant depth signal as likely to be bad.</w:t>
+      </w:r>
+    </w:p>
+    <w:p>
+      <w:pPr>
+        <w:pStyle w:val="BodyText"/>
+      </w:pPr>
+      <w:r>
+        <w:t xml:space="preserve">Additionally, a large number of features manually identified as bad nonetheless had significant differences with depth. This was surprising because we had assumed that bad MFs corresponded to instrument or chemical noise, which we did not expect to have any biological trend. Further investigation of a few randomly selected bad features with a biological difference revealed the reason behind this: most of those investigated were actually tails of other MFs. Integrating just the tail of a peak retains the biological signal of the full peak while still looking visually like instrument noise, thereby introducing pseudoreplication in the feature space.</w:t>
+      </w:r>
+    </w:p>
+    <w:p>
+      <w:pPr>
+        <w:pStyle w:val="BodyText"/>
+      </w:pPr>
+      <w:r>
+        <w:t xml:space="preserve">The model did fail to recover some interesting biological variation, however. Two features of particular interest were those good MFs with a DCM minimum (DCM &lt; 15m = 175m), both of which were missed by the two-parameter model. These features possess an unexpected biological signal that does not track with depth or other common oceanographic parameters, thereby potentially representing an interesting biomarker or pathway that’s downregulated in excess of the biomass effect. [Maybe better for discussion?]</w:t>
+      </w:r>
+    </w:p>
+    <w:p>
+      <w:pPr>
+        <w:pStyle w:val="CaptionedFigure"/>
+      </w:pPr>
+      <w:r>
+        <w:drawing>
+          <wp:inline>
+            <wp:extent cx="5349240" cy="5760720"/>
+            <wp:effectExtent b="0" l="0" r="0" t="0"/>
+            <wp:docPr descr="Figure 5: Plot of metabolite response to depth and the model classification error distribution. Barplots at the top show the number of MFs (mass features) in each depth response category and are broken down by the classification error types. Compounds were assigned a depth category via Dunn’s post-hoc test for significant differences between the sample depths. Good MF found = true positive, good MF missed = false negative, bad MF found = false positive, and bad MF avoided = true negative according to a 0.5 likelihood threshold. Note that the majority of the features in the bad MF avoided category fell into the “All equal” depth class (1365 MFs) but the x-axis has been truncated at 60 for ease of visualization. The boxplots in the bottom illustrate the depth response type for 4 specific categories, with raw peak area plotted on a log scale against the sample depth (DCM = deep chlorophyll maximum, ~110 meters). All MFs are shown in the central bottom plot across three axes using the rank-normalized median value at each depth as the coordinate for that axis. Each molecular feature corresponds to a point in the plot, and their position on the plot describes the shape of their depth profile. Compounds aligning with the 15m axis correspond to compounds with most of their abundance found in the surface ocean; points far to the right side correspond to compounds that are found only at the DCM; points found at the bottom of the plot are those compounds that increased more or less linearly with depth." title="" id="46" name="Picture"/>
+            <a:graphic>
+              <a:graphicData uri="http://schemas.openxmlformats.org/drawingml/2006/picture">
+                <pic:pic>
+                  <pic:nvPicPr>
+                    <pic:cNvPr descr="figures/clockplot_complete.png" id="47" name="Picture"/>
+                    <pic:cNvPicPr>
+                      <a:picLocks noChangeArrowheads="1" noChangeAspect="1"/>
+                    </pic:cNvPicPr>
+                  </pic:nvPicPr>
+                  <pic:blipFill>
+                    <a:blip r:embed="rId45"/>
+                    <a:stretch>
+                      <a:fillRect/>
+                    </a:stretch>
+                  </pic:blipFill>
+                  <pic:spPr bwMode="auto">
+                    <a:xfrm>
+                      <a:off x="0" y="0"/>
+                      <a:ext cx="5349240" cy="5760720"/>
+                    </a:xfrm>
+                    <a:prstGeom prst="rect">
+                      <a:avLst/>
+                    </a:prstGeom>
+                    <a:noFill/>
+                    <a:ln w="9525">
+                      <a:noFill/>
+                      <a:headEnd/>
+                      <a:tailEnd/>
+                    </a:ln>
+                  </pic:spPr>
+                </pic:pic>
+              </a:graphicData>
+            </a:graphic>
+          </wp:inline>
+        </w:drawing>
+      </w:r>
+    </w:p>
+    <w:p>
+      <w:pPr>
+        <w:pStyle w:val="ImageCaption"/>
+      </w:pPr>
+      <w:r>
         <w:t xml:space="preserve">Figure 5: Plot of metabolite response to depth and the model classification error distribution. Barplots at the top show the number of MFs (mass features) in each depth response category and are broken down by the classification error types. Compounds were assigned a depth category via Dunn’s post-hoc test for significant differences between the sample depths. Good MF found = true positive, good MF missed = false negative, bad MF found = false positive, and bad MF avoided = true negative according to a 0.5 likelihood threshold. Note that the majority of the features in the bad MF avoided category fell into the</w:t>
       </w:r>
       <w:r>
@@ -1109,8 +1266,8 @@
         <w:t xml:space="preserve">]</w:t>
       </w:r>
     </w:p>
-    <w:bookmarkEnd w:id="45"/>
-    <w:bookmarkStart w:id="49" w:name="multivariate-techniques"/>
+    <w:bookmarkEnd w:id="48"/>
+    <w:bookmarkStart w:id="52" w:name="multivariate-techniques"/>
     <w:p>
       <w:pPr>
         <w:pStyle w:val="Heading4"/>
@@ -1144,19 +1301,472 @@
         <w:t xml:space="preserve">) and the pseudo-F statistic increased monotonically with the likelihood threshold used to subset the data (Table 1).</w:t>
       </w:r>
     </w:p>
-    <w:p>
-      <w:pPr>
-        <w:pStyle w:val="BodyText"/>
-      </w:pPr>
-      <w:r>
-        <w:t xml:space="preserve">In each test, the permutational p-value obtained was less than 0.001, indicating that the differences between samples due to depth were never likely to be due entirely to chance. However, the pseudo-F and was much larger with higher thresholds, scaling from around 8.5 when thresholding at a 1% likelihood to 42 when thresholded at a 90% likelihood (Table 1).</w:t>
-      </w:r>
-    </w:p>
     <w:tbl>
       <w:tblPr>
         <w:tblStyle w:val="Table"/>
         <w:tblW w:type="auto" w:w="0"/>
         <w:tblLook w:firstRow="1" w:lastRow="0" w:firstColumn="0" w:lastColumn="0" w:noHBand="0" w:noVBand="0" w:val="0020"/>
+        <w:jc w:val="start"/>
+      </w:tblPr>
+      <w:tblGrid>
+        <w:gridCol w:w="1584"/>
+        <w:gridCol w:w="1584"/>
+        <w:gridCol w:w="1584"/>
+        <w:gridCol w:w="1584"/>
+        <w:gridCol w:w="1584"/>
+      </w:tblGrid>
+      <w:tr>
+        <w:trPr>
+          <w:tblHeader w:val="true"/>
+        </w:trPr>
+        <w:tc>
+          <w:tcPr/>
+          <w:p>
+            <w:pPr>
+              <w:pStyle w:val="Compact"/>
+              <w:jc w:val="left"/>
+            </w:pPr>
+            <w:r>
+              <w:t xml:space="preserve">Data subset</w:t>
+            </w:r>
+          </w:p>
+        </w:tc>
+        <w:tc>
+          <w:tcPr/>
+          <w:p>
+            <w:pPr>
+              <w:pStyle w:val="Compact"/>
+              <w:jc w:val="right"/>
+            </w:pPr>
+            <w:r>
+              <w:t xml:space="preserve"># of MFs</w:t>
+            </w:r>
+          </w:p>
+        </w:tc>
+        <w:tc>
+          <w:tcPr/>
+          <w:p>
+            <w:pPr>
+              <w:pStyle w:val="Compact"/>
+              <w:jc w:val="right"/>
+            </w:pPr>
+            <w:r>
+              <w:t xml:space="preserve">% Var Expl.</w:t>
+            </w:r>
+          </w:p>
+        </w:tc>
+        <w:tc>
+          <w:tcPr/>
+          <w:p>
+            <w:pPr>
+              <w:pStyle w:val="Compact"/>
+              <w:jc w:val="right"/>
+            </w:pPr>
+            <w:r>
+              <w:t xml:space="preserve">Pseudo-F</w:t>
+            </w:r>
+          </w:p>
+        </w:tc>
+        <w:tc>
+          <w:tcPr/>
+          <w:p>
+            <w:pPr>
+              <w:pStyle w:val="Compact"/>
+              <w:jc w:val="right"/>
+            </w:pPr>
+            <w:r>
+              <w:t xml:space="preserve">2D NMDS stress</w:t>
+            </w:r>
+          </w:p>
+        </w:tc>
+      </w:tr>
+      <w:tr>
+        <w:tc>
+          <w:tcPr/>
+          <w:p>
+            <w:pPr>
+              <w:pStyle w:val="Compact"/>
+              <w:jc w:val="left"/>
+            </w:pPr>
+            <w:r>
+              <w:t xml:space="preserve">All MFs</w:t>
+            </w:r>
+          </w:p>
+        </w:tc>
+        <w:tc>
+          <w:tcPr/>
+          <w:p>
+            <w:pPr>
+              <w:pStyle w:val="Compact"/>
+              <w:jc w:val="right"/>
+            </w:pPr>
+            <w:r>
+              <w:t xml:space="preserve">2086</w:t>
+            </w:r>
+          </w:p>
+        </w:tc>
+        <w:tc>
+          <w:tcPr/>
+          <w:p>
+            <w:pPr>
+              <w:pStyle w:val="Compact"/>
+              <w:jc w:val="right"/>
+            </w:pPr>
+            <w:r>
+              <w:t xml:space="preserve">10.4</w:t>
+            </w:r>
+          </w:p>
+        </w:tc>
+        <w:tc>
+          <w:tcPr/>
+          <w:p>
+            <w:pPr>
+              <w:pStyle w:val="Compact"/>
+              <w:jc w:val="right"/>
+            </w:pPr>
+            <w:r>
+              <w:t xml:space="preserve">5.5</w:t>
+            </w:r>
+          </w:p>
+        </w:tc>
+        <w:tc>
+          <w:tcPr/>
+          <w:p>
+            <w:pPr>
+              <w:pStyle w:val="Compact"/>
+              <w:jc w:val="right"/>
+            </w:pPr>
+            <w:r>
+              <w:t xml:space="preserve">0.170</w:t>
+            </w:r>
+          </w:p>
+        </w:tc>
+      </w:tr>
+      <w:tr>
+        <w:tc>
+          <w:tcPr/>
+          <w:p>
+            <w:pPr>
+              <w:pStyle w:val="Compact"/>
+              <w:jc w:val="left"/>
+            </w:pPr>
+            <w:r>
+              <w:t xml:space="preserve">Threshold 0.01</w:t>
+            </w:r>
+          </w:p>
+        </w:tc>
+        <w:tc>
+          <w:tcPr/>
+          <w:p>
+            <w:pPr>
+              <w:pStyle w:val="Compact"/>
+              <w:jc w:val="right"/>
+            </w:pPr>
+            <w:r>
+              <w:t xml:space="preserve">1129</w:t>
+            </w:r>
+          </w:p>
+        </w:tc>
+        <w:tc>
+          <w:tcPr/>
+          <w:p>
+            <w:pPr>
+              <w:pStyle w:val="Compact"/>
+              <w:jc w:val="right"/>
+            </w:pPr>
+            <w:r>
+              <w:t xml:space="preserve">15.2</w:t>
+            </w:r>
+          </w:p>
+        </w:tc>
+        <w:tc>
+          <w:tcPr/>
+          <w:p>
+            <w:pPr>
+              <w:pStyle w:val="Compact"/>
+              <w:jc w:val="right"/>
+            </w:pPr>
+            <w:r>
+              <w:t xml:space="preserve">8.6</w:t>
+            </w:r>
+          </w:p>
+        </w:tc>
+        <w:tc>
+          <w:tcPr/>
+          <w:p>
+            <w:pPr>
+              <w:pStyle w:val="Compact"/>
+              <w:jc w:val="right"/>
+            </w:pPr>
+            <w:r>
+              <w:t xml:space="preserve">0.191</w:t>
+            </w:r>
+          </w:p>
+        </w:tc>
+      </w:tr>
+      <w:tr>
+        <w:tc>
+          <w:tcPr/>
+          <w:p>
+            <w:pPr>
+              <w:pStyle w:val="Compact"/>
+              <w:jc w:val="left"/>
+            </w:pPr>
+            <w:r>
+              <w:t xml:space="preserve">Threshold 0.1</w:t>
+            </w:r>
+          </w:p>
+        </w:tc>
+        <w:tc>
+          <w:tcPr/>
+          <w:p>
+            <w:pPr>
+              <w:pStyle w:val="Compact"/>
+              <w:jc w:val="right"/>
+            </w:pPr>
+            <w:r>
+              <w:t xml:space="preserve">516</w:t>
+            </w:r>
+          </w:p>
+        </w:tc>
+        <w:tc>
+          <w:tcPr/>
+          <w:p>
+            <w:pPr>
+              <w:pStyle w:val="Compact"/>
+              <w:jc w:val="right"/>
+            </w:pPr>
+            <w:r>
+              <w:t xml:space="preserve">25.0</w:t>
+            </w:r>
+          </w:p>
+        </w:tc>
+        <w:tc>
+          <w:tcPr/>
+          <w:p>
+            <w:pPr>
+              <w:pStyle w:val="Compact"/>
+              <w:jc w:val="right"/>
+            </w:pPr>
+            <w:r>
+              <w:t xml:space="preserve">16.0</w:t>
+            </w:r>
+          </w:p>
+        </w:tc>
+        <w:tc>
+          <w:tcPr/>
+          <w:p>
+            <w:pPr>
+              <w:pStyle w:val="Compact"/>
+              <w:jc w:val="right"/>
+            </w:pPr>
+            <w:r>
+              <w:t xml:space="preserve">0.200</w:t>
+            </w:r>
+          </w:p>
+        </w:tc>
+      </w:tr>
+      <w:tr>
+        <w:tc>
+          <w:tcPr/>
+          <w:p>
+            <w:pPr>
+              <w:pStyle w:val="Compact"/>
+              <w:jc w:val="left"/>
+            </w:pPr>
+            <w:r>
+              <w:t xml:space="preserve">Threshold 0.5</w:t>
+            </w:r>
+          </w:p>
+        </w:tc>
+        <w:tc>
+          <w:tcPr/>
+          <w:p>
+            <w:pPr>
+              <w:pStyle w:val="Compact"/>
+              <w:jc w:val="right"/>
+            </w:pPr>
+            <w:r>
+              <w:t xml:space="preserve">287</w:t>
+            </w:r>
+          </w:p>
+        </w:tc>
+        <w:tc>
+          <w:tcPr/>
+          <w:p>
+            <w:pPr>
+              <w:pStyle w:val="Compact"/>
+              <w:jc w:val="right"/>
+            </w:pPr>
+            <w:r>
+              <w:t xml:space="preserve">34.6</w:t>
+            </w:r>
+          </w:p>
+        </w:tc>
+        <w:tc>
+          <w:tcPr/>
+          <w:p>
+            <w:pPr>
+              <w:pStyle w:val="Compact"/>
+              <w:jc w:val="right"/>
+            </w:pPr>
+            <w:r>
+              <w:t xml:space="preserve">25.3</w:t>
+            </w:r>
+          </w:p>
+        </w:tc>
+        <w:tc>
+          <w:tcPr/>
+          <w:p>
+            <w:pPr>
+              <w:pStyle w:val="Compact"/>
+              <w:jc w:val="right"/>
+            </w:pPr>
+            <w:r>
+              <w:t xml:space="preserve">0.180</w:t>
+            </w:r>
+          </w:p>
+        </w:tc>
+      </w:tr>
+      <w:tr>
+        <w:tc>
+          <w:tcPr/>
+          <w:p>
+            <w:pPr>
+              <w:pStyle w:val="Compact"/>
+              <w:jc w:val="left"/>
+            </w:pPr>
+            <w:r>
+              <w:t xml:space="preserve">Threshold 0.9</w:t>
+            </w:r>
+          </w:p>
+        </w:tc>
+        <w:tc>
+          <w:tcPr/>
+          <w:p>
+            <w:pPr>
+              <w:pStyle w:val="Compact"/>
+              <w:jc w:val="right"/>
+            </w:pPr>
+            <w:r>
+              <w:t xml:space="preserve">75</w:t>
+            </w:r>
+          </w:p>
+        </w:tc>
+        <w:tc>
+          <w:tcPr/>
+          <w:p>
+            <w:pPr>
+              <w:pStyle w:val="Compact"/>
+              <w:jc w:val="right"/>
+            </w:pPr>
+            <w:r>
+              <w:t xml:space="preserve">46.7</w:t>
+            </w:r>
+          </w:p>
+        </w:tc>
+        <w:tc>
+          <w:tcPr/>
+          <w:p>
+            <w:pPr>
+              <w:pStyle w:val="Compact"/>
+              <w:jc w:val="right"/>
+            </w:pPr>
+            <w:r>
+              <w:t xml:space="preserve">42.0</w:t>
+            </w:r>
+          </w:p>
+        </w:tc>
+        <w:tc>
+          <w:tcPr/>
+          <w:p>
+            <w:pPr>
+              <w:pStyle w:val="Compact"/>
+              <w:jc w:val="right"/>
+            </w:pPr>
+            <w:r>
+              <w:t xml:space="preserve">0.097</w:t>
+            </w:r>
+          </w:p>
+        </w:tc>
+      </w:tr>
+      <w:tr>
+        <w:tc>
+          <w:tcPr/>
+          <w:p>
+            <w:pPr>
+              <w:pStyle w:val="Compact"/>
+              <w:jc w:val="left"/>
+            </w:pPr>
+            <w:r>
+              <w:t xml:space="preserve">Only good MFs</w:t>
+            </w:r>
+          </w:p>
+        </w:tc>
+        <w:tc>
+          <w:tcPr/>
+          <w:p>
+            <w:pPr>
+              <w:pStyle w:val="Compact"/>
+              <w:jc w:val="right"/>
+            </w:pPr>
+            <w:r>
+              <w:t xml:space="preserve">249</w:t>
+            </w:r>
+          </w:p>
+        </w:tc>
+        <w:tc>
+          <w:tcPr/>
+          <w:p>
+            <w:pPr>
+              <w:pStyle w:val="Compact"/>
+              <w:jc w:val="right"/>
+            </w:pPr>
+            <w:r>
+              <w:t xml:space="preserve">44.2</w:t>
+            </w:r>
+          </w:p>
+        </w:tc>
+        <w:tc>
+          <w:tcPr/>
+          <w:p>
+            <w:pPr>
+              <w:pStyle w:val="Compact"/>
+              <w:jc w:val="right"/>
+            </w:pPr>
+            <w:r>
+              <w:t xml:space="preserve">38.1</w:t>
+            </w:r>
+          </w:p>
+        </w:tc>
+        <w:tc>
+          <w:tcPr/>
+          <w:p>
+            <w:pPr>
+              <w:pStyle w:val="Compact"/>
+              <w:jc w:val="right"/>
+            </w:pPr>
+            <w:r>
+              <w:t xml:space="preserve">0.142</w:t>
+            </w:r>
+          </w:p>
+        </w:tc>
+      </w:tr>
+    </w:tbl>
+    <w:p>
+      <w:pPr>
+        <w:pStyle w:val="BodyText"/>
+      </w:pPr>
+      <w:r>
+        <w:t xml:space="preserve">In each test, the permutational p-value obtained was less than 0.001, indicating that the differences between samples due to depth were never likely to be due entirely to chance. However, the pseudo-F and was much larger with higher thresholds, scaling from around 8.5 when thresholding at a 1% likelihood to 42 when thresholded at a 90% likelihood (Table 1).</w:t>
+      </w:r>
+    </w:p>
+    <w:tbl>
+      <w:tblPr>
+        <w:tblStyle w:val="Table"/>
+        <w:tblW w:type="auto" w:w="0"/>
+        <w:tblLook w:firstRow="1" w:lastRow="0" w:firstColumn="0" w:lastColumn="0" w:noHBand="0" w:noVBand="0" w:val="0020"/>
+        <w:jc w:val="start"/>
       </w:tblPr>
       <w:tblGrid>
         <w:gridCol w:w="1584"/>
@@ -1711,20 +2321,20 @@
       <w:r>
         <w:drawing>
           <wp:inline>
-            <wp:extent cx="5943600" cy="3657600"/>
+            <wp:extent cx="5349240" cy="3291840"/>
             <wp:effectExtent b="0" l="0" r="0" t="0"/>
-            <wp:docPr descr="Figure 6: 2D non-metric multidimensional scaling (NMDS) plots of metabolite similarity according to sample depth across multiple likelihood thresholds. Triplicate samples are represented by the vertices of the triangles and colored by the depth from which they were sampled (DCM = deep chlorophyll maximum, ~110m). “Only good MFs” refers to those features manually labeled as “Good”. NMDS stress values are reported in the upper right corner of each plot." title="" id="47" name="Picture"/>
+            <wp:docPr descr="Figure 6: 2D non-metric multidimensional scaling (NMDS) plots of metabolite similarity according to sample depth across multiple likelihood thresholds. Triplicate samples are represented by the vertices of the triangles and colored by the depth from which they were sampled (DCM = deep chlorophyll maximum, ~110m). “Only good MFs” refers to those features manually labeled as “Good”. NMDS stress values are reported in the upper right corner of each plot." title="" id="50" name="Picture"/>
             <a:graphic>
               <a:graphicData uri="http://schemas.openxmlformats.org/drawingml/2006/picture">
                 <pic:pic>
                   <pic:nvPicPr>
-                    <pic:cNvPr descr="figures/thresh_NMDS_plots.png" id="48" name="Picture"/>
+                    <pic:cNvPr descr="figures/thresh_NMDS_plots.png" id="51" name="Picture"/>
                     <pic:cNvPicPr>
                       <a:picLocks noChangeArrowheads="1" noChangeAspect="1"/>
                     </pic:cNvPicPr>
                   </pic:nvPicPr>
                   <pic:blipFill>
-                    <a:blip r:embed="rId46"/>
+                    <a:blip r:embed="rId49"/>
                     <a:stretch>
                       <a:fillRect/>
                     </a:stretch>
@@ -1732,7 +2342,7 @@
                   <pic:spPr bwMode="auto">
                     <a:xfrm>
                       <a:off x="0" y="0"/>
-                      <a:ext cx="5943600" cy="3657600"/>
+                      <a:ext cx="5349240" cy="3291840"/>
                     </a:xfrm>
                     <a:prstGeom prst="rect">
                       <a:avLst/>
@@ -1792,10 +2402,10 @@
         <w:t xml:space="preserve">. NMDS stress values are reported in the upper right corner of each plot.</w:t>
       </w:r>
     </w:p>
-    <w:bookmarkEnd w:id="49"/>
-    <w:bookmarkEnd w:id="50"/>
-    <w:bookmarkEnd w:id="51"/>
-    <w:bookmarkStart w:id="57" w:name="discussion"/>
+    <w:bookmarkEnd w:id="52"/>
+    <w:bookmarkEnd w:id="53"/>
+    <w:bookmarkEnd w:id="54"/>
+    <w:bookmarkStart w:id="60" w:name="discussion"/>
     <w:p>
       <w:pPr>
         <w:pStyle w:val="Heading2"/>
@@ -1858,7 +2468,7 @@
         <w:t xml:space="preserve">, who compared the multi-file summary statistic model to a deep neural network and came to many similar conclusions.</w:t>
       </w:r>
     </w:p>
-    <w:bookmarkStart w:id="55" w:name="X13b592fdb80f0175b3a015601ebe2cd5a748477"/>
+    <w:bookmarkStart w:id="58" w:name="X13b592fdb80f0175b3a015601ebe2cd5a748477"/>
     <w:p>
       <w:pPr>
         <w:pStyle w:val="Heading3"/>
@@ -1895,7 +2505,7 @@
         <w:t xml:space="preserve">and is highly simplified. There, they used a nineteen-parameter multiple logistic regression model and found a maximum performance of 80% GFF and an FDR of 34% on a cross-validated second cohort, similar to our cross-dataset testing. Our final two-parameter model also had an 80% GFF at a 0.5 likelihood threshold, but a significantly lower FDR of ~22.9%. This increased performance is likely due to our use of the metrics recalculated from the raw data, as their metrics were only calculated from the default MzMine2 peak parameters reported: similar to our XCMS-only model.</w:t>
       </w:r>
     </w:p>
-    <w:bookmarkStart w:id="52" w:name="X2f793888eda09c9589a1ed2350e879280505c83"/>
+    <w:bookmarkStart w:id="55" w:name="X2f793888eda09c9589a1ed2350e879280505c83"/>
     <w:p>
       <w:pPr>
         <w:pStyle w:val="Heading4"/>
@@ -1939,7 +2549,7 @@
         <w:pStyle w:val="BodyText"/>
       </w:pPr>
       <w:r>
-        <w:t xml:space="preserve">The class imbalance, with mostly poor quality MFs, is partially why we chose to measure precision and recall instead of total accuracy. However, precision and recall can also be ambiguous when the positive class is not specified and the raw confusion matrices are unavailable, thus our very precise use of the FDR and GFF metrics as well as providing the raw confusion matrices in Supplemental Table XX.</w:t>
+        <w:t xml:space="preserve">The class imbalance, with mostly poor quality MFs, is partially why we chose to measure precision and recall instead of total accuracy. However, precision and recall can also be ambiguous when the positive class is not specified and the raw confusion matrices are unavailable, thus our very precise use of the FDR and GFF metrics as well as providing the confusion matrices in Supplemental Table XX.</w:t>
       </w:r>
       <w:r>
         <w:t xml:space="preserve"> </w:t>
@@ -2066,8 +2676,8 @@
         <w:t xml:space="preserve">. In particular, the CNNs provide no way to control the tradeoff between false positives and false negatives and no relative ranking of individual MF quality beyond the broad bins into which they are placed or explanation of relative metric strength for later analyses.</w:t>
       </w:r>
     </w:p>
-    <w:bookmarkEnd w:id="52"/>
-    <w:bookmarkStart w:id="53" w:name="X3bcc02b3b4a646cc63358cff8a149541453727a"/>
+    <w:bookmarkEnd w:id="55"/>
+    <w:bookmarkStart w:id="56" w:name="X3bcc02b3b4a646cc63358cff8a149541453727a"/>
     <w:p>
       <w:pPr>
         <w:pStyle w:val="Heading4"/>
@@ -2194,8 +2804,8 @@
         <w:t xml:space="preserve">(Houriet et al. 2022; Barupal et al. 2021)</w:t>
       </w:r>
     </w:p>
-    <w:bookmarkEnd w:id="53"/>
-    <w:bookmarkStart w:id="54" w:name="model-selection-and-simplification"/>
+    <w:bookmarkEnd w:id="56"/>
+    <w:bookmarkStart w:id="57" w:name="model-selection-and-simplification"/>
     <w:p>
       <w:pPr>
         <w:pStyle w:val="Heading4"/>
@@ -2246,9 +2856,9 @@
         <w:t xml:space="preserve">A final benefit to the reduced model is the smaller training set required to reach stability (Supp figure XX). This reduced size means that a useful model could be trained using only a fraction of the MFs identified in a sample set and then used to predict the quality for the remainder of the features. This reduction in training set size was not as significant as we expected, however, with several hundred features requiring manual labeling before even the two most stable parameters reached a consensus.</w:t>
       </w:r>
     </w:p>
-    <w:bookmarkEnd w:id="54"/>
-    <w:bookmarkEnd w:id="55"/>
-    <w:bookmarkStart w:id="56" w:name="Xbb1aeb7765d6009dd7726dda9c8d36b8cc0af82"/>
+    <w:bookmarkEnd w:id="57"/>
+    <w:bookmarkEnd w:id="58"/>
+    <w:bookmarkStart w:id="59" w:name="Xbb1aeb7765d6009dd7726dda9c8d36b8cc0af82"/>
     <w:p>
       <w:pPr>
         <w:pStyle w:val="Heading3"/>
@@ -2282,9 +2892,9 @@
         <w:t xml:space="preserve">Critically, this also highlights the danger of noise MFs when additional normalizations are later applied. Scaling metabolomic data to biomass measurements is a common technique, and yet here it would have caused an enormous number of false positives that would have appeared to be intriguingly enriched below the DCM.</w:t>
       </w:r>
     </w:p>
-    <w:bookmarkEnd w:id="56"/>
-    <w:bookmarkEnd w:id="57"/>
-    <w:bookmarkStart w:id="58" w:name="conclusions-1"/>
+    <w:bookmarkEnd w:id="59"/>
+    <w:bookmarkEnd w:id="60"/>
+    <w:bookmarkStart w:id="61" w:name="conclusions-1"/>
     <w:p>
       <w:pPr>
         <w:pStyle w:val="Heading2"/>
@@ -2301,8 +2911,8 @@
         <w:t xml:space="preserve">The large number of molecular features due to noise present in metabolomics datasets can be controlled using a simple logistic classification model. We trained such a model on two full-labeled open ocean HILIC datasets and found that the best performing parameters in the model for were a custom signal-to-noise metric and a test of similarity to a bell curve. This model showed robustness to overfitting, independence from the training set, and a reduced degree of manual labeling required. With this model, we showed how the distribution of metabolites in the open ocean is strongly affected by depth and categorized molecules according to their depth response. This distribution reproduces measures of bulk biomass but highlights several molecules of interest that diverge from the overall trend.</w:t>
       </w:r>
     </w:p>
-    <w:bookmarkEnd w:id="58"/>
-    <w:bookmarkStart w:id="76" w:name="methods"/>
+    <w:bookmarkEnd w:id="61"/>
+    <w:bookmarkStart w:id="79" w:name="methods"/>
     <w:p>
       <w:pPr>
         <w:pStyle w:val="Heading2"/>
@@ -2311,7 +2921,7 @@
         <w:t xml:space="preserve">Methods</w:t>
       </w:r>
     </w:p>
-    <w:bookmarkStart w:id="59" w:name="sample-collection"/>
+    <w:bookmarkStart w:id="62" w:name="sample-collection"/>
     <w:p>
       <w:pPr>
         <w:pStyle w:val="Heading3"/>
@@ -2356,8 +2966,8 @@
         <w:t xml:space="preserve">and on Metabolomics Workbench (Project ID PR001317).</w:t>
       </w:r>
     </w:p>
-    <w:bookmarkEnd w:id="59"/>
-    <w:bookmarkStart w:id="60" w:name="sample-processing"/>
+    <w:bookmarkEnd w:id="62"/>
+    <w:bookmarkStart w:id="63" w:name="sample-processing"/>
     <w:p>
       <w:pPr>
         <w:pStyle w:val="Heading3"/>
@@ -2400,8 +3010,8 @@
         <w:t xml:space="preserve">The CultureData samples were re-run from the frozen aliquots for this paper. The Pttime sample processing is documented on Metabolomics Workbench where it has been assigned Project ID PR001317.</w:t>
       </w:r>
     </w:p>
-    <w:bookmarkEnd w:id="60"/>
-    <w:bookmarkStart w:id="61" w:name="lc-conditions"/>
+    <w:bookmarkEnd w:id="63"/>
+    <w:bookmarkStart w:id="64" w:name="lc-conditions"/>
     <w:p>
       <w:pPr>
         <w:pStyle w:val="Heading3"/>
@@ -2418,8 +3028,8 @@
         <w:t xml:space="preserve">For the MESOSCOPE, Falkor, and CultureData samples a SeQuant ZIC-pHILIC column (5 um particle size, 2.1 mm x 150 mm, from Millipore) was used with 10 mM ammonium carbonate in 85:15 acetonitrile to water (Solvent A) and 10 mM ammonium carbonate in 85:15 water to acetonitrile (Solvent B) at a flow rate of 0.15 mL/min. The column was held at 100% A for 2 minutes, ramped to 64% B over 18 minutes, ramped to 100% B over 1 minute, held at 100% B for 5 minutes, and equilibrated at 100% A for 25 minutes (50 minutes total). The column was maintained at 30 °C. The injection volume was 2 µL for samples and standard mixes. When starting a batch, the column was equilibrated at the starting conditions for at least 30 minutes. To improve the performance of the HILIC column, we maintained the same injection volume, kept the instrument running water blanks between samples as necessary, and injected standards in a representative matrix (the pooled sample) in addition to standards in water. After each batch, the column was flushed with 10 mM ammonium carbonate in 85:15 water to acetonitrile for 20 to 30 minutes. LC conditions for the Pttime samples are documented on Metabolomics Workbench where it has been assigned Project ID PR001317.</w:t>
       </w:r>
     </w:p>
-    <w:bookmarkEnd w:id="61"/>
-    <w:bookmarkStart w:id="62" w:name="ms-conditions"/>
+    <w:bookmarkEnd w:id="64"/>
+    <w:bookmarkStart w:id="65" w:name="ms-conditions"/>
     <w:p>
       <w:pPr>
         <w:pStyle w:val="Heading3"/>
@@ -2436,8 +3046,8 @@
         <w:t xml:space="preserve">Environmental metabolomic data was collected on a Thermo Q Exactive HF hybrid Orbitrap (QE) mass spectrometer. The capillary and auxiliary gas heater temperatures were maintained at 320°C and 100°C, respectively. The S-lens RF level was kept at 65, the H-ESI voltage was set to 3.3 kV and sheath gas, auxiliary gas, and sweep gas flow rates were set at 16, 3, and 1, respectively. Polarity switching was used with a scan range of 60 to 900 m/z and a resolution of 60,000. Calibration was performed every 3-4 days at a target mass of 200 m/z. DDA data was collected from the pooled samples for high-confidence annotation of knowns and unknowns. All files were then converted to an open-source mzML format and centroided via Proteowizard’s msConvert tool. For the Pttime samples, files were pulled directly from Metabolomics Workbench via Project ID PR001317 and used in their existing mzXML format.</w:t>
       </w:r>
     </w:p>
-    <w:bookmarkEnd w:id="62"/>
-    <w:bookmarkStart w:id="63" w:name="X04d1b76933e7d6b8e19cc9196e7707de61d0607"/>
+    <w:bookmarkEnd w:id="65"/>
+    <w:bookmarkStart w:id="66" w:name="X04d1b76933e7d6b8e19cc9196e7707de61d0607"/>
     <w:p>
       <w:pPr>
         <w:pStyle w:val="Heading3"/>
@@ -2527,8 +3137,8 @@
         <w:t xml:space="preserve">Peak grouping was performed on the two environmental datasets and the Pttime data with a bandwidth of 12, a minFraction of 0.1, binSize of 0.001, and minSamples of 2 but otherwise default arguments. CultureData’s minFraction was raised to 0.4 but was otherwise identical. Sample groups were constructed to consist of the biological replicates for all datasets. After peak grouping, peak filling was performed using the fillChromPeaks function with the ppm parameter set to 2.5. Finally, mass features with a retention time less than 30 seconds or larger than 20 minutes were removed to avoid interference from the initial and final solvent washes.</w:t>
       </w:r>
     </w:p>
-    <w:bookmarkEnd w:id="63"/>
-    <w:bookmarkStart w:id="67" w:name="manual-inspection-and-classification"/>
+    <w:bookmarkEnd w:id="66"/>
+    <w:bookmarkStart w:id="70" w:name="manual-inspection-and-classification"/>
     <w:p>
       <w:pPr>
         <w:pStyle w:val="Heading3"/>
@@ -2568,20 +3178,20 @@
       <w:r>
         <w:drawing>
           <wp:inline>
-            <wp:extent cx="5943600" cy="2743199"/>
+            <wp:extent cx="4160520" cy="1920240"/>
             <wp:effectExtent b="0" l="0" r="0" t="0"/>
-            <wp:docPr descr="Figure 7: Randomly selected ion chromatograms from both “Good” (top row) and “Bad” (bottom row) manual classifications. Plots show retention time along the x-axis in a 1 minute window around the center of the feature and show measured intensity on the y. Features are from the MESOSCOPE dataset and colored by the depth from which the biological sample was taken. DCM = deep chlorophyll maximum, approximately 110 meters. Molecular feature ids are provided as the title of each panel, starting with “FT” and followed by 4 digits. Two features were annotated using authentic standards run alongside: the 13C isotope of dimethylsulfonioacetate (DMS-Ac) and taurine." title="" id="65" name="Picture"/>
+            <wp:docPr descr="Figure 7: Randomly selected ion chromatograms from both “Good” (top row) and “Bad” (bottom row) manual classifications. Plots show retention time along the x-axis in a 1 minute window around the center of the feature and show measured intensity on the y. Features are from the MESOSCOPE dataset and colored by the depth from which the biological sample was taken. DCM = deep chlorophyll maximum, approximately 110 meters. Molecular feature ids are provided as the title of each panel, starting with “FT” and followed by 4 digits. Two features were annotated using authentic standards run alongside: the 13C isotope of dimethylsulfonioacetate (DMS-Ac) and taurine." title="" id="68" name="Picture"/>
             <a:graphic>
               <a:graphicData uri="http://schemas.openxmlformats.org/drawingml/2006/picture">
                 <pic:pic>
                   <pic:nvPicPr>
-                    <pic:cNvPr descr="figures/somegood_somebad_depthcolor_chroms.png" id="66" name="Picture"/>
+                    <pic:cNvPr descr="figures/somegood_somebad_depthcolor_chroms.png" id="69" name="Picture"/>
                     <pic:cNvPicPr>
                       <a:picLocks noChangeArrowheads="1" noChangeAspect="1"/>
                     </pic:cNvPicPr>
                   </pic:nvPicPr>
                   <pic:blipFill>
-                    <a:blip r:embed="rId64"/>
+                    <a:blip r:embed="rId67"/>
                     <a:stretch>
                       <a:fillRect/>
                     </a:stretch>
@@ -2589,7 +3199,7 @@
                   <pic:spPr bwMode="auto">
                     <a:xfrm>
                       <a:off x="0" y="0"/>
-                      <a:ext cx="5943600" cy="2743199"/>
+                      <a:ext cx="4160520" cy="1920240"/>
                     </a:xfrm>
                     <a:prstGeom prst="rect">
                       <a:avLst/>
@@ -2670,8 +3280,8 @@
         <w:t xml:space="preserve">and followed by 4 digits. Two features were annotated using authentic standards run alongside: the 13C isotope of dimethylsulfonioacetate (DMS-Ac) and taurine.</w:t>
       </w:r>
     </w:p>
-    <w:bookmarkEnd w:id="67"/>
-    <w:bookmarkStart w:id="71" w:name="X863b367709584fb1f97ae3b658caca05ebd1e92"/>
+    <w:bookmarkEnd w:id="70"/>
+    <w:bookmarkStart w:id="74" w:name="X863b367709584fb1f97ae3b658caca05ebd1e92"/>
     <w:p>
       <w:pPr>
         <w:pStyle w:val="Heading3"/>
@@ -2685,25 +3295,7 @@
         <w:pStyle w:val="FirstParagraph"/>
       </w:pPr>
       <w:r>
-        <w:t xml:space="preserve">Our process of feature engineering was divided into three categories of features: those that could be calculated using a single peak trace, those that required access to the entire file, and those that could only be calculated across multiple files. [Rewrite without the</w:t>
-      </w:r>
-      <w:r>
-        <w:t xml:space="preserve"> </w:t>
-      </w:r>
-      <w:r>
-        <w:t xml:space="preserve">“</w:t>
-      </w:r>
-      <w:r>
-        <w:t xml:space="preserve">three categories</w:t>
-      </w:r>
-      <w:r>
-        <w:t xml:space="preserve">”</w:t>
-      </w:r>
-      <w:r>
-        <w:t xml:space="preserve"> </w:t>
-      </w:r>
-      <w:r>
-        <w:t xml:space="preserve">business ugh] For metrics belonging to the first two categories, summary statistics were used (mean/median, standard deviation) to create a single consensus value for the mass feature as a whole. Missing values were ignored during these summary statistic calculations by setting na.rm=TRUE. Distributions were visually inspected and highly abnormal metrics were transformed using log-scaling if necessary. Using a pairs plot, highly correlated (above a Pearson’s r ~ 0.9) had one of the correlated metrics removed.</w:t>
+        <w:t xml:space="preserve">Our process of feature engineering involved querying several MS experts in our lab about their intuition for what they thought best distinguished poor-quality MFs and noise from good ones.</w:t>
       </w:r>
     </w:p>
     <w:p>
@@ -2711,7 +3303,7 @@
         <w:pStyle w:val="BodyText"/>
       </w:pPr>
       <w:r>
-        <w:t xml:space="preserve">The first category consisted largely of information produced directly by XCMS: the very typical</w:t>
+        <w:t xml:space="preserve">The simplest metrics to calculate were summary statistics of those parameters reported directly by XCMS. These features consisted of the mean retention time (RT) of each MF and the standard deviation (SD) within the feature and the mean peak width (calculated by subtracting the max RT from the minimum) and its SD. We also calculated the mean</w:t>
       </w:r>
       <w:r>
         <w:t xml:space="preserve"> </w:t>
@@ -2727,7 +3319,153 @@
         <w:t xml:space="preserve"> </w:t>
       </w:r>
       <w:r>
-        <w:t xml:space="preserve">ratios, retention times, peak widths, and integrated areas as well as the less common and poorly-documented sn, f, scale, and lmin parameters. Although we requested additional parameters from XCMS with the verboseColumns = TRUE argument, all of the values returned were NAs and could not be used in the model building so were dropped. The total number of peaks found for a given feature was calculated as the number of peaks divided by the total number of files, and the total number of files in which a peak was initially detected was calculated by subtracting the number of NAs in the peak baseline estimate (which is NA if the peak was filled in) from the total number of files and then dividing by the number of files to normalize across datasets. This calculation were performed for the Falkor, MESOSCOPE, and CultureData datasets to estimate the proportion of sample and standard files in which a given molecular feature (MF) was found, but could not be calculated for the Pttime dataset because no standard files were available. The sn metric contained a large number of zero values to begin with that then became negative infinities when log-scaled, so we replaced those values with zeroes and functionally equated an sn of 0 with an sn of 1.</w:t>
+        <w:t xml:space="preserve">ratio and the SD in parts-per-million (PPM) by dividing each peak’s reported</w:t>
+      </w:r>
+      <w:r>
+        <w:t xml:space="preserve"> </w:t>
+      </w:r>
+      <w:r>
+        <w:rPr>
+          <w:iCs/>
+          <w:i/>
+        </w:rPr>
+        <w:t xml:space="preserve">m/z</w:t>
+      </w:r>
+      <w:r>
+        <w:t xml:space="preserve"> </w:t>
+      </w:r>
+      <w:r>
+        <w:t xml:space="preserve">ratio by the</w:t>
+      </w:r>
+      <w:r>
+        <w:t xml:space="preserve"> </w:t>
+      </w:r>
+      <w:r>
+        <w:rPr>
+          <w:iCs/>
+          <w:i/>
+        </w:rPr>
+        <w:t xml:space="preserve">m/z</w:t>
+      </w:r>
+      <w:r>
+        <w:t xml:space="preserve"> </w:t>
+      </w:r>
+      <w:r>
+        <w:t xml:space="preserve">ratio of the feature as a whole, then multiplying by one million. Mean peak area was calculated by taking the log</w:t>
+      </w:r>
+      <m:oMath>
+        <m:sSub>
+          <m:e>
+            <m:r>
+              <m:t>​</m:t>
+            </m:r>
+          </m:e>
+          <m:sub>
+            <m:r>
+              <m:t>10</m:t>
+            </m:r>
+          </m:sub>
+        </m:sSub>
+      </m:oMath>
+      <w:r>
+        <w:t xml:space="preserve"> </w:t>
+      </w:r>
+      <w:r>
+        <w:t xml:space="preserve">of the individual areas then taking the mean, and the same process (log</w:t>
+      </w:r>
+      <m:oMath>
+        <m:sSub>
+          <m:e>
+            <m:r>
+              <m:t>​</m:t>
+            </m:r>
+          </m:e>
+          <m:sub>
+            <m:r>
+              <m:t>10</m:t>
+            </m:r>
+          </m:sub>
+        </m:sSub>
+      </m:oMath>
+      <w:r>
+        <w:t xml:space="preserve"> </w:t>
+      </w:r>
+      <w:r>
+        <w:t xml:space="preserve">then mean) was repeated for the SD of the peak areas. XCMS’s default signal-to-noise parameter,</w:t>
+      </w:r>
+      <w:r>
+        <w:t xml:space="preserve"> </w:t>
+      </w:r>
+      <w:r>
+        <w:rPr>
+          <w:rStyle w:val="VerbatimChar"/>
+        </w:rPr>
+        <w:t xml:space="preserve">sn</w:t>
+      </w:r>
+      <w:r>
+        <w:t xml:space="preserve">, was also summarized in this way, but we only used</w:t>
+      </w:r>
+      <w:r>
+        <w:t xml:space="preserve"> </w:t>
+      </w:r>
+      <w:r>
+        <w:rPr>
+          <w:rStyle w:val="VerbatimChar"/>
+        </w:rPr>
+        <w:t xml:space="preserve">sn</w:t>
+      </w:r>
+      <w:r>
+        <w:t xml:space="preserve"> </w:t>
+      </w:r>
+      <w:r>
+        <w:t xml:space="preserve">values that were greater than or equal to zero and replaced any zeros with ones to avoid negative infinities after taking the log</w:t>
+      </w:r>
+      <m:oMath>
+        <m:sSub>
+          <m:e>
+            <m:r>
+              <m:t>​</m:t>
+            </m:r>
+          </m:e>
+          <m:sub>
+            <m:r>
+              <m:t>10</m:t>
+            </m:r>
+          </m:sub>
+        </m:sSub>
+      </m:oMath>
+      <w:r>
+        <w:t xml:space="preserve">. We also used the mean of other parameters reported by XCMS (f, scale, and lmin) as features. We additionally calculated several design-of-experiments metrics, using the number of peaks in each feature divided by the total number of files as well as the fraction of files in which a peak initially found by the peakpicker. This last metric was further subset into the fraction of samples in which a peak was initially found and the fraction of standards in which a peak was found (for those datasets in which standards were run). Finally, the coefficient of variance was estimated for the pooled sample peak areas by dividing the SD of the pooled sample peak areas by the mean of the same and additionally done in a robust way by using the median absolute deviation and median, respectively. For all of the above features, missing values were dropped silently from the summary calculations. We were unable to use any of the columns produced by enabling the</w:t>
+      </w:r>
+      <w:r>
+        <w:t xml:space="preserve"> </w:t>
+      </w:r>
+      <w:r>
+        <w:rPr>
+          <w:rStyle w:val="VerbatimChar"/>
+        </w:rPr>
+        <w:t xml:space="preserve">verboseColumns = TRUE</w:t>
+      </w:r>
+      <w:r>
+        <w:t xml:space="preserve"> </w:t>
+      </w:r>
+      <w:r>
+        <w:t xml:space="preserve">option in</w:t>
+      </w:r>
+      <w:r>
+        <w:t xml:space="preserve"> </w:t>
+      </w:r>
+      <w:r>
+        <w:rPr>
+          <w:rStyle w:val="VerbatimChar"/>
+        </w:rPr>
+        <w:t xml:space="preserve">findChromPeaks</w:t>
+      </w:r>
+      <w:r>
+        <w:t xml:space="preserve"> </w:t>
+      </w:r>
+      <w:r>
+        <w:t xml:space="preserve">because all of the values returned were NAs.</w:t>
       </w:r>
     </w:p>
     <w:p>
@@ -2735,10 +3473,36 @@
         <w:pStyle w:val="BodyText"/>
       </w:pPr>
       <w:r>
-        <w:t xml:space="preserve">We also calculated several metrics from the raw mz/rt/int values. Using the R package RaMS we extracted the data points falling within each individual peak’s mz and retention time bounding box (values between the XCMS-reported min and max) separately for each file. The data points were then linearly scaled to fall within the 0-1 range by subtracting the minimum RT and dividing by the maximum RT, then each scaled RT was fit to a beta distribution with α values of 2.5, 3, 4, and 5, and a fixed β value of 5. This approach allowed us to approximate a bell curve with increasing degrees of right-skewness and the beta distribution was chosen because it is constrained between 0 and 1 and simple and speedy to generate in R. For each α value, Pearson’s correlation coefficient was calculated between the beta distribution and the raw data, with the highest value returned as a metric for how peak-shaped the data were (Figure 8). The beta distribution with the highest</w:t>
-      </w:r>
-      <w:r>
-        <w:t xml:space="preserve"> </w:t>
+        <w:t xml:space="preserve">We also calculated several novel metrics from the raw</w:t>
+      </w:r>
+      <w:r>
+        <w:t xml:space="preserve"> </w:t>
+      </w:r>
+      <w:r>
+        <w:rPr>
+          <w:iCs/>
+          <w:i/>
+        </w:rPr>
+        <w:t xml:space="preserve">m/z</w:t>
+      </w:r>
+      <w:r>
+        <w:t xml:space="preserve">/RT/intensity values. Using the R package RaMS we extracted the data points falling within each individual peak’s</w:t>
+      </w:r>
+      <w:r>
+        <w:t xml:space="preserve"> </w:t>
+      </w:r>
+      <w:r>
+        <w:rPr>
+          <w:iCs/>
+          <w:i/>
+        </w:rPr>
+        <w:t xml:space="preserve">m/z</w:t>
+      </w:r>
+      <w:r>
+        <w:t xml:space="preserve"> </w:t>
+      </w:r>
+      <w:r>
+        <w:t xml:space="preserve">and RT bounding box (values between the XCMS-reported min and max) separately for each file. The data points were then linearly scaled to fall within the 0-1 range by subtracting the minimum RT and dividing by the maximum RT, then each scaled RT was fit to a beta distribution with α values of 2.5, 3, 4, and 5, and a fixed β value of 5. This approach allowed us to approximate a bell curve with increasing degrees of right-skewness and the beta distribution was chosen because it is constrained between 0 and 1 and simple and speedy to generate in R. For each α value, Pearson’s correlation coefficient (</w:t>
       </w:r>
       <w:r>
         <w:rPr>
@@ -2748,10 +3512,23 @@
         <w:t xml:space="preserve">r</w:t>
       </w:r>
       <w:r>
-        <w:t xml:space="preserve"> </w:t>
-      </w:r>
-      <w:r>
-        <w:t xml:space="preserve">was also then used to estimate the noise level within the peak by also scaling both the beta distribution densities and the raw data intensity values as described above, then subtracting the scaled beta distribution from the scaled intensity values, producing the residuals of the fit (Figure 8). The signal-to-noise ratio (SNR) was calculated by dividing the maximum original peak height by the standard deviation of the residuals multiplied by the maximum height of the original peak. This method of SNR calculation allowed us to rapidly estimate the noise within the peak itself rather than relying on background estimation using data points outside the peak, which may not exist or may be influenced by additional molecular signals.</w:t>
+        <w:t xml:space="preserve">) was calculated between the beta distribution and the raw data, with the highest value returned as a metric for how peak-shaped the data were (Figure 8). The beta distribution with the highest</w:t>
+      </w:r>
+      <w:r>
+        <w:t xml:space="preserve"> </w:t>
+      </w:r>
+      <w:r>
+        <w:rPr>
+          <w:iCs/>
+          <w:i/>
+        </w:rPr>
+        <w:t xml:space="preserve">r</w:t>
+      </w:r>
+      <w:r>
+        <w:t xml:space="preserve"> </w:t>
+      </w:r>
+      <w:r>
+        <w:t xml:space="preserve">was also then used to estimate the noise level within the peak by scaling both the beta distribution probability densities and the raw data intensity values as described above, then subtracting the scaled beta distribution from the scaled intensity values, producing the residuals of the fit (Figure 8). The signal-to-noise ratio (SNR) was calculated by dividing the maximum original peak height by the standard deviation of the residuals multiplied by the maximum height of the original peak. This method of SNR calculation allowed us to rapidly estimate the noise within the peak itself rather than relying on background estimation using data points outside the peak, which may not exist or may be influenced by additional molecular signals.</w:t>
       </w:r>
       <w:r>
         <w:t xml:space="preserve">(Myers et al. 2017b)</w:t>
@@ -2778,7 +3555,7 @@
         <w:t xml:space="preserve"> </w:t>
       </w:r>
       <w:r>
-        <w:t xml:space="preserve">scans in a peak for which a retention time exists at other masses in the same sample but for which no data was produced at the selected</w:t>
+        <w:t xml:space="preserve">scans in a peak for which an RT exists at other masses in the same sample but for which no data was produced at the selected</w:t>
       </w:r>
       <w:r>
         <w:t xml:space="preserve"> </w:t>
@@ -2794,7 +3571,7 @@
         <w:t xml:space="preserve"> </w:t>
       </w:r>
       <w:r>
-        <w:t xml:space="preserve">ratio.</w:t>
+        <w:t xml:space="preserve">ratio, divided by the total number of scans between the min and max RTs.</w:t>
       </w:r>
     </w:p>
     <w:p>
@@ -2804,20 +3581,20 @@
       <w:r>
         <w:drawing>
           <wp:inline>
-            <wp:extent cx="5943600" cy="3657600"/>
+            <wp:extent cx="5349240" cy="3291840"/>
             <wp:effectExtent b="0" l="0" r="0" t="0"/>
-            <wp:docPr descr="Figure 8: Method used to calculate the metrics for the two-parameter model from the raw data via comparison to an idealized pseudo-Gaussian peak for both manually identified “Good” and “Bad” peaks. Normalization was performed by linearly scaling the raw values into the 0-1 range by subtracting the minimum value and dividing by the maximum. Peak shape similarity was measured with Pearson’s correlation coefficient and the noise level is estimated as the standard deviation of the residuals after the raw data is subtracted from the idealized peak." title="" id="69" name="Picture"/>
+            <wp:docPr descr="Figure 8: Method used to calculate the metrics for the two-parameter model from the raw data via comparison to an idealized pseudo-Gaussian peak for both manually identified “Good” and “Bad” peaks. Normalization was performed by linearly scaling the raw values into the 0-1 range by subtracting the minimum value and dividing by the maximum. Peak shape similarity was measured with Pearson’s correlation coefficient and the noise level is estimated as the standard deviation of the residuals after the raw data is subtracted from the idealized peak." title="" id="72" name="Picture"/>
             <a:graphic>
               <a:graphicData uri="http://schemas.openxmlformats.org/drawingml/2006/picture">
                 <pic:pic>
                   <pic:nvPicPr>
-                    <pic:cNvPr descr="figures/peakmetrics_singlechrom.png" id="70" name="Picture"/>
+                    <pic:cNvPr descr="figures/peakmetrics_singlechrom.png" id="73" name="Picture"/>
                     <pic:cNvPicPr>
                       <a:picLocks noChangeArrowheads="1" noChangeAspect="1"/>
                     </pic:cNvPicPr>
                   </pic:nvPicPr>
                   <pic:blipFill>
-                    <a:blip r:embed="rId68"/>
+                    <a:blip r:embed="rId71"/>
                     <a:stretch>
                       <a:fillRect/>
                     </a:stretch>
@@ -2825,7 +3602,7 @@
                   <pic:spPr bwMode="auto">
                     <a:xfrm>
                       <a:off x="0" y="0"/>
-                      <a:ext cx="5943600" cy="3657600"/>
+                      <a:ext cx="5349240" cy="3291840"/>
                     </a:xfrm>
                     <a:prstGeom prst="rect">
                       <a:avLst/>
@@ -2893,7 +3670,7 @@
         <w:pStyle w:val="BodyText"/>
       </w:pPr>
       <w:r>
-        <w:t xml:space="preserve">We additionally estimated the existence of a</w:t>
+        <w:t xml:space="preserve">We additionally estimated the presence or absence of a</w:t>
       </w:r>
       <w:r>
         <w:t xml:space="preserve"> </w:t>
@@ -2913,7 +3690,7 @@
         </m:sSup>
       </m:oMath>
       <w:r>
-        <w:t xml:space="preserve">C isotope using a similar method to extract the raw mz/rt/int values within the peak bounding box, then searched the same RT values at an</w:t>
+        <w:t xml:space="preserve">C isotope using a similar method to extract the raw</w:t>
       </w:r>
       <w:r>
         <w:t xml:space="preserve"> </w:t>
@@ -2926,10 +3703,23 @@
         <w:t xml:space="preserve">m/z</w:t>
       </w:r>
       <w:r>
-        <w:t xml:space="preserve"> </w:t>
-      </w:r>
-      <w:r>
-        <w:t xml:space="preserve">delta of +1.003355. In places where more than 5 data points existed at both the original mass and the</w:t>
+        <w:t xml:space="preserve">/RT/intensity values within the peak bounding box, then searched the same RT values at an</w:t>
+      </w:r>
+      <w:r>
+        <w:t xml:space="preserve"> </w:t>
+      </w:r>
+      <w:r>
+        <w:rPr>
+          <w:iCs/>
+          <w:i/>
+        </w:rPr>
+        <w:t xml:space="preserve">m/z</w:t>
+      </w:r>
+      <w:r>
+        <w:t xml:space="preserve"> </w:t>
+      </w:r>
+      <w:r>
+        <w:t xml:space="preserve">delta of +1.003355 ± 4 PPM. In places where more than 5 data points existed at both the original mass and the</w:t>
       </w:r>
       <w:r>
         <w:t xml:space="preserve"> </w:t>
@@ -2999,7 +3789,7 @@
         <w:t xml:space="preserve"> </w:t>
       </w:r>
       <w:r>
-        <w:t xml:space="preserve">across multiple files, expecting that a true isotope would have a fixed</w:t>
+        <w:t xml:space="preserve">peak areas across multiple files, expecting that a true isotope would have a fixed</w:t>
       </w:r>
       <w:r>
         <w:t xml:space="preserve"> </w:t>
@@ -3049,7 +3839,27 @@
         <w:t xml:space="preserve"> </w:t>
       </w:r>
       <w:r>
-        <w:t xml:space="preserve">ratio. Both the isotope shape similarity and the isotope area correlation were used as metrics in the downstream analysis. Peaks for which no isotope signal was detected or had too few scans to calculate the above metrics were imputed with NA values that were again dropped in the calculation of summary statistics for the molecular feature as a whole.</w:t>
+        <w:t xml:space="preserve">ratio. Both the isotope shape similarity and the isotope area correlation were used as metrics in the downstream analysis. Peaks for which no isotope signal was detected or had too few scans to calculate the above metrics were imputed with NA values that were again dropped in the calculation of summary statistics for the molecular feature as a whole. Because these isotope metrics typically had highly skewed distributions with most values very close to one, we normalized them by taking the log</w:t>
+      </w:r>
+      <m:oMath>
+        <m:sSub>
+          <m:e>
+            <m:r>
+              <m:t>​</m:t>
+            </m:r>
+          </m:e>
+          <m:sub>
+            <m:r>
+              <m:t>10</m:t>
+            </m:r>
+          </m:sub>
+        </m:sSub>
+      </m:oMath>
+      <w:r>
+        <w:t xml:space="preserve"> </w:t>
+      </w:r>
+      <w:r>
+        <w:t xml:space="preserve">of one minus the value.</w:t>
       </w:r>
     </w:p>
     <w:p>
@@ -3057,11 +3867,11 @@
         <w:pStyle w:val="BodyText"/>
       </w:pPr>
       <w:r>
-        <w:t xml:space="preserve">Finally, we calculated several metrics using a design-of-experiments (DoE) approach for the Falkor and MESOSCOPE datasets which were expected to have a large difference in metabolite composition between those samples collected at the surface (15-25 meters) and those collected deeper in the water column. We used ANOVAs to compare the integrated peak area with depth and extracted the p-values of each test, which became an additional potential peak quality metric. We also calculated the difference between the mean sample area and the mean blank area and the difference between the mean sample area and the mean area of the standards which also became metrics. When there were too many missing values to perform the ANOVA or sample averages, we replaced the calculated statistic with a value a single order of magnitude outside the most extreme value.</w:t>
-      </w:r>
-    </w:p>
-    <w:bookmarkEnd w:id="71"/>
-    <w:bookmarkStart w:id="72" w:name="regressions-and-model-development"/>
+        <w:t xml:space="preserve">Distributions were visually inspected using a pairs plot and highly correlated (above a Pearson’s r ~ 0.9) had one of the correlated metrics removed.</w:t>
+      </w:r>
+    </w:p>
+    <w:bookmarkEnd w:id="74"/>
+    <w:bookmarkStart w:id="75" w:name="regressions-and-model-development"/>
     <w:p>
       <w:pPr>
         <w:pStyle w:val="Heading3"/>
@@ -3291,8 +4101,8 @@
         <w:t xml:space="preserve">for an elastic net penalty (α) of 0, 0.5, and 1. Random forests were implemented using the randomForest package with default settings and a factor-type response vector to ensure classification was used rather than regression.</w:t>
       </w:r>
     </w:p>
-    <w:bookmarkEnd w:id="72"/>
-    <w:bookmarkStart w:id="73" w:name="X4612b8ad03e36de09e0d4af38fc6a731fac0a1f"/>
+    <w:bookmarkEnd w:id="75"/>
+    <w:bookmarkStart w:id="76" w:name="X4612b8ad03e36de09e0d4af38fc6a731fac0a1f"/>
     <w:p>
       <w:pPr>
         <w:pStyle w:val="Heading3"/>
@@ -3341,8 +4151,8 @@
         <w:t xml:space="preserve">Each of these datasets were only fractionally labeled, with those MFs above the 0.9 likelihood threshold according to the two-parameter model reviewed manually and categorized. This stricter threshold was chosen because we felt less comfortable interpreting results based on mass features that were only 50% likely to be real, but did not feel the need to be so strict with this exploratory analysis that we wanted to limit it to 99+% likelihood MFs.</w:t>
       </w:r>
     </w:p>
-    <w:bookmarkEnd w:id="73"/>
-    <w:bookmarkStart w:id="75" w:name="Xb8d35582a81f80dc16a097ede17cae116341b21"/>
+    <w:bookmarkEnd w:id="76"/>
+    <w:bookmarkStart w:id="78" w:name="Xb8d35582a81f80dc16a097ede17cae116341b21"/>
     <w:p>
       <w:pPr>
         <w:pStyle w:val="Heading3"/>
@@ -3465,7 +4275,7 @@
       <w:r>
         <w:t xml:space="preserve"> </w:t>
       </w:r>
-      <w:hyperlink r:id="rId74">
+      <w:hyperlink r:id="rId77">
         <w:r>
           <w:rPr>
             <w:rStyle w:val="Hyperlink"/>
@@ -3480,9 +4290,9 @@
         <w:t xml:space="preserve">(R Core Team 2022)</w:t>
       </w:r>
     </w:p>
-    <w:bookmarkEnd w:id="75"/>
-    <w:bookmarkEnd w:id="76"/>
-    <w:bookmarkStart w:id="77" w:name="abbreviations"/>
+    <w:bookmarkEnd w:id="78"/>
+    <w:bookmarkEnd w:id="79"/>
+    <w:bookmarkStart w:id="80" w:name="abbreviations"/>
     <w:p>
       <w:pPr>
         <w:pStyle w:val="Heading2"/>
@@ -3504,67 +4314,83 @@
         <w:pStyle w:val="BodyText"/>
       </w:pPr>
       <w:r>
+        <w:t xml:space="preserve">EIC: Extracted Ion Chromatogram</w:t>
+      </w:r>
+    </w:p>
+    <w:p>
+      <w:pPr>
+        <w:pStyle w:val="BodyText"/>
+      </w:pPr>
+      <w:r>
+        <w:t xml:space="preserve">FDR: False Discovery Rate</w:t>
+      </w:r>
+    </w:p>
+    <w:p>
+      <w:pPr>
+        <w:pStyle w:val="BodyText"/>
+      </w:pPr>
+      <w:r>
+        <w:t xml:space="preserve">GFF: Good Feature Found</w:t>
+      </w:r>
+    </w:p>
+    <w:p>
+      <w:pPr>
+        <w:pStyle w:val="BodyText"/>
+      </w:pPr>
+      <w:r>
+        <w:t xml:space="preserve">HILIC: Hydrophilic Interaction Liquid Chromatography</w:t>
+      </w:r>
+    </w:p>
+    <w:p>
+      <w:pPr>
+        <w:pStyle w:val="BodyText"/>
+      </w:pPr>
+      <w:r>
+        <w:t xml:space="preserve">LC: Liquid Chromatography</w:t>
+      </w:r>
+    </w:p>
+    <w:p>
+      <w:pPr>
+        <w:pStyle w:val="BodyText"/>
+      </w:pPr>
+      <w:r>
+        <w:t xml:space="preserve">MF: Molecular Feature</w:t>
+      </w:r>
+    </w:p>
+    <w:p>
+      <w:pPr>
+        <w:pStyle w:val="BodyText"/>
+      </w:pPr>
+      <w:r>
+        <w:t xml:space="preserve">MS: Mass Spectrometry</w:t>
+      </w:r>
+    </w:p>
+    <w:p>
+      <w:pPr>
+        <w:pStyle w:val="BodyText"/>
+      </w:pPr>
+      <w:r>
+        <w:t xml:space="preserve">PPM: parts-per-million</w:t>
+      </w:r>
+    </w:p>
+    <w:p>
+      <w:pPr>
+        <w:pStyle w:val="BodyText"/>
+      </w:pPr>
+      <w:r>
+        <w:t xml:space="preserve">RT: Retention time</w:t>
+      </w:r>
+    </w:p>
+    <w:p>
+      <w:pPr>
+        <w:pStyle w:val="BodyText"/>
+      </w:pPr>
+      <w:r>
         <w:t xml:space="preserve">SNR: Signal to Noise Ratio</w:t>
       </w:r>
     </w:p>
-    <w:p>
-      <w:pPr>
-        <w:pStyle w:val="BodyText"/>
-      </w:pPr>
-      <w:r>
-        <w:t xml:space="preserve">MF: Molecular Feature</w:t>
-      </w:r>
-    </w:p>
-    <w:p>
-      <w:pPr>
-        <w:pStyle w:val="BodyText"/>
-      </w:pPr>
-      <w:r>
-        <w:t xml:space="preserve">GFF: Good Feature Found</w:t>
-      </w:r>
-    </w:p>
-    <w:p>
-      <w:pPr>
-        <w:pStyle w:val="BodyText"/>
-      </w:pPr>
-      <w:r>
-        <w:t xml:space="preserve">FDR: False Discovery Rate</w:t>
-      </w:r>
-    </w:p>
-    <w:p>
-      <w:pPr>
-        <w:pStyle w:val="BodyText"/>
-      </w:pPr>
-      <w:r>
-        <w:t xml:space="preserve">HILIC: Hydrophilic Interaction Liquid Chromatography</w:t>
-      </w:r>
-    </w:p>
-    <w:p>
-      <w:pPr>
-        <w:pStyle w:val="BodyText"/>
-      </w:pPr>
-      <w:r>
-        <w:t xml:space="preserve">EIC: Extracted Ion Chromatogram</w:t>
-      </w:r>
-    </w:p>
-    <w:p>
-      <w:pPr>
-        <w:pStyle w:val="BodyText"/>
-      </w:pPr>
-      <w:r>
-        <w:t xml:space="preserve">LC: Liquid Chromatography</w:t>
-      </w:r>
-    </w:p>
-    <w:p>
-      <w:pPr>
-        <w:pStyle w:val="BodyText"/>
-      </w:pPr>
-      <w:r>
-        <w:t xml:space="preserve">MS: Mass Spectrometry</w:t>
-      </w:r>
-    </w:p>
-    <w:bookmarkEnd w:id="77"/>
-    <w:bookmarkStart w:id="87" w:name="declarations"/>
+    <w:bookmarkEnd w:id="80"/>
+    <w:bookmarkStart w:id="90" w:name="declarations"/>
     <w:p>
       <w:pPr>
         <w:pStyle w:val="Heading2"/>
@@ -3573,7 +4399,7 @@
         <w:t xml:space="preserve">Declarations</w:t>
       </w:r>
     </w:p>
-    <w:bookmarkStart w:id="78" w:name="Xd182db0490b2de20bd2b4e4cc8698599182035f"/>
+    <w:bookmarkStart w:id="81" w:name="Xd182db0490b2de20bd2b4e4cc8698599182035f"/>
     <w:p>
       <w:pPr>
         <w:pStyle w:val="Heading3"/>
@@ -3590,8 +4416,8 @@
         <w:t xml:space="preserve">Not applicable</w:t>
       </w:r>
     </w:p>
-    <w:bookmarkEnd w:id="78"/>
-    <w:bookmarkStart w:id="79" w:name="consent-for-publication"/>
+    <w:bookmarkEnd w:id="81"/>
+    <w:bookmarkStart w:id="82" w:name="consent-for-publication"/>
     <w:p>
       <w:pPr>
         <w:pStyle w:val="Heading3"/>
@@ -3608,8 +4434,8 @@
         <w:t xml:space="preserve">Not applicable</w:t>
       </w:r>
     </w:p>
-    <w:bookmarkEnd w:id="79"/>
-    <w:bookmarkStart w:id="82" w:name="availability-of-data-and-materials"/>
+    <w:bookmarkEnd w:id="82"/>
+    <w:bookmarkStart w:id="85" w:name="availability-of-data-and-materials"/>
     <w:p>
       <w:pPr>
         <w:pStyle w:val="Heading3"/>
@@ -3628,7 +4454,7 @@
       <w:r>
         <w:t xml:space="preserve"> </w:t>
       </w:r>
-      <w:hyperlink r:id="rId80">
+      <w:hyperlink r:id="rId83">
         <w:r>
           <w:rPr>
             <w:rStyle w:val="Hyperlink"/>
@@ -3642,7 +4468,7 @@
       <w:r>
         <w:t xml:space="preserve"> </w:t>
       </w:r>
-      <w:hyperlink r:id="rId81">
+      <w:hyperlink r:id="rId84">
         <w:r>
           <w:rPr>
             <w:rStyle w:val="Hyperlink"/>
@@ -3656,7 +4482,7 @@
       <w:r>
         <w:t xml:space="preserve"> </w:t>
       </w:r>
-      <w:hyperlink r:id="rId74">
+      <w:hyperlink r:id="rId77">
         <w:r>
           <w:rPr>
             <w:rStyle w:val="Hyperlink"/>
@@ -3668,8 +4494,8 @@
         <w:t xml:space="preserve">. The manuscript has been rendered as a single R Markdown document with analyses contained within for reproducibility.</w:t>
       </w:r>
     </w:p>
-    <w:bookmarkEnd w:id="82"/>
-    <w:bookmarkStart w:id="83" w:name="competing-interests"/>
+    <w:bookmarkEnd w:id="85"/>
+    <w:bookmarkStart w:id="86" w:name="competing-interests"/>
     <w:p>
       <w:pPr>
         <w:pStyle w:val="Heading3"/>
@@ -3686,8 +4512,8 @@
         <w:t xml:space="preserve">The authors declare that they have no competing interests</w:t>
       </w:r>
     </w:p>
-    <w:bookmarkEnd w:id="83"/>
-    <w:bookmarkStart w:id="84" w:name="funding"/>
+    <w:bookmarkEnd w:id="86"/>
+    <w:bookmarkStart w:id="87" w:name="funding"/>
     <w:p>
       <w:pPr>
         <w:pStyle w:val="Heading3"/>
@@ -3704,8 +4530,8 @@
         <w:t xml:space="preserve">[TBD, get from Anitra. eScience?]</w:t>
       </w:r>
     </w:p>
-    <w:bookmarkEnd w:id="84"/>
-    <w:bookmarkStart w:id="85" w:name="authors-contributions"/>
+    <w:bookmarkEnd w:id="87"/>
+    <w:bookmarkStart w:id="88" w:name="authors-contributions"/>
     <w:p>
       <w:pPr>
         <w:pStyle w:val="Heading3"/>
@@ -3714,8 +4540,8 @@
         <w:t xml:space="preserve">Authors’ contributions</w:t>
       </w:r>
     </w:p>
-    <w:bookmarkEnd w:id="85"/>
-    <w:bookmarkStart w:id="86" w:name="acknowledgements"/>
+    <w:bookmarkEnd w:id="88"/>
+    <w:bookmarkStart w:id="89" w:name="acknowledgements"/>
     <w:p>
       <w:pPr>
         <w:pStyle w:val="Heading3"/>
@@ -3724,9 +4550,9 @@
         <w:t xml:space="preserve">Acknowledgements</w:t>
       </w:r>
     </w:p>
-    <w:bookmarkEnd w:id="86"/>
-    <w:bookmarkEnd w:id="87"/>
-    <w:bookmarkStart w:id="149" w:name="references"/>
+    <w:bookmarkEnd w:id="89"/>
+    <w:bookmarkEnd w:id="90"/>
+    <w:bookmarkStart w:id="152" w:name="references"/>
     <w:p>
       <w:pPr>
         <w:pStyle w:val="Heading2"/>
@@ -3735,8 +4561,8 @@
         <w:t xml:space="preserve">References</w:t>
       </w:r>
     </w:p>
-    <w:bookmarkStart w:id="148" w:name="refs"/>
-    <w:bookmarkStart w:id="89" w:name="ref-Anderson2014"/>
+    <w:bookmarkStart w:id="151" w:name="refs"/>
+    <w:bookmarkStart w:id="92" w:name="ref-Anderson2014"/>
     <w:p>
       <w:pPr>
         <w:pStyle w:val="Bibliography"/>
@@ -3778,7 +4604,7 @@
       <w:r>
         <w:t xml:space="preserve"> </w:t>
       </w:r>
-      <w:hyperlink r:id="rId88">
+      <w:hyperlink r:id="rId91">
         <w:r>
           <w:rPr>
             <w:rStyle w:val="Hyperlink"/>
@@ -3790,8 +4616,8 @@
         <w:t xml:space="preserve">.</w:t>
       </w:r>
     </w:p>
-    <w:bookmarkEnd w:id="89"/>
-    <w:bookmarkStart w:id="91" w:name="ref-Bajad2006"/>
+    <w:bookmarkEnd w:id="92"/>
+    <w:bookmarkStart w:id="94" w:name="ref-Bajad2006"/>
     <w:p>
       <w:pPr>
         <w:pStyle w:val="Bibliography"/>
@@ -3830,7 +4656,7 @@
       <w:r>
         <w:t xml:space="preserve"> </w:t>
       </w:r>
-      <w:hyperlink r:id="rId90">
+      <w:hyperlink r:id="rId93">
         <w:r>
           <w:rPr>
             <w:rStyle w:val="Hyperlink"/>
@@ -3842,8 +4668,8 @@
         <w:t xml:space="preserve">.</w:t>
       </w:r>
     </w:p>
-    <w:bookmarkEnd w:id="91"/>
-    <w:bookmarkStart w:id="93" w:name="ref-Barone2022"/>
+    <w:bookmarkEnd w:id="94"/>
+    <w:bookmarkStart w:id="96" w:name="ref-Barone2022"/>
     <w:p>
       <w:pPr>
         <w:pStyle w:val="Bibliography"/>
@@ -3882,7 +4708,7 @@
       <w:r>
         <w:t xml:space="preserve"> </w:t>
       </w:r>
-      <w:hyperlink r:id="rId92">
+      <w:hyperlink r:id="rId95">
         <w:r>
           <w:rPr>
             <w:rStyle w:val="Hyperlink"/>
@@ -3894,8 +4720,8 @@
         <w:t xml:space="preserve">.</w:t>
       </w:r>
     </w:p>
-    <w:bookmarkEnd w:id="93"/>
-    <w:bookmarkStart w:id="95" w:name="ref-Barupal2021"/>
+    <w:bookmarkEnd w:id="96"/>
+    <w:bookmarkStart w:id="98" w:name="ref-Barupal2021"/>
     <w:p>
       <w:pPr>
         <w:pStyle w:val="Bibliography"/>
@@ -3934,7 +4760,7 @@
       <w:r>
         <w:t xml:space="preserve"> </w:t>
       </w:r>
-      <w:hyperlink r:id="rId94">
+      <w:hyperlink r:id="rId97">
         <w:r>
           <w:rPr>
             <w:rStyle w:val="Hyperlink"/>
@@ -3946,8 +4772,8 @@
         <w:t xml:space="preserve">.</w:t>
       </w:r>
     </w:p>
-    <w:bookmarkEnd w:id="95"/>
-    <w:bookmarkStart w:id="97" w:name="ref-Benjamini1995"/>
+    <w:bookmarkEnd w:id="98"/>
+    <w:bookmarkStart w:id="100" w:name="ref-Benjamini1995"/>
     <w:p>
       <w:pPr>
         <w:pStyle w:val="Bibliography"/>
@@ -3986,7 +4812,7 @@
       <w:r>
         <w:t xml:space="preserve"> </w:t>
       </w:r>
-      <w:hyperlink r:id="rId96">
+      <w:hyperlink r:id="rId99">
         <w:r>
           <w:rPr>
             <w:rStyle w:val="Hyperlink"/>
@@ -3998,8 +4824,8 @@
         <w:t xml:space="preserve">.</w:t>
       </w:r>
     </w:p>
-    <w:bookmarkEnd w:id="97"/>
-    <w:bookmarkStart w:id="99" w:name="ref-Benton2010"/>
+    <w:bookmarkEnd w:id="100"/>
+    <w:bookmarkStart w:id="102" w:name="ref-Benton2010"/>
     <w:p>
       <w:pPr>
         <w:pStyle w:val="Bibliography"/>
@@ -4038,7 +4864,7 @@
       <w:r>
         <w:t xml:space="preserve"> </w:t>
       </w:r>
-      <w:hyperlink r:id="rId98">
+      <w:hyperlink r:id="rId101">
         <w:r>
           <w:rPr>
             <w:rStyle w:val="Hyperlink"/>
@@ -4050,8 +4876,8 @@
         <w:t xml:space="preserve">.</w:t>
       </w:r>
     </w:p>
-    <w:bookmarkEnd w:id="99"/>
-    <w:bookmarkStart w:id="101" w:name="ref-Boysen2021"/>
+    <w:bookmarkEnd w:id="102"/>
+    <w:bookmarkStart w:id="104" w:name="ref-Boysen2021"/>
     <w:p>
       <w:pPr>
         <w:pStyle w:val="Bibliography"/>
@@ -4096,7 +4922,7 @@
       <w:r>
         <w:t xml:space="preserve"> </w:t>
       </w:r>
-      <w:hyperlink r:id="rId100">
+      <w:hyperlink r:id="rId103">
         <w:r>
           <w:rPr>
             <w:rStyle w:val="Hyperlink"/>
@@ -4108,8 +4934,8 @@
         <w:t xml:space="preserve">.</w:t>
       </w:r>
     </w:p>
-    <w:bookmarkEnd w:id="101"/>
-    <w:bookmarkStart w:id="103" w:name="ref-Boysen2018"/>
+    <w:bookmarkEnd w:id="104"/>
+    <w:bookmarkStart w:id="106" w:name="ref-Boysen2018"/>
     <w:p>
       <w:pPr>
         <w:pStyle w:val="Bibliography"/>
@@ -4148,7 +4974,7 @@
       <w:r>
         <w:t xml:space="preserve"> </w:t>
       </w:r>
-      <w:hyperlink r:id="rId102">
+      <w:hyperlink r:id="rId105">
         <w:r>
           <w:rPr>
             <w:rStyle w:val="Hyperlink"/>
@@ -4160,8 +4986,8 @@
         <w:t xml:space="preserve">.</w:t>
       </w:r>
     </w:p>
-    <w:bookmarkEnd w:id="103"/>
-    <w:bookmarkStart w:id="105" w:name="ref-Dunn1964"/>
+    <w:bookmarkEnd w:id="106"/>
+    <w:bookmarkStart w:id="108" w:name="ref-Dunn1964"/>
     <w:p>
       <w:pPr>
         <w:pStyle w:val="Bibliography"/>
@@ -4200,7 +5026,7 @@
       <w:r>
         <w:t xml:space="preserve"> </w:t>
       </w:r>
-      <w:hyperlink r:id="rId104">
+      <w:hyperlink r:id="rId107">
         <w:r>
           <w:rPr>
             <w:rStyle w:val="Hyperlink"/>
@@ -4212,8 +5038,8 @@
         <w:t xml:space="preserve">.</w:t>
       </w:r>
     </w:p>
-    <w:bookmarkEnd w:id="105"/>
-    <w:bookmarkStart w:id="107" w:name="ref-Durham2022"/>
+    <w:bookmarkEnd w:id="108"/>
+    <w:bookmarkStart w:id="110" w:name="ref-Durham2022"/>
     <w:p>
       <w:pPr>
         <w:pStyle w:val="Bibliography"/>
@@ -4252,7 +5078,7 @@
       <w:r>
         <w:t xml:space="preserve"> </w:t>
       </w:r>
-      <w:hyperlink r:id="rId106">
+      <w:hyperlink r:id="rId109">
         <w:r>
           <w:rPr>
             <w:rStyle w:val="Hyperlink"/>
@@ -4264,8 +5090,8 @@
         <w:t xml:space="preserve">.</w:t>
       </w:r>
     </w:p>
-    <w:bookmarkEnd w:id="107"/>
-    <w:bookmarkStart w:id="109" w:name="ref-ElAbiead2021"/>
+    <w:bookmarkEnd w:id="110"/>
+    <w:bookmarkStart w:id="112" w:name="ref-ElAbiead2021"/>
     <w:p>
       <w:pPr>
         <w:pStyle w:val="Bibliography"/>
@@ -4310,7 +5136,7 @@
       <w:r>
         <w:t xml:space="preserve"> </w:t>
       </w:r>
-      <w:hyperlink r:id="rId108">
+      <w:hyperlink r:id="rId111">
         <w:r>
           <w:rPr>
             <w:rStyle w:val="Hyperlink"/>
@@ -4322,8 +5148,8 @@
         <w:t xml:space="preserve">.</w:t>
       </w:r>
     </w:p>
-    <w:bookmarkEnd w:id="109"/>
-    <w:bookmarkStart w:id="111" w:name="ref-Gika2019"/>
+    <w:bookmarkEnd w:id="112"/>
+    <w:bookmarkStart w:id="114" w:name="ref-Gika2019"/>
     <w:p>
       <w:pPr>
         <w:pStyle w:val="Bibliography"/>
@@ -4362,7 +5188,7 @@
       <w:r>
         <w:t xml:space="preserve"> </w:t>
       </w:r>
-      <w:hyperlink r:id="rId110">
+      <w:hyperlink r:id="rId113">
         <w:r>
           <w:rPr>
             <w:rStyle w:val="Hyperlink"/>
@@ -4374,8 +5200,8 @@
         <w:t xml:space="preserve">.</w:t>
       </w:r>
     </w:p>
-    <w:bookmarkEnd w:id="111"/>
-    <w:bookmarkStart w:id="113" w:name="ref-Gloaguen2022"/>
+    <w:bookmarkEnd w:id="114"/>
+    <w:bookmarkStart w:id="116" w:name="ref-Gloaguen2022"/>
     <w:p>
       <w:pPr>
         <w:pStyle w:val="Bibliography"/>
@@ -4414,7 +5240,7 @@
       <w:r>
         <w:t xml:space="preserve"> </w:t>
       </w:r>
-      <w:hyperlink r:id="rId112">
+      <w:hyperlink r:id="rId115">
         <w:r>
           <w:rPr>
             <w:rStyle w:val="Hyperlink"/>
@@ -4426,8 +5252,8 @@
         <w:t xml:space="preserve">.</w:t>
       </w:r>
     </w:p>
-    <w:bookmarkEnd w:id="113"/>
-    <w:bookmarkStart w:id="115" w:name="ref-Guo2021"/>
+    <w:bookmarkEnd w:id="116"/>
+    <w:bookmarkStart w:id="118" w:name="ref-Guo2021"/>
     <w:p>
       <w:pPr>
         <w:pStyle w:val="Bibliography"/>
@@ -4466,7 +5292,7 @@
       <w:r>
         <w:t xml:space="preserve"> </w:t>
       </w:r>
-      <w:hyperlink r:id="rId114">
+      <w:hyperlink r:id="rId117">
         <w:r>
           <w:rPr>
             <w:rStyle w:val="Hyperlink"/>
@@ -4478,8 +5304,8 @@
         <w:t xml:space="preserve">.</w:t>
       </w:r>
     </w:p>
-    <w:bookmarkEnd w:id="115"/>
-    <w:bookmarkStart w:id="117" w:name="ref-Heal2021"/>
+    <w:bookmarkEnd w:id="118"/>
+    <w:bookmarkStart w:id="120" w:name="ref-Heal2021"/>
     <w:p>
       <w:pPr>
         <w:pStyle w:val="Bibliography"/>
@@ -4524,7 +5350,7 @@
       <w:r>
         <w:t xml:space="preserve"> </w:t>
       </w:r>
-      <w:hyperlink r:id="rId116">
+      <w:hyperlink r:id="rId119">
         <w:r>
           <w:rPr>
             <w:rStyle w:val="Hyperlink"/>
@@ -4536,8 +5362,8 @@
         <w:t xml:space="preserve">.</w:t>
       </w:r>
     </w:p>
-    <w:bookmarkEnd w:id="117"/>
-    <w:bookmarkStart w:id="119" w:name="ref-Houriet2022"/>
+    <w:bookmarkEnd w:id="120"/>
+    <w:bookmarkStart w:id="122" w:name="ref-Houriet2022"/>
     <w:p>
       <w:pPr>
         <w:pStyle w:val="Bibliography"/>
@@ -4576,7 +5402,7 @@
       <w:r>
         <w:t xml:space="preserve"> </w:t>
       </w:r>
-      <w:hyperlink r:id="rId118">
+      <w:hyperlink r:id="rId121">
         <w:r>
           <w:rPr>
             <w:rStyle w:val="Hyperlink"/>
@@ -4588,8 +5414,8 @@
         <w:t xml:space="preserve">.</w:t>
       </w:r>
     </w:p>
-    <w:bookmarkEnd w:id="119"/>
-    <w:bookmarkStart w:id="121" w:name="ref-Ipsen2010"/>
+    <w:bookmarkEnd w:id="122"/>
+    <w:bookmarkStart w:id="124" w:name="ref-Ipsen2010"/>
     <w:p>
       <w:pPr>
         <w:pStyle w:val="Bibliography"/>
@@ -4628,7 +5454,7 @@
       <w:r>
         <w:t xml:space="preserve"> </w:t>
       </w:r>
-      <w:hyperlink r:id="rId120">
+      <w:hyperlink r:id="rId123">
         <w:r>
           <w:rPr>
             <w:rStyle w:val="Hyperlink"/>
@@ -4640,8 +5466,8 @@
         <w:t xml:space="preserve">.</w:t>
       </w:r>
     </w:p>
-    <w:bookmarkEnd w:id="121"/>
-    <w:bookmarkStart w:id="123" w:name="ref-Kantz2019"/>
+    <w:bookmarkEnd w:id="124"/>
+    <w:bookmarkStart w:id="126" w:name="ref-Kantz2019"/>
     <w:p>
       <w:pPr>
         <w:pStyle w:val="Bibliography"/>
@@ -4680,7 +5506,7 @@
       <w:r>
         <w:t xml:space="preserve"> </w:t>
       </w:r>
-      <w:hyperlink r:id="rId122">
+      <w:hyperlink r:id="rId125">
         <w:r>
           <w:rPr>
             <w:rStyle w:val="Hyperlink"/>
@@ -4692,8 +5518,8 @@
         <w:t xml:space="preserve">.</w:t>
       </w:r>
     </w:p>
-    <w:bookmarkEnd w:id="123"/>
-    <w:bookmarkStart w:id="125" w:name="ref-KidoSoule2015"/>
+    <w:bookmarkEnd w:id="126"/>
+    <w:bookmarkStart w:id="128" w:name="ref-KidoSoule2015"/>
     <w:p>
       <w:pPr>
         <w:pStyle w:val="Bibliography"/>
@@ -4732,7 +5558,7 @@
       <w:r>
         <w:t xml:space="preserve"> </w:t>
       </w:r>
-      <w:hyperlink r:id="rId124">
+      <w:hyperlink r:id="rId127">
         <w:r>
           <w:rPr>
             <w:rStyle w:val="Hyperlink"/>
@@ -4744,8 +5570,8 @@
         <w:t xml:space="preserve">.</w:t>
       </w:r>
     </w:p>
-    <w:bookmarkEnd w:id="125"/>
-    <w:bookmarkStart w:id="127" w:name="ref-Libiseller2015"/>
+    <w:bookmarkEnd w:id="128"/>
+    <w:bookmarkStart w:id="130" w:name="ref-Libiseller2015"/>
     <w:p>
       <w:pPr>
         <w:pStyle w:val="Bibliography"/>
@@ -4784,7 +5610,7 @@
       <w:r>
         <w:t xml:space="preserve"> </w:t>
       </w:r>
-      <w:hyperlink r:id="rId126">
+      <w:hyperlink r:id="rId129">
         <w:r>
           <w:rPr>
             <w:rStyle w:val="Hyperlink"/>
@@ -4796,8 +5622,8 @@
         <w:t xml:space="preserve">.</w:t>
       </w:r>
     </w:p>
-    <w:bookmarkEnd w:id="127"/>
-    <w:bookmarkStart w:id="129" w:name="ref-Melnikov2020"/>
+    <w:bookmarkEnd w:id="130"/>
+    <w:bookmarkStart w:id="132" w:name="ref-Melnikov2020"/>
     <w:p>
       <w:pPr>
         <w:pStyle w:val="Bibliography"/>
@@ -4836,7 +5662,7 @@
       <w:r>
         <w:t xml:space="preserve"> </w:t>
       </w:r>
-      <w:hyperlink r:id="rId128">
+      <w:hyperlink r:id="rId131">
         <w:r>
           <w:rPr>
             <w:rStyle w:val="Hyperlink"/>
@@ -4848,8 +5674,8 @@
         <w:t xml:space="preserve">.</w:t>
       </w:r>
     </w:p>
-    <w:bookmarkEnd w:id="129"/>
-    <w:bookmarkStart w:id="131" w:name="ref-Muller2020"/>
+    <w:bookmarkEnd w:id="132"/>
+    <w:bookmarkStart w:id="134" w:name="ref-Muller2020"/>
     <w:p>
       <w:pPr>
         <w:pStyle w:val="Bibliography"/>
@@ -4888,7 +5714,7 @@
       <w:r>
         <w:t xml:space="preserve"> </w:t>
       </w:r>
-      <w:hyperlink r:id="rId130">
+      <w:hyperlink r:id="rId133">
         <w:r>
           <w:rPr>
             <w:rStyle w:val="Hyperlink"/>
@@ -4900,8 +5726,8 @@
         <w:t xml:space="preserve">.</w:t>
       </w:r>
     </w:p>
-    <w:bookmarkEnd w:id="131"/>
-    <w:bookmarkStart w:id="133" w:name="ref-Myers2017a"/>
+    <w:bookmarkEnd w:id="134"/>
+    <w:bookmarkStart w:id="136" w:name="ref-Myers2017a"/>
     <w:p>
       <w:pPr>
         <w:pStyle w:val="Bibliography"/>
@@ -4940,7 +5766,7 @@
       <w:r>
         <w:t xml:space="preserve"> </w:t>
       </w:r>
-      <w:hyperlink r:id="rId132">
+      <w:hyperlink r:id="rId135">
         <w:r>
           <w:rPr>
             <w:rStyle w:val="Hyperlink"/>
@@ -4952,8 +5778,8 @@
         <w:t xml:space="preserve">.</w:t>
       </w:r>
     </w:p>
-    <w:bookmarkEnd w:id="133"/>
-    <w:bookmarkStart w:id="135" w:name="ref-Myers2017b"/>
+    <w:bookmarkEnd w:id="136"/>
+    <w:bookmarkStart w:id="138" w:name="ref-Myers2017b"/>
     <w:p>
       <w:pPr>
         <w:pStyle w:val="Bibliography"/>
@@ -4992,7 +5818,7 @@
       <w:r>
         <w:t xml:space="preserve"> </w:t>
       </w:r>
-      <w:hyperlink r:id="rId134">
+      <w:hyperlink r:id="rId137">
         <w:r>
           <w:rPr>
             <w:rStyle w:val="Hyperlink"/>
@@ -5004,8 +5830,8 @@
         <w:t xml:space="preserve">.</w:t>
       </w:r>
     </w:p>
-    <w:bookmarkEnd w:id="135"/>
-    <w:bookmarkStart w:id="137" w:name="ref-veganpkg"/>
+    <w:bookmarkEnd w:id="138"/>
+    <w:bookmarkStart w:id="140" w:name="ref-veganpkg"/>
     <w:p>
       <w:pPr>
         <w:pStyle w:val="Bibliography"/>
@@ -5029,7 +5855,7 @@
       <w:r>
         <w:t xml:space="preserve"> </w:t>
       </w:r>
-      <w:hyperlink r:id="rId136">
+      <w:hyperlink r:id="rId139">
         <w:r>
           <w:rPr>
             <w:rStyle w:val="Hyperlink"/>
@@ -5041,8 +5867,8 @@
         <w:t xml:space="preserve">.</w:t>
       </w:r>
     </w:p>
-    <w:bookmarkEnd w:id="137"/>
-    <w:bookmarkStart w:id="139" w:name="ref-Pirttila2022"/>
+    <w:bookmarkEnd w:id="140"/>
+    <w:bookmarkStart w:id="142" w:name="ref-Pirttila2022"/>
     <w:p>
       <w:pPr>
         <w:pStyle w:val="Bibliography"/>
@@ -5081,7 +5907,7 @@
       <w:r>
         <w:t xml:space="preserve"> </w:t>
       </w:r>
-      <w:hyperlink r:id="rId138">
+      <w:hyperlink r:id="rId141">
         <w:r>
           <w:rPr>
             <w:rStyle w:val="Hyperlink"/>
@@ -5093,8 +5919,8 @@
         <w:t xml:space="preserve">.</w:t>
       </w:r>
     </w:p>
-    <w:bookmarkEnd w:id="139"/>
-    <w:bookmarkStart w:id="141" w:name="ref-R"/>
+    <w:bookmarkEnd w:id="142"/>
+    <w:bookmarkStart w:id="144" w:name="ref-R"/>
     <w:p>
       <w:pPr>
         <w:pStyle w:val="Bibliography"/>
@@ -5118,7 +5944,7 @@
       <w:r>
         <w:t xml:space="preserve"> </w:t>
       </w:r>
-      <w:hyperlink r:id="rId140">
+      <w:hyperlink r:id="rId143">
         <w:r>
           <w:rPr>
             <w:rStyle w:val="Hyperlink"/>
@@ -5130,8 +5956,8 @@
         <w:t xml:space="preserve">.</w:t>
       </w:r>
     </w:p>
-    <w:bookmarkEnd w:id="141"/>
-    <w:bookmarkStart w:id="143" w:name="ref-Smith2006"/>
+    <w:bookmarkEnd w:id="144"/>
+    <w:bookmarkStart w:id="146" w:name="ref-Smith2006"/>
     <w:p>
       <w:pPr>
         <w:pStyle w:val="Bibliography"/>
@@ -5170,7 +5996,7 @@
       <w:r>
         <w:t xml:space="preserve"> </w:t>
       </w:r>
-      <w:hyperlink r:id="rId142">
+      <w:hyperlink r:id="rId145">
         <w:r>
           <w:rPr>
             <w:rStyle w:val="Hyperlink"/>
@@ -5182,8 +6008,8 @@
         <w:t xml:space="preserve">.</w:t>
       </w:r>
     </w:p>
-    <w:bookmarkEnd w:id="143"/>
-    <w:bookmarkStart w:id="145" w:name="ref-Tautenhahn2008"/>
+    <w:bookmarkEnd w:id="146"/>
+    <w:bookmarkStart w:id="148" w:name="ref-Tautenhahn2008"/>
     <w:p>
       <w:pPr>
         <w:pStyle w:val="Bibliography"/>
@@ -5222,7 +6048,7 @@
       <w:r>
         <w:t xml:space="preserve"> </w:t>
       </w:r>
-      <w:hyperlink r:id="rId144">
+      <w:hyperlink r:id="rId147">
         <w:r>
           <w:rPr>
             <w:rStyle w:val="Hyperlink"/>
@@ -5234,8 +6060,8 @@
         <w:t xml:space="preserve">.</w:t>
       </w:r>
     </w:p>
-    <w:bookmarkEnd w:id="145"/>
-    <w:bookmarkStart w:id="147" w:name="ref-Treutler2016"/>
+    <w:bookmarkEnd w:id="148"/>
+    <w:bookmarkStart w:id="150" w:name="ref-Treutler2016"/>
     <w:p>
       <w:pPr>
         <w:pStyle w:val="Bibliography"/>
@@ -5274,7 +6100,7 @@
       <w:r>
         <w:t xml:space="preserve"> </w:t>
       </w:r>
-      <w:hyperlink r:id="rId146">
+      <w:hyperlink r:id="rId149">
         <w:r>
           <w:rPr>
             <w:rStyle w:val="Hyperlink"/>
@@ -5286,16 +6112,138 @@
         <w:t xml:space="preserve">.</w:t>
       </w:r>
     </w:p>
-    <w:bookmarkEnd w:id="147"/>
-    <w:bookmarkEnd w:id="148"/>
-    <w:bookmarkEnd w:id="149"/>
-    <w:bookmarkStart w:id="159" w:name="supplement"/>
+    <w:bookmarkEnd w:id="150"/>
+    <w:bookmarkEnd w:id="151"/>
+    <w:bookmarkEnd w:id="152"/>
+    <w:bookmarkStart w:id="162" w:name="supplement"/>
     <w:p>
       <w:pPr>
         <w:pStyle w:val="Heading2"/>
       </w:pPr>
       <w:r>
         <w:t xml:space="preserve">Supplement</w:t>
+      </w:r>
+    </w:p>
+    <w:p>
+      <w:pPr>
+        <w:pStyle w:val="SourceCode"/>
+      </w:pPr>
+      <w:r>
+        <w:rPr>
+          <w:rStyle w:val="VerbatimChar"/>
+        </w:rPr>
+        <w:t xml:space="preserve">## ■■■ 7% | ETA: 14s ■■■■ 10% | ETA: 14s ■■■■■ 14% | ETA: 13s ■■■■■■ 17% | ETA:</w:t>
+      </w:r>
+      <w:r>
+        <w:br/>
+      </w:r>
+      <w:r>
+        <w:rPr>
+          <w:rStyle w:val="VerbatimChar"/>
+        </w:rPr>
+        <w:t xml:space="preserve">## 13s ■■■■■■■ 21% | ETA: 12s ■■■■■■■■ 24% | ETA: 12s ■■■■■■■■■ 28% | ETA: 11s</w:t>
+      </w:r>
+      <w:r>
+        <w:br/>
+      </w:r>
+      <w:r>
+        <w:rPr>
+          <w:rStyle w:val="VerbatimChar"/>
+        </w:rPr>
+        <w:t xml:space="preserve">## ■■■■■■■■■■ 31% | ETA: 11s ■■■■■■■■■■■ 34% | ETA: 10s ■■■■■■■■■■■■ 38% | ETA:</w:t>
+      </w:r>
+      <w:r>
+        <w:br/>
+      </w:r>
+      <w:r>
+        <w:rPr>
+          <w:rStyle w:val="VerbatimChar"/>
+        </w:rPr>
+        <w:t xml:space="preserve">## 10s ■■■■■■■■■■■■■ 41% | ETA: 9s ■■■■■■■■■■■■■■ 45% | ETA: 9s ■■■■■■■■■■■■■■■</w:t>
+      </w:r>
+      <w:r>
+        <w:br/>
+      </w:r>
+      <w:r>
+        <w:rPr>
+          <w:rStyle w:val="VerbatimChar"/>
+        </w:rPr>
+        <w:t xml:space="preserve">## 48% | ETA: 8s ■■■■■■■■■■■■■■■■■ 52% | ETA: 8s ■■■■■■■■■■■■■■■■■■ 55% | ETA: 7s</w:t>
+      </w:r>
+      <w:r>
+        <w:br/>
+      </w:r>
+      <w:r>
+        <w:rPr>
+          <w:rStyle w:val="VerbatimChar"/>
+        </w:rPr>
+        <w:t xml:space="preserve">## ■■■■■■■■■■■■■■■■■■■ 59% | ETA: 7s ■■■■■■■■■■■■■■■■■■■■ 62% | ETA: 6s</w:t>
+      </w:r>
+      <w:r>
+        <w:br/>
+      </w:r>
+      <w:r>
+        <w:rPr>
+          <w:rStyle w:val="VerbatimChar"/>
+        </w:rPr>
+        <w:t xml:space="preserve">## ■■■■■■■■■■■■■■■■■■■■■ 66% | ETA: 5s ■■■■■■■■■■■■■■■■■■■■■■ 69% | ETA: 5s</w:t>
+      </w:r>
+      <w:r>
+        <w:br/>
+      </w:r>
+      <w:r>
+        <w:rPr>
+          <w:rStyle w:val="VerbatimChar"/>
+        </w:rPr>
+        <w:t xml:space="preserve">## ■■■■■■■■■■■■■■■■■■■■■■■ 72% | ETA: 4s ■■■■■■■■■■■■■■■■■■■■■■■■ 76% | ETA: 4s</w:t>
+      </w:r>
+      <w:r>
+        <w:br/>
+      </w:r>
+      <w:r>
+        <w:rPr>
+          <w:rStyle w:val="VerbatimChar"/>
+        </w:rPr>
+        <w:t xml:space="preserve">## ■■■■■■■■■■■■■■■■■■■■■■■■■ 79% | ETA: 3s ■■■■■■■■■■■■■■■■■■■■■■■■■■ 83% | ETA:</w:t>
+      </w:r>
+      <w:r>
+        <w:br/>
+      </w:r>
+      <w:r>
+        <w:rPr>
+          <w:rStyle w:val="VerbatimChar"/>
+        </w:rPr>
+        <w:t xml:space="preserve">## 3s ■■■■■■■■■■■■■■■■■■■■■■■■■■■ 86% | ETA: 2s ■■■■■■■■■■■■■■■■■■■■■■■■■■■■ 90% |</w:t>
+      </w:r>
+      <w:r>
+        <w:br/>
+      </w:r>
+      <w:r>
+        <w:rPr>
+          <w:rStyle w:val="VerbatimChar"/>
+        </w:rPr>
+        <w:t xml:space="preserve">## ETA: 2s ■■■■■■■■■■■■■■■■■■■■■■■■■■■■■ 93% | ETA: 1s</w:t>
+      </w:r>
+      <w:r>
+        <w:br/>
+      </w:r>
+      <w:r>
+        <w:rPr>
+          <w:rStyle w:val="VerbatimChar"/>
+        </w:rPr>
+        <w:t xml:space="preserve">## ■■■■■■■■■■■■■■■■■■■■■■■■■■■■■■ 97% | ETA: 1s</w:t>
+      </w:r>
+    </w:p>
+    <w:p>
+      <w:pPr>
+        <w:pStyle w:val="FirstParagraph"/>
+      </w:pPr>
+      <w:r>
+        <w:rPr>
+          <w:iCs/>
+          <w:i/>
+        </w:rPr>
+        <w:t xml:space="preserve">Supplemental figure XX: Distribution and single-parameter logistic curves for each metric extracted for model training, shown separately for the MESOSCOPE and Falkor datasets. Histograms show the distribution of good and bad mass features by color across the span of the data on the x-axis with the number of MFs in each bin shown on the y-axis. Scatterplots show the same x-axis but show the results of a logistic regression on the single parameter, with the line of best fit in black and a ±1 standard error ribbon around it in grey. Vertical jittering has been applied when plotting to reduce the number of overlapping points.</w:t>
       </w:r>
     </w:p>
     <w:p>
@@ -5305,20 +6253,20 @@
       <w:r>
         <w:drawing>
           <wp:inline>
-            <wp:extent cx="5943600" cy="8229600"/>
+            <wp:extent cx="5349240" cy="7406640"/>
             <wp:effectExtent b="0" l="0" r="0" t="0"/>
-            <wp:docPr descr="Supplemental figure 1: Model parameter estimates for each of the metrics in the full model, additionally broken down by their inclusion in the two-parameter (raw_data) and XCMS-exclusively models. Colors correspond to the dataset used to train the logistic regression model, with “both” indicating a combined model using all manually-labeled features across both datasets. &lt;Explanations of the actual facet names forthcoming.&gt;" title="" id="151" name="Picture"/>
+            <wp:docPr descr="Supplemental figure XX: Model parameter estimates for each of the metrics in the full model, additionally broken down by their inclusion in the two-parameter (raw_data) and XCMS-exclusively models. Colors correspond to the dataset used to train the logistic regression model, with “both” indicating a combined model using all manually-labeled features across both datasets. &lt;Explanations of the actual facet names forthcoming.&gt;" title="" id="154" name="Picture"/>
             <a:graphic>
               <a:graphicData uri="http://schemas.openxmlformats.org/drawingml/2006/picture">
                 <pic:pic>
                   <pic:nvPicPr>
-                    <pic:cNvPr descr="supplement/suppfig_model_param_estimates.png" id="152" name="Picture"/>
+                    <pic:cNvPr descr="supplement/suppfig_model_param_estimates.png" id="155" name="Picture"/>
                     <pic:cNvPicPr>
                       <a:picLocks noChangeArrowheads="1" noChangeAspect="1"/>
                     </pic:cNvPicPr>
                   </pic:nvPicPr>
                   <pic:blipFill>
-                    <a:blip r:embed="rId150"/>
+                    <a:blip r:embed="rId153"/>
                     <a:stretch>
                       <a:fillRect/>
                     </a:stretch>
@@ -5326,7 +6274,7 @@
                   <pic:spPr bwMode="auto">
                     <a:xfrm>
                       <a:off x="0" y="0"/>
-                      <a:ext cx="5943600" cy="8229600"/>
+                      <a:ext cx="5349240" cy="7406640"/>
                     </a:xfrm>
                     <a:prstGeom prst="rect">
                       <a:avLst/>
@@ -5350,7 +6298,7 @@
         <w:pStyle w:val="ImageCaption"/>
       </w:pPr>
       <w:r>
-        <w:t xml:space="preserve">Supplemental figure 1: Model parameter estimates for each of the metrics in the full model, additionally broken down by their inclusion in the two-parameter (raw_data) and XCMS-exclusively models. Colors correspond to the dataset used to train the logistic regression model, with</w:t>
+        <w:t xml:space="preserve">Supplemental figure XX: Model parameter estimates for each of the metrics in the full model, additionally broken down by their inclusion in the two-parameter (raw_data) and XCMS-exclusively models. Colors correspond to the dataset used to train the logistic regression model, with</w:t>
       </w:r>
       <w:r>
         <w:t xml:space="preserve"> </w:t>
@@ -5378,20 +6326,20 @@
       <w:r>
         <w:drawing>
           <wp:inline>
-            <wp:extent cx="5943600" cy="4572000"/>
+            <wp:extent cx="5349240" cy="4114800"/>
             <wp:effectExtent b="0" l="0" r="0" t="0"/>
-            <wp:docPr descr="Supplemental figure 2: Robustness of the two most significant metrics across the full (all_params), XCMS-only (xcms_params), and two-parameter (raw_data_params) models. The x-axis corresponds to the fraction of the data used to train the model and the y-coordinate shows the estimated value for the specified term in the subset across 10-fold replicated subsampling. The grey bar in the background corresponds to the estimate of the full model +/- 1SE (thinner dark grey bar) and 2SE (thicker light grey bar)." title="" id="154" name="Picture"/>
+            <wp:docPr descr="Supplemental figure XX: Robustness of the two most significant metrics across the full (all_params), XCMS-only (xcms_params), and two-parameter (raw_data_params) models. The x-axis corresponds to the fraction of the data used to train the model and the y-coordinate shows the estimated value for the specified term in the subset across 10-fold replicated subsampling. The grey bar in the background corresponds to the estimate of the full model +/- 1SE (thinner dark grey bar) and 2SE (thicker light grey bar)." title="" id="157" name="Picture"/>
             <a:graphic>
               <a:graphicData uri="http://schemas.openxmlformats.org/drawingml/2006/picture">
                 <pic:pic>
                   <pic:nvPicPr>
-                    <pic:cNvPr descr="supplement/sampled_model_est.png" id="155" name="Picture"/>
+                    <pic:cNvPr descr="supplement/sampled_model_est.png" id="158" name="Picture"/>
                     <pic:cNvPicPr>
                       <a:picLocks noChangeArrowheads="1" noChangeAspect="1"/>
                     </pic:cNvPicPr>
                   </pic:nvPicPr>
                   <pic:blipFill>
-                    <a:blip r:embed="rId153"/>
+                    <a:blip r:embed="rId156"/>
                     <a:stretch>
                       <a:fillRect/>
                     </a:stretch>
@@ -5399,7 +6347,7 @@
                   <pic:spPr bwMode="auto">
                     <a:xfrm>
                       <a:off x="0" y="0"/>
-                      <a:ext cx="5943600" cy="4572000"/>
+                      <a:ext cx="5349240" cy="4114800"/>
                     </a:xfrm>
                     <a:prstGeom prst="rect">
                       <a:avLst/>
@@ -5423,7 +6371,7 @@
         <w:pStyle w:val="ImageCaption"/>
       </w:pPr>
       <w:r>
-        <w:t xml:space="preserve">Supplemental figure 2: Robustness of the two most significant metrics across the full (all_params), XCMS-only (xcms_params), and two-parameter (raw_data_params) models. The x-axis corresponds to the fraction of the data used to train the model and the y-coordinate shows the estimated value for the specified term in the subset across 10-fold replicated subsampling. The grey bar in the background corresponds to the estimate of the full model +/- 1SE (thinner dark grey bar) and 2SE (thicker light grey bar).</w:t>
+        <w:t xml:space="preserve">Supplemental figure XX: Robustness of the two most significant metrics across the full (all_params), XCMS-only (xcms_params), and two-parameter (raw_data_params) models. The x-axis corresponds to the fraction of the data used to train the model and the y-coordinate shows the estimated value for the specified term in the subset across 10-fold replicated subsampling. The grey bar in the background corresponds to the estimate of the full model +/- 1SE (thinner dark grey bar) and 2SE (thicker light grey bar).</w:t>
       </w:r>
     </w:p>
     <w:p>
@@ -5433,20 +6381,20 @@
       <w:r>
         <w:drawing>
           <wp:inline>
-            <wp:extent cx="5943600" cy="2743199"/>
+            <wp:extent cx="5349240" cy="2468880"/>
             <wp:effectExtent b="0" l="0" r="0" t="0"/>
-            <wp:docPr descr="Supplemental figure 3: Performance of regularized regression and random forest models on internally (same train-test) and externally (different train-test) validated datasets." title="" id="157" name="Picture"/>
+            <wp:docPr descr="Supplemental figure XX: Performance of regularized regression and random forest models on internally (same train-test) and externally (different train-test) validated datasets." title="" id="160" name="Picture"/>
             <a:graphic>
               <a:graphicData uri="http://schemas.openxmlformats.org/drawingml/2006/picture">
                 <pic:pic>
                   <pic:nvPicPr>
-                    <pic:cNvPr descr="supplement/regregrf_fdrgff_cross_train.png" id="158" name="Picture"/>
+                    <pic:cNvPr descr="supplement/regregrf_fdrgff_cross_train.png" id="161" name="Picture"/>
                     <pic:cNvPicPr>
                       <a:picLocks noChangeArrowheads="1" noChangeAspect="1"/>
                     </pic:cNvPicPr>
                   </pic:nvPicPr>
                   <pic:blipFill>
-                    <a:blip r:embed="rId156"/>
+                    <a:blip r:embed="rId159"/>
                     <a:stretch>
                       <a:fillRect/>
                     </a:stretch>
@@ -5454,7 +6402,7 @@
                   <pic:spPr bwMode="auto">
                     <a:xfrm>
                       <a:off x="0" y="0"/>
-                      <a:ext cx="5943600" cy="2743199"/>
+                      <a:ext cx="5349240" cy="2468880"/>
                     </a:xfrm>
                     <a:prstGeom prst="rect">
                       <a:avLst/>
@@ -5478,10 +6426,10 @@
         <w:pStyle w:val="ImageCaption"/>
       </w:pPr>
       <w:r>
-        <w:t xml:space="preserve">Supplemental figure 3: Performance of regularized regression and random forest models on internally (same train-test) and externally (different train-test) validated datasets.</w:t>
-      </w:r>
-    </w:p>
-    <w:bookmarkEnd w:id="159"/>
+        <w:t xml:space="preserve">Supplemental figure XX: Performance of regularized regression and random forest models on internally (same train-test) and externally (different train-test) validated datasets.</w:t>
+      </w:r>
+    </w:p>
+    <w:bookmarkEnd w:id="162"/>
     <w:sectPr>
       <w:pgSz w:h="15840" w:w="12240"/>
       <w:pgMar w:bottom="1440" w:footer="720" w:gutter="0" w:header="720" w:left="1440" w:right="1440" w:top="1440"/>

</xml_diff>

<commit_message>
Scattered ce, fixed refs
</commit_message>
<xml_diff>
--- a/manuscript/manuscript.docx
+++ b/manuscript/manuscript.docx
@@ -206,36 +206,42 @@
         <w:pStyle w:val="FirstParagraph"/>
       </w:pPr>
       <w:r>
-        <w:t xml:space="preserve">Liquid chromatography-mass spectrometry (LC-MS) is a powerful tool for exploring the molecular composition of biological samples. Its rapid sample processing (typically &lt;1 hr run time), low limits of detection (pM-nM range), and ability to characterize novel molecules via fragmentation fingerprints make it a common workhorse for metabolomic research. In the past two decades, data-driven methods have established workflows for untargeted metabolomics but the imperfect performance of the core peakpicking algorithms continue to require manual oversight and curation. This problem has been exacerbated by the increased use of non-traditional chromatography such as hydrophilic interaction which tends to produce noisier peaks.</w:t>
+        <w:t xml:space="preserve">Liquid chromatography-mass spectrometry (LC-MS) is a powerful tool for exploring the molecular composition of biological samples. Its rapid sample processing (typically &lt;1 hr run time), low limits of detection (pM-nM range), and ability to characterize novel molecules via fragmentation fingerprints make it a common workhorse for metabolomic research. In the past two decades, data-driven methods have established workflows for untargeted metabolomics but the imperfect performance of the core peakpicking algorithms continue to require manual oversight and curation. This problem has been exacerbated by the increased use of non-traditional chromatography such as hydrophilic interaction which tends to produce noisier peaks</w:t>
+      </w:r>
+      <w:r>
+        <w:t xml:space="preserve"> </w:t>
       </w:r>
       <w:r>
         <w:t xml:space="preserve">(Bajad et al. 2006; Myers et al. 2017b; Gika et al. 2019)</w:t>
       </w:r>
+      <w:r>
+        <w:t xml:space="preserve">.</w:t>
+      </w:r>
     </w:p>
     <w:p>
       <w:pPr>
         <w:pStyle w:val="BodyText"/>
       </w:pPr>
       <w:r>
-        <w:t xml:space="preserve">Noisy data and imperfect detection algorithms introduce a tradeoff between false positives (where background instrument or chemical noise is misclassified as biological signal) and false negatives (where real signals are undetected). Existing algorithms tend to favor false positives because downstream analyses can always remove erroneous mass features, but false negatives cannot be later recovered.</w:t>
+        <w:t xml:space="preserve">Noisy data and imperfect detection algorithms introduce a tradeoff between false positives (where background instrument or chemical noise is misclassified as biological signal) and false negatives (where real signals are undetected). Existing algorithms tend to favor false positives because downstream analyses can always remove erroneous mass features, but false negatives cannot be later recovered</w:t>
+      </w:r>
+      <w:r>
+        <w:t xml:space="preserve"> </w:t>
       </w:r>
       <w:r>
         <w:t xml:space="preserve">(Pirttilä et al. 2022; Gloaguen, Kirwan, and Beule 2022)</w:t>
       </w:r>
       <w:r>
-        <w:t xml:space="preserve"> </w:t>
-      </w:r>
-      <w:r>
-        <w:t xml:space="preserve">However, this approach creates two additional downstream problems. First, the abundance of false positives requires more time from the researcher as they manually evaluate a potentially enormous number of molecular features (MFs), a task that scales combinatorially with the number of samples and compounds measured.</w:t>
+        <w:t xml:space="preserve">. However, this approach creates two downstream problems. First, the abundance of false positives requires more time from the researcher as they manually evaluate a potentially enormous number of molecular features (MFs), a task that scales combinatorially with the number of samples and compounds measured</w:t>
+      </w:r>
+      <w:r>
+        <w:t xml:space="preserve"> </w:t>
       </w:r>
       <w:r>
         <w:t xml:space="preserve">(Myers et al. 2017a)</w:t>
       </w:r>
       <w:r>
-        <w:t xml:space="preserve"> </w:t>
-      </w:r>
-      <w:r>
-        <w:t xml:space="preserve">Second, false negatives cannot be fully accounted for in the way false positives can because false negatives are introduced in every step of metabolomic analyses from sample collection through injection. Instead of minimizing false negatives, we believe that emphasis should be placed on allowing the experimenter to set a threshold for the false discovery rate and accept that this will inherently add to the number of MFs already lost in the data collection process.</w:t>
+        <w:t xml:space="preserve">. Second, false negatives cannot be fully accounted for in the way false positives can because false negatives are introduced in every step of metabolomic analyses from sample collection through injection. Instead of minimizing false negatives, we believe that emphasis should be placed on allowing the experimenter to set a threshold for the false discovery rate and accept that this will inherently add to the number of MFs already lost in the data collection process.</w:t>
       </w:r>
     </w:p>
     <w:p>
@@ -259,16 +265,16 @@
         <w:t xml:space="preserve"> </w:t>
       </w:r>
       <w:r>
-        <w:t xml:space="preserve">ratio, retention time, and area for each molecular feature, with some additional useful information occasionally provided such as the peak’s signal-to-noise ratio or degree of skew.</w:t>
+        <w:t xml:space="preserve">ratio, retention time, and area for each molecular feature, with some additional useful information occasionally provided such as the peak’s signal-to-noise ratio or degree of skew</w:t>
+      </w:r>
+      <w:r>
+        <w:t xml:space="preserve"> </w:t>
       </w:r>
       <w:r>
         <w:t xml:space="preserve">(Pirttilä et al. 2022)</w:t>
       </w:r>
       <w:r>
-        <w:t xml:space="preserve"> </w:t>
-      </w:r>
-      <w:r>
-        <w:t xml:space="preserve">None of these parameters answer the critical question about the likelihood that a given feature corresponds to a molecule present in the original sample. This parameter is crucial for downstream analysis because it represents the base rate for error propagation and acceptable thresholds should vary widely by the particular project’s goals. In an exploratory analysis, any molecular feature more than 50% likely to be real is perhaps worth considering, while in a confirmatory study this threshold may need to be above 99%. Despite significant effort invested in improving the peakpicking algorithms, very little has been done to quantify the accuracy and precision of their outputs across the wide variety of datasets to which they are applied.</w:t>
+        <w:t xml:space="preserve">. None of these parameters answer the critical question about the likelihood that a given feature corresponds to a molecule present in the original sample. This parameter is crucial for downstream analysis because it represents the base rate for error propagation and acceptable thresholds should vary widely by the particular project’s goals. In an exploratory analysis, any molecular feature more than 50% likely to be real is perhaps worth considering, while in a confirmatory study this threshold may need to be above 99%. Despite significant effort invested in improving the peakpicking algorithms, very little has been done to quantify the accuracy and precision of their outputs across the wide variety of datasets to which they are applied.</w:t>
       </w:r>
     </w:p>
     <w:p>
@@ -285,6 +291,18 @@
         <w:t xml:space="preserve">Pirttilä et al. (2022)</w:t>
       </w:r>
       <w:r>
+        <w:t xml:space="preserve"> </w:t>
+      </w:r>
+      <w:r>
+        <w:t xml:space="preserve">and</w:t>
+      </w:r>
+      <w:r>
+        <w:t xml:space="preserve"> </w:t>
+      </w:r>
+      <w:r>
+        <w:t xml:space="preserve">Kantz et al. (2019)</w:t>
+      </w:r>
+      <w:r>
         <w:t xml:space="preserve">.</w:t>
       </w:r>
     </w:p>
@@ -301,28 +319,34 @@
         <w:pStyle w:val="BodyText"/>
       </w:pPr>
       <w:r>
-        <w:t xml:space="preserve">An area particularly ripe for metabolomic analysis is that of the open ocean.</w:t>
+        <w:t xml:space="preserve">An area particularly ripe for metabolomic analysis is that of the open ocean</w:t>
+      </w:r>
+      <w:r>
+        <w:t xml:space="preserve"> </w:t>
       </w:r>
       <w:r>
         <w:t xml:space="preserve">(Kido Soule et al. 2015)</w:t>
       </w:r>
       <w:r>
-        <w:t xml:space="preserve"> </w:t>
-      </w:r>
-      <w:r>
-        <w:t xml:space="preserve">Low compound and high salt concentrations make this area difficult to study but its vast size and direct effect on the Earth’s biogeochemistry make it critical that we understand its dynamics of energy and nutrients on a molecular scale.</w:t>
+        <w:t xml:space="preserve">. Low compound and high salt concentrations make this area difficult to study but its vast size and direct effect on the Earth’s biogeochemistry make it critical that we understand its dynamics of energy and nutrients on a molecular scale</w:t>
+      </w:r>
+      <w:r>
+        <w:t xml:space="preserve"> </w:t>
       </w:r>
       <w:r>
         <w:t xml:space="preserve">(Boysen et al. 2018)</w:t>
       </w:r>
       <w:r>
-        <w:t xml:space="preserve"> </w:t>
-      </w:r>
-      <w:r>
-        <w:t xml:space="preserve">Metabolites are the currency of chemical exchange both intra- and inter-cellularly, serving as building blocks of larger molecules, regulators of osmotic balance and storage of nutrients, as well as important chemical signals on their own. These small molecules serve both as signposts for the complex biological landscape in this highly dynamic region and give a sense of not only who is present but also what ecological roles they’re serving and the niches they fill.</w:t>
-      </w:r>
-      <w:r>
-        <w:t xml:space="preserve">Heal et al. (2021)</w:t>
+        <w:t xml:space="preserve">. Metabolites are the currency of chemical exchange both intra- and inter-cellularly, serving as building blocks of larger molecules, regulators of osmotic balance and storage of nutrients, as well as important chemical signals on their own. These small molecules serve both as signposts for the complex biological landscape in this highly dynamic region and give a sense of not only who is present but also what ecological roles they’re serving and the niches they fill</w:t>
+      </w:r>
+      <w:r>
+        <w:t xml:space="preserve"> </w:t>
+      </w:r>
+      <w:r>
+        <w:t xml:space="preserve">(Kido Soule et al. 2015; Boysen et al. 2021; Heal et al. 2021)</w:t>
+      </w:r>
+      <w:r>
+        <w:t xml:space="preserve">.</w:t>
       </w:r>
     </w:p>
     <w:p>
@@ -334,7 +358,7 @@
       </w:r>
     </w:p>
     <w:bookmarkEnd w:id="24"/>
-    <w:bookmarkStart w:id="54" w:name="results-1"/>
+    <w:bookmarkStart w:id="51" w:name="results-1"/>
     <w:p>
       <w:pPr>
         <w:pStyle w:val="Heading2"/>
@@ -476,7 +500,7 @@
           <wp:inline>
             <wp:extent cx="5349240" cy="3291840"/>
             <wp:effectExtent b="0" l="0" r="0" t="0"/>
-            <wp:docPr descr="Figure 1: Histograms showing the estimated likelihood of a given mass feature being categorized as “Good” according to the two-parameter logistic model trained on the combined fully-labeled Falkor and MESOSCOPE environmental datasets. Colors indicate the category in which each feature was manually assigned by an expert, with “Stans only” referring to a good molecular feature that was only visible in the standards run alongside the samples. Culture datasets CultureData and Pttime were manually labeled only for those features with an estimated likelihood above 90% (black vertical line) and were otherwise unclassified." title="" id="27" name="Picture"/>
+            <wp:docPr descr="Figure 1: Histograms showing the estimated likelihood of a given mass feature being categorized as “Good” according to the two-parameter logistic model trained on the combined fully-labeled Falkor and MESOSCOPE environmental datasets. Colors indicate the category in which each feature was manually assigned by an expert, with “Stans only” referring to a good molecular feature that was only visible in the standards run alongside the samples. Culture datasets CultureData and Pttime were manually labeled only for those features with an estimated likelihood above 90% (dotted black vertical line) according to the final model and were otherwise unclassified." title="" id="27" name="Picture"/>
             <a:graphic>
               <a:graphicData uri="http://schemas.openxmlformats.org/drawingml/2006/picture">
                 <pic:pic>
@@ -555,7 +579,7 @@
         <w:t xml:space="preserve"> </w:t>
       </w:r>
       <w:r>
-        <w:t xml:space="preserve">referring to a good molecular feature that was only visible in the standards run alongside the samples. Culture datasets CultureData and Pttime were manually labeled only for those features with an estimated likelihood above 90% (black vertical line) and were otherwise unclassified.</w:t>
+        <w:t xml:space="preserve">referring to a good molecular feature that was only visible in the standards run alongside the samples. Culture datasets CultureData and Pttime were manually labeled only for those features with an estimated likelihood above 90% (dotted black vertical line) according to the final model and were otherwise unclassified.</w:t>
       </w:r>
     </w:p>
     <w:p>
@@ -634,7 +658,7 @@
         <w:pStyle w:val="BodyText"/>
       </w:pPr>
       <w:r>
-        <w:t xml:space="preserve">The full model performed very well when tested internally on the same dataset both during 80/20 cross validation and when using the full dataset, with FDR values in the 5-10% range and 80-90% GFF values implying that a large majority of the good MFs passed the threshold with very little noise included. The XCMS metrics performed slightly worse, with FDR values in the 10-15% range and GFF values closer to 75%. The two-parameter model performed worst when tested internally, with an FDR of about 20% and GFF also around 75% (Figure 2). However, when the models were trained on a different dataset than the one they were used to predict classifications for, all models had similar performance with %FDR around 10-25 and GFF around 60-80. The model trained on MESOSCOPE and tested on Falkor had consistently higher values, indicating that it was favoring more MFs recovered at the cost of a higher FDR, while the reverse was true for the model trained on Falkor and tested on MESOSCOPE (Figure 2).</w:t>
+        <w:t xml:space="preserve">The full model performed very well when tested internally on the same dataset both during 80/20 cross validation and when using the full dataset, with FDR values in the 5-10% range and 80-90% GFF values implying that a large majority of the good MFs passed the threshold with very little noise included. The XCMS metrics performed slightly worse, with FDR values in the 10-15% range and GFF values closer to 75%. The two-parameter model performed worst when tested internally, with an FDR of about 20% and GFF also around 75% (Figure 2). However, when the models were trained on a different dataset than the one they were used to predict classifications for, they all had similar performance with FDRs around 10-25 and GFF around 60-80. The model trained on MESOSCOPE and tested on Falkor had consistently higher values, indicating that it was favoring more MFs recovered at the cost of a higher FDR, while the reverse was true for the model trained on Falkor and tested on MESOSCOPE (Figure 2).</w:t>
       </w:r>
     </w:p>
     <w:p>
@@ -646,7 +670,7 @@
           <wp:inline>
             <wp:extent cx="5349240" cy="2468880"/>
             <wp:effectExtent b="0" l="0" r="0" t="0"/>
-            <wp:docPr descr="Figure 2: False discovery rate (%FDR) and fraction of good features found (%GFF) plotted across different subsets of model parameters. Lower %FDR indicates a smaller fraction of false positives among those molecular features the model categorized as “Good” using a threshold of 0.5, and higher %GFF indicates a larger fraction of the total good features were found using the same threshold. Points are colored by the model used for training and testing, with internal validation (using the same dataset for training as prediction) in the darker colors on the left and external validation (using a different dataset for training than prediction) in the lighter colors on the right of each panel. Lines of best fit have been estimated and plotted in black behind the data points, with the steepest slopes found in the full and XCMS-only models indicating excessive overfitting on the training data." title="" id="30" name="Picture"/>
+            <wp:docPr descr="Figure 2: False discovery rate (FDR) and fraction of good features found (GFF) plotted across different subsets of model parameters. Lower FDR indicates a smaller fraction of false positives among those molecular features the model categorized as “Good” using a threshold of 0.5, and higher GFF indicates a larger fraction of the total good features were found using the same threshold. Points are colored by the model used for training and testing, with internal validation (using the same dataset for training as prediction) in the darker colors on the left and external validation (using a different dataset for training than prediction) in the lighter colors on the right of each panel. Lines of best fit have been estimated and plotted in black behind the data points, with the steeper slopes found in the full and XCMS-only models indicating excessive overfitting on the training data." title="" id="30" name="Picture"/>
             <a:graphic>
               <a:graphicData uri="http://schemas.openxmlformats.org/drawingml/2006/picture">
                 <pic:pic>
@@ -689,7 +713,7 @@
         <w:pStyle w:val="ImageCaption"/>
       </w:pPr>
       <w:r>
-        <w:t xml:space="preserve">Figure 2: False discovery rate (%FDR) and fraction of good features found (%GFF) plotted across different subsets of model parameters. Lower %FDR indicates a smaller fraction of false positives among those molecular features the model categorized as</w:t>
+        <w:t xml:space="preserve">Figure 2: False discovery rate (FDR) and fraction of good features found (GFF) plotted across different subsets of model parameters. Lower FDR indicates a smaller fraction of false positives among those molecular features the model categorized as</w:t>
       </w:r>
       <w:r>
         <w:t xml:space="preserve"> </w:t>
@@ -707,7 +731,7 @@
         <w:t xml:space="preserve"> </w:t>
       </w:r>
       <w:r>
-        <w:t xml:space="preserve">using a threshold of 0.5, and higher %GFF indicates a larger fraction of the total good features were found using the same threshold. Points are colored by the model used for training and testing, with internal validation (using the same dataset for training as prediction) in the darker colors on the left and external validation (using a different dataset for training than prediction) in the lighter colors on the right of each panel. Lines of best fit have been estimated and plotted in black behind the data points, with the steepest slopes found in the full and XCMS-only models indicating excessive overfitting on the training data.</w:t>
+        <w:t xml:space="preserve">using a threshold of 0.5, and higher GFF indicates a larger fraction of the total good features were found using the same threshold. Points are colored by the model used for training and testing, with internal validation (using the same dataset for training as prediction) in the darker colors on the left and external validation (using a different dataset for training than prediction) in the lighter colors on the right of each panel. Lines of best fit have been estimated and plotted in black behind the data points, with the steeper slopes found in the full and XCMS-only models indicating excessive overfitting on the training data.</w:t>
       </w:r>
     </w:p>
     <w:bookmarkEnd w:id="32"/>
@@ -725,10 +749,7 @@
         <w:pStyle w:val="FirstParagraph"/>
       </w:pPr>
       <w:r>
-        <w:t xml:space="preserve">We found that the predictions made from a Falkor-trained dataset consistently differed from a MESOSCOPE-trained dataset for the full and XCMS-only models. In the raw probability space, the two-parameter models had the highest</w:t>
-      </w:r>
-      <w:r>
-        <w:t xml:space="preserve"> </w:t>
+        <w:t xml:space="preserve">We found that the predictions made from a Falkor-trained dataset consistently differed from a MESOSCOPE-trained dataset for the full and XCMS-only models. In the raw probability space, the two-parameter models had the highest Pearson correlation coefficient (</w:t>
       </w:r>
       <m:oMath>
         <m:r>
@@ -736,10 +757,7 @@
         </m:r>
       </m:oMath>
       <w:r>
-        <w:t xml:space="preserve"> </w:t>
-      </w:r>
-      <w:r>
-        <w:t xml:space="preserve">value of 0.996, while the full models and the XCMS-trained models had</w:t>
+        <w:t xml:space="preserve">) value of 0.996, while the full models and the XCMS-trained models had</w:t>
       </w:r>
       <w:r>
         <w:t xml:space="preserve"> </w:t>
@@ -753,7 +771,7 @@
         <w:t xml:space="preserve"> </w:t>
       </w:r>
       <w:r>
-        <w:t xml:space="preserve">values of 0.799 and 0.863, respectively. When compared in ranked space, we found an intensification of the effect described previously, with a higher</w:t>
+        <w:t xml:space="preserve">values of 0.799 and 0.863, respectively. When compared in ranked space using Spearman’s ranked correlation, we found an intensification of this effect, with a higher</w:t>
       </w:r>
       <w:r>
         <w:t xml:space="preserve"> </w:t>
@@ -862,7 +880,7 @@
         <w:pStyle w:val="BodyText"/>
       </w:pPr>
       <w:r>
-        <w:t xml:space="preserve">A majority of the time, the estimates from the two models disagreed by more than 2x the standard error of the estimate. Some parameters disagreed not only in magnitude but also in sign, with the Falkor-trained full model increasing MF goodness likelihood with larger PPM variation and a wider peak width, while the MESOSCOPE-trained full model had negative estimates for each of these parameters. Notably, the peak shape and novel SNR parameters used in the two-parameter model were among the most robust to training model variation, potentially explaining the consistency described above (Supp. figure XX).</w:t>
+        <w:t xml:space="preserve">A majority of the time, the estimates from the two models disagreed by more than two times the standard error of the estimate. Some parameters disagreed not only in magnitude but also in sign, with the Falkor-trained full model increasing MF goodness likelihood with larger PPM variation and a wider peak width, while the MESOSCOPE-trained full model had negative estimates for each of these parameters. Notably, the peak shape and novel SNR parameters used in the two-parameter model were among the most robust to training model variation, potentially explaining the consistency described above (Supp. figure XX).</w:t>
       </w:r>
     </w:p>
     <w:p>
@@ -870,7 +888,7 @@
         <w:pStyle w:val="BodyText"/>
       </w:pPr>
       <w:r>
-        <w:t xml:space="preserve">When testing model stability under a smaller sample size, we found reasonably good convergence in a dataset containing half the mass features with most values falling within two standard errors of the estimate for the XCMS and two-parameter model, while the full model required closer to 80% of the mass features to produce estimates consistent with the original model (Supp. figure XX).</w:t>
+        <w:t xml:space="preserve">When testing model stability under a smaller sample size, we found reasonably good convergence in a dataset containing half the mass features with most model parameters falling within two standard errors of the estimate for the XCMS and two-parameter model, while the full model required closer to 80% of the mass features to produce estimates consistent with the original model (Supp. figure XX).</w:t>
       </w:r>
     </w:p>
     <w:bookmarkEnd w:id="36"/>
@@ -888,11 +906,11 @@
         <w:pStyle w:val="FirstParagraph"/>
       </w:pPr>
       <w:r>
-        <w:t xml:space="preserve">None of the penalized regression models significantly improved cross-validated performance between the MESOSCOPE and Falkor datasets when measured by both initial performance and the performance drop when applied across datasets. All three regularized regression models had similar behavior, with ridge regression (α = 0) had the lowest rates for both GFF and FDR, with lasso (α = 1) obtaining higher ones and representing a less-stringent false negative acceptance while, as expected, the elastic net (α = 0.5) fell in between the two (Supp. figure 3). The random forest model, interestingly, had perfect predictive capacity when tested internally on the training data (FDR=0%, GFF=100%, for both MESOSCOPE and Falkor) but showed a significant drop in improvement when applied across datasets (Supp. figure XX). In each case, the performance drop when applied to a novel dataset was more extreme than the simple two-parameter model described above.</w:t>
+        <w:t xml:space="preserve">None of the penalized regression models significantly improved cross-validated performance between the MESOSCOPE and Falkor datasets when measured by both initial performance and the performance drop when applied across datasets. All three regularized regression models had similar behavior, with ridge regression (α = 0) had the lowest rates for both GFF and FDR, with lasso (α = 1) obtaining higher ones and representing a less-stringent false negative acceptance while, as expected, the elastic net (α = 0.5) fell in between the two (Supp. figure XX). The random forest model, interestingly, had perfect predictive capacity when tested internally on the training data (FDR=0%, GFF=100%, for both MESOSCOPE and Falkor) but showed a significant drop in improvement when applied across datasets (Supp. figure XX). In each case, the performance drop when applied to a novel dataset was more extreme than the simple two-parameter model described above.</w:t>
       </w:r>
     </w:p>
     <w:bookmarkEnd w:id="37"/>
-    <w:bookmarkStart w:id="44" w:name="X8c8e710b54d77e9c19b37f889f60e14ff5f1081"/>
+    <w:bookmarkStart w:id="41" w:name="X8c8e710b54d77e9c19b37f889f60e14ff5f1081"/>
     <w:p>
       <w:pPr>
         <w:pStyle w:val="Heading3"/>
@@ -992,99 +1010,30 @@
         <w:pStyle w:val="BodyText"/>
       </w:pPr>
       <w:r>
-        <w:t xml:space="preserve">With the stricter threshold, we obtained FDR values consistently below 5% even on the novel datasets, with values of 1.0%, 0.0% (truly zero false positives), 2.0%, and 4.6% for Falkor, MESOSCOPE, CultureData, and Pttime respectively (Figure 4). Of course, this low error rate required that we miss out on additional potentially valuable features, with only a fraction of the total good MFs making it past this threshold. In both the Falkor and MESOSCOPE datasets, less than half of the good MFs were labeled as such, with actual values of 39.4% and 26.5%, respectively. Since we did not label the complete dataset for CultureData and Pttime, we cannot accurately calculate the %GFF but expect it to be in a similar range (Figure 4).</w:t>
-      </w:r>
-    </w:p>
-    <w:p>
-      <w:pPr>
-        <w:pStyle w:val="SourceCode"/>
-      </w:pPr>
-      <w:r>
-        <w:rPr>
-          <w:rStyle w:val="VerbatimChar"/>
-        </w:rPr>
-        <w:t xml:space="preserve">## Warning: Removed 2 rows containing missing values (`geom_point()`).</w:t>
-      </w:r>
-    </w:p>
-    <w:p>
-      <w:pPr>
-        <w:pStyle w:val="SourceCode"/>
-      </w:pPr>
-      <w:r>
-        <w:rPr>
-          <w:rStyle w:val="VerbatimChar"/>
-        </w:rPr>
-        <w:t xml:space="preserve">## Warning: Removed 2 rows containing missing values (`geom_text()`).</w:t>
-      </w:r>
-    </w:p>
-    <w:p>
-      <w:pPr>
-        <w:pStyle w:val="FirstParagraph"/>
+        <w:t xml:space="preserve">With the stricter threshold, we obtained FDR values consistently below 5% even on the novel datasets, with values of 1.0%, 0.0% (truly zero false positives), 2.0%, and 4.6% for Falkor, MESOSCOPE, CultureData, and Pttime respectively (Figure 4). Of course, this low error rate required that we miss out on additional potentially valuable features, with only a fraction of the total good MFs making it past this threshold. In both the Falkor and MESOSCOPE datasets, less than half of the good MFs were labeled as such, with actual values of 39.4% and 26.5%, respectively. Since we did not label the complete dataset for CultureData and Pttime, we cannot accurately calculate the GFF but expect it to be in a similar range (Figure 4).</w:t>
+      </w:r>
+    </w:p>
+    <w:p>
+      <w:pPr>
+        <w:pStyle w:val="CaptionedFigure"/>
       </w:pPr>
       <w:r>
         <w:drawing>
           <wp:inline>
-            <wp:extent cx="4620126" cy="3696101"/>
+            <wp:extent cx="1783080" cy="2377440"/>
             <wp:effectExtent b="0" l="0" r="0" t="0"/>
-            <wp:docPr descr="" title="" id="39" name="Picture"/>
+            <wp:docPr descr="Figure 4: False discovery rate and proportion of total good features identified as good by the two-parameter model trained on the combined MESOSCOPE/Falkor dataset and applied to each dataset. A stricter likelihood threshold is used here (0.9) than in Figure 2. FDR is calculated by dividing the number of false positives by the total positives produced by the model and GFF is calculated by dividing the number of true positives by the total number of good features as identified manually (only possible for fully-labeled datasets). Points correspond to the calculated percentage and absolute numbers are provided above/below the point." title="" id="39" name="Picture"/>
             <a:graphic>
               <a:graphicData uri="http://schemas.openxmlformats.org/drawingml/2006/picture">
                 <pic:pic>
                   <pic:nvPicPr>
-                    <pic:cNvPr descr="manuscript_files/figure-docx/FDR%20vs%20GFF%20with%20additional%20datasets-1.png" id="40" name="Picture"/>
+                    <pic:cNvPr descr="figures/fdr_gff_all_datasets.png" id="40" name="Picture"/>
                     <pic:cNvPicPr>
                       <a:picLocks noChangeArrowheads="1" noChangeAspect="1"/>
                     </pic:cNvPicPr>
                   </pic:nvPicPr>
                   <pic:blipFill>
                     <a:blip r:embed="rId38"/>
-                    <a:stretch>
-                      <a:fillRect/>
-                    </a:stretch>
-                  </pic:blipFill>
-                  <pic:spPr bwMode="auto">
-                    <a:xfrm>
-                      <a:off x="0" y="0"/>
-                      <a:ext cx="4620126" cy="3696101"/>
-                    </a:xfrm>
-                    <a:prstGeom prst="rect">
-                      <a:avLst/>
-                    </a:prstGeom>
-                    <a:noFill/>
-                    <a:ln w="9525">
-                      <a:noFill/>
-                      <a:headEnd/>
-                      <a:tailEnd/>
-                    </a:ln>
-                  </pic:spPr>
-                </pic:pic>
-              </a:graphicData>
-            </a:graphic>
-          </wp:inline>
-        </w:drawing>
-      </w:r>
-    </w:p>
-    <w:p>
-      <w:pPr>
-        <w:pStyle w:val="CaptionedFigure"/>
-      </w:pPr>
-      <w:r>
-        <w:drawing>
-          <wp:inline>
-            <wp:extent cx="1783080" cy="2377440"/>
-            <wp:effectExtent b="0" l="0" r="0" t="0"/>
-            <wp:docPr descr="Figure 4: False discovery rate and proportion of total good features identified as good by the two-parameter model trained on the combined MESOSCOPE/Falkor dataset and applied to each dataset. A stricter likelihood threshold is used here (0.9) than in Figure 2. FDR is calculated by dividing the number of false positives by the total positives produced by the model and GFF is calculated by dividing the number of true positives by the total number of good features as identified manually (only possible for fully-labeled datasets). Points correspond to the calculated percentage and absolute numbers are provided above/below the point." title="" id="42" name="Picture"/>
-            <a:graphic>
-              <a:graphicData uri="http://schemas.openxmlformats.org/drawingml/2006/picture">
-                <pic:pic>
-                  <pic:nvPicPr>
-                    <pic:cNvPr descr="figures/fdr_gff_all_datasets.png" id="43" name="Picture"/>
-                    <pic:cNvPicPr>
-                      <a:picLocks noChangeArrowheads="1" noChangeAspect="1"/>
-                    </pic:cNvPicPr>
-                  </pic:nvPicPr>
-                  <pic:blipFill>
-                    <a:blip r:embed="rId41"/>
                     <a:stretch>
                       <a:fillRect/>
                     </a:stretch>
@@ -1119,8 +1068,8 @@
         <w:t xml:space="preserve">Figure 4: False discovery rate and proportion of total good features identified as good by the two-parameter model trained on the combined MESOSCOPE/Falkor dataset and applied to each dataset. A stricter likelihood threshold is used here (0.9) than in Figure 2. FDR is calculated by dividing the number of false positives by the total positives produced by the model and GFF is calculated by dividing the number of true positives by the total number of good features as identified manually (only possible for fully-labeled datasets). Points correspond to the calculated percentage and absolute numbers are provided above/below the point.</w:t>
       </w:r>
     </w:p>
-    <w:bookmarkEnd w:id="44"/>
-    <w:bookmarkStart w:id="53" w:name="implications-for-biological-conclusions"/>
+    <w:bookmarkEnd w:id="41"/>
+    <w:bookmarkStart w:id="50" w:name="implications-for-biological-conclusions"/>
     <w:p>
       <w:pPr>
         <w:pStyle w:val="Heading3"/>
@@ -1129,7 +1078,7 @@
         <w:t xml:space="preserve">Implications for biological conclusions</w:t>
       </w:r>
     </w:p>
-    <w:bookmarkStart w:id="48" w:name="univariate-techniques"/>
+    <w:bookmarkStart w:id="45" w:name="univariate-techniques"/>
     <w:p>
       <w:pPr>
         <w:pStyle w:val="Heading4"/>
@@ -1167,7 +1116,7 @@
         <w:pStyle w:val="BodyText"/>
       </w:pPr>
       <w:r>
-        <w:t xml:space="preserve">The model did fail to recover some interesting biological variation, however. Two features of particular interest were those good MFs with a DCM minimum (DCM &lt; 15m = 175m), both of which were missed by the two-parameter model. These features possess an unexpected biological signal that does not track with depth or other common oceanographic parameters, thereby potentially representing an interesting biomarker or pathway that’s downregulated in excess of the biomass effect. [Maybe better for discussion?]</w:t>
+        <w:t xml:space="preserve">The model did fail to recover some interesting biological variation, however. Two features of particular interest were those good MFs with a DCM minimum (DCM &lt; 15m = 175m), both of which were missed by the two-parameter model. These features possess an unexpected biological signal that does not track with depth or other common oceanographic parameters, thereby potentially representing an interesting biomarker or pathway that’s downregulated in excess of the biomass effect.</w:t>
       </w:r>
     </w:p>
     <w:p>
@@ -1179,18 +1128,18 @@
           <wp:inline>
             <wp:extent cx="5349240" cy="5760720"/>
             <wp:effectExtent b="0" l="0" r="0" t="0"/>
-            <wp:docPr descr="Figure 5: Plot of metabolite response to depth and the model classification error distribution. Barplots at the top show the number of MFs (mass features) in each depth response category and are broken down by the classification error types. Compounds were assigned a depth category via Dunn’s post-hoc test for significant differences between the sample depths. Good MF found = true positive, good MF missed = false negative, bad MF found = false positive, and bad MF avoided = true negative according to a 0.5 likelihood threshold. Note that the majority of the features in the bad MF avoided category fell into the “All equal” depth class (1365 MFs) but the x-axis has been truncated at 60 for ease of visualization. The boxplots in the bottom illustrate the depth response type for 4 specific categories, with raw peak area plotted on a log scale against the sample depth (DCM = deep chlorophyll maximum, ~110 meters). All MFs are shown in the central bottom plot across three axes using the rank-normalized median value at each depth as the coordinate for that axis. Each molecular feature corresponds to a point in the plot, and their position on the plot describes the shape of their depth profile. Compounds aligning with the 15m axis correspond to compounds with most of their abundance found in the surface ocean; points far to the right side correspond to compounds that are found only at the DCM; points found at the bottom of the plot are those compounds that increased more or less linearly with depth." title="" id="46" name="Picture"/>
+            <wp:docPr descr="Figure 5: Plot of metabolite response to depth and the model classification error distribution. Barplots at the top show the number of MFs (mass features) in each depth response category and are broken down by the classification error types. Compounds were assigned a depth category via Dunn’s post-hoc test for significant differences between the sample depths. Good MF found = true positive, good MF missed = false negative, bad MF found = false positive, and bad MF avoided = true negative according to a 0.5 likelihood threshold. Note that the majority of the features in the bad MF avoided category fell into the “All equal” depth class (1365 MFs) but the x-axis has been truncated at 60 for ease of visualization. The boxplots in the bottom illustrate the depth response type for 4 specific categories, with raw peak area plotted on a log scale against the sample depth (DCM = deep chlorophyll maximum, ~110 meters). All MFs are shown in the central bottom plot across three axes using the rank-normalized median value at each depth as the coordinate for that axis. Each molecular feature corresponds to a point in the plot, and their position on the plot describes the shape of their depth profile. Compounds aligning with the 15m axis correspond to compounds with most of their abundance found in the surface ocean; points far to the right side correspond to compounds that are found only at the DCM; points found at the bottom of the plot are those compounds that increased more or less linearly with depth." title="" id="43" name="Picture"/>
             <a:graphic>
               <a:graphicData uri="http://schemas.openxmlformats.org/drawingml/2006/picture">
                 <pic:pic>
                   <pic:nvPicPr>
-                    <pic:cNvPr descr="figures/clockplot_complete.png" id="47" name="Picture"/>
+                    <pic:cNvPr descr="figures/clockplot_complete.png" id="44" name="Picture"/>
                     <pic:cNvPicPr>
                       <a:picLocks noChangeArrowheads="1" noChangeAspect="1"/>
                     </pic:cNvPicPr>
                   </pic:nvPicPr>
                   <pic:blipFill>
-                    <a:blip r:embed="rId45"/>
+                    <a:blip r:embed="rId42"/>
                     <a:stretch>
                       <a:fillRect/>
                     </a:stretch>
@@ -1266,8 +1215,8 @@
         <w:t xml:space="preserve">]</w:t>
       </w:r>
     </w:p>
-    <w:bookmarkEnd w:id="48"/>
-    <w:bookmarkStart w:id="52" w:name="multivariate-techniques"/>
+    <w:bookmarkEnd w:id="45"/>
+    <w:bookmarkStart w:id="49" w:name="multivariate-techniques"/>
     <w:p>
       <w:pPr>
         <w:pStyle w:val="Heading4"/>
@@ -1301,458 +1250,6 @@
         <w:t xml:space="preserve">) and the pseudo-F statistic increased monotonically with the likelihood threshold used to subset the data (Table 1).</w:t>
       </w:r>
     </w:p>
-    <w:tbl>
-      <w:tblPr>
-        <w:tblStyle w:val="Table"/>
-        <w:tblW w:type="auto" w:w="0"/>
-        <w:tblLook w:firstRow="1" w:lastRow="0" w:firstColumn="0" w:lastColumn="0" w:noHBand="0" w:noVBand="0" w:val="0020"/>
-        <w:jc w:val="start"/>
-      </w:tblPr>
-      <w:tblGrid>
-        <w:gridCol w:w="1584"/>
-        <w:gridCol w:w="1584"/>
-        <w:gridCol w:w="1584"/>
-        <w:gridCol w:w="1584"/>
-        <w:gridCol w:w="1584"/>
-      </w:tblGrid>
-      <w:tr>
-        <w:trPr>
-          <w:tblHeader w:val="true"/>
-        </w:trPr>
-        <w:tc>
-          <w:tcPr/>
-          <w:p>
-            <w:pPr>
-              <w:pStyle w:val="Compact"/>
-              <w:jc w:val="left"/>
-            </w:pPr>
-            <w:r>
-              <w:t xml:space="preserve">Data subset</w:t>
-            </w:r>
-          </w:p>
-        </w:tc>
-        <w:tc>
-          <w:tcPr/>
-          <w:p>
-            <w:pPr>
-              <w:pStyle w:val="Compact"/>
-              <w:jc w:val="right"/>
-            </w:pPr>
-            <w:r>
-              <w:t xml:space="preserve"># of MFs</w:t>
-            </w:r>
-          </w:p>
-        </w:tc>
-        <w:tc>
-          <w:tcPr/>
-          <w:p>
-            <w:pPr>
-              <w:pStyle w:val="Compact"/>
-              <w:jc w:val="right"/>
-            </w:pPr>
-            <w:r>
-              <w:t xml:space="preserve">% Var Expl.</w:t>
-            </w:r>
-          </w:p>
-        </w:tc>
-        <w:tc>
-          <w:tcPr/>
-          <w:p>
-            <w:pPr>
-              <w:pStyle w:val="Compact"/>
-              <w:jc w:val="right"/>
-            </w:pPr>
-            <w:r>
-              <w:t xml:space="preserve">Pseudo-F</w:t>
-            </w:r>
-          </w:p>
-        </w:tc>
-        <w:tc>
-          <w:tcPr/>
-          <w:p>
-            <w:pPr>
-              <w:pStyle w:val="Compact"/>
-              <w:jc w:val="right"/>
-            </w:pPr>
-            <w:r>
-              <w:t xml:space="preserve">2D NMDS stress</w:t>
-            </w:r>
-          </w:p>
-        </w:tc>
-      </w:tr>
-      <w:tr>
-        <w:tc>
-          <w:tcPr/>
-          <w:p>
-            <w:pPr>
-              <w:pStyle w:val="Compact"/>
-              <w:jc w:val="left"/>
-            </w:pPr>
-            <w:r>
-              <w:t xml:space="preserve">All MFs</w:t>
-            </w:r>
-          </w:p>
-        </w:tc>
-        <w:tc>
-          <w:tcPr/>
-          <w:p>
-            <w:pPr>
-              <w:pStyle w:val="Compact"/>
-              <w:jc w:val="right"/>
-            </w:pPr>
-            <w:r>
-              <w:t xml:space="preserve">2086</w:t>
-            </w:r>
-          </w:p>
-        </w:tc>
-        <w:tc>
-          <w:tcPr/>
-          <w:p>
-            <w:pPr>
-              <w:pStyle w:val="Compact"/>
-              <w:jc w:val="right"/>
-            </w:pPr>
-            <w:r>
-              <w:t xml:space="preserve">10.4</w:t>
-            </w:r>
-          </w:p>
-        </w:tc>
-        <w:tc>
-          <w:tcPr/>
-          <w:p>
-            <w:pPr>
-              <w:pStyle w:val="Compact"/>
-              <w:jc w:val="right"/>
-            </w:pPr>
-            <w:r>
-              <w:t xml:space="preserve">5.5</w:t>
-            </w:r>
-          </w:p>
-        </w:tc>
-        <w:tc>
-          <w:tcPr/>
-          <w:p>
-            <w:pPr>
-              <w:pStyle w:val="Compact"/>
-              <w:jc w:val="right"/>
-            </w:pPr>
-            <w:r>
-              <w:t xml:space="preserve">0.170</w:t>
-            </w:r>
-          </w:p>
-        </w:tc>
-      </w:tr>
-      <w:tr>
-        <w:tc>
-          <w:tcPr/>
-          <w:p>
-            <w:pPr>
-              <w:pStyle w:val="Compact"/>
-              <w:jc w:val="left"/>
-            </w:pPr>
-            <w:r>
-              <w:t xml:space="preserve">Threshold 0.01</w:t>
-            </w:r>
-          </w:p>
-        </w:tc>
-        <w:tc>
-          <w:tcPr/>
-          <w:p>
-            <w:pPr>
-              <w:pStyle w:val="Compact"/>
-              <w:jc w:val="right"/>
-            </w:pPr>
-            <w:r>
-              <w:t xml:space="preserve">1129</w:t>
-            </w:r>
-          </w:p>
-        </w:tc>
-        <w:tc>
-          <w:tcPr/>
-          <w:p>
-            <w:pPr>
-              <w:pStyle w:val="Compact"/>
-              <w:jc w:val="right"/>
-            </w:pPr>
-            <w:r>
-              <w:t xml:space="preserve">15.2</w:t>
-            </w:r>
-          </w:p>
-        </w:tc>
-        <w:tc>
-          <w:tcPr/>
-          <w:p>
-            <w:pPr>
-              <w:pStyle w:val="Compact"/>
-              <w:jc w:val="right"/>
-            </w:pPr>
-            <w:r>
-              <w:t xml:space="preserve">8.6</w:t>
-            </w:r>
-          </w:p>
-        </w:tc>
-        <w:tc>
-          <w:tcPr/>
-          <w:p>
-            <w:pPr>
-              <w:pStyle w:val="Compact"/>
-              <w:jc w:val="right"/>
-            </w:pPr>
-            <w:r>
-              <w:t xml:space="preserve">0.191</w:t>
-            </w:r>
-          </w:p>
-        </w:tc>
-      </w:tr>
-      <w:tr>
-        <w:tc>
-          <w:tcPr/>
-          <w:p>
-            <w:pPr>
-              <w:pStyle w:val="Compact"/>
-              <w:jc w:val="left"/>
-            </w:pPr>
-            <w:r>
-              <w:t xml:space="preserve">Threshold 0.1</w:t>
-            </w:r>
-          </w:p>
-        </w:tc>
-        <w:tc>
-          <w:tcPr/>
-          <w:p>
-            <w:pPr>
-              <w:pStyle w:val="Compact"/>
-              <w:jc w:val="right"/>
-            </w:pPr>
-            <w:r>
-              <w:t xml:space="preserve">516</w:t>
-            </w:r>
-          </w:p>
-        </w:tc>
-        <w:tc>
-          <w:tcPr/>
-          <w:p>
-            <w:pPr>
-              <w:pStyle w:val="Compact"/>
-              <w:jc w:val="right"/>
-            </w:pPr>
-            <w:r>
-              <w:t xml:space="preserve">25.0</w:t>
-            </w:r>
-          </w:p>
-        </w:tc>
-        <w:tc>
-          <w:tcPr/>
-          <w:p>
-            <w:pPr>
-              <w:pStyle w:val="Compact"/>
-              <w:jc w:val="right"/>
-            </w:pPr>
-            <w:r>
-              <w:t xml:space="preserve">16.0</w:t>
-            </w:r>
-          </w:p>
-        </w:tc>
-        <w:tc>
-          <w:tcPr/>
-          <w:p>
-            <w:pPr>
-              <w:pStyle w:val="Compact"/>
-              <w:jc w:val="right"/>
-            </w:pPr>
-            <w:r>
-              <w:t xml:space="preserve">0.200</w:t>
-            </w:r>
-          </w:p>
-        </w:tc>
-      </w:tr>
-      <w:tr>
-        <w:tc>
-          <w:tcPr/>
-          <w:p>
-            <w:pPr>
-              <w:pStyle w:val="Compact"/>
-              <w:jc w:val="left"/>
-            </w:pPr>
-            <w:r>
-              <w:t xml:space="preserve">Threshold 0.5</w:t>
-            </w:r>
-          </w:p>
-        </w:tc>
-        <w:tc>
-          <w:tcPr/>
-          <w:p>
-            <w:pPr>
-              <w:pStyle w:val="Compact"/>
-              <w:jc w:val="right"/>
-            </w:pPr>
-            <w:r>
-              <w:t xml:space="preserve">287</w:t>
-            </w:r>
-          </w:p>
-        </w:tc>
-        <w:tc>
-          <w:tcPr/>
-          <w:p>
-            <w:pPr>
-              <w:pStyle w:val="Compact"/>
-              <w:jc w:val="right"/>
-            </w:pPr>
-            <w:r>
-              <w:t xml:space="preserve">34.6</w:t>
-            </w:r>
-          </w:p>
-        </w:tc>
-        <w:tc>
-          <w:tcPr/>
-          <w:p>
-            <w:pPr>
-              <w:pStyle w:val="Compact"/>
-              <w:jc w:val="right"/>
-            </w:pPr>
-            <w:r>
-              <w:t xml:space="preserve">25.3</w:t>
-            </w:r>
-          </w:p>
-        </w:tc>
-        <w:tc>
-          <w:tcPr/>
-          <w:p>
-            <w:pPr>
-              <w:pStyle w:val="Compact"/>
-              <w:jc w:val="right"/>
-            </w:pPr>
-            <w:r>
-              <w:t xml:space="preserve">0.180</w:t>
-            </w:r>
-          </w:p>
-        </w:tc>
-      </w:tr>
-      <w:tr>
-        <w:tc>
-          <w:tcPr/>
-          <w:p>
-            <w:pPr>
-              <w:pStyle w:val="Compact"/>
-              <w:jc w:val="left"/>
-            </w:pPr>
-            <w:r>
-              <w:t xml:space="preserve">Threshold 0.9</w:t>
-            </w:r>
-          </w:p>
-        </w:tc>
-        <w:tc>
-          <w:tcPr/>
-          <w:p>
-            <w:pPr>
-              <w:pStyle w:val="Compact"/>
-              <w:jc w:val="right"/>
-            </w:pPr>
-            <w:r>
-              <w:t xml:space="preserve">75</w:t>
-            </w:r>
-          </w:p>
-        </w:tc>
-        <w:tc>
-          <w:tcPr/>
-          <w:p>
-            <w:pPr>
-              <w:pStyle w:val="Compact"/>
-              <w:jc w:val="right"/>
-            </w:pPr>
-            <w:r>
-              <w:t xml:space="preserve">46.7</w:t>
-            </w:r>
-          </w:p>
-        </w:tc>
-        <w:tc>
-          <w:tcPr/>
-          <w:p>
-            <w:pPr>
-              <w:pStyle w:val="Compact"/>
-              <w:jc w:val="right"/>
-            </w:pPr>
-            <w:r>
-              <w:t xml:space="preserve">42.0</w:t>
-            </w:r>
-          </w:p>
-        </w:tc>
-        <w:tc>
-          <w:tcPr/>
-          <w:p>
-            <w:pPr>
-              <w:pStyle w:val="Compact"/>
-              <w:jc w:val="right"/>
-            </w:pPr>
-            <w:r>
-              <w:t xml:space="preserve">0.097</w:t>
-            </w:r>
-          </w:p>
-        </w:tc>
-      </w:tr>
-      <w:tr>
-        <w:tc>
-          <w:tcPr/>
-          <w:p>
-            <w:pPr>
-              <w:pStyle w:val="Compact"/>
-              <w:jc w:val="left"/>
-            </w:pPr>
-            <w:r>
-              <w:t xml:space="preserve">Only good MFs</w:t>
-            </w:r>
-          </w:p>
-        </w:tc>
-        <w:tc>
-          <w:tcPr/>
-          <w:p>
-            <w:pPr>
-              <w:pStyle w:val="Compact"/>
-              <w:jc w:val="right"/>
-            </w:pPr>
-            <w:r>
-              <w:t xml:space="preserve">249</w:t>
-            </w:r>
-          </w:p>
-        </w:tc>
-        <w:tc>
-          <w:tcPr/>
-          <w:p>
-            <w:pPr>
-              <w:pStyle w:val="Compact"/>
-              <w:jc w:val="right"/>
-            </w:pPr>
-            <w:r>
-              <w:t xml:space="preserve">44.2</w:t>
-            </w:r>
-          </w:p>
-        </w:tc>
-        <w:tc>
-          <w:tcPr/>
-          <w:p>
-            <w:pPr>
-              <w:pStyle w:val="Compact"/>
-              <w:jc w:val="right"/>
-            </w:pPr>
-            <w:r>
-              <w:t xml:space="preserve">38.1</w:t>
-            </w:r>
-          </w:p>
-        </w:tc>
-        <w:tc>
-          <w:tcPr/>
-          <w:p>
-            <w:pPr>
-              <w:pStyle w:val="Compact"/>
-              <w:jc w:val="right"/>
-            </w:pPr>
-            <w:r>
-              <w:t xml:space="preserve">0.142</w:t>
-            </w:r>
-          </w:p>
-        </w:tc>
-      </w:tr>
-    </w:tbl>
     <w:p>
       <w:pPr>
         <w:pStyle w:val="BodyText"/>
@@ -2311,7 +1808,7 @@
         <w:pStyle w:val="BodyText"/>
       </w:pPr>
       <w:r>
-        <w:t xml:space="preserve">The relative power of identifying only the very best MFs was also illustrated visually with non-metric multidimensional scaling (NMDS) plots (Figure 6). In these common exploratory plots, the MFs with likelihoods above 50% strongly separated by depth while lower thresholds disguised the true signal and had higher stress values. Performing an NMDS on the manually-identified Good MFs resulted in output nearly indistinguishable from those of the 90% and 50% thresholds, while the 0.1 and 0.01 thresholds looked almost identical to the same analysis performed on all the XCMS features.</w:t>
+        <w:t xml:space="preserve">The relative power of identifying only the very best MFs was also illustrated visually with non-metric multidimensional scaling (NMDS) plots (Figure 6). In these common exploratory plots, the MFs with likelihoods above 50% strongly separated by depth while lower thresholds disguised the true signal and had higher stress values. Performing an NMDS on the manually-identified Good MFs resulted in output nearly indistinguishable from those of the 90% and 50% thresholds.</w:t>
       </w:r>
     </w:p>
     <w:p>
@@ -2323,18 +1820,18 @@
           <wp:inline>
             <wp:extent cx="5349240" cy="3291840"/>
             <wp:effectExtent b="0" l="0" r="0" t="0"/>
-            <wp:docPr descr="Figure 6: 2D non-metric multidimensional scaling (NMDS) plots of metabolite similarity according to sample depth across multiple likelihood thresholds. Triplicate samples are represented by the vertices of the triangles and colored by the depth from which they were sampled (DCM = deep chlorophyll maximum, ~110m). “Only good MFs” refers to those features manually labeled as “Good”. NMDS stress values are reported in the upper right corner of each plot." title="" id="50" name="Picture"/>
+            <wp:docPr descr="Figure 6: 2D non-metric multidimensional scaling (NMDS) plots of metabolite similarity according to sample depth across multiple likelihood thresholds. Triplicate samples are represented by the vertices of the triangles and colored by the depth from which they were sampled (DCM = deep chlorophyll maximum, ~110m). “Only good MFs” refers to those features manually labeled as “Good”. NMDS stress values are reported in the upper right corner of each plot." title="" id="47" name="Picture"/>
             <a:graphic>
               <a:graphicData uri="http://schemas.openxmlformats.org/drawingml/2006/picture">
                 <pic:pic>
                   <pic:nvPicPr>
-                    <pic:cNvPr descr="figures/thresh_NMDS_plots.png" id="51" name="Picture"/>
+                    <pic:cNvPr descr="figures/thresh_NMDS_plots.png" id="48" name="Picture"/>
                     <pic:cNvPicPr>
                       <a:picLocks noChangeArrowheads="1" noChangeAspect="1"/>
                     </pic:cNvPicPr>
                   </pic:nvPicPr>
                   <pic:blipFill>
-                    <a:blip r:embed="rId49"/>
+                    <a:blip r:embed="rId46"/>
                     <a:stretch>
                       <a:fillRect/>
                     </a:stretch>
@@ -2402,10 +1899,10 @@
         <w:t xml:space="preserve">. NMDS stress values are reported in the upper right corner of each plot.</w:t>
       </w:r>
     </w:p>
-    <w:bookmarkEnd w:id="52"/>
-    <w:bookmarkEnd w:id="53"/>
-    <w:bookmarkEnd w:id="54"/>
-    <w:bookmarkStart w:id="60" w:name="discussion"/>
+    <w:bookmarkEnd w:id="49"/>
+    <w:bookmarkEnd w:id="50"/>
+    <w:bookmarkEnd w:id="51"/>
+    <w:bookmarkStart w:id="57" w:name="discussion"/>
     <w:p>
       <w:pPr>
         <w:pStyle w:val="Heading2"/>
@@ -2447,16 +1944,16 @@
         <w:pStyle w:val="BodyText"/>
       </w:pPr>
       <w:r>
-        <w:t xml:space="preserve">One of the major ways in which this manuscript differs from prior work is its focus on summary statistics calculated across multiple files. Most existing peakpicking literature uses the single-file EIC peak as the core bit of training data, but that approach ignores critical information obtained elsewhere in the MS run that can change the judgement made on a single chromatogram.</w:t>
+        <w:t xml:space="preserve">One of the major ways in which this manuscript differs from prior work is its focus on summary statistics calculated across multiple files. Most existing peakpicking literature uses the single-file EIC peak as the core bit of training data, but that approach ignores critical information obtained elsewhere in the MS run that can change the judgement made on a single chromatogram</w:t>
+      </w:r>
+      <w:r>
+        <w:t xml:space="preserve"> </w:t>
       </w:r>
       <w:r>
         <w:t xml:space="preserve">(Pirttilä et al. 2022; Guo et al. 2021; Müller et al. 2020)</w:t>
       </w:r>
       <w:r>
-        <w:t xml:space="preserve"> </w:t>
-      </w:r>
-      <w:r>
-        <w:t xml:space="preserve">Features that are high quality are typically represented in multiple files, especially in quality control pooled samples, and a feature that only has a peak in a single file is typically regarded as highly suspect, if not removed entirely. Classifying an entire feature at once not only has the advantage of reducing the amount of manual labor by a factor equal to the number of files in the run (typically 10s-100s smaller) but is also a better representation of the judgement made by an MS expert. An exemplary implementation of this multi-file approach in prior work is reported in</w:t>
+        <w:t xml:space="preserve">. Features that are high quality are typically represented in multiple files, especially in quality control pooled samples, and a feature that only has a peak in a single file is typically regarded as highly suspect, if not removed entirely. Classifying an entire feature at once not only has the advantage of reducing the amount of manual labor by a factor equal to the number of files in the run (typically 10s-100s smaller) but is also a better representation of the judgement made by an MS expert. An exemplary implementation of this multi-file approach in prior work is reported in</w:t>
       </w:r>
       <w:r>
         <w:t xml:space="preserve"> </w:t>
@@ -2468,7 +1965,7 @@
         <w:t xml:space="preserve">, who compared the multi-file summary statistic model to a deep neural network and came to many similar conclusions.</w:t>
       </w:r>
     </w:p>
-    <w:bookmarkStart w:id="58" w:name="X13b592fdb80f0175b3a015601ebe2cd5a748477"/>
+    <w:bookmarkStart w:id="55" w:name="X13b592fdb80f0175b3a015601ebe2cd5a748477"/>
     <w:p>
       <w:pPr>
         <w:pStyle w:val="Heading3"/>
@@ -2505,7 +2002,7 @@
         <w:t xml:space="preserve">and is highly simplified. There, they used a nineteen-parameter multiple logistic regression model and found a maximum performance of 80% GFF and an FDR of 34% on a cross-validated second cohort, similar to our cross-dataset testing. Our final two-parameter model also had an 80% GFF at a 0.5 likelihood threshold, but a significantly lower FDR of ~22.9%. This increased performance is likely due to our use of the metrics recalculated from the raw data, as their metrics were only calculated from the default MzMine2 peak parameters reported: similar to our XCMS-only model.</w:t>
       </w:r>
     </w:p>
-    <w:bookmarkStart w:id="55" w:name="X2f793888eda09c9589a1ed2350e879280505c83"/>
+    <w:bookmarkStart w:id="52" w:name="X2f793888eda09c9589a1ed2350e879280505c83"/>
     <w:p>
       <w:pPr>
         <w:pStyle w:val="Heading4"/>
@@ -2541,7 +2038,7 @@
         <w:t xml:space="preserve"> </w:t>
       </w:r>
       <w:r>
-        <w:t xml:space="preserve">the number of bad MFs detected while doing so. This strategy, when applied to our data, returned accuracies in the 80-90% range despite being a useless classifier for downstream analysis. This is perhaps a facetious argument, but many of the single-parameter logistic models we tested never exceeded a 50% likelihood and essentially functioned as this type of classifier.</w:t>
+        <w:t xml:space="preserve">the number of bad MFs initially picked while doing so. This strategy, when applied to our data, returned accuracies in the 80-90% range despite being a useless classifier for downstream analysis.</w:t>
       </w:r>
     </w:p>
     <w:p>
@@ -2676,8 +2173,8 @@
         <w:t xml:space="preserve">. In particular, the CNNs provide no way to control the tradeoff between false positives and false negatives and no relative ranking of individual MF quality beyond the broad bins into which they are placed or explanation of relative metric strength for later analyses.</w:t>
       </w:r>
     </w:p>
-    <w:bookmarkEnd w:id="55"/>
-    <w:bookmarkStart w:id="56" w:name="X3bcc02b3b4a646cc63358cff8a149541453727a"/>
+    <w:bookmarkEnd w:id="52"/>
+    <w:bookmarkStart w:id="53" w:name="X3bcc02b3b4a646cc63358cff8a149541453727a"/>
     <w:p>
       <w:pPr>
         <w:pStyle w:val="Heading4"/>
@@ -2699,7 +2196,7 @@
         <w:pStyle w:val="BodyText"/>
       </w:pPr>
       <w:r>
-        <w:t xml:space="preserve">The two metrics in the final model were rederived from the raw EIC data because they matched our intuition about what makes an MF look good to an MS expert. It is worth noting that these are very simple metrics and therefore fast to calculate, but we expect that more complicated metrics could perform even better. For example, the method of using the data within the peak boundaries for SNR calculation rather than data outside of them is not known to the authors to be implemented elsewhere but could be further improved by more advanced smoothing methods rather than using the residuals directly. Additionally, the calculation of peak shape using a Pearson’s correlation to an idealized curve was not expected to be especially powerful given prior research (e.g.</w:t>
+        <w:t xml:space="preserve">The two metrics in the final model were rederived from the raw EIC data because they matched our intuition about what makes an MF look good to an MS expert. However, they could be implemented in XCMS directly, removing the need to revisit the raw data. It is worth noting that these are very simple metrics and therefore fast to calculate, but we expect that more complicated metrics could perform even better. For example, the method of using the data within the peak boundaries for SNR calculation rather than data outside of them is not known to the authors to be implemented elsewhere but could be further improved by more advanced smoothing methods rather than using the residuals directly. Additionally, the calculation of peak shape using a Pearson’s correlation to an idealized curve was not expected to be especially powerful given prior research (e.g.</w:t>
       </w:r>
       <w:r>
         <w:t xml:space="preserve"> </w:t>
@@ -2708,7 +2205,7 @@
         <w:t xml:space="preserve">Ipsen et al. (2010)</w:t>
       </w:r>
       <w:r>
-        <w:t xml:space="preserve">) and that the centWave algorithm essentially uses this information already during the wavelet fitting, but still proved to be a highly effective parameter. This metric could be improved with more careful summary statistics that account for the differences between samples. Currently, the use of the overall median value does a reasonable job at identifying MFs that appear in many samples but performs poorly when detecting MFs that appear in only a few. Also worth noting is that the calculation of any new metrics such as these that rely on access to the raw data require exact specification of the maximum and minimum</w:t>
+        <w:t xml:space="preserve">) and that the centWave algorithm essentially uses this information already during the wavelet fitting, but still proved to be a highly informative parameter. This metric could be improved with more careful summary statistics that account for the differences between samples. Currently, the use of the overall median value does a reasonable job at identifying MFs that appear in many samples but performs poorly when detecting MFs that appear in only a few. Also worth noting is that the calculation of any new metrics such as these that rely on access to the raw data require exact specification of the maximum and minimum</w:t>
       </w:r>
       <w:r>
         <w:t xml:space="preserve"> </w:t>
@@ -2741,16 +2238,16 @@
         <w:pStyle w:val="BodyText"/>
       </w:pPr>
       <w:r>
-        <w:t xml:space="preserve">We were surprised at the poor performance of several other metrics. The isotope information in particular was expected to be a very strong predictor of MF quality given previous work that uses this metric extensively.</w:t>
+        <w:t xml:space="preserve">We were surprised at the poor performance of several other metrics. The isotope information in particular was expected to be a very strong predictor of MF quality given previous work that uses this metric extensively</w:t>
+      </w:r>
+      <w:r>
+        <w:t xml:space="preserve"> </w:t>
       </w:r>
       <w:r>
         <w:t xml:space="preserve">(Libiseller et al. 2015; Treutler and Neumann 2016; El Abiead et al. 2021)</w:t>
       </w:r>
       <w:r>
-        <w:t xml:space="preserve"> </w:t>
-      </w:r>
-      <w:r>
-        <w:t xml:space="preserve">We learned that many noise MFs still have reliable isotopes (perhaps unsurprising, given that the noise is in fact often caused by solvents or contaminants that are still chemical in nature) and that many real MFs are simply too low-intensity to have them in this kind of dilute environmental sample.</w:t>
+        <w:t xml:space="preserve">. We learned that many noise MFs still have reliable isotopes (perhaps unsurprising, given that the noise is in fact often caused by solvents or contaminants that are still chemical in nature) and that many real MFs are simply too low-intensity to have them in this kind of dilute environmental sample.</w:t>
       </w:r>
     </w:p>
     <w:p>
@@ -2770,7 +2267,7 @@
         <w:t xml:space="preserve"> </w:t>
       </w:r>
       <w:r>
-        <w:t xml:space="preserve">who noted that while the RSD was typically lower for high-quality features there were many noise MFs with low RSDs as well. We also note that though they do not report the statistical significance of the RSD shift across feature quality, it doesn’t appear to be hugely significant without a very large sample size.</w:t>
+        <w:t xml:space="preserve">who noted that while the RSD was typically lower for high-quality features there were many noise MFs with low RSDs as well.</w:t>
       </w:r>
     </w:p>
     <w:p>
@@ -2798,20 +2295,115 @@
         <w:pStyle w:val="BodyText"/>
       </w:pPr>
       <w:r>
-        <w:t xml:space="preserve">Finally, we were surprised to find essentially no predictive power offered by peak area or intensity, with good MFs distributed almost identically to the bad MFs in this space. This cautions strongly against an arbitrarily-decided intensity threshold for winnowing down the number of MFs, in agreement with previous work.</w:t>
+        <w:t xml:space="preserve">Finally, we were surprised to find essentially no predictive power offered by peak area or intensity, with good MFs distributed almost identically to the bad MFs in this space. This cautions strongly against an arbitrarily-decided intensity threshold for winnowing down the number of MFs, in agreement with previous work</w:t>
+      </w:r>
+      <w:r>
+        <w:t xml:space="preserve"> </w:t>
       </w:r>
       <w:r>
         <w:t xml:space="preserve">(Houriet et al. 2022; Barupal et al. 2021)</w:t>
       </w:r>
+      <w:r>
+        <w:t xml:space="preserve">.</w:t>
+      </w:r>
+    </w:p>
+    <w:bookmarkEnd w:id="53"/>
+    <w:bookmarkStart w:id="54" w:name="model-selection-and-simplification"/>
+    <w:p>
+      <w:pPr>
+        <w:pStyle w:val="Heading4"/>
+      </w:pPr>
+      <w:r>
+        <w:t xml:space="preserve">Model selection and simplification</w:t>
+      </w:r>
+    </w:p>
+    <w:p>
+      <w:pPr>
+        <w:pStyle w:val="FirstParagraph"/>
+      </w:pPr>
+      <w:r>
+        <w:t xml:space="preserve">We settled on the highly reduced model of just two parameters because we found that additional parameters often improved performance on the training set but did not do so significantly for the novel datasets where the application of such a model is actually useful (Figure 2). The drastic drop in performance on out-of-sample data was particularly concerning because it creates overconfidence in the true level of noise actually ending up in the final dataset. One important caveat to note is that for the partially-labelled CultureData and Pttime datasets, there exists an uncontrolled degree of experimenter bias because the MS expert responsible for labeling did know that these MFs were all expected to be good. However, given that we do still see poor-quality MFs in this set indicates that this was not an overwhelming bias.</w:t>
+      </w:r>
+    </w:p>
+    <w:p>
+      <w:pPr>
+        <w:pStyle w:val="BodyText"/>
+      </w:pPr>
+      <w:r>
+        <w:t xml:space="preserve">We also found that this reduced two-parameter model was largely independent of the particular training set used, unlike in the more complex models (Figure 3). This was true in both absolute likelihood as well as rank-ordered space, a particularly important distinction when one imagines manually labeling</w:t>
+      </w:r>
+      <w:r>
+        <w:t xml:space="preserve"> </w:t>
+      </w:r>
+      <w:r>
+        <w:t xml:space="preserve">“</w:t>
+      </w:r>
+      <w:r>
+        <w:t xml:space="preserve">down</w:t>
+      </w:r>
+      <w:r>
+        <w:t xml:space="preserve">”</w:t>
+      </w:r>
+      <w:r>
+        <w:t xml:space="preserve"> </w:t>
+      </w:r>
+      <w:r>
+        <w:t xml:space="preserve">the dataset where the researcher starts viewing the chromatograms associated with the very best features and eventually reaches a point where enough MFs have been reviewed or bad MFs are frequent enough that they decide to stop.</w:t>
+      </w:r>
+    </w:p>
+    <w:p>
+      <w:pPr>
+        <w:pStyle w:val="BodyText"/>
+      </w:pPr>
+      <w:r>
+        <w:t xml:space="preserve">A final benefit to the reduced model is the smaller training set required to reach stability (Supp figure XX). This reduced size means that a useful model could be trained using only a fraction of the MFs identified in a sample set and then used to predict the quality for the remainder of the features. This reduction in training set size was not as significant as we expected, however, with several hundred features requiring manual labeling before even the two most stable parameters reached a consensus.</w:t>
+      </w:r>
+    </w:p>
+    <w:bookmarkEnd w:id="54"/>
+    <w:bookmarkEnd w:id="55"/>
+    <w:bookmarkStart w:id="56" w:name="Xbb1aeb7765d6009dd7726dda9c8d36b8cc0af82"/>
+    <w:p>
+      <w:pPr>
+        <w:pStyle w:val="Heading3"/>
+      </w:pPr>
+      <w:r>
+        <w:t xml:space="preserve">Biological conclusions vary significantly by feature quality</w:t>
+      </w:r>
+    </w:p>
+    <w:p>
+      <w:pPr>
+        <w:pStyle w:val="FirstParagraph"/>
+      </w:pPr>
+      <w:r>
+        <w:t xml:space="preserve">We found that the conclusions obtained from the metabolomic datasets differed in significant ways depending on the quality threshold used to remove bad MFs from the downstream analysis. In the multivariate case, we ran the same analysis of PERMANOVAs and NMDS plots on various subsets of the original XCMS output and found that the effect size of depth was strongly influenced by by the threshold chosen. This is unsurprising given that most noise MFs should not have a biological signal to begin with, but is troubling for interpreting analyses where the FDR is not reported or the dataset not manually reviewed because the absence of a notable effect could simply be due to the overwhelming degree of noise in the default output.</w:t>
+      </w:r>
+    </w:p>
+    <w:p>
+      <w:pPr>
+        <w:pStyle w:val="BodyText"/>
+      </w:pPr>
+      <w:r>
+        <w:t xml:space="preserve">In the univariate case, we showed that while noise MFs are predominantly absent of a large biological signal, there are many that still have a significant biological trend. While some of these are inherently due to the likelihood of getting a small p-value with enough attempts despite FDR correction, a larger number of these poor-quality MFs were due to partial integration in which only the tail of a feature was integrated. This essentially duplicates the signal of the original MF in later analyses and should be removed. The real features showed a strong biological trend of high concentration throughout the surface ocean and down through the deep chlorophyll maximum (DCM), with most features equally abundant at 15 meters and this ~110 meter depth feature before dropping off at depth. This pattern tracks well with previous reports of biomass from the same sample site as well as earlier literature</w:t>
+      </w:r>
+      <w:r>
+        <w:t xml:space="preserve"> </w:t>
+      </w:r>
+      <w:r>
+        <w:t xml:space="preserve">(Barone et al. 2022; Heal et al. 2021)</w:t>
+      </w:r>
+      <w:r>
+        <w:t xml:space="preserve">. Critically, this also highlights the danger of noise MFs when additional normalizations are later applied. Scaling metabolomic data to biomass measurements is a common technique, and yet here it would have caused an enormous number of false positives that would have appeared to be intriguingly enriched below the DCM.</w:t>
+      </w:r>
     </w:p>
     <w:bookmarkEnd w:id="56"/>
-    <w:bookmarkStart w:id="57" w:name="model-selection-and-simplification"/>
-    <w:p>
-      <w:pPr>
-        <w:pStyle w:val="Heading4"/>
-      </w:pPr>
-      <w:r>
-        <w:t xml:space="preserve">Model selection and simplification</w:t>
+    <w:bookmarkEnd w:id="57"/>
+    <w:bookmarkStart w:id="58" w:name="conclusions-1"/>
+    <w:p>
+      <w:pPr>
+        <w:pStyle w:val="Heading2"/>
+      </w:pPr>
+      <w:r>
+        <w:t xml:space="preserve">Conclusions</w:t>
       </w:r>
     </w:p>
     <w:p>
@@ -2819,7 +2411,34 @@
         <w:pStyle w:val="FirstParagraph"/>
       </w:pPr>
       <w:r>
-        <w:t xml:space="preserve">We settled on the highly reduced model of just two parameters because we found that additional parameters often improved performance on the training set but did not do so significantly for the novel datasets where the application of such a model is actually useful (Figure 2). One important caveat to note is that for the partially-labelled CultureData and Pttime datasets, there exists an uncontrolled degree of experimenter bias because the MS expert responsible for labeling did know that these MFs were all expected to be good. However, given that we do still see poor-quality MFs in this set indicates that this was not an overwhelming bias. The drastic drop in performance on out-of-sample data was particularly concerning because it creates overconfidence in the true level of noise actually ending up in the final dataset.</w:t>
+        <w:t xml:space="preserve">The large number of molecular features due to noise present in metabolomics datasets can be controlled using a simple logistic classification model. We trained such a model on two full-labeled open ocean HILIC datasets and found that the best performing parameters in the model for were a custom signal-to-noise metric and a test of similarity to a bell curve. This model showed robustness to overfitting, independence from the training set, and a reduced degree of manual labeling required. With this model, we showed how the distribution of metabolites in the open ocean is strongly affected by depth and categorized molecules according to their depth response. This distribution reproduces measures of bulk biomass but highlights several molecules of interest that diverge from the overall trend.</w:t>
+      </w:r>
+    </w:p>
+    <w:bookmarkEnd w:id="58"/>
+    <w:bookmarkStart w:id="76" w:name="methods"/>
+    <w:p>
+      <w:pPr>
+        <w:pStyle w:val="Heading2"/>
+      </w:pPr>
+      <w:r>
+        <w:t xml:space="preserve">Methods</w:t>
+      </w:r>
+    </w:p>
+    <w:bookmarkStart w:id="59" w:name="sample-collection"/>
+    <w:p>
+      <w:pPr>
+        <w:pStyle w:val="Heading3"/>
+      </w:pPr>
+      <w:r>
+        <w:t xml:space="preserve">Sample collection</w:t>
+      </w:r>
+    </w:p>
+    <w:p>
+      <w:pPr>
+        <w:pStyle w:val="FirstParagraph"/>
+      </w:pPr>
+      <w:r>
+        <w:t xml:space="preserve">Environmental samples were collected from the North Pacific Subtropical Gyre near Station ALOHA during two research cruises that targeted strong mesoscale eddy features during June/July 2017 and March/April 2018, traversing an area between 28 °N, 156 °W and 23 °N, 161 °W. An eddy dipole off the coast of Hawaii was detected using sea-level anomaly (SLA) satellite data and targeted for both a transect across the cyclonic and anticyclonic poles of the eddy dipole. The cyclonic pole of the eddy had a maximum negative SLA anomaly of -15 cm in 2017 and -20 cm in 2018, while the anticyclonic center reached +24 cm in 2017 and +21 cm in 2018. The 2017 cruise samples were taken along a transect across the eddy dipole while the 208 cruise targeted only the center of each eddy.</w:t>
       </w:r>
     </w:p>
     <w:p>
@@ -2827,25 +2446,7 @@
         <w:pStyle w:val="BodyText"/>
       </w:pPr>
       <w:r>
-        <w:t xml:space="preserve">We also found that this reduced two-parameter model was largely independent of the particular training set used, unlike in the more complex models (Figure 3). This was true in both absolute likelihood as well as rank-ordered space, a particularly important distinction when one imagines manually labeling</w:t>
-      </w:r>
-      <w:r>
-        <w:t xml:space="preserve"> </w:t>
-      </w:r>
-      <w:r>
-        <w:t xml:space="preserve">“</w:t>
-      </w:r>
-      <w:r>
-        <w:t xml:space="preserve">down</w:t>
-      </w:r>
-      <w:r>
-        <w:t xml:space="preserve">”</w:t>
-      </w:r>
-      <w:r>
-        <w:t xml:space="preserve"> </w:t>
-      </w:r>
-      <w:r>
-        <w:t xml:space="preserve">the dataset where the researcher desires to start viewing the chromatograms associated with the very best features and eventually reaching a point where enough MFs have been reviewed or bad MFs are consistent enough that they decide to forgo additional labeling.</w:t>
+        <w:t xml:space="preserve">Environmental samples were obtained using the onboard CTD rosette to collect water from 15 meters, the deep chlorophyll maximum (DCM), and 175 meters during the 2017 MESOSCOPE cruise and from 25 meters and the DCM during the 2018 Falkor cruise. The DCM was determined visually from fluorometer data during the CTD downcast and Niskin bottles were tripped during the return trip to the surface. Seawater from each depth was sampled in triplicate by firing one Niskin bottle for each sample. Samples were brought to the surface and decanted into prewashed (3x with DI, 3x with sampled seawater) polycarbonate bottles for filtration. Samples were filtered by peristaltic pump onto 142mm 0.2 µm Durapore filters held by polycarbonate filter holders on a Masterflex tubing line. Pressures were kept as low as possible while still producing a reasonable rate of flow through the filter, approximately 250-500 mL per minute. Samples were then removed from the filter holder using solvent-washed tweezers and placed into pre-combusted aluminum foil packets that were then flash-frozen in liquid nitrogen before being stored at -80 °C until extraction. A methodological blank was also collected by running filtrate through a new filter and then treated identically to the samples.</w:t>
       </w:r>
     </w:p>
     <w:p>
@@ -2853,18 +2454,29 @@
         <w:pStyle w:val="BodyText"/>
       </w:pPr>
       <w:r>
-        <w:t xml:space="preserve">A final benefit to the reduced model is the smaller training set required to reach stability (Supp figure XX). This reduced size means that a useful model could be trained using only a fraction of the MFs identified in a sample set and then used to predict the quality for the remainder of the features. This reduction in training set size was not as significant as we expected, however, with several hundred features requiring manual labeling before even the two most stable parameters reached a consensus.</w:t>
-      </w:r>
-    </w:p>
-    <w:bookmarkEnd w:id="57"/>
-    <w:bookmarkEnd w:id="58"/>
-    <w:bookmarkStart w:id="59" w:name="Xbb1aeb7765d6009dd7726dda9c8d36b8cc0af82"/>
+        <w:t xml:space="preserve">Culture samples used as the validation sets for this paper have been previously described by</w:t>
+      </w:r>
+      <w:r>
+        <w:t xml:space="preserve"> </w:t>
+      </w:r>
+      <w:r>
+        <w:t xml:space="preserve">Durham et al. (2022)</w:t>
+      </w:r>
+      <w:r>
+        <w:t xml:space="preserve"> </w:t>
+      </w:r>
+      <w:r>
+        <w:t xml:space="preserve">and on Metabolomics Workbench (Project ID PR001317).</w:t>
+      </w:r>
+    </w:p>
+    <w:bookmarkEnd w:id="59"/>
+    <w:bookmarkStart w:id="60" w:name="sample-processing"/>
     <w:p>
       <w:pPr>
         <w:pStyle w:val="Heading3"/>
       </w:pPr>
       <w:r>
-        <w:t xml:space="preserve">Biological conclusions vary significantly by feature quality</w:t>
+        <w:t xml:space="preserve">Sample processing</w:t>
       </w:r>
     </w:p>
     <w:p>
@@ -2872,7 +2484,25 @@
         <w:pStyle w:val="FirstParagraph"/>
       </w:pPr>
       <w:r>
-        <w:t xml:space="preserve">We found that the conclusions obtained from the metabolomic datasets differed in significant ways depending on the quality threshold used to remove bad MFs from the downstream analysis. In the multivariate case, we ran the same analysis of PERMANOVAs and NMDS plots on various subsets of the original XCMS output and found that the effect size of depth was strongly influenced by by the threshold chosen. This is unsurprising given that most noise MFs should not have a biological signal to begin with, but is troubling for interpreting analyses where the FDR is not reported or the dataset not manually reviewed because the absence of a notable effect could simply be due to the overwhelming degree of noise in the default output.</w:t>
+        <w:t xml:space="preserve">Extraction of the environmental samples followed a modified Bligh &amp; Dyer approach as detailed in</w:t>
+      </w:r>
+      <w:r>
+        <w:t xml:space="preserve"> </w:t>
+      </w:r>
+      <w:r>
+        <w:t xml:space="preserve">Boysen et al. (2018)</w:t>
+      </w:r>
+      <w:r>
+        <w:t xml:space="preserve">. Briefly, filters were added to PTFE centrifuge tubes with a 1:1 mix of 100 µm and 400 µm silica beads, approximately 2mL -20 °C Optima-grade DCM, and approximately 3mL -20 °C 1:1 methanol/water solution (both also Optima-grade). Extraction standards were added during this step. The samples were then bead-beaten three times, followed by triplicate washes with fresh methanol/water mixture. Samples were then dried down under clean nitrogen gas and warmed using a Fisher-Scientific Reacti-Therm module. Dried aqueous fractions were re-dissolved in 380 µL of Optima-grade water and amended with 20 µL isotope-labeled injection standards. Additional internal standards were added at this point to measure the variability introduced by chromatography and ionization, and the reconstituted fraction was syringe-filtered to remove any potential clogging material. This aqueous fraction was then aliquoted into an HPLC vial for injection on the HILIC column and diluted 1:1 with Optima-grade water. A pooled sample was created by combining 20 µL of each sample into the same HPLC vial, and a 1:1 dilution with water half-strength sample was aliquot from that to assess matrix effects and obscuring variation</w:t>
+      </w:r>
+      <w:r>
+        <w:t xml:space="preserve"> </w:t>
+      </w:r>
+      <w:r>
+        <w:t xml:space="preserve">(Boysen et al. 2018)</w:t>
+      </w:r>
+      <w:r>
+        <w:t xml:space="preserve">. Also run alongside the environmental samples were two mixes of authentic standards in water and in an aliquot of the pooled sample at a variety of concentrations for quality control, annotation, and absolute concentration calculations. HPLC vials containing the samples were frozen at -80 °C until thawing shortly before injection.</w:t>
       </w:r>
     </w:p>
     <w:p>
@@ -2880,27 +2510,17 @@
         <w:pStyle w:val="BodyText"/>
       </w:pPr>
       <w:r>
-        <w:t xml:space="preserve">In the univariate case, we showed that while noise MFs are predominantly absent of a large biological signal, there are many that still have a significant biological trend. While some of these are inherently due to the likelihood of getting a small p-value with enough attempts despite FDR correction, a larger number of these poor-quality MFs were due to partial integration in which only the tail of a feature was integrated. This essentially duplicates the signal of the original MF in later analyses and should be removed. The real features showed a strong biological trend of high concentration throughout the surface ocean and down through the deep chlorophyll maximum (DCM), with most features equally abundant at 15 meters and this ~110 meter depth feature before dropping off at depth. This pattern tracks well with previous reports of biomass from the same sample site as well as earlier literature.</w:t>
-      </w:r>
-      <w:r>
-        <w:t xml:space="preserve">(Barone et al. 2022; Heal et al. 2021)</w:t>
-      </w:r>
-      <w:r>
-        <w:t xml:space="preserve"> </w:t>
-      </w:r>
-      <w:r>
-        <w:t xml:space="preserve">Critically, this also highlights the danger of noise MFs when additional normalizations are later applied. Scaling metabolomic data to biomass measurements is a common technique, and yet here it would have caused an enormous number of false positives that would have appeared to be intriguingly enriched below the DCM.</w:t>
-      </w:r>
-    </w:p>
-    <w:bookmarkEnd w:id="59"/>
+        <w:t xml:space="preserve">The CultureData samples were re-run from the frozen aliquots for this paper. The Pttime sample processing is documented on Metabolomics Workbench where it has been assigned Project ID PR001317.</w:t>
+      </w:r>
+    </w:p>
     <w:bookmarkEnd w:id="60"/>
-    <w:bookmarkStart w:id="61" w:name="conclusions-1"/>
-    <w:p>
-      <w:pPr>
-        <w:pStyle w:val="Heading2"/>
-      </w:pPr>
-      <w:r>
-        <w:t xml:space="preserve">Conclusions</w:t>
+    <w:bookmarkStart w:id="61" w:name="lc-conditions"/>
+    <w:p>
+      <w:pPr>
+        <w:pStyle w:val="Heading3"/>
+      </w:pPr>
+      <w:r>
+        <w:t xml:space="preserve">LC conditions</w:t>
       </w:r>
     </w:p>
     <w:p>
@@ -2908,26 +2528,17 @@
         <w:pStyle w:val="FirstParagraph"/>
       </w:pPr>
       <w:r>
-        <w:t xml:space="preserve">The large number of molecular features due to noise present in metabolomics datasets can be controlled using a simple logistic classification model. We trained such a model on two full-labeled open ocean HILIC datasets and found that the best performing parameters in the model for were a custom signal-to-noise metric and a test of similarity to a bell curve. This model showed robustness to overfitting, independence from the training set, and a reduced degree of manual labeling required. With this model, we showed how the distribution of metabolites in the open ocean is strongly affected by depth and categorized molecules according to their depth response. This distribution reproduces measures of bulk biomass but highlights several molecules of interest that diverge from the overall trend.</w:t>
+        <w:t xml:space="preserve">For the MESOSCOPE, Falkor, and CultureData samples a SeQuant ZIC-pHILIC column (5 um particle size, 2.1 mm x 150 mm, from Millipore) was used with 10 mM ammonium carbonate in 85:15 acetonitrile to water (Solvent A) and 10 mM ammonium carbonate in 85:15 water to acetonitrile (Solvent B) at a flow rate of 0.15 mL/min. The column was held at 100% A for 2 minutes, ramped to 64% B over 18 minutes, ramped to 100% B over 1 minute, held at 100% B for 5 minutes, and equilibrated at 100% A for 25 minutes (50 minutes total). The column was maintained at 30 °C. The injection volume was 2 µL for samples and standard mixes. When starting a batch, the column was equilibrated at the starting conditions for at least 30 minutes. To improve the performance of the HILIC column, we maintained the same injection volume, kept the instrument running water blanks between samples as necessary, and injected standards in a representative matrix (the pooled sample) in addition to standards in water. After each batch, the column was flushed with 10 mM ammonium carbonate in 85:15 water to acetonitrile for 20 to 30 minutes. LC conditions for the Pttime samples are documented on Metabolomics Workbench where it has been assigned Project ID PR001317.</w:t>
       </w:r>
     </w:p>
     <w:bookmarkEnd w:id="61"/>
-    <w:bookmarkStart w:id="79" w:name="methods"/>
-    <w:p>
-      <w:pPr>
-        <w:pStyle w:val="Heading2"/>
-      </w:pPr>
-      <w:r>
-        <w:t xml:space="preserve">Methods</w:t>
-      </w:r>
-    </w:p>
-    <w:bookmarkStart w:id="62" w:name="sample-collection"/>
+    <w:bookmarkStart w:id="62" w:name="ms-conditions"/>
     <w:p>
       <w:pPr>
         <w:pStyle w:val="Heading3"/>
       </w:pPr>
       <w:r>
-        <w:t xml:space="preserve">Sample collection</w:t>
+        <w:t xml:space="preserve">MS conditions</w:t>
       </w:r>
     </w:p>
     <w:p>
@@ -2935,45 +2546,17 @@
         <w:pStyle w:val="FirstParagraph"/>
       </w:pPr>
       <w:r>
-        <w:t xml:space="preserve">Environmental samples were collected from the North Pacific Subtropical Gyre near Station ALOHA during two research cruises that targeted strong mesoscale eddy features during June/July 2017 and March/April 2018, traversing an area between 28 °N, 156 °W and 23 °N, 161 °W. An eddy dipole off the coast of Hawaii was detected using sea-level anomaly (SLA) satellite data and targeted for both a transect across the cyclonic and anticyclonic poles of the eddy dipole. The cyclonic pole of the eddy had a maximum negative SLA anomaly of -15 cm in 2017 and -20 cm in 2018, while the anticyclonic center reached +24 cm in 2017 and +21 cm in 2018. The 2017 cruise samples were taken along a transect across the eddy dipole while the 208 cruise targeted only the center of each eddy.</w:t>
-      </w:r>
-    </w:p>
-    <w:p>
-      <w:pPr>
-        <w:pStyle w:val="BodyText"/>
-      </w:pPr>
-      <w:r>
-        <w:t xml:space="preserve">Environmental samples were obtained using the onboard CTD rosette to collect water from 15 meters, the deep chlorophyll maximum (DCM), and 175 meters during the 2017 MESOSCOPE cruise and from 25 meters and the DCM during the 2018 Falkor cruise. The DCM was determined visually from fluorometer data during the CTD downcast and Niskin bottles were tripped during the return trip to the surface. Seawater from each depth was sampled in triplicate by firing one Niskin bottle for each sample. Samples were brought to the surface and decanted into prewashed (3x with DI, 3x with sampled seawater) polycarbonate bottles for filtration. Samples were filtered by peristaltic pump onto 142mm 0.2 µm Durapore filters held by polycarbonate filter holders on a Masterflex tubing line. Pressures were kept as low as possible while still producing a reasonable rate of flow through the filter, approximately 250-500 mL per minute. Samples were then removed from the filter holder using solvent-washed tweezers and placed into pre-combusted aluminum foil packets that were then flash-frozen in liquid nitrogen before being stored at -80 °C until extraction. A methodological blank was also collected by running filtrate through a new filter and then treated identically to the samples.</w:t>
-      </w:r>
-    </w:p>
-    <w:p>
-      <w:pPr>
-        <w:pStyle w:val="BodyText"/>
-      </w:pPr>
-      <w:r>
-        <w:t xml:space="preserve">Culture samples used as the validation sets for this paper have been previously described by</w:t>
-      </w:r>
-      <w:r>
-        <w:t xml:space="preserve"> </w:t>
-      </w:r>
-      <w:r>
-        <w:t xml:space="preserve">(Durham et al. 2022)</w:t>
-      </w:r>
-      <w:r>
-        <w:t xml:space="preserve"> </w:t>
-      </w:r>
-      <w:r>
-        <w:t xml:space="preserve">and on Metabolomics Workbench (Project ID PR001317).</w:t>
+        <w:t xml:space="preserve">Environmental metabolomic data was collected on a Thermo Q Exactive HF hybrid Orbitrap (QE) mass spectrometer. The capillary and auxiliary gas heater temperatures were maintained at 320°C and 100°C, respectively. The S-lens RF level was kept at 65, the H-ESI voltage was set to 3.3 kV and sheath gas, auxiliary gas, and sweep gas flow rates were set at 16, 3, and 1, respectively. Polarity switching was used with a scan range of 60 to 900 m/z and a resolution of 60,000. Calibration was performed every 3-4 days at a target mass of 200 m/z. DDA data was collected from the pooled samples for high-confidence annotation of knowns and unknowns. All files were then converted to an open-source mzML format and centroided via Proteowizard’s msConvert tool. For the Pttime samples, files were pulled directly from Metabolomics Workbench via Project ID PR001317 and used in their existing mzXML format.</w:t>
       </w:r>
     </w:p>
     <w:bookmarkEnd w:id="62"/>
-    <w:bookmarkStart w:id="63" w:name="sample-processing"/>
+    <w:bookmarkStart w:id="63" w:name="X04d1b76933e7d6b8e19cc9196e7707de61d0607"/>
     <w:p>
       <w:pPr>
         <w:pStyle w:val="Heading3"/>
       </w:pPr>
       <w:r>
-        <w:t xml:space="preserve">Sample processing</w:t>
+        <w:t xml:space="preserve">Peakpicking, alignment, and grouping with XCMS</w:t>
       </w:r>
     </w:p>
     <w:p>
@@ -2981,96 +2564,16 @@
         <w:pStyle w:val="FirstParagraph"/>
       </w:pPr>
       <w:r>
-        <w:t xml:space="preserve">Extraction of the environmental samples followed a modified Bligh &amp; Dyer approach as detailed in</w:t>
-      </w:r>
-      <w:r>
-        <w:t xml:space="preserve"> </w:t>
-      </w:r>
-      <w:r>
-        <w:t xml:space="preserve">(Boysen et al. 2018)</w:t>
-      </w:r>
-      <w:r>
-        <w:t xml:space="preserve">. Briefly, filters were added to PTFE centrifuge tubes with a 1:1 mix of 100 µm and 400 µm silica beads, approximately 2mL -20 °C Optima-grade DCM, and approximately 3mL -20 °C 1:1 methanol/water solution (both also Optima-grade). Extraction standards were added during this step. The samples were then bead-beaten three times, followed by triplicate washes with fresh methanol/water mixture. Samples were then dried down under clean nitrogen gas and warmed using a Fisher-Scientific Reacti-Therm module. Dried aqueous fractions were re-dissolved in 380 µL of Optima-grade water and amended with 20 µL isotope-labeled injection standards. Additional internal standards were added at this point to measure the variability introduced by chromatography and ionization, and the reconstituted fraction was syringe-filtered to remove any potential clogging material. This aqueous fraction was then aliquoted into an HPLC vial for injection on the HILIC column and diluted 1:1 with Optima-grade water. A pooled sample was created by combining 20 µL of each sample into the same HPLC vial, and a 1:1 dilution with water half-strength sample was aliquot from that to assess matrix effects and obscuring variation</w:t>
-      </w:r>
-      <w:r>
-        <w:t xml:space="preserve"> </w:t>
-      </w:r>
-      <w:r>
-        <w:t xml:space="preserve">(Boysen et al. 2018)</w:t>
-      </w:r>
-      <w:r>
-        <w:t xml:space="preserve">. Also run alongside the environmental samples were two mixes of authentic standards in water and in an aliquot of the pooled sample at a variety of concentrations for quality control, annotation, and absolute concentration calculations. HPLC vials containing the samples were frozen at -80 °C until thawing shortly before injection.</w:t>
-      </w:r>
-    </w:p>
-    <w:p>
-      <w:pPr>
-        <w:pStyle w:val="BodyText"/>
-      </w:pPr>
-      <w:r>
-        <w:t xml:space="preserve">The CultureData samples were re-run from the frozen aliquots for this paper. The Pttime sample processing is documented on Metabolomics Workbench where it has been assigned Project ID PR001317.</w:t>
-      </w:r>
-    </w:p>
-    <w:bookmarkEnd w:id="63"/>
-    <w:bookmarkStart w:id="64" w:name="lc-conditions"/>
-    <w:p>
-      <w:pPr>
-        <w:pStyle w:val="Heading3"/>
-      </w:pPr>
-      <w:r>
-        <w:t xml:space="preserve">LC conditions</w:t>
-      </w:r>
-    </w:p>
-    <w:p>
-      <w:pPr>
-        <w:pStyle w:val="FirstParagraph"/>
-      </w:pPr>
-      <w:r>
-        <w:t xml:space="preserve">For the MESOSCOPE, Falkor, and CultureData samples a SeQuant ZIC-pHILIC column (5 um particle size, 2.1 mm x 150 mm, from Millipore) was used with 10 mM ammonium carbonate in 85:15 acetonitrile to water (Solvent A) and 10 mM ammonium carbonate in 85:15 water to acetonitrile (Solvent B) at a flow rate of 0.15 mL/min. The column was held at 100% A for 2 minutes, ramped to 64% B over 18 minutes, ramped to 100% B over 1 minute, held at 100% B for 5 minutes, and equilibrated at 100% A for 25 minutes (50 minutes total). The column was maintained at 30 °C. The injection volume was 2 µL for samples and standard mixes. When starting a batch, the column was equilibrated at the starting conditions for at least 30 minutes. To improve the performance of the HILIC column, we maintained the same injection volume, kept the instrument running water blanks between samples as necessary, and injected standards in a representative matrix (the pooled sample) in addition to standards in water. After each batch, the column was flushed with 10 mM ammonium carbonate in 85:15 water to acetonitrile for 20 to 30 minutes. LC conditions for the Pttime samples are documented on Metabolomics Workbench where it has been assigned Project ID PR001317.</w:t>
-      </w:r>
-    </w:p>
-    <w:bookmarkEnd w:id="64"/>
-    <w:bookmarkStart w:id="65" w:name="ms-conditions"/>
-    <w:p>
-      <w:pPr>
-        <w:pStyle w:val="Heading3"/>
-      </w:pPr>
-      <w:r>
-        <w:t xml:space="preserve">MS conditions</w:t>
-      </w:r>
-    </w:p>
-    <w:p>
-      <w:pPr>
-        <w:pStyle w:val="FirstParagraph"/>
-      </w:pPr>
-      <w:r>
-        <w:t xml:space="preserve">Environmental metabolomic data was collected on a Thermo Q Exactive HF hybrid Orbitrap (QE) mass spectrometer. The capillary and auxiliary gas heater temperatures were maintained at 320°C and 100°C, respectively. The S-lens RF level was kept at 65, the H-ESI voltage was set to 3.3 kV and sheath gas, auxiliary gas, and sweep gas flow rates were set at 16, 3, and 1, respectively. Polarity switching was used with a scan range of 60 to 900 m/z and a resolution of 60,000. Calibration was performed every 3-4 days at a target mass of 200 m/z. DDA data was collected from the pooled samples for high-confidence annotation of knowns and unknowns. All files were then converted to an open-source mzML format and centroided via Proteowizard’s msConvert tool. For the Pttime samples, files were pulled directly from Metabolomics Workbench via Project ID PR001317 and used in their existing mzXML format.</w:t>
-      </w:r>
-    </w:p>
-    <w:bookmarkEnd w:id="65"/>
-    <w:bookmarkStart w:id="66" w:name="X04d1b76933e7d6b8e19cc9196e7707de61d0607"/>
-    <w:p>
-      <w:pPr>
-        <w:pStyle w:val="Heading3"/>
-      </w:pPr>
-      <w:r>
-        <w:t xml:space="preserve">Peakpicking, alignment, and grouping with XCMS</w:t>
-      </w:r>
-    </w:p>
-    <w:p>
-      <w:pPr>
-        <w:pStyle w:val="FirstParagraph"/>
-      </w:pPr>
-      <w:r>
-        <w:t xml:space="preserve">The R package XCMS was used to perform peakpicking, retention time correction, and peak correspondence.</w:t>
-      </w:r>
-      <w:r>
-        <w:t xml:space="preserve">Tautenhahn, Böttcher, and Neumann (2008)</w:t>
-      </w:r>
-      <w:r>
-        <w:t xml:space="preserve"> </w:t>
-      </w:r>
-      <w:r>
-        <w:t xml:space="preserve">Files were loaded and run separately for each dataset (Falkor, MESOSCOPE, CultureData, and Pttime) using the new</w:t>
+        <w:t xml:space="preserve">The R package XCMS was used to perform peakpicking, retention time correction, and peak correspondence</w:t>
+      </w:r>
+      <w:r>
+        <w:t xml:space="preserve"> </w:t>
+      </w:r>
+      <w:r>
+        <w:t xml:space="preserve">(Smith et al. 2006; Tautenhahn, Böttcher, and Neumann 2008)</w:t>
+      </w:r>
+      <w:r>
+        <w:t xml:space="preserve">. Files were loaded and run separately for each dataset using the</w:t>
       </w:r>
       <w:r>
         <w:t xml:space="preserve"> </w:t>
@@ -3117,16 +2620,16 @@
         <w:t xml:space="preserve">(Myers et al. 2017a)</w:t>
       </w:r>
       <w:r>
-        <w:t xml:space="preserve">, and both verboseColumns and the extendLengthMSW parameter were set to TRUE. For retention time correction, the Obiwarp method was used except for the CultureData dataset, which was visually inspected and determined not to require correction.</w:t>
+        <w:t xml:space="preserve">, and both verboseColumns and the extendLengthMSW parameter were set to TRUE. For retention time correction, the Obiwarp method was used except for the CultureData dataset, which was visually inspected and determined not to require correction</w:t>
+      </w:r>
+      <w:r>
+        <w:t xml:space="preserve"> </w:t>
       </w:r>
       <w:r>
         <w:t xml:space="preserve">(Benton, Want, and Ebbels 2010)</w:t>
       </w:r>
       <w:r>
-        <w:t xml:space="preserve"> </w:t>
-      </w:r>
-      <w:r>
-        <w:t xml:space="preserve">For the Obiwarp algorithm, the binsize was reduced to 0.1 but all other parameters were left at their defaults or equivalents.</w:t>
+        <w:t xml:space="preserve">. For the Obiwarp algorithm, the binsize was reduced to 0.1 but all other parameters were left at their defaults or equivalents.</w:t>
       </w:r>
     </w:p>
     <w:p>
@@ -3137,8 +2640,8 @@
         <w:t xml:space="preserve">Peak grouping was performed on the two environmental datasets and the Pttime data with a bandwidth of 12, a minFraction of 0.1, binSize of 0.001, and minSamples of 2 but otherwise default arguments. CultureData’s minFraction was raised to 0.4 but was otherwise identical. Sample groups were constructed to consist of the biological replicates for all datasets. After peak grouping, peak filling was performed using the fillChromPeaks function with the ppm parameter set to 2.5. Finally, mass features with a retention time less than 30 seconds or larger than 20 minutes were removed to avoid interference from the initial and final solvent washes.</w:t>
       </w:r>
     </w:p>
-    <w:bookmarkEnd w:id="66"/>
-    <w:bookmarkStart w:id="70" w:name="manual-inspection-and-classification"/>
+    <w:bookmarkEnd w:id="63"/>
+    <w:bookmarkStart w:id="67" w:name="manual-inspection-and-classification"/>
     <w:p>
       <w:pPr>
         <w:pStyle w:val="Heading3"/>
@@ -3168,7 +2671,7 @@
         <w:t xml:space="preserve"> </w:t>
       </w:r>
       <w:r>
-        <w:t xml:space="preserve">x RT bounding box determined by the most extreme values for the given feature. For this step, we decided to plot the entire feature across all files simultaneously rather than viewing each sample individually to both accelerate labeling and to more accurately represent what MS experts typically do when assessing the quality of a given molecular feature (Figure 7). We also decided to ignore missing values and linearly interpolate between known data points rather than filling with zeroes. These EICs were then shown to an MS expert for classification into one of 4 categories: Good, Bad, Ambiguous, or Stans only if the feature appeared to only show up in the standards. A few randomly-chosen features from the manually-assigned Good and Bad classifications are shown in Figure 7.</w:t>
+        <w:t xml:space="preserve">by RT bounding box determined by the most extreme values for the given feature. For this step, we decided to plot the entire feature across all files simultaneously rather than viewing each sample individually to both accelerate labeling and to more accurately represent what MS experts typically do when assessing the quality of a given molecular feature (Figure 7). We also decided to ignore missing values and linearly interpolate between known data points rather than filling with zeroes. These EICs were then shown to an MS expert for classification into one of 4 categories: Good, Bad, Ambiguous, or Stans only if the feature appeared to only show up in the standards. A few randomly-chosen features from the manually-assigned Good and Bad classifications are shown in Figure 7.</w:t>
       </w:r>
     </w:p>
     <w:p>
@@ -3180,18 +2683,18 @@
           <wp:inline>
             <wp:extent cx="4160520" cy="1920240"/>
             <wp:effectExtent b="0" l="0" r="0" t="0"/>
-            <wp:docPr descr="Figure 7: Randomly selected ion chromatograms from both “Good” (top row) and “Bad” (bottom row) manual classifications. Plots show retention time along the x-axis in a 1 minute window around the center of the feature and show measured intensity on the y. Features are from the MESOSCOPE dataset and colored by the depth from which the biological sample was taken. DCM = deep chlorophyll maximum, approximately 110 meters. Molecular feature ids are provided as the title of each panel, starting with “FT” and followed by 4 digits. Two features were annotated using authentic standards run alongside: the 13C isotope of dimethylsulfonioacetate (DMS-Ac) and taurine." title="" id="68" name="Picture"/>
+            <wp:docPr descr="Figure 7: Randomly selected ion chromatograms from both “Good” (top row) and “Bad” (bottom row) manual classifications. Plots show retention time along the x-axis in a 1 minute window around the center of the feature and show measured intensity on the y. Features are from the MESOSCOPE dataset and colored by the depth from which the biological sample was taken. DCM = deep chlorophyll maximum, approximately 110 meters. Molecular feature ids are provided as the title of each panel, starting with “FT” and followed by 4 digits. Two features were annotated using authentic standards run alongside: the 13C isotope of dimethylsulfonioacetate (DMS-Ac) and taurine." title="" id="65" name="Picture"/>
             <a:graphic>
               <a:graphicData uri="http://schemas.openxmlformats.org/drawingml/2006/picture">
                 <pic:pic>
                   <pic:nvPicPr>
-                    <pic:cNvPr descr="figures/somegood_somebad_depthcolor_chroms.png" id="69" name="Picture"/>
+                    <pic:cNvPr descr="figures/somegood_somebad_depthcolor_chroms.png" id="66" name="Picture"/>
                     <pic:cNvPicPr>
                       <a:picLocks noChangeArrowheads="1" noChangeAspect="1"/>
                     </pic:cNvPicPr>
                   </pic:nvPicPr>
                   <pic:blipFill>
-                    <a:blip r:embed="rId67"/>
+                    <a:blip r:embed="rId64"/>
                     <a:stretch>
                       <a:fillRect/>
                     </a:stretch>
@@ -3280,8 +2783,8 @@
         <w:t xml:space="preserve">and followed by 4 digits. Two features were annotated using authentic standards run alongside: the 13C isotope of dimethylsulfonioacetate (DMS-Ac) and taurine.</w:t>
       </w:r>
     </w:p>
-    <w:bookmarkEnd w:id="70"/>
-    <w:bookmarkStart w:id="74" w:name="X863b367709584fb1f97ae3b658caca05ebd1e92"/>
+    <w:bookmarkEnd w:id="67"/>
+    <w:bookmarkStart w:id="71" w:name="X863b367709584fb1f97ae3b658caca05ebd1e92"/>
     <w:p>
       <w:pPr>
         <w:pStyle w:val="Heading3"/>
@@ -3486,7 +2989,7 @@
         <w:t xml:space="preserve">m/z</w:t>
       </w:r>
       <w:r>
-        <w:t xml:space="preserve">/RT/intensity values. Using the R package RaMS we extracted the data points falling within each individual peak’s</w:t>
+        <w:t xml:space="preserve">/RT/intensity values by extracting the data points falling within each individual peak’s</w:t>
       </w:r>
       <w:r>
         <w:t xml:space="preserve"> </w:t>
@@ -3528,16 +3031,16 @@
         <w:t xml:space="preserve"> </w:t>
       </w:r>
       <w:r>
-        <w:t xml:space="preserve">was also then used to estimate the noise level within the peak by scaling both the beta distribution probability densities and the raw data intensity values as described above, then subtracting the scaled beta distribution from the scaled intensity values, producing the residuals of the fit (Figure 8). The signal-to-noise ratio (SNR) was calculated by dividing the maximum original peak height by the standard deviation of the residuals multiplied by the maximum height of the original peak. This method of SNR calculation allowed us to rapidly estimate the noise within the peak itself rather than relying on background estimation using data points outside the peak, which may not exist or may be influenced by additional molecular signals.</w:t>
+        <w:t xml:space="preserve">was also then used to estimate the noise level within the peak by scaling both the beta distribution probability densities and the raw data intensity values as described above, then subtracting the scaled beta distribution from the scaled intensity values, producing the residuals of the fit (Figure 8). The signal-to-noise ratio (SNR) was calculated by dividing the maximum original peak height by the standard deviation of the residuals multiplied by the maximum height of the original peak. This method of SNR calculation allowed us to rapidly estimate the noise within the peak itself rather than relying on background estimation using data points outside the peak, which may not exist or may be influenced by additional molecular signals</w:t>
+      </w:r>
+      <w:r>
+        <w:t xml:space="preserve"> </w:t>
       </w:r>
       <w:r>
         <w:t xml:space="preserve">(Myers et al. 2017b)</w:t>
       </w:r>
       <w:r>
-        <w:t xml:space="preserve"> </w:t>
-      </w:r>
-      <w:r>
-        <w:t xml:space="preserve">If there were fewer than 5 data points, a missing value was returned and dropped in subsequent summary calculations. Accessing the raw data values also allowed us to calculate the proportion of</w:t>
+        <w:t xml:space="preserve">. If there were fewer than 5 data points, a missing value was returned and dropped in subsequent summary calculations. Accessing the raw data values also allowed us to calculate the proportion of</w:t>
       </w:r>
       <w:r>
         <w:t xml:space="preserve"> </w:t>
@@ -3583,18 +3086,18 @@
           <wp:inline>
             <wp:extent cx="5349240" cy="3291840"/>
             <wp:effectExtent b="0" l="0" r="0" t="0"/>
-            <wp:docPr descr="Figure 8: Method used to calculate the metrics for the two-parameter model from the raw data via comparison to an idealized pseudo-Gaussian peak for both manually identified “Good” and “Bad” peaks. Normalization was performed by linearly scaling the raw values into the 0-1 range by subtracting the minimum value and dividing by the maximum. Peak shape similarity was measured with Pearson’s correlation coefficient and the noise level is estimated as the standard deviation of the residuals after the raw data is subtracted from the idealized peak." title="" id="72" name="Picture"/>
+            <wp:docPr descr="Figure 8: Method used to calculate the metrics for the two-parameter model from the raw data via comparison to an idealized pseudo-Gaussian peak for both manually identified “Good” and “Bad” peaks. Normalization was performed by linearly scaling the raw values into the 0-1 range by subtracting the minimum value and dividing by the maximum. Peak shape similarity was measured with Pearson’s correlation coefficient and the noise level is estimated as the standard deviation of the residuals after the raw data is subtracted from the idealized peak." title="" id="69" name="Picture"/>
             <a:graphic>
               <a:graphicData uri="http://schemas.openxmlformats.org/drawingml/2006/picture">
                 <pic:pic>
                   <pic:nvPicPr>
-                    <pic:cNvPr descr="figures/peakmetrics_singlechrom.png" id="73" name="Picture"/>
+                    <pic:cNvPr descr="figures/peakmetrics_singlechrom.png" id="70" name="Picture"/>
                     <pic:cNvPicPr>
                       <a:picLocks noChangeArrowheads="1" noChangeAspect="1"/>
                     </pic:cNvPicPr>
                   </pic:nvPicPr>
                   <pic:blipFill>
-                    <a:blip r:embed="rId71"/>
+                    <a:blip r:embed="rId68"/>
                     <a:stretch>
                       <a:fillRect/>
                     </a:stretch>
@@ -3870,8 +3373,8 @@
         <w:t xml:space="preserve">Distributions were visually inspected using a pairs plot and highly correlated (above a Pearson’s r ~ 0.9) had one of the correlated metrics removed.</w:t>
       </w:r>
     </w:p>
-    <w:bookmarkEnd w:id="74"/>
-    <w:bookmarkStart w:id="75" w:name="regressions-and-model-development"/>
+    <w:bookmarkEnd w:id="71"/>
+    <w:bookmarkStart w:id="72" w:name="regressions-and-model-development"/>
     <w:p>
       <w:pPr>
         <w:pStyle w:val="Heading3"/>
@@ -3921,7 +3424,7 @@
         <w:pStyle w:val="BodyText"/>
       </w:pPr>
       <w:r>
-        <w:t xml:space="preserve">In each case, we categorized each molecular feature as a true positive (TP) if it was predicted to be Good and was manually classified as Good, a true negative if both predicted and classifed as Bad, a false positive if predicted to be Good but manually classified as Bad, and a false negative if predicted to be Bad but was in fact manually classified as Good. This allowed us to additionally define two useful measures of success, the traditionally-defined false discovery rate (FDR, defined as 1-precision or the number of false positives divided by the total number of predicted positives) and the percentage of good features found (GFF, also known as the recall or sensitivity and defined as the number of true positives divided by the total number of actual positives).</w:t>
+        <w:t xml:space="preserve">In each case, we categorized each molecular feature as a true positive (TP) if it was predicted to be Good and was manually classified as Good, a true negative if both predicted and classified as Bad, a false positive if predicted to be Good but manually classified as Bad, and a false negative if predicted to be Bad but was in fact manually classified as Good. This allowed us to additionally define two useful measures of success, the traditionally-defined false discovery rate (FDR, defined as 1-precision or the number of false positives divided by the total number of predicted positives) and the percentage of good features found (GFF, also known as the recall or sensitivity and defined as the number of true positives divided by the total number of actual positives).</w:t>
       </w:r>
     </w:p>
     <w:p>
@@ -3929,7 +3432,7 @@
         <w:pStyle w:val="BodyText"/>
       </w:pPr>
       <w:r>
-        <w:t xml:space="preserve">To further explore questions of model stability and the potential for overfitting, we compared the predictions from a Falkor-trained model to a MESOSCOPE-trained model. This comparison was done in both the raw probability space as well as a rank-ordered space to test whether the most extreme likelihood (i.e. very best and very worst) MFs were consistently found to be most extreme independently of the actual likelihood predicted. For the raw probability space we compared the predictions using Pearson’s correlation coefficient, while Spearman’s rank-ordered coefficient was used for the ranked space. We also looked at the estimates produced by these two models and compared them with the combined model trained on both datasets combined to assess the model stability directly.</w:t>
+        <w:t xml:space="preserve">To further explore questions of model stability and the potential for overfitting, we compared the predictions from a Falkor-trained model to a MESOSCOPE-trained model. This comparison was done in both the raw probability space as well as a rank-ordered space to test whether the most extreme likelihood (i.e. very best and very worst) MFs were consistently found to be most extreme independently of the actual likelihood predicted. For the raw probability space we compared the predictions using Pearson’s correlation coefficient, while Spearman’s rank-ordered coefficient was used for the ranked space. We additionally looked at the estimates produced by these two models and compared them with the combined model trained on both datasets combined to assess the model stability directly.</w:t>
       </w:r>
     </w:p>
     <w:p>
@@ -3937,7 +3440,7 @@
         <w:pStyle w:val="BodyText"/>
       </w:pPr>
       <w:r>
-        <w:t xml:space="preserve">We also tested the robustness of the model under a smaller training set, emulating a situation in which only a fraction of the data was available or only a portion of the mass features had been labeled. This allowed us to test the required sample size for the different models, with a larger sample size presumably required for the models with more parameters. Because no parameter was present in all 3 models, we looked at the top 2 most significant parameters from each model: average</w:t>
+        <w:t xml:space="preserve">We also measured the robustness of the model under a smaller training set, emulating a situation in which only a fraction of the data was available or only a portion of the mass features had been labeled. This allowed us to test the required sample size for the different models, with a larger sample size presumably required for the models with more parameters. Because no parameter was present in all 3 models, we looked at the top 2 most significant parameters from each model: average</w:t>
       </w:r>
       <w:r>
         <w:t xml:space="preserve"> </w:t>
@@ -3961,7 +3464,7 @@
         <w:pStyle w:val="BodyText"/>
       </w:pPr>
       <w:r>
-        <w:t xml:space="preserve">We also tested whether the performance could be improved with elastic net regression or random forest models. These models handle correlated variables better than ordinary least squares regression, so we also included several additional implementations of the peak shape and novel SNR parameters when summarizing across multiple files, using a max and a median of the top-three best values rather than just the overall median as well as a log-transformed version of the median peak shape calculated as</w:t>
+        <w:t xml:space="preserve">Finally, we tested whether the performance could be improved with regularized regression or random forest models. These models handle correlated variables better than ordinary least squares regression, so we also included several additional implementations of the peak shape and novel SNR parameters when summarizing across multiple files, using a max and a median of the top-three best values rather than just the overall median as well as a log-transformed version of the median peak shape calculated as</w:t>
       </w:r>
       <w:r>
         <w:t xml:space="preserve"> </w:t>
@@ -4098,11 +3601,11 @@
         <w:t xml:space="preserve"> </w:t>
       </w:r>
       <w:r>
-        <w:t xml:space="preserve">for an elastic net penalty (α) of 0, 0.5, and 1. Random forests were implemented using the randomForest package with default settings and a factor-type response vector to ensure classification was used rather than regression.</w:t>
-      </w:r>
-    </w:p>
-    <w:bookmarkEnd w:id="75"/>
-    <w:bookmarkStart w:id="76" w:name="X4612b8ad03e36de09e0d4af38fc6a731fac0a1f"/>
+        <w:t xml:space="preserve">for an elastic net penalty (α) of 0, 0.5, and 1. Random forests were implemented using the randomForest package with default settings and a factor-type response vector to ensure classification was applied rather than regression.</w:t>
+      </w:r>
+    </w:p>
+    <w:bookmarkEnd w:id="72"/>
+    <w:bookmarkStart w:id="73" w:name="X4612b8ad03e36de09e0d4af38fc6a731fac0a1f"/>
     <w:p>
       <w:pPr>
         <w:pStyle w:val="Heading3"/>
@@ -4140,7 +3643,7 @@
         <w:t xml:space="preserve"> </w:t>
       </w:r>
       <w:r>
-        <w:t xml:space="preserve">cultures collected at a variety of timepoints from both pelleted cells and the released exudate. This dataset was chosen because of the similar LC-MS setup used as a benchmark comparison for the performance other labs with similar setups may expect to achieve using the trained model directly.</w:t>
+        <w:t xml:space="preserve">cultures collected at a variety of timepoints from both pelleted cells and the released exudate. This dataset was chosen because of the similar LC-MS setup used as a benchmark for the performance other labs with similar setups may expect to achieve using the trained model directly.</w:t>
       </w:r>
     </w:p>
     <w:p>
@@ -4151,8 +3654,8 @@
         <w:t xml:space="preserve">Each of these datasets were only fractionally labeled, with those MFs above the 0.9 likelihood threshold according to the two-parameter model reviewed manually and categorized. This stricter threshold was chosen because we felt less comfortable interpreting results based on mass features that were only 50% likely to be real, but did not feel the need to be so strict with this exploratory analysis that we wanted to limit it to 99+% likelihood MFs.</w:t>
       </w:r>
     </w:p>
-    <w:bookmarkEnd w:id="76"/>
-    <w:bookmarkStart w:id="78" w:name="Xb8d35582a81f80dc16a097ede17cae116341b21"/>
+    <w:bookmarkEnd w:id="73"/>
+    <w:bookmarkStart w:id="75" w:name="Xb8d35582a81f80dc16a097ede17cae116341b21"/>
     <w:p>
       <w:pPr>
         <w:pStyle w:val="Heading3"/>
@@ -4193,16 +3696,13 @@
         <w:t xml:space="preserve">fdr</w:t>
       </w:r>
       <w:r>
-        <w:t xml:space="preserve">.</w:t>
+        <w:t xml:space="preserve"> </w:t>
       </w:r>
       <w:r>
         <w:t xml:space="preserve">(Benjamini and Hochberg 1995)</w:t>
       </w:r>
       <w:r>
-        <w:t xml:space="preserve"> </w:t>
-      </w:r>
-      <w:r>
-        <w:t xml:space="preserve">We also performed post-hoc Dunn tests provided by the</w:t>
+        <w:t xml:space="preserve">. We also performed post-hoc Dunn tests provided by the</w:t>
       </w:r>
       <w:r>
         <w:t xml:space="preserve"> </w:t>
@@ -4217,16 +3717,16 @@
         <w:t xml:space="preserve"> </w:t>
       </w:r>
       <w:r>
-        <w:t xml:space="preserve">package to categorize the response to depth for those mass features for which the KW test was significant, with responses falling into one of the 14 classes possible when permuting the sign and significance of the Dunn test.</w:t>
+        <w:t xml:space="preserve">package to categorize the response to depth for those mass features for which the KW test was significant, with responses falling into one of the 14 classes possible when permuting the sign and significance of the Dunn test outputs</w:t>
+      </w:r>
+      <w:r>
+        <w:t xml:space="preserve"> </w:t>
       </w:r>
       <w:r>
         <w:t xml:space="preserve">(Dunn 1964)</w:t>
       </w:r>
       <w:r>
-        <w:t xml:space="preserve"> </w:t>
-      </w:r>
-      <w:r>
-        <w:t xml:space="preserve">p-values obtained from the Dunn tests were not FDR controlled because it was used as a categorization tool rather than a null hypothesis test. In multivariate space, we used a permutational MANOVA (PERMANOVA)</w:t>
+        <w:t xml:space="preserve">. p-values obtained from the Dunn tests were not FDR controlled because it was used as a categorization tool rather than a null hypothesis test. In multivariate space, we used a permutational MANOVA (PERMANOVA)</w:t>
       </w:r>
       <w:r>
         <w:t xml:space="preserve"> </w:t>
@@ -4253,16 +3753,16 @@
         <w:t xml:space="preserve"> </w:t>
       </w:r>
       <w:r>
-        <w:t xml:space="preserve">function to test for multivariate differences in structure of the metabolome with depth.</w:t>
+        <w:t xml:space="preserve">function to test for multivariate differences in structure of the metabolome with depth</w:t>
+      </w:r>
+      <w:r>
+        <w:t xml:space="preserve"> </w:t>
       </w:r>
       <w:r>
         <w:t xml:space="preserve">(Oksanen et al. 2022)</w:t>
       </w:r>
       <w:r>
-        <w:t xml:space="preserve"> </w:t>
-      </w:r>
-      <w:r>
-        <w:t xml:space="preserve">We ran multiple PERMANOVAs with a different subset of mass features included each time, corresponding to using the output from XCMS directly, likelihood thresholds of 0.01, 0.1, 0.5, 0.9, and finally only those MFs manually annotated as good.</w:t>
+        <w:t xml:space="preserve">. We ran multiple PERMANOVAs with a different subset of mass features included each time, corresponding to using the output from XCMS directly, likelihood thresholds of 0.01, 0.1, 0.5, 0.9, and finally only those MFs manually annotated as good.</w:t>
       </w:r>
     </w:p>
     <w:p>
@@ -4270,12 +3770,21 @@
         <w:pStyle w:val="BodyText"/>
       </w:pPr>
       <w:r>
-        <w:t xml:space="preserve">All analyses were run in R, version 4.2.2, and code is available on the Github at</w:t>
-      </w:r>
-      <w:r>
-        <w:t xml:space="preserve"> </w:t>
-      </w:r>
-      <w:hyperlink r:id="rId77">
+        <w:t xml:space="preserve">All analyses were run in R</w:t>
+      </w:r>
+      <w:r>
+        <w:t xml:space="preserve"> </w:t>
+      </w:r>
+      <w:r>
+        <w:t xml:space="preserve">(R Core Team 2022)</w:t>
+      </w:r>
+      <w:r>
+        <w:t xml:space="preserve">, version 4.2.2, and code is available on GitHub at</w:t>
+      </w:r>
+      <w:r>
+        <w:t xml:space="preserve"> </w:t>
+      </w:r>
+      <w:hyperlink r:id="rId74">
         <w:r>
           <w:rPr>
             <w:rStyle w:val="Hyperlink"/>
@@ -4286,19 +3795,159 @@
       <w:r>
         <w:t xml:space="preserve">.</w:t>
       </w:r>
-      <w:r>
-        <w:t xml:space="preserve">(R Core Team 2022)</w:t>
+    </w:p>
+    <w:bookmarkEnd w:id="75"/>
+    <w:bookmarkEnd w:id="76"/>
+    <w:bookmarkStart w:id="77" w:name="abbreviations"/>
+    <w:p>
+      <w:pPr>
+        <w:pStyle w:val="Heading2"/>
+      </w:pPr>
+      <w:r>
+        <w:t xml:space="preserve">Abbreviations</w:t>
+      </w:r>
+    </w:p>
+    <w:p>
+      <w:pPr>
+        <w:pStyle w:val="FirstParagraph"/>
+      </w:pPr>
+      <w:r>
+        <w:t xml:space="preserve">DCM: Deep Chlorophyll Maximum</w:t>
+      </w:r>
+    </w:p>
+    <w:p>
+      <w:pPr>
+        <w:pStyle w:val="BodyText"/>
+      </w:pPr>
+      <w:r>
+        <w:t xml:space="preserve">EIC: Extracted Ion Chromatogram</w:t>
+      </w:r>
+    </w:p>
+    <w:p>
+      <w:pPr>
+        <w:pStyle w:val="BodyText"/>
+      </w:pPr>
+      <w:r>
+        <w:t xml:space="preserve">FDR: False Discovery Rate</w:t>
+      </w:r>
+    </w:p>
+    <w:p>
+      <w:pPr>
+        <w:pStyle w:val="BodyText"/>
+      </w:pPr>
+      <w:r>
+        <w:t xml:space="preserve">GFF: Good Feature Found</w:t>
+      </w:r>
+    </w:p>
+    <w:p>
+      <w:pPr>
+        <w:pStyle w:val="BodyText"/>
+      </w:pPr>
+      <w:r>
+        <w:t xml:space="preserve">HILIC: Hydrophilic Interaction Liquid Chromatography</w:t>
+      </w:r>
+    </w:p>
+    <w:p>
+      <w:pPr>
+        <w:pStyle w:val="BodyText"/>
+      </w:pPr>
+      <w:r>
+        <w:t xml:space="preserve">LC: Liquid Chromatography</w:t>
+      </w:r>
+    </w:p>
+    <w:p>
+      <w:pPr>
+        <w:pStyle w:val="BodyText"/>
+      </w:pPr>
+      <w:r>
+        <w:t xml:space="preserve">MF: Molecular Feature</w:t>
+      </w:r>
+    </w:p>
+    <w:p>
+      <w:pPr>
+        <w:pStyle w:val="BodyText"/>
+      </w:pPr>
+      <w:r>
+        <w:t xml:space="preserve">MS: Mass Spectrometry</w:t>
+      </w:r>
+    </w:p>
+    <w:p>
+      <w:pPr>
+        <w:pStyle w:val="BodyText"/>
+      </w:pPr>
+      <w:r>
+        <w:t xml:space="preserve">PPM: parts-per-million</w:t>
+      </w:r>
+    </w:p>
+    <w:p>
+      <w:pPr>
+        <w:pStyle w:val="BodyText"/>
+      </w:pPr>
+      <w:r>
+        <w:t xml:space="preserve">RT: Retention time</w:t>
+      </w:r>
+    </w:p>
+    <w:p>
+      <w:pPr>
+        <w:pStyle w:val="BodyText"/>
+      </w:pPr>
+      <w:r>
+        <w:t xml:space="preserve">SNR: Signal to Noise Ratio</w:t>
+      </w:r>
+    </w:p>
+    <w:bookmarkEnd w:id="77"/>
+    <w:bookmarkStart w:id="87" w:name="declarations"/>
+    <w:p>
+      <w:pPr>
+        <w:pStyle w:val="Heading2"/>
+      </w:pPr>
+      <w:r>
+        <w:t xml:space="preserve">Declarations</w:t>
+      </w:r>
+    </w:p>
+    <w:bookmarkStart w:id="78" w:name="Xd182db0490b2de20bd2b4e4cc8698599182035f"/>
+    <w:p>
+      <w:pPr>
+        <w:pStyle w:val="Heading3"/>
+      </w:pPr>
+      <w:r>
+        <w:t xml:space="preserve">Ethics approval and consent to participate</w:t>
+      </w:r>
+    </w:p>
+    <w:p>
+      <w:pPr>
+        <w:pStyle w:val="FirstParagraph"/>
+      </w:pPr>
+      <w:r>
+        <w:t xml:space="preserve">Not applicable</w:t>
       </w:r>
     </w:p>
     <w:bookmarkEnd w:id="78"/>
+    <w:bookmarkStart w:id="79" w:name="consent-for-publication"/>
+    <w:p>
+      <w:pPr>
+        <w:pStyle w:val="Heading3"/>
+      </w:pPr>
+      <w:r>
+        <w:t xml:space="preserve">Consent for publication</w:t>
+      </w:r>
+    </w:p>
+    <w:p>
+      <w:pPr>
+        <w:pStyle w:val="FirstParagraph"/>
+      </w:pPr>
+      <w:r>
+        <w:t xml:space="preserve">Not applicable</w:t>
+      </w:r>
+    </w:p>
     <w:bookmarkEnd w:id="79"/>
-    <w:bookmarkStart w:id="80" w:name="abbreviations"/>
-    <w:p>
-      <w:pPr>
-        <w:pStyle w:val="Heading2"/>
-      </w:pPr>
-      <w:r>
-        <w:t xml:space="preserve">Abbreviations</w:t>
+    <w:bookmarkStart w:id="82" w:name="availability-of-data-and-materials"/>
+    <w:p>
+      <w:pPr>
+        <w:pStyle w:val="Heading3"/>
+      </w:pPr>
+      <w:r>
+        <w:t xml:space="preserve">Availability of data and materials</w:t>
       </w:r>
     </w:p>
     <w:p>
@@ -4306,155 +3955,12 @@
         <w:pStyle w:val="FirstParagraph"/>
       </w:pPr>
       <w:r>
-        <w:t xml:space="preserve">DCM: Deep Chlorophyll Maximum</w:t>
-      </w:r>
-    </w:p>
-    <w:p>
-      <w:pPr>
-        <w:pStyle w:val="BodyText"/>
-      </w:pPr>
-      <w:r>
-        <w:t xml:space="preserve">EIC: Extracted Ion Chromatogram</w:t>
-      </w:r>
-    </w:p>
-    <w:p>
-      <w:pPr>
-        <w:pStyle w:val="BodyText"/>
-      </w:pPr>
-      <w:r>
-        <w:t xml:space="preserve">FDR: False Discovery Rate</w:t>
-      </w:r>
-    </w:p>
-    <w:p>
-      <w:pPr>
-        <w:pStyle w:val="BodyText"/>
-      </w:pPr>
-      <w:r>
-        <w:t xml:space="preserve">GFF: Good Feature Found</w:t>
-      </w:r>
-    </w:p>
-    <w:p>
-      <w:pPr>
-        <w:pStyle w:val="BodyText"/>
-      </w:pPr>
-      <w:r>
-        <w:t xml:space="preserve">HILIC: Hydrophilic Interaction Liquid Chromatography</w:t>
-      </w:r>
-    </w:p>
-    <w:p>
-      <w:pPr>
-        <w:pStyle w:val="BodyText"/>
-      </w:pPr>
-      <w:r>
-        <w:t xml:space="preserve">LC: Liquid Chromatography</w:t>
-      </w:r>
-    </w:p>
-    <w:p>
-      <w:pPr>
-        <w:pStyle w:val="BodyText"/>
-      </w:pPr>
-      <w:r>
-        <w:t xml:space="preserve">MF: Molecular Feature</w:t>
-      </w:r>
-    </w:p>
-    <w:p>
-      <w:pPr>
-        <w:pStyle w:val="BodyText"/>
-      </w:pPr>
-      <w:r>
-        <w:t xml:space="preserve">MS: Mass Spectrometry</w:t>
-      </w:r>
-    </w:p>
-    <w:p>
-      <w:pPr>
-        <w:pStyle w:val="BodyText"/>
-      </w:pPr>
-      <w:r>
-        <w:t xml:space="preserve">PPM: parts-per-million</w:t>
-      </w:r>
-    </w:p>
-    <w:p>
-      <w:pPr>
-        <w:pStyle w:val="BodyText"/>
-      </w:pPr>
-      <w:r>
-        <w:t xml:space="preserve">RT: Retention time</w:t>
-      </w:r>
-    </w:p>
-    <w:p>
-      <w:pPr>
-        <w:pStyle w:val="BodyText"/>
-      </w:pPr>
-      <w:r>
-        <w:t xml:space="preserve">SNR: Signal to Noise Ratio</w:t>
-      </w:r>
-    </w:p>
-    <w:bookmarkEnd w:id="80"/>
-    <w:bookmarkStart w:id="90" w:name="declarations"/>
-    <w:p>
-      <w:pPr>
-        <w:pStyle w:val="Heading2"/>
-      </w:pPr>
-      <w:r>
-        <w:t xml:space="preserve">Declarations</w:t>
-      </w:r>
-    </w:p>
-    <w:bookmarkStart w:id="81" w:name="Xd182db0490b2de20bd2b4e4cc8698599182035f"/>
-    <w:p>
-      <w:pPr>
-        <w:pStyle w:val="Heading3"/>
-      </w:pPr>
-      <w:r>
-        <w:t xml:space="preserve">Ethics approval and consent to participate</w:t>
-      </w:r>
-    </w:p>
-    <w:p>
-      <w:pPr>
-        <w:pStyle w:val="FirstParagraph"/>
-      </w:pPr>
-      <w:r>
-        <w:t xml:space="preserve">Not applicable</w:t>
-      </w:r>
-    </w:p>
-    <w:bookmarkEnd w:id="81"/>
-    <w:bookmarkStart w:id="82" w:name="consent-for-publication"/>
-    <w:p>
-      <w:pPr>
-        <w:pStyle w:val="Heading3"/>
-      </w:pPr>
-      <w:r>
-        <w:t xml:space="preserve">Consent for publication</w:t>
-      </w:r>
-    </w:p>
-    <w:p>
-      <w:pPr>
-        <w:pStyle w:val="FirstParagraph"/>
-      </w:pPr>
-      <w:r>
-        <w:t xml:space="preserve">Not applicable</w:t>
-      </w:r>
-    </w:p>
-    <w:bookmarkEnd w:id="82"/>
-    <w:bookmarkStart w:id="85" w:name="availability-of-data-and-materials"/>
-    <w:p>
-      <w:pPr>
-        <w:pStyle w:val="Heading3"/>
-      </w:pPr>
-      <w:r>
-        <w:t xml:space="preserve">Availability of data and materials</w:t>
-      </w:r>
-    </w:p>
-    <w:p>
-      <w:pPr>
-        <w:pStyle w:val="FirstParagraph"/>
-      </w:pPr>
-      <w:r>
         <w:t xml:space="preserve">The raw mzML files are all available on Metabolomics Workbench. Falkor, MESOSCOPE, and CultureData can be found under Project ID [blah] and accessed directly using the Project ID</w:t>
       </w:r>
       <w:r>
         <w:t xml:space="preserve"> </w:t>
       </w:r>
-      <w:hyperlink r:id="rId83">
+      <w:hyperlink r:id="rId80">
         <w:r>
           <w:rPr>
             <w:rStyle w:val="Hyperlink"/>
@@ -4468,7 +3974,7 @@
       <w:r>
         <w:t xml:space="preserve"> </w:t>
       </w:r>
-      <w:hyperlink r:id="rId84">
+      <w:hyperlink r:id="rId81">
         <w:r>
           <w:rPr>
             <w:rStyle w:val="Hyperlink"/>
@@ -4482,7 +3988,7 @@
       <w:r>
         <w:t xml:space="preserve"> </w:t>
       </w:r>
-      <w:hyperlink r:id="rId77">
+      <w:hyperlink r:id="rId74">
         <w:r>
           <w:rPr>
             <w:rStyle w:val="Hyperlink"/>
@@ -4494,65 +4000,65 @@
         <w:t xml:space="preserve">. The manuscript has been rendered as a single R Markdown document with analyses contained within for reproducibility.</w:t>
       </w:r>
     </w:p>
+    <w:bookmarkEnd w:id="82"/>
+    <w:bookmarkStart w:id="83" w:name="competing-interests"/>
+    <w:p>
+      <w:pPr>
+        <w:pStyle w:val="Heading3"/>
+      </w:pPr>
+      <w:r>
+        <w:t xml:space="preserve">Competing interests</w:t>
+      </w:r>
+    </w:p>
+    <w:p>
+      <w:pPr>
+        <w:pStyle w:val="FirstParagraph"/>
+      </w:pPr>
+      <w:r>
+        <w:t xml:space="preserve">The authors declare that they have no competing interests</w:t>
+      </w:r>
+    </w:p>
+    <w:bookmarkEnd w:id="83"/>
+    <w:bookmarkStart w:id="84" w:name="funding"/>
+    <w:p>
+      <w:pPr>
+        <w:pStyle w:val="Heading3"/>
+      </w:pPr>
+      <w:r>
+        <w:t xml:space="preserve">Funding</w:t>
+      </w:r>
+    </w:p>
+    <w:p>
+      <w:pPr>
+        <w:pStyle w:val="FirstParagraph"/>
+      </w:pPr>
+      <w:r>
+        <w:t xml:space="preserve">[TBD, get from Anitra. eScience?]</w:t>
+      </w:r>
+    </w:p>
+    <w:bookmarkEnd w:id="84"/>
+    <w:bookmarkStart w:id="85" w:name="authors-contributions"/>
+    <w:p>
+      <w:pPr>
+        <w:pStyle w:val="Heading3"/>
+      </w:pPr>
+      <w:r>
+        <w:t xml:space="preserve">Authors’ contributions</w:t>
+      </w:r>
+    </w:p>
     <w:bookmarkEnd w:id="85"/>
-    <w:bookmarkStart w:id="86" w:name="competing-interests"/>
+    <w:bookmarkStart w:id="86" w:name="acknowledgements"/>
     <w:p>
       <w:pPr>
         <w:pStyle w:val="Heading3"/>
       </w:pPr>
       <w:r>
-        <w:t xml:space="preserve">Competing interests</w:t>
-      </w:r>
-    </w:p>
-    <w:p>
-      <w:pPr>
-        <w:pStyle w:val="FirstParagraph"/>
-      </w:pPr>
-      <w:r>
-        <w:t xml:space="preserve">The authors declare that they have no competing interests</w:t>
+        <w:t xml:space="preserve">Acknowledgements</w:t>
       </w:r>
     </w:p>
     <w:bookmarkEnd w:id="86"/>
-    <w:bookmarkStart w:id="87" w:name="funding"/>
-    <w:p>
-      <w:pPr>
-        <w:pStyle w:val="Heading3"/>
-      </w:pPr>
-      <w:r>
-        <w:t xml:space="preserve">Funding</w:t>
-      </w:r>
-    </w:p>
-    <w:p>
-      <w:pPr>
-        <w:pStyle w:val="FirstParagraph"/>
-      </w:pPr>
-      <w:r>
-        <w:t xml:space="preserve">[TBD, get from Anitra. eScience?]</w:t>
-      </w:r>
-    </w:p>
     <w:bookmarkEnd w:id="87"/>
-    <w:bookmarkStart w:id="88" w:name="authors-contributions"/>
-    <w:p>
-      <w:pPr>
-        <w:pStyle w:val="Heading3"/>
-      </w:pPr>
-      <w:r>
-        <w:t xml:space="preserve">Authors’ contributions</w:t>
-      </w:r>
-    </w:p>
-    <w:bookmarkEnd w:id="88"/>
-    <w:bookmarkStart w:id="89" w:name="acknowledgements"/>
-    <w:p>
-      <w:pPr>
-        <w:pStyle w:val="Heading3"/>
-      </w:pPr>
-      <w:r>
-        <w:t xml:space="preserve">Acknowledgements</w:t>
-      </w:r>
-    </w:p>
-    <w:bookmarkEnd w:id="89"/>
-    <w:bookmarkEnd w:id="90"/>
-    <w:bookmarkStart w:id="152" w:name="references"/>
+    <w:bookmarkStart w:id="149" w:name="references"/>
     <w:p>
       <w:pPr>
         <w:pStyle w:val="Heading2"/>
@@ -4561,8 +4067,8 @@
         <w:t xml:space="preserve">References</w:t>
       </w:r>
     </w:p>
-    <w:bookmarkStart w:id="151" w:name="refs"/>
-    <w:bookmarkStart w:id="92" w:name="ref-Anderson2014"/>
+    <w:bookmarkStart w:id="148" w:name="refs"/>
+    <w:bookmarkStart w:id="89" w:name="ref-Anderson2014"/>
     <w:p>
       <w:pPr>
         <w:pStyle w:val="Bibliography"/>
@@ -4604,7 +4110,7 @@
       <w:r>
         <w:t xml:space="preserve"> </w:t>
       </w:r>
-      <w:hyperlink r:id="rId91">
+      <w:hyperlink r:id="rId88">
         <w:r>
           <w:rPr>
             <w:rStyle w:val="Hyperlink"/>
@@ -4616,8 +4122,8 @@
         <w:t xml:space="preserve">.</w:t>
       </w:r>
     </w:p>
-    <w:bookmarkEnd w:id="92"/>
-    <w:bookmarkStart w:id="94" w:name="ref-Bajad2006"/>
+    <w:bookmarkEnd w:id="89"/>
+    <w:bookmarkStart w:id="91" w:name="ref-Bajad2006"/>
     <w:p>
       <w:pPr>
         <w:pStyle w:val="Bibliography"/>
@@ -4656,7 +4162,7 @@
       <w:r>
         <w:t xml:space="preserve"> </w:t>
       </w:r>
-      <w:hyperlink r:id="rId93">
+      <w:hyperlink r:id="rId90">
         <w:r>
           <w:rPr>
             <w:rStyle w:val="Hyperlink"/>
@@ -4668,8 +4174,8 @@
         <w:t xml:space="preserve">.</w:t>
       </w:r>
     </w:p>
-    <w:bookmarkEnd w:id="94"/>
-    <w:bookmarkStart w:id="96" w:name="ref-Barone2022"/>
+    <w:bookmarkEnd w:id="91"/>
+    <w:bookmarkStart w:id="93" w:name="ref-Barone2022"/>
     <w:p>
       <w:pPr>
         <w:pStyle w:val="Bibliography"/>
@@ -4708,7 +4214,7 @@
       <w:r>
         <w:t xml:space="preserve"> </w:t>
       </w:r>
-      <w:hyperlink r:id="rId95">
+      <w:hyperlink r:id="rId92">
         <w:r>
           <w:rPr>
             <w:rStyle w:val="Hyperlink"/>
@@ -4720,8 +4226,8 @@
         <w:t xml:space="preserve">.</w:t>
       </w:r>
     </w:p>
-    <w:bookmarkEnd w:id="96"/>
-    <w:bookmarkStart w:id="98" w:name="ref-Barupal2021"/>
+    <w:bookmarkEnd w:id="93"/>
+    <w:bookmarkStart w:id="95" w:name="ref-Barupal2021"/>
     <w:p>
       <w:pPr>
         <w:pStyle w:val="Bibliography"/>
@@ -4760,7 +4266,7 @@
       <w:r>
         <w:t xml:space="preserve"> </w:t>
       </w:r>
-      <w:hyperlink r:id="rId97">
+      <w:hyperlink r:id="rId94">
         <w:r>
           <w:rPr>
             <w:rStyle w:val="Hyperlink"/>
@@ -4772,8 +4278,8 @@
         <w:t xml:space="preserve">.</w:t>
       </w:r>
     </w:p>
-    <w:bookmarkEnd w:id="98"/>
-    <w:bookmarkStart w:id="100" w:name="ref-Benjamini1995"/>
+    <w:bookmarkEnd w:id="95"/>
+    <w:bookmarkStart w:id="97" w:name="ref-Benjamini1995"/>
     <w:p>
       <w:pPr>
         <w:pStyle w:val="Bibliography"/>
@@ -4812,7 +4318,7 @@
       <w:r>
         <w:t xml:space="preserve"> </w:t>
       </w:r>
-      <w:hyperlink r:id="rId99">
+      <w:hyperlink r:id="rId96">
         <w:r>
           <w:rPr>
             <w:rStyle w:val="Hyperlink"/>
@@ -4824,8 +4330,8 @@
         <w:t xml:space="preserve">.</w:t>
       </w:r>
     </w:p>
-    <w:bookmarkEnd w:id="100"/>
-    <w:bookmarkStart w:id="102" w:name="ref-Benton2010"/>
+    <w:bookmarkEnd w:id="97"/>
+    <w:bookmarkStart w:id="99" w:name="ref-Benton2010"/>
     <w:p>
       <w:pPr>
         <w:pStyle w:val="Bibliography"/>
@@ -4864,7 +4370,7 @@
       <w:r>
         <w:t xml:space="preserve"> </w:t>
       </w:r>
-      <w:hyperlink r:id="rId101">
+      <w:hyperlink r:id="rId98">
         <w:r>
           <w:rPr>
             <w:rStyle w:val="Hyperlink"/>
@@ -4876,8 +4382,8 @@
         <w:t xml:space="preserve">.</w:t>
       </w:r>
     </w:p>
-    <w:bookmarkEnd w:id="102"/>
-    <w:bookmarkStart w:id="104" w:name="ref-Boysen2021"/>
+    <w:bookmarkEnd w:id="99"/>
+    <w:bookmarkStart w:id="101" w:name="ref-Boysen2021"/>
     <w:p>
       <w:pPr>
         <w:pStyle w:val="Bibliography"/>
@@ -4922,7 +4428,7 @@
       <w:r>
         <w:t xml:space="preserve"> </w:t>
       </w:r>
-      <w:hyperlink r:id="rId103">
+      <w:hyperlink r:id="rId100">
         <w:r>
           <w:rPr>
             <w:rStyle w:val="Hyperlink"/>
@@ -4934,8 +4440,8 @@
         <w:t xml:space="preserve">.</w:t>
       </w:r>
     </w:p>
-    <w:bookmarkEnd w:id="104"/>
-    <w:bookmarkStart w:id="106" w:name="ref-Boysen2018"/>
+    <w:bookmarkEnd w:id="101"/>
+    <w:bookmarkStart w:id="103" w:name="ref-Boysen2018"/>
     <w:p>
       <w:pPr>
         <w:pStyle w:val="Bibliography"/>
@@ -4974,7 +4480,7 @@
       <w:r>
         <w:t xml:space="preserve"> </w:t>
       </w:r>
-      <w:hyperlink r:id="rId105">
+      <w:hyperlink r:id="rId102">
         <w:r>
           <w:rPr>
             <w:rStyle w:val="Hyperlink"/>
@@ -4986,8 +4492,8 @@
         <w:t xml:space="preserve">.</w:t>
       </w:r>
     </w:p>
-    <w:bookmarkEnd w:id="106"/>
-    <w:bookmarkStart w:id="108" w:name="ref-Dunn1964"/>
+    <w:bookmarkEnd w:id="103"/>
+    <w:bookmarkStart w:id="105" w:name="ref-Dunn1964"/>
     <w:p>
       <w:pPr>
         <w:pStyle w:val="Bibliography"/>
@@ -5026,7 +4532,7 @@
       <w:r>
         <w:t xml:space="preserve"> </w:t>
       </w:r>
-      <w:hyperlink r:id="rId107">
+      <w:hyperlink r:id="rId104">
         <w:r>
           <w:rPr>
             <w:rStyle w:val="Hyperlink"/>
@@ -5038,8 +4544,8 @@
         <w:t xml:space="preserve">.</w:t>
       </w:r>
     </w:p>
-    <w:bookmarkEnd w:id="108"/>
-    <w:bookmarkStart w:id="110" w:name="ref-Durham2022"/>
+    <w:bookmarkEnd w:id="105"/>
+    <w:bookmarkStart w:id="107" w:name="ref-Durham2022"/>
     <w:p>
       <w:pPr>
         <w:pStyle w:val="Bibliography"/>
@@ -5078,7 +4584,7 @@
       <w:r>
         <w:t xml:space="preserve"> </w:t>
       </w:r>
-      <w:hyperlink r:id="rId109">
+      <w:hyperlink r:id="rId106">
         <w:r>
           <w:rPr>
             <w:rStyle w:val="Hyperlink"/>
@@ -5090,8 +4596,8 @@
         <w:t xml:space="preserve">.</w:t>
       </w:r>
     </w:p>
-    <w:bookmarkEnd w:id="110"/>
-    <w:bookmarkStart w:id="112" w:name="ref-ElAbiead2021"/>
+    <w:bookmarkEnd w:id="107"/>
+    <w:bookmarkStart w:id="109" w:name="ref-ElAbiead2021"/>
     <w:p>
       <w:pPr>
         <w:pStyle w:val="Bibliography"/>
@@ -5136,7 +4642,7 @@
       <w:r>
         <w:t xml:space="preserve"> </w:t>
       </w:r>
-      <w:hyperlink r:id="rId111">
+      <w:hyperlink r:id="rId108">
         <w:r>
           <w:rPr>
             <w:rStyle w:val="Hyperlink"/>
@@ -5148,8 +4654,8 @@
         <w:t xml:space="preserve">.</w:t>
       </w:r>
     </w:p>
-    <w:bookmarkEnd w:id="112"/>
-    <w:bookmarkStart w:id="114" w:name="ref-Gika2019"/>
+    <w:bookmarkEnd w:id="109"/>
+    <w:bookmarkStart w:id="111" w:name="ref-Gika2019"/>
     <w:p>
       <w:pPr>
         <w:pStyle w:val="Bibliography"/>
@@ -5188,7 +4694,7 @@
       <w:r>
         <w:t xml:space="preserve"> </w:t>
       </w:r>
-      <w:hyperlink r:id="rId113">
+      <w:hyperlink r:id="rId110">
         <w:r>
           <w:rPr>
             <w:rStyle w:val="Hyperlink"/>
@@ -5200,8 +4706,8 @@
         <w:t xml:space="preserve">.</w:t>
       </w:r>
     </w:p>
-    <w:bookmarkEnd w:id="114"/>
-    <w:bookmarkStart w:id="116" w:name="ref-Gloaguen2022"/>
+    <w:bookmarkEnd w:id="111"/>
+    <w:bookmarkStart w:id="113" w:name="ref-Gloaguen2022"/>
     <w:p>
       <w:pPr>
         <w:pStyle w:val="Bibliography"/>
@@ -5240,7 +4746,7 @@
       <w:r>
         <w:t xml:space="preserve"> </w:t>
       </w:r>
-      <w:hyperlink r:id="rId115">
+      <w:hyperlink r:id="rId112">
         <w:r>
           <w:rPr>
             <w:rStyle w:val="Hyperlink"/>
@@ -5252,8 +4758,8 @@
         <w:t xml:space="preserve">.</w:t>
       </w:r>
     </w:p>
-    <w:bookmarkEnd w:id="116"/>
-    <w:bookmarkStart w:id="118" w:name="ref-Guo2021"/>
+    <w:bookmarkEnd w:id="113"/>
+    <w:bookmarkStart w:id="115" w:name="ref-Guo2021"/>
     <w:p>
       <w:pPr>
         <w:pStyle w:val="Bibliography"/>
@@ -5292,7 +4798,7 @@
       <w:r>
         <w:t xml:space="preserve"> </w:t>
       </w:r>
-      <w:hyperlink r:id="rId117">
+      <w:hyperlink r:id="rId114">
         <w:r>
           <w:rPr>
             <w:rStyle w:val="Hyperlink"/>
@@ -5304,8 +4810,8 @@
         <w:t xml:space="preserve">.</w:t>
       </w:r>
     </w:p>
-    <w:bookmarkEnd w:id="118"/>
-    <w:bookmarkStart w:id="120" w:name="ref-Heal2021"/>
+    <w:bookmarkEnd w:id="115"/>
+    <w:bookmarkStart w:id="117" w:name="ref-Heal2021"/>
     <w:p>
       <w:pPr>
         <w:pStyle w:val="Bibliography"/>
@@ -5350,7 +4856,7 @@
       <w:r>
         <w:t xml:space="preserve"> </w:t>
       </w:r>
-      <w:hyperlink r:id="rId119">
+      <w:hyperlink r:id="rId116">
         <w:r>
           <w:rPr>
             <w:rStyle w:val="Hyperlink"/>
@@ -5362,8 +4868,8 @@
         <w:t xml:space="preserve">.</w:t>
       </w:r>
     </w:p>
-    <w:bookmarkEnd w:id="120"/>
-    <w:bookmarkStart w:id="122" w:name="ref-Houriet2022"/>
+    <w:bookmarkEnd w:id="117"/>
+    <w:bookmarkStart w:id="119" w:name="ref-Houriet2022"/>
     <w:p>
       <w:pPr>
         <w:pStyle w:val="Bibliography"/>
@@ -5402,7 +4908,7 @@
       <w:r>
         <w:t xml:space="preserve"> </w:t>
       </w:r>
-      <w:hyperlink r:id="rId121">
+      <w:hyperlink r:id="rId118">
         <w:r>
           <w:rPr>
             <w:rStyle w:val="Hyperlink"/>
@@ -5414,8 +4920,8 @@
         <w:t xml:space="preserve">.</w:t>
       </w:r>
     </w:p>
-    <w:bookmarkEnd w:id="122"/>
-    <w:bookmarkStart w:id="124" w:name="ref-Ipsen2010"/>
+    <w:bookmarkEnd w:id="119"/>
+    <w:bookmarkStart w:id="121" w:name="ref-Ipsen2010"/>
     <w:p>
       <w:pPr>
         <w:pStyle w:val="Bibliography"/>
@@ -5454,7 +4960,7 @@
       <w:r>
         <w:t xml:space="preserve"> </w:t>
       </w:r>
-      <w:hyperlink r:id="rId123">
+      <w:hyperlink r:id="rId120">
         <w:r>
           <w:rPr>
             <w:rStyle w:val="Hyperlink"/>
@@ -5466,8 +4972,8 @@
         <w:t xml:space="preserve">.</w:t>
       </w:r>
     </w:p>
-    <w:bookmarkEnd w:id="124"/>
-    <w:bookmarkStart w:id="126" w:name="ref-Kantz2019"/>
+    <w:bookmarkEnd w:id="121"/>
+    <w:bookmarkStart w:id="123" w:name="ref-Kantz2019"/>
     <w:p>
       <w:pPr>
         <w:pStyle w:val="Bibliography"/>
@@ -5506,7 +5012,7 @@
       <w:r>
         <w:t xml:space="preserve"> </w:t>
       </w:r>
-      <w:hyperlink r:id="rId125">
+      <w:hyperlink r:id="rId122">
         <w:r>
           <w:rPr>
             <w:rStyle w:val="Hyperlink"/>
@@ -5518,8 +5024,8 @@
         <w:t xml:space="preserve">.</w:t>
       </w:r>
     </w:p>
-    <w:bookmarkEnd w:id="126"/>
-    <w:bookmarkStart w:id="128" w:name="ref-KidoSoule2015"/>
+    <w:bookmarkEnd w:id="123"/>
+    <w:bookmarkStart w:id="125" w:name="ref-KidoSoule2015"/>
     <w:p>
       <w:pPr>
         <w:pStyle w:val="Bibliography"/>
@@ -5558,7 +5064,7 @@
       <w:r>
         <w:t xml:space="preserve"> </w:t>
       </w:r>
-      <w:hyperlink r:id="rId127">
+      <w:hyperlink r:id="rId124">
         <w:r>
           <w:rPr>
             <w:rStyle w:val="Hyperlink"/>
@@ -5570,8 +5076,8 @@
         <w:t xml:space="preserve">.</w:t>
       </w:r>
     </w:p>
-    <w:bookmarkEnd w:id="128"/>
-    <w:bookmarkStart w:id="130" w:name="ref-Libiseller2015"/>
+    <w:bookmarkEnd w:id="125"/>
+    <w:bookmarkStart w:id="127" w:name="ref-Libiseller2015"/>
     <w:p>
       <w:pPr>
         <w:pStyle w:val="Bibliography"/>
@@ -5610,7 +5116,7 @@
       <w:r>
         <w:t xml:space="preserve"> </w:t>
       </w:r>
-      <w:hyperlink r:id="rId129">
+      <w:hyperlink r:id="rId126">
         <w:r>
           <w:rPr>
             <w:rStyle w:val="Hyperlink"/>
@@ -5622,8 +5128,8 @@
         <w:t xml:space="preserve">.</w:t>
       </w:r>
     </w:p>
-    <w:bookmarkEnd w:id="130"/>
-    <w:bookmarkStart w:id="132" w:name="ref-Melnikov2020"/>
+    <w:bookmarkEnd w:id="127"/>
+    <w:bookmarkStart w:id="129" w:name="ref-Melnikov2020"/>
     <w:p>
       <w:pPr>
         <w:pStyle w:val="Bibliography"/>
@@ -5662,7 +5168,7 @@
       <w:r>
         <w:t xml:space="preserve"> </w:t>
       </w:r>
-      <w:hyperlink r:id="rId131">
+      <w:hyperlink r:id="rId128">
         <w:r>
           <w:rPr>
             <w:rStyle w:val="Hyperlink"/>
@@ -5674,8 +5180,8 @@
         <w:t xml:space="preserve">.</w:t>
       </w:r>
     </w:p>
-    <w:bookmarkEnd w:id="132"/>
-    <w:bookmarkStart w:id="134" w:name="ref-Muller2020"/>
+    <w:bookmarkEnd w:id="129"/>
+    <w:bookmarkStart w:id="131" w:name="ref-Muller2020"/>
     <w:p>
       <w:pPr>
         <w:pStyle w:val="Bibliography"/>
@@ -5714,7 +5220,7 @@
       <w:r>
         <w:t xml:space="preserve"> </w:t>
       </w:r>
-      <w:hyperlink r:id="rId133">
+      <w:hyperlink r:id="rId130">
         <w:r>
           <w:rPr>
             <w:rStyle w:val="Hyperlink"/>
@@ -5726,8 +5232,8 @@
         <w:t xml:space="preserve">.</w:t>
       </w:r>
     </w:p>
-    <w:bookmarkEnd w:id="134"/>
-    <w:bookmarkStart w:id="136" w:name="ref-Myers2017a"/>
+    <w:bookmarkEnd w:id="131"/>
+    <w:bookmarkStart w:id="133" w:name="ref-Myers2017a"/>
     <w:p>
       <w:pPr>
         <w:pStyle w:val="Bibliography"/>
@@ -5766,7 +5272,7 @@
       <w:r>
         <w:t xml:space="preserve"> </w:t>
       </w:r>
-      <w:hyperlink r:id="rId135">
+      <w:hyperlink r:id="rId132">
         <w:r>
           <w:rPr>
             <w:rStyle w:val="Hyperlink"/>
@@ -5778,8 +5284,8 @@
         <w:t xml:space="preserve">.</w:t>
       </w:r>
     </w:p>
-    <w:bookmarkEnd w:id="136"/>
-    <w:bookmarkStart w:id="138" w:name="ref-Myers2017b"/>
+    <w:bookmarkEnd w:id="133"/>
+    <w:bookmarkStart w:id="135" w:name="ref-Myers2017b"/>
     <w:p>
       <w:pPr>
         <w:pStyle w:val="Bibliography"/>
@@ -5818,7 +5324,7 @@
       <w:r>
         <w:t xml:space="preserve"> </w:t>
       </w:r>
-      <w:hyperlink r:id="rId137">
+      <w:hyperlink r:id="rId134">
         <w:r>
           <w:rPr>
             <w:rStyle w:val="Hyperlink"/>
@@ -5830,8 +5336,8 @@
         <w:t xml:space="preserve">.</w:t>
       </w:r>
     </w:p>
-    <w:bookmarkEnd w:id="138"/>
-    <w:bookmarkStart w:id="140" w:name="ref-veganpkg"/>
+    <w:bookmarkEnd w:id="135"/>
+    <w:bookmarkStart w:id="137" w:name="ref-veganpkg"/>
     <w:p>
       <w:pPr>
         <w:pStyle w:val="Bibliography"/>
@@ -5855,7 +5361,7 @@
       <w:r>
         <w:t xml:space="preserve"> </w:t>
       </w:r>
-      <w:hyperlink r:id="rId139">
+      <w:hyperlink r:id="rId136">
         <w:r>
           <w:rPr>
             <w:rStyle w:val="Hyperlink"/>
@@ -5867,8 +5373,8 @@
         <w:t xml:space="preserve">.</w:t>
       </w:r>
     </w:p>
-    <w:bookmarkEnd w:id="140"/>
-    <w:bookmarkStart w:id="142" w:name="ref-Pirttila2022"/>
+    <w:bookmarkEnd w:id="137"/>
+    <w:bookmarkStart w:id="139" w:name="ref-Pirttila2022"/>
     <w:p>
       <w:pPr>
         <w:pStyle w:val="Bibliography"/>
@@ -5907,7 +5413,7 @@
       <w:r>
         <w:t xml:space="preserve"> </w:t>
       </w:r>
-      <w:hyperlink r:id="rId141">
+      <w:hyperlink r:id="rId138">
         <w:r>
           <w:rPr>
             <w:rStyle w:val="Hyperlink"/>
@@ -5919,8 +5425,8 @@
         <w:t xml:space="preserve">.</w:t>
       </w:r>
     </w:p>
-    <w:bookmarkEnd w:id="142"/>
-    <w:bookmarkStart w:id="144" w:name="ref-R"/>
+    <w:bookmarkEnd w:id="139"/>
+    <w:bookmarkStart w:id="141" w:name="ref-R"/>
     <w:p>
       <w:pPr>
         <w:pStyle w:val="Bibliography"/>
@@ -5944,7 +5450,7 @@
       <w:r>
         <w:t xml:space="preserve"> </w:t>
       </w:r>
-      <w:hyperlink r:id="rId143">
+      <w:hyperlink r:id="rId140">
         <w:r>
           <w:rPr>
             <w:rStyle w:val="Hyperlink"/>
@@ -5956,8 +5462,8 @@
         <w:t xml:space="preserve">.</w:t>
       </w:r>
     </w:p>
-    <w:bookmarkEnd w:id="144"/>
-    <w:bookmarkStart w:id="146" w:name="ref-Smith2006"/>
+    <w:bookmarkEnd w:id="141"/>
+    <w:bookmarkStart w:id="143" w:name="ref-Smith2006"/>
     <w:p>
       <w:pPr>
         <w:pStyle w:val="Bibliography"/>
@@ -5996,7 +5502,7 @@
       <w:r>
         <w:t xml:space="preserve"> </w:t>
       </w:r>
-      <w:hyperlink r:id="rId145">
+      <w:hyperlink r:id="rId142">
         <w:r>
           <w:rPr>
             <w:rStyle w:val="Hyperlink"/>
@@ -6008,8 +5514,8 @@
         <w:t xml:space="preserve">.</w:t>
       </w:r>
     </w:p>
-    <w:bookmarkEnd w:id="146"/>
-    <w:bookmarkStart w:id="148" w:name="ref-Tautenhahn2008"/>
+    <w:bookmarkEnd w:id="143"/>
+    <w:bookmarkStart w:id="145" w:name="ref-Tautenhahn2008"/>
     <w:p>
       <w:pPr>
         <w:pStyle w:val="Bibliography"/>
@@ -6048,7 +5554,7 @@
       <w:r>
         <w:t xml:space="preserve"> </w:t>
       </w:r>
-      <w:hyperlink r:id="rId147">
+      <w:hyperlink r:id="rId144">
         <w:r>
           <w:rPr>
             <w:rStyle w:val="Hyperlink"/>
@@ -6060,8 +5566,8 @@
         <w:t xml:space="preserve">.</w:t>
       </w:r>
     </w:p>
-    <w:bookmarkEnd w:id="148"/>
-    <w:bookmarkStart w:id="150" w:name="ref-Treutler2016"/>
+    <w:bookmarkEnd w:id="145"/>
+    <w:bookmarkStart w:id="147" w:name="ref-Treutler2016"/>
     <w:p>
       <w:pPr>
         <w:pStyle w:val="Bibliography"/>
@@ -6100,7 +5606,7 @@
       <w:r>
         <w:t xml:space="preserve"> </w:t>
       </w:r>
-      <w:hyperlink r:id="rId149">
+      <w:hyperlink r:id="rId146">
         <w:r>
           <w:rPr>
             <w:rStyle w:val="Hyperlink"/>
@@ -6112,126 +5618,16 @@
         <w:t xml:space="preserve">.</w:t>
       </w:r>
     </w:p>
-    <w:bookmarkEnd w:id="150"/>
-    <w:bookmarkEnd w:id="151"/>
-    <w:bookmarkEnd w:id="152"/>
-    <w:bookmarkStart w:id="162" w:name="supplement"/>
+    <w:bookmarkEnd w:id="147"/>
+    <w:bookmarkEnd w:id="148"/>
+    <w:bookmarkEnd w:id="149"/>
+    <w:bookmarkStart w:id="159" w:name="supplement"/>
     <w:p>
       <w:pPr>
         <w:pStyle w:val="Heading2"/>
       </w:pPr>
       <w:r>
         <w:t xml:space="preserve">Supplement</w:t>
-      </w:r>
-    </w:p>
-    <w:p>
-      <w:pPr>
-        <w:pStyle w:val="SourceCode"/>
-      </w:pPr>
-      <w:r>
-        <w:rPr>
-          <w:rStyle w:val="VerbatimChar"/>
-        </w:rPr>
-        <w:t xml:space="preserve">## ■■■ 7% | ETA: 14s ■■■■ 10% | ETA: 14s ■■■■■ 14% | ETA: 13s ■■■■■■ 17% | ETA:</w:t>
-      </w:r>
-      <w:r>
-        <w:br/>
-      </w:r>
-      <w:r>
-        <w:rPr>
-          <w:rStyle w:val="VerbatimChar"/>
-        </w:rPr>
-        <w:t xml:space="preserve">## 13s ■■■■■■■ 21% | ETA: 12s ■■■■■■■■ 24% | ETA: 12s ■■■■■■■■■ 28% | ETA: 11s</w:t>
-      </w:r>
-      <w:r>
-        <w:br/>
-      </w:r>
-      <w:r>
-        <w:rPr>
-          <w:rStyle w:val="VerbatimChar"/>
-        </w:rPr>
-        <w:t xml:space="preserve">## ■■■■■■■■■■ 31% | ETA: 11s ■■■■■■■■■■■ 34% | ETA: 10s ■■■■■■■■■■■■ 38% | ETA:</w:t>
-      </w:r>
-      <w:r>
-        <w:br/>
-      </w:r>
-      <w:r>
-        <w:rPr>
-          <w:rStyle w:val="VerbatimChar"/>
-        </w:rPr>
-        <w:t xml:space="preserve">## 10s ■■■■■■■■■■■■■ 41% | ETA: 9s ■■■■■■■■■■■■■■ 45% | ETA: 9s ■■■■■■■■■■■■■■■</w:t>
-      </w:r>
-      <w:r>
-        <w:br/>
-      </w:r>
-      <w:r>
-        <w:rPr>
-          <w:rStyle w:val="VerbatimChar"/>
-        </w:rPr>
-        <w:t xml:space="preserve">## 48% | ETA: 8s ■■■■■■■■■■■■■■■■■ 52% | ETA: 8s ■■■■■■■■■■■■■■■■■■ 55% | ETA: 7s</w:t>
-      </w:r>
-      <w:r>
-        <w:br/>
-      </w:r>
-      <w:r>
-        <w:rPr>
-          <w:rStyle w:val="VerbatimChar"/>
-        </w:rPr>
-        <w:t xml:space="preserve">## ■■■■■■■■■■■■■■■■■■■ 59% | ETA: 7s ■■■■■■■■■■■■■■■■■■■■ 62% | ETA: 6s</w:t>
-      </w:r>
-      <w:r>
-        <w:br/>
-      </w:r>
-      <w:r>
-        <w:rPr>
-          <w:rStyle w:val="VerbatimChar"/>
-        </w:rPr>
-        <w:t xml:space="preserve">## ■■■■■■■■■■■■■■■■■■■■■ 66% | ETA: 5s ■■■■■■■■■■■■■■■■■■■■■■ 69% | ETA: 5s</w:t>
-      </w:r>
-      <w:r>
-        <w:br/>
-      </w:r>
-      <w:r>
-        <w:rPr>
-          <w:rStyle w:val="VerbatimChar"/>
-        </w:rPr>
-        <w:t xml:space="preserve">## ■■■■■■■■■■■■■■■■■■■■■■■ 72% | ETA: 4s ■■■■■■■■■■■■■■■■■■■■■■■■ 76% | ETA: 4s</w:t>
-      </w:r>
-      <w:r>
-        <w:br/>
-      </w:r>
-      <w:r>
-        <w:rPr>
-          <w:rStyle w:val="VerbatimChar"/>
-        </w:rPr>
-        <w:t xml:space="preserve">## ■■■■■■■■■■■■■■■■■■■■■■■■■ 79% | ETA: 3s ■■■■■■■■■■■■■■■■■■■■■■■■■■ 83% | ETA:</w:t>
-      </w:r>
-      <w:r>
-        <w:br/>
-      </w:r>
-      <w:r>
-        <w:rPr>
-          <w:rStyle w:val="VerbatimChar"/>
-        </w:rPr>
-        <w:t xml:space="preserve">## 3s ■■■■■■■■■■■■■■■■■■■■■■■■■■■ 86% | ETA: 2s ■■■■■■■■■■■■■■■■■■■■■■■■■■■■ 90% |</w:t>
-      </w:r>
-      <w:r>
-        <w:br/>
-      </w:r>
-      <w:r>
-        <w:rPr>
-          <w:rStyle w:val="VerbatimChar"/>
-        </w:rPr>
-        <w:t xml:space="preserve">## ETA: 2s ■■■■■■■■■■■■■■■■■■■■■■■■■■■■■ 93% | ETA: 1s</w:t>
-      </w:r>
-      <w:r>
-        <w:br/>
-      </w:r>
-      <w:r>
-        <w:rPr>
-          <w:rStyle w:val="VerbatimChar"/>
-        </w:rPr>
-        <w:t xml:space="preserve">## ■■■■■■■■■■■■■■■■■■■■■■■■■■■■■■ 97% | ETA: 1s</w:t>
       </w:r>
     </w:p>
     <w:p>
@@ -6255,18 +5651,18 @@
           <wp:inline>
             <wp:extent cx="5349240" cy="7406640"/>
             <wp:effectExtent b="0" l="0" r="0" t="0"/>
-            <wp:docPr descr="Supplemental figure XX: Model parameter estimates for each of the metrics in the full model, additionally broken down by their inclusion in the two-parameter (raw_data) and XCMS-exclusively models. Colors correspond to the dataset used to train the logistic regression model, with “both” indicating a combined model using all manually-labeled features across both datasets. &lt;Explanations of the actual facet names forthcoming.&gt;" title="" id="154" name="Picture"/>
+            <wp:docPr descr="Supplemental figure XX: Model parameter estimates for each of the metrics in the full model, additionally broken down by their inclusion in the two-parameter (raw_data) and XCMS-exclusively models. Colors correspond to the dataset used to train the logistic regression model, with “both” indicating a combined model using all manually-labeled features across both datasets." title="" id="151" name="Picture"/>
             <a:graphic>
               <a:graphicData uri="http://schemas.openxmlformats.org/drawingml/2006/picture">
                 <pic:pic>
                   <pic:nvPicPr>
-                    <pic:cNvPr descr="supplement/suppfig_model_param_estimates.png" id="155" name="Picture"/>
+                    <pic:cNvPr descr="supplement/suppfig_model_param_estimates.png" id="152" name="Picture"/>
                     <pic:cNvPicPr>
                       <a:picLocks noChangeArrowheads="1" noChangeAspect="1"/>
                     </pic:cNvPicPr>
                   </pic:nvPicPr>
                   <pic:blipFill>
-                    <a:blip r:embed="rId153"/>
+                    <a:blip r:embed="rId150"/>
                     <a:stretch>
                       <a:fillRect/>
                     </a:stretch>
@@ -6316,7 +5712,7 @@
         <w:t xml:space="preserve"> </w:t>
       </w:r>
       <w:r>
-        <w:t xml:space="preserve">indicating a combined model using all manually-labeled features across both datasets. &lt;Explanations of the actual facet names forthcoming.&gt;</w:t>
+        <w:t xml:space="preserve">indicating a combined model using all manually-labeled features across both datasets.</w:t>
       </w:r>
     </w:p>
     <w:p>
@@ -6328,18 +5724,18 @@
           <wp:inline>
             <wp:extent cx="5349240" cy="4114800"/>
             <wp:effectExtent b="0" l="0" r="0" t="0"/>
-            <wp:docPr descr="Supplemental figure XX: Robustness of the two most significant metrics across the full (all_params), XCMS-only (xcms_params), and two-parameter (raw_data_params) models. The x-axis corresponds to the fraction of the data used to train the model and the y-coordinate shows the estimated value for the specified term in the subset across 10-fold replicated subsampling. The grey bar in the background corresponds to the estimate of the full model +/- 1SE (thinner dark grey bar) and 2SE (thicker light grey bar)." title="" id="157" name="Picture"/>
+            <wp:docPr descr="Supplemental figure XX: Robustness of the two most significant metrics across the full (all_params), XCMS-only (xcms_params), and two-parameter (raw_data_params) models. The x-axis corresponds to the fraction of the data used to train the model and the y-coordinate shows the estimated value for the specified term in the subset across 10-fold replicated subsampling. The grey bar in the background corresponds to the estimate of the full model +/- 1SE (thinner dark grey bar) and 2SE (thicker light grey bar)." title="" id="154" name="Picture"/>
             <a:graphic>
               <a:graphicData uri="http://schemas.openxmlformats.org/drawingml/2006/picture">
                 <pic:pic>
                   <pic:nvPicPr>
-                    <pic:cNvPr descr="supplement/sampled_model_est.png" id="158" name="Picture"/>
+                    <pic:cNvPr descr="supplement/sampled_model_est.png" id="155" name="Picture"/>
                     <pic:cNvPicPr>
                       <a:picLocks noChangeArrowheads="1" noChangeAspect="1"/>
                     </pic:cNvPicPr>
                   </pic:nvPicPr>
                   <pic:blipFill>
-                    <a:blip r:embed="rId156"/>
+                    <a:blip r:embed="rId153"/>
                     <a:stretch>
                       <a:fillRect/>
                     </a:stretch>
@@ -6383,18 +5779,18 @@
           <wp:inline>
             <wp:extent cx="5349240" cy="2468880"/>
             <wp:effectExtent b="0" l="0" r="0" t="0"/>
-            <wp:docPr descr="Supplemental figure XX: Performance of regularized regression and random forest models on internally (same train-test) and externally (different train-test) validated datasets." title="" id="160" name="Picture"/>
+            <wp:docPr descr="Supplemental figure XX: Performance of regularized regression and random forest models on internally (same train-test) and externally (different train-test) validated datasets." title="" id="157" name="Picture"/>
             <a:graphic>
               <a:graphicData uri="http://schemas.openxmlformats.org/drawingml/2006/picture">
                 <pic:pic>
                   <pic:nvPicPr>
-                    <pic:cNvPr descr="supplement/regregrf_fdrgff_cross_train.png" id="161" name="Picture"/>
+                    <pic:cNvPr descr="supplement/regregrf_fdrgff_cross_train.png" id="158" name="Picture"/>
                     <pic:cNvPicPr>
                       <a:picLocks noChangeArrowheads="1" noChangeAspect="1"/>
                     </pic:cNvPicPr>
                   </pic:nvPicPr>
                   <pic:blipFill>
-                    <a:blip r:embed="rId159"/>
+                    <a:blip r:embed="rId156"/>
                     <a:stretch>
                       <a:fillRect/>
                     </a:stretch>
@@ -6429,7 +5825,7 @@
         <w:t xml:space="preserve">Supplemental figure XX: Performance of regularized regression and random forest models on internally (same train-test) and externally (different train-test) validated datasets.</w:t>
       </w:r>
     </w:p>
-    <w:bookmarkEnd w:id="162"/>
+    <w:bookmarkEnd w:id="159"/>
     <w:sectPr>
       <w:pgSz w:h="15840" w:w="12240"/>
       <w:pgMar w:bottom="1440" w:footer="720" w:gutter="0" w:header="720" w:left="1440" w:right="1440" w:top="1440"/>

</xml_diff>

<commit_message>
Fixed supplemental figure numbers
</commit_message>
<xml_diff>
--- a/manuscript/manuscript.docx
+++ b/manuscript/manuscript.docx
@@ -232,7 +232,7 @@
         <w:t xml:space="preserve">(Pirttilä et al. 2022; Gloaguen, Kirwan, and Beule 2022)</w:t>
       </w:r>
       <w:r>
-        <w:t xml:space="preserve">. However, this approach creates two downstream problems. First, the abundance of false positives requires more time from the researcher as they manually evaluate a potentially enormous number of molecular features (MFs), a task that scales combinatorially with the number of samples and compounds measured</w:t>
+        <w:t xml:space="preserve">. However, this approach creates two downstream problems. First, the abundance of false positives requires more time from the researcher as they manually evaluate a potentially enormous number of mass features (MFs), a task that scales combinatorially with the number of samples and compounds measured</w:t>
       </w:r>
       <w:r>
         <w:t xml:space="preserve"> </w:t>
@@ -265,7 +265,7 @@
         <w:t xml:space="preserve"> </w:t>
       </w:r>
       <w:r>
-        <w:t xml:space="preserve">ratio, retention time, and area for each molecular feature, with some additional useful information occasionally provided such as the peak’s signal-to-noise ratio or degree of skew</w:t>
+        <w:t xml:space="preserve">ratio, retention time, and area for each mass feature, with some additional useful information occasionally provided such as the peak’s signal-to-noise ratio or degree of skew</w:t>
       </w:r>
       <w:r>
         <w:t xml:space="preserve"> </w:t>
@@ -274,7 +274,7 @@
         <w:t xml:space="preserve">(Pirttilä et al. 2022)</w:t>
       </w:r>
       <w:r>
-        <w:t xml:space="preserve">. None of these parameters answer the critical question about the likelihood that a given feature corresponds to a molecule present in the original sample. This parameter is crucial for downstream analysis because it represents the base rate for error propagation and acceptable thresholds should vary widely by the particular project’s goals. In an exploratory analysis, any molecular feature more than 50% likely to be real is perhaps worth considering, while in a confirmatory study this threshold may need to be above 99%. Despite significant effort invested in improving the peakpicking algorithms, very little has been done to quantify the accuracy and precision of their outputs across the wide variety of datasets to which they are applied.</w:t>
+        <w:t xml:space="preserve">. None of these parameters answer the critical question about the likelihood that a given feature corresponds to a molecule present in the original sample. This parameter is crucial for downstream analysis because it represents the base rate for error propagation and acceptable thresholds should vary widely by the particular project’s goals. In an exploratory analysis, any mass feature more than 50% likely to be real is perhaps worth considering, while in a confirmatory study this threshold may need to be above 99%. Despite significant effort invested in improving the peakpicking algorithms, very little has been done to quantify the accuracy and precision of their outputs across the wide variety of datasets to which they are applied.</w:t>
       </w:r>
     </w:p>
     <w:p>
@@ -304,14 +304,6 @@
       </w:r>
       <w:r>
         <w:t xml:space="preserve">.</w:t>
-      </w:r>
-    </w:p>
-    <w:p>
-      <w:pPr>
-        <w:pStyle w:val="BodyText"/>
-      </w:pPr>
-      <w:r>
-        <w:t xml:space="preserve">[Where to talk about the peakpicking vs integration? Here we just looked at peakpicking]</w:t>
       </w:r>
     </w:p>
     <w:p>
@@ -381,7 +373,7 @@
         <w:pStyle w:val="FirstParagraph"/>
       </w:pPr>
       <w:r>
-        <w:t xml:space="preserve">An average of 3,300 molecular features (MFs) were reported by XCMS across the 4 datasets, with the fewest (1,495) in the Falkor data and the most in the Pttime samples (7,781). In the Falkor and MESOSCOPE datasets that were fully labeled by an MS expert, approximately 70% (69% and 73%, respectively) of the features were given a</w:t>
+        <w:t xml:space="preserve">An average of 3,300 mass features (MFs) were reported by XCMS across the 4 datasets, with the fewest (1,495) in the Falkor data and the most in the Pttime samples (7,781). In the Falkor and MESOSCOPE datasets that were fully labeled by an MS expert, approximately 70% (69% and 73%, respectively) of the features were given a</w:t>
       </w:r>
       <w:r>
         <w:t xml:space="preserve"> </w:t>
@@ -470,7 +462,7 @@
         <w:t xml:space="preserve">med_cor</w:t>
       </w:r>
       <w:r>
-        <w:t xml:space="preserve">) metric. Peak width and its standard deviation also showed reasonable separation between good and bad MFs (good MFs tended to have low SDs and larger peak widths). The isotope shape and area correlations also showed good separation (Supp. figure XX).</w:t>
+        <w:t xml:space="preserve">) metric. Peak width and its standard deviation also showed reasonable separation between good and bad MFs (good MFs tended to have low SDs and larger peak widths). The isotope shape and area correlations also showed good separation (Supp. figure 1).</w:t>
       </w:r>
     </w:p>
     <w:bookmarkEnd w:id="25"/>
@@ -500,7 +492,7 @@
           <wp:inline>
             <wp:extent cx="5349240" cy="3291840"/>
             <wp:effectExtent b="0" l="0" r="0" t="0"/>
-            <wp:docPr descr="Figure 1: Histograms showing the estimated likelihood of a given mass feature being categorized as “Good” according to the two-parameter logistic model trained on the combined fully-labeled Falkor and MESOSCOPE environmental datasets. Colors indicate the category in which each feature was manually assigned by an expert, with “Stans only” referring to a good molecular feature that was only visible in the standards run alongside the samples. Culture datasets CultureData and Pttime were manually labeled only for those features with an estimated likelihood above 90% (dotted black vertical line) according to the final model and were otherwise unclassified." title="" id="27" name="Picture"/>
+            <wp:docPr descr="Figure 1: Histograms showing the estimated likelihood of a given mass feature being categorized as “Good” according to the two-parameter logistic model trained on the combined fully-labeled Falkor and MESOSCOPE environmental datasets. Colors indicate the category in which each feature was manually assigned by an expert, with “Stans only” referring to a good mass feature that was only visible in the standards run alongside the samples. Culture datasets CultureData and Pttime were manually labeled only for those features with an estimated likelihood above 90% (dotted black vertical line) according to the final model and were otherwise unclassified." title="" id="27" name="Picture"/>
             <a:graphic>
               <a:graphicData uri="http://schemas.openxmlformats.org/drawingml/2006/picture">
                 <pic:pic>
@@ -579,7 +571,7 @@
         <w:t xml:space="preserve"> </w:t>
       </w:r>
       <w:r>
-        <w:t xml:space="preserve">referring to a good molecular feature that was only visible in the standards run alongside the samples. Culture datasets CultureData and Pttime were manually labeled only for those features with an estimated likelihood above 90% (dotted black vertical line) according to the final model and were otherwise unclassified.</w:t>
+        <w:t xml:space="preserve">referring to a good mass feature that was only visible in the standards run alongside the samples. Culture datasets CultureData and Pttime were manually labeled only for those features with an estimated likelihood above 90% (dotted black vertical line) according to the final model and were otherwise unclassified.</w:t>
       </w:r>
     </w:p>
     <w:p>
@@ -650,7 +642,7 @@
         </m:sSup>
       </m:oMath>
       <w:r>
-        <w:t xml:space="preserve">. The novel parameters were then validated using a random forest model that also found them to have the highest importance (Supp table XX).</w:t>
+        <w:t xml:space="preserve">. The novel parameters were then validated using a random forest model that also found them to have the highest importance (Supp. table 1).</w:t>
       </w:r>
     </w:p>
     <w:p>
@@ -670,7 +662,7 @@
           <wp:inline>
             <wp:extent cx="5349240" cy="2468880"/>
             <wp:effectExtent b="0" l="0" r="0" t="0"/>
-            <wp:docPr descr="Figure 2: False discovery rate (FDR) and fraction of good features found (GFF) plotted across different subsets of model parameters. Lower FDR indicates a smaller fraction of false positives among those molecular features the model categorized as “Good” using a threshold of 0.5, and higher GFF indicates a larger fraction of the total good features were found using the same threshold. Points are colored by the model used for training and testing, with internal validation (using the same dataset for training as prediction) in the darker colors on the left and external validation (using a different dataset for training than prediction) in the lighter colors on the right of each panel. Lines of best fit have been estimated and plotted in black behind the data points, with the steeper slopes found in the full and XCMS-only models indicating excessive overfitting on the training data." title="" id="30" name="Picture"/>
+            <wp:docPr descr="Figure 2: False discovery rate (FDR) and fraction of good features found (GFF) plotted across different subsets of model parameters. Lower FDR indicates a smaller fraction of false positives among those mass features the model categorized as “Good” using a threshold of 0.5, and higher GFF indicates a larger fraction of the total good features were found using the same threshold. Points are colored by the model used for training and testing, with internal validation (using the same dataset for training as prediction) in the darker colors on the left and external validation (using a different dataset for training than prediction) in the lighter colors on the right of each panel. Lines of best fit have been estimated and plotted in black behind the data points, with the steeper slopes found in the full and XCMS-only models indicating excessive overfitting on the training data." title="" id="30" name="Picture"/>
             <a:graphic>
               <a:graphicData uri="http://schemas.openxmlformats.org/drawingml/2006/picture">
                 <pic:pic>
@@ -713,7 +705,7 @@
         <w:pStyle w:val="ImageCaption"/>
       </w:pPr>
       <w:r>
-        <w:t xml:space="preserve">Figure 2: False discovery rate (FDR) and fraction of good features found (GFF) plotted across different subsets of model parameters. Lower FDR indicates a smaller fraction of false positives among those molecular features the model categorized as</w:t>
+        <w:t xml:space="preserve">Figure 2: False discovery rate (FDR) and fraction of good features found (GFF) plotted across different subsets of model parameters. Lower FDR indicates a smaller fraction of false positives among those mass features the model categorized as</w:t>
       </w:r>
       <w:r>
         <w:t xml:space="preserve"> </w:t>
@@ -880,7 +872,7 @@
         <w:pStyle w:val="BodyText"/>
       </w:pPr>
       <w:r>
-        <w:t xml:space="preserve">A majority of the time, the estimates from the two models disagreed by more than two times the standard error of the estimate. Some parameters disagreed not only in magnitude but also in sign, with the Falkor-trained full model increasing MF goodness likelihood with larger PPM variation and a wider peak width, while the MESOSCOPE-trained full model had negative estimates for each of these parameters. Notably, the peak shape and novel SNR parameters used in the two-parameter model were among the most robust to training model variation, potentially explaining the consistency described above (Supp. figure XX).</w:t>
+        <w:t xml:space="preserve">A majority of the time, the estimates from the two models disagreed by more than two times the standard error of the estimate. Some parameters disagreed not only in magnitude but also in sign, with the Falkor-trained full model increasing MF goodness likelihood with larger PPM variation and a wider peak width, while the MESOSCOPE-trained full model had negative estimates for each of these parameters. Notably, the peak shape and novel SNR parameters used in the two-parameter model were among the most robust to training model variation, potentially explaining the consistency described above (Supp. figure 2).</w:t>
       </w:r>
     </w:p>
     <w:p>
@@ -888,7 +880,7 @@
         <w:pStyle w:val="BodyText"/>
       </w:pPr>
       <w:r>
-        <w:t xml:space="preserve">When testing model stability under a smaller sample size, we found reasonably good convergence in a dataset containing half the mass features with most model parameters falling within two standard errors of the estimate for the XCMS and two-parameter model, while the full model required closer to 80% of the mass features to produce estimates consistent with the original model (Supp. figure XX).</w:t>
+        <w:t xml:space="preserve">When testing model stability under a smaller sample size, we found reasonably good convergence in a dataset containing half the mass features with most model parameters falling within two standard errors of the estimate for the XCMS and two-parameter model, while the full model required closer to 80% of the mass features to produce estimates consistent with the original model (Supp. figure 3).</w:t>
       </w:r>
     </w:p>
     <w:bookmarkEnd w:id="36"/>
@@ -906,7 +898,7 @@
         <w:pStyle w:val="FirstParagraph"/>
       </w:pPr>
       <w:r>
-        <w:t xml:space="preserve">None of the penalized regression models significantly improved cross-validated performance between the MESOSCOPE and Falkor datasets when measured by both initial performance and the performance drop when applied across datasets. All three regularized regression models had similar behavior, with ridge regression (α = 0) had the lowest rates for both GFF and FDR, with lasso (α = 1) obtaining higher ones and representing a less-stringent false negative acceptance while, as expected, the elastic net (α = 0.5) fell in between the two (Supp. figure XX). The random forest model, interestingly, had perfect predictive capacity when tested internally on the training data (FDR=0%, GFF=100%, for both MESOSCOPE and Falkor) but showed a significant drop in improvement when applied across datasets (Supp. figure XX). In each case, the performance drop when applied to a novel dataset was more extreme than the simple two-parameter model described above.</w:t>
+        <w:t xml:space="preserve">None of the penalized regression models significantly improved cross-validated performance between the MESOSCOPE and Falkor datasets when measured by both initial performance and the performance drop when applied across datasets. All three regularized regression models had similar behavior, with ridge regression (α = 0) had the lowest rates for both GFF and FDR, with lasso (α = 1) obtaining higher ones and representing a less-stringent false negative acceptance while, as expected, the elastic net (α = 0.5) fell in between the two (Supp. figure 4). The random forest model, interestingly, had perfect predictive capacity when tested internally on the training data (FDR=0%, GFF=100%, for both MESOSCOPE and Falkor) but showed a significant drop in improvement when applied across datasets (Supp. figure 4). In each case, the performance drop when applied to a novel dataset was more extreme than the simple two-parameter model described above.</w:t>
       </w:r>
     </w:p>
     <w:bookmarkEnd w:id="37"/>
@@ -1092,7 +1084,7 @@
         <w:pStyle w:val="FirstParagraph"/>
       </w:pPr>
       <w:r>
-        <w:t xml:space="preserve">A majority of the features (1,323 of 1,832 total) in the original, non-thresholded MESOSCOPE dataset had no significant trend with depth, with FDR-controlled Kruskal-Wallis p-values exceeding 0.05 (Figure 5). The largest category that did have a trend with depth was the 15m = DCM &gt; 175m category, containing 118 molecular features, with largest peak areas distributed evenly between the 15 meter and deep chlorophyll maximum (DCM) samples, while the 175 meter samples had significantly smaller areas. The similar but statistically distinct categories of 15m &gt; DCM &gt; 175m and DCM &gt; 15m &gt; 175m had 68 and 35 features, respectively, and together indicate that many molecules are highly abundant throughout the surface ocean down to the DCM layer and decrease in concentration thereafter. A surprising number of features were also found to have DCM minima (DCM &lt; 15m = 175m, 26 features) or linear increases with depth (15m &lt; DCM &lt; 175m, 12 features) given the few environmental parameters that have these trends (Figure 7).</w:t>
+        <w:t xml:space="preserve">A majority of the features (1,323 of 1,832 total) in the original, non-thresholded MESOSCOPE dataset had no significant trend with depth, with FDR-controlled Kruskal-Wallis p-values exceeding 0.05 (Figure 5). The largest category that did have a trend with depth was the 15m = DCM &gt; 175m category, containing 118 mass features, with largest peak areas distributed evenly between the 15 meter and deep chlorophyll maximum (DCM) samples, while the 175 meter samples had significantly smaller areas. The similar but statistically distinct categories of 15m &gt; DCM &gt; 175m and DCM &gt; 15m &gt; 175m had 68 and 35 features, respectively, and together indicate that many molecules are highly abundant throughout the surface ocean down to the DCM layer and decrease in concentration thereafter. A surprising number of features were also found to have DCM minima (DCM &lt; 15m = 175m, 26 features) or linear increases with depth (15m &lt; DCM &lt; 175m, 12 features) given the few environmental parameters that have these trends (Figure 7).</w:t>
       </w:r>
     </w:p>
     <w:p>
@@ -1128,7 +1120,7 @@
           <wp:inline>
             <wp:extent cx="5349240" cy="5760720"/>
             <wp:effectExtent b="0" l="0" r="0" t="0"/>
-            <wp:docPr descr="Figure 5: Plot of metabolite response to depth and the model classification error distribution. Barplots at the top show the number of MFs (mass features) in each depth response category and are broken down by the classification error types. Compounds were assigned a depth category via Dunn’s post-hoc test for significant differences between the sample depths. Good MF found = true positive, good MF missed = false negative, bad MF found = false positive, and bad MF avoided = true negative according to a 0.5 likelihood threshold. Note that the majority of the features in the bad MF avoided category fell into the “All equal” depth class (1365 MFs) but the x-axis has been truncated at 60 for ease of visualization. The boxplots in the bottom illustrate the depth response type for 4 specific categories, with raw peak area plotted on a log scale against the sample depth (DCM = deep chlorophyll maximum, ~110 meters). All MFs are shown in the central bottom plot across three axes using the rank-normalized median value at each depth as the coordinate for that axis. Each molecular feature corresponds to a point in the plot, and their position on the plot describes the shape of their depth profile. Compounds aligning with the 15m axis correspond to compounds with most of their abundance found in the surface ocean; points far to the right side correspond to compounds that are found only at the DCM; points found at the bottom of the plot are those compounds that increased more or less linearly with depth." title="" id="43" name="Picture"/>
+            <wp:docPr descr="Figure 5: Plot of metabolite response to depth and the model classification error distribution. Barplots at the top show the number of MFs (mass features) in each depth response category and are broken down by the classification error types. Compounds were assigned a depth category via Dunn’s post-hoc test for significant differences between the sample depths. Good MF found = true positive, good MF missed = false negative, bad MF found = false positive, and bad MF avoided = true negative according to a 0.5 likelihood threshold. Note that the majority of the features in the bad MF avoided category fell into the “All equal” depth class (1365 MFs) but the x-axis has been truncated at 60 for ease of visualization. The boxplots in the bottom illustrate the depth response type for 4 specific categories, with raw peak area plotted on a log scale against the sample depth (DCM = deep chlorophyll maximum, ~110 meters). All MFs are shown in the central bottom plot across three axes using the rank-normalized median value at each depth as the coordinate for that axis. Each mass feature corresponds to a point in the plot, and their position on the plot describes the shape of their depth profile. Compounds aligning with the 15m axis correspond to compounds with most of their abundance found in the surface ocean; points far to the right side correspond to compounds that are found only at the DCM; points found at the bottom of the plot are those compounds that increased more or less linearly with depth." title="" id="43" name="Picture"/>
             <a:graphic>
               <a:graphicData uri="http://schemas.openxmlformats.org/drawingml/2006/picture">
                 <pic:pic>
@@ -1189,30 +1181,7 @@
         <w:t xml:space="preserve"> </w:t>
       </w:r>
       <w:r>
-        <w:t xml:space="preserve">depth class (1365 MFs) but the x-axis has been truncated at 60 for ease of visualization. The boxplots in the bottom illustrate the depth response type for 4 specific categories, with raw peak area plotted on a log scale against the sample depth (DCM = deep chlorophyll maximum, ~110 meters). All MFs are shown in the central bottom plot across three axes using the rank-normalized median value at each depth as the coordinate for that axis. Each molecular feature corresponds to a point in the plot, and their position on the plot describes the shape of their depth profile. Compounds aligning with the 15m axis correspond to compounds with most of their abundance found in the surface ocean; points far to the right side correspond to compounds that are found only at the DCM; points found at the bottom of the plot are those compounds that increased more or less linearly with depth.</w:t>
-      </w:r>
-    </w:p>
-    <w:p>
-      <w:pPr>
-        <w:pStyle w:val="BodyText"/>
-      </w:pPr>
-      <w:r>
-        <w:t xml:space="preserve">[Switch the shapes to make empty circles</w:t>
-      </w:r>
-      <w:r>
-        <w:t xml:space="preserve"> </w:t>
-      </w:r>
-      <w:r>
-        <w:t xml:space="preserve">“</w:t>
-      </w:r>
-      <w:r>
-        <w:t xml:space="preserve">good peaks missed</w:t>
-      </w:r>
-      <w:r>
-        <w:t xml:space="preserve">”</w:t>
-      </w:r>
-      <w:r>
-        <w:t xml:space="preserve">]</w:t>
+        <w:t xml:space="preserve">depth class (1365 MFs) but the x-axis has been truncated at 60 for ease of visualization. The boxplots in the bottom illustrate the depth response type for 4 specific categories, with raw peak area plotted on a log scale against the sample depth (DCM = deep chlorophyll maximum, ~110 meters). All MFs are shown in the central bottom plot across three axes using the rank-normalized median value at each depth as the coordinate for that axis. Each mass feature corresponds to a point in the plot, and their position on the plot describes the shape of their depth profile. Compounds aligning with the 15m axis correspond to compounds with most of their abundance found in the surface ocean; points far to the right side correspond to compounds that are found only at the DCM; points found at the bottom of the plot are those compounds that increased more or less linearly with depth.</w:t>
       </w:r>
     </w:p>
     <w:bookmarkEnd w:id="45"/>
@@ -1916,7 +1885,7 @@
         <w:pStyle w:val="FirstParagraph"/>
       </w:pPr>
       <w:r>
-        <w:t xml:space="preserve">We used two fully-labeled and two partially-labeled HILIC LC-MS datasets to assess the performance of the XCMS algorithm and construct a robust model of peak quality. To measure performance, we used two measurements of success closely tied to intuitive questions about a dataset: the percentage of total good features found (GFF, also known as recall or sensitivity) and the percentage of bad molecular features (MFs) included, also known as the false discovery rate (FDR). We decided against using the F</w:t>
+        <w:t xml:space="preserve">We used two fully-labeled and two partially-labeled HILIC LC-MS datasets to assess the performance of the XCMS algorithm and construct a robust model of peak quality. To measure performance, we used two measurements of success closely tied to intuitive questions about a dataset: the percentage of total good features found (GFF, also known as recall or sensitivity) and the percentage of bad mass features (MFs) included, also known as the false discovery rate (FDR). We decided against using the F</w:t>
       </w:r>
       <m:oMath>
         <m:sSub>
@@ -1979,7 +1948,7 @@
         <w:pStyle w:val="FirstParagraph"/>
       </w:pPr>
       <w:r>
-        <w:t xml:space="preserve">We explored several different types of classification models for separating good molecular features (MFs) from bad, with a particular focus on quantifying the likelihood of each class rather than just returning the label. We found that a simple two-parameter logistic regression model trained on two novel metrics of peak quality had reasonably good performance on the training set and was highly robust when applied to novel datasets. The logistic regression in particular was favored over the random forest and regularized regression we tried due to their similar performance and increased interpretability (Supp. figure XX).</w:t>
+        <w:t xml:space="preserve">We explored several different types of classification models for separating good mass features (MFs) from bad, with a particular focus on quantifying the likelihood of each class rather than just returning the label. We found that a simple two-parameter logistic regression model trained on two novel metrics of peak quality had reasonably good performance on the training set and was highly robust when applied to novel datasets. The logistic regression in particular was favored over the random forest and regularized regression we tried due to their similar performance and increased interpretability (Supp. figure 4).</w:t>
       </w:r>
     </w:p>
     <w:p>
@@ -2046,7 +2015,7 @@
         <w:pStyle w:val="BodyText"/>
       </w:pPr>
       <w:r>
-        <w:t xml:space="preserve">The class imbalance, with mostly poor quality MFs, is partially why we chose to measure precision and recall instead of total accuracy. However, precision and recall can also be ambiguous when the positive class is not specified and the raw confusion matrices are unavailable, thus our very precise use of the FDR and GFF metrics as well as providing the confusion matrices in Supplemental Table XX.</w:t>
+        <w:t xml:space="preserve">The class imbalance, with mostly poor quality MFs, is partially why we chose to measure precision and recall instead of total accuracy. However, precision and recall can also be ambiguous when the positive class is not specified and the raw confusion matrices are unavailable, thus our very precise use of the FDR and GFF metrics as well as providing the confusion matrices in Supplemental Table 2.</w:t>
       </w:r>
       <w:r>
         <w:t xml:space="preserve"> </w:t>
@@ -2304,7 +2273,7 @@
         <w:t xml:space="preserve">(Houriet et al. 2022; Barupal et al. 2021)</w:t>
       </w:r>
       <w:r>
-        <w:t xml:space="preserve">.</w:t>
+        <w:t xml:space="preserve">. Similarly surprising was the lack of power in the design-of-experiments metrics, although this was less surprising given the number of missing values that were later filled in with an order of magnitude outside the most extreme value (Supp. figure 1).</w:t>
       </w:r>
     </w:p>
     <w:bookmarkEnd w:id="53"/>
@@ -2356,7 +2325,7 @@
         <w:pStyle w:val="BodyText"/>
       </w:pPr>
       <w:r>
-        <w:t xml:space="preserve">A final benefit to the reduced model is the smaller training set required to reach stability (Supp figure XX). This reduced size means that a useful model could be trained using only a fraction of the MFs identified in a sample set and then used to predict the quality for the remainder of the features. This reduction in training set size was not as significant as we expected, however, with several hundred features requiring manual labeling before even the two most stable parameters reached a consensus.</w:t>
+        <w:t xml:space="preserve">A final benefit to the reduced model is the smaller training set required to reach stability (Supp. figure 3). This reduced size means that a useful model could be trained using only a fraction of the MFs identified in a sample set and then used to predict the quality for the remainder of the features. This reduction in training set size was not as significant as we expected, however, with several hundred features requiring manual labeling before even the two most stable parameters reached a consensus.</w:t>
       </w:r>
     </w:p>
     <w:bookmarkEnd w:id="54"/>
@@ -2411,7 +2380,7 @@
         <w:pStyle w:val="FirstParagraph"/>
       </w:pPr>
       <w:r>
-        <w:t xml:space="preserve">The large number of molecular features due to noise present in metabolomics datasets can be controlled using a simple logistic classification model. We trained such a model on two full-labeled open ocean HILIC datasets and found that the best performing parameters in the model for were a custom signal-to-noise metric and a test of similarity to a bell curve. This model showed robustness to overfitting, independence from the training set, and a reduced degree of manual labeling required. With this model, we showed how the distribution of metabolites in the open ocean is strongly affected by depth and categorized molecules according to their depth response. This distribution reproduces measures of bulk biomass but highlights several molecules of interest that diverge from the overall trend.</w:t>
+        <w:t xml:space="preserve">The large number of mass features due to noise present in metabolomics datasets can be controlled using a simple logistic classification model. We trained such a model on two full-labeled open ocean HILIC datasets and found that the best performing parameters in the model for were a custom signal-to-noise metric and a test of similarity to a bell curve. This model showed robustness to overfitting, independence from the training set, and a reduced degree of manual labeling required. With this model, we showed how the distribution of metabolites in the open ocean is strongly affected by depth and categorized molecules according to their depth response. This distribution reproduces measures of bulk biomass but highlights several molecules of interest that diverge from the overall trend.</w:t>
       </w:r>
     </w:p>
     <w:bookmarkEnd w:id="58"/>
@@ -2655,7 +2624,7 @@
         <w:pStyle w:val="FirstParagraph"/>
       </w:pPr>
       <w:r>
-        <w:t xml:space="preserve">After the full XCMS workflow was completed, the molecular features were visually inspected by a single qualified MS expert. For the Falkor and MESOSCOPE datasets, every molecular feature was inspected, while only those features with a predicted probability of 0.9 or higher according to the two-parameter model produced below were inspected for the CultureData and Pttime datasets. Inspection consisted of plotting the raw intensity values against the corrected retention-time values for all data points within the</w:t>
+        <w:t xml:space="preserve">After the full XCMS workflow was completed, the mass features were visually inspected by a single qualified MS expert. For the Falkor and MESOSCOPE datasets, every mass feature was inspected, while only those features with a predicted probability of 0.9 or higher according to the two-parameter model produced below were inspected for the CultureData and Pttime datasets. Inspection consisted of plotting the raw intensity values against the corrected retention-time values for all data points within the</w:t>
       </w:r>
       <w:r>
         <w:t xml:space="preserve"> </w:t>
@@ -2671,7 +2640,7 @@
         <w:t xml:space="preserve"> </w:t>
       </w:r>
       <w:r>
-        <w:t xml:space="preserve">by RT bounding box determined by the most extreme values for the given feature. For this step, we decided to plot the entire feature across all files simultaneously rather than viewing each sample individually to both accelerate labeling and to more accurately represent what MS experts typically do when assessing the quality of a given molecular feature (Figure 7). We also decided to ignore missing values and linearly interpolate between known data points rather than filling with zeroes. These EICs were then shown to an MS expert for classification into one of 4 categories: Good, Bad, Ambiguous, or Stans only if the feature appeared to only show up in the standards. A few randomly-chosen features from the manually-assigned Good and Bad classifications are shown in Figure 7.</w:t>
+        <w:t xml:space="preserve">by RT bounding box determined by the most extreme values for the given feature. For this step, we decided to plot the entire feature across all files simultaneously rather than viewing each sample individually to both accelerate labeling and to more accurately represent what MS experts typically do when assessing the quality of a given mass feature (Figure 7). We also decided to ignore missing values and linearly interpolate between known data points rather than filling with zeroes. These EICs were then shown to an MS expert for classification into one of 4 categories: Good, Bad, Ambiguous, or Stans only if the feature appeared to only show up in the standards. A few randomly-chosen features from the manually-assigned Good and Bad classifications are shown in Figure 7.</w:t>
       </w:r>
     </w:p>
     <w:p>
@@ -2683,7 +2652,7 @@
           <wp:inline>
             <wp:extent cx="4160520" cy="1920240"/>
             <wp:effectExtent b="0" l="0" r="0" t="0"/>
-            <wp:docPr descr="Figure 7: Randomly selected ion chromatograms from both “Good” (top row) and “Bad” (bottom row) manual classifications. Plots show retention time along the x-axis in a 1 minute window around the center of the feature and show measured intensity on the y. Features are from the MESOSCOPE dataset and colored by the depth from which the biological sample was taken. DCM = deep chlorophyll maximum, approximately 110 meters. Molecular feature ids are provided as the title of each panel, starting with “FT” and followed by 4 digits. Two features were annotated using authentic standards run alongside: the 13C isotope of dimethylsulfonioacetate (DMS-Ac) and taurine." title="" id="65" name="Picture"/>
+            <wp:docPr descr="Figure 7: Randomly selected ion chromatograms from both “Good” (top row) and “Bad” (bottom row) manual classifications. Plots show retention time along the x-axis in a 1 minute window around the center of the feature and show measured intensity on the y. Features are from the MESOSCOPE dataset and colored by the depth from which the biological sample was taken. DCM = deep chlorophyll maximum, approximately 110 meters. Mass feature ids are provided as the title of each panel, starting with “FT” and followed by 4 digits except for the two features annotated using authentic standards run alongside: the 13C isotope of dimethylsulfonioacetate (DMS-Ac) and taurine." title="" id="65" name="Picture"/>
             <a:graphic>
               <a:graphicData uri="http://schemas.openxmlformats.org/drawingml/2006/picture">
                 <pic:pic>
@@ -2762,7 +2731,7 @@
         <w:t xml:space="preserve"> </w:t>
       </w:r>
       <w:r>
-        <w:t xml:space="preserve">(bottom row) manual classifications. Plots show retention time along the x-axis in a 1 minute window around the center of the feature and show measured intensity on the y. Features are from the MESOSCOPE dataset and colored by the depth from which the biological sample was taken. DCM = deep chlorophyll maximum, approximately 110 meters. Molecular feature ids are provided as the title of each panel, starting with</w:t>
+        <w:t xml:space="preserve">(bottom row) manual classifications. Plots show retention time along the x-axis in a 1 minute window around the center of the feature and show measured intensity on the y. Features are from the MESOSCOPE dataset and colored by the depth from which the biological sample was taken. DCM = deep chlorophyll maximum, approximately 110 meters. Mass feature ids are provided as the title of each panel, starting with</w:t>
       </w:r>
       <w:r>
         <w:t xml:space="preserve"> </w:t>
@@ -2780,7 +2749,7 @@
         <w:t xml:space="preserve"> </w:t>
       </w:r>
       <w:r>
-        <w:t xml:space="preserve">and followed by 4 digits. Two features were annotated using authentic standards run alongside: the 13C isotope of dimethylsulfonioacetate (DMS-Ac) and taurine.</w:t>
+        <w:t xml:space="preserve">and followed by 4 digits except for the two features annotated using authentic standards run alongside: the 13C isotope of dimethylsulfonioacetate (DMS-Ac) and taurine.</w:t>
       </w:r>
     </w:p>
     <w:bookmarkEnd w:id="67"/>
@@ -3031,7 +3000,7 @@
         <w:t xml:space="preserve"> </w:t>
       </w:r>
       <w:r>
-        <w:t xml:space="preserve">was also then used to estimate the noise level within the peak by scaling both the beta distribution probability densities and the raw data intensity values as described above, then subtracting the scaled beta distribution from the scaled intensity values, producing the residuals of the fit (Figure 8). The signal-to-noise ratio (SNR) was calculated by dividing the maximum original peak height by the standard deviation of the residuals multiplied by the maximum height of the original peak. This method of SNR calculation allowed us to rapidly estimate the noise within the peak itself rather than relying on background estimation using data points outside the peak, which may not exist or may be influenced by additional molecular signals</w:t>
+        <w:t xml:space="preserve">was also then used to estimate the noise level within the peak by scaling both the beta distribution probability densities and the raw data intensity values as described above, then subtracting the scaled beta distribution from the scaled intensity values, producing the residuals of the fit (Figure 8). The signal-to-noise ratio (SNR) was calculated by dividing the maximum original peak height by the standard deviation of the residuals multiplied by the maximum height of the original peak. This method of SNR calculation allowed us to rapidly estimate the noise within the peak itself rather than relying on background estimation using data points outside the peak, which may not exist or may be influenced by additional mass signals</w:t>
       </w:r>
       <w:r>
         <w:t xml:space="preserve"> </w:t>
@@ -3342,7 +3311,7 @@
         <w:t xml:space="preserve"> </w:t>
       </w:r>
       <w:r>
-        <w:t xml:space="preserve">ratio. Both the isotope shape similarity and the isotope area correlation were used as metrics in the downstream analysis. Peaks for which no isotope signal was detected or had too few scans to calculate the above metrics were imputed with NA values that were again dropped in the calculation of summary statistics for the molecular feature as a whole. Because these isotope metrics typically had highly skewed distributions with most values very close to one, we normalized them by taking the log</w:t>
+        <w:t xml:space="preserve">ratio. Both the isotope shape similarity and the isotope area correlation were used as metrics in the downstream analysis. Peaks for which no isotope signal was detected or had too few scans to calculate the above metrics were imputed with NA values that were again dropped in the calculation of summary statistics for the mass feature as a whole. Because these isotope metrics typically had highly skewed distributions with most values very close to one, we normalized them by taking the log</w:t>
       </w:r>
       <m:oMath>
         <m:sSub>
@@ -3424,7 +3393,7 @@
         <w:pStyle w:val="BodyText"/>
       </w:pPr>
       <w:r>
-        <w:t xml:space="preserve">In each case, we categorized each molecular feature as a true positive (TP) if it was predicted to be Good and was manually classified as Good, a true negative if both predicted and classified as Bad, a false positive if predicted to be Good but manually classified as Bad, and a false negative if predicted to be Bad but was in fact manually classified as Good. This allowed us to additionally define two useful measures of success, the traditionally-defined false discovery rate (FDR, defined as 1-precision or the number of false positives divided by the total number of predicted positives) and the percentage of good features found (GFF, also known as the recall or sensitivity and defined as the number of true positives divided by the total number of actual positives).</w:t>
+        <w:t xml:space="preserve">In each case, we categorized each mass feature as a true positive (TP) if it was predicted to be Good and was manually classified as Good, a true negative if both predicted and classified as Bad, a false positive if predicted to be Good but manually classified as Bad, and a false negative if predicted to be Bad but was in fact manually classified as Good. This allowed us to additionally define two useful measures of success, the traditionally-defined false discovery rate (FDR, defined as 1-precision or the number of false positives divided by the total number of predicted positives) and the percentage of good features found (GFF, also known as the recall or sensitivity and defined as the number of true positives divided by the total number of actual positives).</w:t>
       </w:r>
     </w:p>
     <w:p>
@@ -3456,7 +3425,23 @@
         <w:t xml:space="preserve"> </w:t>
       </w:r>
       <w:r>
-        <w:t xml:space="preserve">and peak shape for the full model, average peakwidth and the standard deviation in retention time for the XCMS model, and peak shape and SNR for the two-parameter model.</w:t>
+        <w:t xml:space="preserve">and peak shape for the full model, average</w:t>
+      </w:r>
+      <w:r>
+        <w:t xml:space="preserve"> </w:t>
+      </w:r>
+      <w:r>
+        <w:rPr>
+          <w:iCs/>
+          <w:i/>
+        </w:rPr>
+        <w:t xml:space="preserve">m/z</w:t>
+      </w:r>
+      <w:r>
+        <w:t xml:space="preserve"> </w:t>
+      </w:r>
+      <w:r>
+        <w:t xml:space="preserve">and the standard deviation in retention time for the XCMS model, and peak shape and SNR for the two-parameter model.</w:t>
       </w:r>
     </w:p>
     <w:p>
@@ -3860,7 +3845,7 @@
         <w:pStyle w:val="BodyText"/>
       </w:pPr>
       <w:r>
-        <w:t xml:space="preserve">MF: Molecular Feature</w:t>
+        <w:t xml:space="preserve">MF: Mass Feature</w:t>
       </w:r>
     </w:p>
     <w:p>
@@ -4046,6 +4031,14 @@
         <w:t xml:space="preserve">Authors’ contributions</w:t>
       </w:r>
     </w:p>
+    <w:p>
+      <w:pPr>
+        <w:pStyle w:val="FirstParagraph"/>
+      </w:pPr>
+      <w:r>
+        <w:t xml:space="preserve">WK performed the analyses and wrote the manuscript. BH helped design the metrics and implement the regressions as well as providing support and context for the analysis. AI provided funding and support and helped interpret the conclusions.</w:t>
+      </w:r>
+    </w:p>
     <w:bookmarkEnd w:id="85"/>
     <w:bookmarkStart w:id="86" w:name="acknowledgements"/>
     <w:p>
@@ -4054,6 +4047,22 @@
       </w:pPr>
       <w:r>
         <w:t xml:space="preserve">Acknowledgements</w:t>
+      </w:r>
+    </w:p>
+    <w:p>
+      <w:pPr>
+        <w:pStyle w:val="FirstParagraph"/>
+      </w:pPr>
+      <w:r>
+        <w:t xml:space="preserve">The authors would like to acknowledge</w:t>
+      </w:r>
+    </w:p>
+    <w:p>
+      <w:pPr>
+        <w:pStyle w:val="BodyText"/>
+      </w:pPr>
+      <w:r>
+        <w:t xml:space="preserve">[TBD]</w:t>
       </w:r>
     </w:p>
     <w:bookmarkEnd w:id="86"/>
@@ -5639,7 +5648,7 @@
           <w:iCs/>
           <w:i/>
         </w:rPr>
-        <w:t xml:space="preserve">Supplemental figure XX: Distribution and single-parameter logistic curves for each metric extracted for model training, shown separately for the MESOSCOPE and Falkor datasets. Histograms show the distribution of good and bad mass features by color across the span of the data on the x-axis with the number of MFs in each bin shown on the y-axis. Scatterplots show the same x-axis but show the results of a logistic regression on the single parameter, with the line of best fit in black and a ±1 standard error ribbon around it in grey. Vertical jittering has been applied when plotting to reduce the number of overlapping points.</w:t>
+        <w:t xml:space="preserve">Supplemental figure 1: Distribution and single-parameter logistic curves for each metric extracted for model training, shown separately for the MESOSCOPE and Falkor datasets. Histograms show the distribution of good and bad mass features by color across the span of the data on the x-axis with the number of MFs in each bin shown on the y-axis. Scatterplots show the same x-axis but show the results of a logistic regression on the single parameter, with the line of best fit in black and a ±1 standard error ribbon around it in grey. Vertical jittering has been applied when plotting to reduce the number of overlapping points.</w:t>
       </w:r>
     </w:p>
     <w:p>
@@ -5651,7 +5660,7 @@
           <wp:inline>
             <wp:extent cx="5349240" cy="7406640"/>
             <wp:effectExtent b="0" l="0" r="0" t="0"/>
-            <wp:docPr descr="Supplemental figure XX: Model parameter estimates for each of the metrics in the full model, additionally broken down by their inclusion in the two-parameter (raw_data) and XCMS-exclusively models. Colors correspond to the dataset used to train the logistic regression model, with “both” indicating a combined model using all manually-labeled features across both datasets." title="" id="151" name="Picture"/>
+            <wp:docPr descr="Supplemental figure 2: Model parameter estimates for each of the metrics in the full model, additionally broken down by their inclusion in the two-parameter (raw_data) and XCMS-exclusively models. Colors correspond to the dataset used to train the logistic regression model, with “both” indicating a combined model using all manually-labeled features across both datasets." title="" id="151" name="Picture"/>
             <a:graphic>
               <a:graphicData uri="http://schemas.openxmlformats.org/drawingml/2006/picture">
                 <pic:pic>
@@ -5694,7 +5703,7 @@
         <w:pStyle w:val="ImageCaption"/>
       </w:pPr>
       <w:r>
-        <w:t xml:space="preserve">Supplemental figure XX: Model parameter estimates for each of the metrics in the full model, additionally broken down by their inclusion in the two-parameter (raw_data) and XCMS-exclusively models. Colors correspond to the dataset used to train the logistic regression model, with</w:t>
+        <w:t xml:space="preserve">Supplemental figure 2: Model parameter estimates for each of the metrics in the full model, additionally broken down by their inclusion in the two-parameter (raw_data) and XCMS-exclusively models. Colors correspond to the dataset used to train the logistic regression model, with</w:t>
       </w:r>
       <w:r>
         <w:t xml:space="preserve"> </w:t>
@@ -5724,7 +5733,7 @@
           <wp:inline>
             <wp:extent cx="5349240" cy="4114800"/>
             <wp:effectExtent b="0" l="0" r="0" t="0"/>
-            <wp:docPr descr="Supplemental figure XX: Robustness of the two most significant metrics across the full (all_params), XCMS-only (xcms_params), and two-parameter (raw_data_params) models. The x-axis corresponds to the fraction of the data used to train the model and the y-coordinate shows the estimated value for the specified term in the subset across 10-fold replicated subsampling. The grey bar in the background corresponds to the estimate of the full model +/- 1SE (thinner dark grey bar) and 2SE (thicker light grey bar)." title="" id="154" name="Picture"/>
+            <wp:docPr descr="Supplemental figure 3: Robustness of the two most significant metrics across the full (all_params), XCMS-only (xcms_params), and two-parameter (raw_data_params) models. The x-axis corresponds to the fraction of the data used to train the model and the y-coordinate shows the estimated value for the specified term in the subset across 10-fold replicated subsampling. The grey bar in the background corresponds to the estimate of the full model +/- 1SE (thinner dark grey bar) and 2SE (thicker light grey bar)." title="" id="154" name="Picture"/>
             <a:graphic>
               <a:graphicData uri="http://schemas.openxmlformats.org/drawingml/2006/picture">
                 <pic:pic>
@@ -5767,7 +5776,7 @@
         <w:pStyle w:val="ImageCaption"/>
       </w:pPr>
       <w:r>
-        <w:t xml:space="preserve">Supplemental figure XX: Robustness of the two most significant metrics across the full (all_params), XCMS-only (xcms_params), and two-parameter (raw_data_params) models. The x-axis corresponds to the fraction of the data used to train the model and the y-coordinate shows the estimated value for the specified term in the subset across 10-fold replicated subsampling. The grey bar in the background corresponds to the estimate of the full model +/- 1SE (thinner dark grey bar) and 2SE (thicker light grey bar).</w:t>
+        <w:t xml:space="preserve">Supplemental figure 3: Robustness of the two most significant metrics across the full (all_params), XCMS-only (xcms_params), and two-parameter (raw_data_params) models. The x-axis corresponds to the fraction of the data used to train the model and the y-coordinate shows the estimated value for the specified term in the subset across 10-fold replicated subsampling. The grey bar in the background corresponds to the estimate of the full model +/- 1SE (thinner dark grey bar) and 2SE (thicker light grey bar).</w:t>
       </w:r>
     </w:p>
     <w:p>
@@ -5779,7 +5788,7 @@
           <wp:inline>
             <wp:extent cx="5349240" cy="2468880"/>
             <wp:effectExtent b="0" l="0" r="0" t="0"/>
-            <wp:docPr descr="Supplemental figure XX: Performance of regularized regression and random forest models on internally (same train-test) and externally (different train-test) validated datasets." title="" id="157" name="Picture"/>
+            <wp:docPr descr="Supplemental figure 4: Performance of regularized regression and random forest models on internally (same train-test) and externally (different train-test) validated datasets." title="" id="157" name="Picture"/>
             <a:graphic>
               <a:graphicData uri="http://schemas.openxmlformats.org/drawingml/2006/picture">
                 <pic:pic>
@@ -5822,7 +5831,7 @@
         <w:pStyle w:val="ImageCaption"/>
       </w:pPr>
       <w:r>
-        <w:t xml:space="preserve">Supplemental figure XX: Performance of regularized regression and random forest models on internally (same train-test) and externally (different train-test) validated datasets.</w:t>
+        <w:t xml:space="preserve">Supplemental figure 4: Performance of regularized regression and random forest models on internally (same train-test) and externally (different train-test) validated datasets.</w:t>
       </w:r>
     </w:p>
     <w:bookmarkEnd w:id="159"/>

</xml_diff>

<commit_message>
Final compilation before BMC submission?
</commit_message>
<xml_diff>
--- a/manuscript/manuscript.docx
+++ b/manuscript/manuscript.docx
@@ -125,7 +125,7 @@
         <w:pStyle w:val="Date"/>
       </w:pPr>
       <w:r>
-        <w:t xml:space="preserve">2023-06-12</w:t>
+        <w:t xml:space="preserve">2023-07-21</w:t>
       </w:r>
     </w:p>
     <w:bookmarkStart w:id="23" w:name="abstract"/>
@@ -169,7 +169,7 @@
         <w:pStyle w:val="FirstParagraph"/>
       </w:pPr>
       <w:r>
-        <w:t xml:space="preserve">Here, we manually labeled four HILIC oceanographic particulate metabolite datasets to assess the performance of individual peak quality metrics. We used these datasets to construct a predictive model calibrated to the likelihood that visual inspection by an MS expert would include a given mass feature in the downstream analysis. We found that a simple logistic regression model built on two metrics calculated from the raw MS data reduced the fraction of false positives in the analysis from 70-80% down to 1-5% and showed minimal overfitting when applied to novel datasets. We then explored the implications of this quality thresholding on the conclusions obtained by the downstream analysis and found that while only 10% of the variance in the dataset could be explained by depth in the default output from the peakpicker, approximately 40% of the variance was explained when restricted to high-quality peaks alone.</w:t>
+        <w:t xml:space="preserve">Here, we manually labeled four HILIC oceanographic particulate metabolite datasets to assess the performance of individual peak quality metrics. We used these datasets to construct a predictive model calibrated to the likelihood that visual inspection by an MS expert would include a given mass feature in the downstream analysis. We implemented two novel peak quality metrics, a custom signal-to-noise metric and a test of similarity to a bell curve, both calculated from the raw data in the extracted ion chromatogram and found that these outperformed existing measurements of peak quality. A simple logistic regression model built on two metrics reduced the fraction of false positives in the analysis from 70-80% down to 1-5% and showed minimal overfitting when applied to novel datasets. We then explored the implications of this quality thresholding on the conclusions obtained by the downstream analysis and found that while only 10% of the variance in the dataset could be explained by depth in the default output from the peakpicker, approximately 40% of the variance was explained when restricted to high-quality peaks alone.</w:t>
       </w:r>
     </w:p>
     <w:bookmarkEnd w:id="21"/>
@@ -223,7 +223,7 @@
         <w:pStyle w:val="BodyText"/>
       </w:pPr>
       <w:r>
-        <w:t xml:space="preserve">Noisy data and imperfect detection algorithms introduce a tradeoff between false positives (where background instrument or chemical noise is misclassified as biological signal) and false negatives (where real signals are undetected). Existing algorithms tend to favor false positives because downstream analyses can always remove erroneous mass features, but false negatives cannot be later recovered</w:t>
+        <w:t xml:space="preserve">Noisy data and imperfect detection algorithms introduce a tradeoff between false positives (where contamination, background instrument or chemical noise is misclassified as biological signal) and false negatives (where real signals are undetected). Existing algorithms tend to favor the inclusion of false positives because downstream analyses can always remove erroneous mass features, but false negatives cannot be later recovered</w:t>
       </w:r>
       <w:r>
         <w:t xml:space="preserve"> </w:t>
@@ -232,7 +232,7 @@
         <w:t xml:space="preserve">(Pirttilä et al. 2022; Gloaguen, Kirwan, and Beule 2022)</w:t>
       </w:r>
       <w:r>
-        <w:t xml:space="preserve">. However, this approach creates two downstream problems. First, the abundance of false positives requires more time from the researcher as they manually evaluate a potentially enormous number of mass features (MFs), a task that scales combinatorially with the number of samples and compounds measured</w:t>
+        <w:t xml:space="preserve">. However, this approach requires more time from the researcher as they manually evaluate a potentially enormous number of mass features (MFs), a task that scales combinatorially with the number of samples and compounds measured</w:t>
       </w:r>
       <w:r>
         <w:t xml:space="preserve"> </w:t>
@@ -241,7 +241,7 @@
         <w:t xml:space="preserve">(Myers et al. 2017a)</w:t>
       </w:r>
       <w:r>
-        <w:t xml:space="preserve">. Second, false negatives cannot be fully accounted for in the way false positives can because false negatives are introduced in every step of metabolomic analyses from sample collection through injection. Instead of minimizing false negatives, we believe that emphasis should be placed on allowing the experimenter to set a threshold for the false discovery rate and accept that this will inherently add to the number of MFs already lost in the data collection process.</w:t>
+        <w:t xml:space="preserve">. Instead of minimizing false negatives, we believe that emphasis should be placed on allowing the experimenter to set a threshold for the proportion of false positives (the false discovery rate or FDR) and accept that this will inherently add to the number of MFs already lost in the data collection process.</w:t>
       </w:r>
     </w:p>
     <w:p>
@@ -249,7 +249,7 @@
         <w:pStyle w:val="BodyText"/>
       </w:pPr>
       <w:r>
-        <w:t xml:space="preserve">Existing peak-detection softwares do not provide a clear way to do this. Typical outputs consistent across the different implementations consist of the</w:t>
+        <w:t xml:space="preserve">Existing peak-detection softwares do not provide a clear way to exclude false positives in an a consistent and unbiased way. Typical outputs consistent across the different implementations consist of the</w:t>
       </w:r>
       <w:r>
         <w:t xml:space="preserve"> </w:t>
@@ -274,7 +274,7 @@
         <w:t xml:space="preserve">(Pirttilä et al. 2022)</w:t>
       </w:r>
       <w:r>
-        <w:t xml:space="preserve">. None of these parameters answer the critical question about the likelihood that a given feature corresponds to a molecule present in the original sample. This parameter is crucial for downstream analysis because it represents the base rate for error propagation and acceptable thresholds should vary widely by the particular project’s goals. In an exploratory analysis, any mass feature more than 50% likely to be real is perhaps worth considering, while in a confirmatory study this threshold may need to be above 99%. Despite significant effort invested in improving the peakpicking algorithms, very little has been done to quantify the accuracy and precision of their outputs across the wide variety of datasets to which they are applied.</w:t>
+        <w:t xml:space="preserve">. None of these parameters answer the critical question about the likelihood that a given feature corresponds to a molecule present in the original sample. This parameter is crucial for downstream analysis because it represents the base rate for error propagation and acceptable thresholds should vary widely by the particular project’s goals. In an exploratory analysis, any mass feature more than 50% likely to be real is perhaps worth considering, while in a confirmatory study this threshold may need to be above 99% likely to be real. Despite significant effort invested in improving the peakpicking algorithms, very little has been done to quantify the accuracy and precision of their outputs across the wide variety of datasets to which they are applied.</w:t>
       </w:r>
     </w:p>
     <w:p>
@@ -311,7 +311,7 @@
         <w:pStyle w:val="BodyText"/>
       </w:pPr>
       <w:r>
-        <w:t xml:space="preserve">An area particularly ripe for metabolomic analysis is that of the open ocean</w:t>
+        <w:t xml:space="preserve">An area particularly ripe for improved tools for metabolomic data analysis is that of the open ocean</w:t>
       </w:r>
       <w:r>
         <w:t xml:space="preserve"> </w:t>
@@ -320,7 +320,7 @@
         <w:t xml:space="preserve">(Kido Soule et al. 2015)</w:t>
       </w:r>
       <w:r>
-        <w:t xml:space="preserve">. Low compound and high salt concentrations make this area difficult to study but its vast size and direct effect on the Earth’s biogeochemistry make it critical that we understand its dynamics of energy and nutrients on a molecular scale</w:t>
+        <w:t xml:space="preserve">. Low compound and high salt concentrations make metabolomics analyses difficult to study in this area but its vast size and the direct effect of its microbial communities on the Earth’s biogeochemistry make it critical that we understand the transformation of energy and nutrients on a molecular scale</w:t>
       </w:r>
       <w:r>
         <w:t xml:space="preserve"> </w:t>
@@ -346,7 +346,7 @@
         <w:pStyle w:val="BodyText"/>
       </w:pPr>
       <w:r>
-        <w:t xml:space="preserve">In this paper, we use open ocean marine metabolite LC-MS samples to develop and test a variety of chromatographic peak metrics. Here, we construct and validate multiple predictive models of MF quality based on metrics both common in the literature and custom implementations we’ve found useful in our own analysis. This allows us to connect the physical, chemical, and biological measurements taken regularly around the globe to a molecular-scale perspective of particulate organic matter in the ocean by linking the chemical currencies that fuel the planet to the environments in which they’re found.</w:t>
+        <w:t xml:space="preserve">In this paper, we use open ocean marine metabolite LC-MS samples to develop and test a variety of chromatographic peak metrics. We construct and validate multiple predictive models of MF quality based on metrics both common in the literature and custom implementations we’ve found useful in our own analysis. This allows us to connect the physical, chemical, and biological measurements taken regularly around the globe to a molecular-scale perspective of particulate organic matter in the ocean by linking the chemical currencies that fuel the planet to the environments in which they’re found.</w:t>
       </w:r>
     </w:p>
     <w:bookmarkEnd w:id="24"/>
@@ -453,16 +453,7 @@
         <w:pStyle w:val="BodyText"/>
       </w:pPr>
       <w:r>
-        <w:t xml:space="preserve">Most metrics had reasonably normal distributions after the scaling and normalization described in Methods. Visually, the most compelling separations between good and bad MFs were observed in the novel peak shape and SNR metrics, with higher peak shape correlations and larger SNR values corresponding to good MFs and almost complete separation for the peak shape (</w:t>
-      </w:r>
-      <w:r>
-        <w:rPr>
-          <w:rStyle w:val="VerbatimChar"/>
-        </w:rPr>
-        <w:t xml:space="preserve">med_cor</w:t>
-      </w:r>
-      <w:r>
-        <w:t xml:space="preserve">) metric. Peak width and its standard deviation also showed reasonable separation between good and bad MFs (good MFs tended to have low SDs and larger peak widths). The isotope shape and area correlations also showed good separation (Supp. figure 1).</w:t>
+        <w:t xml:space="preserve">Most metrics had reasonably normal distributions after the scaling and normalization described in Methods. Visually, the most compelling separations between good and bad MFs were observed in our peak shape and novel SNR metrics, with almost complete separation between good and bad peaks provided by the new peak shape metric alone. Peak width and its standard deviation also showed reasonable separation between good and bad MFs (good MFs tended to have low SDs and larger peak widths). The isotope shape and area correlations also showed good separation (Supp. figure 1).</w:t>
       </w:r>
     </w:p>
     <w:bookmarkEnd w:id="25"/>
@@ -480,7 +471,7 @@
         <w:pStyle w:val="FirstParagraph"/>
       </w:pPr>
       <w:r>
-        <w:t xml:space="preserve">According to all three logistic regression models (see Methods), the majority of MFs were estimated to have a less than 1% chance of being good. The full model (containing all possible peak metrics) and the XCMS model (built on only those metrics calculated from the XCMS output) both displayed a strongly bimodal distribution, with a large number of MFs also exceeding a 99% chance of being good, while the two-parameter model (consisting of the novel SNR metric and the peak shape correlation metric) had a flatter distribution with fewer high-confidence MF assignments and more intermediate values (Figure 1).</w:t>
+        <w:t xml:space="preserve">According to all three logistic regression models (see Methods), the majority of MFs were estimated to have a less than 1% chance of being good. The full model (containing all evaluated peak metrics) and the XCMS model (built on only those metrics calculated from the XCMS output) both displayed a strongly bimodal distribution, with a large number of MFs also exceeding a 99% chance of being good, while the two-parameter model (consisting of the novel SNR metric and the peak shape correlation metric) had a flatter distribution with fewer high-confidence MF assignments and more intermediate values (Figure 1).</w:t>
       </w:r>
     </w:p>
     <w:p>
@@ -595,31 +586,7 @@
         <w:t xml:space="preserve"> </w:t>
       </w:r>
       <w:r>
-        <w:t xml:space="preserve">ratio, the novel peak shape correlation metric</w:t>
-      </w:r>
-      <w:r>
-        <w:t xml:space="preserve"> </w:t>
-      </w:r>
-      <w:r>
-        <w:rPr>
-          <w:rStyle w:val="VerbatimChar"/>
-        </w:rPr>
-        <w:t xml:space="preserve">med_cor</w:t>
-      </w:r>
-      <w:r>
-        <w:t xml:space="preserve">, and the novel SNR estimate</w:t>
-      </w:r>
-      <w:r>
-        <w:t xml:space="preserve"> </w:t>
-      </w:r>
-      <w:r>
-        <w:rPr>
-          <w:rStyle w:val="VerbatimChar"/>
-        </w:rPr>
-        <w:t xml:space="preserve">med_SNR</w:t>
-      </w:r>
-      <w:r>
-        <w:t xml:space="preserve">, all with reported p-values &lt; 10</w:t>
+        <w:t xml:space="preserve">ratio, our novel peak shape correlation metric, and our novel SNR estimate, all with reported p-values &lt; 10</w:t>
       </w:r>
       <m:oMath>
         <m:sSup>
@@ -642,7 +609,7 @@
         </m:sSup>
       </m:oMath>
       <w:r>
-        <w:t xml:space="preserve">. The novel parameters were then validated using a random forest model that also found them to have the highest importance (Supp. table 1).</w:t>
+        <w:t xml:space="preserve">. The value of the novel parameters was then validated using a random forest model that also found them to have the highest importance (Supp. table 1).</w:t>
       </w:r>
     </w:p>
     <w:p>
@@ -650,7 +617,7 @@
         <w:pStyle w:val="BodyText"/>
       </w:pPr>
       <w:r>
-        <w:t xml:space="preserve">The full model performed very well when tested internally on the same dataset both during 80/20 cross validation and when using the full dataset, with FDR values in the 5-10% range and 80-90% GFF values implying that a large majority of the good MFs passed the threshold with very little noise included. The XCMS metrics performed slightly worse, with FDR values in the 10-15% range and GFF values closer to 75%. The two-parameter model performed worst when tested internally, with an FDR of about 20% and GFF also around 75% (Figure 2). However, when the models were trained on a different dataset than the one they were used to predict classifications for, they all had similar performance with FDRs around 10-25 and GFF around 60-80. The model trained on MESOSCOPE and tested on Falkor had consistently higher values, indicating that it was favoring more MFs recovered at the cost of a higher FDR, while the reverse was true for the model trained on Falkor and tested on MESOSCOPE (Figure 2).</w:t>
+        <w:t xml:space="preserve">The full model performed very well when tested internally on the same dataset both during 80/20 cross validation and when using the full dataset, with FDR (false discovery rate, defined as the number of false positives divided by the total number of positive predictions) values in the 5-10% range and 80-90% GFF (% good features found, defined as the number of true positives divided by the total number of features manually classifed as good) values implying that a large majority of the good MFs passed the threshold with very little noise included. The XCMS metrics performed slightly worse, with FDR values in the 10-15% range and GFF values closer to 75%. The two-parameter model performed worst when tested internally, with an FDR of about 20% and GFF also around 75% (Figure 2). However, when the models were trained on a different dataset than the one they were used to predict classifications for, they all had similar performance with FDRs around 10-25 and GFF around 60-80. The model trained on MESOSCOPE and tested on Falkor had consistently higher values, indicating that it was favoring more MFs recovered at the cost of a higher FDR, while the reverse was true for the model trained on Falkor and tested on MESOSCOPE (Figure 2).</w:t>
       </w:r>
     </w:p>
     <w:p>
@@ -662,7 +629,7 @@
           <wp:inline>
             <wp:extent cx="5349240" cy="2468880"/>
             <wp:effectExtent b="0" l="0" r="0" t="0"/>
-            <wp:docPr descr="Figure 2: False discovery rate (FDR) and fraction of good features found (GFF) plotted across different subsets of model parameters. Lower FDR indicates a smaller fraction of false positives among those mass features the model categorized as “Good” using a threshold of 0.5, and higher GFF indicates a larger fraction of the total good features were found using the same threshold. Points are colored by the model used for training and testing, with internal validation (using the same dataset for training as prediction) in the darker colors on the left and external validation (using a different dataset for training than prediction) in the lighter colors on the right of each panel. Lines of best fit have been estimated and plotted in black behind the data points, with the steeper slopes found in the full and XCMS-only models indicating excessive overfitting on the training data." title="" id="30" name="Picture"/>
+            <wp:docPr descr="Figure 2: False discovery rate (FDR) and fraction of good features found (GFF) plotted across different subsets of model parameters. Lower FDR indicates a smaller fraction of false positives among those mass features the model categorized as “Good” using a threshold of 0.5, and higher GFF indicates a larger fraction of the total good features were found using the same threshold. Points are colored by the model used for training and testing, with internal validation (using the same dataset for training as prediction) in the darker colors on the left and external validation (using a different dataset for training than prediction) in the lighter colors on the right of each panel. Lines of best fit have been estimated and plotted in black behind the data points, with the steeper slopes found in the full and XCMS-only models indicating overfitting on the training data." title="" id="30" name="Picture"/>
             <a:graphic>
               <a:graphicData uri="http://schemas.openxmlformats.org/drawingml/2006/picture">
                 <pic:pic>
@@ -723,7 +690,7 @@
         <w:t xml:space="preserve"> </w:t>
       </w:r>
       <w:r>
-        <w:t xml:space="preserve">using a threshold of 0.5, and higher GFF indicates a larger fraction of the total good features were found using the same threshold. Points are colored by the model used for training and testing, with internal validation (using the same dataset for training as prediction) in the darker colors on the left and external validation (using a different dataset for training than prediction) in the lighter colors on the right of each panel. Lines of best fit have been estimated and plotted in black behind the data points, with the steeper slopes found in the full and XCMS-only models indicating excessive overfitting on the training data.</w:t>
+        <w:t xml:space="preserve">using a threshold of 0.5, and higher GFF indicates a larger fraction of the total good features were found using the same threshold. Points are colored by the model used for training and testing, with internal validation (using the same dataset for training as prediction) in the darker colors on the left and external validation (using a different dataset for training than prediction) in the lighter colors on the right of each panel. Lines of best fit have been estimated and plotted in black behind the data points, with the steeper slopes found in the full and XCMS-only models indicating overfitting on the training data.</w:t>
       </w:r>
     </w:p>
     <w:bookmarkEnd w:id="32"/>
@@ -898,7 +865,7 @@
         <w:pStyle w:val="FirstParagraph"/>
       </w:pPr>
       <w:r>
-        <w:t xml:space="preserve">None of the penalized regression models significantly improved cross-validated performance between the MESOSCOPE and Falkor datasets when measured by both initial performance and the performance drop when applied across datasets. All three regularized regression models had similar behavior, with ridge regression (α = 0) had the lowest rates for both GFF and FDR, with lasso (α = 1) obtaining higher ones and representing a less-stringent false negative acceptance while, as expected, the elastic net (α = 0.5) fell in between the two (Supp. figure 4). The random forest model, interestingly, had perfect predictive capacity when tested internally on the training data (FDR=0%, GFF=100%, for both MESOSCOPE and Falkor) but showed a significant drop in improvement when applied across datasets (Supp. figure 4). In each case, the performance drop when applied to a novel dataset was more extreme than the simple two-parameter model described above.</w:t>
+        <w:t xml:space="preserve">None of the penalized regression models significantly improved cross-validated performance between the MESOSCOPE and Falkor datasets when measured by both initial performance and the performance drop when applied across datasets. All three regularized regression models had similar behavior, with ridge regression (α = 0) obtaining the lowest rates for both GFF and FDR, while lasso (α = 1) obtained higher rates for both and represented a less-stringent false negative acceptance. As expected, the elastic net (α = 0.5) fell in between the two (Supp. figure 4). The random forest model, interestingly, had perfect predictive capacity when tested internally on the training data (FDR=0%, GFF=100%, for both MESOSCOPE and Falkor) but showed a significant drop in improvement when applied across datasets (Supp. figure 4). In each case, the performance drop when applied to a novel dataset was more extreme than the simple two-parameter model described above.</w:t>
       </w:r>
     </w:p>
     <w:bookmarkEnd w:id="37"/>
@@ -1002,7 +969,7 @@
         <w:pStyle w:val="BodyText"/>
       </w:pPr>
       <w:r>
-        <w:t xml:space="preserve">With the stricter threshold, we obtained FDR values consistently below 5% even on the novel datasets, with values of 1.0%, 0.0% (truly zero false positives), 2.0%, and 4.6% for Falkor, MESOSCOPE, CultureData, and Pttime respectively (Figure 4). Of course, this low error rate required that we miss out on additional potentially valuable features, with only a fraction of the total good MFs making it past this threshold. In both the Falkor and MESOSCOPE datasets, less than half of the good MFs were labeled as such, with actual values of 39.4% and 26.5%, respectively. Since we did not label the complete dataset for CultureData and Pttime, we cannot accurately calculate the GFF but expect it to be in a similar range (Figure 4).</w:t>
+        <w:t xml:space="preserve">With the stricter threshold, we obtained FDR values consistently below 5% even on the novel datasets, with values of 1.0%, 0.0% (truly zero false positives), 2.0%, and 4.6% for Falkor, MESOSCOPE, CultureData, and Pttime respectively (Figure 4). Of course, this low error rate meant that we miss out on additional potentially valuable features, with only a fraction of the total good MFs making it past this threshold. In both the Falkor and MESOSCOPE datasets, less than half of the good MFs were labeled as such, with actual values of 39.4% and 26.5%, respectively. Since we did not label the complete dataset for CultureData and Pttime, we cannot accurately calculate the GFF but expect it to be in a similar range (Figure 4).</w:t>
       </w:r>
     </w:p>
     <w:p>
@@ -1084,7 +1051,7 @@
         <w:pStyle w:val="FirstParagraph"/>
       </w:pPr>
       <w:r>
-        <w:t xml:space="preserve">A majority of the features (1,323 of 1,832 total) in the original, non-thresholded MESOSCOPE dataset had no significant trend with depth, with FDR-controlled Kruskal-Wallis p-values exceeding 0.05 (Figure 5). The largest category that did have a trend with depth was the 15m = DCM &gt; 175m category, containing 118 mass features, with largest peak areas distributed evenly between the 15 meter and deep chlorophyll maximum (DCM) samples, while the 175 meter samples had significantly smaller areas. The similar but statistically distinct categories of 15m &gt; DCM &gt; 175m and DCM &gt; 15m &gt; 175m had 68 and 35 features, respectively, and together indicate that many molecules are highly abundant throughout the surface ocean down to the DCM layer and decrease in concentration thereafter. A surprising number of features were also found to have DCM minima (DCM &lt; 15m = 175m, 26 features) or linear increases with depth (15m &lt; DCM &lt; 175m, 12 features) given the few environmental parameters that have these trends (Figure 7).</w:t>
+        <w:t xml:space="preserve">A majority of the features (1,323 of 1,832 total) in the original, non-thresholded MESOSCOPE dataset had no significant trend with depth, with FDR-controlled Kruskal-Wallis p-values exceeding 0.05 (Figure 5). The largest category that did have a trend with depth was the 15m = DCM &gt; 175m category, containing 118 mass features, with largest peak areas distributed evenly between the 15 meter and deep chlorophyll maximum (DCM) samples, while the 175 meter samples had significantly smaller areas. The similar but statistically distinct categories of 15m &gt; DCM &gt; 175m and DCM &gt; 15m &gt; 175m had 68 and 35 features, respectively, and together indicate that many molecules are highly abundant throughout the surface ocean down to the DCM layer and decrease in concentration at 175 meters. A surprising number of features were also found to have DCM minima (DCM &lt; 15m = 175m, 26 features) or linear increases with depth (15m &lt; DCM &lt; 175m, 12 features) given the few environmental parameters that have these trends (Figure 7).</w:t>
       </w:r>
     </w:p>
     <w:p>
@@ -1108,7 +1075,7 @@
         <w:pStyle w:val="BodyText"/>
       </w:pPr>
       <w:r>
-        <w:t xml:space="preserve">The model did fail to recover some interesting biological variation, however. Two features of particular interest were those good MFs with a DCM minimum (DCM &lt; 15m = 175m), both of which were missed by the two-parameter model. These features possess an unexpected biological signal that does not track with depth or other common oceanographic parameters, thereby potentially representing an interesting biomarker or pathway that’s downregulated in excess of the biomass effect.</w:t>
+        <w:t xml:space="preserve">The model did fail to recover some interesting biological variation, however. Two features of particular interest were those good MFs with a DCM minimum (DCM &lt; 15m = 175m), both of which were missed by the two-parameter model. These features possess an unexpected biological signal that does not track with depth or other common oceanographic parameters, thereby potentially representing an interesting biomarker that decreases despite an increase in biomass.</w:t>
       </w:r>
     </w:p>
     <w:p>
@@ -1120,7 +1087,7 @@
           <wp:inline>
             <wp:extent cx="5349240" cy="5760720"/>
             <wp:effectExtent b="0" l="0" r="0" t="0"/>
-            <wp:docPr descr="Figure 5: Plot of metabolite response to depth and the model classification error distribution. Barplots at the top show the number of MFs (mass features) in each depth response category and are broken down by the classification error types. Compounds were assigned a depth category via Dunn’s post-hoc test for significant differences between the sample depths. Good MF found = true positive, good MF missed = false negative, bad MF found = false positive, and bad MF avoided = true negative according to a 0.5 likelihood threshold. Note that the majority of the features in the bad MF avoided category fell into the “All equal” depth class (1365 MFs) but the x-axis has been truncated at 60 for ease of visualization. The boxplots in the bottom illustrate the depth response type for 4 specific categories, with raw peak area plotted on a log scale against the sample depth (DCM = deep chlorophyll maximum, ~110 meters). All MFs are shown in the central bottom plot across three axes using the rank-normalized median value at each depth as the coordinate for that axis. Each mass feature corresponds to a point in the plot, and their position on the plot describes the shape of their depth profile. Compounds aligning with the 15m axis correspond to compounds with most of their abundance found in the surface ocean; points far to the right side correspond to compounds that are found only at the DCM; points found at the bottom of the plot are those compounds that increased more or less linearly with depth." title="" id="43" name="Picture"/>
+            <wp:docPr descr="Figure 5: Plot of metabolite response to depth and the model classification error distribution. Barplots at the top show the number of MFs (mass features) in each depth response category and are broken down by the classification error types. Compounds were assigned a depth category via Dunn’s post-hoc test for significant differences between the sample depths. Good MF found = true positive, good MF missed = false negative, bad MF found = false positive, and bad MF avoided = true negative according to a 0.5 likelihood threshold. Note that the majority of the features in the bad MF avoided category fell into the “All equal” depth class for which there was no significant differences between the depths (1365 MFs) but the x-axis has been truncated at 60 for ease of visualization. The boxplots in the bottom illustrate the depth response type for 4 specific categories, with raw peak area plotted on a log scale against the sample depth (DCM = deep chlorophyll maximum, ~110 meters). All MFs are shown in the central bottom plot across three axes using the rank-normalized median value at each depth as the coordinate for that axis. Each mass feature corresponds to a point in the plot, and their position on the plot describes the shape of their depth profile. Compounds aligning with the 15m axis correspond to compounds with most of their abundance found in the surface ocean; points far to the right side correspond to compounds that are found only at the DCM; points found at the bottom of the plot are those compounds that increased more or less linearly with depth." title="" id="43" name="Picture"/>
             <a:graphic>
               <a:graphicData uri="http://schemas.openxmlformats.org/drawingml/2006/picture">
                 <pic:pic>
@@ -1181,7 +1148,7 @@
         <w:t xml:space="preserve"> </w:t>
       </w:r>
       <w:r>
-        <w:t xml:space="preserve">depth class (1365 MFs) but the x-axis has been truncated at 60 for ease of visualization. The boxplots in the bottom illustrate the depth response type for 4 specific categories, with raw peak area plotted on a log scale against the sample depth (DCM = deep chlorophyll maximum, ~110 meters). All MFs are shown in the central bottom plot across three axes using the rank-normalized median value at each depth as the coordinate for that axis. Each mass feature corresponds to a point in the plot, and their position on the plot describes the shape of their depth profile. Compounds aligning with the 15m axis correspond to compounds with most of their abundance found in the surface ocean; points far to the right side correspond to compounds that are found only at the DCM; points found at the bottom of the plot are those compounds that increased more or less linearly with depth.</w:t>
+        <w:t xml:space="preserve">depth class for which there was no significant differences between the depths (1365 MFs) but the x-axis has been truncated at 60 for ease of visualization. The boxplots in the bottom illustrate the depth response type for 4 specific categories, with raw peak area plotted on a log scale against the sample depth (DCM = deep chlorophyll maximum, ~110 meters). All MFs are shown in the central bottom plot across three axes using the rank-normalized median value at each depth as the coordinate for that axis. Each mass feature corresponds to a point in the plot, and their position on the plot describes the shape of their depth profile. Compounds aligning with the 15m axis correspond to compounds with most of their abundance found in the surface ocean; points far to the right side correspond to compounds that are found only at the DCM; points found at the bottom of the plot are those compounds that increased more or less linearly with depth.</w:t>
       </w:r>
     </w:p>
     <w:bookmarkEnd w:id="45"/>
@@ -1224,7 +1191,7 @@
         <w:pStyle w:val="BodyText"/>
       </w:pPr>
       <w:r>
-        <w:t xml:space="preserve">In each test, the permutational p-value obtained was less than 0.001, indicating that the differences between samples due to depth were never likely to be due entirely to chance. However, the pseudo-F and was much larger with higher thresholds, scaling from around 8.5 when thresholding at a 1% likelihood to 42 when thresholded at a 90% likelihood (Table 1).</w:t>
+        <w:t xml:space="preserve">In each test, the permutational p-value obtained was less than 0.001, indicating that the differences between samples due to depth were unlikely to be due to chance. However, the pseudo-F and was much larger with higher thresholds, scaling from around 8.5 when thresholding at a 1% likelihood to 42 when thresholded at a 90% likelihood (Table 1).</w:t>
       </w:r>
     </w:p>
     <w:tbl>
@@ -1871,7 +1838,7 @@
     <w:bookmarkEnd w:id="49"/>
     <w:bookmarkEnd w:id="50"/>
     <w:bookmarkEnd w:id="51"/>
-    <w:bookmarkStart w:id="57" w:name="discussion"/>
+    <w:bookmarkStart w:id="58" w:name="discussion"/>
     <w:p>
       <w:pPr>
         <w:pStyle w:val="Heading2"/>
@@ -1934,7 +1901,7 @@
         <w:t xml:space="preserve">, who compared the multi-file summary statistic model to a deep neural network and came to many similar conclusions.</w:t>
       </w:r>
     </w:p>
-    <w:bookmarkStart w:id="55" w:name="X13b592fdb80f0175b3a015601ebe2cd5a748477"/>
+    <w:bookmarkStart w:id="56" w:name="X13b592fdb80f0175b3a015601ebe2cd5a748477"/>
     <w:p>
       <w:pPr>
         <w:pStyle w:val="Heading3"/>
@@ -1968,7 +1935,34 @@
         <w:t xml:space="preserve"> </w:t>
       </w:r>
       <w:r>
-        <w:t xml:space="preserve">and is highly simplified. There, they used a nineteen-parameter multiple logistic regression model and found a maximum performance of 80% GFF and an FDR of 34% on a cross-validated second cohort, similar to our cross-dataset testing. Our final two-parameter model also had an 80% GFF at a 0.5 likelihood threshold, but a significantly lower FDR of ~22.9%. This increased performance is likely due to our use of the metrics recalculated from the raw data, as their metrics were only calculated from the default MzMine2 peak parameters reported: similar to our XCMS-only model.</w:t>
+        <w:t xml:space="preserve">and is highly simplified. There, they used a nineteen-parameter multiple logistic regression model and found a maximum performance of 80% GFF and an FDR of 34% on a cross-validated second cohort, similar to our cross-dataset testing. Our final two-parameter model also had an 80% GFF at a 0.5 likelihood threshold, but a significantly lower FDR of ~22.9%. This increased performance is likely due to our use of the metrics recalculated from the raw data, as their metrics were only calculated from the default MzMine2 peak parameters reported: similar to our XCMS-only model. Previous work on a</w:t>
+      </w:r>
+      <w:r>
+        <w:t xml:space="preserve"> </w:t>
+      </w:r>
+      <w:r>
+        <w:t xml:space="preserve">“</w:t>
+      </w:r>
+      <w:r>
+        <w:t xml:space="preserve">shape-orientated</w:t>
+      </w:r>
+      <w:r>
+        <w:t xml:space="preserve">”</w:t>
+      </w:r>
+      <w:r>
+        <w:t xml:space="preserve"> </w:t>
+      </w:r>
+      <w:r>
+        <w:t xml:space="preserve">algorithm also established the utility of testing the extracted ion chromatogram against a Gaussian shape</w:t>
+      </w:r>
+      <w:r>
+        <w:t xml:space="preserve"> </w:t>
+      </w:r>
+      <w:r>
+        <w:t xml:space="preserve">(Bai et al. 2022)</w:t>
+      </w:r>
+      <w:r>
+        <w:t xml:space="preserve">. There, the use of a Marr wavelet had GFF values in the 98-100% range but very high FDR values of 82-91%, representing a very lenient threshold much closer to the XCMS or ADAP defaults.</w:t>
       </w:r>
     </w:p>
     <w:bookmarkStart w:id="52" w:name="X2f793888eda09c9589a1ed2350e879280505c83"/>
@@ -2143,7 +2137,7 @@
       </w:r>
     </w:p>
     <w:bookmarkEnd w:id="52"/>
-    <w:bookmarkStart w:id="53" w:name="X3bcc02b3b4a646cc63358cff8a149541453727a"/>
+    <w:bookmarkStart w:id="54" w:name="X3bcc02b3b4a646cc63358cff8a149541453727a"/>
     <w:p>
       <w:pPr>
         <w:pStyle w:val="Heading4"/>
@@ -2165,7 +2159,7 @@
         <w:pStyle w:val="BodyText"/>
       </w:pPr>
       <w:r>
-        <w:t xml:space="preserve">The two metrics in the final model were rederived from the raw EIC data because they matched our intuition about what makes an MF look good to an MS expert. However, they could be implemented in XCMS directly, removing the need to revisit the raw data. It is worth noting that these are very simple metrics and therefore fast to calculate, but we expect that more complicated metrics could perform even better. For example, the method of using the data within the peak boundaries for SNR calculation rather than data outside of them is not known to the authors to be implemented elsewhere but could be further improved by more advanced smoothing methods rather than using the residuals directly. Additionally, the calculation of peak shape using a Pearson’s correlation to an idealized curve was not expected to be especially powerful given prior research (e.g.</w:t>
+        <w:t xml:space="preserve">The two metrics in the final model were rederived from the raw EIC data because they matched our intuition about what makes an MF look good to an MS expert. These are very simple metrics and therefore fast to calculate, but we expect that more complicated metrics could perform even better. For example, the method of using the data within the peak boundaries for SNR calculation rather than data outside of them is not known to the authors to be implemented elsewhere but could be further improved by more advanced smoothing methods rather than using the residuals directly. Additionally, the calculation of peak shape using a Pearson’s correlation to an idealized curve was not expected to be especially powerful given prior research (e.g.</w:t>
       </w:r>
       <w:r>
         <w:t xml:space="preserve"> </w:t>
@@ -2199,7 +2193,24 @@
         <w:t xml:space="preserve">Kantz et al. (2019)</w:t>
       </w:r>
       <w:r>
-        <w:t xml:space="preserve">.</w:t>
+        <w:t xml:space="preserve">. To avoid the additional overhead of recalculation and the possiblity of raw data unavailability, we have implemented these metrics during the initial peakpicking step of XCMS in a fork of the GitHub available at</w:t>
+      </w:r>
+      <w:r>
+        <w:t xml:space="preserve"> </w:t>
+      </w:r>
+      <w:hyperlink r:id="rId53">
+        <w:r>
+          <w:rPr>
+            <w:rStyle w:val="Hyperlink"/>
+          </w:rPr>
+          <w:t xml:space="preserve">https://github.com/wkumler/xcms</w:t>
+        </w:r>
+      </w:hyperlink>
+      <w:r>
+        <w:t xml:space="preserve"> </w:t>
+      </w:r>
+      <w:r>
+        <w:t xml:space="preserve">and have submitted a pull request to implement them into XCMS directly.</w:t>
       </w:r>
     </w:p>
     <w:p>
@@ -2216,7 +2227,7 @@
         <w:t xml:space="preserve">(Libiseller et al. 2015; Treutler and Neumann 2016; El Abiead et al. 2021)</w:t>
       </w:r>
       <w:r>
-        <w:t xml:space="preserve">. We learned that many noise MFs still have reliable isotopes (perhaps unsurprising, given that the noise is in fact often caused by solvents or contaminants that are still chemical in nature) and that many real MFs are simply too low-intensity to have them in this kind of dilute environmental sample.</w:t>
+        <w:t xml:space="preserve">. We learned that many noise MFs still have reliable isotopes (perhaps unsurprising, given that the noise is in fact often caused by solvents or contaminants that are still chemical in nature) and that many real MFs are simply too small (low-intensity) to have detectable isotope peaks in this kind of dilute environmental sample.</w:t>
       </w:r>
     </w:p>
     <w:p>
@@ -2276,8 +2287,8 @@
         <w:t xml:space="preserve">. Similarly surprising was the lack of power in the design-of-experiments metrics, although this was less surprising given the number of missing values that were later filled in with an order of magnitude outside the most extreme value (Supp. figure 1).</w:t>
       </w:r>
     </w:p>
-    <w:bookmarkEnd w:id="53"/>
-    <w:bookmarkStart w:id="54" w:name="model-selection-and-simplification"/>
+    <w:bookmarkEnd w:id="54"/>
+    <w:bookmarkStart w:id="55" w:name="model-selection-and-simplification"/>
     <w:p>
       <w:pPr>
         <w:pStyle w:val="Heading4"/>
@@ -2328,9 +2339,9 @@
         <w:t xml:space="preserve">A final benefit to the reduced model is the smaller training set required to reach stability (Supp. figure 3). This reduced size means that a useful model could be trained using only a fraction of the MFs identified in a sample set and then used to predict the quality for the remainder of the features. This reduction in training set size was not as significant as we expected, however, with several hundred features requiring manual labeling before even the two most stable parameters reached a consensus.</w:t>
       </w:r>
     </w:p>
-    <w:bookmarkEnd w:id="54"/>
     <w:bookmarkEnd w:id="55"/>
-    <w:bookmarkStart w:id="56" w:name="Xbb1aeb7765d6009dd7726dda9c8d36b8cc0af82"/>
+    <w:bookmarkEnd w:id="56"/>
+    <w:bookmarkStart w:id="57" w:name="Xbb1aeb7765d6009dd7726dda9c8d36b8cc0af82"/>
     <w:p>
       <w:pPr>
         <w:pStyle w:val="Heading3"/>
@@ -2364,9 +2375,9 @@
         <w:t xml:space="preserve">. Critically, this also highlights the danger of noise MFs when additional normalizations are later applied. Scaling metabolomic data to biomass measurements is a common technique, and yet here it would have caused an enormous number of false positives that would have appeared to be intriguingly enriched below the DCM.</w:t>
       </w:r>
     </w:p>
-    <w:bookmarkEnd w:id="56"/>
     <w:bookmarkEnd w:id="57"/>
-    <w:bookmarkStart w:id="58" w:name="conclusions-1"/>
+    <w:bookmarkEnd w:id="58"/>
+    <w:bookmarkStart w:id="59" w:name="conclusions-1"/>
     <w:p>
       <w:pPr>
         <w:pStyle w:val="Heading2"/>
@@ -2380,11 +2391,11 @@
         <w:pStyle w:val="FirstParagraph"/>
       </w:pPr>
       <w:r>
-        <w:t xml:space="preserve">The large number of mass features due to noise present in metabolomics datasets can be controlled using a simple logistic classification model. We trained such a model on two full-labeled open ocean HILIC datasets and found that the best performing parameters in the model for were a custom signal-to-noise metric and a test of similarity to a bell curve. This model showed robustness to overfitting, independence from the training set, and a reduced degree of manual labeling required. With this model, we showed how the distribution of metabolites in the open ocean is strongly affected by depth and categorized molecules according to their depth response. This distribution reproduces measures of bulk biomass but highlights several molecules of interest that diverge from the overall trend.</w:t>
-      </w:r>
-    </w:p>
-    <w:bookmarkEnd w:id="58"/>
-    <w:bookmarkStart w:id="76" w:name="methods"/>
+        <w:t xml:space="preserve">The large number of mass features due to noise present in metabolomics datasets can be controlled using a simple logistic classification model. We trained such a model on two full-labeled open ocean HILIC datasets and found that the best performing parameters in the model were a custom signal-to-noise metric and a test of similarity to a bell curve. This model showed robustness to overfitting, independence from the training set, and a reduced degree of manual labeling required. With this model, we showed how the distribution of metabolites in the open ocean is strongly affected by depth and categorized molecules according to their depth response. This distribution reproduces measures of bulk biomass but highlights several molecules of interest that diverge from the overall trend.</w:t>
+      </w:r>
+    </w:p>
+    <w:bookmarkEnd w:id="59"/>
+    <w:bookmarkStart w:id="77" w:name="methods"/>
     <w:p>
       <w:pPr>
         <w:pStyle w:val="Heading2"/>
@@ -2393,7 +2404,7 @@
         <w:t xml:space="preserve">Methods</w:t>
       </w:r>
     </w:p>
-    <w:bookmarkStart w:id="59" w:name="sample-collection"/>
+    <w:bookmarkStart w:id="60" w:name="sample-collection"/>
     <w:p>
       <w:pPr>
         <w:pStyle w:val="Heading3"/>
@@ -2438,8 +2449,8 @@
         <w:t xml:space="preserve">and on Metabolomics Workbench (Project ID PR001317).</w:t>
       </w:r>
     </w:p>
-    <w:bookmarkEnd w:id="59"/>
-    <w:bookmarkStart w:id="60" w:name="sample-processing"/>
+    <w:bookmarkEnd w:id="60"/>
+    <w:bookmarkStart w:id="61" w:name="sample-processing"/>
     <w:p>
       <w:pPr>
         <w:pStyle w:val="Heading3"/>
@@ -2482,8 +2493,8 @@
         <w:t xml:space="preserve">The CultureData samples were re-run from the frozen aliquots for this paper. The Pttime sample processing is documented on Metabolomics Workbench where it has been assigned Project ID PR001317.</w:t>
       </w:r>
     </w:p>
-    <w:bookmarkEnd w:id="60"/>
-    <w:bookmarkStart w:id="61" w:name="lc-conditions"/>
+    <w:bookmarkEnd w:id="61"/>
+    <w:bookmarkStart w:id="62" w:name="lc-conditions"/>
     <w:p>
       <w:pPr>
         <w:pStyle w:val="Heading3"/>
@@ -2500,8 +2511,8 @@
         <w:t xml:space="preserve">For the MESOSCOPE, Falkor, and CultureData samples a SeQuant ZIC-pHILIC column (5 um particle size, 2.1 mm x 150 mm, from Millipore) was used with 10 mM ammonium carbonate in 85:15 acetonitrile to water (Solvent A) and 10 mM ammonium carbonate in 85:15 water to acetonitrile (Solvent B) at a flow rate of 0.15 mL/min. The column was held at 100% A for 2 minutes, ramped to 64% B over 18 minutes, ramped to 100% B over 1 minute, held at 100% B for 5 minutes, and equilibrated at 100% A for 25 minutes (50 minutes total). The column was maintained at 30 °C. The injection volume was 2 µL for samples and standard mixes. When starting a batch, the column was equilibrated at the starting conditions for at least 30 minutes. To improve the performance of the HILIC column, we maintained the same injection volume, kept the instrument running water blanks between samples as necessary, and injected standards in a representative matrix (the pooled sample) in addition to standards in water. After each batch, the column was flushed with 10 mM ammonium carbonate in 85:15 water to acetonitrile for 20 to 30 minutes. LC conditions for the Pttime samples are documented on Metabolomics Workbench where it has been assigned Project ID PR001317.</w:t>
       </w:r>
     </w:p>
-    <w:bookmarkEnd w:id="61"/>
-    <w:bookmarkStart w:id="62" w:name="ms-conditions"/>
+    <w:bookmarkEnd w:id="62"/>
+    <w:bookmarkStart w:id="63" w:name="ms-conditions"/>
     <w:p>
       <w:pPr>
         <w:pStyle w:val="Heading3"/>
@@ -2518,8 +2529,8 @@
         <w:t xml:space="preserve">Environmental metabolomic data was collected on a Thermo Q Exactive HF hybrid Orbitrap (QE) mass spectrometer. The capillary and auxiliary gas heater temperatures were maintained at 320°C and 100°C, respectively. The S-lens RF level was kept at 65, the H-ESI voltage was set to 3.3 kV and sheath gas, auxiliary gas, and sweep gas flow rates were set at 16, 3, and 1, respectively. Polarity switching was used with a scan range of 60 to 900 m/z and a resolution of 60,000. Calibration was performed every 3-4 days at a target mass of 200 m/z. DDA data was collected from the pooled samples for high-confidence annotation of knowns and unknowns. All files were then converted to an open-source mzML format and centroided via Proteowizard’s msConvert tool. For the Pttime samples, files were pulled directly from Metabolomics Workbench via Project ID PR001317 and used in their existing mzXML format.</w:t>
       </w:r>
     </w:p>
-    <w:bookmarkEnd w:id="62"/>
-    <w:bookmarkStart w:id="63" w:name="X04d1b76933e7d6b8e19cc9196e7707de61d0607"/>
+    <w:bookmarkEnd w:id="63"/>
+    <w:bookmarkStart w:id="64" w:name="X04d1b76933e7d6b8e19cc9196e7707de61d0607"/>
     <w:p>
       <w:pPr>
         <w:pStyle w:val="Heading3"/>
@@ -2609,8 +2620,8 @@
         <w:t xml:space="preserve">Peak grouping was performed on the two environmental datasets and the Pttime data with a bandwidth of 12, a minFraction of 0.1, binSize of 0.001, and minSamples of 2 but otherwise default arguments. CultureData’s minFraction was raised to 0.4 but was otherwise identical. Sample groups were constructed to consist of the biological replicates for all datasets. After peak grouping, peak filling was performed using the fillChromPeaks function with the ppm parameter set to 2.5. Finally, mass features with a retention time less than 30 seconds or larger than 20 minutes were removed to avoid interference from the initial and final solvent washes.</w:t>
       </w:r>
     </w:p>
-    <w:bookmarkEnd w:id="63"/>
-    <w:bookmarkStart w:id="67" w:name="manual-inspection-and-classification"/>
+    <w:bookmarkEnd w:id="64"/>
+    <w:bookmarkStart w:id="68" w:name="manual-inspection-and-classification"/>
     <w:p>
       <w:pPr>
         <w:pStyle w:val="Heading3"/>
@@ -2652,18 +2663,18 @@
           <wp:inline>
             <wp:extent cx="4160520" cy="1920240"/>
             <wp:effectExtent b="0" l="0" r="0" t="0"/>
-            <wp:docPr descr="Figure 7: Randomly selected ion chromatograms from both “Good” (top row) and “Bad” (bottom row) manual classifications. Plots show retention time along the x-axis in a 1 minute window around the center of the feature and show measured intensity on the y. Features are from the MESOSCOPE dataset and colored by the depth from which the biological sample was taken. DCM = deep chlorophyll maximum, approximately 110 meters. Mass feature ids are provided as the title of each panel, starting with “FT” and followed by 4 digits except for the two features annotated using authentic standards run alongside: the 13C isotope of dimethylsulfonioacetate (DMS-Ac) and taurine." title="" id="65" name="Picture"/>
+            <wp:docPr descr="Figure 7: Randomly selected ion chromatograms from both “Good” (top row) and “Bad” (bottom row) manual classifications. Plots show retention time along the x-axis in a 1 minute window around the center of the feature and show measured intensity on the y. Features are from the MESOSCOPE dataset and colored by the depth from which the biological sample was taken. DCM = deep chlorophyll maximum, approximately 110 meters. Mass feature identifications are provided as the title of each panel, starting with “FT” and followed by 4 digits except for the two features annotated using authentic standards run alongside: the 13C isotope of dimethylsulfonioacetate (DMS-Ac) and taurine." title="" id="66" name="Picture"/>
             <a:graphic>
               <a:graphicData uri="http://schemas.openxmlformats.org/drawingml/2006/picture">
                 <pic:pic>
                   <pic:nvPicPr>
-                    <pic:cNvPr descr="figures/somegood_somebad_depthcolor_chroms.png" id="66" name="Picture"/>
+                    <pic:cNvPr descr="figures/somegood_somebad_depthcolor_chroms.png" id="67" name="Picture"/>
                     <pic:cNvPicPr>
                       <a:picLocks noChangeArrowheads="1" noChangeAspect="1"/>
                     </pic:cNvPicPr>
                   </pic:nvPicPr>
                   <pic:blipFill>
-                    <a:blip r:embed="rId64"/>
+                    <a:blip r:embed="rId65"/>
                     <a:stretch>
                       <a:fillRect/>
                     </a:stretch>
@@ -2731,7 +2742,7 @@
         <w:t xml:space="preserve"> </w:t>
       </w:r>
       <w:r>
-        <w:t xml:space="preserve">(bottom row) manual classifications. Plots show retention time along the x-axis in a 1 minute window around the center of the feature and show measured intensity on the y. Features are from the MESOSCOPE dataset and colored by the depth from which the biological sample was taken. DCM = deep chlorophyll maximum, approximately 110 meters. Mass feature ids are provided as the title of each panel, starting with</w:t>
+        <w:t xml:space="preserve">(bottom row) manual classifications. Plots show retention time along the x-axis in a 1 minute window around the center of the feature and show measured intensity on the y. Features are from the MESOSCOPE dataset and colored by the depth from which the biological sample was taken. DCM = deep chlorophyll maximum, approximately 110 meters. Mass feature identifications are provided as the title of each panel, starting with</w:t>
       </w:r>
       <w:r>
         <w:t xml:space="preserve"> </w:t>
@@ -2752,8 +2763,8 @@
         <w:t xml:space="preserve">and followed by 4 digits except for the two features annotated using authentic standards run alongside: the 13C isotope of dimethylsulfonioacetate (DMS-Ac) and taurine.</w:t>
       </w:r>
     </w:p>
-    <w:bookmarkEnd w:id="67"/>
-    <w:bookmarkStart w:id="71" w:name="X863b367709584fb1f97ae3b658caca05ebd1e92"/>
+    <w:bookmarkEnd w:id="68"/>
+    <w:bookmarkStart w:id="72" w:name="X863b367709584fb1f97ae3b658caca05ebd1e92"/>
     <w:p>
       <w:pPr>
         <w:pStyle w:val="Heading3"/>
@@ -3055,18 +3066,18 @@
           <wp:inline>
             <wp:extent cx="5349240" cy="3291840"/>
             <wp:effectExtent b="0" l="0" r="0" t="0"/>
-            <wp:docPr descr="Figure 8: Method used to calculate the metrics for the two-parameter model from the raw data via comparison to an idealized pseudo-Gaussian peak for both manually identified “Good” and “Bad” peaks. Normalization was performed by linearly scaling the raw values into the 0-1 range by subtracting the minimum value and dividing by the maximum. Peak shape similarity was measured with Pearson’s correlation coefficient and the noise level is estimated as the standard deviation of the residuals after the raw data is subtracted from the idealized peak." title="" id="69" name="Picture"/>
+            <wp:docPr descr="Figure 8: Method used to calculate the metrics for the two-parameter model from the raw data via comparison to an idealized pseudo-Gaussian peak for both manually identified “Good” and “Bad” peaks. Normalization was performed by linearly scaling the raw values into the 0-1 range by subtracting the minimum value and dividing by the maximum. Peak shape similarity was measured with Pearson’s correlation coefficient and the noise level is estimated as the standard deviation of the residuals after the raw data is subtracted from the idealized peak." title="" id="70" name="Picture"/>
             <a:graphic>
               <a:graphicData uri="http://schemas.openxmlformats.org/drawingml/2006/picture">
                 <pic:pic>
                   <pic:nvPicPr>
-                    <pic:cNvPr descr="figures/peakmetrics_singlechrom.png" id="70" name="Picture"/>
+                    <pic:cNvPr descr="figures/peakmetrics_singlechrom.png" id="71" name="Picture"/>
                     <pic:cNvPicPr>
                       <a:picLocks noChangeArrowheads="1" noChangeAspect="1"/>
                     </pic:cNvPicPr>
                   </pic:nvPicPr>
                   <pic:blipFill>
-                    <a:blip r:embed="rId68"/>
+                    <a:blip r:embed="rId69"/>
                     <a:stretch>
                       <a:fillRect/>
                     </a:stretch>
@@ -3339,11 +3350,11 @@
         <w:pStyle w:val="BodyText"/>
       </w:pPr>
       <w:r>
-        <w:t xml:space="preserve">Distributions were visually inspected using a pairs plot and highly correlated (above a Pearson’s r ~ 0.9) had one of the correlated metrics removed.</w:t>
-      </w:r>
-    </w:p>
-    <w:bookmarkEnd w:id="71"/>
-    <w:bookmarkStart w:id="72" w:name="regressions-and-model-development"/>
+        <w:t xml:space="preserve">Distributions were visually inspected using a pairs plot and highly correlated (above a Pearson’s r ~ 0.9) metrics had one of the redundant metrics removed.</w:t>
+      </w:r>
+    </w:p>
+    <w:bookmarkEnd w:id="72"/>
+    <w:bookmarkStart w:id="73" w:name="regressions-and-model-development"/>
     <w:p>
       <w:pPr>
         <w:pStyle w:val="Heading3"/>
@@ -3589,8 +3600,8 @@
         <w:t xml:space="preserve">for an elastic net penalty (α) of 0, 0.5, and 1. Random forests were implemented using the randomForest package with default settings and a factor-type response vector to ensure classification was applied rather than regression.</w:t>
       </w:r>
     </w:p>
-    <w:bookmarkEnd w:id="72"/>
-    <w:bookmarkStart w:id="73" w:name="X4612b8ad03e36de09e0d4af38fc6a731fac0a1f"/>
+    <w:bookmarkEnd w:id="73"/>
+    <w:bookmarkStart w:id="74" w:name="X4612b8ad03e36de09e0d4af38fc6a731fac0a1f"/>
     <w:p>
       <w:pPr>
         <w:pStyle w:val="Heading3"/>
@@ -3628,7 +3639,7 @@
         <w:t xml:space="preserve"> </w:t>
       </w:r>
       <w:r>
-        <w:t xml:space="preserve">cultures collected at a variety of timepoints from both pelleted cells and the released exudate. This dataset was chosen because of the similar LC-MS setup used as a benchmark for the performance other labs with similar setups may expect to achieve using the trained model directly.</w:t>
+        <w:t xml:space="preserve">cultures collected at a variety of timepoints from both pelleted cells and the released exudate. This dataset was chosen because of the similar LC-MS setup used as a benchmark for the performance that other labs with similar setups may expect to achieve using the trained model directly.</w:t>
       </w:r>
     </w:p>
     <w:p>
@@ -3639,8 +3650,8 @@
         <w:t xml:space="preserve">Each of these datasets were only fractionally labeled, with those MFs above the 0.9 likelihood threshold according to the two-parameter model reviewed manually and categorized. This stricter threshold was chosen because we felt less comfortable interpreting results based on mass features that were only 50% likely to be real, but did not feel the need to be so strict with this exploratory analysis that we wanted to limit it to 99+% likelihood MFs.</w:t>
       </w:r>
     </w:p>
-    <w:bookmarkEnd w:id="73"/>
-    <w:bookmarkStart w:id="75" w:name="Xb8d35582a81f80dc16a097ede17cae116341b21"/>
+    <w:bookmarkEnd w:id="74"/>
+    <w:bookmarkStart w:id="76" w:name="Xb8d35582a81f80dc16a097ede17cae116341b21"/>
     <w:p>
       <w:pPr>
         <w:pStyle w:val="Heading3"/>
@@ -3769,7 +3780,7 @@
       <w:r>
         <w:t xml:space="preserve"> </w:t>
       </w:r>
-      <w:hyperlink r:id="rId74">
+      <w:hyperlink r:id="rId75">
         <w:r>
           <w:rPr>
             <w:rStyle w:val="Hyperlink"/>
@@ -3781,9 +3792,9 @@
         <w:t xml:space="preserve">.</w:t>
       </w:r>
     </w:p>
-    <w:bookmarkEnd w:id="75"/>
     <w:bookmarkEnd w:id="76"/>
-    <w:bookmarkStart w:id="77" w:name="abbreviations"/>
+    <w:bookmarkEnd w:id="77"/>
+    <w:bookmarkStart w:id="78" w:name="abbreviations"/>
     <w:p>
       <w:pPr>
         <w:pStyle w:val="Heading2"/>
@@ -3880,8 +3891,8 @@
         <w:t xml:space="preserve">SNR: Signal to Noise Ratio</w:t>
       </w:r>
     </w:p>
-    <w:bookmarkEnd w:id="77"/>
-    <w:bookmarkStart w:id="87" w:name="declarations"/>
+    <w:bookmarkEnd w:id="78"/>
+    <w:bookmarkStart w:id="89" w:name="declarations"/>
     <w:p>
       <w:pPr>
         <w:pStyle w:val="Heading2"/>
@@ -3890,7 +3901,7 @@
         <w:t xml:space="preserve">Declarations</w:t>
       </w:r>
     </w:p>
-    <w:bookmarkStart w:id="78" w:name="Xd182db0490b2de20bd2b4e4cc8698599182035f"/>
+    <w:bookmarkStart w:id="79" w:name="Xd182db0490b2de20bd2b4e4cc8698599182035f"/>
     <w:p>
       <w:pPr>
         <w:pStyle w:val="Heading3"/>
@@ -3907,8 +3918,8 @@
         <w:t xml:space="preserve">Not applicable</w:t>
       </w:r>
     </w:p>
-    <w:bookmarkEnd w:id="78"/>
-    <w:bookmarkStart w:id="79" w:name="consent-for-publication"/>
+    <w:bookmarkEnd w:id="79"/>
+    <w:bookmarkStart w:id="80" w:name="consent-for-publication"/>
     <w:p>
       <w:pPr>
         <w:pStyle w:val="Heading3"/>
@@ -3925,8 +3936,8 @@
         <w:t xml:space="preserve">Not applicable</w:t>
       </w:r>
     </w:p>
-    <w:bookmarkEnd w:id="79"/>
-    <w:bookmarkStart w:id="82" w:name="availability-of-data-and-materials"/>
+    <w:bookmarkEnd w:id="80"/>
+    <w:bookmarkStart w:id="84" w:name="availability-of-data-and-materials"/>
     <w:p>
       <w:pPr>
         <w:pStyle w:val="Heading3"/>
@@ -3940,26 +3951,40 @@
         <w:pStyle w:val="FirstParagraph"/>
       </w:pPr>
       <w:r>
-        <w:t xml:space="preserve">The raw mzML files are all available on Metabolomics Workbench. Falkor, MESOSCOPE, and CultureData can be found under Project ID [blah] and accessed directly using the Project ID</w:t>
-      </w:r>
-      <w:r>
-        <w:t xml:space="preserve"> </w:t>
-      </w:r>
-      <w:hyperlink r:id="rId80">
+        <w:t xml:space="preserve">The raw mzML files are all available on Metabolomics Workbench. The Falkor and MESOSCOPE datasets can be found under project ID PR001738 via</w:t>
+      </w:r>
+      <w:r>
+        <w:t xml:space="preserve"> </w:t>
+      </w:r>
+      <w:hyperlink r:id="rId81">
         <w:r>
           <w:rPr>
             <w:rStyle w:val="Hyperlink"/>
           </w:rPr>
-          <w:t xml:space="preserve">http://dx.doi.org/[blah]</w:t>
+          <w:t xml:space="preserve">http://dx.doi.org/10.21228/M82719</w:t>
         </w:r>
       </w:hyperlink>
       <w:r>
-        <w:t xml:space="preserve">, while Pttime is located under Project ID PR001317 and can be accessed directly using its Project DOI:</w:t>
-      </w:r>
-      <w:r>
-        <w:t xml:space="preserve"> </w:t>
-      </w:r>
-      <w:hyperlink r:id="rId81">
+        <w:t xml:space="preserve">. The CultureData samples were appended to the previously existing culturing collection, accessible at project ID PR001021 via</w:t>
+      </w:r>
+      <w:r>
+        <w:t xml:space="preserve"> </w:t>
+      </w:r>
+      <w:hyperlink r:id="rId82">
+        <w:r>
+          <w:rPr>
+            <w:rStyle w:val="Hyperlink"/>
+          </w:rPr>
+          <w:t xml:space="preserve">http://dx.doi.org/10.21228/M8QM5H</w:t>
+        </w:r>
+      </w:hyperlink>
+      <w:r>
+        <w:t xml:space="preserve">. Pttime is located under Project ID PR001317 and can also be accessed directly using its Project DOI:</w:t>
+      </w:r>
+      <w:r>
+        <w:t xml:space="preserve"> </w:t>
+      </w:r>
+      <w:hyperlink r:id="rId83">
         <w:r>
           <w:rPr>
             <w:rStyle w:val="Hyperlink"/>
@@ -3973,7 +3998,7 @@
       <w:r>
         <w:t xml:space="preserve"> </w:t>
       </w:r>
-      <w:hyperlink r:id="rId74">
+      <w:hyperlink r:id="rId75">
         <w:r>
           <w:rPr>
             <w:rStyle w:val="Hyperlink"/>
@@ -3985,8 +4010,8 @@
         <w:t xml:space="preserve">. The manuscript has been rendered as a single R Markdown document with analyses contained within for reproducibility.</w:t>
       </w:r>
     </w:p>
-    <w:bookmarkEnd w:id="82"/>
-    <w:bookmarkStart w:id="83" w:name="competing-interests"/>
+    <w:bookmarkEnd w:id="84"/>
+    <w:bookmarkStart w:id="85" w:name="competing-interests"/>
     <w:p>
       <w:pPr>
         <w:pStyle w:val="Heading3"/>
@@ -4003,8 +4028,8 @@
         <w:t xml:space="preserve">The authors declare that they have no competing interests</w:t>
       </w:r>
     </w:p>
-    <w:bookmarkEnd w:id="83"/>
-    <w:bookmarkStart w:id="84" w:name="funding"/>
+    <w:bookmarkEnd w:id="85"/>
+    <w:bookmarkStart w:id="86" w:name="funding"/>
     <w:p>
       <w:pPr>
         <w:pStyle w:val="Heading3"/>
@@ -4018,11 +4043,11 @@
         <w:pStyle w:val="FirstParagraph"/>
       </w:pPr>
       <w:r>
-        <w:t xml:space="preserve">[TBD, get from Anitra. eScience?]</w:t>
-      </w:r>
-    </w:p>
-    <w:bookmarkEnd w:id="84"/>
-    <w:bookmarkStart w:id="85" w:name="authors-contributions"/>
+        <w:t xml:space="preserve">This work was supported by grants from the Simons Foundation (SCOPE Award ID 329108 to AI, SF Award ID 385428 to AI).</w:t>
+      </w:r>
+    </w:p>
+    <w:bookmarkEnd w:id="86"/>
+    <w:bookmarkStart w:id="87" w:name="authors-contributions"/>
     <w:p>
       <w:pPr>
         <w:pStyle w:val="Heading3"/>
@@ -4036,11 +4061,11 @@
         <w:pStyle w:val="FirstParagraph"/>
       </w:pPr>
       <w:r>
-        <w:t xml:space="preserve">WK performed the analyses and wrote the manuscript. BH helped design the metrics and implement the regressions as well as providing support and context for the analysis. AI provided funding and support and helped interpret the conclusions.</w:t>
-      </w:r>
-    </w:p>
-    <w:bookmarkEnd w:id="85"/>
-    <w:bookmarkStart w:id="86" w:name="acknowledgements"/>
+        <w:t xml:space="preserve">WK extracted the Falkor samples, processed the data, performed the analyses, and wrote the manuscript. BH helped design the metrics and implement the regressions as well as providing support and context for the analysis. AI provided funding and data and helped to interpret the conclusions and edit the manuscript.</w:t>
+      </w:r>
+    </w:p>
+    <w:bookmarkEnd w:id="87"/>
+    <w:bookmarkStart w:id="88" w:name="acknowledgements"/>
     <w:p>
       <w:pPr>
         <w:pStyle w:val="Heading3"/>
@@ -4054,20 +4079,41 @@
         <w:pStyle w:val="FirstParagraph"/>
       </w:pPr>
       <w:r>
-        <w:t xml:space="preserve">The authors would like to acknowledge</w:t>
-      </w:r>
-    </w:p>
-    <w:p>
-      <w:pPr>
-        <w:pStyle w:val="BodyText"/>
-      </w:pPr>
-      <w:r>
-        <w:t xml:space="preserve">[TBD]</w:t>
-      </w:r>
-    </w:p>
-    <w:bookmarkEnd w:id="86"/>
-    <w:bookmarkEnd w:id="87"/>
-    <w:bookmarkStart w:id="149" w:name="references"/>
+        <w:t xml:space="preserve">This work was supported by the University of Washington eScience Institute through their Data Science Incubator program. The authors would also like to acknowledge Laura Carlson for her expertise in obtaining the CultureData, MESOSCOPE, and Falkor datasets; Katherine Heal and Bryn Durham for their assistance with culturing and collecting the cultured samples; the captain and crew of the R/Vs</w:t>
+      </w:r>
+      <w:r>
+        <w:t xml:space="preserve"> </w:t>
+      </w:r>
+      <w:r>
+        <w:rPr>
+          <w:iCs/>
+          <w:i/>
+        </w:rPr>
+        <w:t xml:space="preserve">Kilo Moana</w:t>
+      </w:r>
+      <w:r>
+        <w:t xml:space="preserve"> </w:t>
+      </w:r>
+      <w:r>
+        <w:t xml:space="preserve">and</w:t>
+      </w:r>
+      <w:r>
+        <w:t xml:space="preserve"> </w:t>
+      </w:r>
+      <w:r>
+        <w:rPr>
+          <w:iCs/>
+          <w:i/>
+        </w:rPr>
+        <w:t xml:space="preserve">Falkor</w:t>
+      </w:r>
+      <w:r>
+        <w:t xml:space="preserve">, Wei Qin, Rachel Lundeen, and the SCOPE ops team for collecting and processing the environmental samples; Joshua Sacks, Dave Beck, and the entire eScience incubator team for their feedback on the project development and scope; and Brisson Vanessa and LLNL for making their Pttime dataset available for reuse on Metabolomics Workbench. Additionally, the R packages plotly, dbscan, ClusterR, RaMS, and the entire tidyverse were crucial for preliminary data exploration.</w:t>
+      </w:r>
+    </w:p>
+    <w:bookmarkEnd w:id="88"/>
+    <w:bookmarkEnd w:id="89"/>
+    <w:bookmarkStart w:id="153" w:name="references"/>
     <w:p>
       <w:pPr>
         <w:pStyle w:val="Heading2"/>
@@ -4076,8 +4122,8 @@
         <w:t xml:space="preserve">References</w:t>
       </w:r>
     </w:p>
-    <w:bookmarkStart w:id="148" w:name="refs"/>
-    <w:bookmarkStart w:id="89" w:name="ref-Anderson2014"/>
+    <w:bookmarkStart w:id="152" w:name="refs"/>
+    <w:bookmarkStart w:id="91" w:name="ref-Anderson2014"/>
     <w:p>
       <w:pPr>
         <w:pStyle w:val="Bibliography"/>
@@ -4119,7 +4165,7 @@
       <w:r>
         <w:t xml:space="preserve"> </w:t>
       </w:r>
-      <w:hyperlink r:id="rId88">
+      <w:hyperlink r:id="rId90">
         <w:r>
           <w:rPr>
             <w:rStyle w:val="Hyperlink"/>
@@ -4131,26 +4177,32 @@
         <w:t xml:space="preserve">.</w:t>
       </w:r>
     </w:p>
-    <w:bookmarkEnd w:id="89"/>
-    <w:bookmarkStart w:id="91" w:name="ref-Bajad2006"/>
+    <w:bookmarkEnd w:id="91"/>
+    <w:bookmarkStart w:id="93" w:name="ref-Bai2022"/>
     <w:p>
       <w:pPr>
         <w:pStyle w:val="Bibliography"/>
       </w:pPr>
       <w:r>
-        <w:t xml:space="preserve">Bajad, Sunil U., Wenyun Lu, Elizabeth H. Kimball, Jie Yuan, Celeste Peterson, and Joshua D. Rabinowitz. 2006.</w:t>
-      </w:r>
-      <w:r>
-        <w:t xml:space="preserve"> </w:t>
-      </w:r>
-      <w:r>
-        <w:t xml:space="preserve">“</w:t>
-      </w:r>
-      <w:r>
-        <w:t xml:space="preserve">Separation and quantitation of water soluble cellular metabolites by hydrophilic interaction chromatography-tandem mass spectrometry</w:t>
-      </w:r>
-      <w:r>
-        <w:t xml:space="preserve">.”</w:t>
+        <w:t xml:space="preserve">Bai, Caihong, Suyun Xu, Jingyi Tang, Yuxi Zhang, Jiahui Yang, and Kaifeng Hu. 2022.</w:t>
+      </w:r>
+      <w:r>
+        <w:t xml:space="preserve"> </w:t>
+      </w:r>
+      <w:r>
+        <w:t xml:space="preserve">“A</w:t>
+      </w:r>
+      <w:r>
+        <w:t xml:space="preserve"> </w:t>
+      </w:r>
+      <w:r>
+        <w:t xml:space="preserve">‘Shape-Orientated’</w:t>
+      </w:r>
+      <w:r>
+        <w:t xml:space="preserve"> </w:t>
+      </w:r>
+      <w:r>
+        <w:t xml:space="preserve">Algorithm Employing an Adapted Marr Wavelet and Shape Matching Index Improves the Performance of Continuous Wavelet Transform for Chromatographic Peak Detection and Quantification.”</w:t>
       </w:r>
       <w:r>
         <w:t xml:space="preserve"> </w:t>
@@ -4166,12 +4218,61 @@
         <w:t xml:space="preserve"> </w:t>
       </w:r>
       <w:r>
+        <w:t xml:space="preserve">1673: 463086. https://doi.org/</w:t>
+      </w:r>
+      <w:hyperlink r:id="rId92">
+        <w:r>
+          <w:rPr>
+            <w:rStyle w:val="Hyperlink"/>
+          </w:rPr>
+          <w:t xml:space="preserve">https://doi.org/10.1016/j.chroma.2022.463086</w:t>
+        </w:r>
+      </w:hyperlink>
+      <w:r>
+        <w:t xml:space="preserve">.</w:t>
+      </w:r>
+    </w:p>
+    <w:bookmarkEnd w:id="93"/>
+    <w:bookmarkStart w:id="95" w:name="ref-Bajad2006"/>
+    <w:p>
+      <w:pPr>
+        <w:pStyle w:val="Bibliography"/>
+      </w:pPr>
+      <w:r>
+        <w:t xml:space="preserve">Bajad, Sunil U., Wenyun Lu, Elizabeth H. Kimball, Jie Yuan, Celeste Peterson, and Joshua D. Rabinowitz. 2006.</w:t>
+      </w:r>
+      <w:r>
+        <w:t xml:space="preserve"> </w:t>
+      </w:r>
+      <w:r>
+        <w:t xml:space="preserve">“</w:t>
+      </w:r>
+      <w:r>
+        <w:t xml:space="preserve">Separation and quantitation of water soluble cellular metabolites by hydrophilic interaction chromatography-tandem mass spectrometry</w:t>
+      </w:r>
+      <w:r>
+        <w:t xml:space="preserve">.”</w:t>
+      </w:r>
+      <w:r>
+        <w:t xml:space="preserve"> </w:t>
+      </w:r>
+      <w:r>
+        <w:rPr>
+          <w:iCs/>
+          <w:i/>
+        </w:rPr>
+        <w:t xml:space="preserve">Journal of Chromatography A</w:t>
+      </w:r>
+      <w:r>
+        <w:t xml:space="preserve"> </w:t>
+      </w:r>
+      <w:r>
         <w:t xml:space="preserve">1125 (1): 76–88.</w:t>
       </w:r>
       <w:r>
         <w:t xml:space="preserve"> </w:t>
       </w:r>
-      <w:hyperlink r:id="rId90">
+      <w:hyperlink r:id="rId94">
         <w:r>
           <w:rPr>
             <w:rStyle w:val="Hyperlink"/>
@@ -4183,8 +4284,8 @@
         <w:t xml:space="preserve">.</w:t>
       </w:r>
     </w:p>
-    <w:bookmarkEnd w:id="91"/>
-    <w:bookmarkStart w:id="93" w:name="ref-Barone2022"/>
+    <w:bookmarkEnd w:id="95"/>
+    <w:bookmarkStart w:id="97" w:name="ref-Barone2022"/>
     <w:p>
       <w:pPr>
         <w:pStyle w:val="Bibliography"/>
@@ -4223,7 +4324,7 @@
       <w:r>
         <w:t xml:space="preserve"> </w:t>
       </w:r>
-      <w:hyperlink r:id="rId92">
+      <w:hyperlink r:id="rId96">
         <w:r>
           <w:rPr>
             <w:rStyle w:val="Hyperlink"/>
@@ -4235,8 +4336,8 @@
         <w:t xml:space="preserve">.</w:t>
       </w:r>
     </w:p>
-    <w:bookmarkEnd w:id="93"/>
-    <w:bookmarkStart w:id="95" w:name="ref-Barupal2021"/>
+    <w:bookmarkEnd w:id="97"/>
+    <w:bookmarkStart w:id="99" w:name="ref-Barupal2021"/>
     <w:p>
       <w:pPr>
         <w:pStyle w:val="Bibliography"/>
@@ -4275,7 +4376,7 @@
       <w:r>
         <w:t xml:space="preserve"> </w:t>
       </w:r>
-      <w:hyperlink r:id="rId94">
+      <w:hyperlink r:id="rId98">
         <w:r>
           <w:rPr>
             <w:rStyle w:val="Hyperlink"/>
@@ -4287,8 +4388,8 @@
         <w:t xml:space="preserve">.</w:t>
       </w:r>
     </w:p>
-    <w:bookmarkEnd w:id="95"/>
-    <w:bookmarkStart w:id="97" w:name="ref-Benjamini1995"/>
+    <w:bookmarkEnd w:id="99"/>
+    <w:bookmarkStart w:id="101" w:name="ref-Benjamini1995"/>
     <w:p>
       <w:pPr>
         <w:pStyle w:val="Bibliography"/>
@@ -4327,7 +4428,7 @@
       <w:r>
         <w:t xml:space="preserve"> </w:t>
       </w:r>
-      <w:hyperlink r:id="rId96">
+      <w:hyperlink r:id="rId100">
         <w:r>
           <w:rPr>
             <w:rStyle w:val="Hyperlink"/>
@@ -4339,8 +4440,8 @@
         <w:t xml:space="preserve">.</w:t>
       </w:r>
     </w:p>
-    <w:bookmarkEnd w:id="97"/>
-    <w:bookmarkStart w:id="99" w:name="ref-Benton2010"/>
+    <w:bookmarkEnd w:id="101"/>
+    <w:bookmarkStart w:id="103" w:name="ref-Benton2010"/>
     <w:p>
       <w:pPr>
         <w:pStyle w:val="Bibliography"/>
@@ -4379,7 +4480,7 @@
       <w:r>
         <w:t xml:space="preserve"> </w:t>
       </w:r>
-      <w:hyperlink r:id="rId98">
+      <w:hyperlink r:id="rId102">
         <w:r>
           <w:rPr>
             <w:rStyle w:val="Hyperlink"/>
@@ -4391,8 +4492,8 @@
         <w:t xml:space="preserve">.</w:t>
       </w:r>
     </w:p>
-    <w:bookmarkEnd w:id="99"/>
-    <w:bookmarkStart w:id="101" w:name="ref-Boysen2021"/>
+    <w:bookmarkEnd w:id="103"/>
+    <w:bookmarkStart w:id="105" w:name="ref-Boysen2021"/>
     <w:p>
       <w:pPr>
         <w:pStyle w:val="Bibliography"/>
@@ -4437,7 +4538,7 @@
       <w:r>
         <w:t xml:space="preserve"> </w:t>
       </w:r>
-      <w:hyperlink r:id="rId100">
+      <w:hyperlink r:id="rId104">
         <w:r>
           <w:rPr>
             <w:rStyle w:val="Hyperlink"/>
@@ -4449,8 +4550,8 @@
         <w:t xml:space="preserve">.</w:t>
       </w:r>
     </w:p>
-    <w:bookmarkEnd w:id="101"/>
-    <w:bookmarkStart w:id="103" w:name="ref-Boysen2018"/>
+    <w:bookmarkEnd w:id="105"/>
+    <w:bookmarkStart w:id="107" w:name="ref-Boysen2018"/>
     <w:p>
       <w:pPr>
         <w:pStyle w:val="Bibliography"/>
@@ -4489,7 +4590,7 @@
       <w:r>
         <w:t xml:space="preserve"> </w:t>
       </w:r>
-      <w:hyperlink r:id="rId102">
+      <w:hyperlink r:id="rId106">
         <w:r>
           <w:rPr>
             <w:rStyle w:val="Hyperlink"/>
@@ -4501,8 +4602,8 @@
         <w:t xml:space="preserve">.</w:t>
       </w:r>
     </w:p>
-    <w:bookmarkEnd w:id="103"/>
-    <w:bookmarkStart w:id="105" w:name="ref-Dunn1964"/>
+    <w:bookmarkEnd w:id="107"/>
+    <w:bookmarkStart w:id="109" w:name="ref-Dunn1964"/>
     <w:p>
       <w:pPr>
         <w:pStyle w:val="Bibliography"/>
@@ -4541,7 +4642,7 @@
       <w:r>
         <w:t xml:space="preserve"> </w:t>
       </w:r>
-      <w:hyperlink r:id="rId104">
+      <w:hyperlink r:id="rId108">
         <w:r>
           <w:rPr>
             <w:rStyle w:val="Hyperlink"/>
@@ -4553,8 +4654,8 @@
         <w:t xml:space="preserve">.</w:t>
       </w:r>
     </w:p>
-    <w:bookmarkEnd w:id="105"/>
-    <w:bookmarkStart w:id="107" w:name="ref-Durham2022"/>
+    <w:bookmarkEnd w:id="109"/>
+    <w:bookmarkStart w:id="111" w:name="ref-Durham2022"/>
     <w:p>
       <w:pPr>
         <w:pStyle w:val="Bibliography"/>
@@ -4593,7 +4694,7 @@
       <w:r>
         <w:t xml:space="preserve"> </w:t>
       </w:r>
-      <w:hyperlink r:id="rId106">
+      <w:hyperlink r:id="rId110">
         <w:r>
           <w:rPr>
             <w:rStyle w:val="Hyperlink"/>
@@ -4605,8 +4706,8 @@
         <w:t xml:space="preserve">.</w:t>
       </w:r>
     </w:p>
-    <w:bookmarkEnd w:id="107"/>
-    <w:bookmarkStart w:id="109" w:name="ref-ElAbiead2021"/>
+    <w:bookmarkEnd w:id="111"/>
+    <w:bookmarkStart w:id="113" w:name="ref-ElAbiead2021"/>
     <w:p>
       <w:pPr>
         <w:pStyle w:val="Bibliography"/>
@@ -4651,7 +4752,7 @@
       <w:r>
         <w:t xml:space="preserve"> </w:t>
       </w:r>
-      <w:hyperlink r:id="rId108">
+      <w:hyperlink r:id="rId112">
         <w:r>
           <w:rPr>
             <w:rStyle w:val="Hyperlink"/>
@@ -4663,8 +4764,8 @@
         <w:t xml:space="preserve">.</w:t>
       </w:r>
     </w:p>
-    <w:bookmarkEnd w:id="109"/>
-    <w:bookmarkStart w:id="111" w:name="ref-Gika2019"/>
+    <w:bookmarkEnd w:id="113"/>
+    <w:bookmarkStart w:id="115" w:name="ref-Gika2019"/>
     <w:p>
       <w:pPr>
         <w:pStyle w:val="Bibliography"/>
@@ -4703,7 +4804,7 @@
       <w:r>
         <w:t xml:space="preserve"> </w:t>
       </w:r>
-      <w:hyperlink r:id="rId110">
+      <w:hyperlink r:id="rId114">
         <w:r>
           <w:rPr>
             <w:rStyle w:val="Hyperlink"/>
@@ -4715,8 +4816,8 @@
         <w:t xml:space="preserve">.</w:t>
       </w:r>
     </w:p>
-    <w:bookmarkEnd w:id="111"/>
-    <w:bookmarkStart w:id="113" w:name="ref-Gloaguen2022"/>
+    <w:bookmarkEnd w:id="115"/>
+    <w:bookmarkStart w:id="117" w:name="ref-Gloaguen2022"/>
     <w:p>
       <w:pPr>
         <w:pStyle w:val="Bibliography"/>
@@ -4755,7 +4856,7 @@
       <w:r>
         <w:t xml:space="preserve"> </w:t>
       </w:r>
-      <w:hyperlink r:id="rId112">
+      <w:hyperlink r:id="rId116">
         <w:r>
           <w:rPr>
             <w:rStyle w:val="Hyperlink"/>
@@ -4767,8 +4868,8 @@
         <w:t xml:space="preserve">.</w:t>
       </w:r>
     </w:p>
-    <w:bookmarkEnd w:id="113"/>
-    <w:bookmarkStart w:id="115" w:name="ref-Guo2021"/>
+    <w:bookmarkEnd w:id="117"/>
+    <w:bookmarkStart w:id="119" w:name="ref-Guo2021"/>
     <w:p>
       <w:pPr>
         <w:pStyle w:val="Bibliography"/>
@@ -4807,7 +4908,7 @@
       <w:r>
         <w:t xml:space="preserve"> </w:t>
       </w:r>
-      <w:hyperlink r:id="rId114">
+      <w:hyperlink r:id="rId118">
         <w:r>
           <w:rPr>
             <w:rStyle w:val="Hyperlink"/>
@@ -4819,8 +4920,8 @@
         <w:t xml:space="preserve">.</w:t>
       </w:r>
     </w:p>
-    <w:bookmarkEnd w:id="115"/>
-    <w:bookmarkStart w:id="117" w:name="ref-Heal2021"/>
+    <w:bookmarkEnd w:id="119"/>
+    <w:bookmarkStart w:id="121" w:name="ref-Heal2021"/>
     <w:p>
       <w:pPr>
         <w:pStyle w:val="Bibliography"/>
@@ -4865,7 +4966,7 @@
       <w:r>
         <w:t xml:space="preserve"> </w:t>
       </w:r>
-      <w:hyperlink r:id="rId116">
+      <w:hyperlink r:id="rId120">
         <w:r>
           <w:rPr>
             <w:rStyle w:val="Hyperlink"/>
@@ -4877,8 +4978,8 @@
         <w:t xml:space="preserve">.</w:t>
       </w:r>
     </w:p>
-    <w:bookmarkEnd w:id="117"/>
-    <w:bookmarkStart w:id="119" w:name="ref-Houriet2022"/>
+    <w:bookmarkEnd w:id="121"/>
+    <w:bookmarkStart w:id="123" w:name="ref-Houriet2022"/>
     <w:p>
       <w:pPr>
         <w:pStyle w:val="Bibliography"/>
@@ -4917,7 +5018,7 @@
       <w:r>
         <w:t xml:space="preserve"> </w:t>
       </w:r>
-      <w:hyperlink r:id="rId118">
+      <w:hyperlink r:id="rId122">
         <w:r>
           <w:rPr>
             <w:rStyle w:val="Hyperlink"/>
@@ -4929,8 +5030,8 @@
         <w:t xml:space="preserve">.</w:t>
       </w:r>
     </w:p>
-    <w:bookmarkEnd w:id="119"/>
-    <w:bookmarkStart w:id="121" w:name="ref-Ipsen2010"/>
+    <w:bookmarkEnd w:id="123"/>
+    <w:bookmarkStart w:id="125" w:name="ref-Ipsen2010"/>
     <w:p>
       <w:pPr>
         <w:pStyle w:val="Bibliography"/>
@@ -4969,7 +5070,7 @@
       <w:r>
         <w:t xml:space="preserve"> </w:t>
       </w:r>
-      <w:hyperlink r:id="rId120">
+      <w:hyperlink r:id="rId124">
         <w:r>
           <w:rPr>
             <w:rStyle w:val="Hyperlink"/>
@@ -4981,8 +5082,8 @@
         <w:t xml:space="preserve">.</w:t>
       </w:r>
     </w:p>
-    <w:bookmarkEnd w:id="121"/>
-    <w:bookmarkStart w:id="123" w:name="ref-Kantz2019"/>
+    <w:bookmarkEnd w:id="125"/>
+    <w:bookmarkStart w:id="127" w:name="ref-Kantz2019"/>
     <w:p>
       <w:pPr>
         <w:pStyle w:val="Bibliography"/>
@@ -5021,7 +5122,7 @@
       <w:r>
         <w:t xml:space="preserve"> </w:t>
       </w:r>
-      <w:hyperlink r:id="rId122">
+      <w:hyperlink r:id="rId126">
         <w:r>
           <w:rPr>
             <w:rStyle w:val="Hyperlink"/>
@@ -5033,8 +5134,8 @@
         <w:t xml:space="preserve">.</w:t>
       </w:r>
     </w:p>
-    <w:bookmarkEnd w:id="123"/>
-    <w:bookmarkStart w:id="125" w:name="ref-KidoSoule2015"/>
+    <w:bookmarkEnd w:id="127"/>
+    <w:bookmarkStart w:id="129" w:name="ref-KidoSoule2015"/>
     <w:p>
       <w:pPr>
         <w:pStyle w:val="Bibliography"/>
@@ -5073,7 +5174,7 @@
       <w:r>
         <w:t xml:space="preserve"> </w:t>
       </w:r>
-      <w:hyperlink r:id="rId124">
+      <w:hyperlink r:id="rId128">
         <w:r>
           <w:rPr>
             <w:rStyle w:val="Hyperlink"/>
@@ -5085,8 +5186,8 @@
         <w:t xml:space="preserve">.</w:t>
       </w:r>
     </w:p>
-    <w:bookmarkEnd w:id="125"/>
-    <w:bookmarkStart w:id="127" w:name="ref-Libiseller2015"/>
+    <w:bookmarkEnd w:id="129"/>
+    <w:bookmarkStart w:id="131" w:name="ref-Libiseller2015"/>
     <w:p>
       <w:pPr>
         <w:pStyle w:val="Bibliography"/>
@@ -5125,7 +5226,7 @@
       <w:r>
         <w:t xml:space="preserve"> </w:t>
       </w:r>
-      <w:hyperlink r:id="rId126">
+      <w:hyperlink r:id="rId130">
         <w:r>
           <w:rPr>
             <w:rStyle w:val="Hyperlink"/>
@@ -5137,8 +5238,8 @@
         <w:t xml:space="preserve">.</w:t>
       </w:r>
     </w:p>
-    <w:bookmarkEnd w:id="127"/>
-    <w:bookmarkStart w:id="129" w:name="ref-Melnikov2020"/>
+    <w:bookmarkEnd w:id="131"/>
+    <w:bookmarkStart w:id="133" w:name="ref-Melnikov2020"/>
     <w:p>
       <w:pPr>
         <w:pStyle w:val="Bibliography"/>
@@ -5177,7 +5278,7 @@
       <w:r>
         <w:t xml:space="preserve"> </w:t>
       </w:r>
-      <w:hyperlink r:id="rId128">
+      <w:hyperlink r:id="rId132">
         <w:r>
           <w:rPr>
             <w:rStyle w:val="Hyperlink"/>
@@ -5189,8 +5290,8 @@
         <w:t xml:space="preserve">.</w:t>
       </w:r>
     </w:p>
-    <w:bookmarkEnd w:id="129"/>
-    <w:bookmarkStart w:id="131" w:name="ref-Muller2020"/>
+    <w:bookmarkEnd w:id="133"/>
+    <w:bookmarkStart w:id="135" w:name="ref-Muller2020"/>
     <w:p>
       <w:pPr>
         <w:pStyle w:val="Bibliography"/>
@@ -5229,7 +5330,7 @@
       <w:r>
         <w:t xml:space="preserve"> </w:t>
       </w:r>
-      <w:hyperlink r:id="rId130">
+      <w:hyperlink r:id="rId134">
         <w:r>
           <w:rPr>
             <w:rStyle w:val="Hyperlink"/>
@@ -5241,8 +5342,8 @@
         <w:t xml:space="preserve">.</w:t>
       </w:r>
     </w:p>
-    <w:bookmarkEnd w:id="131"/>
-    <w:bookmarkStart w:id="133" w:name="ref-Myers2017a"/>
+    <w:bookmarkEnd w:id="135"/>
+    <w:bookmarkStart w:id="137" w:name="ref-Myers2017a"/>
     <w:p>
       <w:pPr>
         <w:pStyle w:val="Bibliography"/>
@@ -5281,7 +5382,7 @@
       <w:r>
         <w:t xml:space="preserve"> </w:t>
       </w:r>
-      <w:hyperlink r:id="rId132">
+      <w:hyperlink r:id="rId136">
         <w:r>
           <w:rPr>
             <w:rStyle w:val="Hyperlink"/>
@@ -5293,8 +5394,8 @@
         <w:t xml:space="preserve">.</w:t>
       </w:r>
     </w:p>
-    <w:bookmarkEnd w:id="133"/>
-    <w:bookmarkStart w:id="135" w:name="ref-Myers2017b"/>
+    <w:bookmarkEnd w:id="137"/>
+    <w:bookmarkStart w:id="139" w:name="ref-Myers2017b"/>
     <w:p>
       <w:pPr>
         <w:pStyle w:val="Bibliography"/>
@@ -5333,7 +5434,7 @@
       <w:r>
         <w:t xml:space="preserve"> </w:t>
       </w:r>
-      <w:hyperlink r:id="rId134">
+      <w:hyperlink r:id="rId138">
         <w:r>
           <w:rPr>
             <w:rStyle w:val="Hyperlink"/>
@@ -5345,8 +5446,8 @@
         <w:t xml:space="preserve">.</w:t>
       </w:r>
     </w:p>
-    <w:bookmarkEnd w:id="135"/>
-    <w:bookmarkStart w:id="137" w:name="ref-veganpkg"/>
+    <w:bookmarkEnd w:id="139"/>
+    <w:bookmarkStart w:id="141" w:name="ref-veganpkg"/>
     <w:p>
       <w:pPr>
         <w:pStyle w:val="Bibliography"/>
@@ -5370,7 +5471,7 @@
       <w:r>
         <w:t xml:space="preserve"> </w:t>
       </w:r>
-      <w:hyperlink r:id="rId136">
+      <w:hyperlink r:id="rId140">
         <w:r>
           <w:rPr>
             <w:rStyle w:val="Hyperlink"/>
@@ -5382,8 +5483,8 @@
         <w:t xml:space="preserve">.</w:t>
       </w:r>
     </w:p>
-    <w:bookmarkEnd w:id="137"/>
-    <w:bookmarkStart w:id="139" w:name="ref-Pirttila2022"/>
+    <w:bookmarkEnd w:id="141"/>
+    <w:bookmarkStart w:id="143" w:name="ref-Pirttila2022"/>
     <w:p>
       <w:pPr>
         <w:pStyle w:val="Bibliography"/>
@@ -5422,7 +5523,7 @@
       <w:r>
         <w:t xml:space="preserve"> </w:t>
       </w:r>
-      <w:hyperlink r:id="rId138">
+      <w:hyperlink r:id="rId142">
         <w:r>
           <w:rPr>
             <w:rStyle w:val="Hyperlink"/>
@@ -5434,8 +5535,8 @@
         <w:t xml:space="preserve">.</w:t>
       </w:r>
     </w:p>
-    <w:bookmarkEnd w:id="139"/>
-    <w:bookmarkStart w:id="141" w:name="ref-R"/>
+    <w:bookmarkEnd w:id="143"/>
+    <w:bookmarkStart w:id="145" w:name="ref-R"/>
     <w:p>
       <w:pPr>
         <w:pStyle w:val="Bibliography"/>
@@ -5459,7 +5560,7 @@
       <w:r>
         <w:t xml:space="preserve"> </w:t>
       </w:r>
-      <w:hyperlink r:id="rId140">
+      <w:hyperlink r:id="rId144">
         <w:r>
           <w:rPr>
             <w:rStyle w:val="Hyperlink"/>
@@ -5471,8 +5572,8 @@
         <w:t xml:space="preserve">.</w:t>
       </w:r>
     </w:p>
-    <w:bookmarkEnd w:id="141"/>
-    <w:bookmarkStart w:id="143" w:name="ref-Smith2006"/>
+    <w:bookmarkEnd w:id="145"/>
+    <w:bookmarkStart w:id="147" w:name="ref-Smith2006"/>
     <w:p>
       <w:pPr>
         <w:pStyle w:val="Bibliography"/>
@@ -5511,7 +5612,7 @@
       <w:r>
         <w:t xml:space="preserve"> </w:t>
       </w:r>
-      <w:hyperlink r:id="rId142">
+      <w:hyperlink r:id="rId146">
         <w:r>
           <w:rPr>
             <w:rStyle w:val="Hyperlink"/>
@@ -5523,8 +5624,8 @@
         <w:t xml:space="preserve">.</w:t>
       </w:r>
     </w:p>
-    <w:bookmarkEnd w:id="143"/>
-    <w:bookmarkStart w:id="145" w:name="ref-Tautenhahn2008"/>
+    <w:bookmarkEnd w:id="147"/>
+    <w:bookmarkStart w:id="149" w:name="ref-Tautenhahn2008"/>
     <w:p>
       <w:pPr>
         <w:pStyle w:val="Bibliography"/>
@@ -5563,7 +5664,7 @@
       <w:r>
         <w:t xml:space="preserve"> </w:t>
       </w:r>
-      <w:hyperlink r:id="rId144">
+      <w:hyperlink r:id="rId148">
         <w:r>
           <w:rPr>
             <w:rStyle w:val="Hyperlink"/>
@@ -5575,8 +5676,8 @@
         <w:t xml:space="preserve">.</w:t>
       </w:r>
     </w:p>
-    <w:bookmarkEnd w:id="145"/>
-    <w:bookmarkStart w:id="147" w:name="ref-Treutler2016"/>
+    <w:bookmarkEnd w:id="149"/>
+    <w:bookmarkStart w:id="151" w:name="ref-Treutler2016"/>
     <w:p>
       <w:pPr>
         <w:pStyle w:val="Bibliography"/>
@@ -5615,7 +5716,7 @@
       <w:r>
         <w:t xml:space="preserve"> </w:t>
       </w:r>
-      <w:hyperlink r:id="rId146">
+      <w:hyperlink r:id="rId150">
         <w:r>
           <w:rPr>
             <w:rStyle w:val="Hyperlink"/>
@@ -5627,10 +5728,10 @@
         <w:t xml:space="preserve">.</w:t>
       </w:r>
     </w:p>
-    <w:bookmarkEnd w:id="147"/>
-    <w:bookmarkEnd w:id="148"/>
-    <w:bookmarkEnd w:id="149"/>
-    <w:bookmarkStart w:id="159" w:name="supplement"/>
+    <w:bookmarkEnd w:id="151"/>
+    <w:bookmarkEnd w:id="152"/>
+    <w:bookmarkEnd w:id="153"/>
+    <w:bookmarkStart w:id="163" w:name="supplement"/>
     <w:p>
       <w:pPr>
         <w:pStyle w:val="Heading2"/>
@@ -5660,18 +5761,18 @@
           <wp:inline>
             <wp:extent cx="5349240" cy="7406640"/>
             <wp:effectExtent b="0" l="0" r="0" t="0"/>
-            <wp:docPr descr="Supplemental figure 2: Model parameter estimates for each of the metrics in the full model, additionally broken down by their inclusion in the two-parameter (raw_data) and XCMS-exclusively models. Colors correspond to the dataset used to train the logistic regression model, with “both” indicating a combined model using all manually-labeled features across both datasets." title="" id="151" name="Picture"/>
+            <wp:docPr descr="Supplemental figure 2: Model parameter estimates for each of the metrics in the full model, additionally broken down by their inclusion in the two-parameter (raw_data) and XCMS-exclusively models. Colors correspond to the dataset used to train the logistic regression model, with “both” indicating a combined model using all manually-labeled features across both datasets." title="" id="155" name="Picture"/>
             <a:graphic>
               <a:graphicData uri="http://schemas.openxmlformats.org/drawingml/2006/picture">
                 <pic:pic>
                   <pic:nvPicPr>
-                    <pic:cNvPr descr="supplement/suppfig_model_param_estimates.png" id="152" name="Picture"/>
+                    <pic:cNvPr descr="supplement/suppfig_model_param_estimates.png" id="156" name="Picture"/>
                     <pic:cNvPicPr>
                       <a:picLocks noChangeArrowheads="1" noChangeAspect="1"/>
                     </pic:cNvPicPr>
                   </pic:nvPicPr>
                   <pic:blipFill>
-                    <a:blip r:embed="rId150"/>
+                    <a:blip r:embed="rId154"/>
                     <a:stretch>
                       <a:fillRect/>
                     </a:stretch>
@@ -5733,18 +5834,18 @@
           <wp:inline>
             <wp:extent cx="5349240" cy="4114800"/>
             <wp:effectExtent b="0" l="0" r="0" t="0"/>
-            <wp:docPr descr="Supplemental figure 3: Robustness of the two most significant metrics across the full (all_params), XCMS-only (xcms_params), and two-parameter (raw_data_params) models. The x-axis corresponds to the fraction of the data used to train the model and the y-coordinate shows the estimated value for the specified term in the subset across 10-fold replicated subsampling. The grey bar in the background corresponds to the estimate of the full model +/- 1SE (thinner dark grey bar) and 2SE (thicker light grey bar)." title="" id="154" name="Picture"/>
+            <wp:docPr descr="Supplemental figure 3: Robustness of the two most significant metrics across the full (all_params), XCMS-only (xcms_params), and two-parameter (raw_data_params) models. The x-axis corresponds to the fraction of the data used to train the model and the y-coordinate shows the estimated value for the specified term in the subset across 10-fold replicated subsampling. The grey bar in the background corresponds to the estimate of the full model +/- 1SE (thinner dark grey bar) and 2SE (thicker light grey bar)." title="" id="158" name="Picture"/>
             <a:graphic>
               <a:graphicData uri="http://schemas.openxmlformats.org/drawingml/2006/picture">
                 <pic:pic>
                   <pic:nvPicPr>
-                    <pic:cNvPr descr="supplement/sampled_model_est.png" id="155" name="Picture"/>
+                    <pic:cNvPr descr="supplement/sampled_model_est.png" id="159" name="Picture"/>
                     <pic:cNvPicPr>
                       <a:picLocks noChangeArrowheads="1" noChangeAspect="1"/>
                     </pic:cNvPicPr>
                   </pic:nvPicPr>
                   <pic:blipFill>
-                    <a:blip r:embed="rId153"/>
+                    <a:blip r:embed="rId157"/>
                     <a:stretch>
                       <a:fillRect/>
                     </a:stretch>
@@ -5788,18 +5889,18 @@
           <wp:inline>
             <wp:extent cx="5349240" cy="2468880"/>
             <wp:effectExtent b="0" l="0" r="0" t="0"/>
-            <wp:docPr descr="Supplemental figure 4: Performance of regularized regression and random forest models on internally (same train-test) and externally (different train-test) validated datasets." title="" id="157" name="Picture"/>
+            <wp:docPr descr="Supplemental figure 4: Performance of regularized regression and random forest models on internally (same train-test) and externally (different train-test) validated datasets." title="" id="161" name="Picture"/>
             <a:graphic>
               <a:graphicData uri="http://schemas.openxmlformats.org/drawingml/2006/picture">
                 <pic:pic>
                   <pic:nvPicPr>
-                    <pic:cNvPr descr="supplement/regregrf_fdrgff_cross_train.png" id="158" name="Picture"/>
+                    <pic:cNvPr descr="supplement/regregrf_fdrgff_cross_train.png" id="162" name="Picture"/>
                     <pic:cNvPicPr>
                       <a:picLocks noChangeArrowheads="1" noChangeAspect="1"/>
                     </pic:cNvPicPr>
                   </pic:nvPicPr>
                   <pic:blipFill>
-                    <a:blip r:embed="rId156"/>
+                    <a:blip r:embed="rId160"/>
                     <a:stretch>
                       <a:fillRect/>
                     </a:stretch>
@@ -5834,7 +5935,7 @@
         <w:t xml:space="preserve">Supplemental figure 4: Performance of regularized regression and random forest models on internally (same train-test) and externally (different train-test) validated datasets.</w:t>
       </w:r>
     </w:p>
-    <w:bookmarkEnd w:id="159"/>
+    <w:bookmarkEnd w:id="163"/>
     <w:sectPr>
       <w:pgSz w:h="15840" w:w="12240"/>
       <w:pgMar w:bottom="1440" w:footer="720" w:gutter="0" w:header="720" w:left="1440" w:right="1440" w:top="1440"/>

</xml_diff>

<commit_message>
Switching to metric for figure sizes
</commit_message>
<xml_diff>
--- a/manuscript/manuscript.docx
+++ b/manuscript/manuscript.docx
@@ -481,14 +481,14 @@
       <w:r>
         <w:drawing>
           <wp:inline>
-            <wp:extent cx="5349240" cy="3291840"/>
+            <wp:extent cx="5349240" cy="3304961"/>
             <wp:effectExtent b="0" l="0" r="0" t="0"/>
             <wp:docPr descr="Figure 1: Histograms showing the estimated likelihood of a given mass feature being categorized as “Good” according to the two-parameter logistic model trained on the combined fully-labeled Falkor and MESOSCOPE environmental datasets. Colors indicate the category in which each feature was manually assigned by an expert, with “Stans only” referring to a good mass feature that was only visible in the standards run alongside the samples. Culture datasets CultureData and Pttime were manually labeled only for those features with an estimated likelihood above 90% (dotted black vertical line) according to the final model and were otherwise unclassified." title="" id="27" name="Picture"/>
             <a:graphic>
               <a:graphicData uri="http://schemas.openxmlformats.org/drawingml/2006/picture">
                 <pic:pic>
                   <pic:nvPicPr>
-                    <pic:cNvPr descr="figures/pred_prob_class_color_hists.png" id="28" name="Picture"/>
+                    <pic:cNvPr descr="figures/fig_1_pred_prob_class_color_hists.png" id="28" name="Picture"/>
                     <pic:cNvPicPr>
                       <a:picLocks noChangeArrowheads="1" noChangeAspect="1"/>
                     </pic:cNvPicPr>
@@ -502,7 +502,7 @@
                   <pic:spPr bwMode="auto">
                     <a:xfrm>
                       <a:off x="0" y="0"/>
-                      <a:ext cx="5349240" cy="3291840"/>
+                      <a:ext cx="5349240" cy="3304961"/>
                     </a:xfrm>
                     <a:prstGeom prst="rect">
                       <a:avLst/>
@@ -627,14 +627,14 @@
       <w:r>
         <w:drawing>
           <wp:inline>
-            <wp:extent cx="5349240" cy="2468880"/>
+            <wp:extent cx="5349240" cy="2454733"/>
             <wp:effectExtent b="0" l="0" r="0" t="0"/>
             <wp:docPr descr="Figure 2: False discovery rate (FDR) and fraction of good features found (GFF) plotted across different subsets of model parameters. Lower FDR indicates a smaller fraction of false positives among those mass features the model categorized as “Good” using a threshold of 0.5, and higher GFF indicates a larger fraction of the total good features were found using the same threshold. Points are colored by the model used for training and testing, with internal validation (using the same dataset for training as prediction) in the darker colors on the left and external validation (using a different dataset for training than prediction) in the lighter colors on the right of each panel. Lines of best fit have been estimated and plotted in black behind the data points, with the steeper slopes found in the full and XCMS-only models indicating overfitting on the training data." title="" id="30" name="Picture"/>
             <a:graphic>
               <a:graphicData uri="http://schemas.openxmlformats.org/drawingml/2006/picture">
                 <pic:pic>
                   <pic:nvPicPr>
-                    <pic:cNvPr descr="figures/fdr_gff_cross_train.png" id="31" name="Picture"/>
+                    <pic:cNvPr descr="figures/fig_2_fdr_gff_cross_train.png" id="31" name="Picture"/>
                     <pic:cNvPicPr>
                       <a:picLocks noChangeArrowheads="1" noChangeAspect="1"/>
                     </pic:cNvPicPr>
@@ -648,7 +648,7 @@
                   <pic:spPr bwMode="auto">
                     <a:xfrm>
                       <a:off x="0" y="0"/>
-                      <a:ext cx="5349240" cy="2468880"/>
+                      <a:ext cx="5349240" cy="2454733"/>
                     </a:xfrm>
                     <a:prstGeom prst="rect">
                       <a:avLst/>
@@ -768,14 +768,14 @@
       <w:r>
         <w:drawing>
           <wp:inline>
-            <wp:extent cx="5349240" cy="4114800"/>
+            <wp:extent cx="5349240" cy="4123205"/>
             <wp:effectExtent b="0" l="0" r="0" t="0"/>
             <wp:docPr descr="Figure 3: Predicted likelihood of a feature being “Good” according to a model trained on the MESOSCOPE dataset vs a model trained on the Falkor dataset. The top row of plots show the exact likelihood predicted by the logistic model across three different subsets of parameters, while the bottom row shows the estimates ranked from least likely to most likely. Points are colored by their manually-assigned quality according to an expert." title="" id="34" name="Picture"/>
             <a:graphic>
               <a:graphicData uri="http://schemas.openxmlformats.org/drawingml/2006/picture">
                 <pic:pic>
                   <pic:nvPicPr>
-                    <pic:cNvPr descr="figures/comb_prob_space.png" id="35" name="Picture"/>
+                    <pic:cNvPr descr="figures/fig_3_comb_prob_space.png" id="35" name="Picture"/>
                     <pic:cNvPicPr>
                       <a:picLocks noChangeArrowheads="1" noChangeAspect="1"/>
                     </pic:cNvPicPr>
@@ -789,7 +789,7 @@
                   <pic:spPr bwMode="auto">
                     <a:xfrm>
                       <a:off x="0" y="0"/>
-                      <a:ext cx="5349240" cy="4114800"/>
+                      <a:ext cx="5349240" cy="4123205"/>
                     </a:xfrm>
                     <a:prstGeom prst="rect">
                       <a:avLst/>
@@ -979,14 +979,14 @@
       <w:r>
         <w:drawing>
           <wp:inline>
-            <wp:extent cx="1783080" cy="2377440"/>
+            <wp:extent cx="1783080" cy="2204405"/>
             <wp:effectExtent b="0" l="0" r="0" t="0"/>
             <wp:docPr descr="Figure 4: False discovery rate and proportion of total good features identified as good by the two-parameter model trained on the combined MESOSCOPE/Falkor dataset and applied to each dataset. A stricter likelihood threshold is used here (0.9) than in Figure 2. FDR is calculated by dividing the number of false positives by the total positives produced by the model and GFF is calculated by dividing the number of true positives by the total number of good features as identified manually (only possible for fully-labeled datasets). Points correspond to the calculated percentage and absolute numbers are provided above/below the point." title="" id="39" name="Picture"/>
             <a:graphic>
               <a:graphicData uri="http://schemas.openxmlformats.org/drawingml/2006/picture">
                 <pic:pic>
                   <pic:nvPicPr>
-                    <pic:cNvPr descr="figures/fdr_gff_all_datasets.png" id="40" name="Picture"/>
+                    <pic:cNvPr descr="figures/fig_4_fdr_gff_all_datasets.png" id="40" name="Picture"/>
                     <pic:cNvPicPr>
                       <a:picLocks noChangeArrowheads="1" noChangeAspect="1"/>
                     </pic:cNvPicPr>
@@ -1000,7 +1000,7 @@
                   <pic:spPr bwMode="auto">
                     <a:xfrm>
                       <a:off x="0" y="0"/>
-                      <a:ext cx="1783080" cy="2377440"/>
+                      <a:ext cx="1783080" cy="2204405"/>
                     </a:xfrm>
                     <a:prstGeom prst="rect">
                       <a:avLst/>
@@ -1085,14 +1085,14 @@
       <w:r>
         <w:drawing>
           <wp:inline>
-            <wp:extent cx="5349240" cy="5760720"/>
+            <wp:extent cx="5349240" cy="5759694"/>
             <wp:effectExtent b="0" l="0" r="0" t="0"/>
             <wp:docPr descr="Figure 5: Plot of metabolite response to depth and the model classification error distribution. Barplots at the top show the number of MFs (mass features) in each depth response category and are broken down by the classification error types. Compounds were assigned a depth category via Dunn’s post-hoc test for significant differences between the sample depths. Good MF found = true positive, good MF missed = false negative, bad MF found = false positive, and bad MF avoided = true negative according to a 0.5 likelihood threshold. Note that the majority of the features in the bad MF avoided category fell into the “All equal” depth class for which there was no significant differences between the depths (1365 MFs) but the x-axis has been truncated at 60 for ease of visualization. The boxplots in the bottom illustrate the depth response type for 4 specific categories, with raw peak area plotted on a log scale against the sample depth (DCM = deep chlorophyll maximum, ~110 meters). All MFs are shown in the central bottom plot across three axes using the rank-normalized median value at each depth as the coordinate for that axis. Each mass feature corresponds to a point in the plot, and their position on the plot describes the shape of their depth profile. Compounds aligning with the 15m axis correspond to compounds with most of their abundance found in the surface ocean; points far to the right side correspond to compounds that are found only at the DCM; points found at the bottom of the plot are those compounds that increased more or less linearly with depth." title="" id="43" name="Picture"/>
             <a:graphic>
               <a:graphicData uri="http://schemas.openxmlformats.org/drawingml/2006/picture">
                 <pic:pic>
                   <pic:nvPicPr>
-                    <pic:cNvPr descr="figures/clockplot_complete.png" id="44" name="Picture"/>
+                    <pic:cNvPr descr="figures/fig_5_clockplot_complete.png" id="44" name="Picture"/>
                     <pic:cNvPicPr>
                       <a:picLocks noChangeArrowheads="1" noChangeAspect="1"/>
                     </pic:cNvPicPr>
@@ -1106,7 +1106,7 @@
                   <pic:spPr bwMode="auto">
                     <a:xfrm>
                       <a:off x="0" y="0"/>
-                      <a:ext cx="5349240" cy="5760720"/>
+                      <a:ext cx="5349240" cy="5759694"/>
                     </a:xfrm>
                     <a:prstGeom prst="rect">
                       <a:avLst/>
@@ -1754,14 +1754,14 @@
       <w:r>
         <w:drawing>
           <wp:inline>
-            <wp:extent cx="5349240" cy="3291840"/>
+            <wp:extent cx="5349240" cy="3304961"/>
             <wp:effectExtent b="0" l="0" r="0" t="0"/>
             <wp:docPr descr="Figure 6: 2D non-metric multidimensional scaling (NMDS) plots of metabolite similarity according to sample depth across multiple likelihood thresholds. Triplicate samples are represented by the vertices of the triangles and colored by the depth from which they were sampled (DCM = deep chlorophyll maximum, ~110m). “Only good MFs” refers to those features manually labeled as “Good”. NMDS stress values are reported in the upper right corner of each plot." title="" id="47" name="Picture"/>
             <a:graphic>
               <a:graphicData uri="http://schemas.openxmlformats.org/drawingml/2006/picture">
                 <pic:pic>
                   <pic:nvPicPr>
-                    <pic:cNvPr descr="figures/thresh_NMDS_plots.png" id="48" name="Picture"/>
+                    <pic:cNvPr descr="figures/fig_6_thresh_NMDS_plots.png" id="48" name="Picture"/>
                     <pic:cNvPicPr>
                       <a:picLocks noChangeArrowheads="1" noChangeAspect="1"/>
                     </pic:cNvPicPr>
@@ -1775,7 +1775,7 @@
                   <pic:spPr bwMode="auto">
                     <a:xfrm>
                       <a:off x="0" y="0"/>
-                      <a:ext cx="5349240" cy="3291840"/>
+                      <a:ext cx="5349240" cy="3304961"/>
                     </a:xfrm>
                     <a:prstGeom prst="rect">
                       <a:avLst/>
@@ -2661,14 +2661,14 @@
       <w:r>
         <w:drawing>
           <wp:inline>
-            <wp:extent cx="4160520" cy="1920240"/>
+            <wp:extent cx="4160520" cy="1909237"/>
             <wp:effectExtent b="0" l="0" r="0" t="0"/>
             <wp:docPr descr="Figure 7: Randomly selected ion chromatograms from both “Good” (top row) and “Bad” (bottom row) manual classifications. Plots show retention time along the x-axis in a 1 minute window around the center of the feature and show measured intensity on the y. Features are from the MESOSCOPE dataset and colored by the depth from which the biological sample was taken. DCM = deep chlorophyll maximum, approximately 110 meters. Mass feature identifications are provided as the title of each panel, starting with “FT” and followed by 4 digits except for the two features annotated using authentic standards run alongside: the 13C isotope of dimethylsulfonioacetate (DMS-Ac) and taurine." title="" id="66" name="Picture"/>
             <a:graphic>
               <a:graphicData uri="http://schemas.openxmlformats.org/drawingml/2006/picture">
                 <pic:pic>
                   <pic:nvPicPr>
-                    <pic:cNvPr descr="figures/somegood_somebad_depthcolor_chroms.png" id="67" name="Picture"/>
+                    <pic:cNvPr descr="figures/fig_7_somegood_somebad_depthcolor_chroms.png" id="67" name="Picture"/>
                     <pic:cNvPicPr>
                       <a:picLocks noChangeArrowheads="1" noChangeAspect="1"/>
                     </pic:cNvPicPr>
@@ -2682,7 +2682,7 @@
                   <pic:spPr bwMode="auto">
                     <a:xfrm>
                       <a:off x="0" y="0"/>
-                      <a:ext cx="4160520" cy="1920240"/>
+                      <a:ext cx="4160520" cy="1909237"/>
                     </a:xfrm>
                     <a:prstGeom prst="rect">
                       <a:avLst/>
@@ -3064,14 +3064,14 @@
       <w:r>
         <w:drawing>
           <wp:inline>
-            <wp:extent cx="5349240" cy="3291840"/>
+            <wp:extent cx="5349240" cy="3304961"/>
             <wp:effectExtent b="0" l="0" r="0" t="0"/>
             <wp:docPr descr="Figure 8: Method used to calculate the metrics for the two-parameter model from the raw data via comparison to an idealized pseudo-Gaussian peak for both manually identified “Good” and “Bad” peaks. Normalization was performed by linearly scaling the raw values into the 0-1 range by subtracting the minimum value and dividing by the maximum. Peak shape similarity was measured with Pearson’s correlation coefficient and the noise level is estimated as the standard deviation of the residuals after the raw data is subtracted from the idealized peak." title="" id="70" name="Picture"/>
             <a:graphic>
               <a:graphicData uri="http://schemas.openxmlformats.org/drawingml/2006/picture">
                 <pic:pic>
                   <pic:nvPicPr>
-                    <pic:cNvPr descr="figures/peakmetrics_singlechrom.png" id="71" name="Picture"/>
+                    <pic:cNvPr descr="figures/fig_8_peakmetrics_singlechrom.png" id="71" name="Picture"/>
                     <pic:cNvPicPr>
                       <a:picLocks noChangeArrowheads="1" noChangeAspect="1"/>
                     </pic:cNvPicPr>
@@ -3085,7 +3085,7 @@
                   <pic:spPr bwMode="auto">
                     <a:xfrm>
                       <a:off x="0" y="0"/>
-                      <a:ext cx="5349240" cy="3291840"/>
+                      <a:ext cx="5349240" cy="3304961"/>
                     </a:xfrm>
                     <a:prstGeom prst="rect">
                       <a:avLst/>
@@ -5731,7 +5731,7 @@
     <w:bookmarkEnd w:id="151"/>
     <w:bookmarkEnd w:id="152"/>
     <w:bookmarkEnd w:id="153"/>
-    <w:bookmarkStart w:id="163" w:name="supplement"/>
+    <w:bookmarkStart w:id="154" w:name="supplement"/>
     <w:p>
       <w:pPr>
         <w:pStyle w:val="Heading2"/>
@@ -5754,192 +5754,89 @@
     </w:p>
     <w:p>
       <w:pPr>
-        <w:pStyle w:val="CaptionedFigure"/>
-      </w:pPr>
-      <w:r>
-        <w:drawing>
-          <wp:inline>
-            <wp:extent cx="5349240" cy="7406640"/>
-            <wp:effectExtent b="0" l="0" r="0" t="0"/>
-            <wp:docPr descr="Supplemental figure 2: Model parameter estimates for each of the metrics in the full model, additionally broken down by their inclusion in the two-parameter (raw_data) and XCMS-exclusively models. Colors correspond to the dataset used to train the logistic regression model, with “both” indicating a combined model using all manually-labeled features across both datasets." title="" id="155" name="Picture"/>
-            <a:graphic>
-              <a:graphicData uri="http://schemas.openxmlformats.org/drawingml/2006/picture">
-                <pic:pic>
-                  <pic:nvPicPr>
-                    <pic:cNvPr descr="supplement/suppfig_model_param_estimates.png" id="156" name="Picture"/>
-                    <pic:cNvPicPr>
-                      <a:picLocks noChangeArrowheads="1" noChangeAspect="1"/>
-                    </pic:cNvPicPr>
-                  </pic:nvPicPr>
-                  <pic:blipFill>
-                    <a:blip r:embed="rId154"/>
-                    <a:stretch>
-                      <a:fillRect/>
-                    </a:stretch>
-                  </pic:blipFill>
-                  <pic:spPr bwMode="auto">
-                    <a:xfrm>
-                      <a:off x="0" y="0"/>
-                      <a:ext cx="5349240" cy="7406640"/>
-                    </a:xfrm>
-                    <a:prstGeom prst="rect">
-                      <a:avLst/>
-                    </a:prstGeom>
-                    <a:noFill/>
-                    <a:ln w="9525">
-                      <a:noFill/>
-                      <a:headEnd/>
-                      <a:tailEnd/>
-                    </a:ln>
-                  </pic:spPr>
-                </pic:pic>
-              </a:graphicData>
-            </a:graphic>
-          </wp:inline>
-        </w:drawing>
-      </w:r>
-    </w:p>
-    <w:p>
-      <w:pPr>
-        <w:pStyle w:val="ImageCaption"/>
-      </w:pPr>
-      <w:r>
+        <w:pStyle w:val="BodyText"/>
+      </w:pPr>
+      <w:r>
+        <w:rPr>
+          <w:iCs/>
+          <w:i/>
+        </w:rPr>
         <w:t xml:space="preserve">Supplemental figure 2: Model parameter estimates for each of the metrics in the full model, additionally broken down by their inclusion in the two-parameter (raw_data) and XCMS-exclusively models. Colors correspond to the dataset used to train the logistic regression model, with</w:t>
       </w:r>
       <w:r>
-        <w:t xml:space="preserve"> </w:t>
-      </w:r>
-      <w:r>
+        <w:rPr>
+          <w:iCs/>
+          <w:i/>
+        </w:rPr>
+        <w:t xml:space="preserve"> </w:t>
+      </w:r>
+      <w:r>
+        <w:rPr>
+          <w:iCs/>
+          <w:i/>
+        </w:rPr>
         <w:t xml:space="preserve">“</w:t>
       </w:r>
       <w:r>
+        <w:rPr>
+          <w:iCs/>
+          <w:i/>
+        </w:rPr>
         <w:t xml:space="preserve">both</w:t>
       </w:r>
       <w:r>
+        <w:rPr>
+          <w:iCs/>
+          <w:i/>
+        </w:rPr>
         <w:t xml:space="preserve">”</w:t>
       </w:r>
       <w:r>
-        <w:t xml:space="preserve"> </w:t>
-      </w:r>
-      <w:r>
+        <w:rPr>
+          <w:iCs/>
+          <w:i/>
+        </w:rPr>
+        <w:t xml:space="preserve"> </w:t>
+      </w:r>
+      <w:r>
+        <w:rPr>
+          <w:iCs/>
+          <w:i/>
+        </w:rPr>
         <w:t xml:space="preserve">indicating a combined model using all manually-labeled features across both datasets.</w:t>
       </w:r>
     </w:p>
     <w:p>
       <w:pPr>
-        <w:pStyle w:val="CaptionedFigure"/>
-      </w:pPr>
-      <w:r>
-        <w:drawing>
-          <wp:inline>
-            <wp:extent cx="5349240" cy="4114800"/>
-            <wp:effectExtent b="0" l="0" r="0" t="0"/>
-            <wp:docPr descr="Supplemental figure 3: Robustness of the two most significant metrics across the full (all_params), XCMS-only (xcms_params), and two-parameter (raw_data_params) models. The x-axis corresponds to the fraction of the data used to train the model and the y-coordinate shows the estimated value for the specified term in the subset across 10-fold replicated subsampling. The grey bar in the background corresponds to the estimate of the full model +/- 1SE (thinner dark grey bar) and 2SE (thicker light grey bar)." title="" id="158" name="Picture"/>
-            <a:graphic>
-              <a:graphicData uri="http://schemas.openxmlformats.org/drawingml/2006/picture">
-                <pic:pic>
-                  <pic:nvPicPr>
-                    <pic:cNvPr descr="supplement/sampled_model_est.png" id="159" name="Picture"/>
-                    <pic:cNvPicPr>
-                      <a:picLocks noChangeArrowheads="1" noChangeAspect="1"/>
-                    </pic:cNvPicPr>
-                  </pic:nvPicPr>
-                  <pic:blipFill>
-                    <a:blip r:embed="rId157"/>
-                    <a:stretch>
-                      <a:fillRect/>
-                    </a:stretch>
-                  </pic:blipFill>
-                  <pic:spPr bwMode="auto">
-                    <a:xfrm>
-                      <a:off x="0" y="0"/>
-                      <a:ext cx="5349240" cy="4114800"/>
-                    </a:xfrm>
-                    <a:prstGeom prst="rect">
-                      <a:avLst/>
-                    </a:prstGeom>
-                    <a:noFill/>
-                    <a:ln w="9525">
-                      <a:noFill/>
-                      <a:headEnd/>
-                      <a:tailEnd/>
-                    </a:ln>
-                  </pic:spPr>
-                </pic:pic>
-              </a:graphicData>
-            </a:graphic>
-          </wp:inline>
-        </w:drawing>
-      </w:r>
-    </w:p>
-    <w:p>
-      <w:pPr>
-        <w:pStyle w:val="ImageCaption"/>
-      </w:pPr>
-      <w:r>
+        <w:pStyle w:val="BodyText"/>
+      </w:pPr>
+      <w:r>
+        <w:rPr>
+          <w:iCs/>
+          <w:i/>
+        </w:rPr>
         <w:t xml:space="preserve">Supplemental figure 3: Robustness of the two most significant metrics across the full (all_params), XCMS-only (xcms_params), and two-parameter (raw_data_params) models. The x-axis corresponds to the fraction of the data used to train the model and the y-coordinate shows the estimated value for the specified term in the subset across 10-fold replicated subsampling. The grey bar in the background corresponds to the estimate of the full model +/- 1SE (thinner dark grey bar) and 2SE (thicker light grey bar).</w:t>
       </w:r>
     </w:p>
     <w:p>
       <w:pPr>
-        <w:pStyle w:val="CaptionedFigure"/>
-      </w:pPr>
-      <w:r>
-        <w:drawing>
-          <wp:inline>
-            <wp:extent cx="5349240" cy="2468880"/>
-            <wp:effectExtent b="0" l="0" r="0" t="0"/>
-            <wp:docPr descr="Supplemental figure 4: Performance of regularized regression and random forest models on internally (same train-test) and externally (different train-test) validated datasets." title="" id="161" name="Picture"/>
-            <a:graphic>
-              <a:graphicData uri="http://schemas.openxmlformats.org/drawingml/2006/picture">
-                <pic:pic>
-                  <pic:nvPicPr>
-                    <pic:cNvPr descr="supplement/regregrf_fdrgff_cross_train.png" id="162" name="Picture"/>
-                    <pic:cNvPicPr>
-                      <a:picLocks noChangeArrowheads="1" noChangeAspect="1"/>
-                    </pic:cNvPicPr>
-                  </pic:nvPicPr>
-                  <pic:blipFill>
-                    <a:blip r:embed="rId160"/>
-                    <a:stretch>
-                      <a:fillRect/>
-                    </a:stretch>
-                  </pic:blipFill>
-                  <pic:spPr bwMode="auto">
-                    <a:xfrm>
-                      <a:off x="0" y="0"/>
-                      <a:ext cx="5349240" cy="2468880"/>
-                    </a:xfrm>
-                    <a:prstGeom prst="rect">
-                      <a:avLst/>
-                    </a:prstGeom>
-                    <a:noFill/>
-                    <a:ln w="9525">
-                      <a:noFill/>
-                      <a:headEnd/>
-                      <a:tailEnd/>
-                    </a:ln>
-                  </pic:spPr>
-                </pic:pic>
-              </a:graphicData>
-            </a:graphic>
-          </wp:inline>
-        </w:drawing>
-      </w:r>
-    </w:p>
-    <w:p>
-      <w:pPr>
-        <w:pStyle w:val="ImageCaption"/>
-      </w:pPr>
-      <w:r>
+        <w:pStyle w:val="BodyText"/>
+      </w:pPr>
+      <w:r>
+        <w:rPr>
+          <w:iCs/>
+          <w:i/>
+        </w:rPr>
         <w:t xml:space="preserve">Supplemental figure 4: Performance of regularized regression and random forest models on internally (same train-test) and externally (different train-test) validated datasets.</w:t>
       </w:r>
     </w:p>
-    <w:bookmarkEnd w:id="163"/>
+    <w:bookmarkEnd w:id="154"/>
     <w:sectPr>
       <w:pgSz w:h="15840" w:w="12240"/>
       <w:pgMar w:bottom="1440" w:footer="720" w:gutter="0" w:header="720" w:left="1440" w:right="1440" w:top="1440"/>
+      <w:lnNumType w:countBy="1" w:restart="continuous"/>
       <w:cols w:space="720"/>
+      <w:docGrid w:linePitch="326"/>
     </w:sectPr>
   </w:body>
 </w:document>
@@ -6912,8 +6809,9 @@
     <w:basedOn w:val="Normal"/>
     <w:link w:val="BodyTextChar"/>
     <w:qFormat/>
+    <w:rsid w:val="00D83F6F"/>
     <w:pPr>
-      <w:spacing w:after="180" w:before="180"/>
+      <w:spacing w:after="180" w:before="180" w:line="480" w:lineRule="auto"/>
     </w:pPr>
   </w:style>
   <w:style w:customStyle="1" w:styleId="FirstParagraph" w:type="paragraph">
@@ -7485,7 +7383,14 @@
     <w:name w:val="Body Text Char"/>
     <w:basedOn w:val="DefaultParagraphFont"/>
     <w:link w:val="BodyText"/>
-    <w:rsid w:val="009B4A54"/>
+    <w:rsid w:val="00D83F6F"/>
+  </w:style>
+  <w:style w:styleId="LineNumber" w:type="character">
+    <w:name w:val="line number"/>
+    <w:basedOn w:val="DefaultParagraphFont"/>
+    <w:semiHidden/>
+    <w:unhideWhenUsed/>
+    <w:rsid w:val="00A2297C"/>
   </w:style>
 </w:styles>
 </file>

</xml_diff>

<commit_message>
Updating Anitra's initials and adding Angie to acknowledgements
</commit_message>
<xml_diff>
--- a/manuscript/manuscript.docx
+++ b/manuscript/manuscript.docx
@@ -112,6 +112,12 @@
       </w:r>
       <w:r>
         <w:t xml:space="preserve">Anitra</w:t>
+      </w:r>
+      <w:r>
+        <w:t xml:space="preserve"> </w:t>
+      </w:r>
+      <w:r>
+        <w:t xml:space="preserve">E.</w:t>
       </w:r>
       <w:r>
         <w:t xml:space="preserve"> </w:t>
@@ -4035,7 +4041,7 @@
         <w:pStyle w:val="FirstParagraph"/>
       </w:pPr>
       <w:r>
-        <w:t xml:space="preserve">This work was supported by grants from the Simons Foundation (SCOPE Award ID 329108 to AI, SF Award ID 385428 to AI).</w:t>
+        <w:t xml:space="preserve">This work was supported by grants from the Simons Foundation (SCOPE Award ID 329108 to AEI, SF Award ID 385428 to AEI).</w:t>
       </w:r>
     </w:p>
     <w:bookmarkEnd w:id="86"/>
@@ -4053,7 +4059,7 @@
         <w:pStyle w:val="FirstParagraph"/>
       </w:pPr>
       <w:r>
-        <w:t xml:space="preserve">WK extracted the Falkor samples, processed the data, performed the analyses, and wrote the manuscript. BH helped design the metrics and implement the regressions as well as providing support and context for the analysis. AI provided funding and data and helped to interpret the conclusions and edit the manuscript.</w:t>
+        <w:t xml:space="preserve">WK extracted the Falkor samples, processed the data, performed the analyses, and wrote the manuscript. BH helped design the metrics and implement the regressions as well as providing support and context for the analysis. AEI provided funding and data and helped to interpret the conclusions and edit the manuscript.</w:t>
       </w:r>
     </w:p>
     <w:bookmarkEnd w:id="87"/>
@@ -4071,7 +4077,7 @@
         <w:pStyle w:val="FirstParagraph"/>
       </w:pPr>
       <w:r>
-        <w:t xml:space="preserve">This work was supported by the University of Washington eScience Institute through their Data Science Incubator program. The authors would also like to acknowledge Laura Carlson for her expertise in obtaining the CultureData, MESOSCOPE, and Falkor datasets; Katherine Heal and Bryn Durham for their assistance with culturing and collecting the cultured samples; the captain and crew of the R/Vs</w:t>
+        <w:t xml:space="preserve">This work was supported by the University of Washington eScience Institute through their Data Science Incubator program. The authors would also like to acknowledge Laura Carlson for her expertise in obtaining the CultureData, MESOSCOPE, and Falkor datasets; Katherine Heal, Angie Boysen, and Bryn Durham for their assistance with culturing and collecting the cultured samples; the captain and crew of the R/Vs</w:t>
       </w:r>
       <w:r>
         <w:t xml:space="preserve"> </w:t>

</xml_diff>

<commit_message>
Updating to use Bryna's middle initial
</commit_message>
<xml_diff>
--- a/manuscript/manuscript.docx
+++ b/manuscript/manuscript.docx
@@ -94,6 +94,12 @@
       </w:r>
       <w:r>
         <w:t xml:space="preserve">Bryna</w:t>
+      </w:r>
+      <w:r>
+        <w:t xml:space="preserve"> </w:t>
+      </w:r>
+      <w:r>
+        <w:t xml:space="preserve">J.</w:t>
       </w:r>
       <w:r>
         <w:t xml:space="preserve"> </w:t>
@@ -4059,7 +4065,7 @@
         <w:pStyle w:val="FirstParagraph"/>
       </w:pPr>
       <w:r>
-        <w:t xml:space="preserve">WK extracted the Falkor samples, processed the data, performed the analyses, and wrote the manuscript. BH helped design the metrics and implement the regressions as well as providing support and context for the analysis. AEI provided funding and data and helped to interpret the conclusions and edit the manuscript.</w:t>
+        <w:t xml:space="preserve">WK extracted the Falkor samples, processed the data, performed the analyses, and wrote the manuscript. BJH helped design the metrics and implement the regressions as well as providing support and context for the analysis. AEI provided funding and data and helped to interpret the conclusions and edit the manuscript.</w:t>
       </w:r>
     </w:p>
     <w:bookmarkEnd w:id="87"/>

</xml_diff>

<commit_message>
Making figures render larger, oops
</commit_message>
<xml_diff>
--- a/manuscript/manuscript.docx
+++ b/manuscript/manuscript.docx
@@ -485,7 +485,7 @@
       <w:r>
         <w:drawing>
           <wp:inline>
-            <wp:extent cx="5349240" cy="3304961"/>
+            <wp:extent cx="5943600" cy="3672179"/>
             <wp:effectExtent b="0" l="0" r="0" t="0"/>
             <wp:docPr descr="Figure 1: Histograms showing the estimated likelihood of a given mass feature being categorized as “Good” according to the two-parameter logistic model trained on the combined fully-labeled Falkor and MESOSCOPE environmental datasets. Colors indicate the category in which each feature was manually assigned by an expert, with “Stans only” referring to a good mass feature that was only visible in the standards run alongside the samples. Culture datasets CultureData and Pttime were manually labeled only for those features with an estimated likelihood above 90% (dotted black vertical line) according to the final model and were otherwise unclassified." title="" id="27" name="Picture"/>
             <a:graphic>
@@ -506,7 +506,7 @@
                   <pic:spPr bwMode="auto">
                     <a:xfrm>
                       <a:off x="0" y="0"/>
-                      <a:ext cx="5349240" cy="3304961"/>
+                      <a:ext cx="5943600" cy="3672179"/>
                     </a:xfrm>
                     <a:prstGeom prst="rect">
                       <a:avLst/>
@@ -631,7 +631,7 @@
       <w:r>
         <w:drawing>
           <wp:inline>
-            <wp:extent cx="5349240" cy="2454733"/>
+            <wp:extent cx="5943600" cy="2727481"/>
             <wp:effectExtent b="0" l="0" r="0" t="0"/>
             <wp:docPr descr="Figure 2: False discovery rate (FDR) and fraction of good features found (GFF) plotted across different subsets of model parameters. Lower FDR indicates a smaller fraction of false positives among those mass features the model categorized as “Good” using a threshold of 0.5, and higher GFF indicates a larger fraction of the total good features were found using the same threshold. Points are colored by the model used for training and testing, with internal validation (using the same dataset for training as prediction) in the darker colors on the left and external validation (using a different dataset for training than prediction) in the lighter colors on the right of each panel. Lines of best fit have been estimated and plotted in black behind the data points, with the steeper slopes found in the full and XCMS-only models indicating overfitting on the training data." title="" id="30" name="Picture"/>
             <a:graphic>
@@ -652,7 +652,7 @@
                   <pic:spPr bwMode="auto">
                     <a:xfrm>
                       <a:off x="0" y="0"/>
-                      <a:ext cx="5349240" cy="2454733"/>
+                      <a:ext cx="5943600" cy="2727481"/>
                     </a:xfrm>
                     <a:prstGeom prst="rect">
                       <a:avLst/>
@@ -772,7 +772,7 @@
       <w:r>
         <w:drawing>
           <wp:inline>
-            <wp:extent cx="5349240" cy="4123205"/>
+            <wp:extent cx="5943600" cy="4581339"/>
             <wp:effectExtent b="0" l="0" r="0" t="0"/>
             <wp:docPr descr="Figure 3: Predicted likelihood of a feature being “Good” according to a model trained on the MESOSCOPE dataset vs a model trained on the Falkor dataset. The top row of plots show the exact likelihood predicted by the logistic model across three different subsets of parameters, while the bottom row shows the estimates ranked from least likely to most likely. Points are colored by their manually-assigned quality according to an expert." title="" id="34" name="Picture"/>
             <a:graphic>
@@ -793,7 +793,7 @@
                   <pic:spPr bwMode="auto">
                     <a:xfrm>
                       <a:off x="0" y="0"/>
-                      <a:ext cx="5349240" cy="4123205"/>
+                      <a:ext cx="5943600" cy="4581339"/>
                     </a:xfrm>
                     <a:prstGeom prst="rect">
                       <a:avLst/>
@@ -983,7 +983,7 @@
       <w:r>
         <w:drawing>
           <wp:inline>
-            <wp:extent cx="1783080" cy="2204405"/>
+            <wp:extent cx="2971800" cy="3674009"/>
             <wp:effectExtent b="0" l="0" r="0" t="0"/>
             <wp:docPr descr="Figure 4: False discovery rate and proportion of total good features identified as good by the two-parameter model trained on the combined MESOSCOPE/Falkor dataset and applied to each dataset. A stricter likelihood threshold is used here (0.9) than in Figure 2. FDR is calculated by dividing the number of false positives by the total positives produced by the model and GFF is calculated by dividing the number of true positives by the total number of good features as identified manually (only possible for fully-labeled datasets). Points correspond to the calculated percentage and absolute numbers are provided above/below the point." title="" id="39" name="Picture"/>
             <a:graphic>
@@ -1004,7 +1004,7 @@
                   <pic:spPr bwMode="auto">
                     <a:xfrm>
                       <a:off x="0" y="0"/>
-                      <a:ext cx="1783080" cy="2204405"/>
+                      <a:ext cx="2971800" cy="3674009"/>
                     </a:xfrm>
                     <a:prstGeom prst="rect">
                       <a:avLst/>
@@ -1089,7 +1089,7 @@
       <w:r>
         <w:drawing>
           <wp:inline>
-            <wp:extent cx="5349240" cy="5759694"/>
+            <wp:extent cx="5943600" cy="6399660"/>
             <wp:effectExtent b="0" l="0" r="0" t="0"/>
             <wp:docPr descr="Figure 5: Plot of metabolite response to depth and the model classification error distribution. Barplots at the top show the number of MFs (mass features) in each depth response category and are broken down by the classification error types. Compounds were assigned a depth category via Dunn’s post-hoc test for significant differences between the sample depths. Good MF found = true positive, good MF missed = false negative, bad MF found = false positive, and bad MF avoided = true negative according to a 0.5 likelihood threshold. Note that the majority of the features in the bad MF avoided category fell into the “All equal” depth class for which there was no significant differences between the depths (1365 MFs) but the x-axis has been truncated at 60 for ease of visualization. The boxplots in the bottom illustrate the depth response type for 4 specific categories, with raw peak area plotted on a log scale against the sample depth (DCM = deep chlorophyll maximum, ~110 meters). All MFs are shown in the central bottom plot across three axes using the rank-normalized median value at each depth as the coordinate for that axis. Each mass feature corresponds to a point in the plot, and their position on the plot describes the shape of their depth profile. Compounds aligning with the 15m axis correspond to compounds with most of their abundance found in the surface ocean; points far to the right side correspond to compounds that are found only at the DCM; points found at the bottom of the plot are those compounds that increased more or less linearly with depth." title="" id="43" name="Picture"/>
             <a:graphic>
@@ -1110,7 +1110,7 @@
                   <pic:spPr bwMode="auto">
                     <a:xfrm>
                       <a:off x="0" y="0"/>
-                      <a:ext cx="5349240" cy="5759694"/>
+                      <a:ext cx="5943600" cy="6399660"/>
                     </a:xfrm>
                     <a:prstGeom prst="rect">
                       <a:avLst/>
@@ -1758,7 +1758,7 @@
       <w:r>
         <w:drawing>
           <wp:inline>
-            <wp:extent cx="5349240" cy="3304961"/>
+            <wp:extent cx="5943600" cy="3672179"/>
             <wp:effectExtent b="0" l="0" r="0" t="0"/>
             <wp:docPr descr="Figure 6: 2D non-metric multidimensional scaling (NMDS) plots of metabolite similarity according to sample depth across multiple likelihood thresholds. Triplicate samples are represented by the vertices of the triangles and colored by the depth from which they were sampled (DCM = deep chlorophyll maximum, ~110m). “Only good MFs” refers to those features manually labeled as “Good”. NMDS stress values are reported in the upper right corner of each plot." title="" id="47" name="Picture"/>
             <a:graphic>
@@ -1779,7 +1779,7 @@
                   <pic:spPr bwMode="auto">
                     <a:xfrm>
                       <a:off x="0" y="0"/>
-                      <a:ext cx="5349240" cy="3304961"/>
+                      <a:ext cx="5943600" cy="3672179"/>
                     </a:xfrm>
                     <a:prstGeom prst="rect">
                       <a:avLst/>
@@ -2665,7 +2665,7 @@
       <w:r>
         <w:drawing>
           <wp:inline>
-            <wp:extent cx="4160520" cy="1909237"/>
+            <wp:extent cx="5943600" cy="2727481"/>
             <wp:effectExtent b="0" l="0" r="0" t="0"/>
             <wp:docPr descr="Figure 7: Randomly selected ion chromatograms from both “Good” (top row) and “Bad” (bottom row) manual classifications. Plots show retention time along the x-axis in a 1 minute window around the center of the feature and show measured intensity on the y. Features are from the MESOSCOPE dataset and colored by the depth from which the biological sample was taken. DCM = deep chlorophyll maximum, approximately 110 meters. Mass feature identifications are provided as the title of each panel, starting with “FT” and followed by 4 digits except for the two features annotated using authentic standards run alongside: the 13C isotope of dimethylsulfonioacetate (DMS-Ac) and taurine." title="" id="66" name="Picture"/>
             <a:graphic>
@@ -2686,7 +2686,7 @@
                   <pic:spPr bwMode="auto">
                     <a:xfrm>
                       <a:off x="0" y="0"/>
-                      <a:ext cx="4160520" cy="1909237"/>
+                      <a:ext cx="5943600" cy="2727481"/>
                     </a:xfrm>
                     <a:prstGeom prst="rect">
                       <a:avLst/>
@@ -3068,7 +3068,7 @@
       <w:r>
         <w:drawing>
           <wp:inline>
-            <wp:extent cx="5349240" cy="3304961"/>
+            <wp:extent cx="5943600" cy="3672179"/>
             <wp:effectExtent b="0" l="0" r="0" t="0"/>
             <wp:docPr descr="Figure 8: Method used to calculate the metrics for the two-parameter model from the raw data via comparison to an idealized pseudo-Gaussian peak for both manually identified “Good” and “Bad” peaks. Normalization was performed by linearly scaling the raw values into the 0-1 range by subtracting the minimum value and dividing by the maximum. Peak shape similarity was measured with Pearson’s correlation coefficient and the noise level is estimated as the standard deviation of the residuals after the raw data is subtracted from the idealized peak." title="" id="70" name="Picture"/>
             <a:graphic>
@@ -3089,7 +3089,7 @@
                   <pic:spPr bwMode="auto">
                     <a:xfrm>
                       <a:off x="0" y="0"/>
-                      <a:ext cx="5349240" cy="3304961"/>
+                      <a:ext cx="5943600" cy="3672179"/>
                     </a:xfrm>
                     <a:prstGeom prst="rect">
                       <a:avLst/>

</xml_diff>

<commit_message>
Fixing reference style for BMC
</commit_message>
<xml_diff>
--- a/manuscript/manuscript.docx
+++ b/manuscript/manuscript.docx
@@ -216,7 +216,7 @@
         <w:t xml:space="preserve"> </w:t>
       </w:r>
       <w:r>
-        <w:t xml:space="preserve">(Bajad et al. 2006; Myers et al. 2017b; Gika et al. 2019)</w:t>
+        <w:t xml:space="preserve">[1–3]</w:t>
       </w:r>
       <w:r>
         <w:t xml:space="preserve">.</w:t>
@@ -233,7 +233,7 @@
         <w:t xml:space="preserve"> </w:t>
       </w:r>
       <w:r>
-        <w:t xml:space="preserve">(Pirttilä et al. 2022; Gloaguen, Kirwan, and Beule 2022)</w:t>
+        <w:t xml:space="preserve">[4, 5]</w:t>
       </w:r>
       <w:r>
         <w:t xml:space="preserve">. However, this approach requires more time from the researcher as they manually evaluate a potentially enormous number of mass features (MFs), a task that scales combinatorially with the number of samples and compounds measured</w:t>
@@ -242,7 +242,7 @@
         <w:t xml:space="preserve"> </w:t>
       </w:r>
       <w:r>
-        <w:t xml:space="preserve">(Myers et al. 2017a)</w:t>
+        <w:t xml:space="preserve">[6]</w:t>
       </w:r>
       <w:r>
         <w:t xml:space="preserve">. Instead of minimizing false negatives, we believe that emphasis should be placed on allowing the experimenter to set a threshold for the proportion of false positives (the false discovery rate or FDR) and accept that this will inherently add to the number of MFs already lost in the data collection process.</w:t>
@@ -275,7 +275,7 @@
         <w:t xml:space="preserve"> </w:t>
       </w:r>
       <w:r>
-        <w:t xml:space="preserve">(Pirttilä et al. 2022)</w:t>
+        <w:t xml:space="preserve">[4]</w:t>
       </w:r>
       <w:r>
         <w:t xml:space="preserve">. None of these parameters answer the critical question about the likelihood that a given feature corresponds to a molecule present in the original sample. This parameter is crucial for downstream analysis because it represents the base rate for error propagation and acceptable thresholds should vary widely by the particular project’s goals. In an exploratory analysis, any mass feature more than 50% likely to be real is perhaps worth considering, while in a confirmatory study this threshold may need to be above 99% likely to be real. Despite significant effort invested in improving the peakpicking algorithms, very little has been done to quantify the accuracy and precision of their outputs across the wide variety of datasets to which they are applied.</w:t>
@@ -292,7 +292,7 @@
         <w:t xml:space="preserve"> </w:t>
       </w:r>
       <w:r>
-        <w:t xml:space="preserve">Pirttilä et al. (2022)</w:t>
+        <w:t xml:space="preserve">[4]</w:t>
       </w:r>
       <w:r>
         <w:t xml:space="preserve"> </w:t>
@@ -304,7 +304,7 @@
         <w:t xml:space="preserve"> </w:t>
       </w:r>
       <w:r>
-        <w:t xml:space="preserve">Kantz et al. (2019)</w:t>
+        <w:t xml:space="preserve">[7]</w:t>
       </w:r>
       <w:r>
         <w:t xml:space="preserve">.</w:t>
@@ -321,7 +321,7 @@
         <w:t xml:space="preserve"> </w:t>
       </w:r>
       <w:r>
-        <w:t xml:space="preserve">(Kido Soule et al. 2015)</w:t>
+        <w:t xml:space="preserve">[8]</w:t>
       </w:r>
       <w:r>
         <w:t xml:space="preserve">. Low compound and high salt concentrations make metabolomics analyses difficult to study in this area but its vast size and the direct effect of its microbial communities on the Earth’s biogeochemistry make it critical that we understand the transformation of energy and nutrients on a molecular scale</w:t>
@@ -330,7 +330,7 @@
         <w:t xml:space="preserve"> </w:t>
       </w:r>
       <w:r>
-        <w:t xml:space="preserve">(Boysen et al. 2018)</w:t>
+        <w:t xml:space="preserve">[9]</w:t>
       </w:r>
       <w:r>
         <w:t xml:space="preserve">. Metabolites are the currency of chemical exchange both intra- and inter-cellularly, serving as building blocks of larger molecules, regulators of osmotic balance and storage of nutrients, as well as important chemical signals on their own. These small molecules serve both as signposts for the complex biological landscape in this highly dynamic region and give a sense of not only who is present but also what ecological roles they’re serving and the niches they fill</w:t>
@@ -339,7 +339,7 @@
         <w:t xml:space="preserve"> </w:t>
       </w:r>
       <w:r>
-        <w:t xml:space="preserve">(Kido Soule et al. 2015; Boysen et al. 2021; Heal et al. 2021)</w:t>
+        <w:t xml:space="preserve">[8, 10, 11]</w:t>
       </w:r>
       <w:r>
         <w:t xml:space="preserve">.</w:t>
@@ -1890,7 +1890,7 @@
         <w:t xml:space="preserve"> </w:t>
       </w:r>
       <w:r>
-        <w:t xml:space="preserve">(Pirttilä et al. 2022; Guo et al. 2021; Müller et al. 2020)</w:t>
+        <w:t xml:space="preserve">[4, 12, 13]</w:t>
       </w:r>
       <w:r>
         <w:t xml:space="preserve">. Features that are high quality are typically represented in multiple files, especially in quality control pooled samples, and a feature that only has a peak in a single file is typically regarded as highly suspect, if not removed entirely. Classifying an entire feature at once not only has the advantage of reducing the amount of manual labor by a factor equal to the number of files in the run (typically 10s-100s smaller) but is also a better representation of the judgement made by an MS expert. An exemplary implementation of this multi-file approach in prior work is reported in</w:t>
@@ -1899,7 +1899,7 @@
         <w:t xml:space="preserve"> </w:t>
       </w:r>
       <w:r>
-        <w:t xml:space="preserve">Kantz et al. (2019)</w:t>
+        <w:t xml:space="preserve">[7]</w:t>
       </w:r>
       <w:r>
         <w:t xml:space="preserve">, who compared the multi-file summary statistic model to a deep neural network and came to many similar conclusions.</w:t>
@@ -1933,7 +1933,7 @@
         <w:t xml:space="preserve"> </w:t>
       </w:r>
       <w:r>
-        <w:t xml:space="preserve">Kantz et al. (2019)</w:t>
+        <w:t xml:space="preserve">[7]</w:t>
       </w:r>
       <w:r>
         <w:t xml:space="preserve"> </w:t>
@@ -1963,7 +1963,7 @@
         <w:t xml:space="preserve"> </w:t>
       </w:r>
       <w:r>
-        <w:t xml:space="preserve">(Bai et al. 2022)</w:t>
+        <w:t xml:space="preserve">[14]</w:t>
       </w:r>
       <w:r>
         <w:t xml:space="preserve">. There, the use of a Marr wavelet had GFF values in the 98-100% range but very high FDR values of 82-91%, representing a very lenient threshold much closer to the XCMS or ADAP defaults.</w:t>
@@ -1983,7 +1983,7 @@
         <w:pStyle w:val="FirstParagraph"/>
       </w:pPr>
       <w:r>
-        <w:t xml:space="preserve">Guo et al. (2021)</w:t>
+        <w:t xml:space="preserve">[12]</w:t>
       </w:r>
       <w:r>
         <w:t xml:space="preserve"> </w:t>
@@ -2019,7 +2019,7 @@
         <w:t xml:space="preserve"> </w:t>
       </w:r>
       <w:r>
-        <w:t xml:space="preserve">Melnikov, Tsentalovich, and Yanshole (2020)</w:t>
+        <w:t xml:space="preserve">[15]</w:t>
       </w:r>
       <w:r>
         <w:t xml:space="preserve"> </w:t>
@@ -2060,7 +2060,7 @@
         <w:pStyle w:val="BodyText"/>
       </w:pPr>
       <w:r>
-        <w:t xml:space="preserve">Gloaguen, Kirwan, and Beule (2022)</w:t>
+        <w:t xml:space="preserve">[5]</w:t>
       </w:r>
       <w:r>
         <w:t xml:space="preserve"> </w:t>
@@ -2102,7 +2102,7 @@
         <w:t xml:space="preserve"> </w:t>
       </w:r>
       <w:r>
-        <w:t xml:space="preserve">Melnikov, Tsentalovich, and Yanshole (2020)</w:t>
+        <w:t xml:space="preserve">[15]</w:t>
       </w:r>
       <w:r>
         <w:t xml:space="preserve">, perhaps indicating that the</w:t>
@@ -2134,7 +2134,7 @@
         <w:t xml:space="preserve"> </w:t>
       </w:r>
       <w:r>
-        <w:t xml:space="preserve">Kantz et al. (2019)</w:t>
+        <w:t xml:space="preserve">[7]</w:t>
       </w:r>
       <w:r>
         <w:t xml:space="preserve">. In particular, the CNNs provide no way to control the tradeoff between false positives and false negatives and no relative ranking of individual MF quality beyond the broad bins into which they are placed or explanation of relative metric strength for later analyses.</w:t>
@@ -2169,7 +2169,7 @@
         <w:t xml:space="preserve"> </w:t>
       </w:r>
       <w:r>
-        <w:t xml:space="preserve">Ipsen et al. (2010)</w:t>
+        <w:t xml:space="preserve">[16]</w:t>
       </w:r>
       <w:r>
         <w:t xml:space="preserve">) and that the centWave algorithm essentially uses this information already during the wavelet fitting, but still proved to be a highly informative parameter. This metric could be improved with more careful summary statistics that account for the differences between samples. Currently, the use of the overall median value does a reasonable job at identifying MFs that appear in many samples but performs poorly when detecting MFs that appear in only a few. Also worth noting is that the calculation of any new metrics such as these that rely on access to the raw data require exact specification of the maximum and minimum</w:t>
@@ -2194,7 +2194,7 @@
         <w:t xml:space="preserve"> </w:t>
       </w:r>
       <w:r>
-        <w:t xml:space="preserve">Kantz et al. (2019)</w:t>
+        <w:t xml:space="preserve">[7]</w:t>
       </w:r>
       <w:r>
         <w:t xml:space="preserve">. To avoid the additional overhead of recalculation and the possiblity of raw data unavailability, we have implemented these metrics during the initial peakpicking step of XCMS in a fork of the GitHub available at</w:t>
@@ -2228,7 +2228,7 @@
         <w:t xml:space="preserve"> </w:t>
       </w:r>
       <w:r>
-        <w:t xml:space="preserve">(Libiseller et al. 2015; Treutler and Neumann 2016; El Abiead et al. 2021)</w:t>
+        <w:t xml:space="preserve">[17–19]</w:t>
       </w:r>
       <w:r>
         <w:t xml:space="preserve">. We learned that many noise MFs still have reliable isotopes (perhaps unsurprising, given that the noise is in fact often caused by solvents or contaminants that are still chemical in nature) and that many real MFs are simply too small (low-intensity) to have detectable isotope peaks in this kind of dilute environmental sample.</w:t>
@@ -2245,7 +2245,7 @@
         <w:t xml:space="preserve"> </w:t>
       </w:r>
       <w:r>
-        <w:t xml:space="preserve">Gloaguen, Kirwan, and Beule (2022)</w:t>
+        <w:t xml:space="preserve">[5]</w:t>
       </w:r>
       <w:r>
         <w:t xml:space="preserve"> </w:t>
@@ -2265,7 +2265,7 @@
         <w:t xml:space="preserve"> </w:t>
       </w:r>
       <w:r>
-        <w:t xml:space="preserve">Myers et al. (2017a)</w:t>
+        <w:t xml:space="preserve">[6]</w:t>
       </w:r>
       <w:r>
         <w:t xml:space="preserve"> </w:t>
@@ -2285,7 +2285,7 @@
         <w:t xml:space="preserve"> </w:t>
       </w:r>
       <w:r>
-        <w:t xml:space="preserve">(Houriet et al. 2022; Barupal et al. 2021)</w:t>
+        <w:t xml:space="preserve">[20, 21]</w:t>
       </w:r>
       <w:r>
         <w:t xml:space="preserve">. Similarly surprising was the lack of power in the design-of-experiments metrics, although this was less surprising given the number of missing values that were later filled in with an order of magnitude outside the most extreme value (Supp. figure 1).</w:t>
@@ -2373,7 +2373,7 @@
         <w:t xml:space="preserve"> </w:t>
       </w:r>
       <w:r>
-        <w:t xml:space="preserve">(Barone et al. 2022; Heal et al. 2021)</w:t>
+        <w:t xml:space="preserve">[11, 22]</w:t>
       </w:r>
       <w:r>
         <w:t xml:space="preserve">. Critically, this also highlights the danger of noise MFs when additional normalizations are later applied. Scaling metabolomic data to biomass measurements is a common technique, and yet here it would have caused an enormous number of false positives that would have appeared to be intriguingly enriched below the DCM.</w:t>
@@ -2444,7 +2444,7 @@
         <w:t xml:space="preserve"> </w:t>
       </w:r>
       <w:r>
-        <w:t xml:space="preserve">Durham et al. (2022)</w:t>
+        <w:t xml:space="preserve">[23]</w:t>
       </w:r>
       <w:r>
         <w:t xml:space="preserve"> </w:t>
@@ -2474,7 +2474,7 @@
         <w:t xml:space="preserve"> </w:t>
       </w:r>
       <w:r>
-        <w:t xml:space="preserve">Boysen et al. (2018)</w:t>
+        <w:t xml:space="preserve">[9]</w:t>
       </w:r>
       <w:r>
         <w:t xml:space="preserve">. Briefly, filters were added to PTFE centrifuge tubes with a 1:1 mix of 100 µm and 400 µm silica beads, approximately 2mL -20 °C Optima-grade DCM, and approximately 3mL -20 °C 1:1 methanol/water solution (both also Optima-grade). Extraction standards were added during this step. The samples were then bead-beaten three times, followed by triplicate washes with fresh methanol/water mixture. Samples were then dried down under clean nitrogen gas and warmed using a Fisher-Scientific Reacti-Therm module. Dried aqueous fractions were re-dissolved in 380 µL of Optima-grade water and amended with 20 µL isotope-labeled injection standards. Additional internal standards were added at this point to measure the variability introduced by chromatography and ionization, and the reconstituted fraction was syringe-filtered to remove any potential clogging material. This aqueous fraction was then aliquoted into an HPLC vial for injection on the HILIC column and diluted 1:1 with Optima-grade water. A pooled sample was created by combining 20 µL of each sample into the same HPLC vial, and a 1:1 dilution with water half-strength sample was aliquot from that to assess matrix effects and obscuring variation</w:t>
@@ -2483,7 +2483,7 @@
         <w:t xml:space="preserve"> </w:t>
       </w:r>
       <w:r>
-        <w:t xml:space="preserve">(Boysen et al. 2018)</w:t>
+        <w:t xml:space="preserve">[9]</w:t>
       </w:r>
       <w:r>
         <w:t xml:space="preserve">. Also run alongside the environmental samples were two mixes of authentic standards in water and in an aliquot of the pooled sample at a variety of concentrations for quality control, annotation, and absolute concentration calculations. HPLC vials containing the samples were frozen at -80 °C until thawing shortly before injection.</w:t>
@@ -2554,7 +2554,7 @@
         <w:t xml:space="preserve"> </w:t>
       </w:r>
       <w:r>
-        <w:t xml:space="preserve">(Smith et al. 2006; Tautenhahn, Böttcher, and Neumann 2008)</w:t>
+        <w:t xml:space="preserve">[24, 25]</w:t>
       </w:r>
       <w:r>
         <w:t xml:space="preserve">. Files were loaded and run separately for each dataset using the</w:t>
@@ -2601,7 +2601,7 @@
         <w:t xml:space="preserve"> </w:t>
       </w:r>
       <w:r>
-        <w:t xml:space="preserve">(Myers et al. 2017a)</w:t>
+        <w:t xml:space="preserve">[6]</w:t>
       </w:r>
       <w:r>
         <w:t xml:space="preserve">, and both verboseColumns and the extendLengthMSW parameter were set to TRUE. For retention time correction, the Obiwarp method was used except for the CultureData dataset, which was visually inspected and determined not to require correction</w:t>
@@ -2610,7 +2610,7 @@
         <w:t xml:space="preserve"> </w:t>
       </w:r>
       <w:r>
-        <w:t xml:space="preserve">(Benton, Want, and Ebbels 2010)</w:t>
+        <w:t xml:space="preserve">[26]</w:t>
       </w:r>
       <w:r>
         <w:t xml:space="preserve">. For the Obiwarp algorithm, the binsize was reduced to 0.1 but all other parameters were left at their defaults or equivalents.</w:t>
@@ -3021,7 +3021,7 @@
         <w:t xml:space="preserve"> </w:t>
       </w:r>
       <w:r>
-        <w:t xml:space="preserve">(Myers et al. 2017b)</w:t>
+        <w:t xml:space="preserve">[2]</w:t>
       </w:r>
       <w:r>
         <w:t xml:space="preserve">. If there were fewer than 5 data points, a missing value was returned and dropped in subsequent summary calculations. Accessing the raw data values also allowed us to calculate the proportion of</w:t>
@@ -3699,7 +3699,7 @@
         <w:t xml:space="preserve"> </w:t>
       </w:r>
       <w:r>
-        <w:t xml:space="preserve">(Benjamini and Hochberg 1995)</w:t>
+        <w:t xml:space="preserve">[27]</w:t>
       </w:r>
       <w:r>
         <w:t xml:space="preserve">. We also performed post-hoc Dunn tests provided by the</w:t>
@@ -3723,7 +3723,7 @@
         <w:t xml:space="preserve"> </w:t>
       </w:r>
       <w:r>
-        <w:t xml:space="preserve">(Dunn 1964)</w:t>
+        <w:t xml:space="preserve">[28]</w:t>
       </w:r>
       <w:r>
         <w:t xml:space="preserve">. p-values obtained from the Dunn tests were not FDR controlled because it was used as a categorization tool rather than a null hypothesis test. In multivariate space, we used a permutational MANOVA (PERMANOVA)</w:t>
@@ -3732,7 +3732,7 @@
         <w:t xml:space="preserve"> </w:t>
       </w:r>
       <w:r>
-        <w:t xml:space="preserve">(Anderson 2017)</w:t>
+        <w:t xml:space="preserve">[29]</w:t>
       </w:r>
       <w:r>
         <w:t xml:space="preserve"> </w:t>
@@ -3759,7 +3759,7 @@
         <w:t xml:space="preserve"> </w:t>
       </w:r>
       <w:r>
-        <w:t xml:space="preserve">(Oksanen et al. 2022)</w:t>
+        <w:t xml:space="preserve">[30]</w:t>
       </w:r>
       <w:r>
         <w:t xml:space="preserve">. We ran multiple PERMANOVAs with a different subset of mass features included each time, corresponding to using the output from XCMS directly, likelihood thresholds of 0.01, 0.1, 0.5, 0.9, and finally only those MFs manually annotated as good.</w:t>
@@ -3776,7 +3776,7 @@
         <w:t xml:space="preserve"> </w:t>
       </w:r>
       <w:r>
-        <w:t xml:space="preserve">(R Core Team 2022)</w:t>
+        <w:t xml:space="preserve">[31]</w:t>
       </w:r>
       <w:r>
         <w:t xml:space="preserve">, version 4.2.2, and code is available on GitHub at</w:t>
@@ -4127,44 +4127,13 @@
       </w:r>
     </w:p>
     <w:bookmarkStart w:id="152" w:name="refs"/>
-    <w:bookmarkStart w:id="91" w:name="ref-Anderson2014"/>
+    <w:bookmarkStart w:id="91" w:name="ref-Bajad2006"/>
     <w:p>
       <w:pPr>
         <w:pStyle w:val="Bibliography"/>
       </w:pPr>
       <w:r>
-        <w:t xml:space="preserve">Anderson, Marti J. 2017.</w:t>
-      </w:r>
-      <w:r>
-        <w:t xml:space="preserve"> </w:t>
-      </w:r>
-      <w:r>
-        <w:t xml:space="preserve">“</w:t>
-      </w:r>
-      <w:r>
-        <w:t xml:space="preserve">Permutational Multivariate Analysis of Variance (PERMANOVA)</w:t>
-      </w:r>
-      <w:r>
-        <w:t xml:space="preserve">.”</w:t>
-      </w:r>
-      <w:r>
-        <w:t xml:space="preserve"> </w:t>
-      </w:r>
-      <w:r>
-        <w:t xml:space="preserve">In</w:t>
-      </w:r>
-      <w:r>
-        <w:t xml:space="preserve"> </w:t>
-      </w:r>
-      <w:r>
-        <w:rPr>
-          <w:iCs/>
-          <w:i/>
-        </w:rPr>
-        <w:t xml:space="preserve">Wiley StatsRef: Statistics Reference Online</w:t>
-      </w:r>
-      <w:r>
-        <w:t xml:space="preserve">, 1–15. Wiley.</w:t>
+        <w:t xml:space="preserve">1. Bajad SU, Lu W, Kimball EH, Yuan J, Peterson C, Rabinowitz JD.</w:t>
       </w:r>
       <w:r>
         <w:t xml:space="preserve"> </w:t>
@@ -4174,104 +4143,45 @@
           <w:rPr>
             <w:rStyle w:val="Hyperlink"/>
           </w:rPr>
-          <w:t xml:space="preserve">https://doi.org/10.1002/9781118445112.stat07841</w:t>
+          <w:t xml:space="preserve">Separation and quantitation of water soluble cellular metabolites by hydrophilic interaction chromatography-tandem mass spectrometry</w:t>
         </w:r>
       </w:hyperlink>
       <w:r>
-        <w:t xml:space="preserve">.</w:t>
+        <w:t xml:space="preserve">. Journal of Chromatography A. 2006;1125:76–88.</w:t>
       </w:r>
     </w:p>
     <w:bookmarkEnd w:id="91"/>
-    <w:bookmarkStart w:id="93" w:name="ref-Bai2022"/>
+    <w:bookmarkStart w:id="93" w:name="ref-Myers2017b"/>
     <w:p>
       <w:pPr>
         <w:pStyle w:val="Bibliography"/>
       </w:pPr>
       <w:r>
-        <w:t xml:space="preserve">Bai, Caihong, Suyun Xu, Jingyi Tang, Yuxi Zhang, Jiahui Yang, and Kaifeng Hu. 2022.</w:t>
-      </w:r>
-      <w:r>
-        <w:t xml:space="preserve"> </w:t>
-      </w:r>
-      <w:r>
-        <w:t xml:space="preserve">“A</w:t>
-      </w:r>
-      <w:r>
-        <w:t xml:space="preserve"> </w:t>
-      </w:r>
-      <w:r>
-        <w:t xml:space="preserve">‘Shape-Orientated’</w:t>
-      </w:r>
-      <w:r>
-        <w:t xml:space="preserve"> </w:t>
-      </w:r>
-      <w:r>
-        <w:t xml:space="preserve">Algorithm Employing an Adapted Marr Wavelet and Shape Matching Index Improves the Performance of Continuous Wavelet Transform for Chromatographic Peak Detection and Quantification.”</w:t>
-      </w:r>
-      <w:r>
-        <w:t xml:space="preserve"> </w:t>
-      </w:r>
-      <w:r>
-        <w:rPr>
-          <w:iCs/>
-          <w:i/>
-        </w:rPr>
-        <w:t xml:space="preserve">Journal of Chromatography A</w:t>
-      </w:r>
-      <w:r>
-        <w:t xml:space="preserve"> </w:t>
-      </w:r>
-      <w:r>
-        <w:t xml:space="preserve">1673: 463086. https://doi.org/</w:t>
+        <w:t xml:space="preserve">2. Myers OD, Sumner SJ, Li S, Barnes S, Du X.</w:t>
+      </w:r>
+      <w:r>
+        <w:t xml:space="preserve"> </w:t>
       </w:r>
       <w:hyperlink r:id="rId92">
         <w:r>
           <w:rPr>
             <w:rStyle w:val="Hyperlink"/>
           </w:rPr>
-          <w:t xml:space="preserve">https://doi.org/10.1016/j.chroma.2022.463086</w:t>
+          <w:t xml:space="preserve">One Step Forward for Reducing False Positive and False Negative Compound Identifications from Mass Spectrometry Metabolomics Data: New Algorithms for Constructing Extracted Ion Chromatograms and Detecting Chromatographic Peaks</w:t>
         </w:r>
       </w:hyperlink>
       <w:r>
-        <w:t xml:space="preserve">.</w:t>
+        <w:t xml:space="preserve">. Analytical Chemistry. 2017;89:8696–703.</w:t>
       </w:r>
     </w:p>
     <w:bookmarkEnd w:id="93"/>
-    <w:bookmarkStart w:id="95" w:name="ref-Bajad2006"/>
+    <w:bookmarkStart w:id="95" w:name="ref-Gika2019"/>
     <w:p>
       <w:pPr>
         <w:pStyle w:val="Bibliography"/>
       </w:pPr>
       <w:r>
-        <w:t xml:space="preserve">Bajad, Sunil U., Wenyun Lu, Elizabeth H. Kimball, Jie Yuan, Celeste Peterson, and Joshua D. Rabinowitz. 2006.</w:t>
-      </w:r>
-      <w:r>
-        <w:t xml:space="preserve"> </w:t>
-      </w:r>
-      <w:r>
-        <w:t xml:space="preserve">“</w:t>
-      </w:r>
-      <w:r>
-        <w:t xml:space="preserve">Separation and quantitation of water soluble cellular metabolites by hydrophilic interaction chromatography-tandem mass spectrometry</w:t>
-      </w:r>
-      <w:r>
-        <w:t xml:space="preserve">.”</w:t>
-      </w:r>
-      <w:r>
-        <w:t xml:space="preserve"> </w:t>
-      </w:r>
-      <w:r>
-        <w:rPr>
-          <w:iCs/>
-          <w:i/>
-        </w:rPr>
-        <w:t xml:space="preserve">Journal of Chromatography A</w:t>
-      </w:r>
-      <w:r>
-        <w:t xml:space="preserve"> </w:t>
-      </w:r>
-      <w:r>
-        <w:t xml:space="preserve">1125 (1): 76–88.</w:t>
+        <w:t xml:space="preserve">3. Gika H, Virgiliou C, Theodoridis G, Plumb RS, Wilson ID.</w:t>
       </w:r>
       <w:r>
         <w:t xml:space="preserve"> </w:t>
@@ -4281,49 +4191,21 @@
           <w:rPr>
             <w:rStyle w:val="Hyperlink"/>
           </w:rPr>
-          <w:t xml:space="preserve">https://doi.org/10.1016/j.chroma.2006.05.019</w:t>
+          <w:t xml:space="preserve">Untargeted LC/MS-based metabolic phenotyping (metabonomics/metabolomics): The state of the art</w:t>
         </w:r>
       </w:hyperlink>
       <w:r>
-        <w:t xml:space="preserve">.</w:t>
+        <w:t xml:space="preserve">. Journal of Chromatography B. 2019;1117:136–47.</w:t>
       </w:r>
     </w:p>
     <w:bookmarkEnd w:id="95"/>
-    <w:bookmarkStart w:id="97" w:name="ref-Barone2022"/>
+    <w:bookmarkStart w:id="97" w:name="ref-Pirttila2022"/>
     <w:p>
       <w:pPr>
         <w:pStyle w:val="Bibliography"/>
       </w:pPr>
       <w:r>
-        <w:t xml:space="preserve">Barone, Benedetto, Matthew J. Church, Mathilde Dugenne, Nicholas J. Hawco, Oliver Jahn, Angelicque E. White, Seth G. John, Michael J. Follows, Edward F. DeLong, and David M. Karl. 2022.</w:t>
-      </w:r>
-      <w:r>
-        <w:t xml:space="preserve"> </w:t>
-      </w:r>
-      <w:r>
-        <w:t xml:space="preserve">“</w:t>
-      </w:r>
-      <w:r>
-        <w:t xml:space="preserve">Biogeochemical Dynamics in Adjacent Mesoscale Eddies of Opposite Polarity</w:t>
-      </w:r>
-      <w:r>
-        <w:t xml:space="preserve">.”</w:t>
-      </w:r>
-      <w:r>
-        <w:t xml:space="preserve"> </w:t>
-      </w:r>
-      <w:r>
-        <w:rPr>
-          <w:iCs/>
-          <w:i/>
-        </w:rPr>
-        <w:t xml:space="preserve">Global Biogeochemical Cycles</w:t>
-      </w:r>
-      <w:r>
-        <w:t xml:space="preserve"> </w:t>
-      </w:r>
-      <w:r>
-        <w:t xml:space="preserve">36 (2).</w:t>
+        <w:t xml:space="preserve">4. Pirttilä K, Balgoma D, Rainer J, Pettersson C, Hedeland M, Brunius C.</w:t>
       </w:r>
       <w:r>
         <w:t xml:space="preserve"> </w:t>
@@ -4333,49 +4215,21 @@
           <w:rPr>
             <w:rStyle w:val="Hyperlink"/>
           </w:rPr>
-          <w:t xml:space="preserve">https://doi.org/10.1029/2021GB007115</w:t>
+          <w:t xml:space="preserve">Comprehensive Peak Characterization (CPC) in Untargeted LC–MS Analysis</w:t>
         </w:r>
       </w:hyperlink>
       <w:r>
-        <w:t xml:space="preserve">.</w:t>
+        <w:t xml:space="preserve">. Metabolites. 2022;12:137.</w:t>
       </w:r>
     </w:p>
     <w:bookmarkEnd w:id="97"/>
-    <w:bookmarkStart w:id="99" w:name="ref-Barupal2021"/>
+    <w:bookmarkStart w:id="99" w:name="ref-Gloaguen2022"/>
     <w:p>
       <w:pPr>
         <w:pStyle w:val="Bibliography"/>
       </w:pPr>
       <w:r>
-        <w:t xml:space="preserve">Barupal, Dinesh Kumar, Sadjad Fakouri Baygi, Robert O. Wright, and Manish Arora. 2021.</w:t>
-      </w:r>
-      <w:r>
-        <w:t xml:space="preserve"> </w:t>
-      </w:r>
-      <w:r>
-        <w:t xml:space="preserve">“</w:t>
-      </w:r>
-      <w:r>
-        <w:t xml:space="preserve">Data Processing Thresholds for Abundance and Sparsity and Missed Biological Insights in an Untargeted Chemical Analysis of Blood Specimens for Exposomics</w:t>
-      </w:r>
-      <w:r>
-        <w:t xml:space="preserve">.”</w:t>
-      </w:r>
-      <w:r>
-        <w:t xml:space="preserve"> </w:t>
-      </w:r>
-      <w:r>
-        <w:rPr>
-          <w:iCs/>
-          <w:i/>
-        </w:rPr>
-        <w:t xml:space="preserve">Frontiers in Public Health</w:t>
-      </w:r>
-      <w:r>
-        <w:t xml:space="preserve"> </w:t>
-      </w:r>
-      <w:r>
-        <w:t xml:space="preserve">9 (June).</w:t>
+        <w:t xml:space="preserve">5. Gloaguen Y, Kirwan JA, Beule D.</w:t>
       </w:r>
       <w:r>
         <w:t xml:space="preserve"> </w:t>
@@ -4385,49 +4239,21 @@
           <w:rPr>
             <w:rStyle w:val="Hyperlink"/>
           </w:rPr>
-          <w:t xml:space="preserve">https://doi.org/10.3389/fpubh.2021.653599</w:t>
+          <w:t xml:space="preserve">Deep Learning-Assisted Peak Curation for Large-Scale LC-MS Metabolomics</w:t>
         </w:r>
       </w:hyperlink>
       <w:r>
-        <w:t xml:space="preserve">.</w:t>
+        <w:t xml:space="preserve">. Analytical Chemistry. 2022;94:4930–7.</w:t>
       </w:r>
     </w:p>
     <w:bookmarkEnd w:id="99"/>
-    <w:bookmarkStart w:id="101" w:name="ref-Benjamini1995"/>
+    <w:bookmarkStart w:id="101" w:name="ref-Myers2017a"/>
     <w:p>
       <w:pPr>
         <w:pStyle w:val="Bibliography"/>
       </w:pPr>
       <w:r>
-        <w:t xml:space="preserve">Benjamini, Yoav, and Yosef Hochberg. 1995.</w:t>
-      </w:r>
-      <w:r>
-        <w:t xml:space="preserve"> </w:t>
-      </w:r>
-      <w:r>
-        <w:t xml:space="preserve">“</w:t>
-      </w:r>
-      <w:r>
-        <w:t xml:space="preserve">Controlling the False Discovery Rate: A Practical and Powerful Approach to Multiple Testing</w:t>
-      </w:r>
-      <w:r>
-        <w:t xml:space="preserve">.”</w:t>
-      </w:r>
-      <w:r>
-        <w:t xml:space="preserve"> </w:t>
-      </w:r>
-      <w:r>
-        <w:rPr>
-          <w:iCs/>
-          <w:i/>
-        </w:rPr>
-        <w:t xml:space="preserve">Journal of the Royal Statistical Society: Series B (Methodological)</w:t>
-      </w:r>
-      <w:r>
-        <w:t xml:space="preserve"> </w:t>
-      </w:r>
-      <w:r>
-        <w:t xml:space="preserve">57 (1): 289–300.</w:t>
+        <w:t xml:space="preserve">6. Myers OD, Sumner SJ, Li S, Barnes S, Du X.</w:t>
       </w:r>
       <w:r>
         <w:t xml:space="preserve"> </w:t>
@@ -4437,49 +4263,21 @@
           <w:rPr>
             <w:rStyle w:val="Hyperlink"/>
           </w:rPr>
-          <w:t xml:space="preserve">https://doi.org/10.1111/j.2517-6161.1995.tb02031.x</w:t>
+          <w:t xml:space="preserve">Detailed Investigation and Comparison of the XCMS and MZmine 2 Chromatogram Construction and Chromatographic Peak Detection Methods for Preprocessing Mass Spectrometry Metabolomics Data</w:t>
         </w:r>
       </w:hyperlink>
       <w:r>
-        <w:t xml:space="preserve">.</w:t>
+        <w:t xml:space="preserve">. Analytical Chemistry. 2017;89:8689–95.</w:t>
       </w:r>
     </w:p>
     <w:bookmarkEnd w:id="101"/>
-    <w:bookmarkStart w:id="103" w:name="ref-Benton2010"/>
+    <w:bookmarkStart w:id="103" w:name="ref-Kantz2019"/>
     <w:p>
       <w:pPr>
         <w:pStyle w:val="Bibliography"/>
       </w:pPr>
       <w:r>
-        <w:t xml:space="preserve">Benton, H. Paul, Elizabeth J. Want, and Timothy M. D. Ebbels. 2010.</w:t>
-      </w:r>
-      <w:r>
-        <w:t xml:space="preserve"> </w:t>
-      </w:r>
-      <w:r>
-        <w:t xml:space="preserve">“</w:t>
-      </w:r>
-      <w:r>
-        <w:t xml:space="preserve">Correction of mass calibration gaps in liquid chromatography–mass spectrometry metabolomics data</w:t>
-      </w:r>
-      <w:r>
-        <w:t xml:space="preserve">.”</w:t>
-      </w:r>
-      <w:r>
-        <w:t xml:space="preserve"> </w:t>
-      </w:r>
-      <w:r>
-        <w:rPr>
-          <w:iCs/>
-          <w:i/>
-        </w:rPr>
-        <w:t xml:space="preserve">Bioinformatics</w:t>
-      </w:r>
-      <w:r>
-        <w:t xml:space="preserve"> </w:t>
-      </w:r>
-      <w:r>
-        <w:t xml:space="preserve">26 (19): 2488–89.</w:t>
+        <w:t xml:space="preserve">7. Kantz ED, Tiwari S, Watrous JD, Cheng S, Jain M.</w:t>
       </w:r>
       <w:r>
         <w:t xml:space="preserve"> </w:t>
@@ -4489,55 +4287,21 @@
           <w:rPr>
             <w:rStyle w:val="Hyperlink"/>
           </w:rPr>
-          <w:t xml:space="preserve">https://doi.org/10.1093/bioinformatics/btq441</w:t>
+          <w:t xml:space="preserve">Deep Neural Networks for Classification of LC-MS Spectral Peaks</w:t>
         </w:r>
       </w:hyperlink>
       <w:r>
-        <w:t xml:space="preserve">.</w:t>
+        <w:t xml:space="preserve">. Analytical Chemistry. 2019;91:12407–13.</w:t>
       </w:r>
     </w:p>
     <w:bookmarkEnd w:id="103"/>
-    <w:bookmarkStart w:id="105" w:name="ref-Boysen2021"/>
+    <w:bookmarkStart w:id="105" w:name="ref-KidoSoule2015"/>
     <w:p>
       <w:pPr>
         <w:pStyle w:val="Bibliography"/>
       </w:pPr>
       <w:r>
-        <w:t xml:space="preserve">Boysen, Angela K., Laura T. Carlson, Bryndan P. Durham, Ryan D. Groussman, Frank O. Aylward, François Ribalet, Katherine R. Heal, et al. 2021.</w:t>
-      </w:r>
-      <w:r>
-        <w:t xml:space="preserve"> </w:t>
-      </w:r>
-      <w:r>
-        <w:t xml:space="preserve">“</w:t>
-      </w:r>
-      <w:r>
-        <w:t xml:space="preserve">Particulate Metabolites and Transcripts Reflect Diel Oscillations of Microbial Activity in the Surface Ocean</w:t>
-      </w:r>
-      <w:r>
-        <w:t xml:space="preserve">.”</w:t>
-      </w:r>
-      <w:r>
-        <w:t xml:space="preserve"> </w:t>
-      </w:r>
-      <w:r>
-        <w:t xml:space="preserve">Edited by Jeff Bowman.</w:t>
-      </w:r>
-      <w:r>
-        <w:t xml:space="preserve"> </w:t>
-      </w:r>
-      <w:r>
-        <w:rPr>
-          <w:iCs/>
-          <w:i/>
-        </w:rPr>
-        <w:t xml:space="preserve">mSystems</w:t>
-      </w:r>
-      <w:r>
-        <w:t xml:space="preserve"> </w:t>
-      </w:r>
-      <w:r>
-        <w:t xml:space="preserve">6 (3).</w:t>
+        <w:t xml:space="preserve">8. Kido Soule MC, Longnecker K, Johnson WM, Kujawinski EB.</w:t>
       </w:r>
       <w:r>
         <w:t xml:space="preserve"> </w:t>
@@ -4547,11 +4311,11 @@
           <w:rPr>
             <w:rStyle w:val="Hyperlink"/>
           </w:rPr>
-          <w:t xml:space="preserve">https://doi.org/10.1128/mSystems.00896-20</w:t>
+          <w:t xml:space="preserve">Environmental metabolomics: Analytical strategies</w:t>
         </w:r>
       </w:hyperlink>
       <w:r>
-        <w:t xml:space="preserve">.</w:t>
+        <w:t xml:space="preserve">. Marine Chemistry. 2015;177:374–87.</w:t>
       </w:r>
     </w:p>
     <w:bookmarkEnd w:id="105"/>
@@ -4561,35 +4325,7 @@
         <w:pStyle w:val="Bibliography"/>
       </w:pPr>
       <w:r>
-        <w:t xml:space="preserve">Boysen, Angela K., Katherine R. Heal, Laura T. Carlson, and Anitra E. Ingalls. 2018.</w:t>
-      </w:r>
-      <w:r>
-        <w:t xml:space="preserve"> </w:t>
-      </w:r>
-      <w:r>
-        <w:t xml:space="preserve">“</w:t>
-      </w:r>
-      <w:r>
-        <w:t xml:space="preserve">Best-Matched Internal Standard Normalization in Liquid Chromatography–Mass Spectrometry Metabolomics Applied to Environmental Samples</w:t>
-      </w:r>
-      <w:r>
-        <w:t xml:space="preserve">.”</w:t>
-      </w:r>
-      <w:r>
-        <w:t xml:space="preserve"> </w:t>
-      </w:r>
-      <w:r>
-        <w:rPr>
-          <w:iCs/>
-          <w:i/>
-        </w:rPr>
-        <w:t xml:space="preserve">Analytical Chemistry</w:t>
-      </w:r>
-      <w:r>
-        <w:t xml:space="preserve"> </w:t>
-      </w:r>
-      <w:r>
-        <w:t xml:space="preserve">90 (2): 1363–69.</w:t>
+        <w:t xml:space="preserve">9. Boysen AK, Heal KR, Carlson LT, Ingalls AE.</w:t>
       </w:r>
       <w:r>
         <w:t xml:space="preserve"> </w:t>
@@ -4599,49 +4335,21 @@
           <w:rPr>
             <w:rStyle w:val="Hyperlink"/>
           </w:rPr>
-          <w:t xml:space="preserve">https://doi.org/10.1021/acs.analchem.7b04400</w:t>
+          <w:t xml:space="preserve">Best-Matched Internal Standard Normalization in Liquid Chromatography–Mass Spectrometry Metabolomics Applied to Environmental Samples</w:t>
         </w:r>
       </w:hyperlink>
       <w:r>
-        <w:t xml:space="preserve">.</w:t>
+        <w:t xml:space="preserve">. Analytical Chemistry. 2018;90:1363–9.</w:t>
       </w:r>
     </w:p>
     <w:bookmarkEnd w:id="107"/>
-    <w:bookmarkStart w:id="109" w:name="ref-Dunn1964"/>
+    <w:bookmarkStart w:id="109" w:name="ref-Boysen2021"/>
     <w:p>
       <w:pPr>
         <w:pStyle w:val="Bibliography"/>
       </w:pPr>
       <w:r>
-        <w:t xml:space="preserve">Dunn, Olive Jean. 1964.</w:t>
-      </w:r>
-      <w:r>
-        <w:t xml:space="preserve"> </w:t>
-      </w:r>
-      <w:r>
-        <w:t xml:space="preserve">“</w:t>
-      </w:r>
-      <w:r>
-        <w:t xml:space="preserve">Multiple Comparisons Using Rank Sums</w:t>
-      </w:r>
-      <w:r>
-        <w:t xml:space="preserve">.”</w:t>
-      </w:r>
-      <w:r>
-        <w:t xml:space="preserve"> </w:t>
-      </w:r>
-      <w:r>
-        <w:rPr>
-          <w:iCs/>
-          <w:i/>
-        </w:rPr>
-        <w:t xml:space="preserve">Technometrics</w:t>
-      </w:r>
-      <w:r>
-        <w:t xml:space="preserve"> </w:t>
-      </w:r>
-      <w:r>
-        <w:t xml:space="preserve">6 (3): 241–52.</w:t>
+        <w:t xml:space="preserve">10. Boysen AK, Carlson LT, Durham BP, Groussman RD, Aylward FO, Ribalet F, et al.</w:t>
       </w:r>
       <w:r>
         <w:t xml:space="preserve"> </w:t>
@@ -4651,49 +4359,21 @@
           <w:rPr>
             <w:rStyle w:val="Hyperlink"/>
           </w:rPr>
-          <w:t xml:space="preserve">https://doi.org/10.1080/00401706.1964.10490181</w:t>
+          <w:t xml:space="preserve">Particulate Metabolites and Transcripts Reflect Diel Oscillations of Microbial Activity in the Surface Ocean</w:t>
         </w:r>
       </w:hyperlink>
       <w:r>
-        <w:t xml:space="preserve">.</w:t>
+        <w:t xml:space="preserve">. mSystems. 2021;6.</w:t>
       </w:r>
     </w:p>
     <w:bookmarkEnd w:id="109"/>
-    <w:bookmarkStart w:id="111" w:name="ref-Durham2022"/>
+    <w:bookmarkStart w:id="111" w:name="ref-Heal2021"/>
     <w:p>
       <w:pPr>
         <w:pStyle w:val="Bibliography"/>
       </w:pPr>
       <w:r>
-        <w:t xml:space="preserve">Durham, Bryndan P., Angela K. Boysen, Katherine R. Heal, Laura T. Carlson, Rachel Boccamazzo, Chloe R. Deodato, Wei Qin, Rose Ann Cattolico, E. Virginia Armbrust, and Anitra E. Ingalls. 2022.</w:t>
-      </w:r>
-      <w:r>
-        <w:t xml:space="preserve"> </w:t>
-      </w:r>
-      <w:r>
-        <w:t xml:space="preserve">“</w:t>
-      </w:r>
-      <w:r>
-        <w:t xml:space="preserve">Chemotaxonomic patterns in intracellular metabolites of marine microbial plankton</w:t>
-      </w:r>
-      <w:r>
-        <w:t xml:space="preserve">.”</w:t>
-      </w:r>
-      <w:r>
-        <w:t xml:space="preserve"> </w:t>
-      </w:r>
-      <w:r>
-        <w:rPr>
-          <w:iCs/>
-          <w:i/>
-        </w:rPr>
-        <w:t xml:space="preserve">Frontiers in Marine Science</w:t>
-      </w:r>
-      <w:r>
-        <w:t xml:space="preserve"> </w:t>
-      </w:r>
-      <w:r>
-        <w:t xml:space="preserve">9 (September).</w:t>
+        <w:t xml:space="preserve">11. Heal KR, Durham BP, Boysen AK, Carlson LT, Qin W, Ribalet F, et al.</w:t>
       </w:r>
       <w:r>
         <w:t xml:space="preserve"> </w:t>
@@ -4703,55 +4383,21 @@
           <w:rPr>
             <w:rStyle w:val="Hyperlink"/>
           </w:rPr>
-          <w:t xml:space="preserve">https://doi.org/10.3389/fmars.2022.864796</w:t>
+          <w:t xml:space="preserve">Marine Community Metabolomes Carry Fingerprints of Phytoplankton Community Composition</w:t>
         </w:r>
       </w:hyperlink>
       <w:r>
-        <w:t xml:space="preserve">.</w:t>
+        <w:t xml:space="preserve">. mSystems. 2021;6.</w:t>
       </w:r>
     </w:p>
     <w:bookmarkEnd w:id="111"/>
-    <w:bookmarkStart w:id="113" w:name="ref-ElAbiead2021"/>
+    <w:bookmarkStart w:id="113" w:name="ref-Guo2021"/>
     <w:p>
       <w:pPr>
         <w:pStyle w:val="Bibliography"/>
       </w:pPr>
       <w:r>
-        <w:t xml:space="preserve">El Abiead, Yasin, Maximilian Milford, Reza M Salek, and Gunda Koellensperger. 2021.</w:t>
-      </w:r>
-      <w:r>
-        <w:t xml:space="preserve"> </w:t>
-      </w:r>
-      <w:r>
-        <w:t xml:space="preserve">“</w:t>
-      </w:r>
-      <w:r>
-        <w:t xml:space="preserve">mzRAPP: a tool for reliability assessment of data pre-processing in non-targeted metabolomics</w:t>
-      </w:r>
-      <w:r>
-        <w:t xml:space="preserve">.”</w:t>
-      </w:r>
-      <w:r>
-        <w:t xml:space="preserve"> </w:t>
-      </w:r>
-      <w:r>
-        <w:t xml:space="preserve">Edited by Pier Luigi Martelli.</w:t>
-      </w:r>
-      <w:r>
-        <w:t xml:space="preserve"> </w:t>
-      </w:r>
-      <w:r>
-        <w:rPr>
-          <w:iCs/>
-          <w:i/>
-        </w:rPr>
-        <w:t xml:space="preserve">Bioinformatics</w:t>
-      </w:r>
-      <w:r>
-        <w:t xml:space="preserve"> </w:t>
-      </w:r>
-      <w:r>
-        <w:t xml:space="preserve">37 (20): 3678–80.</w:t>
+        <w:t xml:space="preserve">12. Guo J, Shen S, Xing S, Chen Y, Chen F, Porter EM, et al.</w:t>
       </w:r>
       <w:r>
         <w:t xml:space="preserve"> </w:t>
@@ -4761,49 +4407,21 @@
           <w:rPr>
             <w:rStyle w:val="Hyperlink"/>
           </w:rPr>
-          <w:t xml:space="preserve">https://doi.org/10.1093/bioinformatics/btab231</w:t>
+          <w:t xml:space="preserve">EVA: Evaluation of Metabolic Feature Fidelity Using a Deep Learning Model Trained With Over 25000 Extracted Ion Chromatograms</w:t>
         </w:r>
       </w:hyperlink>
       <w:r>
-        <w:t xml:space="preserve">.</w:t>
+        <w:t xml:space="preserve">. Analytical Chemistry. 2021;93:12181–6.</w:t>
       </w:r>
     </w:p>
     <w:bookmarkEnd w:id="113"/>
-    <w:bookmarkStart w:id="115" w:name="ref-Gika2019"/>
+    <w:bookmarkStart w:id="115" w:name="ref-Muller2020"/>
     <w:p>
       <w:pPr>
         <w:pStyle w:val="Bibliography"/>
       </w:pPr>
       <w:r>
-        <w:t xml:space="preserve">Gika, Helen, Christina Virgiliou, Georgios Theodoridis, Robert S. Plumb, and Ian D. Wilson. 2019.</w:t>
-      </w:r>
-      <w:r>
-        <w:t xml:space="preserve"> </w:t>
-      </w:r>
-      <w:r>
-        <w:t xml:space="preserve">“</w:t>
-      </w:r>
-      <w:r>
-        <w:t xml:space="preserve">Untargeted LC/MS-based metabolic phenotyping (metabonomics/metabolomics): The state of the art</w:t>
-      </w:r>
-      <w:r>
-        <w:t xml:space="preserve">.”</w:t>
-      </w:r>
-      <w:r>
-        <w:t xml:space="preserve"> </w:t>
-      </w:r>
-      <w:r>
-        <w:rPr>
-          <w:iCs/>
-          <w:i/>
-        </w:rPr>
-        <w:t xml:space="preserve">Journal of Chromatography B</w:t>
-      </w:r>
-      <w:r>
-        <w:t xml:space="preserve"> </w:t>
-      </w:r>
-      <w:r>
-        <w:t xml:space="preserve">1117 (June): 136–47.</w:t>
+        <w:t xml:space="preserve">13. Müller E, Huber C, Beckers L-M, Brack W, Krauss M, Schulze T.</w:t>
       </w:r>
       <w:r>
         <w:t xml:space="preserve"> </w:t>
@@ -4813,49 +4431,21 @@
           <w:rPr>
             <w:rStyle w:val="Hyperlink"/>
           </w:rPr>
-          <w:t xml:space="preserve">https://doi.org/10.1016/j.jchromb.2019.04.009</w:t>
+          <w:t xml:space="preserve">A Data Set of 255,000 Randomly Selected and Manually Classified Extracted Ion Chromatograms for Evaluation of Peak Detection Methods</w:t>
         </w:r>
       </w:hyperlink>
       <w:r>
-        <w:t xml:space="preserve">.</w:t>
+        <w:t xml:space="preserve">. Metabolites. 2020;10:162.</w:t>
       </w:r>
     </w:p>
     <w:bookmarkEnd w:id="115"/>
-    <w:bookmarkStart w:id="117" w:name="ref-Gloaguen2022"/>
+    <w:bookmarkStart w:id="117" w:name="ref-Bai2022"/>
     <w:p>
       <w:pPr>
         <w:pStyle w:val="Bibliography"/>
       </w:pPr>
       <w:r>
-        <w:t xml:space="preserve">Gloaguen, Yoann, Jennifer A. Kirwan, and Dieter Beule. 2022.</w:t>
-      </w:r>
-      <w:r>
-        <w:t xml:space="preserve"> </w:t>
-      </w:r>
-      <w:r>
-        <w:t xml:space="preserve">“</w:t>
-      </w:r>
-      <w:r>
-        <w:t xml:space="preserve">Deep Learning-Assisted Peak Curation for Large-Scale LC-MS Metabolomics</w:t>
-      </w:r>
-      <w:r>
-        <w:t xml:space="preserve">.”</w:t>
-      </w:r>
-      <w:r>
-        <w:t xml:space="preserve"> </w:t>
-      </w:r>
-      <w:r>
-        <w:rPr>
-          <w:iCs/>
-          <w:i/>
-        </w:rPr>
-        <w:t xml:space="preserve">Analytical Chemistry</w:t>
-      </w:r>
-      <w:r>
-        <w:t xml:space="preserve"> </w:t>
-      </w:r>
-      <w:r>
-        <w:t xml:space="preserve">94 (12): 4930–37.</w:t>
+        <w:t xml:space="preserve">14. Bai C, Xu S, Tang J, Zhang Y, Yang J, Hu K.</w:t>
       </w:r>
       <w:r>
         <w:t xml:space="preserve"> </w:t>
@@ -4865,49 +4455,45 @@
           <w:rPr>
             <w:rStyle w:val="Hyperlink"/>
           </w:rPr>
-          <w:t xml:space="preserve">https://doi.org/10.1021/acs.analchem.1c02220</w:t>
+          <w:t xml:space="preserve">A</w:t>
+        </w:r>
+        <w:r>
+          <w:rPr>
+            <w:rStyle w:val="Hyperlink"/>
+          </w:rPr>
+          <w:t xml:space="preserve"> </w:t>
+        </w:r>
+        <w:r>
+          <w:rPr>
+            <w:rStyle w:val="Hyperlink"/>
+          </w:rPr>
+          <w:t xml:space="preserve">“shape-orientated”</w:t>
+        </w:r>
+        <w:r>
+          <w:rPr>
+            <w:rStyle w:val="Hyperlink"/>
+          </w:rPr>
+          <w:t xml:space="preserve"> </w:t>
+        </w:r>
+        <w:r>
+          <w:rPr>
+            <w:rStyle w:val="Hyperlink"/>
+          </w:rPr>
+          <w:t xml:space="preserve">algorithm employing an adapted marr wavelet and shape matching index improves the performance of continuous wavelet transform for chromatographic peak detection and quantification</w:t>
         </w:r>
       </w:hyperlink>
       <w:r>
-        <w:t xml:space="preserve">.</w:t>
+        <w:t xml:space="preserve">. Journal of Chromatography A. 2022;1673:463086.</w:t>
       </w:r>
     </w:p>
     <w:bookmarkEnd w:id="117"/>
-    <w:bookmarkStart w:id="119" w:name="ref-Guo2021"/>
+    <w:bookmarkStart w:id="119" w:name="ref-Melnikov2020"/>
     <w:p>
       <w:pPr>
         <w:pStyle w:val="Bibliography"/>
       </w:pPr>
       <w:r>
-        <w:t xml:space="preserve">Guo, Jian, Sam Shen, Shipei Xing, Ying Chen, Frank Chen, Elizabeth M. Porter, Huaxu Yu, and Tao Huan. 2021.</w:t>
-      </w:r>
-      <w:r>
-        <w:t xml:space="preserve"> </w:t>
-      </w:r>
-      <w:r>
-        <w:t xml:space="preserve">“</w:t>
-      </w:r>
-      <w:r>
-        <w:t xml:space="preserve">EVA: Evaluation of Metabolic Feature Fidelity Using a Deep Learning Model Trained With Over 25000 Extracted Ion Chromatograms</w:t>
-      </w:r>
-      <w:r>
-        <w:t xml:space="preserve">.”</w:t>
-      </w:r>
-      <w:r>
-        <w:t xml:space="preserve"> </w:t>
-      </w:r>
-      <w:r>
-        <w:rPr>
-          <w:iCs/>
-          <w:i/>
-        </w:rPr>
-        <w:t xml:space="preserve">Analytical Chemistry</w:t>
-      </w:r>
-      <w:r>
-        <w:t xml:space="preserve"> </w:t>
-      </w:r>
-      <w:r>
-        <w:t xml:space="preserve">93 (36): 12181–86.</w:t>
+        <w:t xml:space="preserve">15. Melnikov AD, Tsentalovich YP, Yanshole VV.</w:t>
       </w:r>
       <w:r>
         <w:t xml:space="preserve"> </w:t>
@@ -4917,55 +4503,21 @@
           <w:rPr>
             <w:rStyle w:val="Hyperlink"/>
           </w:rPr>
-          <w:t xml:space="preserve">https://doi.org/10.1021/acs.analchem.1c01309</w:t>
+          <w:t xml:space="preserve">Deep Learning for the Precise Peak Detection in High-Resolution LC–MS Data</w:t>
         </w:r>
       </w:hyperlink>
       <w:r>
-        <w:t xml:space="preserve">.</w:t>
+        <w:t xml:space="preserve">. Analytical Chemistry. 2020;92:588–92.</w:t>
       </w:r>
     </w:p>
     <w:bookmarkEnd w:id="119"/>
-    <w:bookmarkStart w:id="121" w:name="ref-Heal2021"/>
+    <w:bookmarkStart w:id="121" w:name="ref-Ipsen2010"/>
     <w:p>
       <w:pPr>
         <w:pStyle w:val="Bibliography"/>
       </w:pPr>
       <w:r>
-        <w:t xml:space="preserve">Heal, Katherine R., Bryndan P. Durham, Angela K. Boysen, Laura T. Carlson, Wei Qin, François Ribalet, Angelicque E. White, Randelle M. Bundy, E. Virginia Armbrust, and Anitra E. Ingalls. 2021.</w:t>
-      </w:r>
-      <w:r>
-        <w:t xml:space="preserve"> </w:t>
-      </w:r>
-      <w:r>
-        <w:t xml:space="preserve">“</w:t>
-      </w:r>
-      <w:r>
-        <w:t xml:space="preserve">Marine Community Metabolomes Carry Fingerprints of Phytoplankton Community Composition</w:t>
-      </w:r>
-      <w:r>
-        <w:t xml:space="preserve">.”</w:t>
-      </w:r>
-      <w:r>
-        <w:t xml:space="preserve"> </w:t>
-      </w:r>
-      <w:r>
-        <w:t xml:space="preserve">Edited by Manuel Liebeke.</w:t>
-      </w:r>
-      <w:r>
-        <w:t xml:space="preserve"> </w:t>
-      </w:r>
-      <w:r>
-        <w:rPr>
-          <w:iCs/>
-          <w:i/>
-        </w:rPr>
-        <w:t xml:space="preserve">mSystems</w:t>
-      </w:r>
-      <w:r>
-        <w:t xml:space="preserve"> </w:t>
-      </w:r>
-      <w:r>
-        <w:t xml:space="preserve">6 (3).</w:t>
+        <w:t xml:space="preserve">16. Ipsen A, Want EJ, Lindon JC, Ebbels TMD.</w:t>
       </w:r>
       <w:r>
         <w:t xml:space="preserve"> </w:t>
@@ -4975,49 +4527,21 @@
           <w:rPr>
             <w:rStyle w:val="Hyperlink"/>
           </w:rPr>
-          <w:t xml:space="preserve">https://doi.org/10.1128/mSystems.01334-20</w:t>
+          <w:t xml:space="preserve">A Statistically Rigorous Test for the Identification of Parent−Fragment Pairs in LC-MS Datasets</w:t>
         </w:r>
       </w:hyperlink>
       <w:r>
-        <w:t xml:space="preserve">.</w:t>
+        <w:t xml:space="preserve">. Analytical Chemistry. 2010;82:1766–78.</w:t>
       </w:r>
     </w:p>
     <w:bookmarkEnd w:id="121"/>
-    <w:bookmarkStart w:id="123" w:name="ref-Houriet2022"/>
+    <w:bookmarkStart w:id="123" w:name="ref-Libiseller2015"/>
     <w:p>
       <w:pPr>
         <w:pStyle w:val="Bibliography"/>
       </w:pPr>
       <w:r>
-        <w:t xml:space="preserve">Houriet, Joelle, Warren S. Vidar, Preston K. Manwill, Daniel A. Todd, and Nadja B. Cech. 2022.</w:t>
-      </w:r>
-      <w:r>
-        <w:t xml:space="preserve"> </w:t>
-      </w:r>
-      <w:r>
-        <w:t xml:space="preserve">“</w:t>
-      </w:r>
-      <w:r>
-        <w:t xml:space="preserve">How Low Can You Go? Selecting Intensity Thresholds for Untargeted Metabolomics Data Preprocessing</w:t>
-      </w:r>
-      <w:r>
-        <w:t xml:space="preserve">.”</w:t>
-      </w:r>
-      <w:r>
-        <w:t xml:space="preserve"> </w:t>
-      </w:r>
-      <w:r>
-        <w:rPr>
-          <w:iCs/>
-          <w:i/>
-        </w:rPr>
-        <w:t xml:space="preserve">Analytical Chemistry</w:t>
-      </w:r>
-      <w:r>
-        <w:t xml:space="preserve"> </w:t>
-      </w:r>
-      <w:r>
-        <w:t xml:space="preserve">94 (51): 17964–71.</w:t>
+        <w:t xml:space="preserve">17. Libiseller G, Dvorzak M, Kleb U, Gander E, Eisenberg T, Madeo F, et al.</w:t>
       </w:r>
       <w:r>
         <w:t xml:space="preserve"> </w:t>
@@ -5027,49 +4551,21 @@
           <w:rPr>
             <w:rStyle w:val="Hyperlink"/>
           </w:rPr>
-          <w:t xml:space="preserve">https://doi.org/10.1021/acs.analchem.2c04088</w:t>
+          <w:t xml:space="preserve">IPO: a tool for automated optimization of XCMS parameters</w:t>
         </w:r>
       </w:hyperlink>
       <w:r>
-        <w:t xml:space="preserve">.</w:t>
+        <w:t xml:space="preserve">. BMC Bioinformatics. 2015;16:118.</w:t>
       </w:r>
     </w:p>
     <w:bookmarkEnd w:id="123"/>
-    <w:bookmarkStart w:id="125" w:name="ref-Ipsen2010"/>
+    <w:bookmarkStart w:id="125" w:name="ref-Treutler2016"/>
     <w:p>
       <w:pPr>
         <w:pStyle w:val="Bibliography"/>
       </w:pPr>
       <w:r>
-        <w:t xml:space="preserve">Ipsen, Andreas, Elizabeth J. Want, John C. Lindon, and Timothy M. D. Ebbels. 2010.</w:t>
-      </w:r>
-      <w:r>
-        <w:t xml:space="preserve"> </w:t>
-      </w:r>
-      <w:r>
-        <w:t xml:space="preserve">“</w:t>
-      </w:r>
-      <w:r>
-        <w:t xml:space="preserve">A Statistically Rigorous Test for the Identification of Parent−Fragment Pairs in LC-MS Datasets</w:t>
-      </w:r>
-      <w:r>
-        <w:t xml:space="preserve">.”</w:t>
-      </w:r>
-      <w:r>
-        <w:t xml:space="preserve"> </w:t>
-      </w:r>
-      <w:r>
-        <w:rPr>
-          <w:iCs/>
-          <w:i/>
-        </w:rPr>
-        <w:t xml:space="preserve">Analytical Chemistry</w:t>
-      </w:r>
-      <w:r>
-        <w:t xml:space="preserve"> </w:t>
-      </w:r>
-      <w:r>
-        <w:t xml:space="preserve">82 (5): 1766–78.</w:t>
+        <w:t xml:space="preserve">18. Treutler H, Neumann S.</w:t>
       </w:r>
       <w:r>
         <w:t xml:space="preserve"> </w:t>
@@ -5079,49 +4575,21 @@
           <w:rPr>
             <w:rStyle w:val="Hyperlink"/>
           </w:rPr>
-          <w:t xml:space="preserve">https://doi.org/10.1021/ac902361f</w:t>
+          <w:t xml:space="preserve">Prediction, Detection, and Validation of Isotope Clusters in Mass Spectrometry Data</w:t>
         </w:r>
       </w:hyperlink>
       <w:r>
-        <w:t xml:space="preserve">.</w:t>
+        <w:t xml:space="preserve">. Metabolites. 2016;6:37.</w:t>
       </w:r>
     </w:p>
     <w:bookmarkEnd w:id="125"/>
-    <w:bookmarkStart w:id="127" w:name="ref-Kantz2019"/>
+    <w:bookmarkStart w:id="127" w:name="ref-ElAbiead2021"/>
     <w:p>
       <w:pPr>
         <w:pStyle w:val="Bibliography"/>
       </w:pPr>
       <w:r>
-        <w:t xml:space="preserve">Kantz, Edward D., Saumya Tiwari, Jeramie D. Watrous, Susan Cheng, and Mohit Jain. 2019.</w:t>
-      </w:r>
-      <w:r>
-        <w:t xml:space="preserve"> </w:t>
-      </w:r>
-      <w:r>
-        <w:t xml:space="preserve">“</w:t>
-      </w:r>
-      <w:r>
-        <w:t xml:space="preserve">Deep Neural Networks for Classification of LC-MS Spectral Peaks</w:t>
-      </w:r>
-      <w:r>
-        <w:t xml:space="preserve">.”</w:t>
-      </w:r>
-      <w:r>
-        <w:t xml:space="preserve"> </w:t>
-      </w:r>
-      <w:r>
-        <w:rPr>
-          <w:iCs/>
-          <w:i/>
-        </w:rPr>
-        <w:t xml:space="preserve">Analytical Chemistry</w:t>
-      </w:r>
-      <w:r>
-        <w:t xml:space="preserve"> </w:t>
-      </w:r>
-      <w:r>
-        <w:t xml:space="preserve">91 (19): 12407–13.</w:t>
+        <w:t xml:space="preserve">19. El Abiead Y, Milford M, Salek RM, Koellensperger G.</w:t>
       </w:r>
       <w:r>
         <w:t xml:space="preserve"> </w:t>
@@ -5131,49 +4599,21 @@
           <w:rPr>
             <w:rStyle w:val="Hyperlink"/>
           </w:rPr>
-          <w:t xml:space="preserve">https://doi.org/10.1021/acs.analchem.9b02983</w:t>
+          <w:t xml:space="preserve">mzRAPP: a tool for reliability assessment of data pre-processing in non-targeted metabolomics</w:t>
         </w:r>
       </w:hyperlink>
       <w:r>
-        <w:t xml:space="preserve">.</w:t>
+        <w:t xml:space="preserve">. Bioinformatics. 2021;37:3678–80.</w:t>
       </w:r>
     </w:p>
     <w:bookmarkEnd w:id="127"/>
-    <w:bookmarkStart w:id="129" w:name="ref-KidoSoule2015"/>
+    <w:bookmarkStart w:id="129" w:name="ref-Houriet2022"/>
     <w:p>
       <w:pPr>
         <w:pStyle w:val="Bibliography"/>
       </w:pPr>
       <w:r>
-        <w:t xml:space="preserve">Kido Soule, Melissa C., Krista Longnecker, Winifred M. Johnson, and Elizabeth B. Kujawinski. 2015.</w:t>
-      </w:r>
-      <w:r>
-        <w:t xml:space="preserve"> </w:t>
-      </w:r>
-      <w:r>
-        <w:t xml:space="preserve">“</w:t>
-      </w:r>
-      <w:r>
-        <w:t xml:space="preserve">Environmental metabolomics: Analytical strategies</w:t>
-      </w:r>
-      <w:r>
-        <w:t xml:space="preserve">.”</w:t>
-      </w:r>
-      <w:r>
-        <w:t xml:space="preserve"> </w:t>
-      </w:r>
-      <w:r>
-        <w:rPr>
-          <w:iCs/>
-          <w:i/>
-        </w:rPr>
-        <w:t xml:space="preserve">Marine Chemistry</w:t>
-      </w:r>
-      <w:r>
-        <w:t xml:space="preserve"> </w:t>
-      </w:r>
-      <w:r>
-        <w:t xml:space="preserve">177 (December): 374–87.</w:t>
+        <w:t xml:space="preserve">20. Houriet J, Vidar WS, Manwill PK, Todd DA, Cech NB.</w:t>
       </w:r>
       <w:r>
         <w:t xml:space="preserve"> </w:t>
@@ -5183,49 +4623,21 @@
           <w:rPr>
             <w:rStyle w:val="Hyperlink"/>
           </w:rPr>
-          <w:t xml:space="preserve">https://doi.org/10.1016/j.marchem.2015.06.029</w:t>
+          <w:t xml:space="preserve">How Low Can You Go? Selecting Intensity Thresholds for Untargeted Metabolomics Data Preprocessing</w:t>
         </w:r>
       </w:hyperlink>
       <w:r>
-        <w:t xml:space="preserve">.</w:t>
+        <w:t xml:space="preserve">. Analytical Chemistry. 2022;94:17964–71.</w:t>
       </w:r>
     </w:p>
     <w:bookmarkEnd w:id="129"/>
-    <w:bookmarkStart w:id="131" w:name="ref-Libiseller2015"/>
+    <w:bookmarkStart w:id="131" w:name="ref-Barupal2021"/>
     <w:p>
       <w:pPr>
         <w:pStyle w:val="Bibliography"/>
       </w:pPr>
       <w:r>
-        <w:t xml:space="preserve">Libiseller, Gunnar, Michaela Dvorzak, Ulrike Kleb, Edgar Gander, Tobias Eisenberg, Frank Madeo, Steffen Neumann, et al. 2015.</w:t>
-      </w:r>
-      <w:r>
-        <w:t xml:space="preserve"> </w:t>
-      </w:r>
-      <w:r>
-        <w:t xml:space="preserve">“</w:t>
-      </w:r>
-      <w:r>
-        <w:t xml:space="preserve">IPO: a tool for automated optimization of XCMS parameters</w:t>
-      </w:r>
-      <w:r>
-        <w:t xml:space="preserve">.”</w:t>
-      </w:r>
-      <w:r>
-        <w:t xml:space="preserve"> </w:t>
-      </w:r>
-      <w:r>
-        <w:rPr>
-          <w:iCs/>
-          <w:i/>
-        </w:rPr>
-        <w:t xml:space="preserve">BMC Bioinformatics</w:t>
-      </w:r>
-      <w:r>
-        <w:t xml:space="preserve"> </w:t>
-      </w:r>
-      <w:r>
-        <w:t xml:space="preserve">16 (1): 118.</w:t>
+        <w:t xml:space="preserve">21. Barupal DK, Baygi SF, Wright RO, Arora M.</w:t>
       </w:r>
       <w:r>
         <w:t xml:space="preserve"> </w:t>
@@ -5235,49 +4647,21 @@
           <w:rPr>
             <w:rStyle w:val="Hyperlink"/>
           </w:rPr>
-          <w:t xml:space="preserve">https://doi.org/10.1186/s12859-015-0562-8</w:t>
+          <w:t xml:space="preserve">Data Processing Thresholds for Abundance and Sparsity and Missed Biological Insights in an Untargeted Chemical Analysis of Blood Specimens for Exposomics</w:t>
         </w:r>
       </w:hyperlink>
       <w:r>
-        <w:t xml:space="preserve">.</w:t>
+        <w:t xml:space="preserve">. Frontiers in Public Health. 2021;9.</w:t>
       </w:r>
     </w:p>
     <w:bookmarkEnd w:id="131"/>
-    <w:bookmarkStart w:id="133" w:name="ref-Melnikov2020"/>
+    <w:bookmarkStart w:id="133" w:name="ref-Barone2022"/>
     <w:p>
       <w:pPr>
         <w:pStyle w:val="Bibliography"/>
       </w:pPr>
       <w:r>
-        <w:t xml:space="preserve">Melnikov, Arsenty D., Yuri P. Tsentalovich, and Vadim V. Yanshole. 2020.</w:t>
-      </w:r>
-      <w:r>
-        <w:t xml:space="preserve"> </w:t>
-      </w:r>
-      <w:r>
-        <w:t xml:space="preserve">“</w:t>
-      </w:r>
-      <w:r>
-        <w:t xml:space="preserve">Deep Learning for the Precise Peak Detection in High-Resolution LC–MS Data</w:t>
-      </w:r>
-      <w:r>
-        <w:t xml:space="preserve">.”</w:t>
-      </w:r>
-      <w:r>
-        <w:t xml:space="preserve"> </w:t>
-      </w:r>
-      <w:r>
-        <w:rPr>
-          <w:iCs/>
-          <w:i/>
-        </w:rPr>
-        <w:t xml:space="preserve">Analytical Chemistry</w:t>
-      </w:r>
-      <w:r>
-        <w:t xml:space="preserve"> </w:t>
-      </w:r>
-      <w:r>
-        <w:t xml:space="preserve">92 (1): 588–92.</w:t>
+        <w:t xml:space="preserve">22. Barone B, Church MJ, Dugenne M, Hawco NJ, Jahn O, White AE, et al.</w:t>
       </w:r>
       <w:r>
         <w:t xml:space="preserve"> </w:t>
@@ -5287,49 +4671,21 @@
           <w:rPr>
             <w:rStyle w:val="Hyperlink"/>
           </w:rPr>
-          <w:t xml:space="preserve">https://doi.org/10.1021/acs.analchem.9b04811</w:t>
+          <w:t xml:space="preserve">Biogeochemical Dynamics in Adjacent Mesoscale Eddies of Opposite Polarity</w:t>
         </w:r>
       </w:hyperlink>
       <w:r>
-        <w:t xml:space="preserve">.</w:t>
+        <w:t xml:space="preserve">. Global Biogeochemical Cycles. 2022;36.</w:t>
       </w:r>
     </w:p>
     <w:bookmarkEnd w:id="133"/>
-    <w:bookmarkStart w:id="135" w:name="ref-Muller2020"/>
+    <w:bookmarkStart w:id="135" w:name="ref-Durham2022"/>
     <w:p>
       <w:pPr>
         <w:pStyle w:val="Bibliography"/>
       </w:pPr>
       <w:r>
-        <w:t xml:space="preserve">Müller, Erik, Carolin Huber, Liza-Marie Beckers, Werner Brack, Martin Krauss, and Tobias Schulze. 2020.</w:t>
-      </w:r>
-      <w:r>
-        <w:t xml:space="preserve"> </w:t>
-      </w:r>
-      <w:r>
-        <w:t xml:space="preserve">“</w:t>
-      </w:r>
-      <w:r>
-        <w:t xml:space="preserve">A Data Set of 255,000 Randomly Selected and Manually Classified Extracted Ion Chromatograms for Evaluation of Peak Detection Methods</w:t>
-      </w:r>
-      <w:r>
-        <w:t xml:space="preserve">.”</w:t>
-      </w:r>
-      <w:r>
-        <w:t xml:space="preserve"> </w:t>
-      </w:r>
-      <w:r>
-        <w:rPr>
-          <w:iCs/>
-          <w:i/>
-        </w:rPr>
-        <w:t xml:space="preserve">Metabolites</w:t>
-      </w:r>
-      <w:r>
-        <w:t xml:space="preserve"> </w:t>
-      </w:r>
-      <w:r>
-        <w:t xml:space="preserve">10 (4): 162.</w:t>
+        <w:t xml:space="preserve">23. Durham BP, Boysen AK, Heal KR, Carlson LT, Boccamazzo R, Deodato CR, et al.</w:t>
       </w:r>
       <w:r>
         <w:t xml:space="preserve"> </w:t>
@@ -5339,49 +4695,21 @@
           <w:rPr>
             <w:rStyle w:val="Hyperlink"/>
           </w:rPr>
-          <w:t xml:space="preserve">https://doi.org/10.3390/metabo10040162</w:t>
+          <w:t xml:space="preserve">Chemotaxonomic patterns in intracellular metabolites of marine microbial plankton</w:t>
         </w:r>
       </w:hyperlink>
       <w:r>
-        <w:t xml:space="preserve">.</w:t>
+        <w:t xml:space="preserve">. Frontiers in Marine Science. 2022;9.</w:t>
       </w:r>
     </w:p>
     <w:bookmarkEnd w:id="135"/>
-    <w:bookmarkStart w:id="137" w:name="ref-Myers2017a"/>
+    <w:bookmarkStart w:id="137" w:name="ref-Smith2006"/>
     <w:p>
       <w:pPr>
         <w:pStyle w:val="Bibliography"/>
       </w:pPr>
       <w:r>
-        <w:t xml:space="preserve">Myers, Owen D., Susan J. Sumner, Shuzhao Li, Stephen Barnes, and Xiuxia Du. 2017a.</w:t>
-      </w:r>
-      <w:r>
-        <w:t xml:space="preserve"> </w:t>
-      </w:r>
-      <w:r>
-        <w:t xml:space="preserve">“</w:t>
-      </w:r>
-      <w:r>
-        <w:t xml:space="preserve">Detailed Investigation and Comparison of the XCMS and MZmine 2 Chromatogram Construction and Chromatographic Peak Detection Methods for Preprocessing Mass Spectrometry Metabolomics Data</w:t>
-      </w:r>
-      <w:r>
-        <w:t xml:space="preserve">.”</w:t>
-      </w:r>
-      <w:r>
-        <w:t xml:space="preserve"> </w:t>
-      </w:r>
-      <w:r>
-        <w:rPr>
-          <w:iCs/>
-          <w:i/>
-        </w:rPr>
-        <w:t xml:space="preserve">Analytical Chemistry</w:t>
-      </w:r>
-      <w:r>
-        <w:t xml:space="preserve"> </w:t>
-      </w:r>
-      <w:r>
-        <w:t xml:space="preserve">89 (17): 8689–95.</w:t>
+        <w:t xml:space="preserve">24. Smith CA, Want EJ, O’Maille G, Abagyan R, Siuzdak G.</w:t>
       </w:r>
       <w:r>
         <w:t xml:space="preserve"> </w:t>
@@ -5391,49 +4719,21 @@
           <w:rPr>
             <w:rStyle w:val="Hyperlink"/>
           </w:rPr>
-          <w:t xml:space="preserve">https://doi.org/10.1021/acs.analchem.7b01069</w:t>
+          <w:t xml:space="preserve">XCMS: Processing Mass Spectrometry Data for Metabolite Profiling Using Nonlinear Peak Alignment, Matching, and Identification</w:t>
         </w:r>
       </w:hyperlink>
       <w:r>
-        <w:t xml:space="preserve">.</w:t>
+        <w:t xml:space="preserve">. Analytical Chemistry. 2006;78:779–87.</w:t>
       </w:r>
     </w:p>
     <w:bookmarkEnd w:id="137"/>
-    <w:bookmarkStart w:id="139" w:name="ref-Myers2017b"/>
+    <w:bookmarkStart w:id="139" w:name="ref-Tautenhahn2008"/>
     <w:p>
       <w:pPr>
         <w:pStyle w:val="Bibliography"/>
       </w:pPr>
       <w:r>
-        <w:t xml:space="preserve">———. 2017b.</w:t>
-      </w:r>
-      <w:r>
-        <w:t xml:space="preserve"> </w:t>
-      </w:r>
-      <w:r>
-        <w:t xml:space="preserve">“</w:t>
-      </w:r>
-      <w:r>
-        <w:t xml:space="preserve">One Step Forward for Reducing False Positive and False Negative Compound Identifications from Mass Spectrometry Metabolomics Data: New Algorithms for Constructing Extracted Ion Chromatograms and Detecting Chromatographic Peaks</w:t>
-      </w:r>
-      <w:r>
-        <w:t xml:space="preserve">.”</w:t>
-      </w:r>
-      <w:r>
-        <w:t xml:space="preserve"> </w:t>
-      </w:r>
-      <w:r>
-        <w:rPr>
-          <w:iCs/>
-          <w:i/>
-        </w:rPr>
-        <w:t xml:space="preserve">Analytical Chemistry</w:t>
-      </w:r>
-      <w:r>
-        <w:t xml:space="preserve"> </w:t>
-      </w:r>
-      <w:r>
-        <w:t xml:space="preserve">89 (17): 8696–8703.</w:t>
+        <w:t xml:space="preserve">25. Tautenhahn R, Böttcher C, Neumann S.</w:t>
       </w:r>
       <w:r>
         <w:t xml:space="preserve"> </w:t>
@@ -5443,34 +4743,21 @@
           <w:rPr>
             <w:rStyle w:val="Hyperlink"/>
           </w:rPr>
-          <w:t xml:space="preserve">https://doi.org/10.1021/acs.analchem.7b00947</w:t>
+          <w:t xml:space="preserve">Highly sensitive feature detection for high resolution LC/MS</w:t>
         </w:r>
       </w:hyperlink>
       <w:r>
-        <w:t xml:space="preserve">.</w:t>
+        <w:t xml:space="preserve">. BMC Bioinformatics. 2008;9:504.</w:t>
       </w:r>
     </w:p>
     <w:bookmarkEnd w:id="139"/>
-    <w:bookmarkStart w:id="141" w:name="ref-veganpkg"/>
+    <w:bookmarkStart w:id="141" w:name="ref-Benton2010"/>
     <w:p>
       <w:pPr>
         <w:pStyle w:val="Bibliography"/>
       </w:pPr>
       <w:r>
-        <w:t xml:space="preserve">Oksanen, Jari, Gavin L Simpson, F Guillaume Blanchet, Roeland Kindt, Pierre Legendre, Peter R Minchin, R B O’Hara, et al. 2022.</w:t>
-      </w:r>
-      <w:r>
-        <w:t xml:space="preserve"> </w:t>
-      </w:r>
-      <w:r>
-        <w:rPr>
-          <w:iCs/>
-          <w:i/>
-        </w:rPr>
-        <w:t xml:space="preserve">vegan: Community Ecology Package</w:t>
-      </w:r>
-      <w:r>
-        <w:t xml:space="preserve">.</w:t>
+        <w:t xml:space="preserve">26. Benton HP, Want EJ, Ebbels TMD.</w:t>
       </w:r>
       <w:r>
         <w:t xml:space="preserve"> </w:t>
@@ -5480,49 +4767,21 @@
           <w:rPr>
             <w:rStyle w:val="Hyperlink"/>
           </w:rPr>
-          <w:t xml:space="preserve">https://cran.r-project.org/package=vegan</w:t>
+          <w:t xml:space="preserve">Correction of mass calibration gaps in liquid chromatography–mass spectrometry metabolomics data</w:t>
         </w:r>
       </w:hyperlink>
       <w:r>
-        <w:t xml:space="preserve">.</w:t>
+        <w:t xml:space="preserve">. Bioinformatics. 2010;26:2488–9.</w:t>
       </w:r>
     </w:p>
     <w:bookmarkEnd w:id="141"/>
-    <w:bookmarkStart w:id="143" w:name="ref-Pirttila2022"/>
+    <w:bookmarkStart w:id="143" w:name="ref-Benjamini1995"/>
     <w:p>
       <w:pPr>
         <w:pStyle w:val="Bibliography"/>
       </w:pPr>
       <w:r>
-        <w:t xml:space="preserve">Pirttilä, Kristian, David Balgoma, Johannes Rainer, Curt Pettersson, Mikael Hedeland, and Carl Brunius. 2022.</w:t>
-      </w:r>
-      <w:r>
-        <w:t xml:space="preserve"> </w:t>
-      </w:r>
-      <w:r>
-        <w:t xml:space="preserve">“</w:t>
-      </w:r>
-      <w:r>
-        <w:t xml:space="preserve">Comprehensive Peak Characterization (CPC) in Untargeted LC–MS Analysis</w:t>
-      </w:r>
-      <w:r>
-        <w:t xml:space="preserve">.”</w:t>
-      </w:r>
-      <w:r>
-        <w:t xml:space="preserve"> </w:t>
-      </w:r>
-      <w:r>
-        <w:rPr>
-          <w:iCs/>
-          <w:i/>
-        </w:rPr>
-        <w:t xml:space="preserve">Metabolites</w:t>
-      </w:r>
-      <w:r>
-        <w:t xml:space="preserve"> </w:t>
-      </w:r>
-      <w:r>
-        <w:t xml:space="preserve">12 (2): 137.</w:t>
+        <w:t xml:space="preserve">27. Benjamini Y, Hochberg Y.</w:t>
       </w:r>
       <w:r>
         <w:t xml:space="preserve"> </w:t>
@@ -5532,34 +4791,21 @@
           <w:rPr>
             <w:rStyle w:val="Hyperlink"/>
           </w:rPr>
-          <w:t xml:space="preserve">https://doi.org/10.3390/metabo12020137</w:t>
+          <w:t xml:space="preserve">Controlling the False Discovery Rate: A Practical and Powerful Approach to Multiple Testing</w:t>
         </w:r>
       </w:hyperlink>
       <w:r>
-        <w:t xml:space="preserve">.</w:t>
+        <w:t xml:space="preserve">. Journal of the Royal Statistical Society: Series B (Methodological). 1995;57:289–300.</w:t>
       </w:r>
     </w:p>
     <w:bookmarkEnd w:id="143"/>
-    <w:bookmarkStart w:id="145" w:name="ref-R"/>
+    <w:bookmarkStart w:id="145" w:name="ref-Dunn1964"/>
     <w:p>
       <w:pPr>
         <w:pStyle w:val="Bibliography"/>
       </w:pPr>
       <w:r>
-        <w:t xml:space="preserve">R Core Team. 2022.</w:t>
-      </w:r>
-      <w:r>
-        <w:t xml:space="preserve"> </w:t>
-      </w:r>
-      <w:r>
-        <w:rPr>
-          <w:iCs/>
-          <w:i/>
-        </w:rPr>
-        <w:t xml:space="preserve">R: A Language and Environment for Statistical Computing</w:t>
-      </w:r>
-      <w:r>
-        <w:t xml:space="preserve">. Vienna, Austria: R Foundation for Statistical Computing.</w:t>
+        <w:t xml:space="preserve">28. Dunn OJ.</w:t>
       </w:r>
       <w:r>
         <w:t xml:space="preserve"> </w:t>
@@ -5569,49 +4815,21 @@
           <w:rPr>
             <w:rStyle w:val="Hyperlink"/>
           </w:rPr>
-          <w:t xml:space="preserve">https://www.r-project.org/</w:t>
+          <w:t xml:space="preserve">Multiple Comparisons Using Rank Sums</w:t>
         </w:r>
       </w:hyperlink>
       <w:r>
-        <w:t xml:space="preserve">.</w:t>
+        <w:t xml:space="preserve">. Technometrics. 1964;6:241–52.</w:t>
       </w:r>
     </w:p>
     <w:bookmarkEnd w:id="145"/>
-    <w:bookmarkStart w:id="147" w:name="ref-Smith2006"/>
+    <w:bookmarkStart w:id="147" w:name="ref-Anderson2014"/>
     <w:p>
       <w:pPr>
         <w:pStyle w:val="Bibliography"/>
       </w:pPr>
       <w:r>
-        <w:t xml:space="preserve">Smith, Colin A., Elizabeth J. Want, Grace O’Maille, Ruben Abagyan, and Gary Siuzdak. 2006.</w:t>
-      </w:r>
-      <w:r>
-        <w:t xml:space="preserve"> </w:t>
-      </w:r>
-      <w:r>
-        <w:t xml:space="preserve">“</w:t>
-      </w:r>
-      <w:r>
-        <w:t xml:space="preserve">XCMS: Processing Mass Spectrometry Data for Metabolite Profiling Using Nonlinear Peak Alignment, Matching, and Identification</w:t>
-      </w:r>
-      <w:r>
-        <w:t xml:space="preserve">.”</w:t>
-      </w:r>
-      <w:r>
-        <w:t xml:space="preserve"> </w:t>
-      </w:r>
-      <w:r>
-        <w:rPr>
-          <w:iCs/>
-          <w:i/>
-        </w:rPr>
-        <w:t xml:space="preserve">Analytical Chemistry</w:t>
-      </w:r>
-      <w:r>
-        <w:t xml:space="preserve"> </w:t>
-      </w:r>
-      <w:r>
-        <w:t xml:space="preserve">78 (3): 779–87.</w:t>
+        <w:t xml:space="preserve">29. Anderson MJ.</w:t>
       </w:r>
       <w:r>
         <w:t xml:space="preserve"> </w:t>
@@ -5621,49 +4839,21 @@
           <w:rPr>
             <w:rStyle w:val="Hyperlink"/>
           </w:rPr>
-          <w:t xml:space="preserve">https://doi.org/10.1021/ac051437y</w:t>
+          <w:t xml:space="preserve">Permutational Multivariate Analysis of Variance (PERMANOVA)</w:t>
         </w:r>
       </w:hyperlink>
       <w:r>
-        <w:t xml:space="preserve">.</w:t>
+        <w:t xml:space="preserve">. In: Wiley StatsRef: Statistics reference online. Wiley; 2017. p. 1–15.</w:t>
       </w:r>
     </w:p>
     <w:bookmarkEnd w:id="147"/>
-    <w:bookmarkStart w:id="149" w:name="ref-Tautenhahn2008"/>
+    <w:bookmarkStart w:id="149" w:name="ref-veganpkg"/>
     <w:p>
       <w:pPr>
         <w:pStyle w:val="Bibliography"/>
       </w:pPr>
       <w:r>
-        <w:t xml:space="preserve">Tautenhahn, Ralf, Christoph Böttcher, and Steffen Neumann. 2008.</w:t>
-      </w:r>
-      <w:r>
-        <w:t xml:space="preserve"> </w:t>
-      </w:r>
-      <w:r>
-        <w:t xml:space="preserve">“</w:t>
-      </w:r>
-      <w:r>
-        <w:t xml:space="preserve">Highly sensitive feature detection for high resolution LC/MS</w:t>
-      </w:r>
-      <w:r>
-        <w:t xml:space="preserve">.”</w:t>
-      </w:r>
-      <w:r>
-        <w:t xml:space="preserve"> </w:t>
-      </w:r>
-      <w:r>
-        <w:rPr>
-          <w:iCs/>
-          <w:i/>
-        </w:rPr>
-        <w:t xml:space="preserve">BMC Bioinformatics</w:t>
-      </w:r>
-      <w:r>
-        <w:t xml:space="preserve"> </w:t>
-      </w:r>
-      <w:r>
-        <w:t xml:space="preserve">9 (1): 504.</w:t>
+        <w:t xml:space="preserve">30. Oksanen J, Simpson GL, Blanchet FG, Kindt R, Legendre P, Minchin PR, et al.</w:t>
       </w:r>
       <w:r>
         <w:t xml:space="preserve"> </w:t>
@@ -5673,49 +4863,21 @@
           <w:rPr>
             <w:rStyle w:val="Hyperlink"/>
           </w:rPr>
-          <w:t xml:space="preserve">https://doi.org/10.1186/1471-2105-9-504</w:t>
+          <w:t xml:space="preserve">vegan: Community Ecology Package</w:t>
         </w:r>
       </w:hyperlink>
       <w:r>
-        <w:t xml:space="preserve">.</w:t>
+        <w:t xml:space="preserve">. 2022.</w:t>
       </w:r>
     </w:p>
     <w:bookmarkEnd w:id="149"/>
-    <w:bookmarkStart w:id="151" w:name="ref-Treutler2016"/>
+    <w:bookmarkStart w:id="151" w:name="ref-R"/>
     <w:p>
       <w:pPr>
         <w:pStyle w:val="Bibliography"/>
       </w:pPr>
       <w:r>
-        <w:t xml:space="preserve">Treutler, Hendrik, and Steffen Neumann. 2016.</w:t>
-      </w:r>
-      <w:r>
-        <w:t xml:space="preserve"> </w:t>
-      </w:r>
-      <w:r>
-        <w:t xml:space="preserve">“</w:t>
-      </w:r>
-      <w:r>
-        <w:t xml:space="preserve">Prediction, Detection, and Validation of Isotope Clusters in Mass Spectrometry Data</w:t>
-      </w:r>
-      <w:r>
-        <w:t xml:space="preserve">.”</w:t>
-      </w:r>
-      <w:r>
-        <w:t xml:space="preserve"> </w:t>
-      </w:r>
-      <w:r>
-        <w:rPr>
-          <w:iCs/>
-          <w:i/>
-        </w:rPr>
-        <w:t xml:space="preserve">Metabolites</w:t>
-      </w:r>
-      <w:r>
-        <w:t xml:space="preserve"> </w:t>
-      </w:r>
-      <w:r>
-        <w:t xml:space="preserve">6 (4): 37.</w:t>
+        <w:t xml:space="preserve">31. R Core Team.</w:t>
       </w:r>
       <w:r>
         <w:t xml:space="preserve"> </w:t>
@@ -5725,11 +4887,11 @@
           <w:rPr>
             <w:rStyle w:val="Hyperlink"/>
           </w:rPr>
-          <w:t xml:space="preserve">https://doi.org/10.3390/metabo6040037</w:t>
+          <w:t xml:space="preserve">R: A Language and Environment for Statistical Computing</w:t>
         </w:r>
       </w:hyperlink>
       <w:r>
-        <w:t xml:space="preserve">.</w:t>
+        <w:t xml:space="preserve">. Vienna, Austria: R Foundation for Statistical Computing; 2022.</w:t>
       </w:r>
     </w:p>
     <w:bookmarkEnd w:id="151"/>

</xml_diff>

<commit_message>
Moving supplement text into separate doc
Can be copy-pasted into the "label" spot? Currently unclear
</commit_message>
<xml_diff>
--- a/manuscript/manuscript.docx
+++ b/manuscript/manuscript.docx
@@ -4897,106 +4897,6 @@
     <w:bookmarkEnd w:id="151"/>
     <w:bookmarkEnd w:id="152"/>
     <w:bookmarkEnd w:id="153"/>
-    <w:bookmarkStart w:id="154" w:name="supplement"/>
-    <w:p>
-      <w:pPr>
-        <w:pStyle w:val="Heading2"/>
-      </w:pPr>
-      <w:r>
-        <w:t xml:space="preserve">Supplement</w:t>
-      </w:r>
-    </w:p>
-    <w:p>
-      <w:pPr>
-        <w:pStyle w:val="FirstParagraph"/>
-      </w:pPr>
-      <w:r>
-        <w:rPr>
-          <w:iCs/>
-          <w:i/>
-        </w:rPr>
-        <w:t xml:space="preserve">Supplemental figure 1: Distribution and single-parameter logistic curves for each metric extracted for model training, shown separately for the MESOSCOPE and Falkor datasets. Histograms show the distribution of good and bad mass features by color across the span of the data on the x-axis with the number of MFs in each bin shown on the y-axis. Scatterplots show the same x-axis but show the results of a logistic regression on the single parameter, with the line of best fit in black and a ±1 standard error ribbon around it in grey. Vertical jittering has been applied when plotting to reduce the number of overlapping points.</w:t>
-      </w:r>
-    </w:p>
-    <w:p>
-      <w:pPr>
-        <w:pStyle w:val="BodyText"/>
-      </w:pPr>
-      <w:r>
-        <w:rPr>
-          <w:iCs/>
-          <w:i/>
-        </w:rPr>
-        <w:t xml:space="preserve">Supplemental figure 2: Model parameter estimates for each of the metrics in the full model, additionally broken down by their inclusion in the two-parameter (raw_data) and XCMS-exclusively models. Colors correspond to the dataset used to train the logistic regression model, with</w:t>
-      </w:r>
-      <w:r>
-        <w:rPr>
-          <w:iCs/>
-          <w:i/>
-        </w:rPr>
-        <w:t xml:space="preserve"> </w:t>
-      </w:r>
-      <w:r>
-        <w:rPr>
-          <w:iCs/>
-          <w:i/>
-        </w:rPr>
-        <w:t xml:space="preserve">“</w:t>
-      </w:r>
-      <w:r>
-        <w:rPr>
-          <w:iCs/>
-          <w:i/>
-        </w:rPr>
-        <w:t xml:space="preserve">both</w:t>
-      </w:r>
-      <w:r>
-        <w:rPr>
-          <w:iCs/>
-          <w:i/>
-        </w:rPr>
-        <w:t xml:space="preserve">”</w:t>
-      </w:r>
-      <w:r>
-        <w:rPr>
-          <w:iCs/>
-          <w:i/>
-        </w:rPr>
-        <w:t xml:space="preserve"> </w:t>
-      </w:r>
-      <w:r>
-        <w:rPr>
-          <w:iCs/>
-          <w:i/>
-        </w:rPr>
-        <w:t xml:space="preserve">indicating a combined model using all manually-labeled features across both datasets.</w:t>
-      </w:r>
-    </w:p>
-    <w:p>
-      <w:pPr>
-        <w:pStyle w:val="BodyText"/>
-      </w:pPr>
-      <w:r>
-        <w:rPr>
-          <w:iCs/>
-          <w:i/>
-        </w:rPr>
-        <w:t xml:space="preserve">Supplemental figure 3: Robustness of the two most significant metrics across the full (all_params), XCMS-only (xcms_params), and two-parameter (raw_data_params) models. The x-axis corresponds to the fraction of the data used to train the model and the y-coordinate shows the estimated value for the specified term in the subset across 10-fold replicated subsampling. The grey bar in the background corresponds to the estimate of the full model +/- 1SE (thinner dark grey bar) and 2SE (thicker light grey bar).</w:t>
-      </w:r>
-    </w:p>
-    <w:p>
-      <w:pPr>
-        <w:pStyle w:val="BodyText"/>
-      </w:pPr>
-      <w:r>
-        <w:rPr>
-          <w:iCs/>
-          <w:i/>
-        </w:rPr>
-        <w:t xml:space="preserve">Supplemental figure 4: Performance of regularized regression and random forest models on internally (same train-test) and externally (different train-test) validated datasets.</w:t>
-      </w:r>
-    </w:p>
-    <w:bookmarkEnd w:id="154"/>
     <w:sectPr>
       <w:pgSz w:h="15840" w:w="12240"/>
       <w:pgMar w:bottom="1440" w:footer="720" w:gutter="0" w:header="720" w:left="1440" w:right="1440" w:top="1440"/>

</xml_diff>

<commit_message>
Adding country information to author affiliations
</commit_message>
<xml_diff>
--- a/manuscript/manuscript.docx
+++ b/manuscript/manuscript.docx
@@ -300,7 +300,19 @@
         <w:t xml:space="preserve"> </w:t>
       </w:r>
       <w:r>
-        <w:t xml:space="preserve">98195;</w:t>
+        <w:t xml:space="preserve">98195,</w:t>
+      </w:r>
+      <w:r>
+        <w:t xml:space="preserve"> </w:t>
+      </w:r>
+      <w:r>
+        <w:t xml:space="preserve">United</w:t>
+      </w:r>
+      <w:r>
+        <w:t xml:space="preserve"> </w:t>
+      </w:r>
+      <w:r>
+        <w:t xml:space="preserve">States;</w:t>
       </w:r>
       <w:r>
         <w:t xml:space="preserve"> </w:t>
@@ -362,7 +374,19 @@
         <w:t xml:space="preserve"> </w:t>
       </w:r>
       <w:r>
-        <w:t xml:space="preserve">98195;</w:t>
+        <w:t xml:space="preserve">98195,</w:t>
+      </w:r>
+      <w:r>
+        <w:t xml:space="preserve"> </w:t>
+      </w:r>
+      <w:r>
+        <w:t xml:space="preserve">United</w:t>
+      </w:r>
+      <w:r>
+        <w:t xml:space="preserve"> </w:t>
+      </w:r>
+      <w:r>
+        <w:t xml:space="preserve">States;</w:t>
       </w:r>
       <w:r>
         <w:t xml:space="preserve"> </w:t>
@@ -430,7 +454,19 @@
         <w:t xml:space="preserve"> </w:t>
       </w:r>
       <w:r>
-        <w:t xml:space="preserve">98195</w:t>
+        <w:t xml:space="preserve">98195,</w:t>
+      </w:r>
+      <w:r>
+        <w:t xml:space="preserve"> </w:t>
+      </w:r>
+      <w:r>
+        <w:t xml:space="preserve">United</w:t>
+      </w:r>
+      <w:r>
+        <w:t xml:space="preserve"> </w:t>
+      </w:r>
+      <w:r>
+        <w:t xml:space="preserve">States</w:t>
       </w:r>
     </w:p>
     <w:bookmarkStart w:id="24" w:name="abstract"/>

</xml_diff>